<commit_message>
Format the whole document and add title on WBS
</commit_message>
<xml_diff>
--- a/PM docs/Project Plan Update v2.docx
+++ b/PM docs/Project Plan Update v2.docx
@@ -1,10 +1,10 @@
 
 <file path=word/document.xml><?xml version="1.0" encoding="utf-8"?>
-<w:document xmlns:wpc="http://schemas.microsoft.com/office/word/2010/wordprocessingCanvas" xmlns:mc="http://schemas.openxmlformats.org/markup-compatibility/2006" xmlns:o="urn:schemas-microsoft-com:office:office" xmlns:r="http://schemas.openxmlformats.org/officeDocument/2006/relationships" xmlns:m="http://schemas.openxmlformats.org/officeDocument/2006/math" xmlns:v="urn:schemas-microsoft-com:vml" xmlns:wp14="http://schemas.microsoft.com/office/word/2010/wordprocessingDrawing" xmlns:wp="http://schemas.openxmlformats.org/drawingml/2006/wordprocessingDrawing" xmlns:w10="urn:schemas-microsoft-com:office:word" xmlns:w="http://schemas.openxmlformats.org/wordprocessingml/2006/main" xmlns:w14="http://schemas.microsoft.com/office/word/2010/wordml" xmlns:w15="http://schemas.microsoft.com/office/word/2012/wordml" xmlns:wpg="http://schemas.microsoft.com/office/word/2010/wordprocessingGroup" xmlns:wpi="http://schemas.microsoft.com/office/word/2010/wordprocessingInk" xmlns:wne="http://schemas.microsoft.com/office/word/2006/wordml" xmlns:wps="http://schemas.microsoft.com/office/word/2010/wordprocessingShape" mc:Ignorable="w14 w15 wp14">
+<w:document xmlns:wpc="http://schemas.microsoft.com/office/word/2010/wordprocessingCanvas" xmlns:mc="http://schemas.openxmlformats.org/markup-compatibility/2006" xmlns:o="urn:schemas-microsoft-com:office:office" xmlns:r="http://schemas.openxmlformats.org/officeDocument/2006/relationships" xmlns:m="http://schemas.openxmlformats.org/officeDocument/2006/math" xmlns:v="urn:schemas-microsoft-com:vml" xmlns:wp14="http://schemas.microsoft.com/office/word/2010/wordprocessingDrawing" xmlns:wp="http://schemas.openxmlformats.org/drawingml/2006/wordprocessingDrawing" xmlns:w10="urn:schemas-microsoft-com:office:word" xmlns:w="http://schemas.openxmlformats.org/wordprocessingml/2006/main" xmlns:w14="http://schemas.microsoft.com/office/word/2010/wordml" xmlns:wpg="http://schemas.microsoft.com/office/word/2010/wordprocessingGroup" xmlns:wpi="http://schemas.microsoft.com/office/word/2010/wordprocessingInk" xmlns:wne="http://schemas.microsoft.com/office/word/2006/wordml" xmlns:wps="http://schemas.microsoft.com/office/word/2010/wordprocessingShape" mc:Ignorable="w14 wp14">
   <w:body>
     <w:p>
       <w:pPr>
-        <w:pStyle w:val="Title"/>
+        <w:pStyle w:val="a3"/>
         <w:jc w:val="center"/>
       </w:pPr>
       <w:r>
@@ -13,7 +13,7 @@
     </w:p>
     <w:p>
       <w:pPr>
-        <w:pStyle w:val="Title"/>
+        <w:pStyle w:val="a3"/>
         <w:jc w:val="center"/>
       </w:pPr>
       <w:r>
@@ -300,7 +300,7 @@
           <w:sz w:val="24"/>
           <w:szCs w:val="24"/>
         </w:rPr>
-        <w:t>Last Modified by Cheuk Yik Sum on 2</w:t>
+        <w:t>Las</w:t>
       </w:r>
       <w:r>
         <w:rPr>
@@ -308,7 +308,7 @@
           <w:sz w:val="24"/>
           <w:szCs w:val="24"/>
         </w:rPr>
-        <w:t>7</w:t>
+        <w:t>t Modified by Cheuk Yik Sum on 4</w:t>
       </w:r>
       <w:r>
         <w:rPr>
@@ -325,7 +325,25 @@
           <w:sz w:val="24"/>
           <w:szCs w:val="24"/>
         </w:rPr>
-        <w:t xml:space="preserve"> November, 2014</w:t>
+        <w:t xml:space="preserve"> </w:t>
+      </w:r>
+      <w:r>
+        <w:rPr>
+          <w:rFonts w:hint="eastAsia"/>
+          <w:sz w:val="24"/>
+          <w:szCs w:val="24"/>
+        </w:rPr>
+        <w:t>December</w:t>
+      </w:r>
+      <w:bookmarkStart w:id="0" w:name="_GoBack"/>
+      <w:bookmarkEnd w:id="0"/>
+      <w:r>
+        <w:rPr>
+          <w:rFonts w:hint="eastAsia"/>
+          <w:sz w:val="24"/>
+          <w:szCs w:val="24"/>
+        </w:rPr>
+        <w:t>, 2014</w:t>
       </w:r>
     </w:p>
     <w:p>
@@ -361,7 +379,7 @@
     <w:p/>
     <w:p>
       <w:pPr>
-        <w:pStyle w:val="Heading1"/>
+        <w:pStyle w:val="1"/>
       </w:pPr>
       <w:r>
         <w:rPr>
@@ -372,7 +390,7 @@
     </w:p>
     <w:p>
       <w:pPr>
-        <w:pStyle w:val="Subtitle"/>
+        <w:pStyle w:val="a5"/>
         <w:jc w:val="left"/>
         <w:rPr>
           <w:i w:val="0"/>
@@ -434,7 +452,7 @@
     </w:p>
     <w:p>
       <w:pPr>
-        <w:pStyle w:val="ListParagraph"/>
+        <w:pStyle w:val="a7"/>
         <w:numPr>
           <w:ilvl w:val="0"/>
           <w:numId w:val="1"/>
@@ -453,7 +471,7 @@
     </w:p>
     <w:p>
       <w:pPr>
-        <w:pStyle w:val="ListParagraph"/>
+        <w:pStyle w:val="a7"/>
         <w:numPr>
           <w:ilvl w:val="0"/>
           <w:numId w:val="1"/>
@@ -472,7 +490,7 @@
     </w:p>
     <w:p>
       <w:pPr>
-        <w:pStyle w:val="ListParagraph"/>
+        <w:pStyle w:val="a7"/>
         <w:numPr>
           <w:ilvl w:val="0"/>
           <w:numId w:val="1"/>
@@ -491,7 +509,7 @@
     </w:p>
     <w:p>
       <w:pPr>
-        <w:pStyle w:val="ListParagraph"/>
+        <w:pStyle w:val="a7"/>
         <w:numPr>
           <w:ilvl w:val="0"/>
           <w:numId w:val="1"/>
@@ -530,7 +548,7 @@
     </w:p>
     <w:p>
       <w:pPr>
-        <w:pStyle w:val="Subtitle"/>
+        <w:pStyle w:val="a5"/>
         <w:jc w:val="left"/>
         <w:rPr>
           <w:i w:val="0"/>
@@ -546,7 +564,7 @@
     </w:p>
     <w:tbl>
       <w:tblPr>
-        <w:tblStyle w:val="TableGrid"/>
+        <w:tblStyle w:val="a8"/>
         <w:tblW w:w="0" w:type="auto"/>
         <w:tblLook w:val="04A0" w:firstRow="1" w:lastRow="0" w:firstColumn="1" w:lastColumn="0" w:noHBand="0" w:noVBand="1"/>
       </w:tblPr>
@@ -634,7 +652,7 @@
     <w:p/>
     <w:p>
       <w:pPr>
-        <w:pStyle w:val="Subtitle"/>
+        <w:pStyle w:val="a5"/>
         <w:jc w:val="left"/>
         <w:rPr>
           <w:i w:val="0"/>
@@ -902,23 +920,21 @@
         <w:t>The program should produce time table that contain as much high priority course and section as possible.</w:t>
       </w:r>
     </w:p>
-    <w:p/>
-    <w:p/>
-    <w:p/>
     <w:p>
       <w:pPr>
-        <w:pStyle w:val="Heading1"/>
+        <w:pStyle w:val="1"/>
       </w:pPr>
       <w:r>
         <w:rPr>
           <w:rFonts w:hint="eastAsia"/>
         </w:rPr>
+        <w:lastRenderedPageBreak/>
         <w:t>2. Summary of Methodology</w:t>
       </w:r>
     </w:p>
     <w:p>
       <w:pPr>
-        <w:pStyle w:val="Subtitle"/>
+        <w:pStyle w:val="a5"/>
         <w:jc w:val="left"/>
         <w:rPr>
           <w:i w:val="0"/>
@@ -940,7 +956,7 @@
     </w:p>
     <w:p>
       <w:pPr>
-        <w:pStyle w:val="ListParagraph"/>
+        <w:pStyle w:val="a7"/>
         <w:numPr>
           <w:ilvl w:val="0"/>
           <w:numId w:val="2"/>
@@ -997,7 +1013,7 @@
     </w:p>
     <w:p>
       <w:pPr>
-        <w:pStyle w:val="ListParagraph"/>
+        <w:pStyle w:val="a7"/>
         <w:numPr>
           <w:ilvl w:val="0"/>
           <w:numId w:val="2"/>
@@ -1026,7 +1042,7 @@
     <w:p/>
     <w:p>
       <w:pPr>
-        <w:pStyle w:val="Subtitle"/>
+        <w:pStyle w:val="a5"/>
         <w:jc w:val="left"/>
         <w:rPr>
           <w:i w:val="0"/>
@@ -1048,7 +1064,7 @@
     </w:p>
     <w:tbl>
       <w:tblPr>
-        <w:tblStyle w:val="TableGrid"/>
+        <w:tblStyle w:val="a8"/>
         <w:tblW w:w="0" w:type="auto"/>
         <w:tblLook w:val="04A0" w:firstRow="1" w:lastRow="0" w:firstColumn="1" w:lastColumn="0" w:noHBand="0" w:noVBand="1"/>
       </w:tblPr>
@@ -1489,7 +1505,7 @@
     <w:p/>
     <w:p>
       <w:pPr>
-        <w:pStyle w:val="Subtitle"/>
+        <w:pStyle w:val="a5"/>
         <w:jc w:val="left"/>
         <w:rPr>
           <w:i w:val="0"/>
@@ -1561,10 +1577,10 @@
         </w:rPr>
         <w:t xml:space="preserve"> in Java 1.7 Platform for the program development. We also adopt the Junit Function inside the Eclipse for software testing. We also set up a project website in google (url: </w:t>
       </w:r>
-      <w:hyperlink r:id="rId7" w:history="1">
+      <w:hyperlink r:id="rId8" w:history="1">
         <w:r>
           <w:rPr>
-            <w:rStyle w:val="Hyperlink"/>
+            <w:rStyle w:val="ab"/>
             <w:sz w:val="24"/>
             <w:szCs w:val="24"/>
           </w:rPr>
@@ -1622,7 +1638,7 @@
     </w:p>
     <w:p>
       <w:pPr>
-        <w:pStyle w:val="Subtitle"/>
+        <w:pStyle w:val="a5"/>
         <w:jc w:val="left"/>
         <w:rPr>
           <w:i w:val="0"/>
@@ -1720,11 +1736,28 @@
     </w:p>
     <w:p/>
     <w:p/>
+    <w:p>
+      <w:pPr>
+        <w:rPr>
+          <w:rFonts w:hint="eastAsia"/>
+        </w:rPr>
+      </w:pPr>
+    </w:p>
+    <w:p>
+      <w:pPr>
+        <w:rPr>
+          <w:rFonts w:hint="eastAsia"/>
+        </w:rPr>
+      </w:pPr>
+    </w:p>
     <w:p/>
     <w:p/>
     <w:p>
       <w:pPr>
-        <w:pStyle w:val="Heading1"/>
+        <w:pStyle w:val="1"/>
+        <w:rPr>
+          <w:rFonts w:hint="eastAsia"/>
+        </w:rPr>
       </w:pPr>
       <w:r>
         <w:rPr>
@@ -1737,8 +1770,26 @@
         <w:t>Work Breakdown Structure</w:t>
       </w:r>
     </w:p>
-    <w:p/>
     <w:p>
+      <w:pPr>
+        <w:rPr>
+          <w:i/>
+        </w:rPr>
+      </w:pPr>
+      <w:r>
+        <w:rPr>
+          <w:rFonts w:hint="eastAsia"/>
+          <w:i/>
+        </w:rPr>
+        <w:t>Process- type WBS</w:t>
+      </w:r>
+    </w:p>
+    <w:p>
+      <w:pPr>
+        <w:rPr>
+          <w:rFonts w:hint="eastAsia"/>
+        </w:rPr>
+      </w:pPr>
       <w:r>
         <w:rPr>
           <w:rFonts w:hint="eastAsia"/>
@@ -1753,7 +1804,7 @@
             <wp:cNvGraphicFramePr/>
             <a:graphic xmlns:a="http://schemas.openxmlformats.org/drawingml/2006/main">
               <a:graphicData uri="http://schemas.openxmlformats.org/drawingml/2006/diagram">
-                <dgm:relIds xmlns:dgm="http://schemas.openxmlformats.org/drawingml/2006/diagram" xmlns:r="http://schemas.openxmlformats.org/officeDocument/2006/relationships" r:dm="rId8" r:lo="rId9" r:qs="rId10" r:cs="rId11"/>
+                <dgm:relIds xmlns:dgm="http://schemas.openxmlformats.org/drawingml/2006/diagram" xmlns:r="http://schemas.openxmlformats.org/officeDocument/2006/relationships" r:dm="rId9" r:lo="rId10" r:qs="rId11" r:cs="rId12"/>
               </a:graphicData>
             </a:graphic>
           </wp:inline>
@@ -1761,7 +1812,20 @@
       </w:r>
     </w:p>
     <w:p>
-      <w:bookmarkStart w:id="0" w:name="_GoBack"/>
+      <w:pPr>
+        <w:rPr>
+          <w:i/>
+        </w:rPr>
+      </w:pPr>
+      <w:r>
+        <w:rPr>
+          <w:rFonts w:hint="eastAsia"/>
+          <w:i/>
+        </w:rPr>
+        <w:t>Product-type WBS</w:t>
+      </w:r>
+    </w:p>
+    <w:p>
       <w:r>
         <w:rPr>
           <w:rFonts w:hint="eastAsia"/>
@@ -1776,30 +1840,22 @@
             <wp:cNvGraphicFramePr/>
             <a:graphic xmlns:a="http://schemas.openxmlformats.org/drawingml/2006/main">
               <a:graphicData uri="http://schemas.openxmlformats.org/drawingml/2006/diagram">
-                <dgm:relIds xmlns:dgm="http://schemas.openxmlformats.org/drawingml/2006/diagram" xmlns:r="http://schemas.openxmlformats.org/officeDocument/2006/relationships" r:dm="rId13" r:lo="rId14" r:qs="rId15" r:cs="rId16"/>
+                <dgm:relIds xmlns:dgm="http://schemas.openxmlformats.org/drawingml/2006/diagram" xmlns:r="http://schemas.openxmlformats.org/officeDocument/2006/relationships" r:dm="rId14" r:lo="rId15" r:qs="rId16" r:cs="rId17"/>
               </a:graphicData>
             </a:graphic>
           </wp:inline>
         </w:drawing>
       </w:r>
-      <w:bookmarkEnd w:id="0"/>
     </w:p>
+    <w:p/>
     <w:p>
       <w:pPr>
-        <w:rPr>
-          <w:rFonts w:hint="eastAsia"/>
-        </w:rPr>
-      </w:pPr>
-    </w:p>
-    <w:p>
-      <w:pPr>
-        <w:pStyle w:val="Heading1"/>
+        <w:pStyle w:val="1"/>
       </w:pPr>
       <w:r>
         <w:rPr>
           <w:rFonts w:hint="eastAsia"/>
         </w:rPr>
-        <w:lastRenderedPageBreak/>
         <w:t>4.</w:t>
       </w:r>
       <w:r>
@@ -1808,7 +1864,7 @@
     </w:p>
     <w:tbl>
       <w:tblPr>
-        <w:tblStyle w:val="TableGrid"/>
+        <w:tblStyle w:val="a8"/>
         <w:tblW w:w="0" w:type="auto"/>
         <w:tblLook w:val="04A0" w:firstRow="1" w:lastRow="0" w:firstColumn="1" w:lastColumn="0" w:noHBand="0" w:noVBand="1"/>
       </w:tblPr>
@@ -2326,11 +2382,9 @@
       </w:pPr>
     </w:p>
     <w:p/>
-    <w:p/>
-    <w:p/>
     <w:p>
       <w:pPr>
-        <w:pStyle w:val="Heading1"/>
+        <w:pStyle w:val="1"/>
       </w:pPr>
       <w:r>
         <w:rPr>
@@ -2355,7 +2409,23 @@
           <w:sz w:val="24"/>
           <w:szCs w:val="24"/>
         </w:rPr>
-        <w:t>The final deliverables of our project will be a command like with user input. User can input the XML file path to use their application.  The  expect release date is 28</w:t>
+        <w:t xml:space="preserve">The final deliverables of our project will be a command like with user input. User can input the XML file path </w:t>
+      </w:r>
+      <w:r>
+        <w:rPr>
+          <w:rFonts w:hint="eastAsia"/>
+          <w:sz w:val="24"/>
+          <w:szCs w:val="24"/>
+        </w:rPr>
+        <w:t xml:space="preserve">to use their application.  The </w:t>
+      </w:r>
+      <w:r>
+        <w:rPr>
+          <w:rFonts w:hint="eastAsia"/>
+          <w:sz w:val="24"/>
+          <w:szCs w:val="24"/>
+        </w:rPr>
+        <w:t>expect release date is 28</w:t>
       </w:r>
       <w:r>
         <w:rPr>
@@ -2376,13 +2446,7 @@
       </w:r>
     </w:p>
     <w:p/>
-    <w:p>
-      <w:pPr>
-        <w:rPr>
-          <w:rFonts w:hint="eastAsia"/>
-        </w:rPr>
-      </w:pPr>
-    </w:p>
+    <w:p/>
     <w:sectPr>
       <w:pgSz w:w="11906" w:h="16838"/>
       <w:pgMar w:top="1440" w:right="1800" w:bottom="1440" w:left="1800" w:header="708" w:footer="708" w:gutter="0"/>
@@ -2394,7 +2458,7 @@
 </file>
 
 <file path=word/endnotes.xml><?xml version="1.0" encoding="utf-8"?>
-<w:endnotes xmlns:wpc="http://schemas.microsoft.com/office/word/2010/wordprocessingCanvas" xmlns:mc="http://schemas.openxmlformats.org/markup-compatibility/2006" xmlns:o="urn:schemas-microsoft-com:office:office" xmlns:r="http://schemas.openxmlformats.org/officeDocument/2006/relationships" xmlns:m="http://schemas.openxmlformats.org/officeDocument/2006/math" xmlns:v="urn:schemas-microsoft-com:vml" xmlns:wp14="http://schemas.microsoft.com/office/word/2010/wordprocessingDrawing" xmlns:wp="http://schemas.openxmlformats.org/drawingml/2006/wordprocessingDrawing" xmlns:w10="urn:schemas-microsoft-com:office:word" xmlns:w="http://schemas.openxmlformats.org/wordprocessingml/2006/main" xmlns:w14="http://schemas.microsoft.com/office/word/2010/wordml" xmlns:w15="http://schemas.microsoft.com/office/word/2012/wordml" xmlns:wpg="http://schemas.microsoft.com/office/word/2010/wordprocessingGroup" xmlns:wpi="http://schemas.microsoft.com/office/word/2010/wordprocessingInk" xmlns:wne="http://schemas.microsoft.com/office/word/2006/wordml" xmlns:wps="http://schemas.microsoft.com/office/word/2010/wordprocessingShape" mc:Ignorable="w14 w15 wp14">
+<w:endnotes xmlns:wpc="http://schemas.microsoft.com/office/word/2010/wordprocessingCanvas" xmlns:mc="http://schemas.openxmlformats.org/markup-compatibility/2006" xmlns:o="urn:schemas-microsoft-com:office:office" xmlns:r="http://schemas.openxmlformats.org/officeDocument/2006/relationships" xmlns:m="http://schemas.openxmlformats.org/officeDocument/2006/math" xmlns:v="urn:schemas-microsoft-com:vml" xmlns:wp14="http://schemas.microsoft.com/office/word/2010/wordprocessingDrawing" xmlns:wp="http://schemas.openxmlformats.org/drawingml/2006/wordprocessingDrawing" xmlns:w10="urn:schemas-microsoft-com:office:word" xmlns:w="http://schemas.openxmlformats.org/wordprocessingml/2006/main" xmlns:w14="http://schemas.microsoft.com/office/word/2010/wordml" xmlns:wpg="http://schemas.microsoft.com/office/word/2010/wordprocessingGroup" xmlns:wpi="http://schemas.microsoft.com/office/word/2010/wordprocessingInk" xmlns:wne="http://schemas.microsoft.com/office/word/2006/wordml" xmlns:wps="http://schemas.microsoft.com/office/word/2010/wordprocessingShape" mc:Ignorable="w14 wp14">
   <w:endnote w:type="separator" w:id="-1">
     <w:p>
       <w:pPr>
@@ -2419,7 +2483,7 @@
 </file>
 
 <file path=word/footnotes.xml><?xml version="1.0" encoding="utf-8"?>
-<w:footnotes xmlns:wpc="http://schemas.microsoft.com/office/word/2010/wordprocessingCanvas" xmlns:mc="http://schemas.openxmlformats.org/markup-compatibility/2006" xmlns:o="urn:schemas-microsoft-com:office:office" xmlns:r="http://schemas.openxmlformats.org/officeDocument/2006/relationships" xmlns:m="http://schemas.openxmlformats.org/officeDocument/2006/math" xmlns:v="urn:schemas-microsoft-com:vml" xmlns:wp14="http://schemas.microsoft.com/office/word/2010/wordprocessingDrawing" xmlns:wp="http://schemas.openxmlformats.org/drawingml/2006/wordprocessingDrawing" xmlns:w10="urn:schemas-microsoft-com:office:word" xmlns:w="http://schemas.openxmlformats.org/wordprocessingml/2006/main" xmlns:w14="http://schemas.microsoft.com/office/word/2010/wordml" xmlns:w15="http://schemas.microsoft.com/office/word/2012/wordml" xmlns:wpg="http://schemas.microsoft.com/office/word/2010/wordprocessingGroup" xmlns:wpi="http://schemas.microsoft.com/office/word/2010/wordprocessingInk" xmlns:wne="http://schemas.microsoft.com/office/word/2006/wordml" xmlns:wps="http://schemas.microsoft.com/office/word/2010/wordprocessingShape" mc:Ignorable="w14 w15 wp14">
+<w:footnotes xmlns:wpc="http://schemas.microsoft.com/office/word/2010/wordprocessingCanvas" xmlns:mc="http://schemas.openxmlformats.org/markup-compatibility/2006" xmlns:o="urn:schemas-microsoft-com:office:office" xmlns:r="http://schemas.openxmlformats.org/officeDocument/2006/relationships" xmlns:m="http://schemas.openxmlformats.org/officeDocument/2006/math" xmlns:v="urn:schemas-microsoft-com:vml" xmlns:wp14="http://schemas.microsoft.com/office/word/2010/wordprocessingDrawing" xmlns:wp="http://schemas.openxmlformats.org/drawingml/2006/wordprocessingDrawing" xmlns:w10="urn:schemas-microsoft-com:office:word" xmlns:w="http://schemas.openxmlformats.org/wordprocessingml/2006/main" xmlns:w14="http://schemas.microsoft.com/office/word/2010/wordml" xmlns:wpg="http://schemas.microsoft.com/office/word/2010/wordprocessingGroup" xmlns:wpi="http://schemas.microsoft.com/office/word/2010/wordprocessingInk" xmlns:wne="http://schemas.microsoft.com/office/word/2006/wordml" xmlns:wps="http://schemas.microsoft.com/office/word/2010/wordprocessingShape" mc:Ignorable="w14 wp14">
   <w:footnote w:type="separator" w:id="-1">
     <w:p>
       <w:pPr>
@@ -2444,7 +2508,7 @@
 </file>
 
 <file path=word/numbering.xml><?xml version="1.0" encoding="utf-8"?>
-<w:numbering xmlns:wpc="http://schemas.microsoft.com/office/word/2010/wordprocessingCanvas" xmlns:mc="http://schemas.openxmlformats.org/markup-compatibility/2006" xmlns:o="urn:schemas-microsoft-com:office:office" xmlns:r="http://schemas.openxmlformats.org/officeDocument/2006/relationships" xmlns:m="http://schemas.openxmlformats.org/officeDocument/2006/math" xmlns:v="urn:schemas-microsoft-com:vml" xmlns:wp14="http://schemas.microsoft.com/office/word/2010/wordprocessingDrawing" xmlns:wp="http://schemas.openxmlformats.org/drawingml/2006/wordprocessingDrawing" xmlns:w10="urn:schemas-microsoft-com:office:word" xmlns:w="http://schemas.openxmlformats.org/wordprocessingml/2006/main" xmlns:w14="http://schemas.microsoft.com/office/word/2010/wordml" xmlns:w15="http://schemas.microsoft.com/office/word/2012/wordml" xmlns:wpg="http://schemas.microsoft.com/office/word/2010/wordprocessingGroup" xmlns:wpi="http://schemas.microsoft.com/office/word/2010/wordprocessingInk" xmlns:wne="http://schemas.microsoft.com/office/word/2006/wordml" xmlns:wps="http://schemas.microsoft.com/office/word/2010/wordprocessingShape" mc:Ignorable="w14 w15 wp14">
+<w:numbering xmlns:wpc="http://schemas.microsoft.com/office/word/2010/wordprocessingCanvas" xmlns:mc="http://schemas.openxmlformats.org/markup-compatibility/2006" xmlns:o="urn:schemas-microsoft-com:office:office" xmlns:r="http://schemas.openxmlformats.org/officeDocument/2006/relationships" xmlns:m="http://schemas.openxmlformats.org/officeDocument/2006/math" xmlns:v="urn:schemas-microsoft-com:vml" xmlns:wp14="http://schemas.microsoft.com/office/word/2010/wordprocessingDrawing" xmlns:wp="http://schemas.openxmlformats.org/drawingml/2006/wordprocessingDrawing" xmlns:w10="urn:schemas-microsoft-com:office:word" xmlns:w="http://schemas.openxmlformats.org/wordprocessingml/2006/main" xmlns:w14="http://schemas.microsoft.com/office/word/2010/wordml" xmlns:wpg="http://schemas.microsoft.com/office/word/2010/wordprocessingGroup" xmlns:wpi="http://schemas.microsoft.com/office/word/2010/wordprocessingInk" xmlns:wne="http://schemas.microsoft.com/office/word/2006/wordml" xmlns:wps="http://schemas.microsoft.com/office/word/2010/wordprocessingShape" mc:Ignorable="w14 wp14">
   <w:abstractNum w:abstractNumId="0">
     <w:nsid w:val="644B6449"/>
     <w:multiLevelType w:val="hybridMultilevel"/>
@@ -2630,7 +2694,7 @@
 </file>
 
 <file path=word/styles.xml><?xml version="1.0" encoding="utf-8"?>
-<w:styles xmlns:mc="http://schemas.openxmlformats.org/markup-compatibility/2006" xmlns:r="http://schemas.openxmlformats.org/officeDocument/2006/relationships" xmlns:w="http://schemas.openxmlformats.org/wordprocessingml/2006/main" xmlns:w14="http://schemas.microsoft.com/office/word/2010/wordml" xmlns:w15="http://schemas.microsoft.com/office/word/2012/wordml" mc:Ignorable="w14 w15">
+<w:styles xmlns:mc="http://schemas.openxmlformats.org/markup-compatibility/2006" xmlns:r="http://schemas.openxmlformats.org/officeDocument/2006/relationships" xmlns:w="http://schemas.openxmlformats.org/wordprocessingml/2006/main" xmlns:w14="http://schemas.microsoft.com/office/word/2010/wordml" mc:Ignorable="w14">
   <w:docDefaults>
     <w:rPrDefault>
       <w:rPr>
@@ -2646,388 +2710,154 @@
       </w:pPr>
     </w:pPrDefault>
   </w:docDefaults>
-  <w:latentStyles w:defLockedState="0" w:defUIPriority="99" w:defSemiHidden="0" w:defUnhideWhenUsed="0" w:defQFormat="0" w:count="371">
-    <w:lsdException w:name="Normal" w:uiPriority="0" w:qFormat="1"/>
-    <w:lsdException w:name="heading 1" w:uiPriority="9" w:qFormat="1"/>
-    <w:lsdException w:name="heading 2" w:semiHidden="1" w:uiPriority="9" w:unhideWhenUsed="1" w:qFormat="1"/>
-    <w:lsdException w:name="heading 3" w:semiHidden="1" w:uiPriority="9" w:unhideWhenUsed="1" w:qFormat="1"/>
-    <w:lsdException w:name="heading 4" w:semiHidden="1" w:uiPriority="9" w:unhideWhenUsed="1" w:qFormat="1"/>
-    <w:lsdException w:name="heading 5" w:semiHidden="1" w:uiPriority="9" w:unhideWhenUsed="1" w:qFormat="1"/>
-    <w:lsdException w:name="heading 6" w:semiHidden="1" w:uiPriority="9" w:unhideWhenUsed="1" w:qFormat="1"/>
-    <w:lsdException w:name="heading 7" w:semiHidden="1" w:uiPriority="9" w:unhideWhenUsed="1" w:qFormat="1"/>
-    <w:lsdException w:name="heading 8" w:semiHidden="1" w:uiPriority="9" w:unhideWhenUsed="1" w:qFormat="1"/>
-    <w:lsdException w:name="heading 9" w:semiHidden="1" w:uiPriority="9" w:unhideWhenUsed="1" w:qFormat="1"/>
-    <w:lsdException w:name="index 1" w:semiHidden="1" w:unhideWhenUsed="1"/>
-    <w:lsdException w:name="index 2" w:semiHidden="1" w:unhideWhenUsed="1"/>
-    <w:lsdException w:name="index 3" w:semiHidden="1" w:unhideWhenUsed="1"/>
-    <w:lsdException w:name="index 4" w:semiHidden="1" w:unhideWhenUsed="1"/>
-    <w:lsdException w:name="index 5" w:semiHidden="1" w:unhideWhenUsed="1"/>
-    <w:lsdException w:name="index 6" w:semiHidden="1" w:unhideWhenUsed="1"/>
-    <w:lsdException w:name="index 7" w:semiHidden="1" w:unhideWhenUsed="1"/>
-    <w:lsdException w:name="index 8" w:semiHidden="1" w:unhideWhenUsed="1"/>
-    <w:lsdException w:name="index 9" w:semiHidden="1" w:unhideWhenUsed="1"/>
-    <w:lsdException w:name="toc 1" w:semiHidden="1" w:uiPriority="39" w:unhideWhenUsed="1"/>
-    <w:lsdException w:name="toc 2" w:semiHidden="1" w:uiPriority="39" w:unhideWhenUsed="1"/>
-    <w:lsdException w:name="toc 3" w:semiHidden="1" w:uiPriority="39" w:unhideWhenUsed="1"/>
-    <w:lsdException w:name="toc 4" w:semiHidden="1" w:uiPriority="39" w:unhideWhenUsed="1"/>
-    <w:lsdException w:name="toc 5" w:semiHidden="1" w:uiPriority="39" w:unhideWhenUsed="1"/>
-    <w:lsdException w:name="toc 6" w:semiHidden="1" w:uiPriority="39" w:unhideWhenUsed="1"/>
-    <w:lsdException w:name="toc 7" w:semiHidden="1" w:uiPriority="39" w:unhideWhenUsed="1"/>
-    <w:lsdException w:name="toc 8" w:semiHidden="1" w:uiPriority="39" w:unhideWhenUsed="1"/>
-    <w:lsdException w:name="toc 9" w:semiHidden="1" w:uiPriority="39" w:unhideWhenUsed="1"/>
-    <w:lsdException w:name="Normal Indent" w:semiHidden="1" w:unhideWhenUsed="1"/>
-    <w:lsdException w:name="footnote text" w:semiHidden="1" w:unhideWhenUsed="1"/>
-    <w:lsdException w:name="annotation text" w:semiHidden="1" w:unhideWhenUsed="1"/>
-    <w:lsdException w:name="header" w:semiHidden="1" w:unhideWhenUsed="1"/>
-    <w:lsdException w:name="footer" w:semiHidden="1" w:unhideWhenUsed="1"/>
-    <w:lsdException w:name="index heading" w:semiHidden="1" w:unhideWhenUsed="1"/>
-    <w:lsdException w:name="caption" w:semiHidden="1" w:uiPriority="35" w:unhideWhenUsed="1" w:qFormat="1"/>
-    <w:lsdException w:name="table of figures" w:semiHidden="1" w:unhideWhenUsed="1"/>
-    <w:lsdException w:name="envelope address" w:semiHidden="1" w:unhideWhenUsed="1"/>
-    <w:lsdException w:name="envelope return" w:semiHidden="1" w:unhideWhenUsed="1"/>
-    <w:lsdException w:name="footnote reference" w:semiHidden="1" w:unhideWhenUsed="1"/>
-    <w:lsdException w:name="annotation reference" w:semiHidden="1" w:unhideWhenUsed="1"/>
-    <w:lsdException w:name="line number" w:semiHidden="1" w:unhideWhenUsed="1"/>
-    <w:lsdException w:name="page number" w:semiHidden="1" w:unhideWhenUsed="1"/>
-    <w:lsdException w:name="endnote reference" w:semiHidden="1" w:unhideWhenUsed="1"/>
-    <w:lsdException w:name="endnote text" w:semiHidden="1" w:unhideWhenUsed="1"/>
-    <w:lsdException w:name="table of authorities" w:semiHidden="1" w:unhideWhenUsed="1"/>
-    <w:lsdException w:name="macro" w:semiHidden="1" w:unhideWhenUsed="1"/>
-    <w:lsdException w:name="toa heading" w:semiHidden="1" w:unhideWhenUsed="1"/>
-    <w:lsdException w:name="List" w:semiHidden="1" w:unhideWhenUsed="1"/>
-    <w:lsdException w:name="List Bullet" w:semiHidden="1" w:unhideWhenUsed="1"/>
-    <w:lsdException w:name="List Number" w:semiHidden="1" w:unhideWhenUsed="1"/>
-    <w:lsdException w:name="List 2" w:semiHidden="1" w:unhideWhenUsed="1"/>
-    <w:lsdException w:name="List 3" w:semiHidden="1" w:unhideWhenUsed="1"/>
-    <w:lsdException w:name="List 4" w:semiHidden="1" w:unhideWhenUsed="1"/>
-    <w:lsdException w:name="List 5" w:semiHidden="1" w:unhideWhenUsed="1"/>
-    <w:lsdException w:name="List Bullet 2" w:semiHidden="1" w:unhideWhenUsed="1"/>
-    <w:lsdException w:name="List Bullet 3" w:semiHidden="1" w:unhideWhenUsed="1"/>
-    <w:lsdException w:name="List Bullet 4" w:semiHidden="1" w:unhideWhenUsed="1"/>
-    <w:lsdException w:name="List Bullet 5" w:semiHidden="1" w:unhideWhenUsed="1"/>
-    <w:lsdException w:name="List Number 2" w:semiHidden="1" w:unhideWhenUsed="1"/>
-    <w:lsdException w:name="List Number 3" w:semiHidden="1" w:unhideWhenUsed="1"/>
-    <w:lsdException w:name="List Number 4" w:semiHidden="1" w:unhideWhenUsed="1"/>
-    <w:lsdException w:name="List Number 5" w:semiHidden="1" w:unhideWhenUsed="1"/>
-    <w:lsdException w:name="Title" w:uiPriority="10" w:qFormat="1"/>
-    <w:lsdException w:name="Closing" w:semiHidden="1" w:unhideWhenUsed="1"/>
-    <w:lsdException w:name="Signature" w:semiHidden="1" w:unhideWhenUsed="1"/>
-    <w:lsdException w:name="Default Paragraph Font" w:semiHidden="1" w:uiPriority="1" w:unhideWhenUsed="1"/>
-    <w:lsdException w:name="Body Text" w:semiHidden="1" w:unhideWhenUsed="1"/>
-    <w:lsdException w:name="Body Text Indent" w:semiHidden="1" w:unhideWhenUsed="1"/>
-    <w:lsdException w:name="List Continue" w:semiHidden="1" w:unhideWhenUsed="1"/>
-    <w:lsdException w:name="List Continue 2" w:semiHidden="1" w:unhideWhenUsed="1"/>
-    <w:lsdException w:name="List Continue 3" w:semiHidden="1" w:unhideWhenUsed="1"/>
-    <w:lsdException w:name="List Continue 4" w:semiHidden="1" w:unhideWhenUsed="1"/>
-    <w:lsdException w:name="List Continue 5" w:semiHidden="1" w:unhideWhenUsed="1"/>
-    <w:lsdException w:name="Message Header" w:semiHidden="1" w:unhideWhenUsed="1"/>
-    <w:lsdException w:name="Subtitle" w:uiPriority="11" w:qFormat="1"/>
-    <w:lsdException w:name="Salutation" w:semiHidden="1" w:unhideWhenUsed="1"/>
-    <w:lsdException w:name="Date" w:semiHidden="1" w:unhideWhenUsed="1"/>
-    <w:lsdException w:name="Body Text First Indent" w:semiHidden="1" w:unhideWhenUsed="1"/>
-    <w:lsdException w:name="Body Text First Indent 2" w:semiHidden="1" w:unhideWhenUsed="1"/>
-    <w:lsdException w:name="Note Heading" w:semiHidden="1" w:unhideWhenUsed="1"/>
-    <w:lsdException w:name="Body Text 2" w:semiHidden="1" w:unhideWhenUsed="1"/>
-    <w:lsdException w:name="Body Text 3" w:semiHidden="1" w:unhideWhenUsed="1"/>
-    <w:lsdException w:name="Body Text Indent 2" w:semiHidden="1" w:unhideWhenUsed="1"/>
-    <w:lsdException w:name="Body Text Indent 3" w:semiHidden="1" w:unhideWhenUsed="1"/>
-    <w:lsdException w:name="Block Text" w:semiHidden="1" w:unhideWhenUsed="1"/>
-    <w:lsdException w:name="Hyperlink" w:semiHidden="1" w:unhideWhenUsed="1"/>
-    <w:lsdException w:name="FollowedHyperlink" w:semiHidden="1" w:unhideWhenUsed="1"/>
-    <w:lsdException w:name="Strong" w:uiPriority="22" w:qFormat="1"/>
-    <w:lsdException w:name="Emphasis" w:uiPriority="20" w:qFormat="1"/>
-    <w:lsdException w:name="Document Map" w:semiHidden="1" w:unhideWhenUsed="1"/>
-    <w:lsdException w:name="Plain Text" w:semiHidden="1" w:unhideWhenUsed="1"/>
-    <w:lsdException w:name="E-mail Signature" w:semiHidden="1" w:unhideWhenUsed="1"/>
-    <w:lsdException w:name="HTML Top of Form" w:semiHidden="1" w:unhideWhenUsed="1"/>
-    <w:lsdException w:name="HTML Bottom of Form" w:semiHidden="1" w:unhideWhenUsed="1"/>
-    <w:lsdException w:name="Normal (Web)" w:semiHidden="1" w:unhideWhenUsed="1"/>
-    <w:lsdException w:name="HTML Acronym" w:semiHidden="1" w:unhideWhenUsed="1"/>
-    <w:lsdException w:name="HTML Address" w:semiHidden="1" w:unhideWhenUsed="1"/>
-    <w:lsdException w:name="HTML Cite" w:semiHidden="1" w:unhideWhenUsed="1"/>
-    <w:lsdException w:name="HTML Code" w:semiHidden="1" w:unhideWhenUsed="1"/>
-    <w:lsdException w:name="HTML Definition" w:semiHidden="1" w:unhideWhenUsed="1"/>
-    <w:lsdException w:name="HTML Keyboard" w:semiHidden="1" w:unhideWhenUsed="1"/>
-    <w:lsdException w:name="HTML Preformatted" w:semiHidden="1" w:unhideWhenUsed="1"/>
-    <w:lsdException w:name="HTML Sample" w:semiHidden="1" w:unhideWhenUsed="1"/>
-    <w:lsdException w:name="HTML Typewriter" w:semiHidden="1" w:unhideWhenUsed="1"/>
-    <w:lsdException w:name="HTML Variable" w:semiHidden="1" w:unhideWhenUsed="1"/>
-    <w:lsdException w:name="Normal Table" w:semiHidden="1" w:unhideWhenUsed="1"/>
-    <w:lsdException w:name="annotation subject" w:semiHidden="1" w:unhideWhenUsed="1"/>
-    <w:lsdException w:name="No List" w:semiHidden="1" w:unhideWhenUsed="1"/>
-    <w:lsdException w:name="Outline List 1" w:semiHidden="1" w:unhideWhenUsed="1"/>
-    <w:lsdException w:name="Outline List 2" w:semiHidden="1" w:unhideWhenUsed="1"/>
-    <w:lsdException w:name="Outline List 3" w:semiHidden="1" w:unhideWhenUsed="1"/>
-    <w:lsdException w:name="Table Simple 1" w:semiHidden="1" w:unhideWhenUsed="1"/>
-    <w:lsdException w:name="Table Simple 2" w:semiHidden="1" w:unhideWhenUsed="1"/>
-    <w:lsdException w:name="Table Simple 3" w:semiHidden="1" w:unhideWhenUsed="1"/>
-    <w:lsdException w:name="Table Classic 1" w:semiHidden="1" w:unhideWhenUsed="1"/>
-    <w:lsdException w:name="Table Classic 2" w:semiHidden="1" w:unhideWhenUsed="1"/>
-    <w:lsdException w:name="Table Classic 3" w:semiHidden="1" w:unhideWhenUsed="1"/>
-    <w:lsdException w:name="Table Classic 4" w:semiHidden="1" w:unhideWhenUsed="1"/>
-    <w:lsdException w:name="Table Colorful 1" w:semiHidden="1" w:unhideWhenUsed="1"/>
-    <w:lsdException w:name="Table Colorful 2" w:semiHidden="1" w:unhideWhenUsed="1"/>
-    <w:lsdException w:name="Table Colorful 3" w:semiHidden="1" w:unhideWhenUsed="1"/>
-    <w:lsdException w:name="Table Columns 1" w:semiHidden="1" w:unhideWhenUsed="1"/>
-    <w:lsdException w:name="Table Columns 2" w:semiHidden="1" w:unhideWhenUsed="1"/>
-    <w:lsdException w:name="Table Columns 3" w:semiHidden="1" w:unhideWhenUsed="1"/>
-    <w:lsdException w:name="Table Columns 4" w:semiHidden="1" w:unhideWhenUsed="1"/>
-    <w:lsdException w:name="Table Columns 5" w:semiHidden="1" w:unhideWhenUsed="1"/>
-    <w:lsdException w:name="Table Grid 1" w:semiHidden="1" w:unhideWhenUsed="1"/>
-    <w:lsdException w:name="Table Grid 2" w:semiHidden="1" w:unhideWhenUsed="1"/>
-    <w:lsdException w:name="Table Grid 3" w:semiHidden="1" w:unhideWhenUsed="1"/>
-    <w:lsdException w:name="Table Grid 4" w:semiHidden="1" w:unhideWhenUsed="1"/>
-    <w:lsdException w:name="Table Grid 5" w:semiHidden="1" w:unhideWhenUsed="1"/>
-    <w:lsdException w:name="Table Grid 6" w:semiHidden="1" w:unhideWhenUsed="1"/>
-    <w:lsdException w:name="Table Grid 7" w:semiHidden="1" w:unhideWhenUsed="1"/>
-    <w:lsdException w:name="Table Grid 8" w:semiHidden="1" w:unhideWhenUsed="1"/>
-    <w:lsdException w:name="Table List 1" w:semiHidden="1" w:unhideWhenUsed="1"/>
-    <w:lsdException w:name="Table List 2" w:semiHidden="1" w:unhideWhenUsed="1"/>
-    <w:lsdException w:name="Table List 3" w:semiHidden="1" w:unhideWhenUsed="1"/>
-    <w:lsdException w:name="Table List 4" w:semiHidden="1" w:unhideWhenUsed="1"/>
-    <w:lsdException w:name="Table List 5" w:semiHidden="1" w:unhideWhenUsed="1"/>
-    <w:lsdException w:name="Table List 6" w:semiHidden="1" w:unhideWhenUsed="1"/>
-    <w:lsdException w:name="Table List 7" w:semiHidden="1" w:unhideWhenUsed="1"/>
-    <w:lsdException w:name="Table List 8" w:semiHidden="1" w:unhideWhenUsed="1"/>
-    <w:lsdException w:name="Table 3D effects 1" w:semiHidden="1" w:unhideWhenUsed="1"/>
-    <w:lsdException w:name="Table 3D effects 2" w:semiHidden="1" w:unhideWhenUsed="1"/>
-    <w:lsdException w:name="Table 3D effects 3" w:semiHidden="1" w:unhideWhenUsed="1"/>
-    <w:lsdException w:name="Table Contemporary" w:semiHidden="1" w:unhideWhenUsed="1"/>
-    <w:lsdException w:name="Table Elegant" w:semiHidden="1" w:unhideWhenUsed="1"/>
-    <w:lsdException w:name="Table Professional" w:semiHidden="1" w:unhideWhenUsed="1"/>
-    <w:lsdException w:name="Table Subtle 1" w:semiHidden="1" w:unhideWhenUsed="1"/>
-    <w:lsdException w:name="Table Subtle 2" w:semiHidden="1" w:unhideWhenUsed="1"/>
-    <w:lsdException w:name="Table Web 1" w:semiHidden="1" w:unhideWhenUsed="1"/>
-    <w:lsdException w:name="Table Web 2" w:semiHidden="1" w:unhideWhenUsed="1"/>
-    <w:lsdException w:name="Table Web 3" w:semiHidden="1" w:unhideWhenUsed="1"/>
-    <w:lsdException w:name="Balloon Text" w:semiHidden="1" w:unhideWhenUsed="1"/>
-    <w:lsdException w:name="Table Grid" w:uiPriority="39"/>
-    <w:lsdException w:name="Table Theme" w:semiHidden="1" w:unhideWhenUsed="1"/>
-    <w:lsdException w:name="Placeholder Text" w:semiHidden="1"/>
-    <w:lsdException w:name="No Spacing" w:uiPriority="1" w:qFormat="1"/>
-    <w:lsdException w:name="Light Shading" w:uiPriority="60"/>
-    <w:lsdException w:name="Light List" w:uiPriority="61"/>
-    <w:lsdException w:name="Light Grid" w:uiPriority="62"/>
-    <w:lsdException w:name="Medium Shading 1" w:uiPriority="63"/>
-    <w:lsdException w:name="Medium Shading 2" w:uiPriority="64"/>
-    <w:lsdException w:name="Medium List 1" w:uiPriority="65"/>
-    <w:lsdException w:name="Medium List 2" w:uiPriority="66"/>
-    <w:lsdException w:name="Medium Grid 1" w:uiPriority="67"/>
-    <w:lsdException w:name="Medium Grid 2" w:uiPriority="68"/>
-    <w:lsdException w:name="Medium Grid 3" w:uiPriority="69"/>
-    <w:lsdException w:name="Dark List" w:uiPriority="70"/>
-    <w:lsdException w:name="Colorful Shading" w:uiPriority="71"/>
-    <w:lsdException w:name="Colorful List" w:uiPriority="72"/>
-    <w:lsdException w:name="Colorful Grid" w:uiPriority="73"/>
-    <w:lsdException w:name="Light Shading Accent 1" w:uiPriority="60"/>
-    <w:lsdException w:name="Light List Accent 1" w:uiPriority="61"/>
-    <w:lsdException w:name="Light Grid Accent 1" w:uiPriority="62"/>
-    <w:lsdException w:name="Medium Shading 1 Accent 1" w:uiPriority="63"/>
-    <w:lsdException w:name="Medium Shading 2 Accent 1" w:uiPriority="64"/>
-    <w:lsdException w:name="Medium List 1 Accent 1" w:uiPriority="65"/>
-    <w:lsdException w:name="Revision" w:semiHidden="1"/>
-    <w:lsdException w:name="List Paragraph" w:uiPriority="34" w:qFormat="1"/>
-    <w:lsdException w:name="Quote" w:uiPriority="29" w:qFormat="1"/>
-    <w:lsdException w:name="Intense Quote" w:uiPriority="30" w:qFormat="1"/>
-    <w:lsdException w:name="Medium List 2 Accent 1" w:uiPriority="66"/>
-    <w:lsdException w:name="Medium Grid 1 Accent 1" w:uiPriority="67"/>
-    <w:lsdException w:name="Medium Grid 2 Accent 1" w:uiPriority="68"/>
-    <w:lsdException w:name="Medium Grid 3 Accent 1" w:uiPriority="69"/>
-    <w:lsdException w:name="Dark List Accent 1" w:uiPriority="70"/>
-    <w:lsdException w:name="Colorful Shading Accent 1" w:uiPriority="71"/>
-    <w:lsdException w:name="Colorful List Accent 1" w:uiPriority="72"/>
-    <w:lsdException w:name="Colorful Grid Accent 1" w:uiPriority="73"/>
-    <w:lsdException w:name="Light Shading Accent 2" w:uiPriority="60"/>
-    <w:lsdException w:name="Light List Accent 2" w:uiPriority="61"/>
-    <w:lsdException w:name="Light Grid Accent 2" w:uiPriority="62"/>
-    <w:lsdException w:name="Medium Shading 1 Accent 2" w:uiPriority="63"/>
-    <w:lsdException w:name="Medium Shading 2 Accent 2" w:uiPriority="64"/>
-    <w:lsdException w:name="Medium List 1 Accent 2" w:uiPriority="65"/>
-    <w:lsdException w:name="Medium List 2 Accent 2" w:uiPriority="66"/>
-    <w:lsdException w:name="Medium Grid 1 Accent 2" w:uiPriority="67"/>
-    <w:lsdException w:name="Medium Grid 2 Accent 2" w:uiPriority="68"/>
-    <w:lsdException w:name="Medium Grid 3 Accent 2" w:uiPriority="69"/>
-    <w:lsdException w:name="Dark List Accent 2" w:uiPriority="70"/>
-    <w:lsdException w:name="Colorful Shading Accent 2" w:uiPriority="71"/>
-    <w:lsdException w:name="Colorful List Accent 2" w:uiPriority="72"/>
-    <w:lsdException w:name="Colorful Grid Accent 2" w:uiPriority="73"/>
-    <w:lsdException w:name="Light Shading Accent 3" w:uiPriority="60"/>
-    <w:lsdException w:name="Light List Accent 3" w:uiPriority="61"/>
-    <w:lsdException w:name="Light Grid Accent 3" w:uiPriority="62"/>
-    <w:lsdException w:name="Medium Shading 1 Accent 3" w:uiPriority="63"/>
-    <w:lsdException w:name="Medium Shading 2 Accent 3" w:uiPriority="64"/>
-    <w:lsdException w:name="Medium List 1 Accent 3" w:uiPriority="65"/>
-    <w:lsdException w:name="Medium List 2 Accent 3" w:uiPriority="66"/>
-    <w:lsdException w:name="Medium Grid 1 Accent 3" w:uiPriority="67"/>
-    <w:lsdException w:name="Medium Grid 2 Accent 3" w:uiPriority="68"/>
-    <w:lsdException w:name="Medium Grid 3 Accent 3" w:uiPriority="69"/>
-    <w:lsdException w:name="Dark List Accent 3" w:uiPriority="70"/>
-    <w:lsdException w:name="Colorful Shading Accent 3" w:uiPriority="71"/>
-    <w:lsdException w:name="Colorful List Accent 3" w:uiPriority="72"/>
-    <w:lsdException w:name="Colorful Grid Accent 3" w:uiPriority="73"/>
-    <w:lsdException w:name="Light Shading Accent 4" w:uiPriority="60"/>
-    <w:lsdException w:name="Light List Accent 4" w:uiPriority="61"/>
-    <w:lsdException w:name="Light Grid Accent 4" w:uiPriority="62"/>
-    <w:lsdException w:name="Medium Shading 1 Accent 4" w:uiPriority="63"/>
-    <w:lsdException w:name="Medium Shading 2 Accent 4" w:uiPriority="64"/>
-    <w:lsdException w:name="Medium List 1 Accent 4" w:uiPriority="65"/>
-    <w:lsdException w:name="Medium List 2 Accent 4" w:uiPriority="66"/>
-    <w:lsdException w:name="Medium Grid 1 Accent 4" w:uiPriority="67"/>
-    <w:lsdException w:name="Medium Grid 2 Accent 4" w:uiPriority="68"/>
-    <w:lsdException w:name="Medium Grid 3 Accent 4" w:uiPriority="69"/>
-    <w:lsdException w:name="Dark List Accent 4" w:uiPriority="70"/>
-    <w:lsdException w:name="Colorful Shading Accent 4" w:uiPriority="71"/>
-    <w:lsdException w:name="Colorful List Accent 4" w:uiPriority="72"/>
-    <w:lsdException w:name="Colorful Grid Accent 4" w:uiPriority="73"/>
-    <w:lsdException w:name="Light Shading Accent 5" w:uiPriority="60"/>
-    <w:lsdException w:name="Light List Accent 5" w:uiPriority="61"/>
-    <w:lsdException w:name="Light Grid Accent 5" w:uiPriority="62"/>
-    <w:lsdException w:name="Medium Shading 1 Accent 5" w:uiPriority="63"/>
-    <w:lsdException w:name="Medium Shading 2 Accent 5" w:uiPriority="64"/>
-    <w:lsdException w:name="Medium List 1 Accent 5" w:uiPriority="65"/>
-    <w:lsdException w:name="Medium List 2 Accent 5" w:uiPriority="66"/>
-    <w:lsdException w:name="Medium Grid 1 Accent 5" w:uiPriority="67"/>
-    <w:lsdException w:name="Medium Grid 2 Accent 5" w:uiPriority="68"/>
-    <w:lsdException w:name="Medium Grid 3 Accent 5" w:uiPriority="69"/>
-    <w:lsdException w:name="Dark List Accent 5" w:uiPriority="70"/>
-    <w:lsdException w:name="Colorful Shading Accent 5" w:uiPriority="71"/>
-    <w:lsdException w:name="Colorful List Accent 5" w:uiPriority="72"/>
-    <w:lsdException w:name="Colorful Grid Accent 5" w:uiPriority="73"/>
-    <w:lsdException w:name="Light Shading Accent 6" w:uiPriority="60"/>
-    <w:lsdException w:name="Light List Accent 6" w:uiPriority="61"/>
-    <w:lsdException w:name="Light Grid Accent 6" w:uiPriority="62"/>
-    <w:lsdException w:name="Medium Shading 1 Accent 6" w:uiPriority="63"/>
-    <w:lsdException w:name="Medium Shading 2 Accent 6" w:uiPriority="64"/>
-    <w:lsdException w:name="Medium List 1 Accent 6" w:uiPriority="65"/>
-    <w:lsdException w:name="Medium List 2 Accent 6" w:uiPriority="66"/>
-    <w:lsdException w:name="Medium Grid 1 Accent 6" w:uiPriority="67"/>
-    <w:lsdException w:name="Medium Grid 2 Accent 6" w:uiPriority="68"/>
-    <w:lsdException w:name="Medium Grid 3 Accent 6" w:uiPriority="69"/>
-    <w:lsdException w:name="Dark List Accent 6" w:uiPriority="70"/>
-    <w:lsdException w:name="Colorful Shading Accent 6" w:uiPriority="71"/>
-    <w:lsdException w:name="Colorful List Accent 6" w:uiPriority="72"/>
-    <w:lsdException w:name="Colorful Grid Accent 6" w:uiPriority="73"/>
-    <w:lsdException w:name="Subtle Emphasis" w:uiPriority="19" w:qFormat="1"/>
-    <w:lsdException w:name="Intense Emphasis" w:uiPriority="21" w:qFormat="1"/>
-    <w:lsdException w:name="Subtle Reference" w:uiPriority="31" w:qFormat="1"/>
-    <w:lsdException w:name="Intense Reference" w:uiPriority="32" w:qFormat="1"/>
-    <w:lsdException w:name="Book Title" w:uiPriority="33" w:qFormat="1"/>
-    <w:lsdException w:name="Bibliography" w:semiHidden="1" w:uiPriority="37" w:unhideWhenUsed="1"/>
-    <w:lsdException w:name="TOC Heading" w:semiHidden="1" w:uiPriority="39" w:unhideWhenUsed="1" w:qFormat="1"/>
-    <w:lsdException w:name="Plain Table 1" w:uiPriority="41"/>
-    <w:lsdException w:name="Plain Table 2" w:uiPriority="42"/>
-    <w:lsdException w:name="Plain Table 3" w:uiPriority="43"/>
-    <w:lsdException w:name="Plain Table 4" w:uiPriority="44"/>
-    <w:lsdException w:name="Plain Table 5" w:uiPriority="45"/>
-    <w:lsdException w:name="Grid Table Light" w:uiPriority="40"/>
-    <w:lsdException w:name="Grid Table 1 Light" w:uiPriority="46"/>
-    <w:lsdException w:name="Grid Table 2" w:uiPriority="47"/>
-    <w:lsdException w:name="Grid Table 3" w:uiPriority="48"/>
-    <w:lsdException w:name="Grid Table 4" w:uiPriority="49"/>
-    <w:lsdException w:name="Grid Table 5 Dark" w:uiPriority="50"/>
-    <w:lsdException w:name="Grid Table 6 Colorful" w:uiPriority="51"/>
-    <w:lsdException w:name="Grid Table 7 Colorful" w:uiPriority="52"/>
-    <w:lsdException w:name="Grid Table 1 Light Accent 1" w:uiPriority="46"/>
-    <w:lsdException w:name="Grid Table 2 Accent 1" w:uiPriority="47"/>
-    <w:lsdException w:name="Grid Table 3 Accent 1" w:uiPriority="48"/>
-    <w:lsdException w:name="Grid Table 4 Accent 1" w:uiPriority="49"/>
-    <w:lsdException w:name="Grid Table 5 Dark Accent 1" w:uiPriority="50"/>
-    <w:lsdException w:name="Grid Table 6 Colorful Accent 1" w:uiPriority="51"/>
-    <w:lsdException w:name="Grid Table 7 Colorful Accent 1" w:uiPriority="52"/>
-    <w:lsdException w:name="Grid Table 1 Light Accent 2" w:uiPriority="46"/>
-    <w:lsdException w:name="Grid Table 2 Accent 2" w:uiPriority="47"/>
-    <w:lsdException w:name="Grid Table 3 Accent 2" w:uiPriority="48"/>
-    <w:lsdException w:name="Grid Table 4 Accent 2" w:uiPriority="49"/>
-    <w:lsdException w:name="Grid Table 5 Dark Accent 2" w:uiPriority="50"/>
-    <w:lsdException w:name="Grid Table 6 Colorful Accent 2" w:uiPriority="51"/>
-    <w:lsdException w:name="Grid Table 7 Colorful Accent 2" w:uiPriority="52"/>
-    <w:lsdException w:name="Grid Table 1 Light Accent 3" w:uiPriority="46"/>
-    <w:lsdException w:name="Grid Table 2 Accent 3" w:uiPriority="47"/>
-    <w:lsdException w:name="Grid Table 3 Accent 3" w:uiPriority="48"/>
-    <w:lsdException w:name="Grid Table 4 Accent 3" w:uiPriority="49"/>
-    <w:lsdException w:name="Grid Table 5 Dark Accent 3" w:uiPriority="50"/>
-    <w:lsdException w:name="Grid Table 6 Colorful Accent 3" w:uiPriority="51"/>
-    <w:lsdException w:name="Grid Table 7 Colorful Accent 3" w:uiPriority="52"/>
-    <w:lsdException w:name="Grid Table 1 Light Accent 4" w:uiPriority="46"/>
-    <w:lsdException w:name="Grid Table 2 Accent 4" w:uiPriority="47"/>
-    <w:lsdException w:name="Grid Table 3 Accent 4" w:uiPriority="48"/>
-    <w:lsdException w:name="Grid Table 4 Accent 4" w:uiPriority="49"/>
-    <w:lsdException w:name="Grid Table 5 Dark Accent 4" w:uiPriority="50"/>
-    <w:lsdException w:name="Grid Table 6 Colorful Accent 4" w:uiPriority="51"/>
-    <w:lsdException w:name="Grid Table 7 Colorful Accent 4" w:uiPriority="52"/>
-    <w:lsdException w:name="Grid Table 1 Light Accent 5" w:uiPriority="46"/>
-    <w:lsdException w:name="Grid Table 2 Accent 5" w:uiPriority="47"/>
-    <w:lsdException w:name="Grid Table 3 Accent 5" w:uiPriority="48"/>
-    <w:lsdException w:name="Grid Table 4 Accent 5" w:uiPriority="49"/>
-    <w:lsdException w:name="Grid Table 5 Dark Accent 5" w:uiPriority="50"/>
-    <w:lsdException w:name="Grid Table 6 Colorful Accent 5" w:uiPriority="51"/>
-    <w:lsdException w:name="Grid Table 7 Colorful Accent 5" w:uiPriority="52"/>
-    <w:lsdException w:name="Grid Table 1 Light Accent 6" w:uiPriority="46"/>
-    <w:lsdException w:name="Grid Table 2 Accent 6" w:uiPriority="47"/>
-    <w:lsdException w:name="Grid Table 3 Accent 6" w:uiPriority="48"/>
-    <w:lsdException w:name="Grid Table 4 Accent 6" w:uiPriority="49"/>
-    <w:lsdException w:name="Grid Table 5 Dark Accent 6" w:uiPriority="50"/>
-    <w:lsdException w:name="Grid Table 6 Colorful Accent 6" w:uiPriority="51"/>
-    <w:lsdException w:name="Grid Table 7 Colorful Accent 6" w:uiPriority="52"/>
-    <w:lsdException w:name="List Table 1 Light" w:uiPriority="46"/>
-    <w:lsdException w:name="List Table 2" w:uiPriority="47"/>
-    <w:lsdException w:name="List Table 3" w:uiPriority="48"/>
-    <w:lsdException w:name="List Table 4" w:uiPriority="49"/>
-    <w:lsdException w:name="List Table 5 Dark" w:uiPriority="50"/>
-    <w:lsdException w:name="List Table 6 Colorful" w:uiPriority="51"/>
-    <w:lsdException w:name="List Table 7 Colorful" w:uiPriority="52"/>
-    <w:lsdException w:name="List Table 1 Light Accent 1" w:uiPriority="46"/>
-    <w:lsdException w:name="List Table 2 Accent 1" w:uiPriority="47"/>
-    <w:lsdException w:name="List Table 3 Accent 1" w:uiPriority="48"/>
-    <w:lsdException w:name="List Table 4 Accent 1" w:uiPriority="49"/>
-    <w:lsdException w:name="List Table 5 Dark Accent 1" w:uiPriority="50"/>
-    <w:lsdException w:name="List Table 6 Colorful Accent 1" w:uiPriority="51"/>
-    <w:lsdException w:name="List Table 7 Colorful Accent 1" w:uiPriority="52"/>
-    <w:lsdException w:name="List Table 1 Light Accent 2" w:uiPriority="46"/>
-    <w:lsdException w:name="List Table 2 Accent 2" w:uiPriority="47"/>
-    <w:lsdException w:name="List Table 3 Accent 2" w:uiPriority="48"/>
-    <w:lsdException w:name="List Table 4 Accent 2" w:uiPriority="49"/>
-    <w:lsdException w:name="List Table 5 Dark Accent 2" w:uiPriority="50"/>
-    <w:lsdException w:name="List Table 6 Colorful Accent 2" w:uiPriority="51"/>
-    <w:lsdException w:name="List Table 7 Colorful Accent 2" w:uiPriority="52"/>
-    <w:lsdException w:name="List Table 1 Light Accent 3" w:uiPriority="46"/>
-    <w:lsdException w:name="List Table 2 Accent 3" w:uiPriority="47"/>
-    <w:lsdException w:name="List Table 3 Accent 3" w:uiPriority="48"/>
-    <w:lsdException w:name="List Table 4 Accent 3" w:uiPriority="49"/>
-    <w:lsdException w:name="List Table 5 Dark Accent 3" w:uiPriority="50"/>
-    <w:lsdException w:name="List Table 6 Colorful Accent 3" w:uiPriority="51"/>
-    <w:lsdException w:name="List Table 7 Colorful Accent 3" w:uiPriority="52"/>
-    <w:lsdException w:name="List Table 1 Light Accent 4" w:uiPriority="46"/>
-    <w:lsdException w:name="List Table 2 Accent 4" w:uiPriority="47"/>
-    <w:lsdException w:name="List Table 3 Accent 4" w:uiPriority="48"/>
-    <w:lsdException w:name="List Table 4 Accent 4" w:uiPriority="49"/>
-    <w:lsdException w:name="List Table 5 Dark Accent 4" w:uiPriority="50"/>
-    <w:lsdException w:name="List Table 6 Colorful Accent 4" w:uiPriority="51"/>
-    <w:lsdException w:name="List Table 7 Colorful Accent 4" w:uiPriority="52"/>
-    <w:lsdException w:name="List Table 1 Light Accent 5" w:uiPriority="46"/>
-    <w:lsdException w:name="List Table 2 Accent 5" w:uiPriority="47"/>
-    <w:lsdException w:name="List Table 3 Accent 5" w:uiPriority="48"/>
-    <w:lsdException w:name="List Table 4 Accent 5" w:uiPriority="49"/>
-    <w:lsdException w:name="List Table 5 Dark Accent 5" w:uiPriority="50"/>
-    <w:lsdException w:name="List Table 6 Colorful Accent 5" w:uiPriority="51"/>
-    <w:lsdException w:name="List Table 7 Colorful Accent 5" w:uiPriority="52"/>
-    <w:lsdException w:name="List Table 1 Light Accent 6" w:uiPriority="46"/>
-    <w:lsdException w:name="List Table 2 Accent 6" w:uiPriority="47"/>
-    <w:lsdException w:name="List Table 3 Accent 6" w:uiPriority="48"/>
-    <w:lsdException w:name="List Table 4 Accent 6" w:uiPriority="49"/>
-    <w:lsdException w:name="List Table 5 Dark Accent 6" w:uiPriority="50"/>
-    <w:lsdException w:name="List Table 6 Colorful Accent 6" w:uiPriority="51"/>
-    <w:lsdException w:name="List Table 7 Colorful Accent 6" w:uiPriority="52"/>
+  <w:latentStyles w:defLockedState="0" w:defUIPriority="99" w:defSemiHidden="1" w:defUnhideWhenUsed="1" w:defQFormat="0" w:count="267">
+    <w:lsdException w:name="Normal" w:semiHidden="0" w:uiPriority="0" w:unhideWhenUsed="0" w:qFormat="1"/>
+    <w:lsdException w:name="heading 1" w:semiHidden="0" w:uiPriority="9" w:unhideWhenUsed="0" w:qFormat="1"/>
+    <w:lsdException w:name="heading 2" w:uiPriority="9" w:qFormat="1"/>
+    <w:lsdException w:name="heading 3" w:uiPriority="9" w:qFormat="1"/>
+    <w:lsdException w:name="heading 4" w:uiPriority="9" w:qFormat="1"/>
+    <w:lsdException w:name="heading 5" w:uiPriority="9" w:qFormat="1"/>
+    <w:lsdException w:name="heading 6" w:uiPriority="9" w:qFormat="1"/>
+    <w:lsdException w:name="heading 7" w:uiPriority="9" w:qFormat="1"/>
+    <w:lsdException w:name="heading 8" w:uiPriority="9" w:qFormat="1"/>
+    <w:lsdException w:name="heading 9" w:uiPriority="9" w:qFormat="1"/>
+    <w:lsdException w:name="toc 1" w:uiPriority="39"/>
+    <w:lsdException w:name="toc 2" w:uiPriority="39"/>
+    <w:lsdException w:name="toc 3" w:uiPriority="39"/>
+    <w:lsdException w:name="toc 4" w:uiPriority="39"/>
+    <w:lsdException w:name="toc 5" w:uiPriority="39"/>
+    <w:lsdException w:name="toc 6" w:uiPriority="39"/>
+    <w:lsdException w:name="toc 7" w:uiPriority="39"/>
+    <w:lsdException w:name="toc 8" w:uiPriority="39"/>
+    <w:lsdException w:name="toc 9" w:uiPriority="39"/>
+    <w:lsdException w:name="caption" w:uiPriority="35" w:qFormat="1"/>
+    <w:lsdException w:name="Title" w:semiHidden="0" w:uiPriority="10" w:unhideWhenUsed="0" w:qFormat="1"/>
+    <w:lsdException w:name="Default Paragraph Font" w:uiPriority="1"/>
+    <w:lsdException w:name="Subtitle" w:semiHidden="0" w:uiPriority="11" w:unhideWhenUsed="0" w:qFormat="1"/>
+    <w:lsdException w:name="Strong" w:semiHidden="0" w:uiPriority="22" w:unhideWhenUsed="0" w:qFormat="1"/>
+    <w:lsdException w:name="Emphasis" w:semiHidden="0" w:uiPriority="20" w:unhideWhenUsed="0" w:qFormat="1"/>
+    <w:lsdException w:name="Table Grid" w:semiHidden="0" w:uiPriority="39" w:unhideWhenUsed="0"/>
+    <w:lsdException w:name="Placeholder Text" w:unhideWhenUsed="0"/>
+    <w:lsdException w:name="No Spacing" w:semiHidden="0" w:uiPriority="1" w:unhideWhenUsed="0" w:qFormat="1"/>
+    <w:lsdException w:name="Light Shading" w:semiHidden="0" w:uiPriority="60" w:unhideWhenUsed="0"/>
+    <w:lsdException w:name="Light List" w:semiHidden="0" w:uiPriority="61" w:unhideWhenUsed="0"/>
+    <w:lsdException w:name="Light Grid" w:semiHidden="0" w:uiPriority="62" w:unhideWhenUsed="0"/>
+    <w:lsdException w:name="Medium Shading 1" w:semiHidden="0" w:uiPriority="63" w:unhideWhenUsed="0"/>
+    <w:lsdException w:name="Medium Shading 2" w:semiHidden="0" w:uiPriority="64" w:unhideWhenUsed="0"/>
+    <w:lsdException w:name="Medium List 1" w:semiHidden="0" w:uiPriority="65" w:unhideWhenUsed="0"/>
+    <w:lsdException w:name="Medium List 2" w:semiHidden="0" w:uiPriority="66" w:unhideWhenUsed="0"/>
+    <w:lsdException w:name="Medium Grid 1" w:semiHidden="0" w:uiPriority="67" w:unhideWhenUsed="0"/>
+    <w:lsdException w:name="Medium Grid 2" w:semiHidden="0" w:uiPriority="68" w:unhideWhenUsed="0"/>
+    <w:lsdException w:name="Medium Grid 3" w:semiHidden="0" w:uiPriority="69" w:unhideWhenUsed="0"/>
+    <w:lsdException w:name="Dark List" w:semiHidden="0" w:uiPriority="70" w:unhideWhenUsed="0"/>
+    <w:lsdException w:name="Colorful Shading" w:semiHidden="0" w:uiPriority="71" w:unhideWhenUsed="0"/>
+    <w:lsdException w:name="Colorful List" w:semiHidden="0" w:uiPriority="72" w:unhideWhenUsed="0"/>
+    <w:lsdException w:name="Colorful Grid" w:semiHidden="0" w:uiPriority="73" w:unhideWhenUsed="0"/>
+    <w:lsdException w:name="Light Shading Accent 1" w:semiHidden="0" w:uiPriority="60" w:unhideWhenUsed="0"/>
+    <w:lsdException w:name="Light List Accent 1" w:semiHidden="0" w:uiPriority="61" w:unhideWhenUsed="0"/>
+    <w:lsdException w:name="Light Grid Accent 1" w:semiHidden="0" w:uiPriority="62" w:unhideWhenUsed="0"/>
+    <w:lsdException w:name="Medium Shading 1 Accent 1" w:semiHidden="0" w:uiPriority="63" w:unhideWhenUsed="0"/>
+    <w:lsdException w:name="Medium Shading 2 Accent 1" w:semiHidden="0" w:uiPriority="64" w:unhideWhenUsed="0"/>
+    <w:lsdException w:name="Medium List 1 Accent 1" w:semiHidden="0" w:uiPriority="65" w:unhideWhenUsed="0"/>
+    <w:lsdException w:name="Revision" w:unhideWhenUsed="0"/>
+    <w:lsdException w:name="List Paragraph" w:semiHidden="0" w:uiPriority="34" w:unhideWhenUsed="0" w:qFormat="1"/>
+    <w:lsdException w:name="Quote" w:semiHidden="0" w:uiPriority="29" w:unhideWhenUsed="0" w:qFormat="1"/>
+    <w:lsdException w:name="Intense Quote" w:semiHidden="0" w:uiPriority="30" w:unhideWhenUsed="0" w:qFormat="1"/>
+    <w:lsdException w:name="Medium List 2 Accent 1" w:semiHidden="0" w:uiPriority="66" w:unhideWhenUsed="0"/>
+    <w:lsdException w:name="Medium Grid 1 Accent 1" w:semiHidden="0" w:uiPriority="67" w:unhideWhenUsed="0"/>
+    <w:lsdException w:name="Medium Grid 2 Accent 1" w:semiHidden="0" w:uiPriority="68" w:unhideWhenUsed="0"/>
+    <w:lsdException w:name="Medium Grid 3 Accent 1" w:semiHidden="0" w:uiPriority="69" w:unhideWhenUsed="0"/>
+    <w:lsdException w:name="Dark List Accent 1" w:semiHidden="0" w:uiPriority="70" w:unhideWhenUsed="0"/>
+    <w:lsdException w:name="Colorful Shading Accent 1" w:semiHidden="0" w:uiPriority="71" w:unhideWhenUsed="0"/>
+    <w:lsdException w:name="Colorful List Accent 1" w:semiHidden="0" w:uiPriority="72" w:unhideWhenUsed="0"/>
+    <w:lsdException w:name="Colorful Grid Accent 1" w:semiHidden="0" w:uiPriority="73" w:unhideWhenUsed="0"/>
+    <w:lsdException w:name="Light Shading Accent 2" w:semiHidden="0" w:uiPriority="60" w:unhideWhenUsed="0"/>
+    <w:lsdException w:name="Light List Accent 2" w:semiHidden="0" w:uiPriority="61" w:unhideWhenUsed="0"/>
+    <w:lsdException w:name="Light Grid Accent 2" w:semiHidden="0" w:uiPriority="62" w:unhideWhenUsed="0"/>
+    <w:lsdException w:name="Medium Shading 1 Accent 2" w:semiHidden="0" w:uiPriority="63" w:unhideWhenUsed="0"/>
+    <w:lsdException w:name="Medium Shading 2 Accent 2" w:semiHidden="0" w:uiPriority="64" w:unhideWhenUsed="0"/>
+    <w:lsdException w:name="Medium List 1 Accent 2" w:semiHidden="0" w:uiPriority="65" w:unhideWhenUsed="0"/>
+    <w:lsdException w:name="Medium List 2 Accent 2" w:semiHidden="0" w:uiPriority="66" w:unhideWhenUsed="0"/>
+    <w:lsdException w:name="Medium Grid 1 Accent 2" w:semiHidden="0" w:uiPriority="67" w:unhideWhenUsed="0"/>
+    <w:lsdException w:name="Medium Grid 2 Accent 2" w:semiHidden="0" w:uiPriority="68" w:unhideWhenUsed="0"/>
+    <w:lsdException w:name="Medium Grid 3 Accent 2" w:semiHidden="0" w:uiPriority="69" w:unhideWhenUsed="0"/>
+    <w:lsdException w:name="Dark List Accent 2" w:semiHidden="0" w:uiPriority="70" w:unhideWhenUsed="0"/>
+    <w:lsdException w:name="Colorful Shading Accent 2" w:semiHidden="0" w:uiPriority="71" w:unhideWhenUsed="0"/>
+    <w:lsdException w:name="Colorful List Accent 2" w:semiHidden="0" w:uiPriority="72" w:unhideWhenUsed="0"/>
+    <w:lsdException w:name="Colorful Grid Accent 2" w:semiHidden="0" w:uiPriority="73" w:unhideWhenUsed="0"/>
+    <w:lsdException w:name="Light Shading Accent 3" w:semiHidden="0" w:uiPriority="60" w:unhideWhenUsed="0"/>
+    <w:lsdException w:name="Light List Accent 3" w:semiHidden="0" w:uiPriority="61" w:unhideWhenUsed="0"/>
+    <w:lsdException w:name="Light Grid Accent 3" w:semiHidden="0" w:uiPriority="62" w:unhideWhenUsed="0"/>
+    <w:lsdException w:name="Medium Shading 1 Accent 3" w:semiHidden="0" w:uiPriority="63" w:unhideWhenUsed="0"/>
+    <w:lsdException w:name="Medium Shading 2 Accent 3" w:semiHidden="0" w:uiPriority="64" w:unhideWhenUsed="0"/>
+    <w:lsdException w:name="Medium List 1 Accent 3" w:semiHidden="0" w:uiPriority="65" w:unhideWhenUsed="0"/>
+    <w:lsdException w:name="Medium List 2 Accent 3" w:semiHidden="0" w:uiPriority="66" w:unhideWhenUsed="0"/>
+    <w:lsdException w:name="Medium Grid 1 Accent 3" w:semiHidden="0" w:uiPriority="67" w:unhideWhenUsed="0"/>
+    <w:lsdException w:name="Medium Grid 2 Accent 3" w:semiHidden="0" w:uiPriority="68" w:unhideWhenUsed="0"/>
+    <w:lsdException w:name="Medium Grid 3 Accent 3" w:semiHidden="0" w:uiPriority="69" w:unhideWhenUsed="0"/>
+    <w:lsdException w:name="Dark List Accent 3" w:semiHidden="0" w:uiPriority="70" w:unhideWhenUsed="0"/>
+    <w:lsdException w:name="Colorful Shading Accent 3" w:semiHidden="0" w:uiPriority="71" w:unhideWhenUsed="0"/>
+    <w:lsdException w:name="Colorful List Accent 3" w:semiHidden="0" w:uiPriority="72" w:unhideWhenUsed="0"/>
+    <w:lsdException w:name="Colorful Grid Accent 3" w:semiHidden="0" w:uiPriority="73" w:unhideWhenUsed="0"/>
+    <w:lsdException w:name="Light Shading Accent 4" w:semiHidden="0" w:uiPriority="60" w:unhideWhenUsed="0"/>
+    <w:lsdException w:name="Light List Accent 4" w:semiHidden="0" w:uiPriority="61" w:unhideWhenUsed="0"/>
+    <w:lsdException w:name="Light Grid Accent 4" w:semiHidden="0" w:uiPriority="62" w:unhideWhenUsed="0"/>
+    <w:lsdException w:name="Medium Shading 1 Accent 4" w:semiHidden="0" w:uiPriority="63" w:unhideWhenUsed="0"/>
+    <w:lsdException w:name="Medium Shading 2 Accent 4" w:semiHidden="0" w:uiPriority="64" w:unhideWhenUsed="0"/>
+    <w:lsdException w:name="Medium List 1 Accent 4" w:semiHidden="0" w:uiPriority="65" w:unhideWhenUsed="0"/>
+    <w:lsdException w:name="Medium List 2 Accent 4" w:semiHidden="0" w:uiPriority="66" w:unhideWhenUsed="0"/>
+    <w:lsdException w:name="Medium Grid 1 Accent 4" w:semiHidden="0" w:uiPriority="67" w:unhideWhenUsed="0"/>
+    <w:lsdException w:name="Medium Grid 2 Accent 4" w:semiHidden="0" w:uiPriority="68" w:unhideWhenUsed="0"/>
+    <w:lsdException w:name="Medium Grid 3 Accent 4" w:semiHidden="0" w:uiPriority="69" w:unhideWhenUsed="0"/>
+    <w:lsdException w:name="Dark List Accent 4" w:semiHidden="0" w:uiPriority="70" w:unhideWhenUsed="0"/>
+    <w:lsdException w:name="Colorful Shading Accent 4" w:semiHidden="0" w:uiPriority="71" w:unhideWhenUsed="0"/>
+    <w:lsdException w:name="Colorful List Accent 4" w:semiHidden="0" w:uiPriority="72" w:unhideWhenUsed="0"/>
+    <w:lsdException w:name="Colorful Grid Accent 4" w:semiHidden="0" w:uiPriority="73" w:unhideWhenUsed="0"/>
+    <w:lsdException w:name="Light Shading Accent 5" w:semiHidden="0" w:uiPriority="60" w:unhideWhenUsed="0"/>
+    <w:lsdException w:name="Light List Accent 5" w:semiHidden="0" w:uiPriority="61" w:unhideWhenUsed="0"/>
+    <w:lsdException w:name="Light Grid Accent 5" w:semiHidden="0" w:uiPriority="62" w:unhideWhenUsed="0"/>
+    <w:lsdException w:name="Medium Shading 1 Accent 5" w:semiHidden="0" w:uiPriority="63" w:unhideWhenUsed="0"/>
+    <w:lsdException w:name="Medium Shading 2 Accent 5" w:semiHidden="0" w:uiPriority="64" w:unhideWhenUsed="0"/>
+    <w:lsdException w:name="Medium List 1 Accent 5" w:semiHidden="0" w:uiPriority="65" w:unhideWhenUsed="0"/>
+    <w:lsdException w:name="Medium List 2 Accent 5" w:semiHidden="0" w:uiPriority="66" w:unhideWhenUsed="0"/>
+    <w:lsdException w:name="Medium Grid 1 Accent 5" w:semiHidden="0" w:uiPriority="67" w:unhideWhenUsed="0"/>
+    <w:lsdException w:name="Medium Grid 2 Accent 5" w:semiHidden="0" w:uiPriority="68" w:unhideWhenUsed="0"/>
+    <w:lsdException w:name="Medium Grid 3 Accent 5" w:semiHidden="0" w:uiPriority="69" w:unhideWhenUsed="0"/>
+    <w:lsdException w:name="Dark List Accent 5" w:semiHidden="0" w:uiPriority="70" w:unhideWhenUsed="0"/>
+    <w:lsdException w:name="Colorful Shading Accent 5" w:semiHidden="0" w:uiPriority="71" w:unhideWhenUsed="0"/>
+    <w:lsdException w:name="Colorful List Accent 5" w:semiHidden="0" w:uiPriority="72" w:unhideWhenUsed="0"/>
+    <w:lsdException w:name="Colorful Grid Accent 5" w:semiHidden="0" w:uiPriority="73" w:unhideWhenUsed="0"/>
+    <w:lsdException w:name="Light Shading Accent 6" w:semiHidden="0" w:uiPriority="60" w:unhideWhenUsed="0"/>
+    <w:lsdException w:name="Light List Accent 6" w:semiHidden="0" w:uiPriority="61" w:unhideWhenUsed="0"/>
+    <w:lsdException w:name="Light Grid Accent 6" w:semiHidden="0" w:uiPriority="62" w:unhideWhenUsed="0"/>
+    <w:lsdException w:name="Medium Shading 1 Accent 6" w:semiHidden="0" w:uiPriority="63" w:unhideWhenUsed="0"/>
+    <w:lsdException w:name="Medium Shading 2 Accent 6" w:semiHidden="0" w:uiPriority="64" w:unhideWhenUsed="0"/>
+    <w:lsdException w:name="Medium List 1 Accent 6" w:semiHidden="0" w:uiPriority="65" w:unhideWhenUsed="0"/>
+    <w:lsdException w:name="Medium List 2 Accent 6" w:semiHidden="0" w:uiPriority="66" w:unhideWhenUsed="0"/>
+    <w:lsdException w:name="Medium Grid 1 Accent 6" w:semiHidden="0" w:uiPriority="67" w:unhideWhenUsed="0"/>
+    <w:lsdException w:name="Medium Grid 2 Accent 6" w:semiHidden="0" w:uiPriority="68" w:unhideWhenUsed="0"/>
+    <w:lsdException w:name="Medium Grid 3 Accent 6" w:semiHidden="0" w:uiPriority="69" w:unhideWhenUsed="0"/>
+    <w:lsdException w:name="Dark List Accent 6" w:semiHidden="0" w:uiPriority="70" w:unhideWhenUsed="0"/>
+    <w:lsdException w:name="Colorful Shading Accent 6" w:semiHidden="0" w:uiPriority="71" w:unhideWhenUsed="0"/>
+    <w:lsdException w:name="Colorful List Accent 6" w:semiHidden="0" w:uiPriority="72" w:unhideWhenUsed="0"/>
+    <w:lsdException w:name="Colorful Grid Accent 6" w:semiHidden="0" w:uiPriority="73" w:unhideWhenUsed="0"/>
+    <w:lsdException w:name="Subtle Emphasis" w:semiHidden="0" w:uiPriority="19" w:unhideWhenUsed="0" w:qFormat="1"/>
+    <w:lsdException w:name="Intense Emphasis" w:semiHidden="0" w:uiPriority="21" w:unhideWhenUsed="0" w:qFormat="1"/>
+    <w:lsdException w:name="Subtle Reference" w:semiHidden="0" w:uiPriority="31" w:unhideWhenUsed="0" w:qFormat="1"/>
+    <w:lsdException w:name="Intense Reference" w:semiHidden="0" w:uiPriority="32" w:unhideWhenUsed="0" w:qFormat="1"/>
+    <w:lsdException w:name="Book Title" w:semiHidden="0" w:uiPriority="33" w:unhideWhenUsed="0" w:qFormat="1"/>
+    <w:lsdException w:name="Bibliography" w:uiPriority="37"/>
+    <w:lsdException w:name="TOC Heading" w:uiPriority="39" w:qFormat="1"/>
   </w:latentStyles>
-  <w:style w:type="paragraph" w:default="1" w:styleId="Normal">
+  <w:style w:type="paragraph" w:default="1" w:styleId="a">
     <w:name w:val="Normal"/>
     <w:qFormat/>
   </w:style>
-  <w:style w:type="paragraph" w:styleId="Heading1">
+  <w:style w:type="paragraph" w:styleId="1">
     <w:name w:val="heading 1"/>
-    <w:basedOn w:val="Normal"/>
-    <w:next w:val="Normal"/>
-    <w:link w:val="Heading1Char"/>
+    <w:basedOn w:val="a"/>
+    <w:next w:val="a"/>
+    <w:link w:val="10"/>
     <w:uiPriority w:val="9"/>
     <w:qFormat/>
     <w:rsid w:val="003D4506"/>
@@ -3044,13 +2874,13 @@
       <w:szCs w:val="32"/>
     </w:rPr>
   </w:style>
-  <w:style w:type="character" w:default="1" w:styleId="DefaultParagraphFont">
+  <w:style w:type="character" w:default="1" w:styleId="a0">
     <w:name w:val="Default Paragraph Font"/>
     <w:uiPriority w:val="1"/>
     <w:semiHidden/>
     <w:unhideWhenUsed/>
   </w:style>
-  <w:style w:type="table" w:default="1" w:styleId="TableNormal">
+  <w:style w:type="table" w:default="1" w:styleId="a1">
     <w:name w:val="Normal Table"/>
     <w:uiPriority w:val="99"/>
     <w:semiHidden/>
@@ -3065,16 +2895,16 @@
       </w:tblCellMar>
     </w:tblPr>
   </w:style>
-  <w:style w:type="numbering" w:default="1" w:styleId="NoList">
+  <w:style w:type="numbering" w:default="1" w:styleId="a2">
     <w:name w:val="No List"/>
     <w:uiPriority w:val="99"/>
     <w:semiHidden/>
     <w:unhideWhenUsed/>
   </w:style>
-  <w:style w:type="character" w:customStyle="1" w:styleId="Heading1Char">
-    <w:name w:val="Heading 1 Char"/>
-    <w:basedOn w:val="DefaultParagraphFont"/>
-    <w:link w:val="Heading1"/>
+  <w:style w:type="character" w:customStyle="1" w:styleId="10">
+    <w:name w:val="標題 1 字元"/>
+    <w:basedOn w:val="a0"/>
+    <w:link w:val="1"/>
     <w:uiPriority w:val="9"/>
     <w:rsid w:val="003D4506"/>
     <w:rPr>
@@ -3084,11 +2914,11 @@
       <w:szCs w:val="32"/>
     </w:rPr>
   </w:style>
-  <w:style w:type="paragraph" w:styleId="Title">
+  <w:style w:type="paragraph" w:styleId="a3">
     <w:name w:val="Title"/>
-    <w:basedOn w:val="Normal"/>
-    <w:next w:val="Normal"/>
-    <w:link w:val="TitleChar"/>
+    <w:basedOn w:val="a"/>
+    <w:next w:val="a"/>
+    <w:link w:val="a4"/>
     <w:uiPriority w:val="10"/>
     <w:qFormat/>
     <w:rsid w:val="003D4506"/>
@@ -3104,10 +2934,10 @@
       <w:szCs w:val="56"/>
     </w:rPr>
   </w:style>
-  <w:style w:type="character" w:customStyle="1" w:styleId="TitleChar">
-    <w:name w:val="Title Char"/>
-    <w:basedOn w:val="DefaultParagraphFont"/>
-    <w:link w:val="Title"/>
+  <w:style w:type="character" w:customStyle="1" w:styleId="a4">
+    <w:name w:val="標題 字元"/>
+    <w:basedOn w:val="a0"/>
+    <w:link w:val="a3"/>
     <w:uiPriority w:val="10"/>
     <w:rsid w:val="003D4506"/>
     <w:rPr>
@@ -3118,11 +2948,11 @@
       <w:szCs w:val="56"/>
     </w:rPr>
   </w:style>
-  <w:style w:type="paragraph" w:styleId="Subtitle">
+  <w:style w:type="paragraph" w:styleId="a5">
     <w:name w:val="Subtitle"/>
-    <w:basedOn w:val="Normal"/>
-    <w:next w:val="Normal"/>
-    <w:link w:val="SubtitleChar"/>
+    <w:basedOn w:val="a"/>
+    <w:next w:val="a"/>
+    <w:link w:val="a6"/>
     <w:uiPriority w:val="11"/>
     <w:qFormat/>
     <w:rsid w:val="007049F1"/>
@@ -3139,10 +2969,10 @@
       <w:szCs w:val="24"/>
     </w:rPr>
   </w:style>
-  <w:style w:type="character" w:customStyle="1" w:styleId="SubtitleChar">
-    <w:name w:val="Subtitle Char"/>
-    <w:basedOn w:val="DefaultParagraphFont"/>
-    <w:link w:val="Subtitle"/>
+  <w:style w:type="character" w:customStyle="1" w:styleId="a6">
+    <w:name w:val="副標題 字元"/>
+    <w:basedOn w:val="a0"/>
+    <w:link w:val="a5"/>
     <w:uiPriority w:val="11"/>
     <w:rsid w:val="007049F1"/>
     <w:rPr>
@@ -3153,9 +2983,9 @@
       <w:szCs w:val="24"/>
     </w:rPr>
   </w:style>
-  <w:style w:type="paragraph" w:styleId="ListParagraph">
+  <w:style w:type="paragraph" w:styleId="a7">
     <w:name w:val="List Paragraph"/>
-    <w:basedOn w:val="Normal"/>
+    <w:basedOn w:val="a"/>
     <w:uiPriority w:val="34"/>
     <w:qFormat/>
     <w:rsid w:val="007049F1"/>
@@ -3170,16 +3000,15 @@
       <w:lang w:val="en-US"/>
     </w:rPr>
   </w:style>
-  <w:style w:type="table" w:styleId="TableGrid">
+  <w:style w:type="table" w:styleId="a8">
     <w:name w:val="Table Grid"/>
-    <w:basedOn w:val="TableNormal"/>
+    <w:basedOn w:val="a1"/>
     <w:uiPriority w:val="39"/>
     <w:rsid w:val="00AA032B"/>
     <w:pPr>
       <w:spacing w:after="0" w:line="240" w:lineRule="auto"/>
     </w:pPr>
     <w:tblPr>
-      <w:tblInd w:w="0" w:type="dxa"/>
       <w:tblBorders>
         <w:top w:val="single" w:sz="4" w:space="0" w:color="auto"/>
         <w:left w:val="single" w:sz="4" w:space="0" w:color="auto"/>
@@ -3188,18 +3017,12 @@
         <w:insideH w:val="single" w:sz="4" w:space="0" w:color="auto"/>
         <w:insideV w:val="single" w:sz="4" w:space="0" w:color="auto"/>
       </w:tblBorders>
-      <w:tblCellMar>
-        <w:top w:w="0" w:type="dxa"/>
-        <w:left w:w="108" w:type="dxa"/>
-        <w:bottom w:w="0" w:type="dxa"/>
-        <w:right w:w="108" w:type="dxa"/>
-      </w:tblCellMar>
     </w:tblPr>
   </w:style>
-  <w:style w:type="paragraph" w:styleId="BalloonText">
+  <w:style w:type="paragraph" w:styleId="a9">
     <w:name w:val="Balloon Text"/>
-    <w:basedOn w:val="Normal"/>
-    <w:link w:val="BalloonTextChar"/>
+    <w:basedOn w:val="a"/>
+    <w:link w:val="aa"/>
     <w:uiPriority w:val="99"/>
     <w:semiHidden/>
     <w:unhideWhenUsed/>
@@ -3213,10 +3036,10 @@
       <w:szCs w:val="18"/>
     </w:rPr>
   </w:style>
-  <w:style w:type="character" w:customStyle="1" w:styleId="BalloonTextChar">
-    <w:name w:val="Balloon Text Char"/>
-    <w:basedOn w:val="DefaultParagraphFont"/>
-    <w:link w:val="BalloonText"/>
+  <w:style w:type="character" w:customStyle="1" w:styleId="aa">
+    <w:name w:val="註解方塊文字 字元"/>
+    <w:basedOn w:val="a0"/>
+    <w:link w:val="a9"/>
     <w:uiPriority w:val="99"/>
     <w:semiHidden/>
     <w:rsid w:val="00AA032B"/>
@@ -3226,9 +3049,9 @@
       <w:szCs w:val="18"/>
     </w:rPr>
   </w:style>
-  <w:style w:type="character" w:styleId="Hyperlink">
+  <w:style w:type="character" w:styleId="ab">
     <w:name w:val="Hyperlink"/>
-    <w:basedOn w:val="DefaultParagraphFont"/>
+    <w:basedOn w:val="a0"/>
     <w:uiPriority w:val="99"/>
     <w:unhideWhenUsed/>
     <w:rsid w:val="00082271"/>
@@ -3237,10 +3060,10 @@
       <w:u w:val="single"/>
     </w:rPr>
   </w:style>
-  <w:style w:type="paragraph" w:styleId="Header">
+  <w:style w:type="paragraph" w:styleId="ac">
     <w:name w:val="header"/>
-    <w:basedOn w:val="Normal"/>
-    <w:link w:val="HeaderChar"/>
+    <w:basedOn w:val="a"/>
+    <w:link w:val="ad"/>
     <w:uiPriority w:val="99"/>
     <w:unhideWhenUsed/>
     <w:rsid w:val="00226123"/>
@@ -3256,10 +3079,10 @@
       <w:szCs w:val="20"/>
     </w:rPr>
   </w:style>
-  <w:style w:type="character" w:customStyle="1" w:styleId="HeaderChar">
-    <w:name w:val="Header Char"/>
-    <w:basedOn w:val="DefaultParagraphFont"/>
-    <w:link w:val="Header"/>
+  <w:style w:type="character" w:customStyle="1" w:styleId="ad">
+    <w:name w:val="頁首 字元"/>
+    <w:basedOn w:val="a0"/>
+    <w:link w:val="ac"/>
     <w:uiPriority w:val="99"/>
     <w:rsid w:val="00226123"/>
     <w:rPr>
@@ -3267,10 +3090,10 @@
       <w:szCs w:val="20"/>
     </w:rPr>
   </w:style>
-  <w:style w:type="paragraph" w:styleId="Footer">
+  <w:style w:type="paragraph" w:styleId="ae">
     <w:name w:val="footer"/>
-    <w:basedOn w:val="Normal"/>
-    <w:link w:val="FooterChar"/>
+    <w:basedOn w:val="a"/>
+    <w:link w:val="af"/>
     <w:uiPriority w:val="99"/>
     <w:unhideWhenUsed/>
     <w:rsid w:val="00226123"/>
@@ -3286,10 +3109,440 @@
       <w:szCs w:val="20"/>
     </w:rPr>
   </w:style>
-  <w:style w:type="character" w:customStyle="1" w:styleId="FooterChar">
-    <w:name w:val="Footer Char"/>
-    <w:basedOn w:val="DefaultParagraphFont"/>
-    <w:link w:val="Footer"/>
+  <w:style w:type="character" w:customStyle="1" w:styleId="af">
+    <w:name w:val="頁尾 字元"/>
+    <w:basedOn w:val="a0"/>
+    <w:link w:val="ae"/>
+    <w:uiPriority w:val="99"/>
+    <w:rsid w:val="00226123"/>
+    <w:rPr>
+      <w:sz w:val="20"/>
+      <w:szCs w:val="20"/>
+    </w:rPr>
+  </w:style>
+</w:styles>
+</file>
+
+<file path=word/stylesWithEffects.xml><?xml version="1.0" encoding="utf-8"?>
+<w:styles xmlns:wpc="http://schemas.microsoft.com/office/word/2010/wordprocessingCanvas" xmlns:mc="http://schemas.openxmlformats.org/markup-compatibility/2006" xmlns:o="urn:schemas-microsoft-com:office:office" xmlns:r="http://schemas.openxmlformats.org/officeDocument/2006/relationships" xmlns:m="http://schemas.openxmlformats.org/officeDocument/2006/math" xmlns:v="urn:schemas-microsoft-com:vml" xmlns:wp14="http://schemas.microsoft.com/office/word/2010/wordprocessingDrawing" xmlns:wp="http://schemas.openxmlformats.org/drawingml/2006/wordprocessingDrawing" xmlns:w10="urn:schemas-microsoft-com:office:word" xmlns:w="http://schemas.openxmlformats.org/wordprocessingml/2006/main" xmlns:w14="http://schemas.microsoft.com/office/word/2010/wordml" xmlns:wpg="http://schemas.microsoft.com/office/word/2010/wordprocessingGroup" xmlns:wpi="http://schemas.microsoft.com/office/word/2010/wordprocessingInk" xmlns:wne="http://schemas.microsoft.com/office/word/2006/wordml" xmlns:wps="http://schemas.microsoft.com/office/word/2010/wordprocessingShape" mc:Ignorable="w14 wp14">
+  <w:docDefaults>
+    <w:rPrDefault>
+      <w:rPr>
+        <w:rFonts w:asciiTheme="minorHAnsi" w:eastAsiaTheme="minorEastAsia" w:hAnsiTheme="minorHAnsi" w:cstheme="minorBidi"/>
+        <w:sz w:val="22"/>
+        <w:szCs w:val="22"/>
+        <w:lang w:val="en-GB" w:eastAsia="zh-TW" w:bidi="ar-SA"/>
+      </w:rPr>
+    </w:rPrDefault>
+    <w:pPrDefault>
+      <w:pPr>
+        <w:spacing w:after="160" w:line="259" w:lineRule="auto"/>
+      </w:pPr>
+    </w:pPrDefault>
+  </w:docDefaults>
+  <w:latentStyles w:defLockedState="0" w:defUIPriority="99" w:defSemiHidden="1" w:defUnhideWhenUsed="1" w:defQFormat="0" w:count="267">
+    <w:lsdException w:name="Normal" w:semiHidden="0" w:uiPriority="0" w:unhideWhenUsed="0" w:qFormat="1"/>
+    <w:lsdException w:name="heading 1" w:semiHidden="0" w:uiPriority="9" w:unhideWhenUsed="0" w:qFormat="1"/>
+    <w:lsdException w:name="heading 2" w:uiPriority="9" w:qFormat="1"/>
+    <w:lsdException w:name="heading 3" w:uiPriority="9" w:qFormat="1"/>
+    <w:lsdException w:name="heading 4" w:uiPriority="9" w:qFormat="1"/>
+    <w:lsdException w:name="heading 5" w:uiPriority="9" w:qFormat="1"/>
+    <w:lsdException w:name="heading 6" w:uiPriority="9" w:qFormat="1"/>
+    <w:lsdException w:name="heading 7" w:uiPriority="9" w:qFormat="1"/>
+    <w:lsdException w:name="heading 8" w:uiPriority="9" w:qFormat="1"/>
+    <w:lsdException w:name="heading 9" w:uiPriority="9" w:qFormat="1"/>
+    <w:lsdException w:name="toc 1" w:uiPriority="39"/>
+    <w:lsdException w:name="toc 2" w:uiPriority="39"/>
+    <w:lsdException w:name="toc 3" w:uiPriority="39"/>
+    <w:lsdException w:name="toc 4" w:uiPriority="39"/>
+    <w:lsdException w:name="toc 5" w:uiPriority="39"/>
+    <w:lsdException w:name="toc 6" w:uiPriority="39"/>
+    <w:lsdException w:name="toc 7" w:uiPriority="39"/>
+    <w:lsdException w:name="toc 8" w:uiPriority="39"/>
+    <w:lsdException w:name="toc 9" w:uiPriority="39"/>
+    <w:lsdException w:name="caption" w:uiPriority="35" w:qFormat="1"/>
+    <w:lsdException w:name="Title" w:semiHidden="0" w:uiPriority="10" w:unhideWhenUsed="0" w:qFormat="1"/>
+    <w:lsdException w:name="Default Paragraph Font" w:uiPriority="1"/>
+    <w:lsdException w:name="Subtitle" w:semiHidden="0" w:uiPriority="11" w:unhideWhenUsed="0" w:qFormat="1"/>
+    <w:lsdException w:name="Strong" w:semiHidden="0" w:uiPriority="22" w:unhideWhenUsed="0" w:qFormat="1"/>
+    <w:lsdException w:name="Emphasis" w:semiHidden="0" w:uiPriority="20" w:unhideWhenUsed="0" w:qFormat="1"/>
+    <w:lsdException w:name="Table Grid" w:semiHidden="0" w:uiPriority="39" w:unhideWhenUsed="0"/>
+    <w:lsdException w:name="Placeholder Text" w:unhideWhenUsed="0"/>
+    <w:lsdException w:name="No Spacing" w:semiHidden="0" w:uiPriority="1" w:unhideWhenUsed="0" w:qFormat="1"/>
+    <w:lsdException w:name="Light Shading" w:semiHidden="0" w:uiPriority="60" w:unhideWhenUsed="0"/>
+    <w:lsdException w:name="Light List" w:semiHidden="0" w:uiPriority="61" w:unhideWhenUsed="0"/>
+    <w:lsdException w:name="Light Grid" w:semiHidden="0" w:uiPriority="62" w:unhideWhenUsed="0"/>
+    <w:lsdException w:name="Medium Shading 1" w:semiHidden="0" w:uiPriority="63" w:unhideWhenUsed="0"/>
+    <w:lsdException w:name="Medium Shading 2" w:semiHidden="0" w:uiPriority="64" w:unhideWhenUsed="0"/>
+    <w:lsdException w:name="Medium List 1" w:semiHidden="0" w:uiPriority="65" w:unhideWhenUsed="0"/>
+    <w:lsdException w:name="Medium List 2" w:semiHidden="0" w:uiPriority="66" w:unhideWhenUsed="0"/>
+    <w:lsdException w:name="Medium Grid 1" w:semiHidden="0" w:uiPriority="67" w:unhideWhenUsed="0"/>
+    <w:lsdException w:name="Medium Grid 2" w:semiHidden="0" w:uiPriority="68" w:unhideWhenUsed="0"/>
+    <w:lsdException w:name="Medium Grid 3" w:semiHidden="0" w:uiPriority="69" w:unhideWhenUsed="0"/>
+    <w:lsdException w:name="Dark List" w:semiHidden="0" w:uiPriority="70" w:unhideWhenUsed="0"/>
+    <w:lsdException w:name="Colorful Shading" w:semiHidden="0" w:uiPriority="71" w:unhideWhenUsed="0"/>
+    <w:lsdException w:name="Colorful List" w:semiHidden="0" w:uiPriority="72" w:unhideWhenUsed="0"/>
+    <w:lsdException w:name="Colorful Grid" w:semiHidden="0" w:uiPriority="73" w:unhideWhenUsed="0"/>
+    <w:lsdException w:name="Light Shading Accent 1" w:semiHidden="0" w:uiPriority="60" w:unhideWhenUsed="0"/>
+    <w:lsdException w:name="Light List Accent 1" w:semiHidden="0" w:uiPriority="61" w:unhideWhenUsed="0"/>
+    <w:lsdException w:name="Light Grid Accent 1" w:semiHidden="0" w:uiPriority="62" w:unhideWhenUsed="0"/>
+    <w:lsdException w:name="Medium Shading 1 Accent 1" w:semiHidden="0" w:uiPriority="63" w:unhideWhenUsed="0"/>
+    <w:lsdException w:name="Medium Shading 2 Accent 1" w:semiHidden="0" w:uiPriority="64" w:unhideWhenUsed="0"/>
+    <w:lsdException w:name="Medium List 1 Accent 1" w:semiHidden="0" w:uiPriority="65" w:unhideWhenUsed="0"/>
+    <w:lsdException w:name="Revision" w:unhideWhenUsed="0"/>
+    <w:lsdException w:name="List Paragraph" w:semiHidden="0" w:uiPriority="34" w:unhideWhenUsed="0" w:qFormat="1"/>
+    <w:lsdException w:name="Quote" w:semiHidden="0" w:uiPriority="29" w:unhideWhenUsed="0" w:qFormat="1"/>
+    <w:lsdException w:name="Intense Quote" w:semiHidden="0" w:uiPriority="30" w:unhideWhenUsed="0" w:qFormat="1"/>
+    <w:lsdException w:name="Medium List 2 Accent 1" w:semiHidden="0" w:uiPriority="66" w:unhideWhenUsed="0"/>
+    <w:lsdException w:name="Medium Grid 1 Accent 1" w:semiHidden="0" w:uiPriority="67" w:unhideWhenUsed="0"/>
+    <w:lsdException w:name="Medium Grid 2 Accent 1" w:semiHidden="0" w:uiPriority="68" w:unhideWhenUsed="0"/>
+    <w:lsdException w:name="Medium Grid 3 Accent 1" w:semiHidden="0" w:uiPriority="69" w:unhideWhenUsed="0"/>
+    <w:lsdException w:name="Dark List Accent 1" w:semiHidden="0" w:uiPriority="70" w:unhideWhenUsed="0"/>
+    <w:lsdException w:name="Colorful Shading Accent 1" w:semiHidden="0" w:uiPriority="71" w:unhideWhenUsed="0"/>
+    <w:lsdException w:name="Colorful List Accent 1" w:semiHidden="0" w:uiPriority="72" w:unhideWhenUsed="0"/>
+    <w:lsdException w:name="Colorful Grid Accent 1" w:semiHidden="0" w:uiPriority="73" w:unhideWhenUsed="0"/>
+    <w:lsdException w:name="Light Shading Accent 2" w:semiHidden="0" w:uiPriority="60" w:unhideWhenUsed="0"/>
+    <w:lsdException w:name="Light List Accent 2" w:semiHidden="0" w:uiPriority="61" w:unhideWhenUsed="0"/>
+    <w:lsdException w:name="Light Grid Accent 2" w:semiHidden="0" w:uiPriority="62" w:unhideWhenUsed="0"/>
+    <w:lsdException w:name="Medium Shading 1 Accent 2" w:semiHidden="0" w:uiPriority="63" w:unhideWhenUsed="0"/>
+    <w:lsdException w:name="Medium Shading 2 Accent 2" w:semiHidden="0" w:uiPriority="64" w:unhideWhenUsed="0"/>
+    <w:lsdException w:name="Medium List 1 Accent 2" w:semiHidden="0" w:uiPriority="65" w:unhideWhenUsed="0"/>
+    <w:lsdException w:name="Medium List 2 Accent 2" w:semiHidden="0" w:uiPriority="66" w:unhideWhenUsed="0"/>
+    <w:lsdException w:name="Medium Grid 1 Accent 2" w:semiHidden="0" w:uiPriority="67" w:unhideWhenUsed="0"/>
+    <w:lsdException w:name="Medium Grid 2 Accent 2" w:semiHidden="0" w:uiPriority="68" w:unhideWhenUsed="0"/>
+    <w:lsdException w:name="Medium Grid 3 Accent 2" w:semiHidden="0" w:uiPriority="69" w:unhideWhenUsed="0"/>
+    <w:lsdException w:name="Dark List Accent 2" w:semiHidden="0" w:uiPriority="70" w:unhideWhenUsed="0"/>
+    <w:lsdException w:name="Colorful Shading Accent 2" w:semiHidden="0" w:uiPriority="71" w:unhideWhenUsed="0"/>
+    <w:lsdException w:name="Colorful List Accent 2" w:semiHidden="0" w:uiPriority="72" w:unhideWhenUsed="0"/>
+    <w:lsdException w:name="Colorful Grid Accent 2" w:semiHidden="0" w:uiPriority="73" w:unhideWhenUsed="0"/>
+    <w:lsdException w:name="Light Shading Accent 3" w:semiHidden="0" w:uiPriority="60" w:unhideWhenUsed="0"/>
+    <w:lsdException w:name="Light List Accent 3" w:semiHidden="0" w:uiPriority="61" w:unhideWhenUsed="0"/>
+    <w:lsdException w:name="Light Grid Accent 3" w:semiHidden="0" w:uiPriority="62" w:unhideWhenUsed="0"/>
+    <w:lsdException w:name="Medium Shading 1 Accent 3" w:semiHidden="0" w:uiPriority="63" w:unhideWhenUsed="0"/>
+    <w:lsdException w:name="Medium Shading 2 Accent 3" w:semiHidden="0" w:uiPriority="64" w:unhideWhenUsed="0"/>
+    <w:lsdException w:name="Medium List 1 Accent 3" w:semiHidden="0" w:uiPriority="65" w:unhideWhenUsed="0"/>
+    <w:lsdException w:name="Medium List 2 Accent 3" w:semiHidden="0" w:uiPriority="66" w:unhideWhenUsed="0"/>
+    <w:lsdException w:name="Medium Grid 1 Accent 3" w:semiHidden="0" w:uiPriority="67" w:unhideWhenUsed="0"/>
+    <w:lsdException w:name="Medium Grid 2 Accent 3" w:semiHidden="0" w:uiPriority="68" w:unhideWhenUsed="0"/>
+    <w:lsdException w:name="Medium Grid 3 Accent 3" w:semiHidden="0" w:uiPriority="69" w:unhideWhenUsed="0"/>
+    <w:lsdException w:name="Dark List Accent 3" w:semiHidden="0" w:uiPriority="70" w:unhideWhenUsed="0"/>
+    <w:lsdException w:name="Colorful Shading Accent 3" w:semiHidden="0" w:uiPriority="71" w:unhideWhenUsed="0"/>
+    <w:lsdException w:name="Colorful List Accent 3" w:semiHidden="0" w:uiPriority="72" w:unhideWhenUsed="0"/>
+    <w:lsdException w:name="Colorful Grid Accent 3" w:semiHidden="0" w:uiPriority="73" w:unhideWhenUsed="0"/>
+    <w:lsdException w:name="Light Shading Accent 4" w:semiHidden="0" w:uiPriority="60" w:unhideWhenUsed="0"/>
+    <w:lsdException w:name="Light List Accent 4" w:semiHidden="0" w:uiPriority="61" w:unhideWhenUsed="0"/>
+    <w:lsdException w:name="Light Grid Accent 4" w:semiHidden="0" w:uiPriority="62" w:unhideWhenUsed="0"/>
+    <w:lsdException w:name="Medium Shading 1 Accent 4" w:semiHidden="0" w:uiPriority="63" w:unhideWhenUsed="0"/>
+    <w:lsdException w:name="Medium Shading 2 Accent 4" w:semiHidden="0" w:uiPriority="64" w:unhideWhenUsed="0"/>
+    <w:lsdException w:name="Medium List 1 Accent 4" w:semiHidden="0" w:uiPriority="65" w:unhideWhenUsed="0"/>
+    <w:lsdException w:name="Medium List 2 Accent 4" w:semiHidden="0" w:uiPriority="66" w:unhideWhenUsed="0"/>
+    <w:lsdException w:name="Medium Grid 1 Accent 4" w:semiHidden="0" w:uiPriority="67" w:unhideWhenUsed="0"/>
+    <w:lsdException w:name="Medium Grid 2 Accent 4" w:semiHidden="0" w:uiPriority="68" w:unhideWhenUsed="0"/>
+    <w:lsdException w:name="Medium Grid 3 Accent 4" w:semiHidden="0" w:uiPriority="69" w:unhideWhenUsed="0"/>
+    <w:lsdException w:name="Dark List Accent 4" w:semiHidden="0" w:uiPriority="70" w:unhideWhenUsed="0"/>
+    <w:lsdException w:name="Colorful Shading Accent 4" w:semiHidden="0" w:uiPriority="71" w:unhideWhenUsed="0"/>
+    <w:lsdException w:name="Colorful List Accent 4" w:semiHidden="0" w:uiPriority="72" w:unhideWhenUsed="0"/>
+    <w:lsdException w:name="Colorful Grid Accent 4" w:semiHidden="0" w:uiPriority="73" w:unhideWhenUsed="0"/>
+    <w:lsdException w:name="Light Shading Accent 5" w:semiHidden="0" w:uiPriority="60" w:unhideWhenUsed="0"/>
+    <w:lsdException w:name="Light List Accent 5" w:semiHidden="0" w:uiPriority="61" w:unhideWhenUsed="0"/>
+    <w:lsdException w:name="Light Grid Accent 5" w:semiHidden="0" w:uiPriority="62" w:unhideWhenUsed="0"/>
+    <w:lsdException w:name="Medium Shading 1 Accent 5" w:semiHidden="0" w:uiPriority="63" w:unhideWhenUsed="0"/>
+    <w:lsdException w:name="Medium Shading 2 Accent 5" w:semiHidden="0" w:uiPriority="64" w:unhideWhenUsed="0"/>
+    <w:lsdException w:name="Medium List 1 Accent 5" w:semiHidden="0" w:uiPriority="65" w:unhideWhenUsed="0"/>
+    <w:lsdException w:name="Medium List 2 Accent 5" w:semiHidden="0" w:uiPriority="66" w:unhideWhenUsed="0"/>
+    <w:lsdException w:name="Medium Grid 1 Accent 5" w:semiHidden="0" w:uiPriority="67" w:unhideWhenUsed="0"/>
+    <w:lsdException w:name="Medium Grid 2 Accent 5" w:semiHidden="0" w:uiPriority="68" w:unhideWhenUsed="0"/>
+    <w:lsdException w:name="Medium Grid 3 Accent 5" w:semiHidden="0" w:uiPriority="69" w:unhideWhenUsed="0"/>
+    <w:lsdException w:name="Dark List Accent 5" w:semiHidden="0" w:uiPriority="70" w:unhideWhenUsed="0"/>
+    <w:lsdException w:name="Colorful Shading Accent 5" w:semiHidden="0" w:uiPriority="71" w:unhideWhenUsed="0"/>
+    <w:lsdException w:name="Colorful List Accent 5" w:semiHidden="0" w:uiPriority="72" w:unhideWhenUsed="0"/>
+    <w:lsdException w:name="Colorful Grid Accent 5" w:semiHidden="0" w:uiPriority="73" w:unhideWhenUsed="0"/>
+    <w:lsdException w:name="Light Shading Accent 6" w:semiHidden="0" w:uiPriority="60" w:unhideWhenUsed="0"/>
+    <w:lsdException w:name="Light List Accent 6" w:semiHidden="0" w:uiPriority="61" w:unhideWhenUsed="0"/>
+    <w:lsdException w:name="Light Grid Accent 6" w:semiHidden="0" w:uiPriority="62" w:unhideWhenUsed="0"/>
+    <w:lsdException w:name="Medium Shading 1 Accent 6" w:semiHidden="0" w:uiPriority="63" w:unhideWhenUsed="0"/>
+    <w:lsdException w:name="Medium Shading 2 Accent 6" w:semiHidden="0" w:uiPriority="64" w:unhideWhenUsed="0"/>
+    <w:lsdException w:name="Medium List 1 Accent 6" w:semiHidden="0" w:uiPriority="65" w:unhideWhenUsed="0"/>
+    <w:lsdException w:name="Medium List 2 Accent 6" w:semiHidden="0" w:uiPriority="66" w:unhideWhenUsed="0"/>
+    <w:lsdException w:name="Medium Grid 1 Accent 6" w:semiHidden="0" w:uiPriority="67" w:unhideWhenUsed="0"/>
+    <w:lsdException w:name="Medium Grid 2 Accent 6" w:semiHidden="0" w:uiPriority="68" w:unhideWhenUsed="0"/>
+    <w:lsdException w:name="Medium Grid 3 Accent 6" w:semiHidden="0" w:uiPriority="69" w:unhideWhenUsed="0"/>
+    <w:lsdException w:name="Dark List Accent 6" w:semiHidden="0" w:uiPriority="70" w:unhideWhenUsed="0"/>
+    <w:lsdException w:name="Colorful Shading Accent 6" w:semiHidden="0" w:uiPriority="71" w:unhideWhenUsed="0"/>
+    <w:lsdException w:name="Colorful List Accent 6" w:semiHidden="0" w:uiPriority="72" w:unhideWhenUsed="0"/>
+    <w:lsdException w:name="Colorful Grid Accent 6" w:semiHidden="0" w:uiPriority="73" w:unhideWhenUsed="0"/>
+    <w:lsdException w:name="Subtle Emphasis" w:semiHidden="0" w:uiPriority="19" w:unhideWhenUsed="0" w:qFormat="1"/>
+    <w:lsdException w:name="Intense Emphasis" w:semiHidden="0" w:uiPriority="21" w:unhideWhenUsed="0" w:qFormat="1"/>
+    <w:lsdException w:name="Subtle Reference" w:semiHidden="0" w:uiPriority="31" w:unhideWhenUsed="0" w:qFormat="1"/>
+    <w:lsdException w:name="Intense Reference" w:semiHidden="0" w:uiPriority="32" w:unhideWhenUsed="0" w:qFormat="1"/>
+    <w:lsdException w:name="Book Title" w:semiHidden="0" w:uiPriority="33" w:unhideWhenUsed="0" w:qFormat="1"/>
+    <w:lsdException w:name="Bibliography" w:uiPriority="37"/>
+    <w:lsdException w:name="TOC Heading" w:uiPriority="39" w:qFormat="1"/>
+  </w:latentStyles>
+  <w:style w:type="paragraph" w:default="1" w:styleId="a">
+    <w:name w:val="Normal"/>
+    <w:qFormat/>
+  </w:style>
+  <w:style w:type="paragraph" w:styleId="1">
+    <w:name w:val="heading 1"/>
+    <w:basedOn w:val="a"/>
+    <w:next w:val="a"/>
+    <w:link w:val="10"/>
+    <w:uiPriority w:val="9"/>
+    <w:qFormat/>
+    <w:rsid w:val="003D4506"/>
+    <w:pPr>
+      <w:keepNext/>
+      <w:keepLines/>
+      <w:spacing w:before="240" w:after="0"/>
+      <w:outlineLvl w:val="0"/>
+    </w:pPr>
+    <w:rPr>
+      <w:rFonts w:asciiTheme="majorHAnsi" w:eastAsiaTheme="majorEastAsia" w:hAnsiTheme="majorHAnsi" w:cstheme="majorBidi"/>
+      <w:color w:val="2E74B5" w:themeColor="accent1" w:themeShade="BF"/>
+      <w:sz w:val="32"/>
+      <w:szCs w:val="32"/>
+    </w:rPr>
+  </w:style>
+  <w:style w:type="character" w:default="1" w:styleId="a0">
+    <w:name w:val="Default Paragraph Font"/>
+    <w:uiPriority w:val="1"/>
+    <w:semiHidden/>
+    <w:unhideWhenUsed/>
+  </w:style>
+  <w:style w:type="table" w:default="1" w:styleId="a1">
+    <w:name w:val="Normal Table"/>
+    <w:uiPriority w:val="99"/>
+    <w:semiHidden/>
+    <w:unhideWhenUsed/>
+    <w:tblPr>
+      <w:tblInd w:w="0" w:type="dxa"/>
+      <w:tblCellMar>
+        <w:top w:w="0" w:type="dxa"/>
+        <w:left w:w="108" w:type="dxa"/>
+        <w:bottom w:w="0" w:type="dxa"/>
+        <w:right w:w="108" w:type="dxa"/>
+      </w:tblCellMar>
+    </w:tblPr>
+  </w:style>
+  <w:style w:type="numbering" w:default="1" w:styleId="a2">
+    <w:name w:val="No List"/>
+    <w:uiPriority w:val="99"/>
+    <w:semiHidden/>
+    <w:unhideWhenUsed/>
+  </w:style>
+  <w:style w:type="character" w:customStyle="1" w:styleId="10">
+    <w:name w:val="標題 1 字元"/>
+    <w:basedOn w:val="a0"/>
+    <w:link w:val="1"/>
+    <w:uiPriority w:val="9"/>
+    <w:rsid w:val="003D4506"/>
+    <w:rPr>
+      <w:rFonts w:asciiTheme="majorHAnsi" w:eastAsiaTheme="majorEastAsia" w:hAnsiTheme="majorHAnsi" w:cstheme="majorBidi"/>
+      <w:color w:val="2E74B5" w:themeColor="accent1" w:themeShade="BF"/>
+      <w:sz w:val="32"/>
+      <w:szCs w:val="32"/>
+    </w:rPr>
+  </w:style>
+  <w:style w:type="paragraph" w:styleId="a3">
+    <w:name w:val="Title"/>
+    <w:basedOn w:val="a"/>
+    <w:next w:val="a"/>
+    <w:link w:val="a4"/>
+    <w:uiPriority w:val="10"/>
+    <w:qFormat/>
+    <w:rsid w:val="003D4506"/>
+    <w:pPr>
+      <w:spacing w:after="0" w:line="240" w:lineRule="auto"/>
+      <w:contextualSpacing/>
+    </w:pPr>
+    <w:rPr>
+      <w:rFonts w:asciiTheme="majorHAnsi" w:eastAsiaTheme="majorEastAsia" w:hAnsiTheme="majorHAnsi" w:cstheme="majorBidi"/>
+      <w:spacing w:val="-10"/>
+      <w:kern w:val="28"/>
+      <w:sz w:val="56"/>
+      <w:szCs w:val="56"/>
+    </w:rPr>
+  </w:style>
+  <w:style w:type="character" w:customStyle="1" w:styleId="a4">
+    <w:name w:val="標題 字元"/>
+    <w:basedOn w:val="a0"/>
+    <w:link w:val="a3"/>
+    <w:uiPriority w:val="10"/>
+    <w:rsid w:val="003D4506"/>
+    <w:rPr>
+      <w:rFonts w:asciiTheme="majorHAnsi" w:eastAsiaTheme="majorEastAsia" w:hAnsiTheme="majorHAnsi" w:cstheme="majorBidi"/>
+      <w:spacing w:val="-10"/>
+      <w:kern w:val="28"/>
+      <w:sz w:val="56"/>
+      <w:szCs w:val="56"/>
+    </w:rPr>
+  </w:style>
+  <w:style w:type="paragraph" w:styleId="a5">
+    <w:name w:val="Subtitle"/>
+    <w:basedOn w:val="a"/>
+    <w:next w:val="a"/>
+    <w:link w:val="a6"/>
+    <w:uiPriority w:val="11"/>
+    <w:qFormat/>
+    <w:rsid w:val="007049F1"/>
+    <w:pPr>
+      <w:spacing w:after="60"/>
+      <w:jc w:val="center"/>
+      <w:outlineLvl w:val="1"/>
+    </w:pPr>
+    <w:rPr>
+      <w:rFonts w:asciiTheme="majorHAnsi" w:eastAsia="新細明體" w:hAnsiTheme="majorHAnsi" w:cstheme="majorBidi"/>
+      <w:i/>
+      <w:iCs/>
+      <w:sz w:val="24"/>
+      <w:szCs w:val="24"/>
+    </w:rPr>
+  </w:style>
+  <w:style w:type="character" w:customStyle="1" w:styleId="a6">
+    <w:name w:val="副標題 字元"/>
+    <w:basedOn w:val="a0"/>
+    <w:link w:val="a5"/>
+    <w:uiPriority w:val="11"/>
+    <w:rsid w:val="007049F1"/>
+    <w:rPr>
+      <w:rFonts w:asciiTheme="majorHAnsi" w:eastAsia="新細明體" w:hAnsiTheme="majorHAnsi" w:cstheme="majorBidi"/>
+      <w:i/>
+      <w:iCs/>
+      <w:sz w:val="24"/>
+      <w:szCs w:val="24"/>
+    </w:rPr>
+  </w:style>
+  <w:style w:type="paragraph" w:styleId="a7">
+    <w:name w:val="List Paragraph"/>
+    <w:basedOn w:val="a"/>
+    <w:uiPriority w:val="34"/>
+    <w:qFormat/>
+    <w:rsid w:val="007049F1"/>
+    <w:pPr>
+      <w:widowControl w:val="0"/>
+      <w:spacing w:after="0" w:line="240" w:lineRule="auto"/>
+      <w:ind w:leftChars="200" w:left="480"/>
+    </w:pPr>
+    <w:rPr>
+      <w:kern w:val="2"/>
+      <w:sz w:val="24"/>
+      <w:lang w:val="en-US"/>
+    </w:rPr>
+  </w:style>
+  <w:style w:type="table" w:styleId="a8">
+    <w:name w:val="Table Grid"/>
+    <w:basedOn w:val="a1"/>
+    <w:uiPriority w:val="39"/>
+    <w:rsid w:val="00AA032B"/>
+    <w:pPr>
+      <w:spacing w:after="0" w:line="240" w:lineRule="auto"/>
+    </w:pPr>
+    <w:tblPr>
+      <w:tblBorders>
+        <w:top w:val="single" w:sz="4" w:space="0" w:color="auto"/>
+        <w:left w:val="single" w:sz="4" w:space="0" w:color="auto"/>
+        <w:bottom w:val="single" w:sz="4" w:space="0" w:color="auto"/>
+        <w:right w:val="single" w:sz="4" w:space="0" w:color="auto"/>
+        <w:insideH w:val="single" w:sz="4" w:space="0" w:color="auto"/>
+        <w:insideV w:val="single" w:sz="4" w:space="0" w:color="auto"/>
+      </w:tblBorders>
+    </w:tblPr>
+  </w:style>
+  <w:style w:type="paragraph" w:styleId="a9">
+    <w:name w:val="Balloon Text"/>
+    <w:basedOn w:val="a"/>
+    <w:link w:val="aa"/>
+    <w:uiPriority w:val="99"/>
+    <w:semiHidden/>
+    <w:unhideWhenUsed/>
+    <w:rsid w:val="00AA032B"/>
+    <w:pPr>
+      <w:spacing w:after="0" w:line="240" w:lineRule="auto"/>
+    </w:pPr>
+    <w:rPr>
+      <w:rFonts w:asciiTheme="majorHAnsi" w:eastAsiaTheme="majorEastAsia" w:hAnsiTheme="majorHAnsi" w:cstheme="majorBidi"/>
+      <w:sz w:val="18"/>
+      <w:szCs w:val="18"/>
+    </w:rPr>
+  </w:style>
+  <w:style w:type="character" w:customStyle="1" w:styleId="aa">
+    <w:name w:val="註解方塊文字 字元"/>
+    <w:basedOn w:val="a0"/>
+    <w:link w:val="a9"/>
+    <w:uiPriority w:val="99"/>
+    <w:semiHidden/>
+    <w:rsid w:val="00AA032B"/>
+    <w:rPr>
+      <w:rFonts w:asciiTheme="majorHAnsi" w:eastAsiaTheme="majorEastAsia" w:hAnsiTheme="majorHAnsi" w:cstheme="majorBidi"/>
+      <w:sz w:val="18"/>
+      <w:szCs w:val="18"/>
+    </w:rPr>
+  </w:style>
+  <w:style w:type="character" w:styleId="ab">
+    <w:name w:val="Hyperlink"/>
+    <w:basedOn w:val="a0"/>
+    <w:uiPriority w:val="99"/>
+    <w:unhideWhenUsed/>
+    <w:rsid w:val="00082271"/>
+    <w:rPr>
+      <w:color w:val="0563C1" w:themeColor="hyperlink"/>
+      <w:u w:val="single"/>
+    </w:rPr>
+  </w:style>
+  <w:style w:type="paragraph" w:styleId="ac">
+    <w:name w:val="header"/>
+    <w:basedOn w:val="a"/>
+    <w:link w:val="ad"/>
+    <w:uiPriority w:val="99"/>
+    <w:unhideWhenUsed/>
+    <w:rsid w:val="00226123"/>
+    <w:pPr>
+      <w:tabs>
+        <w:tab w:val="center" w:pos="4153"/>
+        <w:tab w:val="right" w:pos="8306"/>
+      </w:tabs>
+      <w:snapToGrid w:val="0"/>
+    </w:pPr>
+    <w:rPr>
+      <w:sz w:val="20"/>
+      <w:szCs w:val="20"/>
+    </w:rPr>
+  </w:style>
+  <w:style w:type="character" w:customStyle="1" w:styleId="ad">
+    <w:name w:val="頁首 字元"/>
+    <w:basedOn w:val="a0"/>
+    <w:link w:val="ac"/>
+    <w:uiPriority w:val="99"/>
+    <w:rsid w:val="00226123"/>
+    <w:rPr>
+      <w:sz w:val="20"/>
+      <w:szCs w:val="20"/>
+    </w:rPr>
+  </w:style>
+  <w:style w:type="paragraph" w:styleId="ae">
+    <w:name w:val="footer"/>
+    <w:basedOn w:val="a"/>
+    <w:link w:val="af"/>
+    <w:uiPriority w:val="99"/>
+    <w:unhideWhenUsed/>
+    <w:rsid w:val="00226123"/>
+    <w:pPr>
+      <w:tabs>
+        <w:tab w:val="center" w:pos="4153"/>
+        <w:tab w:val="right" w:pos="8306"/>
+      </w:tabs>
+      <w:snapToGrid w:val="0"/>
+    </w:pPr>
+    <w:rPr>
+      <w:sz w:val="20"/>
+      <w:szCs w:val="20"/>
+    </w:rPr>
+  </w:style>
+  <w:style w:type="character" w:customStyle="1" w:styleId="af">
+    <w:name w:val="頁尾 字元"/>
+    <w:basedOn w:val="a0"/>
+    <w:link w:val="ae"/>
     <w:uiPriority w:val="99"/>
     <w:rsid w:val="00226123"/>
     <w:rPr>
@@ -6605,220 +6858,220 @@
     </dgm:pt>
   </dgm:ptLst>
   <dgm:cxnLst>
-    <dgm:cxn modelId="{8E501409-E616-4543-8176-6777E5D43013}" type="presOf" srcId="{2D918B54-5DB6-4EF3-9238-8329BE86DCB8}" destId="{FCC9C13B-DAA3-4339-B88B-8DC639F48A7F}" srcOrd="1" destOrd="0" presId="urn:microsoft.com/office/officeart/2005/8/layout/orgChart1"/>
-    <dgm:cxn modelId="{12B84D94-BFB5-4684-B60E-6DE8EDF99E05}" type="presOf" srcId="{F978C10D-F043-4B43-85F0-A01D75AD7A23}" destId="{2ECDE611-8E19-4A45-BDC8-B8F1C8FCB669}" srcOrd="0" destOrd="0" presId="urn:microsoft.com/office/officeart/2005/8/layout/orgChart1"/>
-    <dgm:cxn modelId="{19684943-761D-4FA3-BB96-2416FD7039A3}" type="presOf" srcId="{28BA5C80-6A04-4292-895A-ECEF76EBBEFE}" destId="{7455E2DE-4ADC-4927-8D4D-A82CA152414F}" srcOrd="1" destOrd="0" presId="urn:microsoft.com/office/officeart/2005/8/layout/orgChart1"/>
-    <dgm:cxn modelId="{AD4DD07F-6BB0-4066-813A-4E254F7F7DD6}" type="presOf" srcId="{1CD7577E-D521-4502-95A4-38752FBADF06}" destId="{613AEB90-9E67-4A14-A2D4-212A2E987D61}" srcOrd="0" destOrd="0" presId="urn:microsoft.com/office/officeart/2005/8/layout/orgChart1"/>
-    <dgm:cxn modelId="{129BE1ED-403D-4E6E-8450-E38FACA4EF45}" type="presOf" srcId="{40721258-27DB-4EDE-83CD-D4733E1AE903}" destId="{978E6762-30B7-4938-9517-415CE4209186}" srcOrd="0" destOrd="0" presId="urn:microsoft.com/office/officeart/2005/8/layout/orgChart1"/>
-    <dgm:cxn modelId="{C4D59CB0-CEE3-4326-8D42-94D6AAA41F4A}" type="presOf" srcId="{75C54797-39FA-4749-A138-78676CB46D31}" destId="{390557AB-0864-4184-97CC-B171DCEE831A}" srcOrd="1" destOrd="0" presId="urn:microsoft.com/office/officeart/2005/8/layout/orgChart1"/>
-    <dgm:cxn modelId="{39E1EBFC-BB9B-4A79-9984-EA47D61A42D7}" type="presOf" srcId="{0CF9CA2C-2A32-4004-8EC6-ED4505A428FC}" destId="{85717821-601E-4687-B5EE-79C6FC568F11}" srcOrd="0" destOrd="0" presId="urn:microsoft.com/office/officeart/2005/8/layout/orgChart1"/>
-    <dgm:cxn modelId="{BF9B5980-4547-4A87-925B-F7271A9EC386}" type="presOf" srcId="{D7439B22-FFE3-4971-BD48-3BCB9FE07DAC}" destId="{9F273112-DA52-4838-B68F-E6590F52D9B1}" srcOrd="0" destOrd="0" presId="urn:microsoft.com/office/officeart/2005/8/layout/orgChart1"/>
-    <dgm:cxn modelId="{6B883B0C-2D00-49D5-B461-25AEC9AD8E04}" type="presOf" srcId="{7538B337-4180-4D36-9135-4BE652B394F8}" destId="{FBEE7191-EE97-44BF-BFC9-51C9FAB9454C}" srcOrd="1" destOrd="0" presId="urn:microsoft.com/office/officeart/2005/8/layout/orgChart1"/>
+    <dgm:cxn modelId="{CD166584-ED41-4EC1-968F-4B0ED697C925}" type="presOf" srcId="{1CD7577E-D521-4502-95A4-38752FBADF06}" destId="{613AEB90-9E67-4A14-A2D4-212A2E987D61}" srcOrd="0" destOrd="0" presId="urn:microsoft.com/office/officeart/2005/8/layout/orgChart1"/>
+    <dgm:cxn modelId="{947EA153-09DF-45B5-BE95-B602CEFBBA31}" type="presOf" srcId="{28BA5C80-6A04-4292-895A-ECEF76EBBEFE}" destId="{238A0426-48D5-4931-8F92-AD2EDC998C82}" srcOrd="0" destOrd="0" presId="urn:microsoft.com/office/officeart/2005/8/layout/orgChart1"/>
+    <dgm:cxn modelId="{1B9E6F41-7C4D-4ABF-BED1-2FAF8287C658}" type="presOf" srcId="{5F91BA7A-689D-4BF8-BDBA-DE29853B7E6E}" destId="{94364151-EA9A-43D8-82A7-92FAC10EFED2}" srcOrd="1" destOrd="0" presId="urn:microsoft.com/office/officeart/2005/8/layout/orgChart1"/>
     <dgm:cxn modelId="{6D47DF34-BB56-45BB-A872-3817F90C32B7}" srcId="{1E0F4C12-97BC-4042-BC67-950BF2C30A5A}" destId="{94746B66-3329-4F38-BB29-32A8C2CBE297}" srcOrd="3" destOrd="0" parTransId="{360FDBF1-1F70-469D-92E8-56242C336EB1}" sibTransId="{F9C7D285-9065-40F2-B77E-A3B769577E20}"/>
+    <dgm:cxn modelId="{AC00389B-ACCF-4D8A-B147-F798CF96E639}" type="presOf" srcId="{29DE867D-9DE6-4C6A-8BD0-4EA8770C5180}" destId="{18DADA22-F644-45BA-A067-8DD839953E47}" srcOrd="0" destOrd="0" presId="urn:microsoft.com/office/officeart/2005/8/layout/orgChart1"/>
     <dgm:cxn modelId="{6C7FCB67-F9CC-4F78-B376-5E28CDEDB34F}" srcId="{DC69263E-9E27-4612-9AB2-D8AC3D957301}" destId="{07DE62C7-9476-4CE6-8F0B-44114D15F66C}" srcOrd="3" destOrd="0" parTransId="{D7439B22-FFE3-4971-BD48-3BCB9FE07DAC}" sibTransId="{C4EEC6EB-0CCC-4C11-BEDA-2368086859A2}"/>
-    <dgm:cxn modelId="{F6BF97BA-7FED-48BC-AE94-B498C8D18BCF}" type="presOf" srcId="{EB537D8F-4F4A-4F30-AD7E-B06605A6E8DA}" destId="{0CE0365C-598F-47C3-870C-E631A49A3D24}" srcOrd="0" destOrd="0" presId="urn:microsoft.com/office/officeart/2005/8/layout/orgChart1"/>
-    <dgm:cxn modelId="{934C781E-138D-4F5C-BA59-A07783229C81}" type="presOf" srcId="{3BDABCC9-EABD-42A5-A878-6A1A3EBB0C5F}" destId="{56374464-14D5-46F0-8DAE-106CDDCF6972}" srcOrd="1" destOrd="0" presId="urn:microsoft.com/office/officeart/2005/8/layout/orgChart1"/>
-    <dgm:cxn modelId="{FD681D19-E9BE-4EA1-B249-DD4D484CDF54}" type="presOf" srcId="{1E0F4C12-97BC-4042-BC67-950BF2C30A5A}" destId="{2222A9AA-F608-4B49-B2C5-3FF0D126EFC9}" srcOrd="0" destOrd="0" presId="urn:microsoft.com/office/officeart/2005/8/layout/orgChart1"/>
-    <dgm:cxn modelId="{06B97848-B529-4B03-98ED-F31DEF0BB15A}" type="presOf" srcId="{07285192-386E-4097-8534-7E29182E4D4A}" destId="{434C9860-AF55-41C6-8218-E7A8BA3F933C}" srcOrd="0" destOrd="0" presId="urn:microsoft.com/office/officeart/2005/8/layout/orgChart1"/>
+    <dgm:cxn modelId="{0A5DFABA-57B1-4571-AB12-71E3B52AB11C}" type="presOf" srcId="{29DE867D-9DE6-4C6A-8BD0-4EA8770C5180}" destId="{F4F1AD1E-71AD-4EC7-9CB6-1839ECA53C38}" srcOrd="1" destOrd="0" presId="urn:microsoft.com/office/officeart/2005/8/layout/orgChart1"/>
+    <dgm:cxn modelId="{D0D2BB5D-E77D-4E00-8B3E-8EF62119AF09}" type="presOf" srcId="{40721258-27DB-4EDE-83CD-D4733E1AE903}" destId="{978E6762-30B7-4938-9517-415CE4209186}" srcOrd="0" destOrd="0" presId="urn:microsoft.com/office/officeart/2005/8/layout/orgChart1"/>
+    <dgm:cxn modelId="{7DDA51C8-BAC6-4B7F-867B-E06E9C22F548}" type="presOf" srcId="{7538B337-4180-4D36-9135-4BE652B394F8}" destId="{FBEE7191-EE97-44BF-BFC9-51C9FAB9454C}" srcOrd="1" destOrd="0" presId="urn:microsoft.com/office/officeart/2005/8/layout/orgChart1"/>
+    <dgm:cxn modelId="{307F0EE0-0A90-4802-956F-6B211A70F1BC}" type="presOf" srcId="{DC69263E-9E27-4612-9AB2-D8AC3D957301}" destId="{639FC796-9021-40A8-9180-E76508732133}" srcOrd="1" destOrd="0" presId="urn:microsoft.com/office/officeart/2005/8/layout/orgChart1"/>
+    <dgm:cxn modelId="{50B86B17-BEC8-4E59-BFC7-68B108A70343}" type="presOf" srcId="{3BDABCC9-EABD-42A5-A878-6A1A3EBB0C5F}" destId="{26F525D3-311B-4A74-9957-0BDA0FD2A339}" srcOrd="0" destOrd="0" presId="urn:microsoft.com/office/officeart/2005/8/layout/orgChart1"/>
+    <dgm:cxn modelId="{E209F59B-0BA4-4ACD-B7A6-0740AD2B7BDB}" type="presOf" srcId="{2AA7A521-664A-457D-89FB-B390F3B46E34}" destId="{486B2A97-80F0-4366-9004-80834ED4A0DC}" srcOrd="1" destOrd="0" presId="urn:microsoft.com/office/officeart/2005/8/layout/orgChart1"/>
     <dgm:cxn modelId="{870BC81B-7460-4F36-ADF4-724ADBAAB405}" srcId="{DC69263E-9E27-4612-9AB2-D8AC3D957301}" destId="{E049E02C-62F1-4614-A40B-9B1F656C03C5}" srcOrd="2" destOrd="0" parTransId="{61C12BB7-6101-4BE8-A0E5-0169D0A191C3}" sibTransId="{BB4F97D9-D33F-4F36-B0BD-466C7CBD077F}"/>
+    <dgm:cxn modelId="{1DAAC79C-2189-495B-A0FD-D47242CFB73D}" type="presOf" srcId="{ED625A94-3404-44E2-B9B7-3757C2F43F12}" destId="{F57BBD2D-F838-46EA-9E48-2B66469FF015}" srcOrd="0" destOrd="0" presId="urn:microsoft.com/office/officeart/2005/8/layout/orgChart1"/>
+    <dgm:cxn modelId="{8E67672F-726C-4B2D-AFA5-812BE6E30163}" type="presOf" srcId="{F978C10D-F043-4B43-85F0-A01D75AD7A23}" destId="{156E15A0-0874-45DF-956C-F8F8B3AAC131}" srcOrd="1" destOrd="0" presId="urn:microsoft.com/office/officeart/2005/8/layout/orgChart1"/>
     <dgm:cxn modelId="{20FFC091-ABF5-4832-9104-ABD7B10B3D70}" srcId="{E049E02C-62F1-4614-A40B-9B1F656C03C5}" destId="{7538B337-4180-4D36-9135-4BE652B394F8}" srcOrd="1" destOrd="0" parTransId="{ED625A94-3404-44E2-B9B7-3757C2F43F12}" sibTransId="{E39B3476-17FF-4BCD-841F-108FBEE9C8D2}"/>
+    <dgm:cxn modelId="{FA3EB3CB-C551-4494-A7BA-2A165AB7DAFE}" type="presOf" srcId="{3BDABCC9-EABD-42A5-A878-6A1A3EBB0C5F}" destId="{56374464-14D5-46F0-8DAE-106CDDCF6972}" srcOrd="1" destOrd="0" presId="urn:microsoft.com/office/officeart/2005/8/layout/orgChart1"/>
     <dgm:cxn modelId="{2E5A60DB-4F5A-4C6F-A62B-74526764A90C}" srcId="{2AA7A521-664A-457D-89FB-B390F3B46E34}" destId="{1CD7577E-D521-4502-95A4-38752FBADF06}" srcOrd="0" destOrd="0" parTransId="{8574E1B1-E72F-44B8-A094-C6E56F132127}" sibTransId="{8686E6A8-3771-4B09-B492-7163077C8348}"/>
     <dgm:cxn modelId="{31BF5458-8CEB-4D5A-B4AF-C1C62E21282D}" srcId="{DC69263E-9E27-4612-9AB2-D8AC3D957301}" destId="{2AA7A521-664A-457D-89FB-B390F3B46E34}" srcOrd="0" destOrd="0" parTransId="{9876D5DE-28D2-4C51-94EF-9F7BDED045EF}" sibTransId="{F1EC203F-8D70-4445-99CA-0958BCCFDB19}"/>
-    <dgm:cxn modelId="{256CC410-3B5F-4201-A4A6-CE0C5F7F0880}" type="presOf" srcId="{2AA7A521-664A-457D-89FB-B390F3B46E34}" destId="{486B2A97-80F0-4366-9004-80834ED4A0DC}" srcOrd="1" destOrd="0" presId="urn:microsoft.com/office/officeart/2005/8/layout/orgChart1"/>
-    <dgm:cxn modelId="{C5A77EC2-10B4-4068-BE4F-7DF0F2BEBB33}" type="presOf" srcId="{3BDABCC9-EABD-42A5-A878-6A1A3EBB0C5F}" destId="{26F525D3-311B-4A74-9957-0BDA0FD2A339}" srcOrd="0" destOrd="0" presId="urn:microsoft.com/office/officeart/2005/8/layout/orgChart1"/>
-    <dgm:cxn modelId="{E51E1E4A-B2C2-4D17-97F3-C0BAA156AFBE}" type="presOf" srcId="{E049E02C-62F1-4614-A40B-9B1F656C03C5}" destId="{2D63C95C-582F-47E7-820B-94F3DA506757}" srcOrd="0" destOrd="0" presId="urn:microsoft.com/office/officeart/2005/8/layout/orgChart1"/>
-    <dgm:cxn modelId="{F37C34E0-84BA-4F84-8176-62D2E9C3AA07}" type="presOf" srcId="{360FDBF1-1F70-469D-92E8-56242C336EB1}" destId="{BE95F126-6A0A-4C1D-9EF5-740E6E1B5A4F}" srcOrd="0" destOrd="0" presId="urn:microsoft.com/office/officeart/2005/8/layout/orgChart1"/>
+    <dgm:cxn modelId="{3F3F2540-E300-4882-B504-1D8ED3477096}" type="presOf" srcId="{A43AB719-CBBE-4CB8-A48F-7E2B56A811CB}" destId="{1EDDDE33-A1B9-400F-BA05-A22723D599C7}" srcOrd="0" destOrd="0" presId="urn:microsoft.com/office/officeart/2005/8/layout/orgChart1"/>
+    <dgm:cxn modelId="{8CD7F118-EB5A-418F-B083-0E5C97031C02}" type="presOf" srcId="{143AD274-DB82-4048-A449-18AF42664924}" destId="{CF9EA050-E467-4B34-811C-09394D21E1DE}" srcOrd="0" destOrd="0" presId="urn:microsoft.com/office/officeart/2005/8/layout/orgChart1"/>
     <dgm:cxn modelId="{5BA77F9F-C502-4028-932A-197E0AB6B654}" srcId="{DC69263E-9E27-4612-9AB2-D8AC3D957301}" destId="{2D918B54-5DB6-4EF3-9238-8329BE86DCB8}" srcOrd="4" destOrd="0" parTransId="{671917CE-9701-4585-B19F-9D3D654CB713}" sibTransId="{056B3A12-F419-42DD-AD1A-1123FD1FC80B}"/>
+    <dgm:cxn modelId="{0C21CA63-66CC-4240-A458-2287A214DF5E}" type="presOf" srcId="{F9131AD0-6772-4D27-8033-C45129B6B247}" destId="{9E9DE85D-4B6C-453F-B91D-BC5E999CA788}" srcOrd="1" destOrd="0" presId="urn:microsoft.com/office/officeart/2005/8/layout/orgChart1"/>
+    <dgm:cxn modelId="{93239A55-FC73-4A90-AF6A-A81FC1AD0B14}" type="presOf" srcId="{07DE62C7-9476-4CE6-8F0B-44114D15F66C}" destId="{0F9E84A7-E830-4CA5-AF81-3585A1FE7CAC}" srcOrd="1" destOrd="0" presId="urn:microsoft.com/office/officeart/2005/8/layout/orgChart1"/>
     <dgm:cxn modelId="{9C4FB988-6AE5-4F33-B878-9BD4569A38C5}" srcId="{07DE62C7-9476-4CE6-8F0B-44114D15F66C}" destId="{B3A5EA6B-0343-4766-83B0-371C885754D8}" srcOrd="1" destOrd="0" parTransId="{8F9AF9D7-0B65-408F-934F-4ADF6503E001}" sibTransId="{9808B399-12A1-43B9-B896-925F45159530}"/>
-    <dgm:cxn modelId="{66DF34BE-527C-4E97-8FE8-3D3C482B73F6}" type="presOf" srcId="{61C12BB7-6101-4BE8-A0E5-0169D0A191C3}" destId="{4A3F5B5D-6EDC-4D41-B6AF-A11C207DB9B0}" srcOrd="0" destOrd="0" presId="urn:microsoft.com/office/officeart/2005/8/layout/orgChart1"/>
+    <dgm:cxn modelId="{98FB45B9-EEF5-43D5-AE04-FD60B9BE7F2D}" type="presOf" srcId="{2D918B54-5DB6-4EF3-9238-8329BE86DCB8}" destId="{FE048438-CF2B-4C55-810A-09B02B94C958}" srcOrd="0" destOrd="0" presId="urn:microsoft.com/office/officeart/2005/8/layout/orgChart1"/>
+    <dgm:cxn modelId="{136C611F-026C-4E4F-9123-391F86767BF2}" type="presOf" srcId="{E049E02C-62F1-4614-A40B-9B1F656C03C5}" destId="{9C758F59-C9FC-4DEC-A134-2013451E3721}" srcOrd="1" destOrd="0" presId="urn:microsoft.com/office/officeart/2005/8/layout/orgChart1"/>
+    <dgm:cxn modelId="{C4F33CED-28C4-49F2-95D5-669B96605A9A}" type="presOf" srcId="{94746B66-3329-4F38-BB29-32A8C2CBE297}" destId="{16A025DA-A1A9-4E8F-8D97-FDDFF46EEBF9}" srcOrd="1" destOrd="0" presId="urn:microsoft.com/office/officeart/2005/8/layout/orgChart1"/>
     <dgm:cxn modelId="{AE2303BC-0CF2-40C2-A91E-3732637AE997}" srcId="{E049E02C-62F1-4614-A40B-9B1F656C03C5}" destId="{3BDABCC9-EABD-42A5-A878-6A1A3EBB0C5F}" srcOrd="2" destOrd="0" parTransId="{0CF9CA2C-2A32-4004-8EC6-ED4505A428FC}" sibTransId="{B902AAFB-B63E-4F2A-9F1A-B518234CAB88}"/>
-    <dgm:cxn modelId="{9360730E-A7E7-4014-8341-3FBD8A981B36}" type="presOf" srcId="{7538B337-4180-4D36-9135-4BE652B394F8}" destId="{0AAB95F1-65E4-4307-8505-DA961D0850EC}" srcOrd="0" destOrd="0" presId="urn:microsoft.com/office/officeart/2005/8/layout/orgChart1"/>
-    <dgm:cxn modelId="{2741540C-8FC9-4D9D-8B03-975F41A822BF}" type="presOf" srcId="{75C54797-39FA-4749-A138-78676CB46D31}" destId="{35942D37-E19C-48D0-A79C-CE15F3DBD3CF}" srcOrd="0" destOrd="0" presId="urn:microsoft.com/office/officeart/2005/8/layout/orgChart1"/>
-    <dgm:cxn modelId="{06CA80E5-A71B-4A84-940C-200DC4F70B00}" type="presOf" srcId="{07DE62C7-9476-4CE6-8F0B-44114D15F66C}" destId="{489837F3-F773-4826-A238-0DF923248C7C}" srcOrd="0" destOrd="0" presId="urn:microsoft.com/office/officeart/2005/8/layout/orgChart1"/>
     <dgm:cxn modelId="{671E3178-D797-4111-B820-E68453A5CC9A}" srcId="{2D918B54-5DB6-4EF3-9238-8329BE86DCB8}" destId="{29DE867D-9DE6-4C6A-8BD0-4EA8770C5180}" srcOrd="2" destOrd="0" parTransId="{EB537D8F-4F4A-4F30-AD7E-B06605A6E8DA}" sibTransId="{9764EF0C-60AD-4719-97DF-11E5FB1A499E}"/>
-    <dgm:cxn modelId="{17F3F8FD-F1A2-458A-A518-FE2532349C50}" type="presOf" srcId="{F64CEC55-DB4E-43B7-AB02-DFE5F76BA026}" destId="{7484F528-15CC-4A1F-BB97-57DB4FD2DF01}" srcOrd="0" destOrd="0" presId="urn:microsoft.com/office/officeart/2005/8/layout/orgChart1"/>
-    <dgm:cxn modelId="{DB99C8BC-2E26-4EF2-8FAE-B3F6AF7D6571}" type="presOf" srcId="{A43AB719-CBBE-4CB8-A48F-7E2B56A811CB}" destId="{1EDDDE33-A1B9-400F-BA05-A22723D599C7}" srcOrd="0" destOrd="0" presId="urn:microsoft.com/office/officeart/2005/8/layout/orgChart1"/>
-    <dgm:cxn modelId="{71119EAA-456A-47F1-A46D-883C823033C1}" type="presOf" srcId="{94746B66-3329-4F38-BB29-32A8C2CBE297}" destId="{FBD8492A-2031-4BE6-957B-07BF3914A768}" srcOrd="0" destOrd="0" presId="urn:microsoft.com/office/officeart/2005/8/layout/orgChart1"/>
-    <dgm:cxn modelId="{1CDD98E9-B84B-4C0E-B62E-04069461F6BB}" type="presOf" srcId="{AB7AB54E-B11F-4204-911D-6AE7DA8A558F}" destId="{8A802280-E0CF-4E20-BB2C-3ADF14790D9B}" srcOrd="0" destOrd="0" presId="urn:microsoft.com/office/officeart/2005/8/layout/orgChart1"/>
+    <dgm:cxn modelId="{998E42DE-38E2-4B75-B132-81B2874AE58D}" type="presOf" srcId="{DC69263E-9E27-4612-9AB2-D8AC3D957301}" destId="{8EC8479F-04FB-4941-B2B0-179EBF42BBCB}" srcOrd="0" destOrd="0" presId="urn:microsoft.com/office/officeart/2005/8/layout/orgChart1"/>
+    <dgm:cxn modelId="{2E98D646-7C62-4AC1-AEE4-C830CA450666}" type="presOf" srcId="{F64CEC55-DB4E-43B7-AB02-DFE5F76BA026}" destId="{7484F528-15CC-4A1F-BB97-57DB4FD2DF01}" srcOrd="0" destOrd="0" presId="urn:microsoft.com/office/officeart/2005/8/layout/orgChart1"/>
+    <dgm:cxn modelId="{E8B28738-E04D-4D54-BE7D-F28BCE859788}" type="presOf" srcId="{C8E3DDE2-18F4-4A52-971B-00DF1A10C5A8}" destId="{7F768AFA-2D38-4CAA-9595-4ED2DCEBEFC6}" srcOrd="0" destOrd="0" presId="urn:microsoft.com/office/officeart/2005/8/layout/orgChart1"/>
+    <dgm:cxn modelId="{D103F9E8-EE02-40B1-B2DF-4B3E6D590728}" type="presOf" srcId="{E049E02C-62F1-4614-A40B-9B1F656C03C5}" destId="{2D63C95C-582F-47E7-820B-94F3DA506757}" srcOrd="0" destOrd="0" presId="urn:microsoft.com/office/officeart/2005/8/layout/orgChart1"/>
     <dgm:cxn modelId="{4A0B8135-D33E-43CA-BF2E-BF58A2DF5A3F}" srcId="{E8419AAC-756A-4A2A-B021-080228206D86}" destId="{DC69263E-9E27-4612-9AB2-D8AC3D957301}" srcOrd="0" destOrd="0" parTransId="{60F6AE94-EC23-4396-8D26-1E233B565876}" sibTransId="{D40A5B68-3A8A-4CE2-8672-E78761072406}"/>
-    <dgm:cxn modelId="{53EAE2EF-81E4-42C7-A8E4-A97D66F39544}" type="presOf" srcId="{F978C10D-F043-4B43-85F0-A01D75AD7A23}" destId="{156E15A0-0874-45DF-956C-F8F8B3AAC131}" srcOrd="1" destOrd="0" presId="urn:microsoft.com/office/officeart/2005/8/layout/orgChart1"/>
-    <dgm:cxn modelId="{D63A16AC-7AC2-439A-A13E-F445B2990109}" type="presOf" srcId="{F9131AD0-6772-4D27-8033-C45129B6B247}" destId="{42FBAA4D-F207-4956-86BB-BED07FD7C60C}" srcOrd="0" destOrd="0" presId="urn:microsoft.com/office/officeart/2005/8/layout/orgChart1"/>
-    <dgm:cxn modelId="{9E245F30-419E-43C3-8E28-EE47CB3E3687}" type="presOf" srcId="{5F91BA7A-689D-4BF8-BDBA-DE29853B7E6E}" destId="{90C222E0-2F0E-4614-A69D-908AB1591D86}" srcOrd="0" destOrd="0" presId="urn:microsoft.com/office/officeart/2005/8/layout/orgChart1"/>
-    <dgm:cxn modelId="{6CDD5716-BB10-4802-8C38-33A3AAB56ED5}" type="presOf" srcId="{DC69263E-9E27-4612-9AB2-D8AC3D957301}" destId="{8EC8479F-04FB-4941-B2B0-179EBF42BBCB}" srcOrd="0" destOrd="0" presId="urn:microsoft.com/office/officeart/2005/8/layout/orgChart1"/>
-    <dgm:cxn modelId="{B144BFD9-141D-41F6-9251-E95FF75B695D}" type="presOf" srcId="{93D11EA8-EB2F-45C3-B393-F7621720AC83}" destId="{E0466CA7-696E-4893-B383-91E7F2F82307}" srcOrd="0" destOrd="0" presId="urn:microsoft.com/office/officeart/2005/8/layout/orgChart1"/>
-    <dgm:cxn modelId="{44839F13-5717-4870-AC6B-F17F3091051F}" type="presOf" srcId="{29DE867D-9DE6-4C6A-8BD0-4EA8770C5180}" destId="{F4F1AD1E-71AD-4EC7-9CB6-1839ECA53C38}" srcOrd="1" destOrd="0" presId="urn:microsoft.com/office/officeart/2005/8/layout/orgChart1"/>
-    <dgm:cxn modelId="{5CA3FCA4-D59F-4FC2-A02A-9263143BB4AE}" type="presOf" srcId="{DC69263E-9E27-4612-9AB2-D8AC3D957301}" destId="{639FC796-9021-40A8-9180-E76508732133}" srcOrd="1" destOrd="0" presId="urn:microsoft.com/office/officeart/2005/8/layout/orgChart1"/>
-    <dgm:cxn modelId="{F073AABA-A32F-47B6-B233-EC6917213C37}" type="presOf" srcId="{671917CE-9701-4585-B19F-9D3D654CB713}" destId="{B471EF35-70BF-448D-91BB-5F077FE5FF92}" srcOrd="0" destOrd="0" presId="urn:microsoft.com/office/officeart/2005/8/layout/orgChart1"/>
-    <dgm:cxn modelId="{D44FB630-158D-414E-88EF-F6873289718C}" type="presOf" srcId="{1E0F4C12-97BC-4042-BC67-950BF2C30A5A}" destId="{440FA66A-6B47-4851-8F83-04F248FF283C}" srcOrd="1" destOrd="0" presId="urn:microsoft.com/office/officeart/2005/8/layout/orgChart1"/>
-    <dgm:cxn modelId="{10778145-9BB6-4E01-873C-5D8B84D80DF8}" type="presOf" srcId="{07DE62C7-9476-4CE6-8F0B-44114D15F66C}" destId="{0F9E84A7-E830-4CA5-AF81-3585A1FE7CAC}" srcOrd="1" destOrd="0" presId="urn:microsoft.com/office/officeart/2005/8/layout/orgChart1"/>
-    <dgm:cxn modelId="{3FD0FF57-F491-4023-85B3-618465828A9D}" type="presOf" srcId="{28BA5C80-6A04-4292-895A-ECEF76EBBEFE}" destId="{238A0426-48D5-4931-8F92-AD2EDC998C82}" srcOrd="0" destOrd="0" presId="urn:microsoft.com/office/officeart/2005/8/layout/orgChart1"/>
+    <dgm:cxn modelId="{F3EA258A-8FFE-49AA-AD3D-D5211F1B09AC}" type="presOf" srcId="{5F91BA7A-689D-4BF8-BDBA-DE29853B7E6E}" destId="{90C222E0-2F0E-4614-A69D-908AB1591D86}" srcOrd="0" destOrd="0" presId="urn:microsoft.com/office/officeart/2005/8/layout/orgChart1"/>
+    <dgm:cxn modelId="{C54FF406-92C8-44A0-B1E3-21700E5752CF}" type="presOf" srcId="{360FDBF1-1F70-469D-92E8-56242C336EB1}" destId="{BE95F126-6A0A-4C1D-9EF5-740E6E1B5A4F}" srcOrd="0" destOrd="0" presId="urn:microsoft.com/office/officeart/2005/8/layout/orgChart1"/>
+    <dgm:cxn modelId="{3B4EC6E5-F5AA-4207-A4D8-35FFCDB44F5E}" type="presOf" srcId="{F9131AD0-6772-4D27-8033-C45129B6B247}" destId="{42FBAA4D-F207-4956-86BB-BED07FD7C60C}" srcOrd="0" destOrd="0" presId="urn:microsoft.com/office/officeart/2005/8/layout/orgChart1"/>
+    <dgm:cxn modelId="{998B1393-DB26-4158-87F0-7E89F934952B}" type="presOf" srcId="{AB7AB54E-B11F-4204-911D-6AE7DA8A558F}" destId="{8A802280-E0CF-4E20-BB2C-3ADF14790D9B}" srcOrd="0" destOrd="0" presId="urn:microsoft.com/office/officeart/2005/8/layout/orgChart1"/>
+    <dgm:cxn modelId="{A00007E8-2C7F-4C4C-8C75-DBC920698C46}" type="presOf" srcId="{F978C10D-F043-4B43-85F0-A01D75AD7A23}" destId="{2ECDE611-8E19-4A45-BDC8-B8F1C8FCB669}" srcOrd="0" destOrd="0" presId="urn:microsoft.com/office/officeart/2005/8/layout/orgChart1"/>
+    <dgm:cxn modelId="{AC3440DE-F896-4EEC-9EB2-BF3ECA608C73}" type="presOf" srcId="{93D11EA8-EB2F-45C3-B393-F7621720AC83}" destId="{E0466CA7-696E-4893-B383-91E7F2F82307}" srcOrd="0" destOrd="0" presId="urn:microsoft.com/office/officeart/2005/8/layout/orgChart1"/>
+    <dgm:cxn modelId="{8DC0B7C7-2402-486D-9219-2283BA9E9A54}" type="presOf" srcId="{61C12BB7-6101-4BE8-A0E5-0169D0A191C3}" destId="{4A3F5B5D-6EDC-4D41-B6AF-A11C207DB9B0}" srcOrd="0" destOrd="0" presId="urn:microsoft.com/office/officeart/2005/8/layout/orgChart1"/>
+    <dgm:cxn modelId="{03398AF6-7CD8-426A-8EC8-F182C958B212}" type="presOf" srcId="{D7439B22-FFE3-4971-BD48-3BCB9FE07DAC}" destId="{9F273112-DA52-4838-B68F-E6590F52D9B1}" srcOrd="0" destOrd="0" presId="urn:microsoft.com/office/officeart/2005/8/layout/orgChart1"/>
+    <dgm:cxn modelId="{8823D1D8-95F2-4AF6-977C-BEF76979225E}" type="presOf" srcId="{07DE62C7-9476-4CE6-8F0B-44114D15F66C}" destId="{489837F3-F773-4826-A238-0DF923248C7C}" srcOrd="0" destOrd="0" presId="urn:microsoft.com/office/officeart/2005/8/layout/orgChart1"/>
+    <dgm:cxn modelId="{4D2C1770-49C8-45B4-A24E-652937D79534}" type="presOf" srcId="{EB537D8F-4F4A-4F30-AD7E-B06605A6E8DA}" destId="{0CE0365C-598F-47C3-870C-E631A49A3D24}" srcOrd="0" destOrd="0" presId="urn:microsoft.com/office/officeart/2005/8/layout/orgChart1"/>
+    <dgm:cxn modelId="{42B3AA14-F141-424A-9A95-EB83DAF632D1}" type="presOf" srcId="{D3D13B9D-8D6E-4D84-84F1-13EE3DE4A907}" destId="{B7315B79-7466-4653-BA7C-7FC9215CCCD2}" srcOrd="0" destOrd="0" presId="urn:microsoft.com/office/officeart/2005/8/layout/orgChart1"/>
+    <dgm:cxn modelId="{883B0CCE-0806-4871-9002-9AD4EF24989A}" type="presOf" srcId="{FEC75873-C255-499E-9A03-C9A2E6011A8D}" destId="{77F2DFD9-A287-4EAD-B03C-BE89BFA94779}" srcOrd="1" destOrd="0" presId="urn:microsoft.com/office/officeart/2005/8/layout/orgChart1"/>
+    <dgm:cxn modelId="{3698B35B-C5CD-426A-9A57-8DADB017E2E4}" type="presOf" srcId="{8574E1B1-E72F-44B8-A094-C6E56F132127}" destId="{14188B6C-605E-4F58-9CF0-4C536BE8E90A}" srcOrd="0" destOrd="0" presId="urn:microsoft.com/office/officeart/2005/8/layout/orgChart1"/>
+    <dgm:cxn modelId="{D7A4EFEC-EA6C-45BF-B1E4-E60E35F37785}" type="presOf" srcId="{2D918B54-5DB6-4EF3-9238-8329BE86DCB8}" destId="{FCC9C13B-DAA3-4339-B88B-8DC639F48A7F}" srcOrd="1" destOrd="0" presId="urn:microsoft.com/office/officeart/2005/8/layout/orgChart1"/>
     <dgm:cxn modelId="{B5F90258-5E26-40A1-8B91-A12695ECE8BE}" srcId="{07DE62C7-9476-4CE6-8F0B-44114D15F66C}" destId="{F978C10D-F043-4B43-85F0-A01D75AD7A23}" srcOrd="0" destOrd="0" parTransId="{40721258-27DB-4EDE-83CD-D4733E1AE903}" sibTransId="{C005F358-01A5-4974-85E8-55481883C0CC}"/>
-    <dgm:cxn modelId="{D5A8BB1D-9499-44E8-B261-5784A2DCD799}" type="presOf" srcId="{F64CEC55-DB4E-43B7-AB02-DFE5F76BA026}" destId="{DFA3D447-5126-4300-924A-6E02C3CD4E41}" srcOrd="1" destOrd="0" presId="urn:microsoft.com/office/officeart/2005/8/layout/orgChart1"/>
-    <dgm:cxn modelId="{603F558C-B694-4E4E-B461-F02F6C173265}" type="presOf" srcId="{F9131AD0-6772-4D27-8033-C45129B6B247}" destId="{9E9DE85D-4B6C-453F-B91D-BC5E999CA788}" srcOrd="1" destOrd="0" presId="urn:microsoft.com/office/officeart/2005/8/layout/orgChart1"/>
-    <dgm:cxn modelId="{C40C69D9-1BFC-4F78-B255-DB5792897BD9}" type="presOf" srcId="{9876D5DE-28D2-4C51-94EF-9F7BDED045EF}" destId="{BD3F8A4E-02CE-4791-A731-C587FF17FCA9}" srcOrd="0" destOrd="0" presId="urn:microsoft.com/office/officeart/2005/8/layout/orgChart1"/>
-    <dgm:cxn modelId="{52F72F13-7095-41C1-9125-972B6E0606BC}" type="presOf" srcId="{C8E3DDE2-18F4-4A52-971B-00DF1A10C5A8}" destId="{7F768AFA-2D38-4CAA-9595-4ED2DCEBEFC6}" srcOrd="0" destOrd="0" presId="urn:microsoft.com/office/officeart/2005/8/layout/orgChart1"/>
-    <dgm:cxn modelId="{C181C597-17AE-406A-A32E-29AB3A6DA138}" type="presOf" srcId="{143AD274-DB82-4048-A449-18AF42664924}" destId="{CF9EA050-E467-4B34-811C-09394D21E1DE}" srcOrd="0" destOrd="0" presId="urn:microsoft.com/office/officeart/2005/8/layout/orgChart1"/>
-    <dgm:cxn modelId="{78E2DD4F-6A4A-43CA-BFFA-B456A8F80B6F}" type="presOf" srcId="{FEC75873-C255-499E-9A03-C9A2E6011A8D}" destId="{77F2DFD9-A287-4EAD-B03C-BE89BFA94779}" srcOrd="1" destOrd="0" presId="urn:microsoft.com/office/officeart/2005/8/layout/orgChart1"/>
-    <dgm:cxn modelId="{E19F1E7D-E33A-4A40-9AA4-BFA7A7E8646D}" type="presOf" srcId="{B3A5EA6B-0343-4766-83B0-371C885754D8}" destId="{8F35D268-BFEA-437A-840C-CD4ED92830F2}" srcOrd="0" destOrd="0" presId="urn:microsoft.com/office/officeart/2005/8/layout/orgChart1"/>
-    <dgm:cxn modelId="{3F6DE867-8A16-442A-AD5D-1067B567CC08}" type="presOf" srcId="{B3A5EA6B-0343-4766-83B0-371C885754D8}" destId="{AFB20C31-ED9C-45CD-BBAD-7DBD65E499CE}" srcOrd="1" destOrd="0" presId="urn:microsoft.com/office/officeart/2005/8/layout/orgChart1"/>
+    <dgm:cxn modelId="{D9C361E3-F659-4C86-A080-EF4451645140}" type="presOf" srcId="{0CF9CA2C-2A32-4004-8EC6-ED4505A428FC}" destId="{85717821-601E-4687-B5EE-79C6FC568F11}" srcOrd="0" destOrd="0" presId="urn:microsoft.com/office/officeart/2005/8/layout/orgChart1"/>
+    <dgm:cxn modelId="{093C52E0-734F-4473-9C28-04C8B7395690}" type="presOf" srcId="{28BA5C80-6A04-4292-895A-ECEF76EBBEFE}" destId="{7455E2DE-4ADC-4927-8D4D-A82CA152414F}" srcOrd="1" destOrd="0" presId="urn:microsoft.com/office/officeart/2005/8/layout/orgChart1"/>
+    <dgm:cxn modelId="{C51F4ACA-0483-45FE-936B-0E83711BDC56}" type="presOf" srcId="{B3A5EA6B-0343-4766-83B0-371C885754D8}" destId="{AFB20C31-ED9C-45CD-BBAD-7DBD65E499CE}" srcOrd="1" destOrd="0" presId="urn:microsoft.com/office/officeart/2005/8/layout/orgChart1"/>
+    <dgm:cxn modelId="{60B5D170-5D20-405C-B37A-668786C6C23A}" type="presOf" srcId="{9876D5DE-28D2-4C51-94EF-9F7BDED045EF}" destId="{BD3F8A4E-02CE-4791-A731-C587FF17FCA9}" srcOrd="0" destOrd="0" presId="urn:microsoft.com/office/officeart/2005/8/layout/orgChart1"/>
+    <dgm:cxn modelId="{2D9D3093-4589-4A8B-966D-9FAA74F4A123}" type="presOf" srcId="{8F9AF9D7-0B65-408F-934F-4ADF6503E001}" destId="{162DC094-96D5-4019-A9CE-4E4670C5DF38}" srcOrd="0" destOrd="0" presId="urn:microsoft.com/office/officeart/2005/8/layout/orgChart1"/>
     <dgm:cxn modelId="{1A9C45FD-0198-4F60-8A00-9085C619ACB4}" srcId="{1E0F4C12-97BC-4042-BC67-950BF2C30A5A}" destId="{F9131AD0-6772-4D27-8033-C45129B6B247}" srcOrd="0" destOrd="0" parTransId="{93D11EA8-EB2F-45C3-B393-F7621720AC83}" sibTransId="{73E33E1B-4A31-4BD3-B770-E37F3E4EECCE}"/>
-    <dgm:cxn modelId="{C0BDEA4E-CC69-4E18-BD2E-029275626656}" type="presOf" srcId="{D3D13B9D-8D6E-4D84-84F1-13EE3DE4A907}" destId="{B7315B79-7466-4653-BA7C-7FC9215CCCD2}" srcOrd="0" destOrd="0" presId="urn:microsoft.com/office/officeart/2005/8/layout/orgChart1"/>
-    <dgm:cxn modelId="{946D8456-8065-47E1-87AC-50A578ED84B0}" type="presOf" srcId="{5F91BA7A-689D-4BF8-BDBA-DE29853B7E6E}" destId="{94364151-EA9A-43D8-82A7-92FAC10EFED2}" srcOrd="1" destOrd="0" presId="urn:microsoft.com/office/officeart/2005/8/layout/orgChart1"/>
+    <dgm:cxn modelId="{CA318591-B1DB-48CD-B20E-5BF74504AE6A}" type="presOf" srcId="{E8419AAC-756A-4A2A-B021-080228206D86}" destId="{314F4065-E841-4B4A-B85C-BF754E4965FB}" srcOrd="0" destOrd="0" presId="urn:microsoft.com/office/officeart/2005/8/layout/orgChart1"/>
+    <dgm:cxn modelId="{49CEC958-2A85-4E9C-93BE-9C6CF688D9BA}" type="presOf" srcId="{94746B66-3329-4F38-BB29-32A8C2CBE297}" destId="{FBD8492A-2031-4BE6-957B-07BF3914A768}" srcOrd="0" destOrd="0" presId="urn:microsoft.com/office/officeart/2005/8/layout/orgChart1"/>
+    <dgm:cxn modelId="{1B47331B-7C35-4EF1-AC95-D6AFFF91D39B}" type="presOf" srcId="{7538B337-4180-4D36-9135-4BE652B394F8}" destId="{0AAB95F1-65E4-4307-8505-DA961D0850EC}" srcOrd="0" destOrd="0" presId="urn:microsoft.com/office/officeart/2005/8/layout/orgChart1"/>
+    <dgm:cxn modelId="{248B6B17-8E66-4643-9FE1-5E3B7DF87FEC}" type="presOf" srcId="{B3A5EA6B-0343-4766-83B0-371C885754D8}" destId="{8F35D268-BFEA-437A-840C-CD4ED92830F2}" srcOrd="0" destOrd="0" presId="urn:microsoft.com/office/officeart/2005/8/layout/orgChart1"/>
+    <dgm:cxn modelId="{AA5C8579-A1F4-4446-AF3F-24A2A88DF339}" type="presOf" srcId="{FEC75873-C255-499E-9A03-C9A2E6011A8D}" destId="{62A1DD23-FAC9-438D-825E-C63E12E7DA47}" srcOrd="0" destOrd="0" presId="urn:microsoft.com/office/officeart/2005/8/layout/orgChart1"/>
+    <dgm:cxn modelId="{860CADD8-17E5-4865-A936-7888B12D32A9}" type="presOf" srcId="{1E0F4C12-97BC-4042-BC67-950BF2C30A5A}" destId="{2222A9AA-F608-4B49-B2C5-3FF0D126EFC9}" srcOrd="0" destOrd="0" presId="urn:microsoft.com/office/officeart/2005/8/layout/orgChart1"/>
+    <dgm:cxn modelId="{E0F30E20-7045-4CCE-9AD1-2FFA7979B293}" type="presOf" srcId="{671917CE-9701-4585-B19F-9D3D654CB713}" destId="{B471EF35-70BF-448D-91BB-5F077FE5FF92}" srcOrd="0" destOrd="0" presId="urn:microsoft.com/office/officeart/2005/8/layout/orgChart1"/>
     <dgm:cxn modelId="{41035B53-97D0-4DFD-92F8-0A34814713FC}" srcId="{2D918B54-5DB6-4EF3-9238-8329BE86DCB8}" destId="{F64CEC55-DB4E-43B7-AB02-DFE5F76BA026}" srcOrd="0" destOrd="0" parTransId="{AB7AB54E-B11F-4204-911D-6AE7DA8A558F}" sibTransId="{2BE3D0BB-A1CD-4E8D-BBB0-DD1155C43C0D}"/>
-    <dgm:cxn modelId="{69E23C65-D706-4334-B4BB-613DA8F25106}" type="presOf" srcId="{E8419AAC-756A-4A2A-B021-080228206D86}" destId="{314F4065-E841-4B4A-B85C-BF754E4965FB}" srcOrd="0" destOrd="0" presId="urn:microsoft.com/office/officeart/2005/8/layout/orgChart1"/>
-    <dgm:cxn modelId="{034EDD05-3DDF-4C17-B2B1-1B0D4614F238}" type="presOf" srcId="{2D918B54-5DB6-4EF3-9238-8329BE86DCB8}" destId="{FE048438-CF2B-4C55-810A-09B02B94C958}" srcOrd="0" destOrd="0" presId="urn:microsoft.com/office/officeart/2005/8/layout/orgChart1"/>
+    <dgm:cxn modelId="{A4738D76-EDB0-4344-9C8B-8F27E5AF46C4}" type="presOf" srcId="{75C54797-39FA-4749-A138-78676CB46D31}" destId="{390557AB-0864-4184-97CC-B171DCEE831A}" srcOrd="1" destOrd="0" presId="urn:microsoft.com/office/officeart/2005/8/layout/orgChart1"/>
     <dgm:cxn modelId="{EA9D74B1-6B7D-4683-BB42-95BE0CDC00EB}" srcId="{1E0F4C12-97BC-4042-BC67-950BF2C30A5A}" destId="{28BA5C80-6A04-4292-895A-ECEF76EBBEFE}" srcOrd="2" destOrd="0" parTransId="{07285192-386E-4097-8534-7E29182E4D4A}" sibTransId="{5AE07EF4-82C7-4986-B4CE-CC4341452FC6}"/>
     <dgm:cxn modelId="{B3921401-A6D7-4070-808F-37A702289B80}" srcId="{E049E02C-62F1-4614-A40B-9B1F656C03C5}" destId="{FEC75873-C255-499E-9A03-C9A2E6011A8D}" srcOrd="0" destOrd="0" parTransId="{C8E3DDE2-18F4-4A52-971B-00DF1A10C5A8}" sibTransId="{737C1B14-CA70-4765-8428-0266D7DD884A}"/>
-    <dgm:cxn modelId="{786E44F8-5EE4-42BA-9B1C-9B3BA9B00FF4}" type="presOf" srcId="{94746B66-3329-4F38-BB29-32A8C2CBE297}" destId="{16A025DA-A1A9-4E8F-8D97-FDDFF46EEBF9}" srcOrd="1" destOrd="0" presId="urn:microsoft.com/office/officeart/2005/8/layout/orgChart1"/>
+    <dgm:cxn modelId="{EAF1E23E-6036-4DE2-AEB0-1D9DAEE4AE48}" type="presOf" srcId="{F64CEC55-DB4E-43B7-AB02-DFE5F76BA026}" destId="{DFA3D447-5126-4300-924A-6E02C3CD4E41}" srcOrd="1" destOrd="0" presId="urn:microsoft.com/office/officeart/2005/8/layout/orgChart1"/>
+    <dgm:cxn modelId="{E2FDAE3C-AD94-4498-91A5-C2E6BA50B13A}" type="presOf" srcId="{75C54797-39FA-4749-A138-78676CB46D31}" destId="{35942D37-E19C-48D0-A79C-CE15F3DBD3CF}" srcOrd="0" destOrd="0" presId="urn:microsoft.com/office/officeart/2005/8/layout/orgChart1"/>
     <dgm:cxn modelId="{580816A3-274B-4FFA-97CA-2DB046062E4D}" srcId="{2D918B54-5DB6-4EF3-9238-8329BE86DCB8}" destId="{75C54797-39FA-4749-A138-78676CB46D31}" srcOrd="1" destOrd="0" parTransId="{A43AB719-CBBE-4CB8-A48F-7E2B56A811CB}" sibTransId="{35A3B8CB-60D0-4044-AF36-3ECCEBF1533A}"/>
-    <dgm:cxn modelId="{C9FDA469-593D-4B90-BDCE-83C79B0AB492}" type="presOf" srcId="{2AA7A521-664A-457D-89FB-B390F3B46E34}" destId="{7907BE6B-BD29-47EA-BCB7-B53B4A4F8810}" srcOrd="0" destOrd="0" presId="urn:microsoft.com/office/officeart/2005/8/layout/orgChart1"/>
     <dgm:cxn modelId="{7AC6D0D2-CA52-453B-B957-4F5054CF1FF3}" srcId="{DC69263E-9E27-4612-9AB2-D8AC3D957301}" destId="{1E0F4C12-97BC-4042-BC67-950BF2C30A5A}" srcOrd="1" destOrd="0" parTransId="{143AD274-DB82-4048-A449-18AF42664924}" sibTransId="{A98C953F-C4CA-471C-9358-60708C09D29B}"/>
-    <dgm:cxn modelId="{4BE805EE-824D-4978-AF59-6A8AE6EB9CC0}" type="presOf" srcId="{29DE867D-9DE6-4C6A-8BD0-4EA8770C5180}" destId="{18DADA22-F644-45BA-A067-8DD839953E47}" srcOrd="0" destOrd="0" presId="urn:microsoft.com/office/officeart/2005/8/layout/orgChart1"/>
-    <dgm:cxn modelId="{E7DD169F-7CC2-4889-8CC0-E08516DA783B}" type="presOf" srcId="{FEC75873-C255-499E-9A03-C9A2E6011A8D}" destId="{62A1DD23-FAC9-438D-825E-C63E12E7DA47}" srcOrd="0" destOrd="0" presId="urn:microsoft.com/office/officeart/2005/8/layout/orgChart1"/>
-    <dgm:cxn modelId="{E10F2991-AAAA-46E8-9C54-A3020BC56564}" type="presOf" srcId="{8F9AF9D7-0B65-408F-934F-4ADF6503E001}" destId="{162DC094-96D5-4019-A9CE-4E4670C5DF38}" srcOrd="0" destOrd="0" presId="urn:microsoft.com/office/officeart/2005/8/layout/orgChart1"/>
-    <dgm:cxn modelId="{EBD7194A-ACE0-4CEB-BCB4-C5ACF9CA3399}" type="presOf" srcId="{8574E1B1-E72F-44B8-A094-C6E56F132127}" destId="{14188B6C-605E-4F58-9CF0-4C536BE8E90A}" srcOrd="0" destOrd="0" presId="urn:microsoft.com/office/officeart/2005/8/layout/orgChart1"/>
-    <dgm:cxn modelId="{B21D41DF-8DA6-4B10-BE2C-CAD001C3C239}" type="presOf" srcId="{1CD7577E-D521-4502-95A4-38752FBADF06}" destId="{3BFB47D7-36C9-4EEB-BD6B-6B41F9D89386}" srcOrd="1" destOrd="0" presId="urn:microsoft.com/office/officeart/2005/8/layout/orgChart1"/>
+    <dgm:cxn modelId="{FE2CC671-D5CF-4C98-880D-BE5F1E40F38C}" type="presOf" srcId="{07285192-386E-4097-8534-7E29182E4D4A}" destId="{434C9860-AF55-41C6-8218-E7A8BA3F933C}" srcOrd="0" destOrd="0" presId="urn:microsoft.com/office/officeart/2005/8/layout/orgChart1"/>
+    <dgm:cxn modelId="{7FA3E19B-EFFD-4C02-B599-8D3DEC52849B}" type="presOf" srcId="{1CD7577E-D521-4502-95A4-38752FBADF06}" destId="{3BFB47D7-36C9-4EEB-BD6B-6B41F9D89386}" srcOrd="1" destOrd="0" presId="urn:microsoft.com/office/officeart/2005/8/layout/orgChart1"/>
+    <dgm:cxn modelId="{76B19595-4B4B-4AC5-A6C0-D4FD55DA4BF1}" type="presOf" srcId="{2AA7A521-664A-457D-89FB-B390F3B46E34}" destId="{7907BE6B-BD29-47EA-BCB7-B53B4A4F8810}" srcOrd="0" destOrd="0" presId="urn:microsoft.com/office/officeart/2005/8/layout/orgChart1"/>
+    <dgm:cxn modelId="{FAD90EF5-ED4B-4ED2-8AA1-E5E007870F2E}" type="presOf" srcId="{1E0F4C12-97BC-4042-BC67-950BF2C30A5A}" destId="{440FA66A-6B47-4851-8F83-04F248FF283C}" srcOrd="1" destOrd="0" presId="urn:microsoft.com/office/officeart/2005/8/layout/orgChart1"/>
     <dgm:cxn modelId="{B424EC04-C31B-436B-980B-B27226D8B9C2}" srcId="{1E0F4C12-97BC-4042-BC67-950BF2C30A5A}" destId="{5F91BA7A-689D-4BF8-BDBA-DE29853B7E6E}" srcOrd="1" destOrd="0" parTransId="{D3D13B9D-8D6E-4D84-84F1-13EE3DE4A907}" sibTransId="{8C1BC805-157A-42F1-971E-5A1BC3496515}"/>
-    <dgm:cxn modelId="{AA250427-E0E3-4425-ACD5-0E50D5EFA87B}" type="presOf" srcId="{E049E02C-62F1-4614-A40B-9B1F656C03C5}" destId="{9C758F59-C9FC-4DEC-A134-2013451E3721}" srcOrd="1" destOrd="0" presId="urn:microsoft.com/office/officeart/2005/8/layout/orgChart1"/>
-    <dgm:cxn modelId="{944AEB1F-167A-4B40-9DF2-8B65FF57176E}" type="presOf" srcId="{ED625A94-3404-44E2-B9B7-3757C2F43F12}" destId="{F57BBD2D-F838-46EA-9E48-2B66469FF015}" srcOrd="0" destOrd="0" presId="urn:microsoft.com/office/officeart/2005/8/layout/orgChart1"/>
-    <dgm:cxn modelId="{3FA03437-962E-4B96-B043-8C352B21164F}" type="presParOf" srcId="{314F4065-E841-4B4A-B85C-BF754E4965FB}" destId="{8AA4F1C3-8A64-46E0-A692-5F9B601D37E4}" srcOrd="0" destOrd="0" presId="urn:microsoft.com/office/officeart/2005/8/layout/orgChart1"/>
-    <dgm:cxn modelId="{0D838209-AC68-4C70-BD20-E4EEE2F23950}" type="presParOf" srcId="{8AA4F1C3-8A64-46E0-A692-5F9B601D37E4}" destId="{D541BEC1-BC39-4A35-8EAE-5C10957E5AD3}" srcOrd="0" destOrd="0" presId="urn:microsoft.com/office/officeart/2005/8/layout/orgChart1"/>
-    <dgm:cxn modelId="{4666B8AA-F4C8-4157-BBF0-942B5F20FBA6}" type="presParOf" srcId="{D541BEC1-BC39-4A35-8EAE-5C10957E5AD3}" destId="{8EC8479F-04FB-4941-B2B0-179EBF42BBCB}" srcOrd="0" destOrd="0" presId="urn:microsoft.com/office/officeart/2005/8/layout/orgChart1"/>
-    <dgm:cxn modelId="{30B9A28D-BF9E-464D-B21F-DC6901804058}" type="presParOf" srcId="{D541BEC1-BC39-4A35-8EAE-5C10957E5AD3}" destId="{639FC796-9021-40A8-9180-E76508732133}" srcOrd="1" destOrd="0" presId="urn:microsoft.com/office/officeart/2005/8/layout/orgChart1"/>
-    <dgm:cxn modelId="{C3FD1B44-B70A-4AAD-9487-CB858297505D}" type="presParOf" srcId="{8AA4F1C3-8A64-46E0-A692-5F9B601D37E4}" destId="{BDC995B5-9933-43D1-AF90-451B4793F615}" srcOrd="1" destOrd="0" presId="urn:microsoft.com/office/officeart/2005/8/layout/orgChart1"/>
-    <dgm:cxn modelId="{EB02FC40-ACE7-41F7-8AA2-510440A38BFF}" type="presParOf" srcId="{BDC995B5-9933-43D1-AF90-451B4793F615}" destId="{BD3F8A4E-02CE-4791-A731-C587FF17FCA9}" srcOrd="0" destOrd="0" presId="urn:microsoft.com/office/officeart/2005/8/layout/orgChart1"/>
-    <dgm:cxn modelId="{BA71077F-36F1-4D63-B646-7655F510AF00}" type="presParOf" srcId="{BDC995B5-9933-43D1-AF90-451B4793F615}" destId="{2200EC36-5029-4107-BD84-3E503E5CBC30}" srcOrd="1" destOrd="0" presId="urn:microsoft.com/office/officeart/2005/8/layout/orgChart1"/>
-    <dgm:cxn modelId="{E56FD7DD-1DE9-45DD-BC55-E9EF98050797}" type="presParOf" srcId="{2200EC36-5029-4107-BD84-3E503E5CBC30}" destId="{5CF11921-900A-4491-B59A-B33EAC23CE40}" srcOrd="0" destOrd="0" presId="urn:microsoft.com/office/officeart/2005/8/layout/orgChart1"/>
-    <dgm:cxn modelId="{8376D8C6-9F8D-492A-87FF-627C0CC154A2}" type="presParOf" srcId="{5CF11921-900A-4491-B59A-B33EAC23CE40}" destId="{7907BE6B-BD29-47EA-BCB7-B53B4A4F8810}" srcOrd="0" destOrd="0" presId="urn:microsoft.com/office/officeart/2005/8/layout/orgChart1"/>
-    <dgm:cxn modelId="{B25C766D-C673-4858-9FA1-EC60D70733FD}" type="presParOf" srcId="{5CF11921-900A-4491-B59A-B33EAC23CE40}" destId="{486B2A97-80F0-4366-9004-80834ED4A0DC}" srcOrd="1" destOrd="0" presId="urn:microsoft.com/office/officeart/2005/8/layout/orgChart1"/>
-    <dgm:cxn modelId="{07F53AEE-98C2-413A-91E1-8F45703A102D}" type="presParOf" srcId="{2200EC36-5029-4107-BD84-3E503E5CBC30}" destId="{E3EE42CF-D199-4B2F-9916-D9A6DC26E629}" srcOrd="1" destOrd="0" presId="urn:microsoft.com/office/officeart/2005/8/layout/orgChart1"/>
-    <dgm:cxn modelId="{E57DD1E6-A87D-4729-BB3B-068096ACEAD3}" type="presParOf" srcId="{E3EE42CF-D199-4B2F-9916-D9A6DC26E629}" destId="{14188B6C-605E-4F58-9CF0-4C536BE8E90A}" srcOrd="0" destOrd="0" presId="urn:microsoft.com/office/officeart/2005/8/layout/orgChart1"/>
-    <dgm:cxn modelId="{67341C36-6737-4AC8-AD5F-50C6863CCEBC}" type="presParOf" srcId="{E3EE42CF-D199-4B2F-9916-D9A6DC26E629}" destId="{003CA6A6-1446-4A54-A788-A64BEEC9479B}" srcOrd="1" destOrd="0" presId="urn:microsoft.com/office/officeart/2005/8/layout/orgChart1"/>
-    <dgm:cxn modelId="{36BA910E-122A-4FDF-9092-0C52031B2C73}" type="presParOf" srcId="{003CA6A6-1446-4A54-A788-A64BEEC9479B}" destId="{07CEA23B-2EF7-4A94-9ACC-303FC74A1C29}" srcOrd="0" destOrd="0" presId="urn:microsoft.com/office/officeart/2005/8/layout/orgChart1"/>
-    <dgm:cxn modelId="{01E65672-499F-4A8F-9AB7-B121700EF6A1}" type="presParOf" srcId="{07CEA23B-2EF7-4A94-9ACC-303FC74A1C29}" destId="{613AEB90-9E67-4A14-A2D4-212A2E987D61}" srcOrd="0" destOrd="0" presId="urn:microsoft.com/office/officeart/2005/8/layout/orgChart1"/>
-    <dgm:cxn modelId="{42A6C5E6-6D46-40B3-8B39-63F10D6CF2E2}" type="presParOf" srcId="{07CEA23B-2EF7-4A94-9ACC-303FC74A1C29}" destId="{3BFB47D7-36C9-4EEB-BD6B-6B41F9D89386}" srcOrd="1" destOrd="0" presId="urn:microsoft.com/office/officeart/2005/8/layout/orgChart1"/>
-    <dgm:cxn modelId="{97A8ED08-9684-43BF-9C7A-187D0D405521}" type="presParOf" srcId="{003CA6A6-1446-4A54-A788-A64BEEC9479B}" destId="{2ECEA1EE-705A-411E-B04E-BBF01A7832FA}" srcOrd="1" destOrd="0" presId="urn:microsoft.com/office/officeart/2005/8/layout/orgChart1"/>
-    <dgm:cxn modelId="{3389DD26-C697-4B0E-91B0-32F440073758}" type="presParOf" srcId="{003CA6A6-1446-4A54-A788-A64BEEC9479B}" destId="{E7F2BEE6-7AD2-4E9F-8B7E-AC75B67AD70A}" srcOrd="2" destOrd="0" presId="urn:microsoft.com/office/officeart/2005/8/layout/orgChart1"/>
-    <dgm:cxn modelId="{0F941E6D-1DF4-4738-8307-D202C3C89AE9}" type="presParOf" srcId="{2200EC36-5029-4107-BD84-3E503E5CBC30}" destId="{119750EE-868C-477F-9F72-6B03D3AF92B7}" srcOrd="2" destOrd="0" presId="urn:microsoft.com/office/officeart/2005/8/layout/orgChart1"/>
-    <dgm:cxn modelId="{04B3A424-6E80-4679-BED1-4DE8C901E2C5}" type="presParOf" srcId="{BDC995B5-9933-43D1-AF90-451B4793F615}" destId="{CF9EA050-E467-4B34-811C-09394D21E1DE}" srcOrd="2" destOrd="0" presId="urn:microsoft.com/office/officeart/2005/8/layout/orgChart1"/>
-    <dgm:cxn modelId="{B3DBF292-420F-4898-9B99-5B2BEB186CC1}" type="presParOf" srcId="{BDC995B5-9933-43D1-AF90-451B4793F615}" destId="{18022E12-0F1E-4DCA-A0EF-5BDAB32E9F02}" srcOrd="3" destOrd="0" presId="urn:microsoft.com/office/officeart/2005/8/layout/orgChart1"/>
-    <dgm:cxn modelId="{D39A6423-4BD0-4520-888C-49ABC51142B4}" type="presParOf" srcId="{18022E12-0F1E-4DCA-A0EF-5BDAB32E9F02}" destId="{9E994452-F63A-463F-AE44-BC0F0287C866}" srcOrd="0" destOrd="0" presId="urn:microsoft.com/office/officeart/2005/8/layout/orgChart1"/>
-    <dgm:cxn modelId="{2D863218-49D4-4203-82E1-8DFAD4E36702}" type="presParOf" srcId="{9E994452-F63A-463F-AE44-BC0F0287C866}" destId="{2222A9AA-F608-4B49-B2C5-3FF0D126EFC9}" srcOrd="0" destOrd="0" presId="urn:microsoft.com/office/officeart/2005/8/layout/orgChart1"/>
-    <dgm:cxn modelId="{2AF3C97D-148B-48CA-9656-8D99886C7BD8}" type="presParOf" srcId="{9E994452-F63A-463F-AE44-BC0F0287C866}" destId="{440FA66A-6B47-4851-8F83-04F248FF283C}" srcOrd="1" destOrd="0" presId="urn:microsoft.com/office/officeart/2005/8/layout/orgChart1"/>
-    <dgm:cxn modelId="{2548EF56-CEB7-42F9-8738-CE5A9F5F36B8}" type="presParOf" srcId="{18022E12-0F1E-4DCA-A0EF-5BDAB32E9F02}" destId="{AD8B409A-62D7-43D2-A29C-AF71CDC877A9}" srcOrd="1" destOrd="0" presId="urn:microsoft.com/office/officeart/2005/8/layout/orgChart1"/>
-    <dgm:cxn modelId="{F2E5F4C2-0F11-40FE-9894-CF0BE220F000}" type="presParOf" srcId="{AD8B409A-62D7-43D2-A29C-AF71CDC877A9}" destId="{E0466CA7-696E-4893-B383-91E7F2F82307}" srcOrd="0" destOrd="0" presId="urn:microsoft.com/office/officeart/2005/8/layout/orgChart1"/>
-    <dgm:cxn modelId="{6584DF55-8B7C-42A8-BAC8-FA41603DC1AA}" type="presParOf" srcId="{AD8B409A-62D7-43D2-A29C-AF71CDC877A9}" destId="{67E0B433-F152-4012-A6A1-B189976395AE}" srcOrd="1" destOrd="0" presId="urn:microsoft.com/office/officeart/2005/8/layout/orgChart1"/>
-    <dgm:cxn modelId="{34C5BD0C-1298-4C79-871F-D43AA4B97B85}" type="presParOf" srcId="{67E0B433-F152-4012-A6A1-B189976395AE}" destId="{A54CB087-814E-4756-B063-82529C0A880D}" srcOrd="0" destOrd="0" presId="urn:microsoft.com/office/officeart/2005/8/layout/orgChart1"/>
-    <dgm:cxn modelId="{2E9C74ED-C415-4C4A-ADDE-C46E8BA2681D}" type="presParOf" srcId="{A54CB087-814E-4756-B063-82529C0A880D}" destId="{42FBAA4D-F207-4956-86BB-BED07FD7C60C}" srcOrd="0" destOrd="0" presId="urn:microsoft.com/office/officeart/2005/8/layout/orgChart1"/>
-    <dgm:cxn modelId="{0ECAE034-3A13-4520-97ED-238274C5C8EB}" type="presParOf" srcId="{A54CB087-814E-4756-B063-82529C0A880D}" destId="{9E9DE85D-4B6C-453F-B91D-BC5E999CA788}" srcOrd="1" destOrd="0" presId="urn:microsoft.com/office/officeart/2005/8/layout/orgChart1"/>
-    <dgm:cxn modelId="{586D239F-C7DE-4C80-8434-FBACBF001801}" type="presParOf" srcId="{67E0B433-F152-4012-A6A1-B189976395AE}" destId="{4CE8FFEF-5DAE-4C60-B51A-0FD378A58975}" srcOrd="1" destOrd="0" presId="urn:microsoft.com/office/officeart/2005/8/layout/orgChart1"/>
-    <dgm:cxn modelId="{78D02376-2ECB-4F9A-ABD0-D62B7627682A}" type="presParOf" srcId="{67E0B433-F152-4012-A6A1-B189976395AE}" destId="{845F6B7F-A172-49AE-8066-EA68658BE9E4}" srcOrd="2" destOrd="0" presId="urn:microsoft.com/office/officeart/2005/8/layout/orgChart1"/>
-    <dgm:cxn modelId="{0A5199A9-E2E8-4644-9D1F-2E3C158C0F7B}" type="presParOf" srcId="{AD8B409A-62D7-43D2-A29C-AF71CDC877A9}" destId="{B7315B79-7466-4653-BA7C-7FC9215CCCD2}" srcOrd="2" destOrd="0" presId="urn:microsoft.com/office/officeart/2005/8/layout/orgChart1"/>
-    <dgm:cxn modelId="{B86526F2-2B4C-4EEE-AB67-0ECE53F3AA74}" type="presParOf" srcId="{AD8B409A-62D7-43D2-A29C-AF71CDC877A9}" destId="{D8D1D665-7F0D-449A-AE72-656983399E38}" srcOrd="3" destOrd="0" presId="urn:microsoft.com/office/officeart/2005/8/layout/orgChart1"/>
-    <dgm:cxn modelId="{5A113FCD-6047-428D-81D9-74651A5A7316}" type="presParOf" srcId="{D8D1D665-7F0D-449A-AE72-656983399E38}" destId="{5DADC5AC-F709-41D5-80C7-B26C96E62C7A}" srcOrd="0" destOrd="0" presId="urn:microsoft.com/office/officeart/2005/8/layout/orgChart1"/>
-    <dgm:cxn modelId="{49371686-83E3-4BFE-9BD6-A27AB3A0BD12}" type="presParOf" srcId="{5DADC5AC-F709-41D5-80C7-B26C96E62C7A}" destId="{90C222E0-2F0E-4614-A69D-908AB1591D86}" srcOrd="0" destOrd="0" presId="urn:microsoft.com/office/officeart/2005/8/layout/orgChart1"/>
-    <dgm:cxn modelId="{814D1EBF-6E32-44AF-B84A-34A9D4F501E0}" type="presParOf" srcId="{5DADC5AC-F709-41D5-80C7-B26C96E62C7A}" destId="{94364151-EA9A-43D8-82A7-92FAC10EFED2}" srcOrd="1" destOrd="0" presId="urn:microsoft.com/office/officeart/2005/8/layout/orgChart1"/>
-    <dgm:cxn modelId="{330E7D5F-B194-4C56-AFF0-0944331797A4}" type="presParOf" srcId="{D8D1D665-7F0D-449A-AE72-656983399E38}" destId="{7270B607-AA93-4AA5-9C34-BFC7EF3B92D2}" srcOrd="1" destOrd="0" presId="urn:microsoft.com/office/officeart/2005/8/layout/orgChart1"/>
-    <dgm:cxn modelId="{57580E5C-2E0B-4CB6-86B7-22FABA13FF09}" type="presParOf" srcId="{D8D1D665-7F0D-449A-AE72-656983399E38}" destId="{38C27161-6BFD-4E66-AEA7-8F6537E0EC4A}" srcOrd="2" destOrd="0" presId="urn:microsoft.com/office/officeart/2005/8/layout/orgChart1"/>
-    <dgm:cxn modelId="{F3FA5B14-180B-4FCB-B72C-30E648387CC1}" type="presParOf" srcId="{AD8B409A-62D7-43D2-A29C-AF71CDC877A9}" destId="{434C9860-AF55-41C6-8218-E7A8BA3F933C}" srcOrd="4" destOrd="0" presId="urn:microsoft.com/office/officeart/2005/8/layout/orgChart1"/>
-    <dgm:cxn modelId="{3A59B7FD-19C4-46B3-AD93-007E6E645ADD}" type="presParOf" srcId="{AD8B409A-62D7-43D2-A29C-AF71CDC877A9}" destId="{2E7FC1BC-A81D-4E3E-89DE-EE8E58C588E5}" srcOrd="5" destOrd="0" presId="urn:microsoft.com/office/officeart/2005/8/layout/orgChart1"/>
-    <dgm:cxn modelId="{71FBB3F0-A3CA-4E6D-923F-0781740189D6}" type="presParOf" srcId="{2E7FC1BC-A81D-4E3E-89DE-EE8E58C588E5}" destId="{E3D291DC-63AC-4E2F-9331-BAF6D9B5159A}" srcOrd="0" destOrd="0" presId="urn:microsoft.com/office/officeart/2005/8/layout/orgChart1"/>
-    <dgm:cxn modelId="{FA38F2C6-7450-44B2-90FF-174A38B7470C}" type="presParOf" srcId="{E3D291DC-63AC-4E2F-9331-BAF6D9B5159A}" destId="{238A0426-48D5-4931-8F92-AD2EDC998C82}" srcOrd="0" destOrd="0" presId="urn:microsoft.com/office/officeart/2005/8/layout/orgChart1"/>
-    <dgm:cxn modelId="{B7B40689-0246-4364-87FD-8D752A6EA8C7}" type="presParOf" srcId="{E3D291DC-63AC-4E2F-9331-BAF6D9B5159A}" destId="{7455E2DE-4ADC-4927-8D4D-A82CA152414F}" srcOrd="1" destOrd="0" presId="urn:microsoft.com/office/officeart/2005/8/layout/orgChart1"/>
-    <dgm:cxn modelId="{54C160AB-A449-4AC2-A1B9-E47CF055F54A}" type="presParOf" srcId="{2E7FC1BC-A81D-4E3E-89DE-EE8E58C588E5}" destId="{07D7FEA6-6A7E-42D0-A7D2-EA160D438039}" srcOrd="1" destOrd="0" presId="urn:microsoft.com/office/officeart/2005/8/layout/orgChart1"/>
-    <dgm:cxn modelId="{FDE3D117-CB9A-4015-9471-7CFB452C6EA8}" type="presParOf" srcId="{2E7FC1BC-A81D-4E3E-89DE-EE8E58C588E5}" destId="{A96E98A8-015D-4D8D-BDB7-68E8C166E32C}" srcOrd="2" destOrd="0" presId="urn:microsoft.com/office/officeart/2005/8/layout/orgChart1"/>
-    <dgm:cxn modelId="{E888A1BF-8570-4826-860E-97BCBFCCE0FB}" type="presParOf" srcId="{AD8B409A-62D7-43D2-A29C-AF71CDC877A9}" destId="{BE95F126-6A0A-4C1D-9EF5-740E6E1B5A4F}" srcOrd="6" destOrd="0" presId="urn:microsoft.com/office/officeart/2005/8/layout/orgChart1"/>
-    <dgm:cxn modelId="{D7489F24-BAA8-45DE-9CC5-72C651B2520E}" type="presParOf" srcId="{AD8B409A-62D7-43D2-A29C-AF71CDC877A9}" destId="{B9E6D85A-23CB-4AC3-8BF2-F3ADBF2D855E}" srcOrd="7" destOrd="0" presId="urn:microsoft.com/office/officeart/2005/8/layout/orgChart1"/>
-    <dgm:cxn modelId="{472AB1CE-25E9-420D-85C4-67AE3E264FE3}" type="presParOf" srcId="{B9E6D85A-23CB-4AC3-8BF2-F3ADBF2D855E}" destId="{440EE61E-FD37-4F58-8597-6D55947F267C}" srcOrd="0" destOrd="0" presId="urn:microsoft.com/office/officeart/2005/8/layout/orgChart1"/>
-    <dgm:cxn modelId="{8EEE5B06-F0DC-47E9-91BA-301D83F3E453}" type="presParOf" srcId="{440EE61E-FD37-4F58-8597-6D55947F267C}" destId="{FBD8492A-2031-4BE6-957B-07BF3914A768}" srcOrd="0" destOrd="0" presId="urn:microsoft.com/office/officeart/2005/8/layout/orgChart1"/>
-    <dgm:cxn modelId="{BA25533D-FC95-4BAD-8DD9-D72A983F1CDB}" type="presParOf" srcId="{440EE61E-FD37-4F58-8597-6D55947F267C}" destId="{16A025DA-A1A9-4E8F-8D97-FDDFF46EEBF9}" srcOrd="1" destOrd="0" presId="urn:microsoft.com/office/officeart/2005/8/layout/orgChart1"/>
-    <dgm:cxn modelId="{C0B45224-4FE2-4FBB-8ECF-BFA621A92055}" type="presParOf" srcId="{B9E6D85A-23CB-4AC3-8BF2-F3ADBF2D855E}" destId="{420870C1-809D-493B-B690-A5B8F98D7DB7}" srcOrd="1" destOrd="0" presId="urn:microsoft.com/office/officeart/2005/8/layout/orgChart1"/>
-    <dgm:cxn modelId="{C3AE9509-21A5-431A-9B75-1A5A3F0956A7}" type="presParOf" srcId="{B9E6D85A-23CB-4AC3-8BF2-F3ADBF2D855E}" destId="{19F080D9-C1EF-4D1A-8F9E-B25BF02BC7B0}" srcOrd="2" destOrd="0" presId="urn:microsoft.com/office/officeart/2005/8/layout/orgChart1"/>
-    <dgm:cxn modelId="{504B2CE8-58AE-46A9-9732-166B16CE8806}" type="presParOf" srcId="{18022E12-0F1E-4DCA-A0EF-5BDAB32E9F02}" destId="{82270006-95D5-435B-BCB0-A7B573E89EA8}" srcOrd="2" destOrd="0" presId="urn:microsoft.com/office/officeart/2005/8/layout/orgChart1"/>
-    <dgm:cxn modelId="{BA7C21F1-365C-4D8F-9157-5E61B7955A06}" type="presParOf" srcId="{BDC995B5-9933-43D1-AF90-451B4793F615}" destId="{4A3F5B5D-6EDC-4D41-B6AF-A11C207DB9B0}" srcOrd="4" destOrd="0" presId="urn:microsoft.com/office/officeart/2005/8/layout/orgChart1"/>
-    <dgm:cxn modelId="{B2153C39-A8D7-4F09-89F6-6064D1D9F65A}" type="presParOf" srcId="{BDC995B5-9933-43D1-AF90-451B4793F615}" destId="{80E10CB5-D14E-4A0E-BFE4-7AD9C91B2D76}" srcOrd="5" destOrd="0" presId="urn:microsoft.com/office/officeart/2005/8/layout/orgChart1"/>
-    <dgm:cxn modelId="{EE0EDC37-B55D-45B8-80E6-BFC17D7122D5}" type="presParOf" srcId="{80E10CB5-D14E-4A0E-BFE4-7AD9C91B2D76}" destId="{ED8CCCA9-CBB9-438E-8118-8F776ACE86C4}" srcOrd="0" destOrd="0" presId="urn:microsoft.com/office/officeart/2005/8/layout/orgChart1"/>
-    <dgm:cxn modelId="{EECEC944-D92A-41D6-B3F3-2713B2EB6A98}" type="presParOf" srcId="{ED8CCCA9-CBB9-438E-8118-8F776ACE86C4}" destId="{2D63C95C-582F-47E7-820B-94F3DA506757}" srcOrd="0" destOrd="0" presId="urn:microsoft.com/office/officeart/2005/8/layout/orgChart1"/>
-    <dgm:cxn modelId="{3AAC9476-3AB0-4229-B63B-9CECE503BE32}" type="presParOf" srcId="{ED8CCCA9-CBB9-438E-8118-8F776ACE86C4}" destId="{9C758F59-C9FC-4DEC-A134-2013451E3721}" srcOrd="1" destOrd="0" presId="urn:microsoft.com/office/officeart/2005/8/layout/orgChart1"/>
-    <dgm:cxn modelId="{2D981719-BF96-4CD1-99AA-B601A7DAC6B9}" type="presParOf" srcId="{80E10CB5-D14E-4A0E-BFE4-7AD9C91B2D76}" destId="{A9F43165-21D2-4105-96EC-648C98BE7C68}" srcOrd="1" destOrd="0" presId="urn:microsoft.com/office/officeart/2005/8/layout/orgChart1"/>
-    <dgm:cxn modelId="{DA58A2EE-A7B2-4831-8FC7-42F2E060A490}" type="presParOf" srcId="{A9F43165-21D2-4105-96EC-648C98BE7C68}" destId="{7F768AFA-2D38-4CAA-9595-4ED2DCEBEFC6}" srcOrd="0" destOrd="0" presId="urn:microsoft.com/office/officeart/2005/8/layout/orgChart1"/>
-    <dgm:cxn modelId="{57D4A666-63B5-481F-9021-0465E7AC650F}" type="presParOf" srcId="{A9F43165-21D2-4105-96EC-648C98BE7C68}" destId="{5995336D-816B-4065-820A-1E9C53884E62}" srcOrd="1" destOrd="0" presId="urn:microsoft.com/office/officeart/2005/8/layout/orgChart1"/>
-    <dgm:cxn modelId="{E41CAB6E-C2ED-493D-BCDE-B55C0AC8EFA6}" type="presParOf" srcId="{5995336D-816B-4065-820A-1E9C53884E62}" destId="{5480E653-4D22-4545-A841-95C0C80B041A}" srcOrd="0" destOrd="0" presId="urn:microsoft.com/office/officeart/2005/8/layout/orgChart1"/>
-    <dgm:cxn modelId="{91C041BD-9659-4BCB-98F3-E879AA488AE4}" type="presParOf" srcId="{5480E653-4D22-4545-A841-95C0C80B041A}" destId="{62A1DD23-FAC9-438D-825E-C63E12E7DA47}" srcOrd="0" destOrd="0" presId="urn:microsoft.com/office/officeart/2005/8/layout/orgChart1"/>
-    <dgm:cxn modelId="{8D702754-122A-4D2C-93A9-B2A28516D294}" type="presParOf" srcId="{5480E653-4D22-4545-A841-95C0C80B041A}" destId="{77F2DFD9-A287-4EAD-B03C-BE89BFA94779}" srcOrd="1" destOrd="0" presId="urn:microsoft.com/office/officeart/2005/8/layout/orgChart1"/>
-    <dgm:cxn modelId="{39A764BB-8D78-49CA-8542-453B8D6B67C0}" type="presParOf" srcId="{5995336D-816B-4065-820A-1E9C53884E62}" destId="{666494EF-2F9A-4959-B0EB-108503CF328B}" srcOrd="1" destOrd="0" presId="urn:microsoft.com/office/officeart/2005/8/layout/orgChart1"/>
-    <dgm:cxn modelId="{A693D5EF-B947-4699-8522-3DDB707127FF}" type="presParOf" srcId="{5995336D-816B-4065-820A-1E9C53884E62}" destId="{FBFEC063-CD18-4180-A305-66ABF8781D0C}" srcOrd="2" destOrd="0" presId="urn:microsoft.com/office/officeart/2005/8/layout/orgChart1"/>
-    <dgm:cxn modelId="{8C80B2B6-A4DE-40DE-B080-1218607A9268}" type="presParOf" srcId="{A9F43165-21D2-4105-96EC-648C98BE7C68}" destId="{F57BBD2D-F838-46EA-9E48-2B66469FF015}" srcOrd="2" destOrd="0" presId="urn:microsoft.com/office/officeart/2005/8/layout/orgChart1"/>
-    <dgm:cxn modelId="{92E33AAF-9553-4A60-9A38-6FBBD1D668B0}" type="presParOf" srcId="{A9F43165-21D2-4105-96EC-648C98BE7C68}" destId="{0865A688-1292-47DC-9A01-DF6117556627}" srcOrd="3" destOrd="0" presId="urn:microsoft.com/office/officeart/2005/8/layout/orgChart1"/>
-    <dgm:cxn modelId="{3259B27F-A469-4ED0-B10E-E39C373D0F51}" type="presParOf" srcId="{0865A688-1292-47DC-9A01-DF6117556627}" destId="{3603A33B-21EA-4668-9610-3AE713180838}" srcOrd="0" destOrd="0" presId="urn:microsoft.com/office/officeart/2005/8/layout/orgChart1"/>
-    <dgm:cxn modelId="{CC44D602-6AC5-41E0-8588-C49CF8F8BE28}" type="presParOf" srcId="{3603A33B-21EA-4668-9610-3AE713180838}" destId="{0AAB95F1-65E4-4307-8505-DA961D0850EC}" srcOrd="0" destOrd="0" presId="urn:microsoft.com/office/officeart/2005/8/layout/orgChart1"/>
-    <dgm:cxn modelId="{C8AAC2BF-D21C-4394-AF9D-34C7221228F1}" type="presParOf" srcId="{3603A33B-21EA-4668-9610-3AE713180838}" destId="{FBEE7191-EE97-44BF-BFC9-51C9FAB9454C}" srcOrd="1" destOrd="0" presId="urn:microsoft.com/office/officeart/2005/8/layout/orgChart1"/>
-    <dgm:cxn modelId="{5247CF7A-002C-4BC3-B8A5-9E361E0032B8}" type="presParOf" srcId="{0865A688-1292-47DC-9A01-DF6117556627}" destId="{236AFA7C-184A-4D9F-8C4E-89A92C13516E}" srcOrd="1" destOrd="0" presId="urn:microsoft.com/office/officeart/2005/8/layout/orgChart1"/>
-    <dgm:cxn modelId="{952C8E2A-103A-4B52-9280-5B11BEC3C217}" type="presParOf" srcId="{0865A688-1292-47DC-9A01-DF6117556627}" destId="{22FB6E7F-8A94-417C-B381-6D29BAE51862}" srcOrd="2" destOrd="0" presId="urn:microsoft.com/office/officeart/2005/8/layout/orgChart1"/>
-    <dgm:cxn modelId="{FD8CF1E2-7866-4AC8-ADD3-EE6C408A05AB}" type="presParOf" srcId="{A9F43165-21D2-4105-96EC-648C98BE7C68}" destId="{85717821-601E-4687-B5EE-79C6FC568F11}" srcOrd="4" destOrd="0" presId="urn:microsoft.com/office/officeart/2005/8/layout/orgChart1"/>
-    <dgm:cxn modelId="{28D40EF9-F947-4599-82D0-A1620A3EF46A}" type="presParOf" srcId="{A9F43165-21D2-4105-96EC-648C98BE7C68}" destId="{B93FB16B-48DD-4CEA-BFC4-01AB4B25D052}" srcOrd="5" destOrd="0" presId="urn:microsoft.com/office/officeart/2005/8/layout/orgChart1"/>
-    <dgm:cxn modelId="{AB3A9A80-1D9E-4EAC-B782-EA943D9E2914}" type="presParOf" srcId="{B93FB16B-48DD-4CEA-BFC4-01AB4B25D052}" destId="{686DDBA8-8DAF-4D2F-B426-78E38DFB4668}" srcOrd="0" destOrd="0" presId="urn:microsoft.com/office/officeart/2005/8/layout/orgChart1"/>
-    <dgm:cxn modelId="{DF370AA0-FFB9-4F8A-A893-DBBDC699CFBC}" type="presParOf" srcId="{686DDBA8-8DAF-4D2F-B426-78E38DFB4668}" destId="{26F525D3-311B-4A74-9957-0BDA0FD2A339}" srcOrd="0" destOrd="0" presId="urn:microsoft.com/office/officeart/2005/8/layout/orgChart1"/>
-    <dgm:cxn modelId="{12C81339-879E-48D4-B35E-C76CA2A787AB}" type="presParOf" srcId="{686DDBA8-8DAF-4D2F-B426-78E38DFB4668}" destId="{56374464-14D5-46F0-8DAE-106CDDCF6972}" srcOrd="1" destOrd="0" presId="urn:microsoft.com/office/officeart/2005/8/layout/orgChart1"/>
-    <dgm:cxn modelId="{ED52ECCE-E2D8-4B03-B450-CD06E0152D9F}" type="presParOf" srcId="{B93FB16B-48DD-4CEA-BFC4-01AB4B25D052}" destId="{603F8FE4-D8D8-46F1-AB00-F740FC44202E}" srcOrd="1" destOrd="0" presId="urn:microsoft.com/office/officeart/2005/8/layout/orgChart1"/>
-    <dgm:cxn modelId="{6052219F-9ADE-4B31-8D07-6047A8CFFB30}" type="presParOf" srcId="{B93FB16B-48DD-4CEA-BFC4-01AB4B25D052}" destId="{997A3790-8285-4003-AF15-9BCE6025C490}" srcOrd="2" destOrd="0" presId="urn:microsoft.com/office/officeart/2005/8/layout/orgChart1"/>
-    <dgm:cxn modelId="{94A5B575-5FDE-41A0-9758-D89837726772}" type="presParOf" srcId="{80E10CB5-D14E-4A0E-BFE4-7AD9C91B2D76}" destId="{0F774EB6-B2E0-4434-A744-E51F2425C506}" srcOrd="2" destOrd="0" presId="urn:microsoft.com/office/officeart/2005/8/layout/orgChart1"/>
-    <dgm:cxn modelId="{792B44BD-49AF-4A1B-9F58-12ADFDB9AD57}" type="presParOf" srcId="{BDC995B5-9933-43D1-AF90-451B4793F615}" destId="{9F273112-DA52-4838-B68F-E6590F52D9B1}" srcOrd="6" destOrd="0" presId="urn:microsoft.com/office/officeart/2005/8/layout/orgChart1"/>
-    <dgm:cxn modelId="{E8FA4C5F-7A42-4F88-A710-0BB92699A71E}" type="presParOf" srcId="{BDC995B5-9933-43D1-AF90-451B4793F615}" destId="{3E709E9C-6A66-4721-BF07-32477D72F1E0}" srcOrd="7" destOrd="0" presId="urn:microsoft.com/office/officeart/2005/8/layout/orgChart1"/>
-    <dgm:cxn modelId="{5834287A-212A-40DF-B9A6-9E70C1083F55}" type="presParOf" srcId="{3E709E9C-6A66-4721-BF07-32477D72F1E0}" destId="{A61F155C-6656-4304-9135-B986C274E84C}" srcOrd="0" destOrd="0" presId="urn:microsoft.com/office/officeart/2005/8/layout/orgChart1"/>
-    <dgm:cxn modelId="{D7EFFCAF-96CE-4348-9188-B7F7AB82963A}" type="presParOf" srcId="{A61F155C-6656-4304-9135-B986C274E84C}" destId="{489837F3-F773-4826-A238-0DF923248C7C}" srcOrd="0" destOrd="0" presId="urn:microsoft.com/office/officeart/2005/8/layout/orgChart1"/>
-    <dgm:cxn modelId="{79079E5C-5FD5-4ABD-AD73-53E40C5F9BA2}" type="presParOf" srcId="{A61F155C-6656-4304-9135-B986C274E84C}" destId="{0F9E84A7-E830-4CA5-AF81-3585A1FE7CAC}" srcOrd="1" destOrd="0" presId="urn:microsoft.com/office/officeart/2005/8/layout/orgChart1"/>
-    <dgm:cxn modelId="{B45EDAED-9780-499B-9E3B-3A6172600CD2}" type="presParOf" srcId="{3E709E9C-6A66-4721-BF07-32477D72F1E0}" destId="{B8D304A9-E570-467A-B621-4C496CEEEB2F}" srcOrd="1" destOrd="0" presId="urn:microsoft.com/office/officeart/2005/8/layout/orgChart1"/>
-    <dgm:cxn modelId="{EE63A177-2C60-4169-8EFE-8DCF5CD1909C}" type="presParOf" srcId="{B8D304A9-E570-467A-B621-4C496CEEEB2F}" destId="{978E6762-30B7-4938-9517-415CE4209186}" srcOrd="0" destOrd="0" presId="urn:microsoft.com/office/officeart/2005/8/layout/orgChart1"/>
-    <dgm:cxn modelId="{3AF3D128-E859-406A-A789-DC8267D55C39}" type="presParOf" srcId="{B8D304A9-E570-467A-B621-4C496CEEEB2F}" destId="{B0F305ED-8F7B-4639-BF10-F200FDECA962}" srcOrd="1" destOrd="0" presId="urn:microsoft.com/office/officeart/2005/8/layout/orgChart1"/>
-    <dgm:cxn modelId="{5A39026B-153F-4DCB-9F32-79F83B857A80}" type="presParOf" srcId="{B0F305ED-8F7B-4639-BF10-F200FDECA962}" destId="{0EBD8211-E1CA-4F00-A6B9-D40E514992A9}" srcOrd="0" destOrd="0" presId="urn:microsoft.com/office/officeart/2005/8/layout/orgChart1"/>
-    <dgm:cxn modelId="{BFA57652-5F94-4DEE-BDA7-6C21A0CFA315}" type="presParOf" srcId="{0EBD8211-E1CA-4F00-A6B9-D40E514992A9}" destId="{2ECDE611-8E19-4A45-BDC8-B8F1C8FCB669}" srcOrd="0" destOrd="0" presId="urn:microsoft.com/office/officeart/2005/8/layout/orgChart1"/>
-    <dgm:cxn modelId="{961ACF3B-6D8B-4FFF-865C-2299D641C108}" type="presParOf" srcId="{0EBD8211-E1CA-4F00-A6B9-D40E514992A9}" destId="{156E15A0-0874-45DF-956C-F8F8B3AAC131}" srcOrd="1" destOrd="0" presId="urn:microsoft.com/office/officeart/2005/8/layout/orgChart1"/>
-    <dgm:cxn modelId="{D961B685-84A4-43C1-A75C-F3F901EC1086}" type="presParOf" srcId="{B0F305ED-8F7B-4639-BF10-F200FDECA962}" destId="{BA86B6AB-3778-41C1-9965-9229BAF707CD}" srcOrd="1" destOrd="0" presId="urn:microsoft.com/office/officeart/2005/8/layout/orgChart1"/>
-    <dgm:cxn modelId="{67A6F879-4284-4568-B6C0-D47FF927D21D}" type="presParOf" srcId="{B0F305ED-8F7B-4639-BF10-F200FDECA962}" destId="{93C6DF48-D5A2-445A-808E-6859AA6AE2AE}" srcOrd="2" destOrd="0" presId="urn:microsoft.com/office/officeart/2005/8/layout/orgChart1"/>
-    <dgm:cxn modelId="{5CB48686-5E61-4C5B-943F-D8D753A3894E}" type="presParOf" srcId="{B8D304A9-E570-467A-B621-4C496CEEEB2F}" destId="{162DC094-96D5-4019-A9CE-4E4670C5DF38}" srcOrd="2" destOrd="0" presId="urn:microsoft.com/office/officeart/2005/8/layout/orgChart1"/>
-    <dgm:cxn modelId="{D416CBB4-7000-4F8F-ACF7-DE430AD3F86C}" type="presParOf" srcId="{B8D304A9-E570-467A-B621-4C496CEEEB2F}" destId="{47593EDB-CC74-45D3-81E2-EFFE166D99FD}" srcOrd="3" destOrd="0" presId="urn:microsoft.com/office/officeart/2005/8/layout/orgChart1"/>
-    <dgm:cxn modelId="{3457D40F-E0DA-44EA-A27E-89C5A0221825}" type="presParOf" srcId="{47593EDB-CC74-45D3-81E2-EFFE166D99FD}" destId="{623A8DE1-6013-4CFB-ADFE-9BF0ED20FBA3}" srcOrd="0" destOrd="0" presId="urn:microsoft.com/office/officeart/2005/8/layout/orgChart1"/>
-    <dgm:cxn modelId="{DFB4E807-2618-4BC5-80E7-87925A69E9D6}" type="presParOf" srcId="{623A8DE1-6013-4CFB-ADFE-9BF0ED20FBA3}" destId="{8F35D268-BFEA-437A-840C-CD4ED92830F2}" srcOrd="0" destOrd="0" presId="urn:microsoft.com/office/officeart/2005/8/layout/orgChart1"/>
-    <dgm:cxn modelId="{6BE525E5-2222-40FD-8954-77DD4EDC2EBE}" type="presParOf" srcId="{623A8DE1-6013-4CFB-ADFE-9BF0ED20FBA3}" destId="{AFB20C31-ED9C-45CD-BBAD-7DBD65E499CE}" srcOrd="1" destOrd="0" presId="urn:microsoft.com/office/officeart/2005/8/layout/orgChart1"/>
-    <dgm:cxn modelId="{D7DA9F97-17C8-45CD-A1C4-64FE212D6A02}" type="presParOf" srcId="{47593EDB-CC74-45D3-81E2-EFFE166D99FD}" destId="{E78B8E7B-A536-4A1B-878F-E1ED736C5FA0}" srcOrd="1" destOrd="0" presId="urn:microsoft.com/office/officeart/2005/8/layout/orgChart1"/>
-    <dgm:cxn modelId="{0ACCD29A-BF60-4E0C-B282-BF23360FC83E}" type="presParOf" srcId="{47593EDB-CC74-45D3-81E2-EFFE166D99FD}" destId="{21A6C825-99BF-4508-B6FE-0E2B7349566B}" srcOrd="2" destOrd="0" presId="urn:microsoft.com/office/officeart/2005/8/layout/orgChart1"/>
-    <dgm:cxn modelId="{2272DE76-C4FE-4E09-B3F3-EEC0A7759B2A}" type="presParOf" srcId="{3E709E9C-6A66-4721-BF07-32477D72F1E0}" destId="{326048FE-E931-45C3-AD6E-0863E9A9051C}" srcOrd="2" destOrd="0" presId="urn:microsoft.com/office/officeart/2005/8/layout/orgChart1"/>
-    <dgm:cxn modelId="{BC19F025-D0B8-4F36-8F70-ED3AB6DF00C3}" type="presParOf" srcId="{BDC995B5-9933-43D1-AF90-451B4793F615}" destId="{B471EF35-70BF-448D-91BB-5F077FE5FF92}" srcOrd="8" destOrd="0" presId="urn:microsoft.com/office/officeart/2005/8/layout/orgChart1"/>
-    <dgm:cxn modelId="{471F19D7-B134-4991-A3F1-53FFB1AB6B38}" type="presParOf" srcId="{BDC995B5-9933-43D1-AF90-451B4793F615}" destId="{AFA04288-9010-433D-A978-29C4DA3D109A}" srcOrd="9" destOrd="0" presId="urn:microsoft.com/office/officeart/2005/8/layout/orgChart1"/>
-    <dgm:cxn modelId="{CFD3E40C-92D5-4523-A173-85713DC7FA9F}" type="presParOf" srcId="{AFA04288-9010-433D-A978-29C4DA3D109A}" destId="{BB829AAD-ACE8-4EF3-B868-59571716D999}" srcOrd="0" destOrd="0" presId="urn:microsoft.com/office/officeart/2005/8/layout/orgChart1"/>
-    <dgm:cxn modelId="{C47792D4-C133-48F6-83EA-7E47092B44E4}" type="presParOf" srcId="{BB829AAD-ACE8-4EF3-B868-59571716D999}" destId="{FE048438-CF2B-4C55-810A-09B02B94C958}" srcOrd="0" destOrd="0" presId="urn:microsoft.com/office/officeart/2005/8/layout/orgChart1"/>
-    <dgm:cxn modelId="{03C60667-3C72-4BB0-A97C-E5F238282F62}" type="presParOf" srcId="{BB829AAD-ACE8-4EF3-B868-59571716D999}" destId="{FCC9C13B-DAA3-4339-B88B-8DC639F48A7F}" srcOrd="1" destOrd="0" presId="urn:microsoft.com/office/officeart/2005/8/layout/orgChart1"/>
-    <dgm:cxn modelId="{3208A8E6-5B5B-44DF-9C51-A261B312D3BD}" type="presParOf" srcId="{AFA04288-9010-433D-A978-29C4DA3D109A}" destId="{7EA386A4-6E49-47E5-A713-B02A0535BD92}" srcOrd="1" destOrd="0" presId="urn:microsoft.com/office/officeart/2005/8/layout/orgChart1"/>
-    <dgm:cxn modelId="{D735AF26-3289-4092-8D2F-97B1CC35A8D4}" type="presParOf" srcId="{7EA386A4-6E49-47E5-A713-B02A0535BD92}" destId="{8A802280-E0CF-4E20-BB2C-3ADF14790D9B}" srcOrd="0" destOrd="0" presId="urn:microsoft.com/office/officeart/2005/8/layout/orgChart1"/>
-    <dgm:cxn modelId="{57B44F20-F95C-44A1-A903-B2B050746B3C}" type="presParOf" srcId="{7EA386A4-6E49-47E5-A713-B02A0535BD92}" destId="{F3CDB6E4-810C-497C-B6F4-E83714418B4F}" srcOrd="1" destOrd="0" presId="urn:microsoft.com/office/officeart/2005/8/layout/orgChart1"/>
-    <dgm:cxn modelId="{3AE1997E-B588-4701-8C4E-16CFEE3D1B36}" type="presParOf" srcId="{F3CDB6E4-810C-497C-B6F4-E83714418B4F}" destId="{53A43F14-9765-4540-B891-BFA56C5940F5}" srcOrd="0" destOrd="0" presId="urn:microsoft.com/office/officeart/2005/8/layout/orgChart1"/>
-    <dgm:cxn modelId="{97084B1D-DA1C-4824-BAFF-5ABC36B43446}" type="presParOf" srcId="{53A43F14-9765-4540-B891-BFA56C5940F5}" destId="{7484F528-15CC-4A1F-BB97-57DB4FD2DF01}" srcOrd="0" destOrd="0" presId="urn:microsoft.com/office/officeart/2005/8/layout/orgChart1"/>
-    <dgm:cxn modelId="{5C878FCD-36FD-4D23-AA08-A343779D884F}" type="presParOf" srcId="{53A43F14-9765-4540-B891-BFA56C5940F5}" destId="{DFA3D447-5126-4300-924A-6E02C3CD4E41}" srcOrd="1" destOrd="0" presId="urn:microsoft.com/office/officeart/2005/8/layout/orgChart1"/>
-    <dgm:cxn modelId="{62BAAE51-F7F2-4368-921E-49D76E3A0A24}" type="presParOf" srcId="{F3CDB6E4-810C-497C-B6F4-E83714418B4F}" destId="{8DC9DF9F-A6B3-4151-A0B6-A39E0EADCD2C}" srcOrd="1" destOrd="0" presId="urn:microsoft.com/office/officeart/2005/8/layout/orgChart1"/>
-    <dgm:cxn modelId="{7C22E692-7048-4B0D-A51F-1D8BB898B192}" type="presParOf" srcId="{F3CDB6E4-810C-497C-B6F4-E83714418B4F}" destId="{F96C05A5-C0B7-4554-89C2-B72C36DCD96A}" srcOrd="2" destOrd="0" presId="urn:microsoft.com/office/officeart/2005/8/layout/orgChart1"/>
-    <dgm:cxn modelId="{ED8CAD3E-98E6-41E6-9293-F0C6E4B4CB0D}" type="presParOf" srcId="{7EA386A4-6E49-47E5-A713-B02A0535BD92}" destId="{1EDDDE33-A1B9-400F-BA05-A22723D599C7}" srcOrd="2" destOrd="0" presId="urn:microsoft.com/office/officeart/2005/8/layout/orgChart1"/>
-    <dgm:cxn modelId="{2033D3DA-C7A0-478E-9093-C7A3A686A6E2}" type="presParOf" srcId="{7EA386A4-6E49-47E5-A713-B02A0535BD92}" destId="{341B69C5-B86F-4E49-9DD7-1F1B860C678C}" srcOrd="3" destOrd="0" presId="urn:microsoft.com/office/officeart/2005/8/layout/orgChart1"/>
-    <dgm:cxn modelId="{A79FB305-3283-4853-B5DB-E76D0DB7B1AA}" type="presParOf" srcId="{341B69C5-B86F-4E49-9DD7-1F1B860C678C}" destId="{D6B3A11D-A3F4-4A69-BFD9-9AD0FEED39D3}" srcOrd="0" destOrd="0" presId="urn:microsoft.com/office/officeart/2005/8/layout/orgChart1"/>
-    <dgm:cxn modelId="{B6E3F7F0-F71C-4AE7-AA70-813C3ADFAEB7}" type="presParOf" srcId="{D6B3A11D-A3F4-4A69-BFD9-9AD0FEED39D3}" destId="{35942D37-E19C-48D0-A79C-CE15F3DBD3CF}" srcOrd="0" destOrd="0" presId="urn:microsoft.com/office/officeart/2005/8/layout/orgChart1"/>
-    <dgm:cxn modelId="{E24C143A-407F-49DD-8622-00579A9E2BCC}" type="presParOf" srcId="{D6B3A11D-A3F4-4A69-BFD9-9AD0FEED39D3}" destId="{390557AB-0864-4184-97CC-B171DCEE831A}" srcOrd="1" destOrd="0" presId="urn:microsoft.com/office/officeart/2005/8/layout/orgChart1"/>
-    <dgm:cxn modelId="{B233B21E-BF6A-450B-A3BC-A6D3092B6D81}" type="presParOf" srcId="{341B69C5-B86F-4E49-9DD7-1F1B860C678C}" destId="{23A5522D-EC71-4963-9DDF-59F48CA97C18}" srcOrd="1" destOrd="0" presId="urn:microsoft.com/office/officeart/2005/8/layout/orgChart1"/>
-    <dgm:cxn modelId="{AEFBEA75-5A8E-408A-BB92-BA643109F823}" type="presParOf" srcId="{341B69C5-B86F-4E49-9DD7-1F1B860C678C}" destId="{6110180D-80B1-4EB7-8F67-6D539F888A02}" srcOrd="2" destOrd="0" presId="urn:microsoft.com/office/officeart/2005/8/layout/orgChart1"/>
-    <dgm:cxn modelId="{819CDB52-5E02-44E2-B80D-AF5D2C5E5DD1}" type="presParOf" srcId="{7EA386A4-6E49-47E5-A713-B02A0535BD92}" destId="{0CE0365C-598F-47C3-870C-E631A49A3D24}" srcOrd="4" destOrd="0" presId="urn:microsoft.com/office/officeart/2005/8/layout/orgChart1"/>
-    <dgm:cxn modelId="{1A1D088A-E5B3-48F5-8B58-7E5050F9B1B7}" type="presParOf" srcId="{7EA386A4-6E49-47E5-A713-B02A0535BD92}" destId="{081BAC5F-DF06-4E0E-9147-AC24902C28EE}" srcOrd="5" destOrd="0" presId="urn:microsoft.com/office/officeart/2005/8/layout/orgChart1"/>
-    <dgm:cxn modelId="{2171812B-A568-46D1-8732-956625E13D27}" type="presParOf" srcId="{081BAC5F-DF06-4E0E-9147-AC24902C28EE}" destId="{D6690C72-819D-490A-B1EE-1C2F605E3779}" srcOrd="0" destOrd="0" presId="urn:microsoft.com/office/officeart/2005/8/layout/orgChart1"/>
-    <dgm:cxn modelId="{0621EDA0-0907-4DD4-8394-0CDB984C6A07}" type="presParOf" srcId="{D6690C72-819D-490A-B1EE-1C2F605E3779}" destId="{18DADA22-F644-45BA-A067-8DD839953E47}" srcOrd="0" destOrd="0" presId="urn:microsoft.com/office/officeart/2005/8/layout/orgChart1"/>
-    <dgm:cxn modelId="{FD1A5803-E894-42D3-9CA1-F603733083EC}" type="presParOf" srcId="{D6690C72-819D-490A-B1EE-1C2F605E3779}" destId="{F4F1AD1E-71AD-4EC7-9CB6-1839ECA53C38}" srcOrd="1" destOrd="0" presId="urn:microsoft.com/office/officeart/2005/8/layout/orgChart1"/>
-    <dgm:cxn modelId="{111293BB-6BB7-45E1-9C0A-FFB9008092AD}" type="presParOf" srcId="{081BAC5F-DF06-4E0E-9147-AC24902C28EE}" destId="{937DE072-54C7-4893-B60F-EED3ED0AF2B0}" srcOrd="1" destOrd="0" presId="urn:microsoft.com/office/officeart/2005/8/layout/orgChart1"/>
-    <dgm:cxn modelId="{851E57B5-130A-4B89-A999-EADDB31A314D}" type="presParOf" srcId="{081BAC5F-DF06-4E0E-9147-AC24902C28EE}" destId="{CE76C882-E9BA-4F55-976F-097AB55BC4B5}" srcOrd="2" destOrd="0" presId="urn:microsoft.com/office/officeart/2005/8/layout/orgChart1"/>
-    <dgm:cxn modelId="{01541510-397D-4046-8CD8-0803E12EA3FB}" type="presParOf" srcId="{AFA04288-9010-433D-A978-29C4DA3D109A}" destId="{B85DD4EB-E66D-4D32-A4E4-3DC4E03AB724}" srcOrd="2" destOrd="0" presId="urn:microsoft.com/office/officeart/2005/8/layout/orgChart1"/>
-    <dgm:cxn modelId="{AB347327-4612-4D34-BED1-004885232986}" type="presParOf" srcId="{8AA4F1C3-8A64-46E0-A692-5F9B601D37E4}" destId="{C378DC10-075D-4709-8B65-CCA55A199BCF}" srcOrd="2" destOrd="0" presId="urn:microsoft.com/office/officeart/2005/8/layout/orgChart1"/>
+    <dgm:cxn modelId="{3AFEB893-0632-496E-A790-4538E0F569A7}" type="presParOf" srcId="{314F4065-E841-4B4A-B85C-BF754E4965FB}" destId="{8AA4F1C3-8A64-46E0-A692-5F9B601D37E4}" srcOrd="0" destOrd="0" presId="urn:microsoft.com/office/officeart/2005/8/layout/orgChart1"/>
+    <dgm:cxn modelId="{5451B7D8-E032-4714-87D0-0464A1D7DACE}" type="presParOf" srcId="{8AA4F1C3-8A64-46E0-A692-5F9B601D37E4}" destId="{D541BEC1-BC39-4A35-8EAE-5C10957E5AD3}" srcOrd="0" destOrd="0" presId="urn:microsoft.com/office/officeart/2005/8/layout/orgChart1"/>
+    <dgm:cxn modelId="{7B0AA281-7245-422A-9FF3-8CC044C05834}" type="presParOf" srcId="{D541BEC1-BC39-4A35-8EAE-5C10957E5AD3}" destId="{8EC8479F-04FB-4941-B2B0-179EBF42BBCB}" srcOrd="0" destOrd="0" presId="urn:microsoft.com/office/officeart/2005/8/layout/orgChart1"/>
+    <dgm:cxn modelId="{34F16349-BD41-4E2F-8C7C-03197B2F3161}" type="presParOf" srcId="{D541BEC1-BC39-4A35-8EAE-5C10957E5AD3}" destId="{639FC796-9021-40A8-9180-E76508732133}" srcOrd="1" destOrd="0" presId="urn:microsoft.com/office/officeart/2005/8/layout/orgChart1"/>
+    <dgm:cxn modelId="{E23E30CE-A3B3-464E-87A6-FA39D1F0BCC8}" type="presParOf" srcId="{8AA4F1C3-8A64-46E0-A692-5F9B601D37E4}" destId="{BDC995B5-9933-43D1-AF90-451B4793F615}" srcOrd="1" destOrd="0" presId="urn:microsoft.com/office/officeart/2005/8/layout/orgChart1"/>
+    <dgm:cxn modelId="{54A3C1A0-7C93-4BDB-A37D-E3CE2E7B7FC2}" type="presParOf" srcId="{BDC995B5-9933-43D1-AF90-451B4793F615}" destId="{BD3F8A4E-02CE-4791-A731-C587FF17FCA9}" srcOrd="0" destOrd="0" presId="urn:microsoft.com/office/officeart/2005/8/layout/orgChart1"/>
+    <dgm:cxn modelId="{D032097D-2C12-43CC-B52F-8E303ADEE307}" type="presParOf" srcId="{BDC995B5-9933-43D1-AF90-451B4793F615}" destId="{2200EC36-5029-4107-BD84-3E503E5CBC30}" srcOrd="1" destOrd="0" presId="urn:microsoft.com/office/officeart/2005/8/layout/orgChart1"/>
+    <dgm:cxn modelId="{19C44A9B-D25F-427A-BA4C-ADBB87B7EFA1}" type="presParOf" srcId="{2200EC36-5029-4107-BD84-3E503E5CBC30}" destId="{5CF11921-900A-4491-B59A-B33EAC23CE40}" srcOrd="0" destOrd="0" presId="urn:microsoft.com/office/officeart/2005/8/layout/orgChart1"/>
+    <dgm:cxn modelId="{68B25D9B-7024-474F-A736-410C153C7588}" type="presParOf" srcId="{5CF11921-900A-4491-B59A-B33EAC23CE40}" destId="{7907BE6B-BD29-47EA-BCB7-B53B4A4F8810}" srcOrd="0" destOrd="0" presId="urn:microsoft.com/office/officeart/2005/8/layout/orgChart1"/>
+    <dgm:cxn modelId="{C782DF24-5F01-459E-914F-5E853A98EC31}" type="presParOf" srcId="{5CF11921-900A-4491-B59A-B33EAC23CE40}" destId="{486B2A97-80F0-4366-9004-80834ED4A0DC}" srcOrd="1" destOrd="0" presId="urn:microsoft.com/office/officeart/2005/8/layout/orgChart1"/>
+    <dgm:cxn modelId="{55A678A0-2E56-46A3-8B86-E02B244171BB}" type="presParOf" srcId="{2200EC36-5029-4107-BD84-3E503E5CBC30}" destId="{E3EE42CF-D199-4B2F-9916-D9A6DC26E629}" srcOrd="1" destOrd="0" presId="urn:microsoft.com/office/officeart/2005/8/layout/orgChart1"/>
+    <dgm:cxn modelId="{B5B1A164-417B-4A65-8ED9-A3892695B329}" type="presParOf" srcId="{E3EE42CF-D199-4B2F-9916-D9A6DC26E629}" destId="{14188B6C-605E-4F58-9CF0-4C536BE8E90A}" srcOrd="0" destOrd="0" presId="urn:microsoft.com/office/officeart/2005/8/layout/orgChart1"/>
+    <dgm:cxn modelId="{2F2FEED6-C859-46E2-A2A6-7CADBBD19921}" type="presParOf" srcId="{E3EE42CF-D199-4B2F-9916-D9A6DC26E629}" destId="{003CA6A6-1446-4A54-A788-A64BEEC9479B}" srcOrd="1" destOrd="0" presId="urn:microsoft.com/office/officeart/2005/8/layout/orgChart1"/>
+    <dgm:cxn modelId="{7F4E886C-B851-4273-A834-9F7A08B3FD33}" type="presParOf" srcId="{003CA6A6-1446-4A54-A788-A64BEEC9479B}" destId="{07CEA23B-2EF7-4A94-9ACC-303FC74A1C29}" srcOrd="0" destOrd="0" presId="urn:microsoft.com/office/officeart/2005/8/layout/orgChart1"/>
+    <dgm:cxn modelId="{AF963D98-7775-4B24-92B0-9E751C0B9456}" type="presParOf" srcId="{07CEA23B-2EF7-4A94-9ACC-303FC74A1C29}" destId="{613AEB90-9E67-4A14-A2D4-212A2E987D61}" srcOrd="0" destOrd="0" presId="urn:microsoft.com/office/officeart/2005/8/layout/orgChart1"/>
+    <dgm:cxn modelId="{C1B566BE-553B-4DEB-A88E-17542FC008E8}" type="presParOf" srcId="{07CEA23B-2EF7-4A94-9ACC-303FC74A1C29}" destId="{3BFB47D7-36C9-4EEB-BD6B-6B41F9D89386}" srcOrd="1" destOrd="0" presId="urn:microsoft.com/office/officeart/2005/8/layout/orgChart1"/>
+    <dgm:cxn modelId="{DBCAFD64-58D3-466D-905A-453AA1F628DC}" type="presParOf" srcId="{003CA6A6-1446-4A54-A788-A64BEEC9479B}" destId="{2ECEA1EE-705A-411E-B04E-BBF01A7832FA}" srcOrd="1" destOrd="0" presId="urn:microsoft.com/office/officeart/2005/8/layout/orgChart1"/>
+    <dgm:cxn modelId="{BD038237-7148-42ED-9C5A-920F451D1B48}" type="presParOf" srcId="{003CA6A6-1446-4A54-A788-A64BEEC9479B}" destId="{E7F2BEE6-7AD2-4E9F-8B7E-AC75B67AD70A}" srcOrd="2" destOrd="0" presId="urn:microsoft.com/office/officeart/2005/8/layout/orgChart1"/>
+    <dgm:cxn modelId="{94DCBBC5-4E92-4FA3-9072-6C52D5DD3797}" type="presParOf" srcId="{2200EC36-5029-4107-BD84-3E503E5CBC30}" destId="{119750EE-868C-477F-9F72-6B03D3AF92B7}" srcOrd="2" destOrd="0" presId="urn:microsoft.com/office/officeart/2005/8/layout/orgChart1"/>
+    <dgm:cxn modelId="{DF4F924E-63A6-4EA4-B15F-AB34E38A319F}" type="presParOf" srcId="{BDC995B5-9933-43D1-AF90-451B4793F615}" destId="{CF9EA050-E467-4B34-811C-09394D21E1DE}" srcOrd="2" destOrd="0" presId="urn:microsoft.com/office/officeart/2005/8/layout/orgChart1"/>
+    <dgm:cxn modelId="{B309C633-FB95-496E-846E-1FDCF74778F4}" type="presParOf" srcId="{BDC995B5-9933-43D1-AF90-451B4793F615}" destId="{18022E12-0F1E-4DCA-A0EF-5BDAB32E9F02}" srcOrd="3" destOrd="0" presId="urn:microsoft.com/office/officeart/2005/8/layout/orgChart1"/>
+    <dgm:cxn modelId="{FE6C6187-EB0C-43F8-AF26-7B7A7547BC02}" type="presParOf" srcId="{18022E12-0F1E-4DCA-A0EF-5BDAB32E9F02}" destId="{9E994452-F63A-463F-AE44-BC0F0287C866}" srcOrd="0" destOrd="0" presId="urn:microsoft.com/office/officeart/2005/8/layout/orgChart1"/>
+    <dgm:cxn modelId="{ED047629-DD5B-4500-870D-27347A8225ED}" type="presParOf" srcId="{9E994452-F63A-463F-AE44-BC0F0287C866}" destId="{2222A9AA-F608-4B49-B2C5-3FF0D126EFC9}" srcOrd="0" destOrd="0" presId="urn:microsoft.com/office/officeart/2005/8/layout/orgChart1"/>
+    <dgm:cxn modelId="{6FFD123C-DBBF-44AD-BDB2-4240C65EB252}" type="presParOf" srcId="{9E994452-F63A-463F-AE44-BC0F0287C866}" destId="{440FA66A-6B47-4851-8F83-04F248FF283C}" srcOrd="1" destOrd="0" presId="urn:microsoft.com/office/officeart/2005/8/layout/orgChart1"/>
+    <dgm:cxn modelId="{D8B2E425-5E38-4530-80D4-F06825CF0DE3}" type="presParOf" srcId="{18022E12-0F1E-4DCA-A0EF-5BDAB32E9F02}" destId="{AD8B409A-62D7-43D2-A29C-AF71CDC877A9}" srcOrd="1" destOrd="0" presId="urn:microsoft.com/office/officeart/2005/8/layout/orgChart1"/>
+    <dgm:cxn modelId="{B1E15E24-44EA-411D-A6AE-AE37E6083A0A}" type="presParOf" srcId="{AD8B409A-62D7-43D2-A29C-AF71CDC877A9}" destId="{E0466CA7-696E-4893-B383-91E7F2F82307}" srcOrd="0" destOrd="0" presId="urn:microsoft.com/office/officeart/2005/8/layout/orgChart1"/>
+    <dgm:cxn modelId="{D7DF5E3B-9216-4926-A26C-CC0AD3553499}" type="presParOf" srcId="{AD8B409A-62D7-43D2-A29C-AF71CDC877A9}" destId="{67E0B433-F152-4012-A6A1-B189976395AE}" srcOrd="1" destOrd="0" presId="urn:microsoft.com/office/officeart/2005/8/layout/orgChart1"/>
+    <dgm:cxn modelId="{FA76D67A-0679-406D-83E9-7F02A2A9150B}" type="presParOf" srcId="{67E0B433-F152-4012-A6A1-B189976395AE}" destId="{A54CB087-814E-4756-B063-82529C0A880D}" srcOrd="0" destOrd="0" presId="urn:microsoft.com/office/officeart/2005/8/layout/orgChart1"/>
+    <dgm:cxn modelId="{C3425614-B705-4889-8EE1-A73DCE58D385}" type="presParOf" srcId="{A54CB087-814E-4756-B063-82529C0A880D}" destId="{42FBAA4D-F207-4956-86BB-BED07FD7C60C}" srcOrd="0" destOrd="0" presId="urn:microsoft.com/office/officeart/2005/8/layout/orgChart1"/>
+    <dgm:cxn modelId="{D8DBC45B-1702-4347-A931-ACDD91CC0C42}" type="presParOf" srcId="{A54CB087-814E-4756-B063-82529C0A880D}" destId="{9E9DE85D-4B6C-453F-B91D-BC5E999CA788}" srcOrd="1" destOrd="0" presId="urn:microsoft.com/office/officeart/2005/8/layout/orgChart1"/>
+    <dgm:cxn modelId="{3F83CCCB-3821-4D37-9179-144D8A2E39BB}" type="presParOf" srcId="{67E0B433-F152-4012-A6A1-B189976395AE}" destId="{4CE8FFEF-5DAE-4C60-B51A-0FD378A58975}" srcOrd="1" destOrd="0" presId="urn:microsoft.com/office/officeart/2005/8/layout/orgChart1"/>
+    <dgm:cxn modelId="{240147BD-FE58-4901-83E4-B638312C8280}" type="presParOf" srcId="{67E0B433-F152-4012-A6A1-B189976395AE}" destId="{845F6B7F-A172-49AE-8066-EA68658BE9E4}" srcOrd="2" destOrd="0" presId="urn:microsoft.com/office/officeart/2005/8/layout/orgChart1"/>
+    <dgm:cxn modelId="{1C8B7F6C-3996-4887-855D-1190377498CE}" type="presParOf" srcId="{AD8B409A-62D7-43D2-A29C-AF71CDC877A9}" destId="{B7315B79-7466-4653-BA7C-7FC9215CCCD2}" srcOrd="2" destOrd="0" presId="urn:microsoft.com/office/officeart/2005/8/layout/orgChart1"/>
+    <dgm:cxn modelId="{5D21832A-D8C2-4BE6-9428-58BEB305F1AD}" type="presParOf" srcId="{AD8B409A-62D7-43D2-A29C-AF71CDC877A9}" destId="{D8D1D665-7F0D-449A-AE72-656983399E38}" srcOrd="3" destOrd="0" presId="urn:microsoft.com/office/officeart/2005/8/layout/orgChart1"/>
+    <dgm:cxn modelId="{FA5815D6-8947-4E94-8EC4-FBFD3D0A9503}" type="presParOf" srcId="{D8D1D665-7F0D-449A-AE72-656983399E38}" destId="{5DADC5AC-F709-41D5-80C7-B26C96E62C7A}" srcOrd="0" destOrd="0" presId="urn:microsoft.com/office/officeart/2005/8/layout/orgChart1"/>
+    <dgm:cxn modelId="{7478F3BA-1B85-4317-A4B6-8750E171EFEC}" type="presParOf" srcId="{5DADC5AC-F709-41D5-80C7-B26C96E62C7A}" destId="{90C222E0-2F0E-4614-A69D-908AB1591D86}" srcOrd="0" destOrd="0" presId="urn:microsoft.com/office/officeart/2005/8/layout/orgChart1"/>
+    <dgm:cxn modelId="{F576B6DF-C5A4-4CFC-A298-39BB2D717BE7}" type="presParOf" srcId="{5DADC5AC-F709-41D5-80C7-B26C96E62C7A}" destId="{94364151-EA9A-43D8-82A7-92FAC10EFED2}" srcOrd="1" destOrd="0" presId="urn:microsoft.com/office/officeart/2005/8/layout/orgChart1"/>
+    <dgm:cxn modelId="{76E63AA7-1553-4952-B927-58B70A0DF219}" type="presParOf" srcId="{D8D1D665-7F0D-449A-AE72-656983399E38}" destId="{7270B607-AA93-4AA5-9C34-BFC7EF3B92D2}" srcOrd="1" destOrd="0" presId="urn:microsoft.com/office/officeart/2005/8/layout/orgChart1"/>
+    <dgm:cxn modelId="{B76442C5-71CE-43C0-BD24-2C5DF9F25C1E}" type="presParOf" srcId="{D8D1D665-7F0D-449A-AE72-656983399E38}" destId="{38C27161-6BFD-4E66-AEA7-8F6537E0EC4A}" srcOrd="2" destOrd="0" presId="urn:microsoft.com/office/officeart/2005/8/layout/orgChart1"/>
+    <dgm:cxn modelId="{C19B914A-EADD-41CC-8AB0-4570D0030604}" type="presParOf" srcId="{AD8B409A-62D7-43D2-A29C-AF71CDC877A9}" destId="{434C9860-AF55-41C6-8218-E7A8BA3F933C}" srcOrd="4" destOrd="0" presId="urn:microsoft.com/office/officeart/2005/8/layout/orgChart1"/>
+    <dgm:cxn modelId="{50F23379-D80C-4761-9516-B049CEDCDDF8}" type="presParOf" srcId="{AD8B409A-62D7-43D2-A29C-AF71CDC877A9}" destId="{2E7FC1BC-A81D-4E3E-89DE-EE8E58C588E5}" srcOrd="5" destOrd="0" presId="urn:microsoft.com/office/officeart/2005/8/layout/orgChart1"/>
+    <dgm:cxn modelId="{2883AB6E-25CA-45BA-B72C-04E8E6C96D75}" type="presParOf" srcId="{2E7FC1BC-A81D-4E3E-89DE-EE8E58C588E5}" destId="{E3D291DC-63AC-4E2F-9331-BAF6D9B5159A}" srcOrd="0" destOrd="0" presId="urn:microsoft.com/office/officeart/2005/8/layout/orgChart1"/>
+    <dgm:cxn modelId="{F411699E-0363-4814-85B1-ECC4CAA76D9A}" type="presParOf" srcId="{E3D291DC-63AC-4E2F-9331-BAF6D9B5159A}" destId="{238A0426-48D5-4931-8F92-AD2EDC998C82}" srcOrd="0" destOrd="0" presId="urn:microsoft.com/office/officeart/2005/8/layout/orgChart1"/>
+    <dgm:cxn modelId="{95F19E43-639B-4389-A7B1-A0F5A4F4DC3B}" type="presParOf" srcId="{E3D291DC-63AC-4E2F-9331-BAF6D9B5159A}" destId="{7455E2DE-4ADC-4927-8D4D-A82CA152414F}" srcOrd="1" destOrd="0" presId="urn:microsoft.com/office/officeart/2005/8/layout/orgChart1"/>
+    <dgm:cxn modelId="{81536E33-2C21-441F-9444-23C556DD3F41}" type="presParOf" srcId="{2E7FC1BC-A81D-4E3E-89DE-EE8E58C588E5}" destId="{07D7FEA6-6A7E-42D0-A7D2-EA160D438039}" srcOrd="1" destOrd="0" presId="urn:microsoft.com/office/officeart/2005/8/layout/orgChart1"/>
+    <dgm:cxn modelId="{B616864A-C58F-495A-9BF7-5C2C24C23914}" type="presParOf" srcId="{2E7FC1BC-A81D-4E3E-89DE-EE8E58C588E5}" destId="{A96E98A8-015D-4D8D-BDB7-68E8C166E32C}" srcOrd="2" destOrd="0" presId="urn:microsoft.com/office/officeart/2005/8/layout/orgChart1"/>
+    <dgm:cxn modelId="{05BBD572-3B88-4749-B433-700750368792}" type="presParOf" srcId="{AD8B409A-62D7-43D2-A29C-AF71CDC877A9}" destId="{BE95F126-6A0A-4C1D-9EF5-740E6E1B5A4F}" srcOrd="6" destOrd="0" presId="urn:microsoft.com/office/officeart/2005/8/layout/orgChart1"/>
+    <dgm:cxn modelId="{1877FB20-4120-4639-AC98-F67D002992A6}" type="presParOf" srcId="{AD8B409A-62D7-43D2-A29C-AF71CDC877A9}" destId="{B9E6D85A-23CB-4AC3-8BF2-F3ADBF2D855E}" srcOrd="7" destOrd="0" presId="urn:microsoft.com/office/officeart/2005/8/layout/orgChart1"/>
+    <dgm:cxn modelId="{D66D3A04-6F41-4988-AF49-569B5903C86A}" type="presParOf" srcId="{B9E6D85A-23CB-4AC3-8BF2-F3ADBF2D855E}" destId="{440EE61E-FD37-4F58-8597-6D55947F267C}" srcOrd="0" destOrd="0" presId="urn:microsoft.com/office/officeart/2005/8/layout/orgChart1"/>
+    <dgm:cxn modelId="{9C8F0DB2-1913-4159-A52C-50C0AD27F680}" type="presParOf" srcId="{440EE61E-FD37-4F58-8597-6D55947F267C}" destId="{FBD8492A-2031-4BE6-957B-07BF3914A768}" srcOrd="0" destOrd="0" presId="urn:microsoft.com/office/officeart/2005/8/layout/orgChart1"/>
+    <dgm:cxn modelId="{761B8BB5-7790-4976-92E4-3F12FA8AA045}" type="presParOf" srcId="{440EE61E-FD37-4F58-8597-6D55947F267C}" destId="{16A025DA-A1A9-4E8F-8D97-FDDFF46EEBF9}" srcOrd="1" destOrd="0" presId="urn:microsoft.com/office/officeart/2005/8/layout/orgChart1"/>
+    <dgm:cxn modelId="{6BBBF84D-853F-4510-83EC-54D346ADBA1E}" type="presParOf" srcId="{B9E6D85A-23CB-4AC3-8BF2-F3ADBF2D855E}" destId="{420870C1-809D-493B-B690-A5B8F98D7DB7}" srcOrd="1" destOrd="0" presId="urn:microsoft.com/office/officeart/2005/8/layout/orgChart1"/>
+    <dgm:cxn modelId="{A8353A4E-C8AF-4522-81E2-9CFE518DA509}" type="presParOf" srcId="{B9E6D85A-23CB-4AC3-8BF2-F3ADBF2D855E}" destId="{19F080D9-C1EF-4D1A-8F9E-B25BF02BC7B0}" srcOrd="2" destOrd="0" presId="urn:microsoft.com/office/officeart/2005/8/layout/orgChart1"/>
+    <dgm:cxn modelId="{B45197F5-9CAF-4C63-9954-A7827FD4C1FD}" type="presParOf" srcId="{18022E12-0F1E-4DCA-A0EF-5BDAB32E9F02}" destId="{82270006-95D5-435B-BCB0-A7B573E89EA8}" srcOrd="2" destOrd="0" presId="urn:microsoft.com/office/officeart/2005/8/layout/orgChart1"/>
+    <dgm:cxn modelId="{5A3B9ADA-88FD-4225-9B81-13BCDAFFCC35}" type="presParOf" srcId="{BDC995B5-9933-43D1-AF90-451B4793F615}" destId="{4A3F5B5D-6EDC-4D41-B6AF-A11C207DB9B0}" srcOrd="4" destOrd="0" presId="urn:microsoft.com/office/officeart/2005/8/layout/orgChart1"/>
+    <dgm:cxn modelId="{AC93240C-7E1C-4C06-81B8-59CB607F77BA}" type="presParOf" srcId="{BDC995B5-9933-43D1-AF90-451B4793F615}" destId="{80E10CB5-D14E-4A0E-BFE4-7AD9C91B2D76}" srcOrd="5" destOrd="0" presId="urn:microsoft.com/office/officeart/2005/8/layout/orgChart1"/>
+    <dgm:cxn modelId="{1AC1B9BF-8F17-4641-97B2-FC92DA26CF25}" type="presParOf" srcId="{80E10CB5-D14E-4A0E-BFE4-7AD9C91B2D76}" destId="{ED8CCCA9-CBB9-438E-8118-8F776ACE86C4}" srcOrd="0" destOrd="0" presId="urn:microsoft.com/office/officeart/2005/8/layout/orgChart1"/>
+    <dgm:cxn modelId="{98D2D8A7-E62C-4DD2-A763-DF9133291292}" type="presParOf" srcId="{ED8CCCA9-CBB9-438E-8118-8F776ACE86C4}" destId="{2D63C95C-582F-47E7-820B-94F3DA506757}" srcOrd="0" destOrd="0" presId="urn:microsoft.com/office/officeart/2005/8/layout/orgChart1"/>
+    <dgm:cxn modelId="{64C5DC62-3B80-4BC5-9956-EE3F3A4434FC}" type="presParOf" srcId="{ED8CCCA9-CBB9-438E-8118-8F776ACE86C4}" destId="{9C758F59-C9FC-4DEC-A134-2013451E3721}" srcOrd="1" destOrd="0" presId="urn:microsoft.com/office/officeart/2005/8/layout/orgChart1"/>
+    <dgm:cxn modelId="{18FEAF52-1EC0-48C1-A201-69D43BD3C81F}" type="presParOf" srcId="{80E10CB5-D14E-4A0E-BFE4-7AD9C91B2D76}" destId="{A9F43165-21D2-4105-96EC-648C98BE7C68}" srcOrd="1" destOrd="0" presId="urn:microsoft.com/office/officeart/2005/8/layout/orgChart1"/>
+    <dgm:cxn modelId="{72D6D9D7-A812-497C-B042-1A99844F2EB7}" type="presParOf" srcId="{A9F43165-21D2-4105-96EC-648C98BE7C68}" destId="{7F768AFA-2D38-4CAA-9595-4ED2DCEBEFC6}" srcOrd="0" destOrd="0" presId="urn:microsoft.com/office/officeart/2005/8/layout/orgChart1"/>
+    <dgm:cxn modelId="{0E7778E0-B5A0-415D-82E2-1BE784C24E72}" type="presParOf" srcId="{A9F43165-21D2-4105-96EC-648C98BE7C68}" destId="{5995336D-816B-4065-820A-1E9C53884E62}" srcOrd="1" destOrd="0" presId="urn:microsoft.com/office/officeart/2005/8/layout/orgChart1"/>
+    <dgm:cxn modelId="{C6363CE9-9886-4968-8258-9E18220B350F}" type="presParOf" srcId="{5995336D-816B-4065-820A-1E9C53884E62}" destId="{5480E653-4D22-4545-A841-95C0C80B041A}" srcOrd="0" destOrd="0" presId="urn:microsoft.com/office/officeart/2005/8/layout/orgChart1"/>
+    <dgm:cxn modelId="{A05B9A21-50BA-4939-BAFA-B121E4B29825}" type="presParOf" srcId="{5480E653-4D22-4545-A841-95C0C80B041A}" destId="{62A1DD23-FAC9-438D-825E-C63E12E7DA47}" srcOrd="0" destOrd="0" presId="urn:microsoft.com/office/officeart/2005/8/layout/orgChart1"/>
+    <dgm:cxn modelId="{EB5502A4-1148-409D-8687-78040002013F}" type="presParOf" srcId="{5480E653-4D22-4545-A841-95C0C80B041A}" destId="{77F2DFD9-A287-4EAD-B03C-BE89BFA94779}" srcOrd="1" destOrd="0" presId="urn:microsoft.com/office/officeart/2005/8/layout/orgChart1"/>
+    <dgm:cxn modelId="{7A624AD9-457A-4FC1-9708-9044AE1F471C}" type="presParOf" srcId="{5995336D-816B-4065-820A-1E9C53884E62}" destId="{666494EF-2F9A-4959-B0EB-108503CF328B}" srcOrd="1" destOrd="0" presId="urn:microsoft.com/office/officeart/2005/8/layout/orgChart1"/>
+    <dgm:cxn modelId="{3977EB34-8670-4D33-9A70-2803D448E72C}" type="presParOf" srcId="{5995336D-816B-4065-820A-1E9C53884E62}" destId="{FBFEC063-CD18-4180-A305-66ABF8781D0C}" srcOrd="2" destOrd="0" presId="urn:microsoft.com/office/officeart/2005/8/layout/orgChart1"/>
+    <dgm:cxn modelId="{331FBC92-3DFE-4162-9C54-D912F1221CEA}" type="presParOf" srcId="{A9F43165-21D2-4105-96EC-648C98BE7C68}" destId="{F57BBD2D-F838-46EA-9E48-2B66469FF015}" srcOrd="2" destOrd="0" presId="urn:microsoft.com/office/officeart/2005/8/layout/orgChart1"/>
+    <dgm:cxn modelId="{9EFADF7F-F2C1-4BF7-8E54-793136567E66}" type="presParOf" srcId="{A9F43165-21D2-4105-96EC-648C98BE7C68}" destId="{0865A688-1292-47DC-9A01-DF6117556627}" srcOrd="3" destOrd="0" presId="urn:microsoft.com/office/officeart/2005/8/layout/orgChart1"/>
+    <dgm:cxn modelId="{165B72B1-BB67-45D0-949B-834F128A31F3}" type="presParOf" srcId="{0865A688-1292-47DC-9A01-DF6117556627}" destId="{3603A33B-21EA-4668-9610-3AE713180838}" srcOrd="0" destOrd="0" presId="urn:microsoft.com/office/officeart/2005/8/layout/orgChart1"/>
+    <dgm:cxn modelId="{3D3B12B2-0099-4ECB-B1E3-4FE8FFD65A90}" type="presParOf" srcId="{3603A33B-21EA-4668-9610-3AE713180838}" destId="{0AAB95F1-65E4-4307-8505-DA961D0850EC}" srcOrd="0" destOrd="0" presId="urn:microsoft.com/office/officeart/2005/8/layout/orgChart1"/>
+    <dgm:cxn modelId="{386D4CF7-0A6A-4436-A3D4-0D26AFC99CB2}" type="presParOf" srcId="{3603A33B-21EA-4668-9610-3AE713180838}" destId="{FBEE7191-EE97-44BF-BFC9-51C9FAB9454C}" srcOrd="1" destOrd="0" presId="urn:microsoft.com/office/officeart/2005/8/layout/orgChart1"/>
+    <dgm:cxn modelId="{D68D11A2-3048-42C5-BDAD-5A431E532CFE}" type="presParOf" srcId="{0865A688-1292-47DC-9A01-DF6117556627}" destId="{236AFA7C-184A-4D9F-8C4E-89A92C13516E}" srcOrd="1" destOrd="0" presId="urn:microsoft.com/office/officeart/2005/8/layout/orgChart1"/>
+    <dgm:cxn modelId="{068BF095-373E-4267-B1AF-A7753E7B06CC}" type="presParOf" srcId="{0865A688-1292-47DC-9A01-DF6117556627}" destId="{22FB6E7F-8A94-417C-B381-6D29BAE51862}" srcOrd="2" destOrd="0" presId="urn:microsoft.com/office/officeart/2005/8/layout/orgChart1"/>
+    <dgm:cxn modelId="{36D99112-A6B1-409E-8521-F8BFED25D69C}" type="presParOf" srcId="{A9F43165-21D2-4105-96EC-648C98BE7C68}" destId="{85717821-601E-4687-B5EE-79C6FC568F11}" srcOrd="4" destOrd="0" presId="urn:microsoft.com/office/officeart/2005/8/layout/orgChart1"/>
+    <dgm:cxn modelId="{01F1AEB8-7204-48B5-B2C8-AE441B5626B9}" type="presParOf" srcId="{A9F43165-21D2-4105-96EC-648C98BE7C68}" destId="{B93FB16B-48DD-4CEA-BFC4-01AB4B25D052}" srcOrd="5" destOrd="0" presId="urn:microsoft.com/office/officeart/2005/8/layout/orgChart1"/>
+    <dgm:cxn modelId="{CE97DD38-BF10-4C57-8B2B-C2BCF9910D34}" type="presParOf" srcId="{B93FB16B-48DD-4CEA-BFC4-01AB4B25D052}" destId="{686DDBA8-8DAF-4D2F-B426-78E38DFB4668}" srcOrd="0" destOrd="0" presId="urn:microsoft.com/office/officeart/2005/8/layout/orgChart1"/>
+    <dgm:cxn modelId="{F469EA30-ED32-4085-B78E-E456C4F5CD16}" type="presParOf" srcId="{686DDBA8-8DAF-4D2F-B426-78E38DFB4668}" destId="{26F525D3-311B-4A74-9957-0BDA0FD2A339}" srcOrd="0" destOrd="0" presId="urn:microsoft.com/office/officeart/2005/8/layout/orgChart1"/>
+    <dgm:cxn modelId="{EDA83C51-CBF5-4682-B464-AB21F37FE8B9}" type="presParOf" srcId="{686DDBA8-8DAF-4D2F-B426-78E38DFB4668}" destId="{56374464-14D5-46F0-8DAE-106CDDCF6972}" srcOrd="1" destOrd="0" presId="urn:microsoft.com/office/officeart/2005/8/layout/orgChart1"/>
+    <dgm:cxn modelId="{0ABB3569-D8BC-4B78-837D-2AAD89C95C49}" type="presParOf" srcId="{B93FB16B-48DD-4CEA-BFC4-01AB4B25D052}" destId="{603F8FE4-D8D8-46F1-AB00-F740FC44202E}" srcOrd="1" destOrd="0" presId="urn:microsoft.com/office/officeart/2005/8/layout/orgChart1"/>
+    <dgm:cxn modelId="{F8B50291-EF02-499D-BA29-8F5D879F0F32}" type="presParOf" srcId="{B93FB16B-48DD-4CEA-BFC4-01AB4B25D052}" destId="{997A3790-8285-4003-AF15-9BCE6025C490}" srcOrd="2" destOrd="0" presId="urn:microsoft.com/office/officeart/2005/8/layout/orgChart1"/>
+    <dgm:cxn modelId="{34B53DE5-ADAE-40D2-A349-EC03232D35C3}" type="presParOf" srcId="{80E10CB5-D14E-4A0E-BFE4-7AD9C91B2D76}" destId="{0F774EB6-B2E0-4434-A744-E51F2425C506}" srcOrd="2" destOrd="0" presId="urn:microsoft.com/office/officeart/2005/8/layout/orgChart1"/>
+    <dgm:cxn modelId="{0EB8964E-AF57-453A-BA55-7697CC8D15A5}" type="presParOf" srcId="{BDC995B5-9933-43D1-AF90-451B4793F615}" destId="{9F273112-DA52-4838-B68F-E6590F52D9B1}" srcOrd="6" destOrd="0" presId="urn:microsoft.com/office/officeart/2005/8/layout/orgChart1"/>
+    <dgm:cxn modelId="{55E3714B-5A19-4422-8717-CC18D33048A7}" type="presParOf" srcId="{BDC995B5-9933-43D1-AF90-451B4793F615}" destId="{3E709E9C-6A66-4721-BF07-32477D72F1E0}" srcOrd="7" destOrd="0" presId="urn:microsoft.com/office/officeart/2005/8/layout/orgChart1"/>
+    <dgm:cxn modelId="{3DB9DA35-755D-4231-8991-71D73C85CFAF}" type="presParOf" srcId="{3E709E9C-6A66-4721-BF07-32477D72F1E0}" destId="{A61F155C-6656-4304-9135-B986C274E84C}" srcOrd="0" destOrd="0" presId="urn:microsoft.com/office/officeart/2005/8/layout/orgChart1"/>
+    <dgm:cxn modelId="{92314C74-CEDF-454D-AB7E-CD7C725D6FF8}" type="presParOf" srcId="{A61F155C-6656-4304-9135-B986C274E84C}" destId="{489837F3-F773-4826-A238-0DF923248C7C}" srcOrd="0" destOrd="0" presId="urn:microsoft.com/office/officeart/2005/8/layout/orgChart1"/>
+    <dgm:cxn modelId="{1055FC62-A580-4E15-A318-42951BAE38EA}" type="presParOf" srcId="{A61F155C-6656-4304-9135-B986C274E84C}" destId="{0F9E84A7-E830-4CA5-AF81-3585A1FE7CAC}" srcOrd="1" destOrd="0" presId="urn:microsoft.com/office/officeart/2005/8/layout/orgChart1"/>
+    <dgm:cxn modelId="{3DFE48CF-F696-4C1B-BFD9-A85126008C69}" type="presParOf" srcId="{3E709E9C-6A66-4721-BF07-32477D72F1E0}" destId="{B8D304A9-E570-467A-B621-4C496CEEEB2F}" srcOrd="1" destOrd="0" presId="urn:microsoft.com/office/officeart/2005/8/layout/orgChart1"/>
+    <dgm:cxn modelId="{A115718F-2103-46CD-9F03-6CA5105749FD}" type="presParOf" srcId="{B8D304A9-E570-467A-B621-4C496CEEEB2F}" destId="{978E6762-30B7-4938-9517-415CE4209186}" srcOrd="0" destOrd="0" presId="urn:microsoft.com/office/officeart/2005/8/layout/orgChart1"/>
+    <dgm:cxn modelId="{44BCF1BD-FC55-4244-A937-F6584D57808D}" type="presParOf" srcId="{B8D304A9-E570-467A-B621-4C496CEEEB2F}" destId="{B0F305ED-8F7B-4639-BF10-F200FDECA962}" srcOrd="1" destOrd="0" presId="urn:microsoft.com/office/officeart/2005/8/layout/orgChart1"/>
+    <dgm:cxn modelId="{FD3875A2-2549-4EAA-99AE-F9EF59DECE73}" type="presParOf" srcId="{B0F305ED-8F7B-4639-BF10-F200FDECA962}" destId="{0EBD8211-E1CA-4F00-A6B9-D40E514992A9}" srcOrd="0" destOrd="0" presId="urn:microsoft.com/office/officeart/2005/8/layout/orgChart1"/>
+    <dgm:cxn modelId="{D9BEE14C-CE9C-4424-9C98-EA781AF4569D}" type="presParOf" srcId="{0EBD8211-E1CA-4F00-A6B9-D40E514992A9}" destId="{2ECDE611-8E19-4A45-BDC8-B8F1C8FCB669}" srcOrd="0" destOrd="0" presId="urn:microsoft.com/office/officeart/2005/8/layout/orgChart1"/>
+    <dgm:cxn modelId="{022F4CE3-8E59-4D55-BC7E-EA2D9173F27F}" type="presParOf" srcId="{0EBD8211-E1CA-4F00-A6B9-D40E514992A9}" destId="{156E15A0-0874-45DF-956C-F8F8B3AAC131}" srcOrd="1" destOrd="0" presId="urn:microsoft.com/office/officeart/2005/8/layout/orgChart1"/>
+    <dgm:cxn modelId="{C48A8088-FDAF-4727-8630-A8849EC41F75}" type="presParOf" srcId="{B0F305ED-8F7B-4639-BF10-F200FDECA962}" destId="{BA86B6AB-3778-41C1-9965-9229BAF707CD}" srcOrd="1" destOrd="0" presId="urn:microsoft.com/office/officeart/2005/8/layout/orgChart1"/>
+    <dgm:cxn modelId="{769D484D-982D-42B4-B984-E79F790B3178}" type="presParOf" srcId="{B0F305ED-8F7B-4639-BF10-F200FDECA962}" destId="{93C6DF48-D5A2-445A-808E-6859AA6AE2AE}" srcOrd="2" destOrd="0" presId="urn:microsoft.com/office/officeart/2005/8/layout/orgChart1"/>
+    <dgm:cxn modelId="{2C0FA9D8-C242-4FD7-88CE-040C65FE246F}" type="presParOf" srcId="{B8D304A9-E570-467A-B621-4C496CEEEB2F}" destId="{162DC094-96D5-4019-A9CE-4E4670C5DF38}" srcOrd="2" destOrd="0" presId="urn:microsoft.com/office/officeart/2005/8/layout/orgChart1"/>
+    <dgm:cxn modelId="{2DA7FCDE-22CC-452C-AFC3-2A99CECFE206}" type="presParOf" srcId="{B8D304A9-E570-467A-B621-4C496CEEEB2F}" destId="{47593EDB-CC74-45D3-81E2-EFFE166D99FD}" srcOrd="3" destOrd="0" presId="urn:microsoft.com/office/officeart/2005/8/layout/orgChart1"/>
+    <dgm:cxn modelId="{738B3E18-16FC-410A-B9E0-36D3100F6A65}" type="presParOf" srcId="{47593EDB-CC74-45D3-81E2-EFFE166D99FD}" destId="{623A8DE1-6013-4CFB-ADFE-9BF0ED20FBA3}" srcOrd="0" destOrd="0" presId="urn:microsoft.com/office/officeart/2005/8/layout/orgChart1"/>
+    <dgm:cxn modelId="{F0B00AE9-8F8B-4DBC-AADC-C9BE62A80583}" type="presParOf" srcId="{623A8DE1-6013-4CFB-ADFE-9BF0ED20FBA3}" destId="{8F35D268-BFEA-437A-840C-CD4ED92830F2}" srcOrd="0" destOrd="0" presId="urn:microsoft.com/office/officeart/2005/8/layout/orgChart1"/>
+    <dgm:cxn modelId="{A97BD8B7-4CF2-4849-B08D-CF7B0460C8C7}" type="presParOf" srcId="{623A8DE1-6013-4CFB-ADFE-9BF0ED20FBA3}" destId="{AFB20C31-ED9C-45CD-BBAD-7DBD65E499CE}" srcOrd="1" destOrd="0" presId="urn:microsoft.com/office/officeart/2005/8/layout/orgChart1"/>
+    <dgm:cxn modelId="{556A7324-376E-4D97-BD5E-DE31212A84C8}" type="presParOf" srcId="{47593EDB-CC74-45D3-81E2-EFFE166D99FD}" destId="{E78B8E7B-A536-4A1B-878F-E1ED736C5FA0}" srcOrd="1" destOrd="0" presId="urn:microsoft.com/office/officeart/2005/8/layout/orgChart1"/>
+    <dgm:cxn modelId="{FE76069B-2685-499D-A029-18E1B41797B5}" type="presParOf" srcId="{47593EDB-CC74-45D3-81E2-EFFE166D99FD}" destId="{21A6C825-99BF-4508-B6FE-0E2B7349566B}" srcOrd="2" destOrd="0" presId="urn:microsoft.com/office/officeart/2005/8/layout/orgChart1"/>
+    <dgm:cxn modelId="{5346B95D-18F7-4BB6-95A6-9AC923937F59}" type="presParOf" srcId="{3E709E9C-6A66-4721-BF07-32477D72F1E0}" destId="{326048FE-E931-45C3-AD6E-0863E9A9051C}" srcOrd="2" destOrd="0" presId="urn:microsoft.com/office/officeart/2005/8/layout/orgChart1"/>
+    <dgm:cxn modelId="{56580BAE-DA55-4C45-9C0B-107BE69BD6A1}" type="presParOf" srcId="{BDC995B5-9933-43D1-AF90-451B4793F615}" destId="{B471EF35-70BF-448D-91BB-5F077FE5FF92}" srcOrd="8" destOrd="0" presId="urn:microsoft.com/office/officeart/2005/8/layout/orgChart1"/>
+    <dgm:cxn modelId="{9B70A81C-6844-428B-ADC2-975089164EE5}" type="presParOf" srcId="{BDC995B5-9933-43D1-AF90-451B4793F615}" destId="{AFA04288-9010-433D-A978-29C4DA3D109A}" srcOrd="9" destOrd="0" presId="urn:microsoft.com/office/officeart/2005/8/layout/orgChart1"/>
+    <dgm:cxn modelId="{F9A70A88-3A13-4215-834E-B37C13F6C606}" type="presParOf" srcId="{AFA04288-9010-433D-A978-29C4DA3D109A}" destId="{BB829AAD-ACE8-4EF3-B868-59571716D999}" srcOrd="0" destOrd="0" presId="urn:microsoft.com/office/officeart/2005/8/layout/orgChart1"/>
+    <dgm:cxn modelId="{6A1402E2-E33F-4332-A14F-5E818251003F}" type="presParOf" srcId="{BB829AAD-ACE8-4EF3-B868-59571716D999}" destId="{FE048438-CF2B-4C55-810A-09B02B94C958}" srcOrd="0" destOrd="0" presId="urn:microsoft.com/office/officeart/2005/8/layout/orgChart1"/>
+    <dgm:cxn modelId="{49D45543-D426-4CC9-B48F-6417E34A1929}" type="presParOf" srcId="{BB829AAD-ACE8-4EF3-B868-59571716D999}" destId="{FCC9C13B-DAA3-4339-B88B-8DC639F48A7F}" srcOrd="1" destOrd="0" presId="urn:microsoft.com/office/officeart/2005/8/layout/orgChart1"/>
+    <dgm:cxn modelId="{5C6B91DB-2281-4493-A980-3CBB081FD177}" type="presParOf" srcId="{AFA04288-9010-433D-A978-29C4DA3D109A}" destId="{7EA386A4-6E49-47E5-A713-B02A0535BD92}" srcOrd="1" destOrd="0" presId="urn:microsoft.com/office/officeart/2005/8/layout/orgChart1"/>
+    <dgm:cxn modelId="{0DF5F9A1-27EF-48E6-AA60-AFA6977D5E7A}" type="presParOf" srcId="{7EA386A4-6E49-47E5-A713-B02A0535BD92}" destId="{8A802280-E0CF-4E20-BB2C-3ADF14790D9B}" srcOrd="0" destOrd="0" presId="urn:microsoft.com/office/officeart/2005/8/layout/orgChart1"/>
+    <dgm:cxn modelId="{4B318010-4AFD-4172-85CB-0AE8D01D2178}" type="presParOf" srcId="{7EA386A4-6E49-47E5-A713-B02A0535BD92}" destId="{F3CDB6E4-810C-497C-B6F4-E83714418B4F}" srcOrd="1" destOrd="0" presId="urn:microsoft.com/office/officeart/2005/8/layout/orgChart1"/>
+    <dgm:cxn modelId="{41A1D5E7-BF01-496B-9372-993F90519A7C}" type="presParOf" srcId="{F3CDB6E4-810C-497C-B6F4-E83714418B4F}" destId="{53A43F14-9765-4540-B891-BFA56C5940F5}" srcOrd="0" destOrd="0" presId="urn:microsoft.com/office/officeart/2005/8/layout/orgChart1"/>
+    <dgm:cxn modelId="{ECD5EA9C-AC6C-45A4-A757-5A933A61811C}" type="presParOf" srcId="{53A43F14-9765-4540-B891-BFA56C5940F5}" destId="{7484F528-15CC-4A1F-BB97-57DB4FD2DF01}" srcOrd="0" destOrd="0" presId="urn:microsoft.com/office/officeart/2005/8/layout/orgChart1"/>
+    <dgm:cxn modelId="{B791FD21-C64C-45E5-BD17-FA771717BD68}" type="presParOf" srcId="{53A43F14-9765-4540-B891-BFA56C5940F5}" destId="{DFA3D447-5126-4300-924A-6E02C3CD4E41}" srcOrd="1" destOrd="0" presId="urn:microsoft.com/office/officeart/2005/8/layout/orgChart1"/>
+    <dgm:cxn modelId="{C153F109-392A-430A-9A41-731B8860E2E4}" type="presParOf" srcId="{F3CDB6E4-810C-497C-B6F4-E83714418B4F}" destId="{8DC9DF9F-A6B3-4151-A0B6-A39E0EADCD2C}" srcOrd="1" destOrd="0" presId="urn:microsoft.com/office/officeart/2005/8/layout/orgChart1"/>
+    <dgm:cxn modelId="{462229F4-F501-49B9-9F2C-57B56957755C}" type="presParOf" srcId="{F3CDB6E4-810C-497C-B6F4-E83714418B4F}" destId="{F96C05A5-C0B7-4554-89C2-B72C36DCD96A}" srcOrd="2" destOrd="0" presId="urn:microsoft.com/office/officeart/2005/8/layout/orgChart1"/>
+    <dgm:cxn modelId="{4FD1C48C-6557-4992-B6ED-2161E110665A}" type="presParOf" srcId="{7EA386A4-6E49-47E5-A713-B02A0535BD92}" destId="{1EDDDE33-A1B9-400F-BA05-A22723D599C7}" srcOrd="2" destOrd="0" presId="urn:microsoft.com/office/officeart/2005/8/layout/orgChart1"/>
+    <dgm:cxn modelId="{08399F2F-2FEA-4459-8B7D-0C4ADEB290BB}" type="presParOf" srcId="{7EA386A4-6E49-47E5-A713-B02A0535BD92}" destId="{341B69C5-B86F-4E49-9DD7-1F1B860C678C}" srcOrd="3" destOrd="0" presId="urn:microsoft.com/office/officeart/2005/8/layout/orgChart1"/>
+    <dgm:cxn modelId="{09F18E42-BA07-476C-87B3-8B9DF4171159}" type="presParOf" srcId="{341B69C5-B86F-4E49-9DD7-1F1B860C678C}" destId="{D6B3A11D-A3F4-4A69-BFD9-9AD0FEED39D3}" srcOrd="0" destOrd="0" presId="urn:microsoft.com/office/officeart/2005/8/layout/orgChart1"/>
+    <dgm:cxn modelId="{2E6C86BD-7A79-4ADF-A661-595F0EBEE44C}" type="presParOf" srcId="{D6B3A11D-A3F4-4A69-BFD9-9AD0FEED39D3}" destId="{35942D37-E19C-48D0-A79C-CE15F3DBD3CF}" srcOrd="0" destOrd="0" presId="urn:microsoft.com/office/officeart/2005/8/layout/orgChart1"/>
+    <dgm:cxn modelId="{88933148-444F-4B9D-A513-E7E6CCCA1917}" type="presParOf" srcId="{D6B3A11D-A3F4-4A69-BFD9-9AD0FEED39D3}" destId="{390557AB-0864-4184-97CC-B171DCEE831A}" srcOrd="1" destOrd="0" presId="urn:microsoft.com/office/officeart/2005/8/layout/orgChart1"/>
+    <dgm:cxn modelId="{F0FFB4F9-3614-4A18-AEE3-1DFD59ADA078}" type="presParOf" srcId="{341B69C5-B86F-4E49-9DD7-1F1B860C678C}" destId="{23A5522D-EC71-4963-9DDF-59F48CA97C18}" srcOrd="1" destOrd="0" presId="urn:microsoft.com/office/officeart/2005/8/layout/orgChart1"/>
+    <dgm:cxn modelId="{7549F1AD-5040-4AF9-84C5-8CC3738F4D2E}" type="presParOf" srcId="{341B69C5-B86F-4E49-9DD7-1F1B860C678C}" destId="{6110180D-80B1-4EB7-8F67-6D539F888A02}" srcOrd="2" destOrd="0" presId="urn:microsoft.com/office/officeart/2005/8/layout/orgChart1"/>
+    <dgm:cxn modelId="{F998DD48-ADB5-4C0D-AF4B-7A422DF04FBD}" type="presParOf" srcId="{7EA386A4-6E49-47E5-A713-B02A0535BD92}" destId="{0CE0365C-598F-47C3-870C-E631A49A3D24}" srcOrd="4" destOrd="0" presId="urn:microsoft.com/office/officeart/2005/8/layout/orgChart1"/>
+    <dgm:cxn modelId="{E7370AC8-7668-4F21-9AC0-8C30E8369EE5}" type="presParOf" srcId="{7EA386A4-6E49-47E5-A713-B02A0535BD92}" destId="{081BAC5F-DF06-4E0E-9147-AC24902C28EE}" srcOrd="5" destOrd="0" presId="urn:microsoft.com/office/officeart/2005/8/layout/orgChart1"/>
+    <dgm:cxn modelId="{4341BB8B-6F8C-4E94-A877-6336326372E4}" type="presParOf" srcId="{081BAC5F-DF06-4E0E-9147-AC24902C28EE}" destId="{D6690C72-819D-490A-B1EE-1C2F605E3779}" srcOrd="0" destOrd="0" presId="urn:microsoft.com/office/officeart/2005/8/layout/orgChart1"/>
+    <dgm:cxn modelId="{AC0A29BA-24FE-4E9B-BF99-FFB41E9E8A3C}" type="presParOf" srcId="{D6690C72-819D-490A-B1EE-1C2F605E3779}" destId="{18DADA22-F644-45BA-A067-8DD839953E47}" srcOrd="0" destOrd="0" presId="urn:microsoft.com/office/officeart/2005/8/layout/orgChart1"/>
+    <dgm:cxn modelId="{AC4D9F43-BC08-4D0D-B9CE-2E897136E7CA}" type="presParOf" srcId="{D6690C72-819D-490A-B1EE-1C2F605E3779}" destId="{F4F1AD1E-71AD-4EC7-9CB6-1839ECA53C38}" srcOrd="1" destOrd="0" presId="urn:microsoft.com/office/officeart/2005/8/layout/orgChart1"/>
+    <dgm:cxn modelId="{7AD81650-0873-4F10-8C4B-8706F2B2C8F5}" type="presParOf" srcId="{081BAC5F-DF06-4E0E-9147-AC24902C28EE}" destId="{937DE072-54C7-4893-B60F-EED3ED0AF2B0}" srcOrd="1" destOrd="0" presId="urn:microsoft.com/office/officeart/2005/8/layout/orgChart1"/>
+    <dgm:cxn modelId="{88A634AC-F767-45DB-92E5-AF4B51840622}" type="presParOf" srcId="{081BAC5F-DF06-4E0E-9147-AC24902C28EE}" destId="{CE76C882-E9BA-4F55-976F-097AB55BC4B5}" srcOrd="2" destOrd="0" presId="urn:microsoft.com/office/officeart/2005/8/layout/orgChart1"/>
+    <dgm:cxn modelId="{707E7651-7585-42F0-A463-D86E8336A318}" type="presParOf" srcId="{AFA04288-9010-433D-A978-29C4DA3D109A}" destId="{B85DD4EB-E66D-4D32-A4E4-3DC4E03AB724}" srcOrd="2" destOrd="0" presId="urn:microsoft.com/office/officeart/2005/8/layout/orgChart1"/>
+    <dgm:cxn modelId="{5E086A4C-2753-4CEA-A8A3-53DA634CA04F}" type="presParOf" srcId="{8AA4F1C3-8A64-46E0-A692-5F9B601D37E4}" destId="{C378DC10-075D-4709-8B65-CCA55A199BCF}" srcOrd="2" destOrd="0" presId="urn:microsoft.com/office/officeart/2005/8/layout/orgChart1"/>
   </dgm:cxnLst>
   <dgm:bg/>
   <dgm:whole/>
   <dgm:extLst>
     <a:ext uri="http://schemas.microsoft.com/office/drawing/2008/diagram">
-      <dsp:dataModelExt xmlns:dsp="http://schemas.microsoft.com/office/drawing/2008/diagram" relId="rId12" minVer="http://schemas.openxmlformats.org/drawingml/2006/diagram"/>
+      <dsp:dataModelExt xmlns:dsp="http://schemas.microsoft.com/office/drawing/2008/diagram" relId="rId13" minVer="http://schemas.openxmlformats.org/drawingml/2006/diagram"/>
     </a:ext>
   </dgm:extLst>
 </dgm:dataModel>
@@ -7642,6 +7895,13 @@
     <dgm:pt modelId="{512BFB34-D1B6-41C7-9255-38EDB863C487}" type="pres">
       <dgm:prSet presAssocID="{6CBC81DF-1F83-4AC0-943B-2F56866AFDBA}" presName="Name37" presStyleLbl="parChTrans1D3" presStyleIdx="1" presStyleCnt="12"/>
       <dgm:spPr/>
+      <dgm:t>
+        <a:bodyPr/>
+        <a:lstStyle/>
+        <a:p>
+          <a:endParaRPr lang="zh-TW" altLang="en-US"/>
+        </a:p>
+      </dgm:t>
     </dgm:pt>
     <dgm:pt modelId="{3E92AFEB-7B6F-4B91-BF63-FAEAAB6A58F8}" type="pres">
       <dgm:prSet presAssocID="{9AE3530D-229C-452A-B4B6-BEDC1A649ABE}" presName="hierRoot2" presStyleCnt="0">
@@ -7673,6 +7933,13 @@
     <dgm:pt modelId="{07C873EF-84B4-49BC-BDF8-0C91AC187843}" type="pres">
       <dgm:prSet presAssocID="{9AE3530D-229C-452A-B4B6-BEDC1A649ABE}" presName="rootConnector" presStyleLbl="node3" presStyleIdx="1" presStyleCnt="12"/>
       <dgm:spPr/>
+      <dgm:t>
+        <a:bodyPr/>
+        <a:lstStyle/>
+        <a:p>
+          <a:endParaRPr lang="zh-TW" altLang="en-US"/>
+        </a:p>
+      </dgm:t>
     </dgm:pt>
     <dgm:pt modelId="{98497DAA-6576-434F-A3EF-59EF541A335A}" type="pres">
       <dgm:prSet presAssocID="{9AE3530D-229C-452A-B4B6-BEDC1A649ABE}" presName="hierChild4" presStyleCnt="0"/>
@@ -7685,6 +7952,13 @@
     <dgm:pt modelId="{301DF4FD-12FA-4E65-9E89-6505DFE48CFB}" type="pres">
       <dgm:prSet presAssocID="{8D628F6B-E6EA-41FE-8E3D-9898BD653492}" presName="Name37" presStyleLbl="parChTrans1D3" presStyleIdx="2" presStyleCnt="12"/>
       <dgm:spPr/>
+      <dgm:t>
+        <a:bodyPr/>
+        <a:lstStyle/>
+        <a:p>
+          <a:endParaRPr lang="zh-TW" altLang="en-US"/>
+        </a:p>
+      </dgm:t>
     </dgm:pt>
     <dgm:pt modelId="{AE445697-F196-446C-9389-05E37885D875}" type="pres">
       <dgm:prSet presAssocID="{38C5699C-E808-43EA-9E64-7654F9992BDC}" presName="hierRoot2" presStyleCnt="0">
@@ -7705,10 +7979,24 @@
         </dgm:presLayoutVars>
       </dgm:prSet>
       <dgm:spPr/>
+      <dgm:t>
+        <a:bodyPr/>
+        <a:lstStyle/>
+        <a:p>
+          <a:endParaRPr lang="zh-TW" altLang="en-US"/>
+        </a:p>
+      </dgm:t>
     </dgm:pt>
     <dgm:pt modelId="{07C33F62-259D-4E1D-8FA9-EE5B2AC2F84F}" type="pres">
       <dgm:prSet presAssocID="{38C5699C-E808-43EA-9E64-7654F9992BDC}" presName="rootConnector" presStyleLbl="node3" presStyleIdx="2" presStyleCnt="12"/>
       <dgm:spPr/>
+      <dgm:t>
+        <a:bodyPr/>
+        <a:lstStyle/>
+        <a:p>
+          <a:endParaRPr lang="zh-TW" altLang="en-US"/>
+        </a:p>
+      </dgm:t>
     </dgm:pt>
     <dgm:pt modelId="{1B77863B-A0E6-4EC9-80AC-2F535B1794D9}" type="pres">
       <dgm:prSet presAssocID="{38C5699C-E808-43EA-9E64-7654F9992BDC}" presName="hierChild4" presStyleCnt="0"/>
@@ -7721,6 +8009,13 @@
     <dgm:pt modelId="{D31D91AD-DE0F-4D24-9092-6D9BBDAE0178}" type="pres">
       <dgm:prSet presAssocID="{1BD62F4E-D8BB-4610-95CA-FFC37AD2FF3C}" presName="Name37" presStyleLbl="parChTrans1D3" presStyleIdx="3" presStyleCnt="12"/>
       <dgm:spPr/>
+      <dgm:t>
+        <a:bodyPr/>
+        <a:lstStyle/>
+        <a:p>
+          <a:endParaRPr lang="zh-TW" altLang="en-US"/>
+        </a:p>
+      </dgm:t>
     </dgm:pt>
     <dgm:pt modelId="{7AB6A157-64E9-4D81-9833-FAE451DC0D42}" type="pres">
       <dgm:prSet presAssocID="{F176663D-7592-4F81-ABDF-A364B0A3AD81}" presName="hierRoot2" presStyleCnt="0">
@@ -7741,10 +8036,24 @@
         </dgm:presLayoutVars>
       </dgm:prSet>
       <dgm:spPr/>
+      <dgm:t>
+        <a:bodyPr/>
+        <a:lstStyle/>
+        <a:p>
+          <a:endParaRPr lang="zh-TW" altLang="en-US"/>
+        </a:p>
+      </dgm:t>
     </dgm:pt>
     <dgm:pt modelId="{446A58AC-C3D4-4DBE-B212-ED1EAC55676E}" type="pres">
       <dgm:prSet presAssocID="{F176663D-7592-4F81-ABDF-A364B0A3AD81}" presName="rootConnector" presStyleLbl="node3" presStyleIdx="3" presStyleCnt="12"/>
       <dgm:spPr/>
+      <dgm:t>
+        <a:bodyPr/>
+        <a:lstStyle/>
+        <a:p>
+          <a:endParaRPr lang="zh-TW" altLang="en-US"/>
+        </a:p>
+      </dgm:t>
     </dgm:pt>
     <dgm:pt modelId="{83C38A32-F700-4389-BD98-5CA363C1D95D}" type="pres">
       <dgm:prSet presAssocID="{F176663D-7592-4F81-ABDF-A364B0A3AD81}" presName="hierChild4" presStyleCnt="0"/>
@@ -7757,6 +8066,13 @@
     <dgm:pt modelId="{4AF66196-4C8B-4825-BFC3-868D03B09B18}" type="pres">
       <dgm:prSet presAssocID="{A0732538-13F7-4FD7-A203-188AA45319D6}" presName="Name37" presStyleLbl="parChTrans1D3" presStyleIdx="4" presStyleCnt="12"/>
       <dgm:spPr/>
+      <dgm:t>
+        <a:bodyPr/>
+        <a:lstStyle/>
+        <a:p>
+          <a:endParaRPr lang="zh-TW" altLang="en-US"/>
+        </a:p>
+      </dgm:t>
     </dgm:pt>
     <dgm:pt modelId="{EE690A25-BA09-42B6-848A-174BF124B8C1}" type="pres">
       <dgm:prSet presAssocID="{9F2DF4D1-7237-4247-B062-3BBB05A853FB}" presName="hierRoot2" presStyleCnt="0">
@@ -7777,10 +8093,24 @@
         </dgm:presLayoutVars>
       </dgm:prSet>
       <dgm:spPr/>
+      <dgm:t>
+        <a:bodyPr/>
+        <a:lstStyle/>
+        <a:p>
+          <a:endParaRPr lang="zh-TW" altLang="en-US"/>
+        </a:p>
+      </dgm:t>
     </dgm:pt>
     <dgm:pt modelId="{15E3A064-E8B6-4AEA-9E2F-4624CB630732}" type="pres">
       <dgm:prSet presAssocID="{9F2DF4D1-7237-4247-B062-3BBB05A853FB}" presName="rootConnector" presStyleLbl="node3" presStyleIdx="4" presStyleCnt="12"/>
       <dgm:spPr/>
+      <dgm:t>
+        <a:bodyPr/>
+        <a:lstStyle/>
+        <a:p>
+          <a:endParaRPr lang="zh-TW" altLang="en-US"/>
+        </a:p>
+      </dgm:t>
     </dgm:pt>
     <dgm:pt modelId="{8BEA7DAD-E1ED-4FA4-AF13-1C9E5388E386}" type="pres">
       <dgm:prSet presAssocID="{9F2DF4D1-7237-4247-B062-3BBB05A853FB}" presName="hierChild4" presStyleCnt="0"/>
@@ -8192,6 +8522,13 @@
     <dgm:pt modelId="{9CC8FF6D-18B9-4CEC-A9DD-6EDEC35B9ED6}" type="pres">
       <dgm:prSet presAssocID="{161B0106-38BE-4C8E-AE6E-C84E0912ED37}" presName="Name37" presStyleLbl="parChTrans1D3" presStyleIdx="9" presStyleCnt="12"/>
       <dgm:spPr/>
+      <dgm:t>
+        <a:bodyPr/>
+        <a:lstStyle/>
+        <a:p>
+          <a:endParaRPr lang="zh-TW" altLang="en-US"/>
+        </a:p>
+      </dgm:t>
     </dgm:pt>
     <dgm:pt modelId="{A16032D7-1C2A-4D78-BBFA-B0974FD57B41}" type="pres">
       <dgm:prSet presAssocID="{A661DFE5-C997-4EF1-9FE7-0883CB8B5ED1}" presName="hierRoot2" presStyleCnt="0">
@@ -8212,10 +8549,24 @@
         </dgm:presLayoutVars>
       </dgm:prSet>
       <dgm:spPr/>
+      <dgm:t>
+        <a:bodyPr/>
+        <a:lstStyle/>
+        <a:p>
+          <a:endParaRPr lang="zh-TW" altLang="en-US"/>
+        </a:p>
+      </dgm:t>
     </dgm:pt>
     <dgm:pt modelId="{85E4C4D6-4066-43EA-AA25-C3FEBFE6B0F1}" type="pres">
       <dgm:prSet presAssocID="{A661DFE5-C997-4EF1-9FE7-0883CB8B5ED1}" presName="rootConnector" presStyleLbl="node3" presStyleIdx="9" presStyleCnt="12"/>
       <dgm:spPr/>
+      <dgm:t>
+        <a:bodyPr/>
+        <a:lstStyle/>
+        <a:p>
+          <a:endParaRPr lang="zh-TW" altLang="en-US"/>
+        </a:p>
+      </dgm:t>
     </dgm:pt>
     <dgm:pt modelId="{0B3E4B89-6B55-4897-B474-359445D0B46A}" type="pres">
       <dgm:prSet presAssocID="{A661DFE5-C997-4EF1-9FE7-0883CB8B5ED1}" presName="hierChild4" presStyleCnt="0"/>
@@ -8228,6 +8579,13 @@
     <dgm:pt modelId="{D0A4D911-C634-4A89-81CC-C06593262E52}" type="pres">
       <dgm:prSet presAssocID="{A9EB316B-22C5-4FE6-AC79-8D80AC07DB8C}" presName="Name37" presStyleLbl="parChTrans1D3" presStyleIdx="10" presStyleCnt="12"/>
       <dgm:spPr/>
+      <dgm:t>
+        <a:bodyPr/>
+        <a:lstStyle/>
+        <a:p>
+          <a:endParaRPr lang="zh-TW" altLang="en-US"/>
+        </a:p>
+      </dgm:t>
     </dgm:pt>
     <dgm:pt modelId="{2D40998C-A0BE-4321-819E-3AAC293BD492}" type="pres">
       <dgm:prSet presAssocID="{8424265E-3999-4A22-A1BC-6F28852AA040}" presName="hierRoot2" presStyleCnt="0">
@@ -8248,10 +8606,24 @@
         </dgm:presLayoutVars>
       </dgm:prSet>
       <dgm:spPr/>
+      <dgm:t>
+        <a:bodyPr/>
+        <a:lstStyle/>
+        <a:p>
+          <a:endParaRPr lang="zh-TW" altLang="en-US"/>
+        </a:p>
+      </dgm:t>
     </dgm:pt>
     <dgm:pt modelId="{922EF28C-3524-45E0-8905-D3C5D9D654C1}" type="pres">
       <dgm:prSet presAssocID="{8424265E-3999-4A22-A1BC-6F28852AA040}" presName="rootConnector" presStyleLbl="node3" presStyleIdx="10" presStyleCnt="12"/>
       <dgm:spPr/>
+      <dgm:t>
+        <a:bodyPr/>
+        <a:lstStyle/>
+        <a:p>
+          <a:endParaRPr lang="zh-TW" altLang="en-US"/>
+        </a:p>
+      </dgm:t>
     </dgm:pt>
     <dgm:pt modelId="{4B322699-358C-489A-B5B9-1C4DB87A3663}" type="pres">
       <dgm:prSet presAssocID="{8424265E-3999-4A22-A1BC-6F28852AA040}" presName="hierChild4" presStyleCnt="0"/>
@@ -8264,6 +8636,13 @@
     <dgm:pt modelId="{91EA9E65-93CB-4ED7-A97E-E55984D91FF3}" type="pres">
       <dgm:prSet presAssocID="{A76CB6CE-A356-4AB5-B3D0-FC7D1577FBD2}" presName="Name37" presStyleLbl="parChTrans1D3" presStyleIdx="11" presStyleCnt="12"/>
       <dgm:spPr/>
+      <dgm:t>
+        <a:bodyPr/>
+        <a:lstStyle/>
+        <a:p>
+          <a:endParaRPr lang="zh-TW" altLang="en-US"/>
+        </a:p>
+      </dgm:t>
     </dgm:pt>
     <dgm:pt modelId="{2A656BA0-BF5F-4346-9F2B-B03682B89C30}" type="pres">
       <dgm:prSet presAssocID="{CDB99036-8E96-4E35-8817-2690346B5878}" presName="hierRoot2" presStyleCnt="0">
@@ -8284,10 +8663,24 @@
         </dgm:presLayoutVars>
       </dgm:prSet>
       <dgm:spPr/>
+      <dgm:t>
+        <a:bodyPr/>
+        <a:lstStyle/>
+        <a:p>
+          <a:endParaRPr lang="zh-TW" altLang="en-US"/>
+        </a:p>
+      </dgm:t>
     </dgm:pt>
     <dgm:pt modelId="{18D21AC2-4D84-43C6-BDDF-7ED11EFE5F77}" type="pres">
       <dgm:prSet presAssocID="{CDB99036-8E96-4E35-8817-2690346B5878}" presName="rootConnector" presStyleLbl="node3" presStyleIdx="11" presStyleCnt="12"/>
       <dgm:spPr/>
+      <dgm:t>
+        <a:bodyPr/>
+        <a:lstStyle/>
+        <a:p>
+          <a:endParaRPr lang="zh-TW" altLang="en-US"/>
+        </a:p>
+      </dgm:t>
     </dgm:pt>
     <dgm:pt modelId="{A414FFD2-7257-4221-A5FC-C7C503D2A5E6}" type="pres">
       <dgm:prSet presAssocID="{CDB99036-8E96-4E35-8817-2690346B5878}" presName="hierChild4" presStyleCnt="0"/>
@@ -8307,198 +8700,198 @@
     </dgm:pt>
   </dgm:ptLst>
   <dgm:cxnLst>
+    <dgm:cxn modelId="{5A1858ED-1BFE-412D-A1F0-F41DDF3252C4}" type="presOf" srcId="{A0732538-13F7-4FD7-A203-188AA45319D6}" destId="{4AF66196-4C8B-4825-BFC3-868D03B09B18}" srcOrd="0" destOrd="0" presId="urn:microsoft.com/office/officeart/2005/8/layout/orgChart1"/>
+    <dgm:cxn modelId="{E0A3D46D-2DB7-47F7-851A-37E93AE6EC50}" type="presOf" srcId="{6CBC81DF-1F83-4AC0-943B-2F56866AFDBA}" destId="{512BFB34-D1B6-41C7-9255-38EDB863C487}" srcOrd="0" destOrd="0" presId="urn:microsoft.com/office/officeart/2005/8/layout/orgChart1"/>
     <dgm:cxn modelId="{870BC81B-7460-4F36-ADF4-724ADBAAB405}" srcId="{DC69263E-9E27-4612-9AB2-D8AC3D957301}" destId="{E049E02C-62F1-4614-A40B-9B1F656C03C5}" srcOrd="2" destOrd="0" parTransId="{61C12BB7-6101-4BE8-A0E5-0169D0A191C3}" sibTransId="{BB4F97D9-D33F-4F36-B0BD-466C7CBD077F}"/>
-    <dgm:cxn modelId="{AA8E9D5F-60EF-4835-B91C-1A00FCACB8F8}" type="presOf" srcId="{9AE3530D-229C-452A-B4B6-BEDC1A649ABE}" destId="{07C873EF-84B4-49BC-BDF8-0C91AC187843}" srcOrd="1" destOrd="0" presId="urn:microsoft.com/office/officeart/2005/8/layout/orgChart1"/>
     <dgm:cxn modelId="{31BF5458-8CEB-4D5A-B4AF-C1C62E21282D}" srcId="{DC69263E-9E27-4612-9AB2-D8AC3D957301}" destId="{2AA7A521-664A-457D-89FB-B390F3B46E34}" srcOrd="0" destOrd="0" parTransId="{9876D5DE-28D2-4C51-94EF-9F7BDED045EF}" sibTransId="{F1EC203F-8D70-4445-99CA-0958BCCFDB19}"/>
-    <dgm:cxn modelId="{C754EE3E-43EA-41A1-8C72-69B6E33DE03B}" type="presOf" srcId="{8D628F6B-E6EA-41FE-8E3D-9898BD653492}" destId="{301DF4FD-12FA-4E65-9E89-6505DFE48CFB}" srcOrd="0" destOrd="0" presId="urn:microsoft.com/office/officeart/2005/8/layout/orgChart1"/>
-    <dgm:cxn modelId="{7D85CD26-8AAF-4D6F-AFE4-B85684EC70BF}" type="presOf" srcId="{F978C10D-F043-4B43-85F0-A01D75AD7A23}" destId="{2ECDE611-8E19-4A45-BDC8-B8F1C8FCB669}" srcOrd="0" destOrd="0" presId="urn:microsoft.com/office/officeart/2005/8/layout/orgChart1"/>
-    <dgm:cxn modelId="{831D9A9A-56B5-4AFA-A8A9-23D9DF104575}" type="presOf" srcId="{7538B337-4180-4D36-9135-4BE652B394F8}" destId="{FBEE7191-EE97-44BF-BFC9-51C9FAB9454C}" srcOrd="1" destOrd="0" presId="urn:microsoft.com/office/officeart/2005/8/layout/orgChart1"/>
+    <dgm:cxn modelId="{723F9415-2394-4E91-B1F4-7FE11B55ECAA}" type="presOf" srcId="{1E0F4C12-97BC-4042-BC67-950BF2C30A5A}" destId="{2222A9AA-F608-4B49-B2C5-3FF0D126EFC9}" srcOrd="0" destOrd="0" presId="urn:microsoft.com/office/officeart/2005/8/layout/orgChart1"/>
+    <dgm:cxn modelId="{03080E62-4955-4A2A-AD63-AC59850DB279}" type="presOf" srcId="{F978C10D-F043-4B43-85F0-A01D75AD7A23}" destId="{156E15A0-0874-45DF-956C-F8F8B3AAC131}" srcOrd="1" destOrd="0" presId="urn:microsoft.com/office/officeart/2005/8/layout/orgChart1"/>
+    <dgm:cxn modelId="{C3CA01A2-E7CB-48FF-B9DB-E3D2B58663BE}" type="presOf" srcId="{E049E02C-62F1-4614-A40B-9B1F656C03C5}" destId="{9C758F59-C9FC-4DEC-A134-2013451E3721}" srcOrd="1" destOrd="0" presId="urn:microsoft.com/office/officeart/2005/8/layout/orgChart1"/>
+    <dgm:cxn modelId="{DAA91E14-323E-4486-ADA5-A95DFF79A749}" type="presOf" srcId="{07DE62C7-9476-4CE6-8F0B-44114D15F66C}" destId="{0F9E84A7-E830-4CA5-AF81-3585A1FE7CAC}" srcOrd="1" destOrd="0" presId="urn:microsoft.com/office/officeart/2005/8/layout/orgChart1"/>
+    <dgm:cxn modelId="{3E759D07-7E70-4A99-9D99-2478FD181ACB}" type="presOf" srcId="{A9EB316B-22C5-4FE6-AC79-8D80AC07DB8C}" destId="{D0A4D911-C634-4A89-81CC-C06593262E52}" srcOrd="0" destOrd="0" presId="urn:microsoft.com/office/officeart/2005/8/layout/orgChart1"/>
     <dgm:cxn modelId="{2342FEBF-0D2E-408B-ACBD-4E4FD251FF1A}" srcId="{07DE62C7-9476-4CE6-8F0B-44114D15F66C}" destId="{CDB99036-8E96-4E35-8817-2690346B5878}" srcOrd="4" destOrd="0" parTransId="{A76CB6CE-A356-4AB5-B3D0-FC7D1577FBD2}" sibTransId="{7912EEE7-6AC9-40FA-9C55-1CE3DBC51C53}"/>
-    <dgm:cxn modelId="{55D9901F-2141-4E2D-9D76-430A6E4CFE16}" type="presOf" srcId="{DC69263E-9E27-4612-9AB2-D8AC3D957301}" destId="{639FC796-9021-40A8-9180-E76508732133}" srcOrd="1" destOrd="0" presId="urn:microsoft.com/office/officeart/2005/8/layout/orgChart1"/>
-    <dgm:cxn modelId="{B117E873-107C-4939-BF32-2B9C8D5CF2B7}" type="presOf" srcId="{07DE62C7-9476-4CE6-8F0B-44114D15F66C}" destId="{489837F3-F773-4826-A238-0DF923248C7C}" srcOrd="0" destOrd="0" presId="urn:microsoft.com/office/officeart/2005/8/layout/orgChart1"/>
+    <dgm:cxn modelId="{691E48CD-5B60-4AB1-AC37-74CD1DC171E0}" type="presOf" srcId="{38C5699C-E808-43EA-9E64-7654F9992BDC}" destId="{FB86D392-E9D6-4242-9C67-BF5CC8278870}" srcOrd="0" destOrd="0" presId="urn:microsoft.com/office/officeart/2005/8/layout/orgChart1"/>
+    <dgm:cxn modelId="{4C82AECE-30DA-47C9-8946-C583A031E164}" type="presOf" srcId="{7538B337-4180-4D36-9135-4BE652B394F8}" destId="{0AAB95F1-65E4-4307-8505-DA961D0850EC}" srcOrd="0" destOrd="0" presId="urn:microsoft.com/office/officeart/2005/8/layout/orgChart1"/>
+    <dgm:cxn modelId="{B363D69A-0208-423F-8A09-CD329DCF0237}" type="presOf" srcId="{ED625A94-3404-44E2-B9B7-3757C2F43F12}" destId="{F57BBD2D-F838-46EA-9E48-2B66469FF015}" srcOrd="0" destOrd="0" presId="urn:microsoft.com/office/officeart/2005/8/layout/orgChart1"/>
+    <dgm:cxn modelId="{C5928720-BF6D-4043-A091-1E686E9E5108}" type="presOf" srcId="{7538B337-4180-4D36-9135-4BE652B394F8}" destId="{FBEE7191-EE97-44BF-BFC9-51C9FAB9454C}" srcOrd="1" destOrd="0" presId="urn:microsoft.com/office/officeart/2005/8/layout/orgChart1"/>
+    <dgm:cxn modelId="{E20E8E45-0B2F-4157-BFEF-E6E9494E0523}" type="presOf" srcId="{61C12BB7-6101-4BE8-A0E5-0169D0A191C3}" destId="{4A3F5B5D-6EDC-4D41-B6AF-A11C207DB9B0}" srcOrd="0" destOrd="0" presId="urn:microsoft.com/office/officeart/2005/8/layout/orgChart1"/>
+    <dgm:cxn modelId="{3F290C7B-CF21-412B-B22D-9C39E0094408}" type="presOf" srcId="{F176663D-7592-4F81-ABDF-A364B0A3AD81}" destId="{C56B4C42-4512-4C88-8306-2DD5C4A02618}" srcOrd="0" destOrd="0" presId="urn:microsoft.com/office/officeart/2005/8/layout/orgChart1"/>
+    <dgm:cxn modelId="{631C8BA8-DE77-4FE1-9541-0DEE27B5FE38}" type="presOf" srcId="{07DE62C7-9476-4CE6-8F0B-44114D15F66C}" destId="{489837F3-F773-4826-A238-0DF923248C7C}" srcOrd="0" destOrd="0" presId="urn:microsoft.com/office/officeart/2005/8/layout/orgChart1"/>
     <dgm:cxn modelId="{6C7FCB67-F9CC-4F78-B376-5E28CDEDB34F}" srcId="{DC69263E-9E27-4612-9AB2-D8AC3D957301}" destId="{07DE62C7-9476-4CE6-8F0B-44114D15F66C}" srcOrd="3" destOrd="0" parTransId="{D7439B22-FFE3-4971-BD48-3BCB9FE07DAC}" sibTransId="{C4EEC6EB-0CCC-4C11-BEDA-2368086859A2}"/>
+    <dgm:cxn modelId="{965B2B7A-271E-4EB0-ACD4-AF4ABB64D9E1}" type="presOf" srcId="{F978C10D-F043-4B43-85F0-A01D75AD7A23}" destId="{2ECDE611-8E19-4A45-BDC8-B8F1C8FCB669}" srcOrd="0" destOrd="0" presId="urn:microsoft.com/office/officeart/2005/8/layout/orgChart1"/>
+    <dgm:cxn modelId="{EEE3C44F-E50B-4D00-842A-05B8FF178ADC}" type="presOf" srcId="{B3A5EA6B-0343-4766-83B0-371C885754D8}" destId="{AFB20C31-ED9C-45CD-BBAD-7DBD65E499CE}" srcOrd="1" destOrd="0" presId="urn:microsoft.com/office/officeart/2005/8/layout/orgChart1"/>
+    <dgm:cxn modelId="{390582BB-3675-4E83-9418-CFF7F841F5FD}" type="presOf" srcId="{C8E3DDE2-18F4-4A52-971B-00DF1A10C5A8}" destId="{7F768AFA-2D38-4CAA-9595-4ED2DCEBEFC6}" srcOrd="0" destOrd="0" presId="urn:microsoft.com/office/officeart/2005/8/layout/orgChart1"/>
+    <dgm:cxn modelId="{3BF80A8E-CE88-42B6-AE32-4A28B47B1A05}" type="presOf" srcId="{1E0F4C12-97BC-4042-BC67-950BF2C30A5A}" destId="{440FA66A-6B47-4851-8F83-04F248FF283C}" srcOrd="1" destOrd="0" presId="urn:microsoft.com/office/officeart/2005/8/layout/orgChart1"/>
+    <dgm:cxn modelId="{E15F4926-FBBB-4CAC-852A-71A4882D0608}" type="presOf" srcId="{9876D5DE-28D2-4C51-94EF-9F7BDED045EF}" destId="{BD3F8A4E-02CE-4791-A731-C587FF17FCA9}" srcOrd="0" destOrd="0" presId="urn:microsoft.com/office/officeart/2005/8/layout/orgChart1"/>
     <dgm:cxn modelId="{20FFC091-ABF5-4832-9104-ABD7B10B3D70}" srcId="{E049E02C-62F1-4614-A40B-9B1F656C03C5}" destId="{7538B337-4180-4D36-9135-4BE652B394F8}" srcOrd="1" destOrd="0" parTransId="{ED625A94-3404-44E2-B9B7-3757C2F43F12}" sibTransId="{E39B3476-17FF-4BCD-841F-108FBEE9C8D2}"/>
-    <dgm:cxn modelId="{47E73D42-78C7-4222-A2A6-D87F0A753174}" type="presOf" srcId="{8424265E-3999-4A22-A1BC-6F28852AA040}" destId="{572C4FE1-124B-47B0-9958-B463F10031F1}" srcOrd="0" destOrd="0" presId="urn:microsoft.com/office/officeart/2005/8/layout/orgChart1"/>
-    <dgm:cxn modelId="{50E03FB5-5FDC-4354-B13C-86D4DA280723}" type="presOf" srcId="{FEC75873-C255-499E-9A03-C9A2E6011A8D}" destId="{62A1DD23-FAC9-438D-825E-C63E12E7DA47}" srcOrd="0" destOrd="0" presId="urn:microsoft.com/office/officeart/2005/8/layout/orgChart1"/>
     <dgm:cxn modelId="{DB42964B-6A70-4961-96DE-679253B8FC6B}" srcId="{2AA7A521-664A-457D-89FB-B390F3B46E34}" destId="{F176663D-7592-4F81-ABDF-A364B0A3AD81}" srcOrd="3" destOrd="0" parTransId="{1BD62F4E-D8BB-4610-95CA-FFC37AD2FF3C}" sibTransId="{B0E58976-4980-4480-9194-B74467CDBAF4}"/>
-    <dgm:cxn modelId="{8288DE5C-97B3-429C-A7CB-FB849F735EE7}" type="presOf" srcId="{9876D5DE-28D2-4C51-94EF-9F7BDED045EF}" destId="{BD3F8A4E-02CE-4791-A731-C587FF17FCA9}" srcOrd="0" destOrd="0" presId="urn:microsoft.com/office/officeart/2005/8/layout/orgChart1"/>
     <dgm:cxn modelId="{B3921401-A6D7-4070-808F-37A702289B80}" srcId="{E049E02C-62F1-4614-A40B-9B1F656C03C5}" destId="{FEC75873-C255-499E-9A03-C9A2E6011A8D}" srcOrd="0" destOrd="0" parTransId="{C8E3DDE2-18F4-4A52-971B-00DF1A10C5A8}" sibTransId="{737C1B14-CA70-4765-8428-0266D7DD884A}"/>
     <dgm:cxn modelId="{7AC6D0D2-CA52-453B-B957-4F5054CF1FF3}" srcId="{DC69263E-9E27-4612-9AB2-D8AC3D957301}" destId="{1E0F4C12-97BC-4042-BC67-950BF2C30A5A}" srcOrd="1" destOrd="0" parTransId="{143AD274-DB82-4048-A449-18AF42664924}" sibTransId="{A98C953F-C4CA-471C-9358-60708C09D29B}"/>
-    <dgm:cxn modelId="{40517747-5164-4C1E-AF4F-AFA10D63CEBF}" type="presOf" srcId="{38C5699C-E808-43EA-9E64-7654F9992BDC}" destId="{07C33F62-259D-4E1D-8FA9-EE5B2AC2F84F}" srcOrd="1" destOrd="0" presId="urn:microsoft.com/office/officeart/2005/8/layout/orgChart1"/>
     <dgm:cxn modelId="{B5F90258-5E26-40A1-8B91-A12695ECE8BE}" srcId="{07DE62C7-9476-4CE6-8F0B-44114D15F66C}" destId="{F978C10D-F043-4B43-85F0-A01D75AD7A23}" srcOrd="0" destOrd="0" parTransId="{40721258-27DB-4EDE-83CD-D4733E1AE903}" sibTransId="{C005F358-01A5-4974-85E8-55481883C0CC}"/>
-    <dgm:cxn modelId="{B22EBD78-31D9-4F5B-A9FE-A5AEF01F774B}" type="presOf" srcId="{40721258-27DB-4EDE-83CD-D4733E1AE903}" destId="{978E6762-30B7-4938-9517-415CE4209186}" srcOrd="0" destOrd="0" presId="urn:microsoft.com/office/officeart/2005/8/layout/orgChart1"/>
+    <dgm:cxn modelId="{1FCD6E24-5CB4-432E-BA4F-ED638ABD1687}" type="presOf" srcId="{2AA7A521-664A-457D-89FB-B390F3B46E34}" destId="{7907BE6B-BD29-47EA-BCB7-B53B4A4F8810}" srcOrd="0" destOrd="0" presId="urn:microsoft.com/office/officeart/2005/8/layout/orgChart1"/>
     <dgm:cxn modelId="{CABCCA72-AF66-4D1E-B5F4-608D33F23169}" srcId="{2AA7A521-664A-457D-89FB-B390F3B46E34}" destId="{9F2DF4D1-7237-4247-B062-3BBB05A853FB}" srcOrd="4" destOrd="0" parTransId="{A0732538-13F7-4FD7-A203-188AA45319D6}" sibTransId="{734F69BD-3568-43DF-AC5B-77612A062475}"/>
-    <dgm:cxn modelId="{4193E132-815D-4CB4-BB36-A45F06F0A110}" type="presOf" srcId="{DC69263E-9E27-4612-9AB2-D8AC3D957301}" destId="{8EC8479F-04FB-4941-B2B0-179EBF42BBCB}" srcOrd="0" destOrd="0" presId="urn:microsoft.com/office/officeart/2005/8/layout/orgChart1"/>
-    <dgm:cxn modelId="{1AB08B41-3861-47F3-A8E0-A7C2795034B6}" type="presOf" srcId="{1BD62F4E-D8BB-4610-95CA-FFC37AD2FF3C}" destId="{D31D91AD-DE0F-4D24-9092-6D9BBDAE0178}" srcOrd="0" destOrd="0" presId="urn:microsoft.com/office/officeart/2005/8/layout/orgChart1"/>
+    <dgm:cxn modelId="{70E89291-7D03-40F6-BE7A-6D05CDB7B738}" type="presOf" srcId="{E8419AAC-756A-4A2A-B021-080228206D86}" destId="{314F4065-E841-4B4A-B85C-BF754E4965FB}" srcOrd="0" destOrd="0" presId="urn:microsoft.com/office/officeart/2005/8/layout/orgChart1"/>
+    <dgm:cxn modelId="{B308B282-C6C1-467C-9F8A-A05E452E170E}" type="presOf" srcId="{DC69263E-9E27-4612-9AB2-D8AC3D957301}" destId="{639FC796-9021-40A8-9180-E76508732133}" srcOrd="1" destOrd="0" presId="urn:microsoft.com/office/officeart/2005/8/layout/orgChart1"/>
+    <dgm:cxn modelId="{2E7ED1E8-D257-4E27-8913-A744430E444A}" type="presOf" srcId="{40721258-27DB-4EDE-83CD-D4733E1AE903}" destId="{978E6762-30B7-4938-9517-415CE4209186}" srcOrd="0" destOrd="0" presId="urn:microsoft.com/office/officeart/2005/8/layout/orgChart1"/>
+    <dgm:cxn modelId="{89DD2E57-1A9E-4323-BB77-09A46B694B0F}" type="presOf" srcId="{A76CB6CE-A356-4AB5-B3D0-FC7D1577FBD2}" destId="{91EA9E65-93CB-4ED7-A97E-E55984D91FF3}" srcOrd="0" destOrd="0" presId="urn:microsoft.com/office/officeart/2005/8/layout/orgChart1"/>
+    <dgm:cxn modelId="{7418FDDE-32AB-4E67-9662-D4901E626C4D}" type="presOf" srcId="{D7439B22-FFE3-4971-BD48-3BCB9FE07DAC}" destId="{9F273112-DA52-4838-B68F-E6590F52D9B1}" srcOrd="0" destOrd="0" presId="urn:microsoft.com/office/officeart/2005/8/layout/orgChart1"/>
+    <dgm:cxn modelId="{637F51EA-BD66-40B5-BD25-448FAF6CD9F9}" type="presOf" srcId="{A661DFE5-C997-4EF1-9FE7-0883CB8B5ED1}" destId="{0293DDDC-83D1-43FC-8E29-E9BF5FEB2530}" srcOrd="0" destOrd="0" presId="urn:microsoft.com/office/officeart/2005/8/layout/orgChart1"/>
     <dgm:cxn modelId="{4A0B8135-D33E-43CA-BF2E-BF58A2DF5A3F}" srcId="{E8419AAC-756A-4A2A-B021-080228206D86}" destId="{DC69263E-9E27-4612-9AB2-D8AC3D957301}" srcOrd="0" destOrd="0" parTransId="{60F6AE94-EC23-4396-8D26-1E233B565876}" sibTransId="{D40A5B68-3A8A-4CE2-8672-E78761072406}"/>
-    <dgm:cxn modelId="{4441F46B-300F-4D96-BB8C-738BB1FECB1F}" type="presOf" srcId="{ED625A94-3404-44E2-B9B7-3757C2F43F12}" destId="{F57BBD2D-F838-46EA-9E48-2B66469FF015}" srcOrd="0" destOrd="0" presId="urn:microsoft.com/office/officeart/2005/8/layout/orgChart1"/>
-    <dgm:cxn modelId="{62E9809C-3ABD-41E9-9588-651F2B7D2F40}" type="presOf" srcId="{F978C10D-F043-4B43-85F0-A01D75AD7A23}" destId="{156E15A0-0874-45DF-956C-F8F8B3AAC131}" srcOrd="1" destOrd="0" presId="urn:microsoft.com/office/officeart/2005/8/layout/orgChart1"/>
+    <dgm:cxn modelId="{F990409A-3BE5-4366-8EDB-2E5E48C37EA7}" type="presOf" srcId="{CDB99036-8E96-4E35-8817-2690346B5878}" destId="{18D21AC2-4D84-43C6-BDDF-7ED11EFE5F77}" srcOrd="1" destOrd="0" presId="urn:microsoft.com/office/officeart/2005/8/layout/orgChart1"/>
+    <dgm:cxn modelId="{3EB4F9EE-1B62-4100-930C-B10A8CE0FCEE}" type="presOf" srcId="{8424265E-3999-4A22-A1BC-6F28852AA040}" destId="{922EF28C-3524-45E0-8905-D3C5D9D654C1}" srcOrd="1" destOrd="0" presId="urn:microsoft.com/office/officeart/2005/8/layout/orgChart1"/>
+    <dgm:cxn modelId="{A54BEF8C-81F9-4B55-B878-C9524E5C28AF}" type="presOf" srcId="{FEC75873-C255-499E-9A03-C9A2E6011A8D}" destId="{77F2DFD9-A287-4EAD-B03C-BE89BFA94779}" srcOrd="1" destOrd="0" presId="urn:microsoft.com/office/officeart/2005/8/layout/orgChart1"/>
+    <dgm:cxn modelId="{C41FE617-A41C-4508-82FA-ECA47A329AEE}" type="presOf" srcId="{B3A5EA6B-0343-4766-83B0-371C885754D8}" destId="{8F35D268-BFEA-437A-840C-CD4ED92830F2}" srcOrd="0" destOrd="0" presId="urn:microsoft.com/office/officeart/2005/8/layout/orgChart1"/>
+    <dgm:cxn modelId="{1F9F1443-F4D6-480B-892A-24F3D369F0CB}" type="presOf" srcId="{1BD62F4E-D8BB-4610-95CA-FFC37AD2FF3C}" destId="{D31D91AD-DE0F-4D24-9092-6D9BBDAE0178}" srcOrd="0" destOrd="0" presId="urn:microsoft.com/office/officeart/2005/8/layout/orgChart1"/>
     <dgm:cxn modelId="{B2F39663-C70B-4A09-A16D-2EF848C63F6F}" srcId="{07DE62C7-9476-4CE6-8F0B-44114D15F66C}" destId="{A661DFE5-C997-4EF1-9FE7-0883CB8B5ED1}" srcOrd="2" destOrd="0" parTransId="{161B0106-38BE-4C8E-AE6E-C84E0912ED37}" sibTransId="{FC19F28A-A302-473B-A630-7FC8439A929E}"/>
-    <dgm:cxn modelId="{F1592C83-67CF-4A74-8012-D5049DE800CC}" type="presOf" srcId="{1CD7577E-D521-4502-95A4-38752FBADF06}" destId="{613AEB90-9E67-4A14-A2D4-212A2E987D61}" srcOrd="0" destOrd="0" presId="urn:microsoft.com/office/officeart/2005/8/layout/orgChart1"/>
-    <dgm:cxn modelId="{A9EF903B-F440-4A25-8BBD-FA66FC7A1097}" type="presOf" srcId="{143AD274-DB82-4048-A449-18AF42664924}" destId="{CF9EA050-E467-4B34-811C-09394D21E1DE}" srcOrd="0" destOrd="0" presId="urn:microsoft.com/office/officeart/2005/8/layout/orgChart1"/>
-    <dgm:cxn modelId="{A12552F8-A4D5-47E5-85CC-E4F589D2960A}" type="presOf" srcId="{A661DFE5-C997-4EF1-9FE7-0883CB8B5ED1}" destId="{0293DDDC-83D1-43FC-8E29-E9BF5FEB2530}" srcOrd="0" destOrd="0" presId="urn:microsoft.com/office/officeart/2005/8/layout/orgChart1"/>
-    <dgm:cxn modelId="{7141E871-D3BA-4712-85FD-2388A8EFE69C}" type="presOf" srcId="{A0732538-13F7-4FD7-A203-188AA45319D6}" destId="{4AF66196-4C8B-4825-BFC3-868D03B09B18}" srcOrd="0" destOrd="0" presId="urn:microsoft.com/office/officeart/2005/8/layout/orgChart1"/>
+    <dgm:cxn modelId="{CDC927C4-E75B-4DFC-A9BE-DC5D3BD404A0}" type="presOf" srcId="{9F2DF4D1-7237-4247-B062-3BBB05A853FB}" destId="{15E3A064-E8B6-4AEA-9E2F-4624CB630732}" srcOrd="1" destOrd="0" presId="urn:microsoft.com/office/officeart/2005/8/layout/orgChart1"/>
+    <dgm:cxn modelId="{C16BC9AF-F66F-46A2-BDF6-F07AF8090FE4}" type="presOf" srcId="{CDB99036-8E96-4E35-8817-2690346B5878}" destId="{91893EE7-6222-401C-996A-742C7196C6E2}" srcOrd="0" destOrd="0" presId="urn:microsoft.com/office/officeart/2005/8/layout/orgChart1"/>
     <dgm:cxn modelId="{ACCCB61C-C710-4AE7-9217-06569139444B}" srcId="{07DE62C7-9476-4CE6-8F0B-44114D15F66C}" destId="{8424265E-3999-4A22-A1BC-6F28852AA040}" srcOrd="3" destOrd="0" parTransId="{A9EB316B-22C5-4FE6-AC79-8D80AC07DB8C}" sibTransId="{374B44B3-C830-406B-ADA8-1A28567D5618}"/>
-    <dgm:cxn modelId="{DD78C3D6-20F1-41BD-9290-AE2B57B5461D}" type="presOf" srcId="{C8E3DDE2-18F4-4A52-971B-00DF1A10C5A8}" destId="{7F768AFA-2D38-4CAA-9595-4ED2DCEBEFC6}" srcOrd="0" destOrd="0" presId="urn:microsoft.com/office/officeart/2005/8/layout/orgChart1"/>
-    <dgm:cxn modelId="{591B511C-152D-4A7D-AAE2-48BC36ACDFAA}" type="presOf" srcId="{E8419AAC-756A-4A2A-B021-080228206D86}" destId="{314F4065-E841-4B4A-B85C-BF754E4965FB}" srcOrd="0" destOrd="0" presId="urn:microsoft.com/office/officeart/2005/8/layout/orgChart1"/>
-    <dgm:cxn modelId="{7FBDEE01-D3BE-4BB9-BFCE-C5FDAB49578D}" type="presOf" srcId="{2AA7A521-664A-457D-89FB-B390F3B46E34}" destId="{486B2A97-80F0-4366-9004-80834ED4A0DC}" srcOrd="1" destOrd="0" presId="urn:microsoft.com/office/officeart/2005/8/layout/orgChart1"/>
-    <dgm:cxn modelId="{351AD79A-4C03-4AAA-87AC-F32DCCD30412}" type="presOf" srcId="{A661DFE5-C997-4EF1-9FE7-0883CB8B5ED1}" destId="{85E4C4D6-4066-43EA-AA25-C3FEBFE6B0F1}" srcOrd="1" destOrd="0" presId="urn:microsoft.com/office/officeart/2005/8/layout/orgChart1"/>
+    <dgm:cxn modelId="{51FC05B3-10E1-4570-B7C5-997CB22D8341}" type="presOf" srcId="{E049E02C-62F1-4614-A40B-9B1F656C03C5}" destId="{2D63C95C-582F-47E7-820B-94F3DA506757}" srcOrd="0" destOrd="0" presId="urn:microsoft.com/office/officeart/2005/8/layout/orgChart1"/>
+    <dgm:cxn modelId="{3EC21663-5A4A-467E-B332-04124E4F5DE3}" type="presOf" srcId="{DC69263E-9E27-4612-9AB2-D8AC3D957301}" destId="{8EC8479F-04FB-4941-B2B0-179EBF42BBCB}" srcOrd="0" destOrd="0" presId="urn:microsoft.com/office/officeart/2005/8/layout/orgChart1"/>
+    <dgm:cxn modelId="{3A7D6A82-AD30-4CD9-9B13-E3F8150C2E2E}" type="presOf" srcId="{2AA7A521-664A-457D-89FB-B390F3B46E34}" destId="{486B2A97-80F0-4366-9004-80834ED4A0DC}" srcOrd="1" destOrd="0" presId="urn:microsoft.com/office/officeart/2005/8/layout/orgChart1"/>
     <dgm:cxn modelId="{9C4FB988-6AE5-4F33-B878-9BD4569A38C5}" srcId="{07DE62C7-9476-4CE6-8F0B-44114D15F66C}" destId="{B3A5EA6B-0343-4766-83B0-371C885754D8}" srcOrd="1" destOrd="0" parTransId="{8F9AF9D7-0B65-408F-934F-4ADF6503E001}" sibTransId="{9808B399-12A1-43B9-B896-925F45159530}"/>
-    <dgm:cxn modelId="{8009BDFF-A278-40D0-95A4-2C21459B67E7}" type="presOf" srcId="{8574E1B1-E72F-44B8-A094-C6E56F132127}" destId="{14188B6C-605E-4F58-9CF0-4C536BE8E90A}" srcOrd="0" destOrd="0" presId="urn:microsoft.com/office/officeart/2005/8/layout/orgChart1"/>
-    <dgm:cxn modelId="{74F9E885-7F32-4187-9659-C6091CD793E2}" type="presOf" srcId="{8F9AF9D7-0B65-408F-934F-4ADF6503E001}" destId="{162DC094-96D5-4019-A9CE-4E4670C5DF38}" srcOrd="0" destOrd="0" presId="urn:microsoft.com/office/officeart/2005/8/layout/orgChart1"/>
     <dgm:cxn modelId="{133FD811-D088-4254-8866-1F7FED7E4466}" srcId="{2AA7A521-664A-457D-89FB-B390F3B46E34}" destId="{9AE3530D-229C-452A-B4B6-BEDC1A649ABE}" srcOrd="1" destOrd="0" parTransId="{6CBC81DF-1F83-4AC0-943B-2F56866AFDBA}" sibTransId="{DA629D17-B1F6-4568-A6FE-1770F3D36263}"/>
-    <dgm:cxn modelId="{9EB6E859-25AD-4BD4-8F5F-7AA33FE39CDB}" type="presOf" srcId="{7538B337-4180-4D36-9135-4BE652B394F8}" destId="{0AAB95F1-65E4-4307-8505-DA961D0850EC}" srcOrd="0" destOrd="0" presId="urn:microsoft.com/office/officeart/2005/8/layout/orgChart1"/>
-    <dgm:cxn modelId="{F2C00EE5-CF7E-4A3D-873C-B4C99DC80996}" type="presOf" srcId="{B3A5EA6B-0343-4766-83B0-371C885754D8}" destId="{AFB20C31-ED9C-45CD-BBAD-7DBD65E499CE}" srcOrd="1" destOrd="0" presId="urn:microsoft.com/office/officeart/2005/8/layout/orgChart1"/>
-    <dgm:cxn modelId="{2A539401-0AC6-48F1-B0AC-52FE8A87FBB5}" type="presOf" srcId="{E049E02C-62F1-4614-A40B-9B1F656C03C5}" destId="{9C758F59-C9FC-4DEC-A134-2013451E3721}" srcOrd="1" destOrd="0" presId="urn:microsoft.com/office/officeart/2005/8/layout/orgChart1"/>
-    <dgm:cxn modelId="{B5006C0C-1BE7-4FEB-8DFE-7349CA9FBC9A}" type="presOf" srcId="{D7439B22-FFE3-4971-BD48-3BCB9FE07DAC}" destId="{9F273112-DA52-4838-B68F-E6590F52D9B1}" srcOrd="0" destOrd="0" presId="urn:microsoft.com/office/officeart/2005/8/layout/orgChart1"/>
-    <dgm:cxn modelId="{75113875-3EDF-49D0-B081-1691FC44EBDF}" type="presOf" srcId="{F176663D-7592-4F81-ABDF-A364B0A3AD81}" destId="{C56B4C42-4512-4C88-8306-2DD5C4A02618}" srcOrd="0" destOrd="0" presId="urn:microsoft.com/office/officeart/2005/8/layout/orgChart1"/>
-    <dgm:cxn modelId="{D5E9B8FE-7E16-4319-B313-BF884E8F1664}" type="presOf" srcId="{B3A5EA6B-0343-4766-83B0-371C885754D8}" destId="{8F35D268-BFEA-437A-840C-CD4ED92830F2}" srcOrd="0" destOrd="0" presId="urn:microsoft.com/office/officeart/2005/8/layout/orgChart1"/>
-    <dgm:cxn modelId="{C6D6D253-AEBC-49D0-88FE-A66C0C3E3304}" type="presOf" srcId="{9F2DF4D1-7237-4247-B062-3BBB05A853FB}" destId="{15E3A064-E8B6-4AEA-9E2F-4624CB630732}" srcOrd="1" destOrd="0" presId="urn:microsoft.com/office/officeart/2005/8/layout/orgChart1"/>
-    <dgm:cxn modelId="{0A772044-CBED-42A0-8432-CD8892CDFEE3}" type="presOf" srcId="{38C5699C-E808-43EA-9E64-7654F9992BDC}" destId="{FB86D392-E9D6-4242-9C67-BF5CC8278870}" srcOrd="0" destOrd="0" presId="urn:microsoft.com/office/officeart/2005/8/layout/orgChart1"/>
-    <dgm:cxn modelId="{F9E66822-9C9C-44C0-815A-AC62653D2EC3}" type="presOf" srcId="{6CBC81DF-1F83-4AC0-943B-2F56866AFDBA}" destId="{512BFB34-D1B6-41C7-9255-38EDB863C487}" srcOrd="0" destOrd="0" presId="urn:microsoft.com/office/officeart/2005/8/layout/orgChart1"/>
-    <dgm:cxn modelId="{BCDDB506-D6D4-4E32-8F40-83847568ECA7}" type="presOf" srcId="{FEC75873-C255-499E-9A03-C9A2E6011A8D}" destId="{77F2DFD9-A287-4EAD-B03C-BE89BFA94779}" srcOrd="1" destOrd="0" presId="urn:microsoft.com/office/officeart/2005/8/layout/orgChart1"/>
+    <dgm:cxn modelId="{23FE2A95-1E31-471D-B4DC-3D9AE3D7F4F8}" type="presOf" srcId="{F176663D-7592-4F81-ABDF-A364B0A3AD81}" destId="{446A58AC-C3D4-4DBE-B212-ED1EAC55676E}" srcOrd="1" destOrd="0" presId="urn:microsoft.com/office/officeart/2005/8/layout/orgChart1"/>
+    <dgm:cxn modelId="{9BB98DA0-463C-4E01-9E83-25322DF93D6E}" type="presOf" srcId="{1CD7577E-D521-4502-95A4-38752FBADF06}" destId="{613AEB90-9E67-4A14-A2D4-212A2E987D61}" srcOrd="0" destOrd="0" presId="urn:microsoft.com/office/officeart/2005/8/layout/orgChart1"/>
+    <dgm:cxn modelId="{7CCA435D-3E82-4103-9AEF-606ECFF9B20E}" type="presOf" srcId="{38C5699C-E808-43EA-9E64-7654F9992BDC}" destId="{07C33F62-259D-4E1D-8FA9-EE5B2AC2F84F}" srcOrd="1" destOrd="0" presId="urn:microsoft.com/office/officeart/2005/8/layout/orgChart1"/>
+    <dgm:cxn modelId="{BAD869DA-3231-4191-8AE8-C44136BF8AEC}" type="presOf" srcId="{9F2DF4D1-7237-4247-B062-3BBB05A853FB}" destId="{A72BFA18-AA44-465D-B487-0EEC216ED266}" srcOrd="0" destOrd="0" presId="urn:microsoft.com/office/officeart/2005/8/layout/orgChart1"/>
     <dgm:cxn modelId="{2E5A60DB-4F5A-4C6F-A62B-74526764A90C}" srcId="{2AA7A521-664A-457D-89FB-B390F3B46E34}" destId="{1CD7577E-D521-4502-95A4-38752FBADF06}" srcOrd="0" destOrd="0" parTransId="{8574E1B1-E72F-44B8-A094-C6E56F132127}" sibTransId="{8686E6A8-3771-4B09-B492-7163077C8348}"/>
-    <dgm:cxn modelId="{B7BE2C6E-1BBD-4B76-90DD-E317D427AE65}" type="presOf" srcId="{1E0F4C12-97BC-4042-BC67-950BF2C30A5A}" destId="{2222A9AA-F608-4B49-B2C5-3FF0D126EFC9}" srcOrd="0" destOrd="0" presId="urn:microsoft.com/office/officeart/2005/8/layout/orgChart1"/>
-    <dgm:cxn modelId="{AA1DA693-51DA-44D9-81B9-6D202C5D3193}" type="presOf" srcId="{E049E02C-62F1-4614-A40B-9B1F656C03C5}" destId="{2D63C95C-582F-47E7-820B-94F3DA506757}" srcOrd="0" destOrd="0" presId="urn:microsoft.com/office/officeart/2005/8/layout/orgChart1"/>
-    <dgm:cxn modelId="{1E47A96B-0295-45AA-933D-2C42F48D2784}" type="presOf" srcId="{1CD7577E-D521-4502-95A4-38752FBADF06}" destId="{3BFB47D7-36C9-4EEB-BD6B-6B41F9D89386}" srcOrd="1" destOrd="0" presId="urn:microsoft.com/office/officeart/2005/8/layout/orgChart1"/>
-    <dgm:cxn modelId="{75B8F44B-C135-4680-A3BC-0B2C4BE03F9E}" type="presOf" srcId="{A9EB316B-22C5-4FE6-AC79-8D80AC07DB8C}" destId="{D0A4D911-C634-4A89-81CC-C06593262E52}" srcOrd="0" destOrd="0" presId="urn:microsoft.com/office/officeart/2005/8/layout/orgChart1"/>
-    <dgm:cxn modelId="{640C7AD0-0787-4F3D-999F-D485740EE085}" type="presOf" srcId="{8424265E-3999-4A22-A1BC-6F28852AA040}" destId="{922EF28C-3524-45E0-8905-D3C5D9D654C1}" srcOrd="1" destOrd="0" presId="urn:microsoft.com/office/officeart/2005/8/layout/orgChart1"/>
-    <dgm:cxn modelId="{F5B0EF91-21A4-48EA-B479-31C69FEBC634}" type="presOf" srcId="{A76CB6CE-A356-4AB5-B3D0-FC7D1577FBD2}" destId="{91EA9E65-93CB-4ED7-A97E-E55984D91FF3}" srcOrd="0" destOrd="0" presId="urn:microsoft.com/office/officeart/2005/8/layout/orgChart1"/>
+    <dgm:cxn modelId="{644CC527-B84A-42FC-9B7B-375E48294E10}" type="presOf" srcId="{8D628F6B-E6EA-41FE-8E3D-9898BD653492}" destId="{301DF4FD-12FA-4E65-9E89-6505DFE48CFB}" srcOrd="0" destOrd="0" presId="urn:microsoft.com/office/officeart/2005/8/layout/orgChart1"/>
+    <dgm:cxn modelId="{D2CE8DC2-5836-4A06-B6AD-59DAEA7DBE7C}" type="presOf" srcId="{8424265E-3999-4A22-A1BC-6F28852AA040}" destId="{572C4FE1-124B-47B0-9958-B463F10031F1}" srcOrd="0" destOrd="0" presId="urn:microsoft.com/office/officeart/2005/8/layout/orgChart1"/>
+    <dgm:cxn modelId="{D445DBED-5752-4170-A740-BA34D402BEBA}" type="presOf" srcId="{8574E1B1-E72F-44B8-A094-C6E56F132127}" destId="{14188B6C-605E-4F58-9CF0-4C536BE8E90A}" srcOrd="0" destOrd="0" presId="urn:microsoft.com/office/officeart/2005/8/layout/orgChart1"/>
+    <dgm:cxn modelId="{14819682-2DD4-43DF-9866-AE1E72587E34}" type="presOf" srcId="{161B0106-38BE-4C8E-AE6E-C84E0912ED37}" destId="{9CC8FF6D-18B9-4CEC-A9DD-6EDEC35B9ED6}" srcOrd="0" destOrd="0" presId="urn:microsoft.com/office/officeart/2005/8/layout/orgChart1"/>
+    <dgm:cxn modelId="{AD186DF9-CE15-4F40-8737-E30ADF5645E7}" type="presOf" srcId="{1CD7577E-D521-4502-95A4-38752FBADF06}" destId="{3BFB47D7-36C9-4EEB-BD6B-6B41F9D89386}" srcOrd="1" destOrd="0" presId="urn:microsoft.com/office/officeart/2005/8/layout/orgChart1"/>
     <dgm:cxn modelId="{43608EBA-7F54-4C3C-83D4-0F9F9D4B6D46}" srcId="{2AA7A521-664A-457D-89FB-B390F3B46E34}" destId="{38C5699C-E808-43EA-9E64-7654F9992BDC}" srcOrd="2" destOrd="0" parTransId="{8D628F6B-E6EA-41FE-8E3D-9898BD653492}" sibTransId="{2D39E864-760C-4F48-8454-26129858DEF5}"/>
-    <dgm:cxn modelId="{C0F57E74-5D31-488C-91E2-90BC17265B45}" type="presOf" srcId="{9AE3530D-229C-452A-B4B6-BEDC1A649ABE}" destId="{4E22A71B-EC3D-4DC9-9B4B-F6291C67E0A9}" srcOrd="0" destOrd="0" presId="urn:microsoft.com/office/officeart/2005/8/layout/orgChart1"/>
-    <dgm:cxn modelId="{59B7D977-421B-4C60-8F79-8D1C9096E05F}" type="presOf" srcId="{F176663D-7592-4F81-ABDF-A364B0A3AD81}" destId="{446A58AC-C3D4-4DBE-B212-ED1EAC55676E}" srcOrd="1" destOrd="0" presId="urn:microsoft.com/office/officeart/2005/8/layout/orgChart1"/>
-    <dgm:cxn modelId="{AB17D17D-AD7D-47EF-8188-3F33C34ACC6B}" type="presOf" srcId="{CDB99036-8E96-4E35-8817-2690346B5878}" destId="{18D21AC2-4D84-43C6-BDDF-7ED11EFE5F77}" srcOrd="1" destOrd="0" presId="urn:microsoft.com/office/officeart/2005/8/layout/orgChart1"/>
-    <dgm:cxn modelId="{9CA16255-44A8-43D0-9015-A8F1B1D5E2A3}" type="presOf" srcId="{CDB99036-8E96-4E35-8817-2690346B5878}" destId="{91893EE7-6222-401C-996A-742C7196C6E2}" srcOrd="0" destOrd="0" presId="urn:microsoft.com/office/officeart/2005/8/layout/orgChart1"/>
-    <dgm:cxn modelId="{4540B431-855E-484F-BF86-A7175AD70E54}" type="presOf" srcId="{9F2DF4D1-7237-4247-B062-3BBB05A853FB}" destId="{A72BFA18-AA44-465D-B487-0EEC216ED266}" srcOrd="0" destOrd="0" presId="urn:microsoft.com/office/officeart/2005/8/layout/orgChart1"/>
-    <dgm:cxn modelId="{3EA1E2B0-7ECE-4A96-9722-8B21FCB6685E}" type="presOf" srcId="{07DE62C7-9476-4CE6-8F0B-44114D15F66C}" destId="{0F9E84A7-E830-4CA5-AF81-3585A1FE7CAC}" srcOrd="1" destOrd="0" presId="urn:microsoft.com/office/officeart/2005/8/layout/orgChart1"/>
-    <dgm:cxn modelId="{AA99D708-56C9-4F11-8640-B8EFC9504954}" type="presOf" srcId="{1E0F4C12-97BC-4042-BC67-950BF2C30A5A}" destId="{440FA66A-6B47-4851-8F83-04F248FF283C}" srcOrd="1" destOrd="0" presId="urn:microsoft.com/office/officeart/2005/8/layout/orgChart1"/>
-    <dgm:cxn modelId="{E39D5192-3C32-45B0-B776-2068F9CFD48A}" type="presOf" srcId="{161B0106-38BE-4C8E-AE6E-C84E0912ED37}" destId="{9CC8FF6D-18B9-4CEC-A9DD-6EDEC35B9ED6}" srcOrd="0" destOrd="0" presId="urn:microsoft.com/office/officeart/2005/8/layout/orgChart1"/>
-    <dgm:cxn modelId="{C7BB75F7-E187-44A2-ABEB-D012DB69AEE7}" type="presOf" srcId="{2AA7A521-664A-457D-89FB-B390F3B46E34}" destId="{7907BE6B-BD29-47EA-BCB7-B53B4A4F8810}" srcOrd="0" destOrd="0" presId="urn:microsoft.com/office/officeart/2005/8/layout/orgChart1"/>
-    <dgm:cxn modelId="{7034272D-D74F-4A8C-8B1D-44298D4D7E2D}" type="presOf" srcId="{61C12BB7-6101-4BE8-A0E5-0169D0A191C3}" destId="{4A3F5B5D-6EDC-4D41-B6AF-A11C207DB9B0}" srcOrd="0" destOrd="0" presId="urn:microsoft.com/office/officeart/2005/8/layout/orgChart1"/>
-    <dgm:cxn modelId="{F55F34CD-7DF5-4D60-9582-3E16F9B95B7C}" type="presParOf" srcId="{314F4065-E841-4B4A-B85C-BF754E4965FB}" destId="{8AA4F1C3-8A64-46E0-A692-5F9B601D37E4}" srcOrd="0" destOrd="0" presId="urn:microsoft.com/office/officeart/2005/8/layout/orgChart1"/>
-    <dgm:cxn modelId="{593132C5-2255-45CA-9A9C-8F84426AE9E8}" type="presParOf" srcId="{8AA4F1C3-8A64-46E0-A692-5F9B601D37E4}" destId="{D541BEC1-BC39-4A35-8EAE-5C10957E5AD3}" srcOrd="0" destOrd="0" presId="urn:microsoft.com/office/officeart/2005/8/layout/orgChart1"/>
-    <dgm:cxn modelId="{D227F63D-51D0-41CF-8CF2-D36C5A2FDB08}" type="presParOf" srcId="{D541BEC1-BC39-4A35-8EAE-5C10957E5AD3}" destId="{8EC8479F-04FB-4941-B2B0-179EBF42BBCB}" srcOrd="0" destOrd="0" presId="urn:microsoft.com/office/officeart/2005/8/layout/orgChart1"/>
-    <dgm:cxn modelId="{63CE352D-6BD2-4A68-9213-A7D6B275A6FA}" type="presParOf" srcId="{D541BEC1-BC39-4A35-8EAE-5C10957E5AD3}" destId="{639FC796-9021-40A8-9180-E76508732133}" srcOrd="1" destOrd="0" presId="urn:microsoft.com/office/officeart/2005/8/layout/orgChart1"/>
-    <dgm:cxn modelId="{99257626-292F-4D95-9E40-8431ED143E2F}" type="presParOf" srcId="{8AA4F1C3-8A64-46E0-A692-5F9B601D37E4}" destId="{BDC995B5-9933-43D1-AF90-451B4793F615}" srcOrd="1" destOrd="0" presId="urn:microsoft.com/office/officeart/2005/8/layout/orgChart1"/>
-    <dgm:cxn modelId="{1F3755B8-427E-4E7F-9764-00303312AD95}" type="presParOf" srcId="{BDC995B5-9933-43D1-AF90-451B4793F615}" destId="{BD3F8A4E-02CE-4791-A731-C587FF17FCA9}" srcOrd="0" destOrd="0" presId="urn:microsoft.com/office/officeart/2005/8/layout/orgChart1"/>
-    <dgm:cxn modelId="{9FAFD10B-7A4E-489F-A4C7-CAEDA795510C}" type="presParOf" srcId="{BDC995B5-9933-43D1-AF90-451B4793F615}" destId="{2200EC36-5029-4107-BD84-3E503E5CBC30}" srcOrd="1" destOrd="0" presId="urn:microsoft.com/office/officeart/2005/8/layout/orgChart1"/>
-    <dgm:cxn modelId="{BE0E1E8F-80FA-4594-AB1A-EA3C3EBA9DAC}" type="presParOf" srcId="{2200EC36-5029-4107-BD84-3E503E5CBC30}" destId="{5CF11921-900A-4491-B59A-B33EAC23CE40}" srcOrd="0" destOrd="0" presId="urn:microsoft.com/office/officeart/2005/8/layout/orgChart1"/>
-    <dgm:cxn modelId="{3F062756-50F0-4F2B-B62C-B2E431D4B4B3}" type="presParOf" srcId="{5CF11921-900A-4491-B59A-B33EAC23CE40}" destId="{7907BE6B-BD29-47EA-BCB7-B53B4A4F8810}" srcOrd="0" destOrd="0" presId="urn:microsoft.com/office/officeart/2005/8/layout/orgChart1"/>
-    <dgm:cxn modelId="{7DBADEF3-202C-4CFC-8ED3-2E4F51062295}" type="presParOf" srcId="{5CF11921-900A-4491-B59A-B33EAC23CE40}" destId="{486B2A97-80F0-4366-9004-80834ED4A0DC}" srcOrd="1" destOrd="0" presId="urn:microsoft.com/office/officeart/2005/8/layout/orgChart1"/>
-    <dgm:cxn modelId="{807DF1CE-8D29-446F-9576-AC4BA365EA6A}" type="presParOf" srcId="{2200EC36-5029-4107-BD84-3E503E5CBC30}" destId="{E3EE42CF-D199-4B2F-9916-D9A6DC26E629}" srcOrd="1" destOrd="0" presId="urn:microsoft.com/office/officeart/2005/8/layout/orgChart1"/>
-    <dgm:cxn modelId="{9D1A1EC4-4874-47F5-82D3-D6DB2F671A74}" type="presParOf" srcId="{E3EE42CF-D199-4B2F-9916-D9A6DC26E629}" destId="{14188B6C-605E-4F58-9CF0-4C536BE8E90A}" srcOrd="0" destOrd="0" presId="urn:microsoft.com/office/officeart/2005/8/layout/orgChart1"/>
-    <dgm:cxn modelId="{71DC705B-D7B5-4859-A982-98AC77CAB2F6}" type="presParOf" srcId="{E3EE42CF-D199-4B2F-9916-D9A6DC26E629}" destId="{003CA6A6-1446-4A54-A788-A64BEEC9479B}" srcOrd="1" destOrd="0" presId="urn:microsoft.com/office/officeart/2005/8/layout/orgChart1"/>
-    <dgm:cxn modelId="{02E21793-18FA-4B1D-AE01-6A81076BEFAE}" type="presParOf" srcId="{003CA6A6-1446-4A54-A788-A64BEEC9479B}" destId="{07CEA23B-2EF7-4A94-9ACC-303FC74A1C29}" srcOrd="0" destOrd="0" presId="urn:microsoft.com/office/officeart/2005/8/layout/orgChart1"/>
-    <dgm:cxn modelId="{D1B54C2E-4F8C-424F-9D5D-C70C15231CC6}" type="presParOf" srcId="{07CEA23B-2EF7-4A94-9ACC-303FC74A1C29}" destId="{613AEB90-9E67-4A14-A2D4-212A2E987D61}" srcOrd="0" destOrd="0" presId="urn:microsoft.com/office/officeart/2005/8/layout/orgChart1"/>
-    <dgm:cxn modelId="{F2E48395-A7D6-40E6-ABC0-216E2217A9E5}" type="presParOf" srcId="{07CEA23B-2EF7-4A94-9ACC-303FC74A1C29}" destId="{3BFB47D7-36C9-4EEB-BD6B-6B41F9D89386}" srcOrd="1" destOrd="0" presId="urn:microsoft.com/office/officeart/2005/8/layout/orgChart1"/>
-    <dgm:cxn modelId="{343F43BD-883B-4FED-92B3-22BF5EE4BB29}" type="presParOf" srcId="{003CA6A6-1446-4A54-A788-A64BEEC9479B}" destId="{2ECEA1EE-705A-411E-B04E-BBF01A7832FA}" srcOrd="1" destOrd="0" presId="urn:microsoft.com/office/officeart/2005/8/layout/orgChart1"/>
-    <dgm:cxn modelId="{B96A4184-0878-40AA-BCD8-2BAF779F0C79}" type="presParOf" srcId="{003CA6A6-1446-4A54-A788-A64BEEC9479B}" destId="{E7F2BEE6-7AD2-4E9F-8B7E-AC75B67AD70A}" srcOrd="2" destOrd="0" presId="urn:microsoft.com/office/officeart/2005/8/layout/orgChart1"/>
-    <dgm:cxn modelId="{13665B4B-B1EB-447F-8BFA-BDA7B122A27E}" type="presParOf" srcId="{E3EE42CF-D199-4B2F-9916-D9A6DC26E629}" destId="{512BFB34-D1B6-41C7-9255-38EDB863C487}" srcOrd="2" destOrd="0" presId="urn:microsoft.com/office/officeart/2005/8/layout/orgChart1"/>
-    <dgm:cxn modelId="{87B884E6-254D-447E-8699-B631BE380562}" type="presParOf" srcId="{E3EE42CF-D199-4B2F-9916-D9A6DC26E629}" destId="{3E92AFEB-7B6F-4B91-BF63-FAEAAB6A58F8}" srcOrd="3" destOrd="0" presId="urn:microsoft.com/office/officeart/2005/8/layout/orgChart1"/>
-    <dgm:cxn modelId="{F018E599-75F5-4206-9B73-B6D1DBC600E1}" type="presParOf" srcId="{3E92AFEB-7B6F-4B91-BF63-FAEAAB6A58F8}" destId="{3B0ED4DF-EA8A-4F48-B3A0-113A6EEC6EAF}" srcOrd="0" destOrd="0" presId="urn:microsoft.com/office/officeart/2005/8/layout/orgChart1"/>
-    <dgm:cxn modelId="{C8D68FD3-ECF1-446F-BCC8-95CED3568D13}" type="presParOf" srcId="{3B0ED4DF-EA8A-4F48-B3A0-113A6EEC6EAF}" destId="{4E22A71B-EC3D-4DC9-9B4B-F6291C67E0A9}" srcOrd="0" destOrd="0" presId="urn:microsoft.com/office/officeart/2005/8/layout/orgChart1"/>
-    <dgm:cxn modelId="{C6CFDFC3-75E7-4F07-8434-CF9AFC54E979}" type="presParOf" srcId="{3B0ED4DF-EA8A-4F48-B3A0-113A6EEC6EAF}" destId="{07C873EF-84B4-49BC-BDF8-0C91AC187843}" srcOrd="1" destOrd="0" presId="urn:microsoft.com/office/officeart/2005/8/layout/orgChart1"/>
-    <dgm:cxn modelId="{45743B65-FAD2-47E8-A620-8BEDCA73A2C9}" type="presParOf" srcId="{3E92AFEB-7B6F-4B91-BF63-FAEAAB6A58F8}" destId="{98497DAA-6576-434F-A3EF-59EF541A335A}" srcOrd="1" destOrd="0" presId="urn:microsoft.com/office/officeart/2005/8/layout/orgChart1"/>
-    <dgm:cxn modelId="{DBAF6F0B-BF11-4B2C-92B6-863853DAC7E2}" type="presParOf" srcId="{3E92AFEB-7B6F-4B91-BF63-FAEAAB6A58F8}" destId="{26907541-EDBF-4BA9-B0E4-35C96E5870D0}" srcOrd="2" destOrd="0" presId="urn:microsoft.com/office/officeart/2005/8/layout/orgChart1"/>
-    <dgm:cxn modelId="{33C1F8DF-42F3-471E-BA0E-ACB4509B1F29}" type="presParOf" srcId="{E3EE42CF-D199-4B2F-9916-D9A6DC26E629}" destId="{301DF4FD-12FA-4E65-9E89-6505DFE48CFB}" srcOrd="4" destOrd="0" presId="urn:microsoft.com/office/officeart/2005/8/layout/orgChart1"/>
-    <dgm:cxn modelId="{693C4154-D978-413A-9158-77FFED4EA38F}" type="presParOf" srcId="{E3EE42CF-D199-4B2F-9916-D9A6DC26E629}" destId="{AE445697-F196-446C-9389-05E37885D875}" srcOrd="5" destOrd="0" presId="urn:microsoft.com/office/officeart/2005/8/layout/orgChart1"/>
-    <dgm:cxn modelId="{4386CAB0-15A7-46C9-B4AF-0D4AC1B7C9A4}" type="presParOf" srcId="{AE445697-F196-446C-9389-05E37885D875}" destId="{EC742D30-3143-4B39-8664-FFE0825A72CF}" srcOrd="0" destOrd="0" presId="urn:microsoft.com/office/officeart/2005/8/layout/orgChart1"/>
-    <dgm:cxn modelId="{3749F930-CA1F-4780-9675-EE40666815B6}" type="presParOf" srcId="{EC742D30-3143-4B39-8664-FFE0825A72CF}" destId="{FB86D392-E9D6-4242-9C67-BF5CC8278870}" srcOrd="0" destOrd="0" presId="urn:microsoft.com/office/officeart/2005/8/layout/orgChart1"/>
-    <dgm:cxn modelId="{D07CFFAA-DBF2-4EBB-89C0-3A3CDC7E8C99}" type="presParOf" srcId="{EC742D30-3143-4B39-8664-FFE0825A72CF}" destId="{07C33F62-259D-4E1D-8FA9-EE5B2AC2F84F}" srcOrd="1" destOrd="0" presId="urn:microsoft.com/office/officeart/2005/8/layout/orgChart1"/>
-    <dgm:cxn modelId="{2FAE1845-F150-4B76-A568-9E00A0CD9CE7}" type="presParOf" srcId="{AE445697-F196-446C-9389-05E37885D875}" destId="{1B77863B-A0E6-4EC9-80AC-2F535B1794D9}" srcOrd="1" destOrd="0" presId="urn:microsoft.com/office/officeart/2005/8/layout/orgChart1"/>
-    <dgm:cxn modelId="{24C4F79D-C263-4EA6-B378-9D3047B6014E}" type="presParOf" srcId="{AE445697-F196-446C-9389-05E37885D875}" destId="{660EE785-12EE-49B5-8718-8318D9E11604}" srcOrd="2" destOrd="0" presId="urn:microsoft.com/office/officeart/2005/8/layout/orgChart1"/>
-    <dgm:cxn modelId="{3E5444DD-AD6E-4687-B799-29F87C4C0CA8}" type="presParOf" srcId="{E3EE42CF-D199-4B2F-9916-D9A6DC26E629}" destId="{D31D91AD-DE0F-4D24-9092-6D9BBDAE0178}" srcOrd="6" destOrd="0" presId="urn:microsoft.com/office/officeart/2005/8/layout/orgChart1"/>
-    <dgm:cxn modelId="{9BB6FE83-C8BA-4109-B196-6D80B6C6B3C3}" type="presParOf" srcId="{E3EE42CF-D199-4B2F-9916-D9A6DC26E629}" destId="{7AB6A157-64E9-4D81-9833-FAE451DC0D42}" srcOrd="7" destOrd="0" presId="urn:microsoft.com/office/officeart/2005/8/layout/orgChart1"/>
-    <dgm:cxn modelId="{8092D378-3FC1-4915-A0B8-03DA72F587DA}" type="presParOf" srcId="{7AB6A157-64E9-4D81-9833-FAE451DC0D42}" destId="{E037FF39-487A-476B-B751-C3288D1DAB17}" srcOrd="0" destOrd="0" presId="urn:microsoft.com/office/officeart/2005/8/layout/orgChart1"/>
-    <dgm:cxn modelId="{9B57CEF2-B3BD-4D25-B386-894ECBA6FA90}" type="presParOf" srcId="{E037FF39-487A-476B-B751-C3288D1DAB17}" destId="{C56B4C42-4512-4C88-8306-2DD5C4A02618}" srcOrd="0" destOrd="0" presId="urn:microsoft.com/office/officeart/2005/8/layout/orgChart1"/>
-    <dgm:cxn modelId="{0775AF5B-9880-4B22-A394-BFA55AD8C96E}" type="presParOf" srcId="{E037FF39-487A-476B-B751-C3288D1DAB17}" destId="{446A58AC-C3D4-4DBE-B212-ED1EAC55676E}" srcOrd="1" destOrd="0" presId="urn:microsoft.com/office/officeart/2005/8/layout/orgChart1"/>
-    <dgm:cxn modelId="{903212D1-26E5-497B-A46E-8FA49D957BEE}" type="presParOf" srcId="{7AB6A157-64E9-4D81-9833-FAE451DC0D42}" destId="{83C38A32-F700-4389-BD98-5CA363C1D95D}" srcOrd="1" destOrd="0" presId="urn:microsoft.com/office/officeart/2005/8/layout/orgChart1"/>
-    <dgm:cxn modelId="{8907A45B-B871-46E9-A8D1-FFAB2961A858}" type="presParOf" srcId="{7AB6A157-64E9-4D81-9833-FAE451DC0D42}" destId="{1F7FC119-6987-40EB-8001-305A11137E05}" srcOrd="2" destOrd="0" presId="urn:microsoft.com/office/officeart/2005/8/layout/orgChart1"/>
-    <dgm:cxn modelId="{98013E57-FF3E-4B76-B2FC-0DE9207D1F1C}" type="presParOf" srcId="{E3EE42CF-D199-4B2F-9916-D9A6DC26E629}" destId="{4AF66196-4C8B-4825-BFC3-868D03B09B18}" srcOrd="8" destOrd="0" presId="urn:microsoft.com/office/officeart/2005/8/layout/orgChart1"/>
-    <dgm:cxn modelId="{FCD91ED2-E89C-4C84-862A-B668E13D8CE9}" type="presParOf" srcId="{E3EE42CF-D199-4B2F-9916-D9A6DC26E629}" destId="{EE690A25-BA09-42B6-848A-174BF124B8C1}" srcOrd="9" destOrd="0" presId="urn:microsoft.com/office/officeart/2005/8/layout/orgChart1"/>
-    <dgm:cxn modelId="{21832ED6-957D-42B5-B5DF-19ABBF60F663}" type="presParOf" srcId="{EE690A25-BA09-42B6-848A-174BF124B8C1}" destId="{A1397F2A-3E43-4EC8-AA0C-2DC3365A0CA9}" srcOrd="0" destOrd="0" presId="urn:microsoft.com/office/officeart/2005/8/layout/orgChart1"/>
-    <dgm:cxn modelId="{DCD37509-206F-4C5F-9DA2-6302FF2CA4DA}" type="presParOf" srcId="{A1397F2A-3E43-4EC8-AA0C-2DC3365A0CA9}" destId="{A72BFA18-AA44-465D-B487-0EEC216ED266}" srcOrd="0" destOrd="0" presId="urn:microsoft.com/office/officeart/2005/8/layout/orgChart1"/>
-    <dgm:cxn modelId="{E5E425E6-2290-47A3-808C-5266AC70AA7A}" type="presParOf" srcId="{A1397F2A-3E43-4EC8-AA0C-2DC3365A0CA9}" destId="{15E3A064-E8B6-4AEA-9E2F-4624CB630732}" srcOrd="1" destOrd="0" presId="urn:microsoft.com/office/officeart/2005/8/layout/orgChart1"/>
-    <dgm:cxn modelId="{7D81577F-0521-4EBE-8354-7AA3556C0A8D}" type="presParOf" srcId="{EE690A25-BA09-42B6-848A-174BF124B8C1}" destId="{8BEA7DAD-E1ED-4FA4-AF13-1C9E5388E386}" srcOrd="1" destOrd="0" presId="urn:microsoft.com/office/officeart/2005/8/layout/orgChart1"/>
-    <dgm:cxn modelId="{D1F4DF6F-6D54-41AF-BD9F-9E2F4723D607}" type="presParOf" srcId="{EE690A25-BA09-42B6-848A-174BF124B8C1}" destId="{5C726E7E-E2C9-495B-942D-2124E0350851}" srcOrd="2" destOrd="0" presId="urn:microsoft.com/office/officeart/2005/8/layout/orgChart1"/>
-    <dgm:cxn modelId="{415F4641-8C8A-49EF-834F-BEC7D487CF9C}" type="presParOf" srcId="{2200EC36-5029-4107-BD84-3E503E5CBC30}" destId="{119750EE-868C-477F-9F72-6B03D3AF92B7}" srcOrd="2" destOrd="0" presId="urn:microsoft.com/office/officeart/2005/8/layout/orgChart1"/>
-    <dgm:cxn modelId="{7C70C790-A72A-4344-A923-A8E5499FC824}" type="presParOf" srcId="{BDC995B5-9933-43D1-AF90-451B4793F615}" destId="{CF9EA050-E467-4B34-811C-09394D21E1DE}" srcOrd="2" destOrd="0" presId="urn:microsoft.com/office/officeart/2005/8/layout/orgChart1"/>
-    <dgm:cxn modelId="{BE1A190A-5F0A-481C-91EE-A729181A1A67}" type="presParOf" srcId="{BDC995B5-9933-43D1-AF90-451B4793F615}" destId="{18022E12-0F1E-4DCA-A0EF-5BDAB32E9F02}" srcOrd="3" destOrd="0" presId="urn:microsoft.com/office/officeart/2005/8/layout/orgChart1"/>
-    <dgm:cxn modelId="{673A8119-7CC9-4113-AE4A-D5988B17530C}" type="presParOf" srcId="{18022E12-0F1E-4DCA-A0EF-5BDAB32E9F02}" destId="{9E994452-F63A-463F-AE44-BC0F0287C866}" srcOrd="0" destOrd="0" presId="urn:microsoft.com/office/officeart/2005/8/layout/orgChart1"/>
-    <dgm:cxn modelId="{BA4085E1-86A9-4892-8D5D-437D29B31721}" type="presParOf" srcId="{9E994452-F63A-463F-AE44-BC0F0287C866}" destId="{2222A9AA-F608-4B49-B2C5-3FF0D126EFC9}" srcOrd="0" destOrd="0" presId="urn:microsoft.com/office/officeart/2005/8/layout/orgChart1"/>
-    <dgm:cxn modelId="{28F91603-E632-4E80-8C42-40CD9B8063D9}" type="presParOf" srcId="{9E994452-F63A-463F-AE44-BC0F0287C866}" destId="{440FA66A-6B47-4851-8F83-04F248FF283C}" srcOrd="1" destOrd="0" presId="urn:microsoft.com/office/officeart/2005/8/layout/orgChart1"/>
-    <dgm:cxn modelId="{EF41970F-5556-47D6-BF60-28AE1075697E}" type="presParOf" srcId="{18022E12-0F1E-4DCA-A0EF-5BDAB32E9F02}" destId="{AD8B409A-62D7-43D2-A29C-AF71CDC877A9}" srcOrd="1" destOrd="0" presId="urn:microsoft.com/office/officeart/2005/8/layout/orgChart1"/>
-    <dgm:cxn modelId="{63908651-CFC4-49AC-8529-B6F329D2C6F2}" type="presParOf" srcId="{18022E12-0F1E-4DCA-A0EF-5BDAB32E9F02}" destId="{82270006-95D5-435B-BCB0-A7B573E89EA8}" srcOrd="2" destOrd="0" presId="urn:microsoft.com/office/officeart/2005/8/layout/orgChart1"/>
-    <dgm:cxn modelId="{D1BAA915-0163-4D72-B7E8-D5F460C99FC6}" type="presParOf" srcId="{BDC995B5-9933-43D1-AF90-451B4793F615}" destId="{4A3F5B5D-6EDC-4D41-B6AF-A11C207DB9B0}" srcOrd="4" destOrd="0" presId="urn:microsoft.com/office/officeart/2005/8/layout/orgChart1"/>
-    <dgm:cxn modelId="{8BD2C404-E732-402E-97A3-9B5DE59D78CC}" type="presParOf" srcId="{BDC995B5-9933-43D1-AF90-451B4793F615}" destId="{80E10CB5-D14E-4A0E-BFE4-7AD9C91B2D76}" srcOrd="5" destOrd="0" presId="urn:microsoft.com/office/officeart/2005/8/layout/orgChart1"/>
-    <dgm:cxn modelId="{DD443D83-1933-4AB6-90F4-6751DEBF8C2F}" type="presParOf" srcId="{80E10CB5-D14E-4A0E-BFE4-7AD9C91B2D76}" destId="{ED8CCCA9-CBB9-438E-8118-8F776ACE86C4}" srcOrd="0" destOrd="0" presId="urn:microsoft.com/office/officeart/2005/8/layout/orgChart1"/>
-    <dgm:cxn modelId="{EE514F08-8D74-412D-AE66-1AC849180E19}" type="presParOf" srcId="{ED8CCCA9-CBB9-438E-8118-8F776ACE86C4}" destId="{2D63C95C-582F-47E7-820B-94F3DA506757}" srcOrd="0" destOrd="0" presId="urn:microsoft.com/office/officeart/2005/8/layout/orgChart1"/>
-    <dgm:cxn modelId="{A4498EA3-D7AF-41FD-A2AF-5FF80B71F01A}" type="presParOf" srcId="{ED8CCCA9-CBB9-438E-8118-8F776ACE86C4}" destId="{9C758F59-C9FC-4DEC-A134-2013451E3721}" srcOrd="1" destOrd="0" presId="urn:microsoft.com/office/officeart/2005/8/layout/orgChart1"/>
-    <dgm:cxn modelId="{7E41F43C-EB91-40FB-A3ED-5D743AF5A954}" type="presParOf" srcId="{80E10CB5-D14E-4A0E-BFE4-7AD9C91B2D76}" destId="{A9F43165-21D2-4105-96EC-648C98BE7C68}" srcOrd="1" destOrd="0" presId="urn:microsoft.com/office/officeart/2005/8/layout/orgChart1"/>
-    <dgm:cxn modelId="{758F35C3-6014-4873-8B2A-576EA868FB18}" type="presParOf" srcId="{A9F43165-21D2-4105-96EC-648C98BE7C68}" destId="{7F768AFA-2D38-4CAA-9595-4ED2DCEBEFC6}" srcOrd="0" destOrd="0" presId="urn:microsoft.com/office/officeart/2005/8/layout/orgChart1"/>
-    <dgm:cxn modelId="{7305BE1A-9208-4891-8112-695B866F48DF}" type="presParOf" srcId="{A9F43165-21D2-4105-96EC-648C98BE7C68}" destId="{5995336D-816B-4065-820A-1E9C53884E62}" srcOrd="1" destOrd="0" presId="urn:microsoft.com/office/officeart/2005/8/layout/orgChart1"/>
-    <dgm:cxn modelId="{8E2A06B6-6BB7-4ACA-8A94-0D5CB93ECBDA}" type="presParOf" srcId="{5995336D-816B-4065-820A-1E9C53884E62}" destId="{5480E653-4D22-4545-A841-95C0C80B041A}" srcOrd="0" destOrd="0" presId="urn:microsoft.com/office/officeart/2005/8/layout/orgChart1"/>
-    <dgm:cxn modelId="{C7063B9E-11AF-4B67-A0F5-E3E71616F740}" type="presParOf" srcId="{5480E653-4D22-4545-A841-95C0C80B041A}" destId="{62A1DD23-FAC9-438D-825E-C63E12E7DA47}" srcOrd="0" destOrd="0" presId="urn:microsoft.com/office/officeart/2005/8/layout/orgChart1"/>
-    <dgm:cxn modelId="{16F2D26E-115F-4E3A-93F6-AB624673E29D}" type="presParOf" srcId="{5480E653-4D22-4545-A841-95C0C80B041A}" destId="{77F2DFD9-A287-4EAD-B03C-BE89BFA94779}" srcOrd="1" destOrd="0" presId="urn:microsoft.com/office/officeart/2005/8/layout/orgChart1"/>
-    <dgm:cxn modelId="{C50C10AB-7C6B-41D1-AE11-9FD414B7A88F}" type="presParOf" srcId="{5995336D-816B-4065-820A-1E9C53884E62}" destId="{666494EF-2F9A-4959-B0EB-108503CF328B}" srcOrd="1" destOrd="0" presId="urn:microsoft.com/office/officeart/2005/8/layout/orgChart1"/>
-    <dgm:cxn modelId="{F40120EA-7033-44BA-A9C1-3ED76405608D}" type="presParOf" srcId="{5995336D-816B-4065-820A-1E9C53884E62}" destId="{FBFEC063-CD18-4180-A305-66ABF8781D0C}" srcOrd="2" destOrd="0" presId="urn:microsoft.com/office/officeart/2005/8/layout/orgChart1"/>
-    <dgm:cxn modelId="{55FDC659-BA59-4AE9-AE43-CEC29485A3CF}" type="presParOf" srcId="{A9F43165-21D2-4105-96EC-648C98BE7C68}" destId="{F57BBD2D-F838-46EA-9E48-2B66469FF015}" srcOrd="2" destOrd="0" presId="urn:microsoft.com/office/officeart/2005/8/layout/orgChart1"/>
-    <dgm:cxn modelId="{70C0FC03-4FA5-4CBB-BC2F-A64BFBCC01E6}" type="presParOf" srcId="{A9F43165-21D2-4105-96EC-648C98BE7C68}" destId="{0865A688-1292-47DC-9A01-DF6117556627}" srcOrd="3" destOrd="0" presId="urn:microsoft.com/office/officeart/2005/8/layout/orgChart1"/>
-    <dgm:cxn modelId="{EA78B8EC-F0D6-4FEC-8E0F-FC087F252224}" type="presParOf" srcId="{0865A688-1292-47DC-9A01-DF6117556627}" destId="{3603A33B-21EA-4668-9610-3AE713180838}" srcOrd="0" destOrd="0" presId="urn:microsoft.com/office/officeart/2005/8/layout/orgChart1"/>
-    <dgm:cxn modelId="{EF509973-8D7D-4CFA-A6B3-9B24C0E990C7}" type="presParOf" srcId="{3603A33B-21EA-4668-9610-3AE713180838}" destId="{0AAB95F1-65E4-4307-8505-DA961D0850EC}" srcOrd="0" destOrd="0" presId="urn:microsoft.com/office/officeart/2005/8/layout/orgChart1"/>
-    <dgm:cxn modelId="{B162496C-14C2-4615-A2A3-2279E1546947}" type="presParOf" srcId="{3603A33B-21EA-4668-9610-3AE713180838}" destId="{FBEE7191-EE97-44BF-BFC9-51C9FAB9454C}" srcOrd="1" destOrd="0" presId="urn:microsoft.com/office/officeart/2005/8/layout/orgChart1"/>
-    <dgm:cxn modelId="{5D701D95-EE2E-451D-892A-C3DBEA94CC48}" type="presParOf" srcId="{0865A688-1292-47DC-9A01-DF6117556627}" destId="{236AFA7C-184A-4D9F-8C4E-89A92C13516E}" srcOrd="1" destOrd="0" presId="urn:microsoft.com/office/officeart/2005/8/layout/orgChart1"/>
-    <dgm:cxn modelId="{8F839A4E-A31A-4BFF-B280-DE2E31BFF196}" type="presParOf" srcId="{0865A688-1292-47DC-9A01-DF6117556627}" destId="{22FB6E7F-8A94-417C-B381-6D29BAE51862}" srcOrd="2" destOrd="0" presId="urn:microsoft.com/office/officeart/2005/8/layout/orgChart1"/>
-    <dgm:cxn modelId="{EACE08B0-19C0-42FC-A30B-8D6A484E0893}" type="presParOf" srcId="{80E10CB5-D14E-4A0E-BFE4-7AD9C91B2D76}" destId="{0F774EB6-B2E0-4434-A744-E51F2425C506}" srcOrd="2" destOrd="0" presId="urn:microsoft.com/office/officeart/2005/8/layout/orgChart1"/>
-    <dgm:cxn modelId="{12561F48-3DF5-43D5-9F78-2C6FAA2FD5C8}" type="presParOf" srcId="{BDC995B5-9933-43D1-AF90-451B4793F615}" destId="{9F273112-DA52-4838-B68F-E6590F52D9B1}" srcOrd="6" destOrd="0" presId="urn:microsoft.com/office/officeart/2005/8/layout/orgChart1"/>
-    <dgm:cxn modelId="{477C84C8-BB19-4656-B4EF-0A1972AEE67A}" type="presParOf" srcId="{BDC995B5-9933-43D1-AF90-451B4793F615}" destId="{3E709E9C-6A66-4721-BF07-32477D72F1E0}" srcOrd="7" destOrd="0" presId="urn:microsoft.com/office/officeart/2005/8/layout/orgChart1"/>
-    <dgm:cxn modelId="{DE6C3B1B-EA27-4A30-8457-4291DC8DAD08}" type="presParOf" srcId="{3E709E9C-6A66-4721-BF07-32477D72F1E0}" destId="{A61F155C-6656-4304-9135-B986C274E84C}" srcOrd="0" destOrd="0" presId="urn:microsoft.com/office/officeart/2005/8/layout/orgChart1"/>
-    <dgm:cxn modelId="{D2D66522-7FE1-4F92-82AC-32B7D38E24B3}" type="presParOf" srcId="{A61F155C-6656-4304-9135-B986C274E84C}" destId="{489837F3-F773-4826-A238-0DF923248C7C}" srcOrd="0" destOrd="0" presId="urn:microsoft.com/office/officeart/2005/8/layout/orgChart1"/>
-    <dgm:cxn modelId="{B56F75A4-0C3E-4A05-A45F-4E2380F191B0}" type="presParOf" srcId="{A61F155C-6656-4304-9135-B986C274E84C}" destId="{0F9E84A7-E830-4CA5-AF81-3585A1FE7CAC}" srcOrd="1" destOrd="0" presId="urn:microsoft.com/office/officeart/2005/8/layout/orgChart1"/>
-    <dgm:cxn modelId="{F061FC39-7CCC-47F4-B41D-CD96B3BBBA11}" type="presParOf" srcId="{3E709E9C-6A66-4721-BF07-32477D72F1E0}" destId="{B8D304A9-E570-467A-B621-4C496CEEEB2F}" srcOrd="1" destOrd="0" presId="urn:microsoft.com/office/officeart/2005/8/layout/orgChart1"/>
-    <dgm:cxn modelId="{4EB7061C-EC6F-48FB-AE9F-00B4944784AA}" type="presParOf" srcId="{B8D304A9-E570-467A-B621-4C496CEEEB2F}" destId="{978E6762-30B7-4938-9517-415CE4209186}" srcOrd="0" destOrd="0" presId="urn:microsoft.com/office/officeart/2005/8/layout/orgChart1"/>
-    <dgm:cxn modelId="{66C36DA7-F171-4417-AF93-E14E3D14BBF1}" type="presParOf" srcId="{B8D304A9-E570-467A-B621-4C496CEEEB2F}" destId="{B0F305ED-8F7B-4639-BF10-F200FDECA962}" srcOrd="1" destOrd="0" presId="urn:microsoft.com/office/officeart/2005/8/layout/orgChart1"/>
-    <dgm:cxn modelId="{7C0A9D7B-BAEF-493B-8178-124E319970B2}" type="presParOf" srcId="{B0F305ED-8F7B-4639-BF10-F200FDECA962}" destId="{0EBD8211-E1CA-4F00-A6B9-D40E514992A9}" srcOrd="0" destOrd="0" presId="urn:microsoft.com/office/officeart/2005/8/layout/orgChart1"/>
-    <dgm:cxn modelId="{1B565218-CE77-4564-B10E-E38802E4C3BF}" type="presParOf" srcId="{0EBD8211-E1CA-4F00-A6B9-D40E514992A9}" destId="{2ECDE611-8E19-4A45-BDC8-B8F1C8FCB669}" srcOrd="0" destOrd="0" presId="urn:microsoft.com/office/officeart/2005/8/layout/orgChart1"/>
-    <dgm:cxn modelId="{19E3C021-90B8-4938-ABA4-5DCDC5A2C780}" type="presParOf" srcId="{0EBD8211-E1CA-4F00-A6B9-D40E514992A9}" destId="{156E15A0-0874-45DF-956C-F8F8B3AAC131}" srcOrd="1" destOrd="0" presId="urn:microsoft.com/office/officeart/2005/8/layout/orgChart1"/>
-    <dgm:cxn modelId="{E29980E2-78D8-4122-9D33-AC343522CF14}" type="presParOf" srcId="{B0F305ED-8F7B-4639-BF10-F200FDECA962}" destId="{BA86B6AB-3778-41C1-9965-9229BAF707CD}" srcOrd="1" destOrd="0" presId="urn:microsoft.com/office/officeart/2005/8/layout/orgChart1"/>
-    <dgm:cxn modelId="{34D376AE-5ED2-4224-95DF-01B75AA24136}" type="presParOf" srcId="{B0F305ED-8F7B-4639-BF10-F200FDECA962}" destId="{93C6DF48-D5A2-445A-808E-6859AA6AE2AE}" srcOrd="2" destOrd="0" presId="urn:microsoft.com/office/officeart/2005/8/layout/orgChart1"/>
-    <dgm:cxn modelId="{D323A41C-063F-4740-8D1F-3B39DCA789EA}" type="presParOf" srcId="{B8D304A9-E570-467A-B621-4C496CEEEB2F}" destId="{162DC094-96D5-4019-A9CE-4E4670C5DF38}" srcOrd="2" destOrd="0" presId="urn:microsoft.com/office/officeart/2005/8/layout/orgChart1"/>
-    <dgm:cxn modelId="{50C775FA-6525-4641-9729-006B84EBF23B}" type="presParOf" srcId="{B8D304A9-E570-467A-B621-4C496CEEEB2F}" destId="{47593EDB-CC74-45D3-81E2-EFFE166D99FD}" srcOrd="3" destOrd="0" presId="urn:microsoft.com/office/officeart/2005/8/layout/orgChart1"/>
-    <dgm:cxn modelId="{8C237BF6-6F49-40D6-A7C5-E633E70397AD}" type="presParOf" srcId="{47593EDB-CC74-45D3-81E2-EFFE166D99FD}" destId="{623A8DE1-6013-4CFB-ADFE-9BF0ED20FBA3}" srcOrd="0" destOrd="0" presId="urn:microsoft.com/office/officeart/2005/8/layout/orgChart1"/>
-    <dgm:cxn modelId="{11D9F956-2893-45C3-97D1-F0821FC0E607}" type="presParOf" srcId="{623A8DE1-6013-4CFB-ADFE-9BF0ED20FBA3}" destId="{8F35D268-BFEA-437A-840C-CD4ED92830F2}" srcOrd="0" destOrd="0" presId="urn:microsoft.com/office/officeart/2005/8/layout/orgChart1"/>
-    <dgm:cxn modelId="{26976A64-9137-48C5-AD79-7CB2BFDBD9C0}" type="presParOf" srcId="{623A8DE1-6013-4CFB-ADFE-9BF0ED20FBA3}" destId="{AFB20C31-ED9C-45CD-BBAD-7DBD65E499CE}" srcOrd="1" destOrd="0" presId="urn:microsoft.com/office/officeart/2005/8/layout/orgChart1"/>
-    <dgm:cxn modelId="{05B62C99-4FEE-4D13-A3CD-3338B2A6D33D}" type="presParOf" srcId="{47593EDB-CC74-45D3-81E2-EFFE166D99FD}" destId="{E78B8E7B-A536-4A1B-878F-E1ED736C5FA0}" srcOrd="1" destOrd="0" presId="urn:microsoft.com/office/officeart/2005/8/layout/orgChart1"/>
-    <dgm:cxn modelId="{B14B13B5-BCE2-4D03-981E-EF157513BA1E}" type="presParOf" srcId="{47593EDB-CC74-45D3-81E2-EFFE166D99FD}" destId="{21A6C825-99BF-4508-B6FE-0E2B7349566B}" srcOrd="2" destOrd="0" presId="urn:microsoft.com/office/officeart/2005/8/layout/orgChart1"/>
-    <dgm:cxn modelId="{BB2A65CC-A4C3-46DA-AB10-B93F1DCBFB7B}" type="presParOf" srcId="{B8D304A9-E570-467A-B621-4C496CEEEB2F}" destId="{9CC8FF6D-18B9-4CEC-A9DD-6EDEC35B9ED6}" srcOrd="4" destOrd="0" presId="urn:microsoft.com/office/officeart/2005/8/layout/orgChart1"/>
-    <dgm:cxn modelId="{49D2287A-0890-4C3E-8903-696B88E8D1C2}" type="presParOf" srcId="{B8D304A9-E570-467A-B621-4C496CEEEB2F}" destId="{A16032D7-1C2A-4D78-BBFA-B0974FD57B41}" srcOrd="5" destOrd="0" presId="urn:microsoft.com/office/officeart/2005/8/layout/orgChart1"/>
-    <dgm:cxn modelId="{361F98D5-7F3B-44C5-AE71-6BDDEC9BFA54}" type="presParOf" srcId="{A16032D7-1C2A-4D78-BBFA-B0974FD57B41}" destId="{F23A1EFC-C8B4-43DA-B802-EDD31C6E7C34}" srcOrd="0" destOrd="0" presId="urn:microsoft.com/office/officeart/2005/8/layout/orgChart1"/>
-    <dgm:cxn modelId="{6897D17F-FD28-4581-BBEC-422D03C3524F}" type="presParOf" srcId="{F23A1EFC-C8B4-43DA-B802-EDD31C6E7C34}" destId="{0293DDDC-83D1-43FC-8E29-E9BF5FEB2530}" srcOrd="0" destOrd="0" presId="urn:microsoft.com/office/officeart/2005/8/layout/orgChart1"/>
-    <dgm:cxn modelId="{2AE38882-E807-41D6-B0F8-7DB5E5CFD7D7}" type="presParOf" srcId="{F23A1EFC-C8B4-43DA-B802-EDD31C6E7C34}" destId="{85E4C4D6-4066-43EA-AA25-C3FEBFE6B0F1}" srcOrd="1" destOrd="0" presId="urn:microsoft.com/office/officeart/2005/8/layout/orgChart1"/>
-    <dgm:cxn modelId="{8CE4EC07-64E7-4A21-AF97-5D8F584F94DA}" type="presParOf" srcId="{A16032D7-1C2A-4D78-BBFA-B0974FD57B41}" destId="{0B3E4B89-6B55-4897-B474-359445D0B46A}" srcOrd="1" destOrd="0" presId="urn:microsoft.com/office/officeart/2005/8/layout/orgChart1"/>
-    <dgm:cxn modelId="{0342D677-1F53-4783-9671-C941AF1D072B}" type="presParOf" srcId="{A16032D7-1C2A-4D78-BBFA-B0974FD57B41}" destId="{6216F011-2FA7-45A5-92B5-60132F19DC79}" srcOrd="2" destOrd="0" presId="urn:microsoft.com/office/officeart/2005/8/layout/orgChart1"/>
-    <dgm:cxn modelId="{DA952074-32A4-49BC-9D87-02748530A1F9}" type="presParOf" srcId="{B8D304A9-E570-467A-B621-4C496CEEEB2F}" destId="{D0A4D911-C634-4A89-81CC-C06593262E52}" srcOrd="6" destOrd="0" presId="urn:microsoft.com/office/officeart/2005/8/layout/orgChart1"/>
-    <dgm:cxn modelId="{30CE9C5E-9586-447A-8C6A-3D7A00F21471}" type="presParOf" srcId="{B8D304A9-E570-467A-B621-4C496CEEEB2F}" destId="{2D40998C-A0BE-4321-819E-3AAC293BD492}" srcOrd="7" destOrd="0" presId="urn:microsoft.com/office/officeart/2005/8/layout/orgChart1"/>
-    <dgm:cxn modelId="{DD9855AB-A691-466A-95F8-E01F2FCE0059}" type="presParOf" srcId="{2D40998C-A0BE-4321-819E-3AAC293BD492}" destId="{6AC74B1C-A911-47B0-BEEA-48F37B4122F2}" srcOrd="0" destOrd="0" presId="urn:microsoft.com/office/officeart/2005/8/layout/orgChart1"/>
-    <dgm:cxn modelId="{DFAD1684-4EF9-4B46-86F6-B307EF43E04B}" type="presParOf" srcId="{6AC74B1C-A911-47B0-BEEA-48F37B4122F2}" destId="{572C4FE1-124B-47B0-9958-B463F10031F1}" srcOrd="0" destOrd="0" presId="urn:microsoft.com/office/officeart/2005/8/layout/orgChart1"/>
-    <dgm:cxn modelId="{96C9D04C-77E9-49B2-B677-F2607F79B164}" type="presParOf" srcId="{6AC74B1C-A911-47B0-BEEA-48F37B4122F2}" destId="{922EF28C-3524-45E0-8905-D3C5D9D654C1}" srcOrd="1" destOrd="0" presId="urn:microsoft.com/office/officeart/2005/8/layout/orgChart1"/>
-    <dgm:cxn modelId="{F340ECE6-69BE-46D3-A6B0-6F4C84E3B958}" type="presParOf" srcId="{2D40998C-A0BE-4321-819E-3AAC293BD492}" destId="{4B322699-358C-489A-B5B9-1C4DB87A3663}" srcOrd="1" destOrd="0" presId="urn:microsoft.com/office/officeart/2005/8/layout/orgChart1"/>
-    <dgm:cxn modelId="{DC29A2E7-14E5-462F-9B1F-34C3758626CB}" type="presParOf" srcId="{2D40998C-A0BE-4321-819E-3AAC293BD492}" destId="{BACE2E62-F4CB-4B3C-B502-476C56D77EFE}" srcOrd="2" destOrd="0" presId="urn:microsoft.com/office/officeart/2005/8/layout/orgChart1"/>
-    <dgm:cxn modelId="{74DE5CEC-5E80-4EB7-BBFD-3A530B23CB84}" type="presParOf" srcId="{B8D304A9-E570-467A-B621-4C496CEEEB2F}" destId="{91EA9E65-93CB-4ED7-A97E-E55984D91FF3}" srcOrd="8" destOrd="0" presId="urn:microsoft.com/office/officeart/2005/8/layout/orgChart1"/>
-    <dgm:cxn modelId="{95B9D14E-9A2E-4A19-84F5-301F29C42017}" type="presParOf" srcId="{B8D304A9-E570-467A-B621-4C496CEEEB2F}" destId="{2A656BA0-BF5F-4346-9F2B-B03682B89C30}" srcOrd="9" destOrd="0" presId="urn:microsoft.com/office/officeart/2005/8/layout/orgChart1"/>
-    <dgm:cxn modelId="{7470FB10-DCD8-4B18-9F05-0DCA78AD3DCE}" type="presParOf" srcId="{2A656BA0-BF5F-4346-9F2B-B03682B89C30}" destId="{1738677F-7C3A-4964-BA22-B1A0E46B278C}" srcOrd="0" destOrd="0" presId="urn:microsoft.com/office/officeart/2005/8/layout/orgChart1"/>
-    <dgm:cxn modelId="{D75991EA-ECCB-4A1E-A323-4EA9CA8E0615}" type="presParOf" srcId="{1738677F-7C3A-4964-BA22-B1A0E46B278C}" destId="{91893EE7-6222-401C-996A-742C7196C6E2}" srcOrd="0" destOrd="0" presId="urn:microsoft.com/office/officeart/2005/8/layout/orgChart1"/>
-    <dgm:cxn modelId="{261FCB4C-C353-427A-93F7-C4765F177A18}" type="presParOf" srcId="{1738677F-7C3A-4964-BA22-B1A0E46B278C}" destId="{18D21AC2-4D84-43C6-BDDF-7ED11EFE5F77}" srcOrd="1" destOrd="0" presId="urn:microsoft.com/office/officeart/2005/8/layout/orgChart1"/>
-    <dgm:cxn modelId="{A695F817-ACE4-4F02-BE28-9059C898C286}" type="presParOf" srcId="{2A656BA0-BF5F-4346-9F2B-B03682B89C30}" destId="{A414FFD2-7257-4221-A5FC-C7C503D2A5E6}" srcOrd="1" destOrd="0" presId="urn:microsoft.com/office/officeart/2005/8/layout/orgChart1"/>
-    <dgm:cxn modelId="{E73912A4-ED42-47C6-AA6F-4361B18F665D}" type="presParOf" srcId="{2A656BA0-BF5F-4346-9F2B-B03682B89C30}" destId="{05A7A012-5B97-47D5-8716-AF0B1355A69A}" srcOrd="2" destOrd="0" presId="urn:microsoft.com/office/officeart/2005/8/layout/orgChart1"/>
-    <dgm:cxn modelId="{8AB68B1D-D733-4B80-B355-F988FBFEBD50}" type="presParOf" srcId="{3E709E9C-6A66-4721-BF07-32477D72F1E0}" destId="{326048FE-E931-45C3-AD6E-0863E9A9051C}" srcOrd="2" destOrd="0" presId="urn:microsoft.com/office/officeart/2005/8/layout/orgChart1"/>
-    <dgm:cxn modelId="{7809FBE2-0D37-460D-B3EC-FF4704E0D8FF}" type="presParOf" srcId="{8AA4F1C3-8A64-46E0-A692-5F9B601D37E4}" destId="{C378DC10-075D-4709-8B65-CCA55A199BCF}" srcOrd="2" destOrd="0" presId="urn:microsoft.com/office/officeart/2005/8/layout/orgChart1"/>
+    <dgm:cxn modelId="{D18426B0-25FE-403D-9818-E2160340D16B}" type="presOf" srcId="{FEC75873-C255-499E-9A03-C9A2E6011A8D}" destId="{62A1DD23-FAC9-438D-825E-C63E12E7DA47}" srcOrd="0" destOrd="0" presId="urn:microsoft.com/office/officeart/2005/8/layout/orgChart1"/>
+    <dgm:cxn modelId="{6B3B0226-2FB3-4BC1-967A-D82F854F6470}" type="presOf" srcId="{8F9AF9D7-0B65-408F-934F-4ADF6503E001}" destId="{162DC094-96D5-4019-A9CE-4E4670C5DF38}" srcOrd="0" destOrd="0" presId="urn:microsoft.com/office/officeart/2005/8/layout/orgChart1"/>
+    <dgm:cxn modelId="{88C9EC98-7A0C-4505-B3E5-E933C1E13CC5}" type="presOf" srcId="{A661DFE5-C997-4EF1-9FE7-0883CB8B5ED1}" destId="{85E4C4D6-4066-43EA-AA25-C3FEBFE6B0F1}" srcOrd="1" destOrd="0" presId="urn:microsoft.com/office/officeart/2005/8/layout/orgChart1"/>
+    <dgm:cxn modelId="{42470FCF-D71F-4E7A-B714-338334331219}" type="presOf" srcId="{9AE3530D-229C-452A-B4B6-BEDC1A649ABE}" destId="{07C873EF-84B4-49BC-BDF8-0C91AC187843}" srcOrd="1" destOrd="0" presId="urn:microsoft.com/office/officeart/2005/8/layout/orgChart1"/>
+    <dgm:cxn modelId="{CC4154DB-DC46-4A3A-AC26-8E40E0838A6A}" type="presOf" srcId="{9AE3530D-229C-452A-B4B6-BEDC1A649ABE}" destId="{4E22A71B-EC3D-4DC9-9B4B-F6291C67E0A9}" srcOrd="0" destOrd="0" presId="urn:microsoft.com/office/officeart/2005/8/layout/orgChart1"/>
+    <dgm:cxn modelId="{75476564-EA1F-49AD-85D6-D0C793FE034B}" type="presOf" srcId="{143AD274-DB82-4048-A449-18AF42664924}" destId="{CF9EA050-E467-4B34-811C-09394D21E1DE}" srcOrd="0" destOrd="0" presId="urn:microsoft.com/office/officeart/2005/8/layout/orgChart1"/>
+    <dgm:cxn modelId="{C8130D22-3AE0-45A5-A921-DA63CCD43C55}" type="presParOf" srcId="{314F4065-E841-4B4A-B85C-BF754E4965FB}" destId="{8AA4F1C3-8A64-46E0-A692-5F9B601D37E4}" srcOrd="0" destOrd="0" presId="urn:microsoft.com/office/officeart/2005/8/layout/orgChart1"/>
+    <dgm:cxn modelId="{C001DA17-DE37-48C7-A8D5-B43905F63C65}" type="presParOf" srcId="{8AA4F1C3-8A64-46E0-A692-5F9B601D37E4}" destId="{D541BEC1-BC39-4A35-8EAE-5C10957E5AD3}" srcOrd="0" destOrd="0" presId="urn:microsoft.com/office/officeart/2005/8/layout/orgChart1"/>
+    <dgm:cxn modelId="{6ABAEE64-3BD3-4C12-9C57-D6B26A072F9D}" type="presParOf" srcId="{D541BEC1-BC39-4A35-8EAE-5C10957E5AD3}" destId="{8EC8479F-04FB-4941-B2B0-179EBF42BBCB}" srcOrd="0" destOrd="0" presId="urn:microsoft.com/office/officeart/2005/8/layout/orgChart1"/>
+    <dgm:cxn modelId="{F033C98B-14C5-4FB4-9FF6-A62B369D8E69}" type="presParOf" srcId="{D541BEC1-BC39-4A35-8EAE-5C10957E5AD3}" destId="{639FC796-9021-40A8-9180-E76508732133}" srcOrd="1" destOrd="0" presId="urn:microsoft.com/office/officeart/2005/8/layout/orgChart1"/>
+    <dgm:cxn modelId="{4073971E-A16D-4DF7-A4E4-120CD58D684D}" type="presParOf" srcId="{8AA4F1C3-8A64-46E0-A692-5F9B601D37E4}" destId="{BDC995B5-9933-43D1-AF90-451B4793F615}" srcOrd="1" destOrd="0" presId="urn:microsoft.com/office/officeart/2005/8/layout/orgChart1"/>
+    <dgm:cxn modelId="{1495A569-2799-4C55-BC28-17013E1B5935}" type="presParOf" srcId="{BDC995B5-9933-43D1-AF90-451B4793F615}" destId="{BD3F8A4E-02CE-4791-A731-C587FF17FCA9}" srcOrd="0" destOrd="0" presId="urn:microsoft.com/office/officeart/2005/8/layout/orgChart1"/>
+    <dgm:cxn modelId="{F8C501C7-6983-464C-8EC9-FCC243F69371}" type="presParOf" srcId="{BDC995B5-9933-43D1-AF90-451B4793F615}" destId="{2200EC36-5029-4107-BD84-3E503E5CBC30}" srcOrd="1" destOrd="0" presId="urn:microsoft.com/office/officeart/2005/8/layout/orgChart1"/>
+    <dgm:cxn modelId="{9E73478D-38A2-4959-AF90-018399BE92AB}" type="presParOf" srcId="{2200EC36-5029-4107-BD84-3E503E5CBC30}" destId="{5CF11921-900A-4491-B59A-B33EAC23CE40}" srcOrd="0" destOrd="0" presId="urn:microsoft.com/office/officeart/2005/8/layout/orgChart1"/>
+    <dgm:cxn modelId="{CEF7207E-E1BC-4656-8584-C076AF28517A}" type="presParOf" srcId="{5CF11921-900A-4491-B59A-B33EAC23CE40}" destId="{7907BE6B-BD29-47EA-BCB7-B53B4A4F8810}" srcOrd="0" destOrd="0" presId="urn:microsoft.com/office/officeart/2005/8/layout/orgChart1"/>
+    <dgm:cxn modelId="{22531F0B-39F5-4F5D-ACD0-A2EF348F41FC}" type="presParOf" srcId="{5CF11921-900A-4491-B59A-B33EAC23CE40}" destId="{486B2A97-80F0-4366-9004-80834ED4A0DC}" srcOrd="1" destOrd="0" presId="urn:microsoft.com/office/officeart/2005/8/layout/orgChart1"/>
+    <dgm:cxn modelId="{4A68874A-B15C-41DD-BFFE-C1379AB54436}" type="presParOf" srcId="{2200EC36-5029-4107-BD84-3E503E5CBC30}" destId="{E3EE42CF-D199-4B2F-9916-D9A6DC26E629}" srcOrd="1" destOrd="0" presId="urn:microsoft.com/office/officeart/2005/8/layout/orgChart1"/>
+    <dgm:cxn modelId="{9C8CF1E9-0B9D-4169-A0CD-1BCA9A18031D}" type="presParOf" srcId="{E3EE42CF-D199-4B2F-9916-D9A6DC26E629}" destId="{14188B6C-605E-4F58-9CF0-4C536BE8E90A}" srcOrd="0" destOrd="0" presId="urn:microsoft.com/office/officeart/2005/8/layout/orgChart1"/>
+    <dgm:cxn modelId="{EDA33D57-621A-461B-B042-684501F97383}" type="presParOf" srcId="{E3EE42CF-D199-4B2F-9916-D9A6DC26E629}" destId="{003CA6A6-1446-4A54-A788-A64BEEC9479B}" srcOrd="1" destOrd="0" presId="urn:microsoft.com/office/officeart/2005/8/layout/orgChart1"/>
+    <dgm:cxn modelId="{FB158CAF-64C3-411F-AFE2-2F3F85E91072}" type="presParOf" srcId="{003CA6A6-1446-4A54-A788-A64BEEC9479B}" destId="{07CEA23B-2EF7-4A94-9ACC-303FC74A1C29}" srcOrd="0" destOrd="0" presId="urn:microsoft.com/office/officeart/2005/8/layout/orgChart1"/>
+    <dgm:cxn modelId="{DC771944-ACD1-4D1C-B8F9-B62223CE3299}" type="presParOf" srcId="{07CEA23B-2EF7-4A94-9ACC-303FC74A1C29}" destId="{613AEB90-9E67-4A14-A2D4-212A2E987D61}" srcOrd="0" destOrd="0" presId="urn:microsoft.com/office/officeart/2005/8/layout/orgChart1"/>
+    <dgm:cxn modelId="{34303C30-B03E-47D2-9BAD-30E21D6ED7E0}" type="presParOf" srcId="{07CEA23B-2EF7-4A94-9ACC-303FC74A1C29}" destId="{3BFB47D7-36C9-4EEB-BD6B-6B41F9D89386}" srcOrd="1" destOrd="0" presId="urn:microsoft.com/office/officeart/2005/8/layout/orgChart1"/>
+    <dgm:cxn modelId="{66CF6FD2-6077-4E9A-84BB-36DBA335414E}" type="presParOf" srcId="{003CA6A6-1446-4A54-A788-A64BEEC9479B}" destId="{2ECEA1EE-705A-411E-B04E-BBF01A7832FA}" srcOrd="1" destOrd="0" presId="urn:microsoft.com/office/officeart/2005/8/layout/orgChart1"/>
+    <dgm:cxn modelId="{AF6A3C6F-E1DB-4B45-969C-5E98C3BA29AC}" type="presParOf" srcId="{003CA6A6-1446-4A54-A788-A64BEEC9479B}" destId="{E7F2BEE6-7AD2-4E9F-8B7E-AC75B67AD70A}" srcOrd="2" destOrd="0" presId="urn:microsoft.com/office/officeart/2005/8/layout/orgChart1"/>
+    <dgm:cxn modelId="{DD042A2D-4DAE-42E8-9065-14566E2433C1}" type="presParOf" srcId="{E3EE42CF-D199-4B2F-9916-D9A6DC26E629}" destId="{512BFB34-D1B6-41C7-9255-38EDB863C487}" srcOrd="2" destOrd="0" presId="urn:microsoft.com/office/officeart/2005/8/layout/orgChart1"/>
+    <dgm:cxn modelId="{36BFC721-FA7D-4C96-8E69-8792E4A38049}" type="presParOf" srcId="{E3EE42CF-D199-4B2F-9916-D9A6DC26E629}" destId="{3E92AFEB-7B6F-4B91-BF63-FAEAAB6A58F8}" srcOrd="3" destOrd="0" presId="urn:microsoft.com/office/officeart/2005/8/layout/orgChart1"/>
+    <dgm:cxn modelId="{3CFDEB83-7CD1-4F3A-B78E-0B868F542D4F}" type="presParOf" srcId="{3E92AFEB-7B6F-4B91-BF63-FAEAAB6A58F8}" destId="{3B0ED4DF-EA8A-4F48-B3A0-113A6EEC6EAF}" srcOrd="0" destOrd="0" presId="urn:microsoft.com/office/officeart/2005/8/layout/orgChart1"/>
+    <dgm:cxn modelId="{30940511-699B-46D9-92C8-9FB60BDE7BD8}" type="presParOf" srcId="{3B0ED4DF-EA8A-4F48-B3A0-113A6EEC6EAF}" destId="{4E22A71B-EC3D-4DC9-9B4B-F6291C67E0A9}" srcOrd="0" destOrd="0" presId="urn:microsoft.com/office/officeart/2005/8/layout/orgChart1"/>
+    <dgm:cxn modelId="{389AAE08-3081-4EBD-B1C3-E00B030D38B7}" type="presParOf" srcId="{3B0ED4DF-EA8A-4F48-B3A0-113A6EEC6EAF}" destId="{07C873EF-84B4-49BC-BDF8-0C91AC187843}" srcOrd="1" destOrd="0" presId="urn:microsoft.com/office/officeart/2005/8/layout/orgChart1"/>
+    <dgm:cxn modelId="{3295A961-DD3F-4C3B-B5FD-DB8EEFA85961}" type="presParOf" srcId="{3E92AFEB-7B6F-4B91-BF63-FAEAAB6A58F8}" destId="{98497DAA-6576-434F-A3EF-59EF541A335A}" srcOrd="1" destOrd="0" presId="urn:microsoft.com/office/officeart/2005/8/layout/orgChart1"/>
+    <dgm:cxn modelId="{3E7DC952-F4D4-415A-8A39-A58178023A1F}" type="presParOf" srcId="{3E92AFEB-7B6F-4B91-BF63-FAEAAB6A58F8}" destId="{26907541-EDBF-4BA9-B0E4-35C96E5870D0}" srcOrd="2" destOrd="0" presId="urn:microsoft.com/office/officeart/2005/8/layout/orgChart1"/>
+    <dgm:cxn modelId="{C31236C6-C26F-44BF-BB94-7BD6FC94A014}" type="presParOf" srcId="{E3EE42CF-D199-4B2F-9916-D9A6DC26E629}" destId="{301DF4FD-12FA-4E65-9E89-6505DFE48CFB}" srcOrd="4" destOrd="0" presId="urn:microsoft.com/office/officeart/2005/8/layout/orgChart1"/>
+    <dgm:cxn modelId="{8F17CBF7-2150-4E3C-A2C1-624943FA0152}" type="presParOf" srcId="{E3EE42CF-D199-4B2F-9916-D9A6DC26E629}" destId="{AE445697-F196-446C-9389-05E37885D875}" srcOrd="5" destOrd="0" presId="urn:microsoft.com/office/officeart/2005/8/layout/orgChart1"/>
+    <dgm:cxn modelId="{86A80D9E-C8E2-417B-A364-FB2FE485DED2}" type="presParOf" srcId="{AE445697-F196-446C-9389-05E37885D875}" destId="{EC742D30-3143-4B39-8664-FFE0825A72CF}" srcOrd="0" destOrd="0" presId="urn:microsoft.com/office/officeart/2005/8/layout/orgChart1"/>
+    <dgm:cxn modelId="{DA7D8C75-6321-481D-9268-CF813D0825B8}" type="presParOf" srcId="{EC742D30-3143-4B39-8664-FFE0825A72CF}" destId="{FB86D392-E9D6-4242-9C67-BF5CC8278870}" srcOrd="0" destOrd="0" presId="urn:microsoft.com/office/officeart/2005/8/layout/orgChart1"/>
+    <dgm:cxn modelId="{57C78A65-37B6-448A-B6DD-40A6E42A58C3}" type="presParOf" srcId="{EC742D30-3143-4B39-8664-FFE0825A72CF}" destId="{07C33F62-259D-4E1D-8FA9-EE5B2AC2F84F}" srcOrd="1" destOrd="0" presId="urn:microsoft.com/office/officeart/2005/8/layout/orgChart1"/>
+    <dgm:cxn modelId="{CEBDB773-D11C-4635-8F0F-2258A3C947ED}" type="presParOf" srcId="{AE445697-F196-446C-9389-05E37885D875}" destId="{1B77863B-A0E6-4EC9-80AC-2F535B1794D9}" srcOrd="1" destOrd="0" presId="urn:microsoft.com/office/officeart/2005/8/layout/orgChart1"/>
+    <dgm:cxn modelId="{C9C1E08D-A1CE-462A-81F5-ABD5B12A5497}" type="presParOf" srcId="{AE445697-F196-446C-9389-05E37885D875}" destId="{660EE785-12EE-49B5-8718-8318D9E11604}" srcOrd="2" destOrd="0" presId="urn:microsoft.com/office/officeart/2005/8/layout/orgChart1"/>
+    <dgm:cxn modelId="{0754BF05-1C74-4F3D-8152-0CF35BA59803}" type="presParOf" srcId="{E3EE42CF-D199-4B2F-9916-D9A6DC26E629}" destId="{D31D91AD-DE0F-4D24-9092-6D9BBDAE0178}" srcOrd="6" destOrd="0" presId="urn:microsoft.com/office/officeart/2005/8/layout/orgChart1"/>
+    <dgm:cxn modelId="{284044E6-7ED2-45EB-97DC-73AEDB1FC651}" type="presParOf" srcId="{E3EE42CF-D199-4B2F-9916-D9A6DC26E629}" destId="{7AB6A157-64E9-4D81-9833-FAE451DC0D42}" srcOrd="7" destOrd="0" presId="urn:microsoft.com/office/officeart/2005/8/layout/orgChart1"/>
+    <dgm:cxn modelId="{F8C1ADD5-66A7-4DAE-BCAC-15948603146F}" type="presParOf" srcId="{7AB6A157-64E9-4D81-9833-FAE451DC0D42}" destId="{E037FF39-487A-476B-B751-C3288D1DAB17}" srcOrd="0" destOrd="0" presId="urn:microsoft.com/office/officeart/2005/8/layout/orgChart1"/>
+    <dgm:cxn modelId="{595EC4AD-1A03-44E3-A94A-96068F903F82}" type="presParOf" srcId="{E037FF39-487A-476B-B751-C3288D1DAB17}" destId="{C56B4C42-4512-4C88-8306-2DD5C4A02618}" srcOrd="0" destOrd="0" presId="urn:microsoft.com/office/officeart/2005/8/layout/orgChart1"/>
+    <dgm:cxn modelId="{A0F17462-654C-4CC4-B45A-F722CA903352}" type="presParOf" srcId="{E037FF39-487A-476B-B751-C3288D1DAB17}" destId="{446A58AC-C3D4-4DBE-B212-ED1EAC55676E}" srcOrd="1" destOrd="0" presId="urn:microsoft.com/office/officeart/2005/8/layout/orgChart1"/>
+    <dgm:cxn modelId="{7CAA448F-7253-4853-944A-65415268A927}" type="presParOf" srcId="{7AB6A157-64E9-4D81-9833-FAE451DC0D42}" destId="{83C38A32-F700-4389-BD98-5CA363C1D95D}" srcOrd="1" destOrd="0" presId="urn:microsoft.com/office/officeart/2005/8/layout/orgChart1"/>
+    <dgm:cxn modelId="{1AA45662-9EA0-4CA2-98AE-B43064F70089}" type="presParOf" srcId="{7AB6A157-64E9-4D81-9833-FAE451DC0D42}" destId="{1F7FC119-6987-40EB-8001-305A11137E05}" srcOrd="2" destOrd="0" presId="urn:microsoft.com/office/officeart/2005/8/layout/orgChart1"/>
+    <dgm:cxn modelId="{5E2A6254-292E-449C-8957-CC5CC2AEAA24}" type="presParOf" srcId="{E3EE42CF-D199-4B2F-9916-D9A6DC26E629}" destId="{4AF66196-4C8B-4825-BFC3-868D03B09B18}" srcOrd="8" destOrd="0" presId="urn:microsoft.com/office/officeart/2005/8/layout/orgChart1"/>
+    <dgm:cxn modelId="{B569EC98-8A12-4263-8C9B-542A2B89A848}" type="presParOf" srcId="{E3EE42CF-D199-4B2F-9916-D9A6DC26E629}" destId="{EE690A25-BA09-42B6-848A-174BF124B8C1}" srcOrd="9" destOrd="0" presId="urn:microsoft.com/office/officeart/2005/8/layout/orgChart1"/>
+    <dgm:cxn modelId="{9E9947B3-475C-4788-B719-173BD763B849}" type="presParOf" srcId="{EE690A25-BA09-42B6-848A-174BF124B8C1}" destId="{A1397F2A-3E43-4EC8-AA0C-2DC3365A0CA9}" srcOrd="0" destOrd="0" presId="urn:microsoft.com/office/officeart/2005/8/layout/orgChart1"/>
+    <dgm:cxn modelId="{E6073CC4-D86F-42C2-86E5-611B7635A688}" type="presParOf" srcId="{A1397F2A-3E43-4EC8-AA0C-2DC3365A0CA9}" destId="{A72BFA18-AA44-465D-B487-0EEC216ED266}" srcOrd="0" destOrd="0" presId="urn:microsoft.com/office/officeart/2005/8/layout/orgChart1"/>
+    <dgm:cxn modelId="{4402F3A8-1159-43E3-89DF-6602A7E106CC}" type="presParOf" srcId="{A1397F2A-3E43-4EC8-AA0C-2DC3365A0CA9}" destId="{15E3A064-E8B6-4AEA-9E2F-4624CB630732}" srcOrd="1" destOrd="0" presId="urn:microsoft.com/office/officeart/2005/8/layout/orgChart1"/>
+    <dgm:cxn modelId="{13437628-8024-4C0B-9DB8-79E77EBBAA1D}" type="presParOf" srcId="{EE690A25-BA09-42B6-848A-174BF124B8C1}" destId="{8BEA7DAD-E1ED-4FA4-AF13-1C9E5388E386}" srcOrd="1" destOrd="0" presId="urn:microsoft.com/office/officeart/2005/8/layout/orgChart1"/>
+    <dgm:cxn modelId="{CF30C521-E1AD-44E4-8B03-2F56AA5559E3}" type="presParOf" srcId="{EE690A25-BA09-42B6-848A-174BF124B8C1}" destId="{5C726E7E-E2C9-495B-942D-2124E0350851}" srcOrd="2" destOrd="0" presId="urn:microsoft.com/office/officeart/2005/8/layout/orgChart1"/>
+    <dgm:cxn modelId="{C0B2347F-4E41-4D71-825E-5CE6E1B19929}" type="presParOf" srcId="{2200EC36-5029-4107-BD84-3E503E5CBC30}" destId="{119750EE-868C-477F-9F72-6B03D3AF92B7}" srcOrd="2" destOrd="0" presId="urn:microsoft.com/office/officeart/2005/8/layout/orgChart1"/>
+    <dgm:cxn modelId="{31863DA5-2026-43B6-9571-AC8BE872A702}" type="presParOf" srcId="{BDC995B5-9933-43D1-AF90-451B4793F615}" destId="{CF9EA050-E467-4B34-811C-09394D21E1DE}" srcOrd="2" destOrd="0" presId="urn:microsoft.com/office/officeart/2005/8/layout/orgChart1"/>
+    <dgm:cxn modelId="{8E1A332C-8706-4809-9B3C-D30CECA66E76}" type="presParOf" srcId="{BDC995B5-9933-43D1-AF90-451B4793F615}" destId="{18022E12-0F1E-4DCA-A0EF-5BDAB32E9F02}" srcOrd="3" destOrd="0" presId="urn:microsoft.com/office/officeart/2005/8/layout/orgChart1"/>
+    <dgm:cxn modelId="{E8583695-E8B6-460C-9451-FA5936A4CA57}" type="presParOf" srcId="{18022E12-0F1E-4DCA-A0EF-5BDAB32E9F02}" destId="{9E994452-F63A-463F-AE44-BC0F0287C866}" srcOrd="0" destOrd="0" presId="urn:microsoft.com/office/officeart/2005/8/layout/orgChart1"/>
+    <dgm:cxn modelId="{9210991F-B688-436F-B525-62F2B229354A}" type="presParOf" srcId="{9E994452-F63A-463F-AE44-BC0F0287C866}" destId="{2222A9AA-F608-4B49-B2C5-3FF0D126EFC9}" srcOrd="0" destOrd="0" presId="urn:microsoft.com/office/officeart/2005/8/layout/orgChart1"/>
+    <dgm:cxn modelId="{2872D0CF-857A-452A-A666-614BE07B34F8}" type="presParOf" srcId="{9E994452-F63A-463F-AE44-BC0F0287C866}" destId="{440FA66A-6B47-4851-8F83-04F248FF283C}" srcOrd="1" destOrd="0" presId="urn:microsoft.com/office/officeart/2005/8/layout/orgChart1"/>
+    <dgm:cxn modelId="{FEE3F4C1-0D26-4AE3-AAD3-C7335C17C836}" type="presParOf" srcId="{18022E12-0F1E-4DCA-A0EF-5BDAB32E9F02}" destId="{AD8B409A-62D7-43D2-A29C-AF71CDC877A9}" srcOrd="1" destOrd="0" presId="urn:microsoft.com/office/officeart/2005/8/layout/orgChart1"/>
+    <dgm:cxn modelId="{0FBADAF3-5225-40BD-922C-39D3F28475E4}" type="presParOf" srcId="{18022E12-0F1E-4DCA-A0EF-5BDAB32E9F02}" destId="{82270006-95D5-435B-BCB0-A7B573E89EA8}" srcOrd="2" destOrd="0" presId="urn:microsoft.com/office/officeart/2005/8/layout/orgChart1"/>
+    <dgm:cxn modelId="{3A331A38-1B24-4202-B677-AE08937DD756}" type="presParOf" srcId="{BDC995B5-9933-43D1-AF90-451B4793F615}" destId="{4A3F5B5D-6EDC-4D41-B6AF-A11C207DB9B0}" srcOrd="4" destOrd="0" presId="urn:microsoft.com/office/officeart/2005/8/layout/orgChart1"/>
+    <dgm:cxn modelId="{0BDC3B08-402E-4B1E-9FA1-7432717757E2}" type="presParOf" srcId="{BDC995B5-9933-43D1-AF90-451B4793F615}" destId="{80E10CB5-D14E-4A0E-BFE4-7AD9C91B2D76}" srcOrd="5" destOrd="0" presId="urn:microsoft.com/office/officeart/2005/8/layout/orgChart1"/>
+    <dgm:cxn modelId="{83D6CC95-FB6B-4338-A420-ACE1B29C04A6}" type="presParOf" srcId="{80E10CB5-D14E-4A0E-BFE4-7AD9C91B2D76}" destId="{ED8CCCA9-CBB9-438E-8118-8F776ACE86C4}" srcOrd="0" destOrd="0" presId="urn:microsoft.com/office/officeart/2005/8/layout/orgChart1"/>
+    <dgm:cxn modelId="{3CCE7968-0E6D-4B62-B02D-648B927C1A19}" type="presParOf" srcId="{ED8CCCA9-CBB9-438E-8118-8F776ACE86C4}" destId="{2D63C95C-582F-47E7-820B-94F3DA506757}" srcOrd="0" destOrd="0" presId="urn:microsoft.com/office/officeart/2005/8/layout/orgChart1"/>
+    <dgm:cxn modelId="{E920E2A5-721F-4900-AF09-90C503D2DD8E}" type="presParOf" srcId="{ED8CCCA9-CBB9-438E-8118-8F776ACE86C4}" destId="{9C758F59-C9FC-4DEC-A134-2013451E3721}" srcOrd="1" destOrd="0" presId="urn:microsoft.com/office/officeart/2005/8/layout/orgChart1"/>
+    <dgm:cxn modelId="{3E59FBEB-64AD-4A67-8F95-D5569F7B0BF7}" type="presParOf" srcId="{80E10CB5-D14E-4A0E-BFE4-7AD9C91B2D76}" destId="{A9F43165-21D2-4105-96EC-648C98BE7C68}" srcOrd="1" destOrd="0" presId="urn:microsoft.com/office/officeart/2005/8/layout/orgChart1"/>
+    <dgm:cxn modelId="{910B69B8-8791-4763-A269-4B41D65F0072}" type="presParOf" srcId="{A9F43165-21D2-4105-96EC-648C98BE7C68}" destId="{7F768AFA-2D38-4CAA-9595-4ED2DCEBEFC6}" srcOrd="0" destOrd="0" presId="urn:microsoft.com/office/officeart/2005/8/layout/orgChart1"/>
+    <dgm:cxn modelId="{A12AD5CF-F036-4A69-8400-75B51EE4B073}" type="presParOf" srcId="{A9F43165-21D2-4105-96EC-648C98BE7C68}" destId="{5995336D-816B-4065-820A-1E9C53884E62}" srcOrd="1" destOrd="0" presId="urn:microsoft.com/office/officeart/2005/8/layout/orgChart1"/>
+    <dgm:cxn modelId="{69A600EE-7659-491C-918F-7F21845969D7}" type="presParOf" srcId="{5995336D-816B-4065-820A-1E9C53884E62}" destId="{5480E653-4D22-4545-A841-95C0C80B041A}" srcOrd="0" destOrd="0" presId="urn:microsoft.com/office/officeart/2005/8/layout/orgChart1"/>
+    <dgm:cxn modelId="{EC3FDB30-5848-4D68-9A4F-6CE370BBDE0C}" type="presParOf" srcId="{5480E653-4D22-4545-A841-95C0C80B041A}" destId="{62A1DD23-FAC9-438D-825E-C63E12E7DA47}" srcOrd="0" destOrd="0" presId="urn:microsoft.com/office/officeart/2005/8/layout/orgChart1"/>
+    <dgm:cxn modelId="{368C7015-A24C-4715-A258-86050FC0A3A8}" type="presParOf" srcId="{5480E653-4D22-4545-A841-95C0C80B041A}" destId="{77F2DFD9-A287-4EAD-B03C-BE89BFA94779}" srcOrd="1" destOrd="0" presId="urn:microsoft.com/office/officeart/2005/8/layout/orgChart1"/>
+    <dgm:cxn modelId="{3E9CFA84-ECF6-4049-9096-007B01E778B7}" type="presParOf" srcId="{5995336D-816B-4065-820A-1E9C53884E62}" destId="{666494EF-2F9A-4959-B0EB-108503CF328B}" srcOrd="1" destOrd="0" presId="urn:microsoft.com/office/officeart/2005/8/layout/orgChart1"/>
+    <dgm:cxn modelId="{08242174-CCB4-4067-A1FC-34F28B9FFD90}" type="presParOf" srcId="{5995336D-816B-4065-820A-1E9C53884E62}" destId="{FBFEC063-CD18-4180-A305-66ABF8781D0C}" srcOrd="2" destOrd="0" presId="urn:microsoft.com/office/officeart/2005/8/layout/orgChart1"/>
+    <dgm:cxn modelId="{49006C6F-C2D6-41C3-A785-5E4E9CB2D377}" type="presParOf" srcId="{A9F43165-21D2-4105-96EC-648C98BE7C68}" destId="{F57BBD2D-F838-46EA-9E48-2B66469FF015}" srcOrd="2" destOrd="0" presId="urn:microsoft.com/office/officeart/2005/8/layout/orgChart1"/>
+    <dgm:cxn modelId="{07F980E6-B820-4595-B30B-B452247BE0A8}" type="presParOf" srcId="{A9F43165-21D2-4105-96EC-648C98BE7C68}" destId="{0865A688-1292-47DC-9A01-DF6117556627}" srcOrd="3" destOrd="0" presId="urn:microsoft.com/office/officeart/2005/8/layout/orgChart1"/>
+    <dgm:cxn modelId="{9584F980-8583-4C29-B80E-36498E5C4711}" type="presParOf" srcId="{0865A688-1292-47DC-9A01-DF6117556627}" destId="{3603A33B-21EA-4668-9610-3AE713180838}" srcOrd="0" destOrd="0" presId="urn:microsoft.com/office/officeart/2005/8/layout/orgChart1"/>
+    <dgm:cxn modelId="{044CA4AA-543D-424D-B978-2C86D9B90C26}" type="presParOf" srcId="{3603A33B-21EA-4668-9610-3AE713180838}" destId="{0AAB95F1-65E4-4307-8505-DA961D0850EC}" srcOrd="0" destOrd="0" presId="urn:microsoft.com/office/officeart/2005/8/layout/orgChart1"/>
+    <dgm:cxn modelId="{6B3EC0F0-1F10-4ED5-8035-D279FC18E44B}" type="presParOf" srcId="{3603A33B-21EA-4668-9610-3AE713180838}" destId="{FBEE7191-EE97-44BF-BFC9-51C9FAB9454C}" srcOrd="1" destOrd="0" presId="urn:microsoft.com/office/officeart/2005/8/layout/orgChart1"/>
+    <dgm:cxn modelId="{25BB65B2-45DE-4CE1-9FAB-E439B2FF4D03}" type="presParOf" srcId="{0865A688-1292-47DC-9A01-DF6117556627}" destId="{236AFA7C-184A-4D9F-8C4E-89A92C13516E}" srcOrd="1" destOrd="0" presId="urn:microsoft.com/office/officeart/2005/8/layout/orgChart1"/>
+    <dgm:cxn modelId="{B9BFE22F-CBC8-439F-B831-D8D8525DAC67}" type="presParOf" srcId="{0865A688-1292-47DC-9A01-DF6117556627}" destId="{22FB6E7F-8A94-417C-B381-6D29BAE51862}" srcOrd="2" destOrd="0" presId="urn:microsoft.com/office/officeart/2005/8/layout/orgChart1"/>
+    <dgm:cxn modelId="{CAAEB7E7-17B5-47A3-B028-9F0C98C28CC1}" type="presParOf" srcId="{80E10CB5-D14E-4A0E-BFE4-7AD9C91B2D76}" destId="{0F774EB6-B2E0-4434-A744-E51F2425C506}" srcOrd="2" destOrd="0" presId="urn:microsoft.com/office/officeart/2005/8/layout/orgChart1"/>
+    <dgm:cxn modelId="{BCF6F4B4-852F-4BC8-B3D1-C6901E59DC7F}" type="presParOf" srcId="{BDC995B5-9933-43D1-AF90-451B4793F615}" destId="{9F273112-DA52-4838-B68F-E6590F52D9B1}" srcOrd="6" destOrd="0" presId="urn:microsoft.com/office/officeart/2005/8/layout/orgChart1"/>
+    <dgm:cxn modelId="{1014DA6A-B5E7-47D9-8C68-FB545472D6E3}" type="presParOf" srcId="{BDC995B5-9933-43D1-AF90-451B4793F615}" destId="{3E709E9C-6A66-4721-BF07-32477D72F1E0}" srcOrd="7" destOrd="0" presId="urn:microsoft.com/office/officeart/2005/8/layout/orgChart1"/>
+    <dgm:cxn modelId="{96C0C8BE-B13B-4228-9AF5-3705A345FC41}" type="presParOf" srcId="{3E709E9C-6A66-4721-BF07-32477D72F1E0}" destId="{A61F155C-6656-4304-9135-B986C274E84C}" srcOrd="0" destOrd="0" presId="urn:microsoft.com/office/officeart/2005/8/layout/orgChart1"/>
+    <dgm:cxn modelId="{7D18B4D9-5051-44FE-94E5-A10B533EFC88}" type="presParOf" srcId="{A61F155C-6656-4304-9135-B986C274E84C}" destId="{489837F3-F773-4826-A238-0DF923248C7C}" srcOrd="0" destOrd="0" presId="urn:microsoft.com/office/officeart/2005/8/layout/orgChart1"/>
+    <dgm:cxn modelId="{5C651394-DD0F-4BBA-B055-F53E0F1B1E37}" type="presParOf" srcId="{A61F155C-6656-4304-9135-B986C274E84C}" destId="{0F9E84A7-E830-4CA5-AF81-3585A1FE7CAC}" srcOrd="1" destOrd="0" presId="urn:microsoft.com/office/officeart/2005/8/layout/orgChart1"/>
+    <dgm:cxn modelId="{CFBF574C-B30F-45CA-93E8-851ACFAB4541}" type="presParOf" srcId="{3E709E9C-6A66-4721-BF07-32477D72F1E0}" destId="{B8D304A9-E570-467A-B621-4C496CEEEB2F}" srcOrd="1" destOrd="0" presId="urn:microsoft.com/office/officeart/2005/8/layout/orgChart1"/>
+    <dgm:cxn modelId="{41BF3764-8368-4AFE-950C-DA803EC439D7}" type="presParOf" srcId="{B8D304A9-E570-467A-B621-4C496CEEEB2F}" destId="{978E6762-30B7-4938-9517-415CE4209186}" srcOrd="0" destOrd="0" presId="urn:microsoft.com/office/officeart/2005/8/layout/orgChart1"/>
+    <dgm:cxn modelId="{B5121245-9CD9-452D-9B02-2FF3F92A7C4E}" type="presParOf" srcId="{B8D304A9-E570-467A-B621-4C496CEEEB2F}" destId="{B0F305ED-8F7B-4639-BF10-F200FDECA962}" srcOrd="1" destOrd="0" presId="urn:microsoft.com/office/officeart/2005/8/layout/orgChart1"/>
+    <dgm:cxn modelId="{D86B1DB4-81CF-4AE9-B505-98BF776FEEF9}" type="presParOf" srcId="{B0F305ED-8F7B-4639-BF10-F200FDECA962}" destId="{0EBD8211-E1CA-4F00-A6B9-D40E514992A9}" srcOrd="0" destOrd="0" presId="urn:microsoft.com/office/officeart/2005/8/layout/orgChart1"/>
+    <dgm:cxn modelId="{17526D8F-D219-425E-A91C-D619E018C7A4}" type="presParOf" srcId="{0EBD8211-E1CA-4F00-A6B9-D40E514992A9}" destId="{2ECDE611-8E19-4A45-BDC8-B8F1C8FCB669}" srcOrd="0" destOrd="0" presId="urn:microsoft.com/office/officeart/2005/8/layout/orgChart1"/>
+    <dgm:cxn modelId="{0EF9A4F4-F897-4F75-B317-20F5C2CC027F}" type="presParOf" srcId="{0EBD8211-E1CA-4F00-A6B9-D40E514992A9}" destId="{156E15A0-0874-45DF-956C-F8F8B3AAC131}" srcOrd="1" destOrd="0" presId="urn:microsoft.com/office/officeart/2005/8/layout/orgChart1"/>
+    <dgm:cxn modelId="{7433FF40-FD2E-4171-98BF-FD366C9CD3A2}" type="presParOf" srcId="{B0F305ED-8F7B-4639-BF10-F200FDECA962}" destId="{BA86B6AB-3778-41C1-9965-9229BAF707CD}" srcOrd="1" destOrd="0" presId="urn:microsoft.com/office/officeart/2005/8/layout/orgChart1"/>
+    <dgm:cxn modelId="{5B1139B5-ED4B-4F12-AC8C-4FB0C09510FA}" type="presParOf" srcId="{B0F305ED-8F7B-4639-BF10-F200FDECA962}" destId="{93C6DF48-D5A2-445A-808E-6859AA6AE2AE}" srcOrd="2" destOrd="0" presId="urn:microsoft.com/office/officeart/2005/8/layout/orgChart1"/>
+    <dgm:cxn modelId="{8CD0E2C7-968D-4EF3-BA34-ED723D6D659C}" type="presParOf" srcId="{B8D304A9-E570-467A-B621-4C496CEEEB2F}" destId="{162DC094-96D5-4019-A9CE-4E4670C5DF38}" srcOrd="2" destOrd="0" presId="urn:microsoft.com/office/officeart/2005/8/layout/orgChart1"/>
+    <dgm:cxn modelId="{3F2D3C40-387F-498B-869C-61573D498CA2}" type="presParOf" srcId="{B8D304A9-E570-467A-B621-4C496CEEEB2F}" destId="{47593EDB-CC74-45D3-81E2-EFFE166D99FD}" srcOrd="3" destOrd="0" presId="urn:microsoft.com/office/officeart/2005/8/layout/orgChart1"/>
+    <dgm:cxn modelId="{DDC6F069-02D9-4B93-94C7-678D8563A3C3}" type="presParOf" srcId="{47593EDB-CC74-45D3-81E2-EFFE166D99FD}" destId="{623A8DE1-6013-4CFB-ADFE-9BF0ED20FBA3}" srcOrd="0" destOrd="0" presId="urn:microsoft.com/office/officeart/2005/8/layout/orgChart1"/>
+    <dgm:cxn modelId="{67B5EED1-F5EA-4015-9342-117BE062C789}" type="presParOf" srcId="{623A8DE1-6013-4CFB-ADFE-9BF0ED20FBA3}" destId="{8F35D268-BFEA-437A-840C-CD4ED92830F2}" srcOrd="0" destOrd="0" presId="urn:microsoft.com/office/officeart/2005/8/layout/orgChart1"/>
+    <dgm:cxn modelId="{EA4B6E10-1406-4878-810C-72F694DA35BE}" type="presParOf" srcId="{623A8DE1-6013-4CFB-ADFE-9BF0ED20FBA3}" destId="{AFB20C31-ED9C-45CD-BBAD-7DBD65E499CE}" srcOrd="1" destOrd="0" presId="urn:microsoft.com/office/officeart/2005/8/layout/orgChart1"/>
+    <dgm:cxn modelId="{47AF266A-9EBB-4C5E-8B4E-2DDEC952010D}" type="presParOf" srcId="{47593EDB-CC74-45D3-81E2-EFFE166D99FD}" destId="{E78B8E7B-A536-4A1B-878F-E1ED736C5FA0}" srcOrd="1" destOrd="0" presId="urn:microsoft.com/office/officeart/2005/8/layout/orgChart1"/>
+    <dgm:cxn modelId="{3166F911-9053-4391-88FA-3E947DA24096}" type="presParOf" srcId="{47593EDB-CC74-45D3-81E2-EFFE166D99FD}" destId="{21A6C825-99BF-4508-B6FE-0E2B7349566B}" srcOrd="2" destOrd="0" presId="urn:microsoft.com/office/officeart/2005/8/layout/orgChart1"/>
+    <dgm:cxn modelId="{FB2C422F-E652-419A-B4BF-665F41C1A4B8}" type="presParOf" srcId="{B8D304A9-E570-467A-B621-4C496CEEEB2F}" destId="{9CC8FF6D-18B9-4CEC-A9DD-6EDEC35B9ED6}" srcOrd="4" destOrd="0" presId="urn:microsoft.com/office/officeart/2005/8/layout/orgChart1"/>
+    <dgm:cxn modelId="{10822C65-D49D-40E4-90E3-F14E3B4ACEC9}" type="presParOf" srcId="{B8D304A9-E570-467A-B621-4C496CEEEB2F}" destId="{A16032D7-1C2A-4D78-BBFA-B0974FD57B41}" srcOrd="5" destOrd="0" presId="urn:microsoft.com/office/officeart/2005/8/layout/orgChart1"/>
+    <dgm:cxn modelId="{8C7BA60E-F6CA-4F45-833C-6EFEE5DC1AA8}" type="presParOf" srcId="{A16032D7-1C2A-4D78-BBFA-B0974FD57B41}" destId="{F23A1EFC-C8B4-43DA-B802-EDD31C6E7C34}" srcOrd="0" destOrd="0" presId="urn:microsoft.com/office/officeart/2005/8/layout/orgChart1"/>
+    <dgm:cxn modelId="{6840876A-2C9A-4532-9842-6B2B90D1F50F}" type="presParOf" srcId="{F23A1EFC-C8B4-43DA-B802-EDD31C6E7C34}" destId="{0293DDDC-83D1-43FC-8E29-E9BF5FEB2530}" srcOrd="0" destOrd="0" presId="urn:microsoft.com/office/officeart/2005/8/layout/orgChart1"/>
+    <dgm:cxn modelId="{5B965684-21D5-4D0A-A620-8614AEFE9CD6}" type="presParOf" srcId="{F23A1EFC-C8B4-43DA-B802-EDD31C6E7C34}" destId="{85E4C4D6-4066-43EA-AA25-C3FEBFE6B0F1}" srcOrd="1" destOrd="0" presId="urn:microsoft.com/office/officeart/2005/8/layout/orgChart1"/>
+    <dgm:cxn modelId="{FE761165-C02C-42EA-9233-328F1224CF17}" type="presParOf" srcId="{A16032D7-1C2A-4D78-BBFA-B0974FD57B41}" destId="{0B3E4B89-6B55-4897-B474-359445D0B46A}" srcOrd="1" destOrd="0" presId="urn:microsoft.com/office/officeart/2005/8/layout/orgChart1"/>
+    <dgm:cxn modelId="{F34EC1AB-4C5C-4DFB-9008-703BF09A5BBE}" type="presParOf" srcId="{A16032D7-1C2A-4D78-BBFA-B0974FD57B41}" destId="{6216F011-2FA7-45A5-92B5-60132F19DC79}" srcOrd="2" destOrd="0" presId="urn:microsoft.com/office/officeart/2005/8/layout/orgChart1"/>
+    <dgm:cxn modelId="{2C329C9A-C628-4067-8763-14A7AF3E3699}" type="presParOf" srcId="{B8D304A9-E570-467A-B621-4C496CEEEB2F}" destId="{D0A4D911-C634-4A89-81CC-C06593262E52}" srcOrd="6" destOrd="0" presId="urn:microsoft.com/office/officeart/2005/8/layout/orgChart1"/>
+    <dgm:cxn modelId="{EC8D76BF-9562-42F9-9042-CB3B1A28156D}" type="presParOf" srcId="{B8D304A9-E570-467A-B621-4C496CEEEB2F}" destId="{2D40998C-A0BE-4321-819E-3AAC293BD492}" srcOrd="7" destOrd="0" presId="urn:microsoft.com/office/officeart/2005/8/layout/orgChart1"/>
+    <dgm:cxn modelId="{83365221-DD0B-4BE7-A528-978935FD9A88}" type="presParOf" srcId="{2D40998C-A0BE-4321-819E-3AAC293BD492}" destId="{6AC74B1C-A911-47B0-BEEA-48F37B4122F2}" srcOrd="0" destOrd="0" presId="urn:microsoft.com/office/officeart/2005/8/layout/orgChart1"/>
+    <dgm:cxn modelId="{8A3031D9-A3BA-4DCB-ADDB-E7680BBAA3C7}" type="presParOf" srcId="{6AC74B1C-A911-47B0-BEEA-48F37B4122F2}" destId="{572C4FE1-124B-47B0-9958-B463F10031F1}" srcOrd="0" destOrd="0" presId="urn:microsoft.com/office/officeart/2005/8/layout/orgChart1"/>
+    <dgm:cxn modelId="{830C4B2B-71F9-4025-8A34-DD70DFFD685E}" type="presParOf" srcId="{6AC74B1C-A911-47B0-BEEA-48F37B4122F2}" destId="{922EF28C-3524-45E0-8905-D3C5D9D654C1}" srcOrd="1" destOrd="0" presId="urn:microsoft.com/office/officeart/2005/8/layout/orgChart1"/>
+    <dgm:cxn modelId="{E0CB132F-FDE3-4685-A9C5-01E26B2F5C11}" type="presParOf" srcId="{2D40998C-A0BE-4321-819E-3AAC293BD492}" destId="{4B322699-358C-489A-B5B9-1C4DB87A3663}" srcOrd="1" destOrd="0" presId="urn:microsoft.com/office/officeart/2005/8/layout/orgChart1"/>
+    <dgm:cxn modelId="{1EEACF02-CADD-4F28-B4A4-8F4705B5143B}" type="presParOf" srcId="{2D40998C-A0BE-4321-819E-3AAC293BD492}" destId="{BACE2E62-F4CB-4B3C-B502-476C56D77EFE}" srcOrd="2" destOrd="0" presId="urn:microsoft.com/office/officeart/2005/8/layout/orgChart1"/>
+    <dgm:cxn modelId="{1C5A72CD-7A63-47E9-B341-FE3D6A6F9A16}" type="presParOf" srcId="{B8D304A9-E570-467A-B621-4C496CEEEB2F}" destId="{91EA9E65-93CB-4ED7-A97E-E55984D91FF3}" srcOrd="8" destOrd="0" presId="urn:microsoft.com/office/officeart/2005/8/layout/orgChart1"/>
+    <dgm:cxn modelId="{CE6038CE-06F0-495F-8E7A-5BD16A2E29D2}" type="presParOf" srcId="{B8D304A9-E570-467A-B621-4C496CEEEB2F}" destId="{2A656BA0-BF5F-4346-9F2B-B03682B89C30}" srcOrd="9" destOrd="0" presId="urn:microsoft.com/office/officeart/2005/8/layout/orgChart1"/>
+    <dgm:cxn modelId="{2675CD38-01A3-4A9F-8D1A-4712A782E35E}" type="presParOf" srcId="{2A656BA0-BF5F-4346-9F2B-B03682B89C30}" destId="{1738677F-7C3A-4964-BA22-B1A0E46B278C}" srcOrd="0" destOrd="0" presId="urn:microsoft.com/office/officeart/2005/8/layout/orgChart1"/>
+    <dgm:cxn modelId="{5933C493-F628-442B-B111-D8C0F00075AA}" type="presParOf" srcId="{1738677F-7C3A-4964-BA22-B1A0E46B278C}" destId="{91893EE7-6222-401C-996A-742C7196C6E2}" srcOrd="0" destOrd="0" presId="urn:microsoft.com/office/officeart/2005/8/layout/orgChart1"/>
+    <dgm:cxn modelId="{BD62FD6E-AD6C-432A-A0B5-EDE1CE126728}" type="presParOf" srcId="{1738677F-7C3A-4964-BA22-B1A0E46B278C}" destId="{18D21AC2-4D84-43C6-BDDF-7ED11EFE5F77}" srcOrd="1" destOrd="0" presId="urn:microsoft.com/office/officeart/2005/8/layout/orgChart1"/>
+    <dgm:cxn modelId="{42109F55-6E4A-4B01-BCEA-E4938478CF16}" type="presParOf" srcId="{2A656BA0-BF5F-4346-9F2B-B03682B89C30}" destId="{A414FFD2-7257-4221-A5FC-C7C503D2A5E6}" srcOrd="1" destOrd="0" presId="urn:microsoft.com/office/officeart/2005/8/layout/orgChart1"/>
+    <dgm:cxn modelId="{55334810-33F9-4427-93A3-A62984DDE382}" type="presParOf" srcId="{2A656BA0-BF5F-4346-9F2B-B03682B89C30}" destId="{05A7A012-5B97-47D5-8716-AF0B1355A69A}" srcOrd="2" destOrd="0" presId="urn:microsoft.com/office/officeart/2005/8/layout/orgChart1"/>
+    <dgm:cxn modelId="{1F4451F0-E286-47C4-8BF9-F9E3AF89B536}" type="presParOf" srcId="{3E709E9C-6A66-4721-BF07-32477D72F1E0}" destId="{326048FE-E931-45C3-AD6E-0863E9A9051C}" srcOrd="2" destOrd="0" presId="urn:microsoft.com/office/officeart/2005/8/layout/orgChart1"/>
+    <dgm:cxn modelId="{7DBC7CE5-ACE0-47EE-A28F-E0569C44DE6C}" type="presParOf" srcId="{8AA4F1C3-8A64-46E0-A692-5F9B601D37E4}" destId="{C378DC10-075D-4709-8B65-CCA55A199BCF}" srcOrd="2" destOrd="0" presId="urn:microsoft.com/office/officeart/2005/8/layout/orgChart1"/>
   </dgm:cxnLst>
   <dgm:bg/>
   <dgm:whole/>
   <dgm:extLst>
     <a:ext uri="http://schemas.microsoft.com/office/drawing/2008/diagram">
-      <dsp:dataModelExt xmlns:dsp="http://schemas.microsoft.com/office/drawing/2008/diagram" relId="rId17" minVer="http://schemas.openxmlformats.org/drawingml/2006/diagram"/>
+      <dsp:dataModelExt xmlns:dsp="http://schemas.microsoft.com/office/drawing/2008/diagram" relId="rId18" minVer="http://schemas.openxmlformats.org/drawingml/2006/diagram"/>
     </a:ext>
   </dgm:extLst>
 </dgm:dataModel>
@@ -17984,7 +18377,7 @@
   <a:extraClrSchemeLst/>
   <a:extLst>
     <a:ext uri="{05A4C25C-085E-4340-85A3-A5531E510DB2}">
-      <thm15:themeFamily xmlns:thm15="http://schemas.microsoft.com/office/thememl/2012/main" name="Office Theme" id="{62F939B6-93AF-4DB8-9C6B-D6C7DFDC589F}" vid="{4A3C46E8-61CC-4603-A589-7422A47A8E4A}"/>
+      <thm15:themeFamily xmlns:thm15="http://schemas.microsoft.com/office/thememl/2012/main" xmlns="" name="Office Theme" id="{62F939B6-93AF-4DB8-9C6B-D6C7DFDC589F}" vid="{4A3C46E8-61CC-4603-A589-7422A47A8E4A}"/>
     </a:ext>
   </a:extLst>
 </a:theme>

</xml_diff>

<commit_message>
Updated pptx and Project Plan Update v2.docx
</commit_message>
<xml_diff>
--- a/PM docs/Project Plan Update v2.docx
+++ b/PM docs/Project Plan Update v2.docx
@@ -1,10 +1,10 @@
 
 <file path=word/document.xml><?xml version="1.0" encoding="utf-8"?>
-<w:document xmlns:wpc="http://schemas.microsoft.com/office/word/2010/wordprocessingCanvas" xmlns:mc="http://schemas.openxmlformats.org/markup-compatibility/2006" xmlns:o="urn:schemas-microsoft-com:office:office" xmlns:r="http://schemas.openxmlformats.org/officeDocument/2006/relationships" xmlns:m="http://schemas.openxmlformats.org/officeDocument/2006/math" xmlns:v="urn:schemas-microsoft-com:vml" xmlns:wp14="http://schemas.microsoft.com/office/word/2010/wordprocessingDrawing" xmlns:wp="http://schemas.openxmlformats.org/drawingml/2006/wordprocessingDrawing" xmlns:w10="urn:schemas-microsoft-com:office:word" xmlns:w="http://schemas.openxmlformats.org/wordprocessingml/2006/main" xmlns:w14="http://schemas.microsoft.com/office/word/2010/wordml" xmlns:wpg="http://schemas.microsoft.com/office/word/2010/wordprocessingGroup" xmlns:wpi="http://schemas.microsoft.com/office/word/2010/wordprocessingInk" xmlns:wne="http://schemas.microsoft.com/office/word/2006/wordml" xmlns:wps="http://schemas.microsoft.com/office/word/2010/wordprocessingShape" mc:Ignorable="w14 wp14">
+<w:document xmlns:wpc="http://schemas.microsoft.com/office/word/2010/wordprocessingCanvas" xmlns:mc="http://schemas.openxmlformats.org/markup-compatibility/2006" xmlns:o="urn:schemas-microsoft-com:office:office" xmlns:r="http://schemas.openxmlformats.org/officeDocument/2006/relationships" xmlns:m="http://schemas.openxmlformats.org/officeDocument/2006/math" xmlns:v="urn:schemas-microsoft-com:vml" xmlns:wp14="http://schemas.microsoft.com/office/word/2010/wordprocessingDrawing" xmlns:wp="http://schemas.openxmlformats.org/drawingml/2006/wordprocessingDrawing" xmlns:w10="urn:schemas-microsoft-com:office:word" xmlns:w="http://schemas.openxmlformats.org/wordprocessingml/2006/main" xmlns:w14="http://schemas.microsoft.com/office/word/2010/wordml" xmlns:w15="http://schemas.microsoft.com/office/word/2012/wordml" xmlns:wpg="http://schemas.microsoft.com/office/word/2010/wordprocessingGroup" xmlns:wpi="http://schemas.microsoft.com/office/word/2010/wordprocessingInk" xmlns:wne="http://schemas.microsoft.com/office/word/2006/wordml" xmlns:wps="http://schemas.microsoft.com/office/word/2010/wordprocessingShape" mc:Ignorable="w14 w15 wp14">
   <w:body>
     <w:p>
       <w:pPr>
-        <w:pStyle w:val="a3"/>
+        <w:pStyle w:val="Title"/>
         <w:jc w:val="center"/>
       </w:pPr>
       <w:r>
@@ -13,7 +13,7 @@
     </w:p>
     <w:p>
       <w:pPr>
-        <w:pStyle w:val="a3"/>
+        <w:pStyle w:val="Title"/>
         <w:jc w:val="center"/>
       </w:pPr>
       <w:r>
@@ -335,8 +335,6 @@
         </w:rPr>
         <w:t>December</w:t>
       </w:r>
-      <w:bookmarkStart w:id="0" w:name="_GoBack"/>
-      <w:bookmarkEnd w:id="0"/>
       <w:r>
         <w:rPr>
           <w:rFonts w:hint="eastAsia"/>
@@ -379,7 +377,7 @@
     <w:p/>
     <w:p>
       <w:pPr>
-        <w:pStyle w:val="1"/>
+        <w:pStyle w:val="Heading1"/>
       </w:pPr>
       <w:r>
         <w:rPr>
@@ -390,7 +388,7 @@
     </w:p>
     <w:p>
       <w:pPr>
-        <w:pStyle w:val="a5"/>
+        <w:pStyle w:val="Subtitle"/>
         <w:jc w:val="left"/>
         <w:rPr>
           <w:i w:val="0"/>
@@ -452,7 +450,7 @@
     </w:p>
     <w:p>
       <w:pPr>
-        <w:pStyle w:val="a7"/>
+        <w:pStyle w:val="ListParagraph"/>
         <w:numPr>
           <w:ilvl w:val="0"/>
           <w:numId w:val="1"/>
@@ -471,7 +469,7 @@
     </w:p>
     <w:p>
       <w:pPr>
-        <w:pStyle w:val="a7"/>
+        <w:pStyle w:val="ListParagraph"/>
         <w:numPr>
           <w:ilvl w:val="0"/>
           <w:numId w:val="1"/>
@@ -490,7 +488,7 @@
     </w:p>
     <w:p>
       <w:pPr>
-        <w:pStyle w:val="a7"/>
+        <w:pStyle w:val="ListParagraph"/>
         <w:numPr>
           <w:ilvl w:val="0"/>
           <w:numId w:val="1"/>
@@ -509,7 +507,7 @@
     </w:p>
     <w:p>
       <w:pPr>
-        <w:pStyle w:val="a7"/>
+        <w:pStyle w:val="ListParagraph"/>
         <w:numPr>
           <w:ilvl w:val="0"/>
           <w:numId w:val="1"/>
@@ -548,7 +546,7 @@
     </w:p>
     <w:p>
       <w:pPr>
-        <w:pStyle w:val="a5"/>
+        <w:pStyle w:val="Subtitle"/>
         <w:jc w:val="left"/>
         <w:rPr>
           <w:i w:val="0"/>
@@ -564,7 +562,7 @@
     </w:p>
     <w:tbl>
       <w:tblPr>
-        <w:tblStyle w:val="a8"/>
+        <w:tblStyle w:val="TableGrid"/>
         <w:tblW w:w="0" w:type="auto"/>
         <w:tblLook w:val="04A0" w:firstRow="1" w:lastRow="0" w:firstColumn="1" w:lastColumn="0" w:noHBand="0" w:noVBand="1"/>
       </w:tblPr>
@@ -652,7 +650,7 @@
     <w:p/>
     <w:p>
       <w:pPr>
-        <w:pStyle w:val="a5"/>
+        <w:pStyle w:val="Subtitle"/>
         <w:jc w:val="left"/>
         <w:rPr>
           <w:i w:val="0"/>
@@ -922,7 +920,7 @@
     </w:p>
     <w:p>
       <w:pPr>
-        <w:pStyle w:val="1"/>
+        <w:pStyle w:val="Heading1"/>
       </w:pPr>
       <w:r>
         <w:rPr>
@@ -934,7 +932,7 @@
     </w:p>
     <w:p>
       <w:pPr>
-        <w:pStyle w:val="a5"/>
+        <w:pStyle w:val="Subtitle"/>
         <w:jc w:val="left"/>
         <w:rPr>
           <w:i w:val="0"/>
@@ -956,7 +954,7 @@
     </w:p>
     <w:p>
       <w:pPr>
-        <w:pStyle w:val="a7"/>
+        <w:pStyle w:val="ListParagraph"/>
         <w:numPr>
           <w:ilvl w:val="0"/>
           <w:numId w:val="2"/>
@@ -1013,7 +1011,7 @@
     </w:p>
     <w:p>
       <w:pPr>
-        <w:pStyle w:val="a7"/>
+        <w:pStyle w:val="ListParagraph"/>
         <w:numPr>
           <w:ilvl w:val="0"/>
           <w:numId w:val="2"/>
@@ -1042,7 +1040,7 @@
     <w:p/>
     <w:p>
       <w:pPr>
-        <w:pStyle w:val="a5"/>
+        <w:pStyle w:val="Subtitle"/>
         <w:jc w:val="left"/>
         <w:rPr>
           <w:i w:val="0"/>
@@ -1064,7 +1062,7 @@
     </w:p>
     <w:tbl>
       <w:tblPr>
-        <w:tblStyle w:val="a8"/>
+        <w:tblStyle w:val="TableGrid"/>
         <w:tblW w:w="0" w:type="auto"/>
         <w:tblLook w:val="04A0" w:firstRow="1" w:lastRow="0" w:firstColumn="1" w:lastColumn="0" w:noHBand="0" w:noVBand="1"/>
       </w:tblPr>
@@ -1505,7 +1503,7 @@
     <w:p/>
     <w:p>
       <w:pPr>
-        <w:pStyle w:val="a5"/>
+        <w:pStyle w:val="Subtitle"/>
         <w:jc w:val="left"/>
         <w:rPr>
           <w:i w:val="0"/>
@@ -1577,10 +1575,10 @@
         </w:rPr>
         <w:t xml:space="preserve"> in Java 1.7 Platform for the program development. We also adopt the Junit Function inside the Eclipse for software testing. We also set up a project website in google (url: </w:t>
       </w:r>
-      <w:hyperlink r:id="rId8" w:history="1">
+      <w:hyperlink r:id="rId7" w:history="1">
         <w:r>
           <w:rPr>
-            <w:rStyle w:val="ab"/>
+            <w:rStyle w:val="Hyperlink"/>
             <w:sz w:val="24"/>
             <w:szCs w:val="24"/>
           </w:rPr>
@@ -1638,7 +1636,7 @@
     </w:p>
     <w:p>
       <w:pPr>
-        <w:pStyle w:val="a5"/>
+        <w:pStyle w:val="Subtitle"/>
         <w:jc w:val="left"/>
         <w:rPr>
           <w:i w:val="0"/>
@@ -1736,28 +1734,13 @@
     </w:p>
     <w:p/>
     <w:p/>
-    <w:p>
-      <w:pPr>
-        <w:rPr>
-          <w:rFonts w:hint="eastAsia"/>
-        </w:rPr>
-      </w:pPr>
-    </w:p>
-    <w:p>
-      <w:pPr>
-        <w:rPr>
-          <w:rFonts w:hint="eastAsia"/>
-        </w:rPr>
-      </w:pPr>
-    </w:p>
+    <w:p/>
+    <w:p/>
     <w:p/>
     <w:p/>
     <w:p>
       <w:pPr>
-        <w:pStyle w:val="1"/>
-        <w:rPr>
-          <w:rFonts w:hint="eastAsia"/>
-        </w:rPr>
+        <w:pStyle w:val="Heading1"/>
       </w:pPr>
       <w:r>
         <w:rPr>
@@ -1785,26 +1768,20 @@
       </w:r>
     </w:p>
     <w:p>
-      <w:pPr>
-        <w:rPr>
-          <w:rFonts w:hint="eastAsia"/>
-        </w:rPr>
-      </w:pPr>
       <w:r>
         <w:rPr>
           <w:rFonts w:hint="eastAsia"/>
           <w:noProof/>
-          <w:lang w:val="en-US"/>
         </w:rPr>
         <w:drawing>
-          <wp:inline distT="0" distB="0" distL="0" distR="0" wp14:anchorId="3FF7BFBB" wp14:editId="36EB79A2">
+          <wp:inline distT="0" distB="0" distL="0" distR="0" wp14:anchorId="3FF7BFBB" wp14:editId="0C3C67ED">
             <wp:extent cx="5638800" cy="3952875"/>
             <wp:effectExtent l="0" t="0" r="0" b="47625"/>
             <wp:docPr id="11" name="資料庫圖表 11"/>
             <wp:cNvGraphicFramePr/>
             <a:graphic xmlns:a="http://schemas.openxmlformats.org/drawingml/2006/main">
               <a:graphicData uri="http://schemas.openxmlformats.org/drawingml/2006/diagram">
-                <dgm:relIds xmlns:dgm="http://schemas.openxmlformats.org/drawingml/2006/diagram" xmlns:r="http://schemas.openxmlformats.org/officeDocument/2006/relationships" r:dm="rId9" r:lo="rId10" r:qs="rId11" r:cs="rId12"/>
+                <dgm:relIds xmlns:dgm="http://schemas.openxmlformats.org/drawingml/2006/diagram" xmlns:r="http://schemas.openxmlformats.org/officeDocument/2006/relationships" r:dm="rId8" r:lo="rId9" r:qs="rId10" r:cs="rId11"/>
               </a:graphicData>
             </a:graphic>
           </wp:inline>
@@ -1826,31 +1803,32 @@
       </w:r>
     </w:p>
     <w:p>
+      <w:bookmarkStart w:id="0" w:name="_GoBack"/>
       <w:r>
         <w:rPr>
           <w:rFonts w:hint="eastAsia"/>
           <w:noProof/>
-          <w:lang w:val="en-US"/>
         </w:rPr>
         <w:drawing>
-          <wp:inline distT="0" distB="0" distL="0" distR="0" wp14:anchorId="50B5A24A" wp14:editId="534FB633">
+          <wp:inline distT="0" distB="0" distL="0" distR="0" wp14:anchorId="50B5A24A" wp14:editId="2793F198">
             <wp:extent cx="5187142" cy="3840480"/>
             <wp:effectExtent l="0" t="0" r="0" b="0"/>
             <wp:docPr id="1" name="資料庫圖表 11"/>
             <wp:cNvGraphicFramePr/>
             <a:graphic xmlns:a="http://schemas.openxmlformats.org/drawingml/2006/main">
               <a:graphicData uri="http://schemas.openxmlformats.org/drawingml/2006/diagram">
-                <dgm:relIds xmlns:dgm="http://schemas.openxmlformats.org/drawingml/2006/diagram" xmlns:r="http://schemas.openxmlformats.org/officeDocument/2006/relationships" r:dm="rId14" r:lo="rId15" r:qs="rId16" r:cs="rId17"/>
+                <dgm:relIds xmlns:dgm="http://schemas.openxmlformats.org/drawingml/2006/diagram" xmlns:r="http://schemas.openxmlformats.org/officeDocument/2006/relationships" r:dm="rId13" r:lo="rId14" r:qs="rId15" r:cs="rId16"/>
               </a:graphicData>
             </a:graphic>
           </wp:inline>
         </w:drawing>
       </w:r>
+      <w:bookmarkEnd w:id="0"/>
     </w:p>
     <w:p/>
     <w:p>
       <w:pPr>
-        <w:pStyle w:val="1"/>
+        <w:pStyle w:val="Heading1"/>
       </w:pPr>
       <w:r>
         <w:rPr>
@@ -1864,7 +1842,7 @@
     </w:p>
     <w:tbl>
       <w:tblPr>
-        <w:tblStyle w:val="a8"/>
+        <w:tblStyle w:val="TableGrid"/>
         <w:tblW w:w="0" w:type="auto"/>
         <w:tblLook w:val="04A0" w:firstRow="1" w:lastRow="0" w:firstColumn="1" w:lastColumn="0" w:noHBand="0" w:noVBand="1"/>
       </w:tblPr>
@@ -2384,7 +2362,7 @@
     <w:p/>
     <w:p>
       <w:pPr>
-        <w:pStyle w:val="1"/>
+        <w:pStyle w:val="Heading1"/>
       </w:pPr>
       <w:r>
         <w:rPr>
@@ -2458,7 +2436,7 @@
 </file>
 
 <file path=word/endnotes.xml><?xml version="1.0" encoding="utf-8"?>
-<w:endnotes xmlns:wpc="http://schemas.microsoft.com/office/word/2010/wordprocessingCanvas" xmlns:mc="http://schemas.openxmlformats.org/markup-compatibility/2006" xmlns:o="urn:schemas-microsoft-com:office:office" xmlns:r="http://schemas.openxmlformats.org/officeDocument/2006/relationships" xmlns:m="http://schemas.openxmlformats.org/officeDocument/2006/math" xmlns:v="urn:schemas-microsoft-com:vml" xmlns:wp14="http://schemas.microsoft.com/office/word/2010/wordprocessingDrawing" xmlns:wp="http://schemas.openxmlformats.org/drawingml/2006/wordprocessingDrawing" xmlns:w10="urn:schemas-microsoft-com:office:word" xmlns:w="http://schemas.openxmlformats.org/wordprocessingml/2006/main" xmlns:w14="http://schemas.microsoft.com/office/word/2010/wordml" xmlns:wpg="http://schemas.microsoft.com/office/word/2010/wordprocessingGroup" xmlns:wpi="http://schemas.microsoft.com/office/word/2010/wordprocessingInk" xmlns:wne="http://schemas.microsoft.com/office/word/2006/wordml" xmlns:wps="http://schemas.microsoft.com/office/word/2010/wordprocessingShape" mc:Ignorable="w14 wp14">
+<w:endnotes xmlns:wpc="http://schemas.microsoft.com/office/word/2010/wordprocessingCanvas" xmlns:mc="http://schemas.openxmlformats.org/markup-compatibility/2006" xmlns:o="urn:schemas-microsoft-com:office:office" xmlns:r="http://schemas.openxmlformats.org/officeDocument/2006/relationships" xmlns:m="http://schemas.openxmlformats.org/officeDocument/2006/math" xmlns:v="urn:schemas-microsoft-com:vml" xmlns:wp14="http://schemas.microsoft.com/office/word/2010/wordprocessingDrawing" xmlns:wp="http://schemas.openxmlformats.org/drawingml/2006/wordprocessingDrawing" xmlns:w10="urn:schemas-microsoft-com:office:word" xmlns:w="http://schemas.openxmlformats.org/wordprocessingml/2006/main" xmlns:w14="http://schemas.microsoft.com/office/word/2010/wordml" xmlns:w15="http://schemas.microsoft.com/office/word/2012/wordml" xmlns:wpg="http://schemas.microsoft.com/office/word/2010/wordprocessingGroup" xmlns:wpi="http://schemas.microsoft.com/office/word/2010/wordprocessingInk" xmlns:wne="http://schemas.microsoft.com/office/word/2006/wordml" xmlns:wps="http://schemas.microsoft.com/office/word/2010/wordprocessingShape" mc:Ignorable="w14 w15 wp14">
   <w:endnote w:type="separator" w:id="-1">
     <w:p>
       <w:pPr>
@@ -2483,7 +2461,7 @@
 </file>
 
 <file path=word/footnotes.xml><?xml version="1.0" encoding="utf-8"?>
-<w:footnotes xmlns:wpc="http://schemas.microsoft.com/office/word/2010/wordprocessingCanvas" xmlns:mc="http://schemas.openxmlformats.org/markup-compatibility/2006" xmlns:o="urn:schemas-microsoft-com:office:office" xmlns:r="http://schemas.openxmlformats.org/officeDocument/2006/relationships" xmlns:m="http://schemas.openxmlformats.org/officeDocument/2006/math" xmlns:v="urn:schemas-microsoft-com:vml" xmlns:wp14="http://schemas.microsoft.com/office/word/2010/wordprocessingDrawing" xmlns:wp="http://schemas.openxmlformats.org/drawingml/2006/wordprocessingDrawing" xmlns:w10="urn:schemas-microsoft-com:office:word" xmlns:w="http://schemas.openxmlformats.org/wordprocessingml/2006/main" xmlns:w14="http://schemas.microsoft.com/office/word/2010/wordml" xmlns:wpg="http://schemas.microsoft.com/office/word/2010/wordprocessingGroup" xmlns:wpi="http://schemas.microsoft.com/office/word/2010/wordprocessingInk" xmlns:wne="http://schemas.microsoft.com/office/word/2006/wordml" xmlns:wps="http://schemas.microsoft.com/office/word/2010/wordprocessingShape" mc:Ignorable="w14 wp14">
+<w:footnotes xmlns:wpc="http://schemas.microsoft.com/office/word/2010/wordprocessingCanvas" xmlns:mc="http://schemas.openxmlformats.org/markup-compatibility/2006" xmlns:o="urn:schemas-microsoft-com:office:office" xmlns:r="http://schemas.openxmlformats.org/officeDocument/2006/relationships" xmlns:m="http://schemas.openxmlformats.org/officeDocument/2006/math" xmlns:v="urn:schemas-microsoft-com:vml" xmlns:wp14="http://schemas.microsoft.com/office/word/2010/wordprocessingDrawing" xmlns:wp="http://schemas.openxmlformats.org/drawingml/2006/wordprocessingDrawing" xmlns:w10="urn:schemas-microsoft-com:office:word" xmlns:w="http://schemas.openxmlformats.org/wordprocessingml/2006/main" xmlns:w14="http://schemas.microsoft.com/office/word/2010/wordml" xmlns:w15="http://schemas.microsoft.com/office/word/2012/wordml" xmlns:wpg="http://schemas.microsoft.com/office/word/2010/wordprocessingGroup" xmlns:wpi="http://schemas.microsoft.com/office/word/2010/wordprocessingInk" xmlns:wne="http://schemas.microsoft.com/office/word/2006/wordml" xmlns:wps="http://schemas.microsoft.com/office/word/2010/wordprocessingShape" mc:Ignorable="w14 w15 wp14">
   <w:footnote w:type="separator" w:id="-1">
     <w:p>
       <w:pPr>
@@ -2508,7 +2486,7 @@
 </file>
 
 <file path=word/numbering.xml><?xml version="1.0" encoding="utf-8"?>
-<w:numbering xmlns:wpc="http://schemas.microsoft.com/office/word/2010/wordprocessingCanvas" xmlns:mc="http://schemas.openxmlformats.org/markup-compatibility/2006" xmlns:o="urn:schemas-microsoft-com:office:office" xmlns:r="http://schemas.openxmlformats.org/officeDocument/2006/relationships" xmlns:m="http://schemas.openxmlformats.org/officeDocument/2006/math" xmlns:v="urn:schemas-microsoft-com:vml" xmlns:wp14="http://schemas.microsoft.com/office/word/2010/wordprocessingDrawing" xmlns:wp="http://schemas.openxmlformats.org/drawingml/2006/wordprocessingDrawing" xmlns:w10="urn:schemas-microsoft-com:office:word" xmlns:w="http://schemas.openxmlformats.org/wordprocessingml/2006/main" xmlns:w14="http://schemas.microsoft.com/office/word/2010/wordml" xmlns:wpg="http://schemas.microsoft.com/office/word/2010/wordprocessingGroup" xmlns:wpi="http://schemas.microsoft.com/office/word/2010/wordprocessingInk" xmlns:wne="http://schemas.microsoft.com/office/word/2006/wordml" xmlns:wps="http://schemas.microsoft.com/office/word/2010/wordprocessingShape" mc:Ignorable="w14 wp14">
+<w:numbering xmlns:wpc="http://schemas.microsoft.com/office/word/2010/wordprocessingCanvas" xmlns:mc="http://schemas.openxmlformats.org/markup-compatibility/2006" xmlns:o="urn:schemas-microsoft-com:office:office" xmlns:r="http://schemas.openxmlformats.org/officeDocument/2006/relationships" xmlns:m="http://schemas.openxmlformats.org/officeDocument/2006/math" xmlns:v="urn:schemas-microsoft-com:vml" xmlns:wp14="http://schemas.microsoft.com/office/word/2010/wordprocessingDrawing" xmlns:wp="http://schemas.openxmlformats.org/drawingml/2006/wordprocessingDrawing" xmlns:w10="urn:schemas-microsoft-com:office:word" xmlns:w="http://schemas.openxmlformats.org/wordprocessingml/2006/main" xmlns:w14="http://schemas.microsoft.com/office/word/2010/wordml" xmlns:w15="http://schemas.microsoft.com/office/word/2012/wordml" xmlns:wpg="http://schemas.microsoft.com/office/word/2010/wordprocessingGroup" xmlns:wpi="http://schemas.microsoft.com/office/word/2010/wordprocessingInk" xmlns:wne="http://schemas.microsoft.com/office/word/2006/wordml" xmlns:wps="http://schemas.microsoft.com/office/word/2010/wordprocessingShape" mc:Ignorable="w14 w15 wp14">
   <w:abstractNum w:abstractNumId="0">
     <w:nsid w:val="644B6449"/>
     <w:multiLevelType w:val="hybridMultilevel"/>
@@ -2694,7 +2672,7 @@
 </file>
 
 <file path=word/styles.xml><?xml version="1.0" encoding="utf-8"?>
-<w:styles xmlns:mc="http://schemas.openxmlformats.org/markup-compatibility/2006" xmlns:r="http://schemas.openxmlformats.org/officeDocument/2006/relationships" xmlns:w="http://schemas.openxmlformats.org/wordprocessingml/2006/main" xmlns:w14="http://schemas.microsoft.com/office/word/2010/wordml" mc:Ignorable="w14">
+<w:styles xmlns:mc="http://schemas.openxmlformats.org/markup-compatibility/2006" xmlns:r="http://schemas.openxmlformats.org/officeDocument/2006/relationships" xmlns:w="http://schemas.openxmlformats.org/wordprocessingml/2006/main" xmlns:w14="http://schemas.microsoft.com/office/word/2010/wordml" xmlns:w15="http://schemas.microsoft.com/office/word/2012/wordml" mc:Ignorable="w14 w15">
   <w:docDefaults>
     <w:rPrDefault>
       <w:rPr>
@@ -2710,154 +2688,388 @@
       </w:pPr>
     </w:pPrDefault>
   </w:docDefaults>
-  <w:latentStyles w:defLockedState="0" w:defUIPriority="99" w:defSemiHidden="1" w:defUnhideWhenUsed="1" w:defQFormat="0" w:count="267">
-    <w:lsdException w:name="Normal" w:semiHidden="0" w:uiPriority="0" w:unhideWhenUsed="0" w:qFormat="1"/>
-    <w:lsdException w:name="heading 1" w:semiHidden="0" w:uiPriority="9" w:unhideWhenUsed="0" w:qFormat="1"/>
-    <w:lsdException w:name="heading 2" w:uiPriority="9" w:qFormat="1"/>
-    <w:lsdException w:name="heading 3" w:uiPriority="9" w:qFormat="1"/>
-    <w:lsdException w:name="heading 4" w:uiPriority="9" w:qFormat="1"/>
-    <w:lsdException w:name="heading 5" w:uiPriority="9" w:qFormat="1"/>
-    <w:lsdException w:name="heading 6" w:uiPriority="9" w:qFormat="1"/>
-    <w:lsdException w:name="heading 7" w:uiPriority="9" w:qFormat="1"/>
-    <w:lsdException w:name="heading 8" w:uiPriority="9" w:qFormat="1"/>
-    <w:lsdException w:name="heading 9" w:uiPriority="9" w:qFormat="1"/>
-    <w:lsdException w:name="toc 1" w:uiPriority="39"/>
-    <w:lsdException w:name="toc 2" w:uiPriority="39"/>
-    <w:lsdException w:name="toc 3" w:uiPriority="39"/>
-    <w:lsdException w:name="toc 4" w:uiPriority="39"/>
-    <w:lsdException w:name="toc 5" w:uiPriority="39"/>
-    <w:lsdException w:name="toc 6" w:uiPriority="39"/>
-    <w:lsdException w:name="toc 7" w:uiPriority="39"/>
-    <w:lsdException w:name="toc 8" w:uiPriority="39"/>
-    <w:lsdException w:name="toc 9" w:uiPriority="39"/>
-    <w:lsdException w:name="caption" w:uiPriority="35" w:qFormat="1"/>
-    <w:lsdException w:name="Title" w:semiHidden="0" w:uiPriority="10" w:unhideWhenUsed="0" w:qFormat="1"/>
-    <w:lsdException w:name="Default Paragraph Font" w:uiPriority="1"/>
-    <w:lsdException w:name="Subtitle" w:semiHidden="0" w:uiPriority="11" w:unhideWhenUsed="0" w:qFormat="1"/>
-    <w:lsdException w:name="Strong" w:semiHidden="0" w:uiPriority="22" w:unhideWhenUsed="0" w:qFormat="1"/>
-    <w:lsdException w:name="Emphasis" w:semiHidden="0" w:uiPriority="20" w:unhideWhenUsed="0" w:qFormat="1"/>
-    <w:lsdException w:name="Table Grid" w:semiHidden="0" w:uiPriority="39" w:unhideWhenUsed="0"/>
-    <w:lsdException w:name="Placeholder Text" w:unhideWhenUsed="0"/>
-    <w:lsdException w:name="No Spacing" w:semiHidden="0" w:uiPriority="1" w:unhideWhenUsed="0" w:qFormat="1"/>
-    <w:lsdException w:name="Light Shading" w:semiHidden="0" w:uiPriority="60" w:unhideWhenUsed="0"/>
-    <w:lsdException w:name="Light List" w:semiHidden="0" w:uiPriority="61" w:unhideWhenUsed="0"/>
-    <w:lsdException w:name="Light Grid" w:semiHidden="0" w:uiPriority="62" w:unhideWhenUsed="0"/>
-    <w:lsdException w:name="Medium Shading 1" w:semiHidden="0" w:uiPriority="63" w:unhideWhenUsed="0"/>
-    <w:lsdException w:name="Medium Shading 2" w:semiHidden="0" w:uiPriority="64" w:unhideWhenUsed="0"/>
-    <w:lsdException w:name="Medium List 1" w:semiHidden="0" w:uiPriority="65" w:unhideWhenUsed="0"/>
-    <w:lsdException w:name="Medium List 2" w:semiHidden="0" w:uiPriority="66" w:unhideWhenUsed="0"/>
-    <w:lsdException w:name="Medium Grid 1" w:semiHidden="0" w:uiPriority="67" w:unhideWhenUsed="0"/>
-    <w:lsdException w:name="Medium Grid 2" w:semiHidden="0" w:uiPriority="68" w:unhideWhenUsed="0"/>
-    <w:lsdException w:name="Medium Grid 3" w:semiHidden="0" w:uiPriority="69" w:unhideWhenUsed="0"/>
-    <w:lsdException w:name="Dark List" w:semiHidden="0" w:uiPriority="70" w:unhideWhenUsed="0"/>
-    <w:lsdException w:name="Colorful Shading" w:semiHidden="0" w:uiPriority="71" w:unhideWhenUsed="0"/>
-    <w:lsdException w:name="Colorful List" w:semiHidden="0" w:uiPriority="72" w:unhideWhenUsed="0"/>
-    <w:lsdException w:name="Colorful Grid" w:semiHidden="0" w:uiPriority="73" w:unhideWhenUsed="0"/>
-    <w:lsdException w:name="Light Shading Accent 1" w:semiHidden="0" w:uiPriority="60" w:unhideWhenUsed="0"/>
-    <w:lsdException w:name="Light List Accent 1" w:semiHidden="0" w:uiPriority="61" w:unhideWhenUsed="0"/>
-    <w:lsdException w:name="Light Grid Accent 1" w:semiHidden="0" w:uiPriority="62" w:unhideWhenUsed="0"/>
-    <w:lsdException w:name="Medium Shading 1 Accent 1" w:semiHidden="0" w:uiPriority="63" w:unhideWhenUsed="0"/>
-    <w:lsdException w:name="Medium Shading 2 Accent 1" w:semiHidden="0" w:uiPriority="64" w:unhideWhenUsed="0"/>
-    <w:lsdException w:name="Medium List 1 Accent 1" w:semiHidden="0" w:uiPriority="65" w:unhideWhenUsed="0"/>
-    <w:lsdException w:name="Revision" w:unhideWhenUsed="0"/>
-    <w:lsdException w:name="List Paragraph" w:semiHidden="0" w:uiPriority="34" w:unhideWhenUsed="0" w:qFormat="1"/>
-    <w:lsdException w:name="Quote" w:semiHidden="0" w:uiPriority="29" w:unhideWhenUsed="0" w:qFormat="1"/>
-    <w:lsdException w:name="Intense Quote" w:semiHidden="0" w:uiPriority="30" w:unhideWhenUsed="0" w:qFormat="1"/>
-    <w:lsdException w:name="Medium List 2 Accent 1" w:semiHidden="0" w:uiPriority="66" w:unhideWhenUsed="0"/>
-    <w:lsdException w:name="Medium Grid 1 Accent 1" w:semiHidden="0" w:uiPriority="67" w:unhideWhenUsed="0"/>
-    <w:lsdException w:name="Medium Grid 2 Accent 1" w:semiHidden="0" w:uiPriority="68" w:unhideWhenUsed="0"/>
-    <w:lsdException w:name="Medium Grid 3 Accent 1" w:semiHidden="0" w:uiPriority="69" w:unhideWhenUsed="0"/>
-    <w:lsdException w:name="Dark List Accent 1" w:semiHidden="0" w:uiPriority="70" w:unhideWhenUsed="0"/>
-    <w:lsdException w:name="Colorful Shading Accent 1" w:semiHidden="0" w:uiPriority="71" w:unhideWhenUsed="0"/>
-    <w:lsdException w:name="Colorful List Accent 1" w:semiHidden="0" w:uiPriority="72" w:unhideWhenUsed="0"/>
-    <w:lsdException w:name="Colorful Grid Accent 1" w:semiHidden="0" w:uiPriority="73" w:unhideWhenUsed="0"/>
-    <w:lsdException w:name="Light Shading Accent 2" w:semiHidden="0" w:uiPriority="60" w:unhideWhenUsed="0"/>
-    <w:lsdException w:name="Light List Accent 2" w:semiHidden="0" w:uiPriority="61" w:unhideWhenUsed="0"/>
-    <w:lsdException w:name="Light Grid Accent 2" w:semiHidden="0" w:uiPriority="62" w:unhideWhenUsed="0"/>
-    <w:lsdException w:name="Medium Shading 1 Accent 2" w:semiHidden="0" w:uiPriority="63" w:unhideWhenUsed="0"/>
-    <w:lsdException w:name="Medium Shading 2 Accent 2" w:semiHidden="0" w:uiPriority="64" w:unhideWhenUsed="0"/>
-    <w:lsdException w:name="Medium List 1 Accent 2" w:semiHidden="0" w:uiPriority="65" w:unhideWhenUsed="0"/>
-    <w:lsdException w:name="Medium List 2 Accent 2" w:semiHidden="0" w:uiPriority="66" w:unhideWhenUsed="0"/>
-    <w:lsdException w:name="Medium Grid 1 Accent 2" w:semiHidden="0" w:uiPriority="67" w:unhideWhenUsed="0"/>
-    <w:lsdException w:name="Medium Grid 2 Accent 2" w:semiHidden="0" w:uiPriority="68" w:unhideWhenUsed="0"/>
-    <w:lsdException w:name="Medium Grid 3 Accent 2" w:semiHidden="0" w:uiPriority="69" w:unhideWhenUsed="0"/>
-    <w:lsdException w:name="Dark List Accent 2" w:semiHidden="0" w:uiPriority="70" w:unhideWhenUsed="0"/>
-    <w:lsdException w:name="Colorful Shading Accent 2" w:semiHidden="0" w:uiPriority="71" w:unhideWhenUsed="0"/>
-    <w:lsdException w:name="Colorful List Accent 2" w:semiHidden="0" w:uiPriority="72" w:unhideWhenUsed="0"/>
-    <w:lsdException w:name="Colorful Grid Accent 2" w:semiHidden="0" w:uiPriority="73" w:unhideWhenUsed="0"/>
-    <w:lsdException w:name="Light Shading Accent 3" w:semiHidden="0" w:uiPriority="60" w:unhideWhenUsed="0"/>
-    <w:lsdException w:name="Light List Accent 3" w:semiHidden="0" w:uiPriority="61" w:unhideWhenUsed="0"/>
-    <w:lsdException w:name="Light Grid Accent 3" w:semiHidden="0" w:uiPriority="62" w:unhideWhenUsed="0"/>
-    <w:lsdException w:name="Medium Shading 1 Accent 3" w:semiHidden="0" w:uiPriority="63" w:unhideWhenUsed="0"/>
-    <w:lsdException w:name="Medium Shading 2 Accent 3" w:semiHidden="0" w:uiPriority="64" w:unhideWhenUsed="0"/>
-    <w:lsdException w:name="Medium List 1 Accent 3" w:semiHidden="0" w:uiPriority="65" w:unhideWhenUsed="0"/>
-    <w:lsdException w:name="Medium List 2 Accent 3" w:semiHidden="0" w:uiPriority="66" w:unhideWhenUsed="0"/>
-    <w:lsdException w:name="Medium Grid 1 Accent 3" w:semiHidden="0" w:uiPriority="67" w:unhideWhenUsed="0"/>
-    <w:lsdException w:name="Medium Grid 2 Accent 3" w:semiHidden="0" w:uiPriority="68" w:unhideWhenUsed="0"/>
-    <w:lsdException w:name="Medium Grid 3 Accent 3" w:semiHidden="0" w:uiPriority="69" w:unhideWhenUsed="0"/>
-    <w:lsdException w:name="Dark List Accent 3" w:semiHidden="0" w:uiPriority="70" w:unhideWhenUsed="0"/>
-    <w:lsdException w:name="Colorful Shading Accent 3" w:semiHidden="0" w:uiPriority="71" w:unhideWhenUsed="0"/>
-    <w:lsdException w:name="Colorful List Accent 3" w:semiHidden="0" w:uiPriority="72" w:unhideWhenUsed="0"/>
-    <w:lsdException w:name="Colorful Grid Accent 3" w:semiHidden="0" w:uiPriority="73" w:unhideWhenUsed="0"/>
-    <w:lsdException w:name="Light Shading Accent 4" w:semiHidden="0" w:uiPriority="60" w:unhideWhenUsed="0"/>
-    <w:lsdException w:name="Light List Accent 4" w:semiHidden="0" w:uiPriority="61" w:unhideWhenUsed="0"/>
-    <w:lsdException w:name="Light Grid Accent 4" w:semiHidden="0" w:uiPriority="62" w:unhideWhenUsed="0"/>
-    <w:lsdException w:name="Medium Shading 1 Accent 4" w:semiHidden="0" w:uiPriority="63" w:unhideWhenUsed="0"/>
-    <w:lsdException w:name="Medium Shading 2 Accent 4" w:semiHidden="0" w:uiPriority="64" w:unhideWhenUsed="0"/>
-    <w:lsdException w:name="Medium List 1 Accent 4" w:semiHidden="0" w:uiPriority="65" w:unhideWhenUsed="0"/>
-    <w:lsdException w:name="Medium List 2 Accent 4" w:semiHidden="0" w:uiPriority="66" w:unhideWhenUsed="0"/>
-    <w:lsdException w:name="Medium Grid 1 Accent 4" w:semiHidden="0" w:uiPriority="67" w:unhideWhenUsed="0"/>
-    <w:lsdException w:name="Medium Grid 2 Accent 4" w:semiHidden="0" w:uiPriority="68" w:unhideWhenUsed="0"/>
-    <w:lsdException w:name="Medium Grid 3 Accent 4" w:semiHidden="0" w:uiPriority="69" w:unhideWhenUsed="0"/>
-    <w:lsdException w:name="Dark List Accent 4" w:semiHidden="0" w:uiPriority="70" w:unhideWhenUsed="0"/>
-    <w:lsdException w:name="Colorful Shading Accent 4" w:semiHidden="0" w:uiPriority="71" w:unhideWhenUsed="0"/>
-    <w:lsdException w:name="Colorful List Accent 4" w:semiHidden="0" w:uiPriority="72" w:unhideWhenUsed="0"/>
-    <w:lsdException w:name="Colorful Grid Accent 4" w:semiHidden="0" w:uiPriority="73" w:unhideWhenUsed="0"/>
-    <w:lsdException w:name="Light Shading Accent 5" w:semiHidden="0" w:uiPriority="60" w:unhideWhenUsed="0"/>
-    <w:lsdException w:name="Light List Accent 5" w:semiHidden="0" w:uiPriority="61" w:unhideWhenUsed="0"/>
-    <w:lsdException w:name="Light Grid Accent 5" w:semiHidden="0" w:uiPriority="62" w:unhideWhenUsed="0"/>
-    <w:lsdException w:name="Medium Shading 1 Accent 5" w:semiHidden="0" w:uiPriority="63" w:unhideWhenUsed="0"/>
-    <w:lsdException w:name="Medium Shading 2 Accent 5" w:semiHidden="0" w:uiPriority="64" w:unhideWhenUsed="0"/>
-    <w:lsdException w:name="Medium List 1 Accent 5" w:semiHidden="0" w:uiPriority="65" w:unhideWhenUsed="0"/>
-    <w:lsdException w:name="Medium List 2 Accent 5" w:semiHidden="0" w:uiPriority="66" w:unhideWhenUsed="0"/>
-    <w:lsdException w:name="Medium Grid 1 Accent 5" w:semiHidden="0" w:uiPriority="67" w:unhideWhenUsed="0"/>
-    <w:lsdException w:name="Medium Grid 2 Accent 5" w:semiHidden="0" w:uiPriority="68" w:unhideWhenUsed="0"/>
-    <w:lsdException w:name="Medium Grid 3 Accent 5" w:semiHidden="0" w:uiPriority="69" w:unhideWhenUsed="0"/>
-    <w:lsdException w:name="Dark List Accent 5" w:semiHidden="0" w:uiPriority="70" w:unhideWhenUsed="0"/>
-    <w:lsdException w:name="Colorful Shading Accent 5" w:semiHidden="0" w:uiPriority="71" w:unhideWhenUsed="0"/>
-    <w:lsdException w:name="Colorful List Accent 5" w:semiHidden="0" w:uiPriority="72" w:unhideWhenUsed="0"/>
-    <w:lsdException w:name="Colorful Grid Accent 5" w:semiHidden="0" w:uiPriority="73" w:unhideWhenUsed="0"/>
-    <w:lsdException w:name="Light Shading Accent 6" w:semiHidden="0" w:uiPriority="60" w:unhideWhenUsed="0"/>
-    <w:lsdException w:name="Light List Accent 6" w:semiHidden="0" w:uiPriority="61" w:unhideWhenUsed="0"/>
-    <w:lsdException w:name="Light Grid Accent 6" w:semiHidden="0" w:uiPriority="62" w:unhideWhenUsed="0"/>
-    <w:lsdException w:name="Medium Shading 1 Accent 6" w:semiHidden="0" w:uiPriority="63" w:unhideWhenUsed="0"/>
-    <w:lsdException w:name="Medium Shading 2 Accent 6" w:semiHidden="0" w:uiPriority="64" w:unhideWhenUsed="0"/>
-    <w:lsdException w:name="Medium List 1 Accent 6" w:semiHidden="0" w:uiPriority="65" w:unhideWhenUsed="0"/>
-    <w:lsdException w:name="Medium List 2 Accent 6" w:semiHidden="0" w:uiPriority="66" w:unhideWhenUsed="0"/>
-    <w:lsdException w:name="Medium Grid 1 Accent 6" w:semiHidden="0" w:uiPriority="67" w:unhideWhenUsed="0"/>
-    <w:lsdException w:name="Medium Grid 2 Accent 6" w:semiHidden="0" w:uiPriority="68" w:unhideWhenUsed="0"/>
-    <w:lsdException w:name="Medium Grid 3 Accent 6" w:semiHidden="0" w:uiPriority="69" w:unhideWhenUsed="0"/>
-    <w:lsdException w:name="Dark List Accent 6" w:semiHidden="0" w:uiPriority="70" w:unhideWhenUsed="0"/>
-    <w:lsdException w:name="Colorful Shading Accent 6" w:semiHidden="0" w:uiPriority="71" w:unhideWhenUsed="0"/>
-    <w:lsdException w:name="Colorful List Accent 6" w:semiHidden="0" w:uiPriority="72" w:unhideWhenUsed="0"/>
-    <w:lsdException w:name="Colorful Grid Accent 6" w:semiHidden="0" w:uiPriority="73" w:unhideWhenUsed="0"/>
-    <w:lsdException w:name="Subtle Emphasis" w:semiHidden="0" w:uiPriority="19" w:unhideWhenUsed="0" w:qFormat="1"/>
-    <w:lsdException w:name="Intense Emphasis" w:semiHidden="0" w:uiPriority="21" w:unhideWhenUsed="0" w:qFormat="1"/>
-    <w:lsdException w:name="Subtle Reference" w:semiHidden="0" w:uiPriority="31" w:unhideWhenUsed="0" w:qFormat="1"/>
-    <w:lsdException w:name="Intense Reference" w:semiHidden="0" w:uiPriority="32" w:unhideWhenUsed="0" w:qFormat="1"/>
-    <w:lsdException w:name="Book Title" w:semiHidden="0" w:uiPriority="33" w:unhideWhenUsed="0" w:qFormat="1"/>
-    <w:lsdException w:name="Bibliography" w:uiPriority="37"/>
-    <w:lsdException w:name="TOC Heading" w:uiPriority="39" w:qFormat="1"/>
+  <w:latentStyles w:defLockedState="0" w:defUIPriority="99" w:defSemiHidden="0" w:defUnhideWhenUsed="0" w:defQFormat="0" w:count="371">
+    <w:lsdException w:name="Normal" w:uiPriority="0" w:qFormat="1"/>
+    <w:lsdException w:name="heading 1" w:uiPriority="9" w:qFormat="1"/>
+    <w:lsdException w:name="heading 2" w:semiHidden="1" w:uiPriority="9" w:unhideWhenUsed="1" w:qFormat="1"/>
+    <w:lsdException w:name="heading 3" w:semiHidden="1" w:uiPriority="9" w:unhideWhenUsed="1" w:qFormat="1"/>
+    <w:lsdException w:name="heading 4" w:semiHidden="1" w:uiPriority="9" w:unhideWhenUsed="1" w:qFormat="1"/>
+    <w:lsdException w:name="heading 5" w:semiHidden="1" w:uiPriority="9" w:unhideWhenUsed="1" w:qFormat="1"/>
+    <w:lsdException w:name="heading 6" w:semiHidden="1" w:uiPriority="9" w:unhideWhenUsed="1" w:qFormat="1"/>
+    <w:lsdException w:name="heading 7" w:semiHidden="1" w:uiPriority="9" w:unhideWhenUsed="1" w:qFormat="1"/>
+    <w:lsdException w:name="heading 8" w:semiHidden="1" w:uiPriority="9" w:unhideWhenUsed="1" w:qFormat="1"/>
+    <w:lsdException w:name="heading 9" w:semiHidden="1" w:uiPriority="9" w:unhideWhenUsed="1" w:qFormat="1"/>
+    <w:lsdException w:name="index 1" w:semiHidden="1" w:unhideWhenUsed="1"/>
+    <w:lsdException w:name="index 2" w:semiHidden="1" w:unhideWhenUsed="1"/>
+    <w:lsdException w:name="index 3" w:semiHidden="1" w:unhideWhenUsed="1"/>
+    <w:lsdException w:name="index 4" w:semiHidden="1" w:unhideWhenUsed="1"/>
+    <w:lsdException w:name="index 5" w:semiHidden="1" w:unhideWhenUsed="1"/>
+    <w:lsdException w:name="index 6" w:semiHidden="1" w:unhideWhenUsed="1"/>
+    <w:lsdException w:name="index 7" w:semiHidden="1" w:unhideWhenUsed="1"/>
+    <w:lsdException w:name="index 8" w:semiHidden="1" w:unhideWhenUsed="1"/>
+    <w:lsdException w:name="index 9" w:semiHidden="1" w:unhideWhenUsed="1"/>
+    <w:lsdException w:name="toc 1" w:semiHidden="1" w:uiPriority="39" w:unhideWhenUsed="1"/>
+    <w:lsdException w:name="toc 2" w:semiHidden="1" w:uiPriority="39" w:unhideWhenUsed="1"/>
+    <w:lsdException w:name="toc 3" w:semiHidden="1" w:uiPriority="39" w:unhideWhenUsed="1"/>
+    <w:lsdException w:name="toc 4" w:semiHidden="1" w:uiPriority="39" w:unhideWhenUsed="1"/>
+    <w:lsdException w:name="toc 5" w:semiHidden="1" w:uiPriority="39" w:unhideWhenUsed="1"/>
+    <w:lsdException w:name="toc 6" w:semiHidden="1" w:uiPriority="39" w:unhideWhenUsed="1"/>
+    <w:lsdException w:name="toc 7" w:semiHidden="1" w:uiPriority="39" w:unhideWhenUsed="1"/>
+    <w:lsdException w:name="toc 8" w:semiHidden="1" w:uiPriority="39" w:unhideWhenUsed="1"/>
+    <w:lsdException w:name="toc 9" w:semiHidden="1" w:uiPriority="39" w:unhideWhenUsed="1"/>
+    <w:lsdException w:name="Normal Indent" w:semiHidden="1" w:unhideWhenUsed="1"/>
+    <w:lsdException w:name="footnote text" w:semiHidden="1" w:unhideWhenUsed="1"/>
+    <w:lsdException w:name="annotation text" w:semiHidden="1" w:unhideWhenUsed="1"/>
+    <w:lsdException w:name="header" w:semiHidden="1" w:unhideWhenUsed="1"/>
+    <w:lsdException w:name="footer" w:semiHidden="1" w:unhideWhenUsed="1"/>
+    <w:lsdException w:name="index heading" w:semiHidden="1" w:unhideWhenUsed="1"/>
+    <w:lsdException w:name="caption" w:semiHidden="1" w:uiPriority="35" w:unhideWhenUsed="1" w:qFormat="1"/>
+    <w:lsdException w:name="table of figures" w:semiHidden="1" w:unhideWhenUsed="1"/>
+    <w:lsdException w:name="envelope address" w:semiHidden="1" w:unhideWhenUsed="1"/>
+    <w:lsdException w:name="envelope return" w:semiHidden="1" w:unhideWhenUsed="1"/>
+    <w:lsdException w:name="footnote reference" w:semiHidden="1" w:unhideWhenUsed="1"/>
+    <w:lsdException w:name="annotation reference" w:semiHidden="1" w:unhideWhenUsed="1"/>
+    <w:lsdException w:name="line number" w:semiHidden="1" w:unhideWhenUsed="1"/>
+    <w:lsdException w:name="page number" w:semiHidden="1" w:unhideWhenUsed="1"/>
+    <w:lsdException w:name="endnote reference" w:semiHidden="1" w:unhideWhenUsed="1"/>
+    <w:lsdException w:name="endnote text" w:semiHidden="1" w:unhideWhenUsed="1"/>
+    <w:lsdException w:name="table of authorities" w:semiHidden="1" w:unhideWhenUsed="1"/>
+    <w:lsdException w:name="macro" w:semiHidden="1" w:unhideWhenUsed="1"/>
+    <w:lsdException w:name="toa heading" w:semiHidden="1" w:unhideWhenUsed="1"/>
+    <w:lsdException w:name="List" w:semiHidden="1" w:unhideWhenUsed="1"/>
+    <w:lsdException w:name="List Bullet" w:semiHidden="1" w:unhideWhenUsed="1"/>
+    <w:lsdException w:name="List Number" w:semiHidden="1" w:unhideWhenUsed="1"/>
+    <w:lsdException w:name="List 2" w:semiHidden="1" w:unhideWhenUsed="1"/>
+    <w:lsdException w:name="List 3" w:semiHidden="1" w:unhideWhenUsed="1"/>
+    <w:lsdException w:name="List 4" w:semiHidden="1" w:unhideWhenUsed="1"/>
+    <w:lsdException w:name="List 5" w:semiHidden="1" w:unhideWhenUsed="1"/>
+    <w:lsdException w:name="List Bullet 2" w:semiHidden="1" w:unhideWhenUsed="1"/>
+    <w:lsdException w:name="List Bullet 3" w:semiHidden="1" w:unhideWhenUsed="1"/>
+    <w:lsdException w:name="List Bullet 4" w:semiHidden="1" w:unhideWhenUsed="1"/>
+    <w:lsdException w:name="List Bullet 5" w:semiHidden="1" w:unhideWhenUsed="1"/>
+    <w:lsdException w:name="List Number 2" w:semiHidden="1" w:unhideWhenUsed="1"/>
+    <w:lsdException w:name="List Number 3" w:semiHidden="1" w:unhideWhenUsed="1"/>
+    <w:lsdException w:name="List Number 4" w:semiHidden="1" w:unhideWhenUsed="1"/>
+    <w:lsdException w:name="List Number 5" w:semiHidden="1" w:unhideWhenUsed="1"/>
+    <w:lsdException w:name="Title" w:uiPriority="10" w:qFormat="1"/>
+    <w:lsdException w:name="Closing" w:semiHidden="1" w:unhideWhenUsed="1"/>
+    <w:lsdException w:name="Signature" w:semiHidden="1" w:unhideWhenUsed="1"/>
+    <w:lsdException w:name="Default Paragraph Font" w:semiHidden="1" w:uiPriority="1" w:unhideWhenUsed="1"/>
+    <w:lsdException w:name="Body Text" w:semiHidden="1" w:unhideWhenUsed="1"/>
+    <w:lsdException w:name="Body Text Indent" w:semiHidden="1" w:unhideWhenUsed="1"/>
+    <w:lsdException w:name="List Continue" w:semiHidden="1" w:unhideWhenUsed="1"/>
+    <w:lsdException w:name="List Continue 2" w:semiHidden="1" w:unhideWhenUsed="1"/>
+    <w:lsdException w:name="List Continue 3" w:semiHidden="1" w:unhideWhenUsed="1"/>
+    <w:lsdException w:name="List Continue 4" w:semiHidden="1" w:unhideWhenUsed="1"/>
+    <w:lsdException w:name="List Continue 5" w:semiHidden="1" w:unhideWhenUsed="1"/>
+    <w:lsdException w:name="Message Header" w:semiHidden="1" w:unhideWhenUsed="1"/>
+    <w:lsdException w:name="Subtitle" w:uiPriority="11" w:qFormat="1"/>
+    <w:lsdException w:name="Salutation" w:semiHidden="1" w:unhideWhenUsed="1"/>
+    <w:lsdException w:name="Date" w:semiHidden="1" w:unhideWhenUsed="1"/>
+    <w:lsdException w:name="Body Text First Indent" w:semiHidden="1" w:unhideWhenUsed="1"/>
+    <w:lsdException w:name="Body Text First Indent 2" w:semiHidden="1" w:unhideWhenUsed="1"/>
+    <w:lsdException w:name="Note Heading" w:semiHidden="1" w:unhideWhenUsed="1"/>
+    <w:lsdException w:name="Body Text 2" w:semiHidden="1" w:unhideWhenUsed="1"/>
+    <w:lsdException w:name="Body Text 3" w:semiHidden="1" w:unhideWhenUsed="1"/>
+    <w:lsdException w:name="Body Text Indent 2" w:semiHidden="1" w:unhideWhenUsed="1"/>
+    <w:lsdException w:name="Body Text Indent 3" w:semiHidden="1" w:unhideWhenUsed="1"/>
+    <w:lsdException w:name="Block Text" w:semiHidden="1" w:unhideWhenUsed="1"/>
+    <w:lsdException w:name="Hyperlink" w:semiHidden="1" w:unhideWhenUsed="1"/>
+    <w:lsdException w:name="FollowedHyperlink" w:semiHidden="1" w:unhideWhenUsed="1"/>
+    <w:lsdException w:name="Strong" w:uiPriority="22" w:qFormat="1"/>
+    <w:lsdException w:name="Emphasis" w:uiPriority="20" w:qFormat="1"/>
+    <w:lsdException w:name="Document Map" w:semiHidden="1" w:unhideWhenUsed="1"/>
+    <w:lsdException w:name="Plain Text" w:semiHidden="1" w:unhideWhenUsed="1"/>
+    <w:lsdException w:name="E-mail Signature" w:semiHidden="1" w:unhideWhenUsed="1"/>
+    <w:lsdException w:name="HTML Top of Form" w:semiHidden="1" w:unhideWhenUsed="1"/>
+    <w:lsdException w:name="HTML Bottom of Form" w:semiHidden="1" w:unhideWhenUsed="1"/>
+    <w:lsdException w:name="Normal (Web)" w:semiHidden="1" w:unhideWhenUsed="1"/>
+    <w:lsdException w:name="HTML Acronym" w:semiHidden="1" w:unhideWhenUsed="1"/>
+    <w:lsdException w:name="HTML Address" w:semiHidden="1" w:unhideWhenUsed="1"/>
+    <w:lsdException w:name="HTML Cite" w:semiHidden="1" w:unhideWhenUsed="1"/>
+    <w:lsdException w:name="HTML Code" w:semiHidden="1" w:unhideWhenUsed="1"/>
+    <w:lsdException w:name="HTML Definition" w:semiHidden="1" w:unhideWhenUsed="1"/>
+    <w:lsdException w:name="HTML Keyboard" w:semiHidden="1" w:unhideWhenUsed="1"/>
+    <w:lsdException w:name="HTML Preformatted" w:semiHidden="1" w:unhideWhenUsed="1"/>
+    <w:lsdException w:name="HTML Sample" w:semiHidden="1" w:unhideWhenUsed="1"/>
+    <w:lsdException w:name="HTML Typewriter" w:semiHidden="1" w:unhideWhenUsed="1"/>
+    <w:lsdException w:name="HTML Variable" w:semiHidden="1" w:unhideWhenUsed="1"/>
+    <w:lsdException w:name="Normal Table" w:semiHidden="1" w:unhideWhenUsed="1"/>
+    <w:lsdException w:name="annotation subject" w:semiHidden="1" w:unhideWhenUsed="1"/>
+    <w:lsdException w:name="No List" w:semiHidden="1" w:unhideWhenUsed="1"/>
+    <w:lsdException w:name="Outline List 1" w:semiHidden="1" w:unhideWhenUsed="1"/>
+    <w:lsdException w:name="Outline List 2" w:semiHidden="1" w:unhideWhenUsed="1"/>
+    <w:lsdException w:name="Outline List 3" w:semiHidden="1" w:unhideWhenUsed="1"/>
+    <w:lsdException w:name="Table Simple 1" w:semiHidden="1" w:unhideWhenUsed="1"/>
+    <w:lsdException w:name="Table Simple 2" w:semiHidden="1" w:unhideWhenUsed="1"/>
+    <w:lsdException w:name="Table Simple 3" w:semiHidden="1" w:unhideWhenUsed="1"/>
+    <w:lsdException w:name="Table Classic 1" w:semiHidden="1" w:unhideWhenUsed="1"/>
+    <w:lsdException w:name="Table Classic 2" w:semiHidden="1" w:unhideWhenUsed="1"/>
+    <w:lsdException w:name="Table Classic 3" w:semiHidden="1" w:unhideWhenUsed="1"/>
+    <w:lsdException w:name="Table Classic 4" w:semiHidden="1" w:unhideWhenUsed="1"/>
+    <w:lsdException w:name="Table Colorful 1" w:semiHidden="1" w:unhideWhenUsed="1"/>
+    <w:lsdException w:name="Table Colorful 2" w:semiHidden="1" w:unhideWhenUsed="1"/>
+    <w:lsdException w:name="Table Colorful 3" w:semiHidden="1" w:unhideWhenUsed="1"/>
+    <w:lsdException w:name="Table Columns 1" w:semiHidden="1" w:unhideWhenUsed="1"/>
+    <w:lsdException w:name="Table Columns 2" w:semiHidden="1" w:unhideWhenUsed="1"/>
+    <w:lsdException w:name="Table Columns 3" w:semiHidden="1" w:unhideWhenUsed="1"/>
+    <w:lsdException w:name="Table Columns 4" w:semiHidden="1" w:unhideWhenUsed="1"/>
+    <w:lsdException w:name="Table Columns 5" w:semiHidden="1" w:unhideWhenUsed="1"/>
+    <w:lsdException w:name="Table Grid 1" w:semiHidden="1" w:unhideWhenUsed="1"/>
+    <w:lsdException w:name="Table Grid 2" w:semiHidden="1" w:unhideWhenUsed="1"/>
+    <w:lsdException w:name="Table Grid 3" w:semiHidden="1" w:unhideWhenUsed="1"/>
+    <w:lsdException w:name="Table Grid 4" w:semiHidden="1" w:unhideWhenUsed="1"/>
+    <w:lsdException w:name="Table Grid 5" w:semiHidden="1" w:unhideWhenUsed="1"/>
+    <w:lsdException w:name="Table Grid 6" w:semiHidden="1" w:unhideWhenUsed="1"/>
+    <w:lsdException w:name="Table Grid 7" w:semiHidden="1" w:unhideWhenUsed="1"/>
+    <w:lsdException w:name="Table Grid 8" w:semiHidden="1" w:unhideWhenUsed="1"/>
+    <w:lsdException w:name="Table List 1" w:semiHidden="1" w:unhideWhenUsed="1"/>
+    <w:lsdException w:name="Table List 2" w:semiHidden="1" w:unhideWhenUsed="1"/>
+    <w:lsdException w:name="Table List 3" w:semiHidden="1" w:unhideWhenUsed="1"/>
+    <w:lsdException w:name="Table List 4" w:semiHidden="1" w:unhideWhenUsed="1"/>
+    <w:lsdException w:name="Table List 5" w:semiHidden="1" w:unhideWhenUsed="1"/>
+    <w:lsdException w:name="Table List 6" w:semiHidden="1" w:unhideWhenUsed="1"/>
+    <w:lsdException w:name="Table List 7" w:semiHidden="1" w:unhideWhenUsed="1"/>
+    <w:lsdException w:name="Table List 8" w:semiHidden="1" w:unhideWhenUsed="1"/>
+    <w:lsdException w:name="Table 3D effects 1" w:semiHidden="1" w:unhideWhenUsed="1"/>
+    <w:lsdException w:name="Table 3D effects 2" w:semiHidden="1" w:unhideWhenUsed="1"/>
+    <w:lsdException w:name="Table 3D effects 3" w:semiHidden="1" w:unhideWhenUsed="1"/>
+    <w:lsdException w:name="Table Contemporary" w:semiHidden="1" w:unhideWhenUsed="1"/>
+    <w:lsdException w:name="Table Elegant" w:semiHidden="1" w:unhideWhenUsed="1"/>
+    <w:lsdException w:name="Table Professional" w:semiHidden="1" w:unhideWhenUsed="1"/>
+    <w:lsdException w:name="Table Subtle 1" w:semiHidden="1" w:unhideWhenUsed="1"/>
+    <w:lsdException w:name="Table Subtle 2" w:semiHidden="1" w:unhideWhenUsed="1"/>
+    <w:lsdException w:name="Table Web 1" w:semiHidden="1" w:unhideWhenUsed="1"/>
+    <w:lsdException w:name="Table Web 2" w:semiHidden="1" w:unhideWhenUsed="1"/>
+    <w:lsdException w:name="Table Web 3" w:semiHidden="1" w:unhideWhenUsed="1"/>
+    <w:lsdException w:name="Balloon Text" w:semiHidden="1" w:unhideWhenUsed="1"/>
+    <w:lsdException w:name="Table Grid" w:uiPriority="39"/>
+    <w:lsdException w:name="Table Theme" w:semiHidden="1" w:unhideWhenUsed="1"/>
+    <w:lsdException w:name="Placeholder Text" w:semiHidden="1"/>
+    <w:lsdException w:name="No Spacing" w:uiPriority="1" w:qFormat="1"/>
+    <w:lsdException w:name="Light Shading" w:uiPriority="60"/>
+    <w:lsdException w:name="Light List" w:uiPriority="61"/>
+    <w:lsdException w:name="Light Grid" w:uiPriority="62"/>
+    <w:lsdException w:name="Medium Shading 1" w:uiPriority="63"/>
+    <w:lsdException w:name="Medium Shading 2" w:uiPriority="64"/>
+    <w:lsdException w:name="Medium List 1" w:uiPriority="65"/>
+    <w:lsdException w:name="Medium List 2" w:uiPriority="66"/>
+    <w:lsdException w:name="Medium Grid 1" w:uiPriority="67"/>
+    <w:lsdException w:name="Medium Grid 2" w:uiPriority="68"/>
+    <w:lsdException w:name="Medium Grid 3" w:uiPriority="69"/>
+    <w:lsdException w:name="Dark List" w:uiPriority="70"/>
+    <w:lsdException w:name="Colorful Shading" w:uiPriority="71"/>
+    <w:lsdException w:name="Colorful List" w:uiPriority="72"/>
+    <w:lsdException w:name="Colorful Grid" w:uiPriority="73"/>
+    <w:lsdException w:name="Light Shading Accent 1" w:uiPriority="60"/>
+    <w:lsdException w:name="Light List Accent 1" w:uiPriority="61"/>
+    <w:lsdException w:name="Light Grid Accent 1" w:uiPriority="62"/>
+    <w:lsdException w:name="Medium Shading 1 Accent 1" w:uiPriority="63"/>
+    <w:lsdException w:name="Medium Shading 2 Accent 1" w:uiPriority="64"/>
+    <w:lsdException w:name="Medium List 1 Accent 1" w:uiPriority="65"/>
+    <w:lsdException w:name="Revision" w:semiHidden="1"/>
+    <w:lsdException w:name="List Paragraph" w:uiPriority="34" w:qFormat="1"/>
+    <w:lsdException w:name="Quote" w:uiPriority="29" w:qFormat="1"/>
+    <w:lsdException w:name="Intense Quote" w:uiPriority="30" w:qFormat="1"/>
+    <w:lsdException w:name="Medium List 2 Accent 1" w:uiPriority="66"/>
+    <w:lsdException w:name="Medium Grid 1 Accent 1" w:uiPriority="67"/>
+    <w:lsdException w:name="Medium Grid 2 Accent 1" w:uiPriority="68"/>
+    <w:lsdException w:name="Medium Grid 3 Accent 1" w:uiPriority="69"/>
+    <w:lsdException w:name="Dark List Accent 1" w:uiPriority="70"/>
+    <w:lsdException w:name="Colorful Shading Accent 1" w:uiPriority="71"/>
+    <w:lsdException w:name="Colorful List Accent 1" w:uiPriority="72"/>
+    <w:lsdException w:name="Colorful Grid Accent 1" w:uiPriority="73"/>
+    <w:lsdException w:name="Light Shading Accent 2" w:uiPriority="60"/>
+    <w:lsdException w:name="Light List Accent 2" w:uiPriority="61"/>
+    <w:lsdException w:name="Light Grid Accent 2" w:uiPriority="62"/>
+    <w:lsdException w:name="Medium Shading 1 Accent 2" w:uiPriority="63"/>
+    <w:lsdException w:name="Medium Shading 2 Accent 2" w:uiPriority="64"/>
+    <w:lsdException w:name="Medium List 1 Accent 2" w:uiPriority="65"/>
+    <w:lsdException w:name="Medium List 2 Accent 2" w:uiPriority="66"/>
+    <w:lsdException w:name="Medium Grid 1 Accent 2" w:uiPriority="67"/>
+    <w:lsdException w:name="Medium Grid 2 Accent 2" w:uiPriority="68"/>
+    <w:lsdException w:name="Medium Grid 3 Accent 2" w:uiPriority="69"/>
+    <w:lsdException w:name="Dark List Accent 2" w:uiPriority="70"/>
+    <w:lsdException w:name="Colorful Shading Accent 2" w:uiPriority="71"/>
+    <w:lsdException w:name="Colorful List Accent 2" w:uiPriority="72"/>
+    <w:lsdException w:name="Colorful Grid Accent 2" w:uiPriority="73"/>
+    <w:lsdException w:name="Light Shading Accent 3" w:uiPriority="60"/>
+    <w:lsdException w:name="Light List Accent 3" w:uiPriority="61"/>
+    <w:lsdException w:name="Light Grid Accent 3" w:uiPriority="62"/>
+    <w:lsdException w:name="Medium Shading 1 Accent 3" w:uiPriority="63"/>
+    <w:lsdException w:name="Medium Shading 2 Accent 3" w:uiPriority="64"/>
+    <w:lsdException w:name="Medium List 1 Accent 3" w:uiPriority="65"/>
+    <w:lsdException w:name="Medium List 2 Accent 3" w:uiPriority="66"/>
+    <w:lsdException w:name="Medium Grid 1 Accent 3" w:uiPriority="67"/>
+    <w:lsdException w:name="Medium Grid 2 Accent 3" w:uiPriority="68"/>
+    <w:lsdException w:name="Medium Grid 3 Accent 3" w:uiPriority="69"/>
+    <w:lsdException w:name="Dark List Accent 3" w:uiPriority="70"/>
+    <w:lsdException w:name="Colorful Shading Accent 3" w:uiPriority="71"/>
+    <w:lsdException w:name="Colorful List Accent 3" w:uiPriority="72"/>
+    <w:lsdException w:name="Colorful Grid Accent 3" w:uiPriority="73"/>
+    <w:lsdException w:name="Light Shading Accent 4" w:uiPriority="60"/>
+    <w:lsdException w:name="Light List Accent 4" w:uiPriority="61"/>
+    <w:lsdException w:name="Light Grid Accent 4" w:uiPriority="62"/>
+    <w:lsdException w:name="Medium Shading 1 Accent 4" w:uiPriority="63"/>
+    <w:lsdException w:name="Medium Shading 2 Accent 4" w:uiPriority="64"/>
+    <w:lsdException w:name="Medium List 1 Accent 4" w:uiPriority="65"/>
+    <w:lsdException w:name="Medium List 2 Accent 4" w:uiPriority="66"/>
+    <w:lsdException w:name="Medium Grid 1 Accent 4" w:uiPriority="67"/>
+    <w:lsdException w:name="Medium Grid 2 Accent 4" w:uiPriority="68"/>
+    <w:lsdException w:name="Medium Grid 3 Accent 4" w:uiPriority="69"/>
+    <w:lsdException w:name="Dark List Accent 4" w:uiPriority="70"/>
+    <w:lsdException w:name="Colorful Shading Accent 4" w:uiPriority="71"/>
+    <w:lsdException w:name="Colorful List Accent 4" w:uiPriority="72"/>
+    <w:lsdException w:name="Colorful Grid Accent 4" w:uiPriority="73"/>
+    <w:lsdException w:name="Light Shading Accent 5" w:uiPriority="60"/>
+    <w:lsdException w:name="Light List Accent 5" w:uiPriority="61"/>
+    <w:lsdException w:name="Light Grid Accent 5" w:uiPriority="62"/>
+    <w:lsdException w:name="Medium Shading 1 Accent 5" w:uiPriority="63"/>
+    <w:lsdException w:name="Medium Shading 2 Accent 5" w:uiPriority="64"/>
+    <w:lsdException w:name="Medium List 1 Accent 5" w:uiPriority="65"/>
+    <w:lsdException w:name="Medium List 2 Accent 5" w:uiPriority="66"/>
+    <w:lsdException w:name="Medium Grid 1 Accent 5" w:uiPriority="67"/>
+    <w:lsdException w:name="Medium Grid 2 Accent 5" w:uiPriority="68"/>
+    <w:lsdException w:name="Medium Grid 3 Accent 5" w:uiPriority="69"/>
+    <w:lsdException w:name="Dark List Accent 5" w:uiPriority="70"/>
+    <w:lsdException w:name="Colorful Shading Accent 5" w:uiPriority="71"/>
+    <w:lsdException w:name="Colorful List Accent 5" w:uiPriority="72"/>
+    <w:lsdException w:name="Colorful Grid Accent 5" w:uiPriority="73"/>
+    <w:lsdException w:name="Light Shading Accent 6" w:uiPriority="60"/>
+    <w:lsdException w:name="Light List Accent 6" w:uiPriority="61"/>
+    <w:lsdException w:name="Light Grid Accent 6" w:uiPriority="62"/>
+    <w:lsdException w:name="Medium Shading 1 Accent 6" w:uiPriority="63"/>
+    <w:lsdException w:name="Medium Shading 2 Accent 6" w:uiPriority="64"/>
+    <w:lsdException w:name="Medium List 1 Accent 6" w:uiPriority="65"/>
+    <w:lsdException w:name="Medium List 2 Accent 6" w:uiPriority="66"/>
+    <w:lsdException w:name="Medium Grid 1 Accent 6" w:uiPriority="67"/>
+    <w:lsdException w:name="Medium Grid 2 Accent 6" w:uiPriority="68"/>
+    <w:lsdException w:name="Medium Grid 3 Accent 6" w:uiPriority="69"/>
+    <w:lsdException w:name="Dark List Accent 6" w:uiPriority="70"/>
+    <w:lsdException w:name="Colorful Shading Accent 6" w:uiPriority="71"/>
+    <w:lsdException w:name="Colorful List Accent 6" w:uiPriority="72"/>
+    <w:lsdException w:name="Colorful Grid Accent 6" w:uiPriority="73"/>
+    <w:lsdException w:name="Subtle Emphasis" w:uiPriority="19" w:qFormat="1"/>
+    <w:lsdException w:name="Intense Emphasis" w:uiPriority="21" w:qFormat="1"/>
+    <w:lsdException w:name="Subtle Reference" w:uiPriority="31" w:qFormat="1"/>
+    <w:lsdException w:name="Intense Reference" w:uiPriority="32" w:qFormat="1"/>
+    <w:lsdException w:name="Book Title" w:uiPriority="33" w:qFormat="1"/>
+    <w:lsdException w:name="Bibliography" w:semiHidden="1" w:uiPriority="37" w:unhideWhenUsed="1"/>
+    <w:lsdException w:name="TOC Heading" w:semiHidden="1" w:uiPriority="39" w:unhideWhenUsed="1" w:qFormat="1"/>
+    <w:lsdException w:name="Plain Table 1" w:uiPriority="41"/>
+    <w:lsdException w:name="Plain Table 2" w:uiPriority="42"/>
+    <w:lsdException w:name="Plain Table 3" w:uiPriority="43"/>
+    <w:lsdException w:name="Plain Table 4" w:uiPriority="44"/>
+    <w:lsdException w:name="Plain Table 5" w:uiPriority="45"/>
+    <w:lsdException w:name="Grid Table Light" w:uiPriority="40"/>
+    <w:lsdException w:name="Grid Table 1 Light" w:uiPriority="46"/>
+    <w:lsdException w:name="Grid Table 2" w:uiPriority="47"/>
+    <w:lsdException w:name="Grid Table 3" w:uiPriority="48"/>
+    <w:lsdException w:name="Grid Table 4" w:uiPriority="49"/>
+    <w:lsdException w:name="Grid Table 5 Dark" w:uiPriority="50"/>
+    <w:lsdException w:name="Grid Table 6 Colorful" w:uiPriority="51"/>
+    <w:lsdException w:name="Grid Table 7 Colorful" w:uiPriority="52"/>
+    <w:lsdException w:name="Grid Table 1 Light Accent 1" w:uiPriority="46"/>
+    <w:lsdException w:name="Grid Table 2 Accent 1" w:uiPriority="47"/>
+    <w:lsdException w:name="Grid Table 3 Accent 1" w:uiPriority="48"/>
+    <w:lsdException w:name="Grid Table 4 Accent 1" w:uiPriority="49"/>
+    <w:lsdException w:name="Grid Table 5 Dark Accent 1" w:uiPriority="50"/>
+    <w:lsdException w:name="Grid Table 6 Colorful Accent 1" w:uiPriority="51"/>
+    <w:lsdException w:name="Grid Table 7 Colorful Accent 1" w:uiPriority="52"/>
+    <w:lsdException w:name="Grid Table 1 Light Accent 2" w:uiPriority="46"/>
+    <w:lsdException w:name="Grid Table 2 Accent 2" w:uiPriority="47"/>
+    <w:lsdException w:name="Grid Table 3 Accent 2" w:uiPriority="48"/>
+    <w:lsdException w:name="Grid Table 4 Accent 2" w:uiPriority="49"/>
+    <w:lsdException w:name="Grid Table 5 Dark Accent 2" w:uiPriority="50"/>
+    <w:lsdException w:name="Grid Table 6 Colorful Accent 2" w:uiPriority="51"/>
+    <w:lsdException w:name="Grid Table 7 Colorful Accent 2" w:uiPriority="52"/>
+    <w:lsdException w:name="Grid Table 1 Light Accent 3" w:uiPriority="46"/>
+    <w:lsdException w:name="Grid Table 2 Accent 3" w:uiPriority="47"/>
+    <w:lsdException w:name="Grid Table 3 Accent 3" w:uiPriority="48"/>
+    <w:lsdException w:name="Grid Table 4 Accent 3" w:uiPriority="49"/>
+    <w:lsdException w:name="Grid Table 5 Dark Accent 3" w:uiPriority="50"/>
+    <w:lsdException w:name="Grid Table 6 Colorful Accent 3" w:uiPriority="51"/>
+    <w:lsdException w:name="Grid Table 7 Colorful Accent 3" w:uiPriority="52"/>
+    <w:lsdException w:name="Grid Table 1 Light Accent 4" w:uiPriority="46"/>
+    <w:lsdException w:name="Grid Table 2 Accent 4" w:uiPriority="47"/>
+    <w:lsdException w:name="Grid Table 3 Accent 4" w:uiPriority="48"/>
+    <w:lsdException w:name="Grid Table 4 Accent 4" w:uiPriority="49"/>
+    <w:lsdException w:name="Grid Table 5 Dark Accent 4" w:uiPriority="50"/>
+    <w:lsdException w:name="Grid Table 6 Colorful Accent 4" w:uiPriority="51"/>
+    <w:lsdException w:name="Grid Table 7 Colorful Accent 4" w:uiPriority="52"/>
+    <w:lsdException w:name="Grid Table 1 Light Accent 5" w:uiPriority="46"/>
+    <w:lsdException w:name="Grid Table 2 Accent 5" w:uiPriority="47"/>
+    <w:lsdException w:name="Grid Table 3 Accent 5" w:uiPriority="48"/>
+    <w:lsdException w:name="Grid Table 4 Accent 5" w:uiPriority="49"/>
+    <w:lsdException w:name="Grid Table 5 Dark Accent 5" w:uiPriority="50"/>
+    <w:lsdException w:name="Grid Table 6 Colorful Accent 5" w:uiPriority="51"/>
+    <w:lsdException w:name="Grid Table 7 Colorful Accent 5" w:uiPriority="52"/>
+    <w:lsdException w:name="Grid Table 1 Light Accent 6" w:uiPriority="46"/>
+    <w:lsdException w:name="Grid Table 2 Accent 6" w:uiPriority="47"/>
+    <w:lsdException w:name="Grid Table 3 Accent 6" w:uiPriority="48"/>
+    <w:lsdException w:name="Grid Table 4 Accent 6" w:uiPriority="49"/>
+    <w:lsdException w:name="Grid Table 5 Dark Accent 6" w:uiPriority="50"/>
+    <w:lsdException w:name="Grid Table 6 Colorful Accent 6" w:uiPriority="51"/>
+    <w:lsdException w:name="Grid Table 7 Colorful Accent 6" w:uiPriority="52"/>
+    <w:lsdException w:name="List Table 1 Light" w:uiPriority="46"/>
+    <w:lsdException w:name="List Table 2" w:uiPriority="47"/>
+    <w:lsdException w:name="List Table 3" w:uiPriority="48"/>
+    <w:lsdException w:name="List Table 4" w:uiPriority="49"/>
+    <w:lsdException w:name="List Table 5 Dark" w:uiPriority="50"/>
+    <w:lsdException w:name="List Table 6 Colorful" w:uiPriority="51"/>
+    <w:lsdException w:name="List Table 7 Colorful" w:uiPriority="52"/>
+    <w:lsdException w:name="List Table 1 Light Accent 1" w:uiPriority="46"/>
+    <w:lsdException w:name="List Table 2 Accent 1" w:uiPriority="47"/>
+    <w:lsdException w:name="List Table 3 Accent 1" w:uiPriority="48"/>
+    <w:lsdException w:name="List Table 4 Accent 1" w:uiPriority="49"/>
+    <w:lsdException w:name="List Table 5 Dark Accent 1" w:uiPriority="50"/>
+    <w:lsdException w:name="List Table 6 Colorful Accent 1" w:uiPriority="51"/>
+    <w:lsdException w:name="List Table 7 Colorful Accent 1" w:uiPriority="52"/>
+    <w:lsdException w:name="List Table 1 Light Accent 2" w:uiPriority="46"/>
+    <w:lsdException w:name="List Table 2 Accent 2" w:uiPriority="47"/>
+    <w:lsdException w:name="List Table 3 Accent 2" w:uiPriority="48"/>
+    <w:lsdException w:name="List Table 4 Accent 2" w:uiPriority="49"/>
+    <w:lsdException w:name="List Table 5 Dark Accent 2" w:uiPriority="50"/>
+    <w:lsdException w:name="List Table 6 Colorful Accent 2" w:uiPriority="51"/>
+    <w:lsdException w:name="List Table 7 Colorful Accent 2" w:uiPriority="52"/>
+    <w:lsdException w:name="List Table 1 Light Accent 3" w:uiPriority="46"/>
+    <w:lsdException w:name="List Table 2 Accent 3" w:uiPriority="47"/>
+    <w:lsdException w:name="List Table 3 Accent 3" w:uiPriority="48"/>
+    <w:lsdException w:name="List Table 4 Accent 3" w:uiPriority="49"/>
+    <w:lsdException w:name="List Table 5 Dark Accent 3" w:uiPriority="50"/>
+    <w:lsdException w:name="List Table 6 Colorful Accent 3" w:uiPriority="51"/>
+    <w:lsdException w:name="List Table 7 Colorful Accent 3" w:uiPriority="52"/>
+    <w:lsdException w:name="List Table 1 Light Accent 4" w:uiPriority="46"/>
+    <w:lsdException w:name="List Table 2 Accent 4" w:uiPriority="47"/>
+    <w:lsdException w:name="List Table 3 Accent 4" w:uiPriority="48"/>
+    <w:lsdException w:name="List Table 4 Accent 4" w:uiPriority="49"/>
+    <w:lsdException w:name="List Table 5 Dark Accent 4" w:uiPriority="50"/>
+    <w:lsdException w:name="List Table 6 Colorful Accent 4" w:uiPriority="51"/>
+    <w:lsdException w:name="List Table 7 Colorful Accent 4" w:uiPriority="52"/>
+    <w:lsdException w:name="List Table 1 Light Accent 5" w:uiPriority="46"/>
+    <w:lsdException w:name="List Table 2 Accent 5" w:uiPriority="47"/>
+    <w:lsdException w:name="List Table 3 Accent 5" w:uiPriority="48"/>
+    <w:lsdException w:name="List Table 4 Accent 5" w:uiPriority="49"/>
+    <w:lsdException w:name="List Table 5 Dark Accent 5" w:uiPriority="50"/>
+    <w:lsdException w:name="List Table 6 Colorful Accent 5" w:uiPriority="51"/>
+    <w:lsdException w:name="List Table 7 Colorful Accent 5" w:uiPriority="52"/>
+    <w:lsdException w:name="List Table 1 Light Accent 6" w:uiPriority="46"/>
+    <w:lsdException w:name="List Table 2 Accent 6" w:uiPriority="47"/>
+    <w:lsdException w:name="List Table 3 Accent 6" w:uiPriority="48"/>
+    <w:lsdException w:name="List Table 4 Accent 6" w:uiPriority="49"/>
+    <w:lsdException w:name="List Table 5 Dark Accent 6" w:uiPriority="50"/>
+    <w:lsdException w:name="List Table 6 Colorful Accent 6" w:uiPriority="51"/>
+    <w:lsdException w:name="List Table 7 Colorful Accent 6" w:uiPriority="52"/>
   </w:latentStyles>
-  <w:style w:type="paragraph" w:default="1" w:styleId="a">
+  <w:style w:type="paragraph" w:default="1" w:styleId="Normal">
     <w:name w:val="Normal"/>
     <w:qFormat/>
   </w:style>
-  <w:style w:type="paragraph" w:styleId="1">
+  <w:style w:type="paragraph" w:styleId="Heading1">
     <w:name w:val="heading 1"/>
-    <w:basedOn w:val="a"/>
-    <w:next w:val="a"/>
-    <w:link w:val="10"/>
+    <w:basedOn w:val="Normal"/>
+    <w:next w:val="Normal"/>
+    <w:link w:val="Heading1Char"/>
     <w:uiPriority w:val="9"/>
     <w:qFormat/>
     <w:rsid w:val="003D4506"/>
@@ -2874,13 +3086,13 @@
       <w:szCs w:val="32"/>
     </w:rPr>
   </w:style>
-  <w:style w:type="character" w:default="1" w:styleId="a0">
+  <w:style w:type="character" w:default="1" w:styleId="DefaultParagraphFont">
     <w:name w:val="Default Paragraph Font"/>
     <w:uiPriority w:val="1"/>
     <w:semiHidden/>
     <w:unhideWhenUsed/>
   </w:style>
-  <w:style w:type="table" w:default="1" w:styleId="a1">
+  <w:style w:type="table" w:default="1" w:styleId="TableNormal">
     <w:name w:val="Normal Table"/>
     <w:uiPriority w:val="99"/>
     <w:semiHidden/>
@@ -2895,16 +3107,16 @@
       </w:tblCellMar>
     </w:tblPr>
   </w:style>
-  <w:style w:type="numbering" w:default="1" w:styleId="a2">
+  <w:style w:type="numbering" w:default="1" w:styleId="NoList">
     <w:name w:val="No List"/>
     <w:uiPriority w:val="99"/>
     <w:semiHidden/>
     <w:unhideWhenUsed/>
   </w:style>
-  <w:style w:type="character" w:customStyle="1" w:styleId="10">
-    <w:name w:val="標題 1 字元"/>
-    <w:basedOn w:val="a0"/>
-    <w:link w:val="1"/>
+  <w:style w:type="character" w:customStyle="1" w:styleId="Heading1Char">
+    <w:name w:val="Heading 1 Char"/>
+    <w:basedOn w:val="DefaultParagraphFont"/>
+    <w:link w:val="Heading1"/>
     <w:uiPriority w:val="9"/>
     <w:rsid w:val="003D4506"/>
     <w:rPr>
@@ -2914,11 +3126,11 @@
       <w:szCs w:val="32"/>
     </w:rPr>
   </w:style>
-  <w:style w:type="paragraph" w:styleId="a3">
+  <w:style w:type="paragraph" w:styleId="Title">
     <w:name w:val="Title"/>
-    <w:basedOn w:val="a"/>
-    <w:next w:val="a"/>
-    <w:link w:val="a4"/>
+    <w:basedOn w:val="Normal"/>
+    <w:next w:val="Normal"/>
+    <w:link w:val="TitleChar"/>
     <w:uiPriority w:val="10"/>
     <w:qFormat/>
     <w:rsid w:val="003D4506"/>
@@ -2934,10 +3146,10 @@
       <w:szCs w:val="56"/>
     </w:rPr>
   </w:style>
-  <w:style w:type="character" w:customStyle="1" w:styleId="a4">
-    <w:name w:val="標題 字元"/>
-    <w:basedOn w:val="a0"/>
-    <w:link w:val="a3"/>
+  <w:style w:type="character" w:customStyle="1" w:styleId="TitleChar">
+    <w:name w:val="Title Char"/>
+    <w:basedOn w:val="DefaultParagraphFont"/>
+    <w:link w:val="Title"/>
     <w:uiPriority w:val="10"/>
     <w:rsid w:val="003D4506"/>
     <w:rPr>
@@ -2948,11 +3160,11 @@
       <w:szCs w:val="56"/>
     </w:rPr>
   </w:style>
-  <w:style w:type="paragraph" w:styleId="a5">
+  <w:style w:type="paragraph" w:styleId="Subtitle">
     <w:name w:val="Subtitle"/>
-    <w:basedOn w:val="a"/>
-    <w:next w:val="a"/>
-    <w:link w:val="a6"/>
+    <w:basedOn w:val="Normal"/>
+    <w:next w:val="Normal"/>
+    <w:link w:val="SubtitleChar"/>
     <w:uiPriority w:val="11"/>
     <w:qFormat/>
     <w:rsid w:val="007049F1"/>
@@ -2969,10 +3181,10 @@
       <w:szCs w:val="24"/>
     </w:rPr>
   </w:style>
-  <w:style w:type="character" w:customStyle="1" w:styleId="a6">
-    <w:name w:val="副標題 字元"/>
-    <w:basedOn w:val="a0"/>
-    <w:link w:val="a5"/>
+  <w:style w:type="character" w:customStyle="1" w:styleId="SubtitleChar">
+    <w:name w:val="Subtitle Char"/>
+    <w:basedOn w:val="DefaultParagraphFont"/>
+    <w:link w:val="Subtitle"/>
     <w:uiPriority w:val="11"/>
     <w:rsid w:val="007049F1"/>
     <w:rPr>
@@ -2983,9 +3195,9 @@
       <w:szCs w:val="24"/>
     </w:rPr>
   </w:style>
-  <w:style w:type="paragraph" w:styleId="a7">
+  <w:style w:type="paragraph" w:styleId="ListParagraph">
     <w:name w:val="List Paragraph"/>
-    <w:basedOn w:val="a"/>
+    <w:basedOn w:val="Normal"/>
     <w:uiPriority w:val="34"/>
     <w:qFormat/>
     <w:rsid w:val="007049F1"/>
@@ -3000,9 +3212,9 @@
       <w:lang w:val="en-US"/>
     </w:rPr>
   </w:style>
-  <w:style w:type="table" w:styleId="a8">
+  <w:style w:type="table" w:styleId="TableGrid">
     <w:name w:val="Table Grid"/>
-    <w:basedOn w:val="a1"/>
+    <w:basedOn w:val="TableNormal"/>
     <w:uiPriority w:val="39"/>
     <w:rsid w:val="00AA032B"/>
     <w:pPr>
@@ -3019,10 +3231,10 @@
       </w:tblBorders>
     </w:tblPr>
   </w:style>
-  <w:style w:type="paragraph" w:styleId="a9">
+  <w:style w:type="paragraph" w:styleId="BalloonText">
     <w:name w:val="Balloon Text"/>
-    <w:basedOn w:val="a"/>
-    <w:link w:val="aa"/>
+    <w:basedOn w:val="Normal"/>
+    <w:link w:val="BalloonTextChar"/>
     <w:uiPriority w:val="99"/>
     <w:semiHidden/>
     <w:unhideWhenUsed/>
@@ -3036,10 +3248,10 @@
       <w:szCs w:val="18"/>
     </w:rPr>
   </w:style>
-  <w:style w:type="character" w:customStyle="1" w:styleId="aa">
-    <w:name w:val="註解方塊文字 字元"/>
-    <w:basedOn w:val="a0"/>
-    <w:link w:val="a9"/>
+  <w:style w:type="character" w:customStyle="1" w:styleId="BalloonTextChar">
+    <w:name w:val="Balloon Text Char"/>
+    <w:basedOn w:val="DefaultParagraphFont"/>
+    <w:link w:val="BalloonText"/>
     <w:uiPriority w:val="99"/>
     <w:semiHidden/>
     <w:rsid w:val="00AA032B"/>
@@ -3049,9 +3261,9 @@
       <w:szCs w:val="18"/>
     </w:rPr>
   </w:style>
-  <w:style w:type="character" w:styleId="ab">
+  <w:style w:type="character" w:styleId="Hyperlink">
     <w:name w:val="Hyperlink"/>
-    <w:basedOn w:val="a0"/>
+    <w:basedOn w:val="DefaultParagraphFont"/>
     <w:uiPriority w:val="99"/>
     <w:unhideWhenUsed/>
     <w:rsid w:val="00082271"/>
@@ -3060,10 +3272,10 @@
       <w:u w:val="single"/>
     </w:rPr>
   </w:style>
-  <w:style w:type="paragraph" w:styleId="ac">
+  <w:style w:type="paragraph" w:styleId="Header">
     <w:name w:val="header"/>
-    <w:basedOn w:val="a"/>
-    <w:link w:val="ad"/>
+    <w:basedOn w:val="Normal"/>
+    <w:link w:val="HeaderChar"/>
     <w:uiPriority w:val="99"/>
     <w:unhideWhenUsed/>
     <w:rsid w:val="00226123"/>
@@ -3079,10 +3291,10 @@
       <w:szCs w:val="20"/>
     </w:rPr>
   </w:style>
-  <w:style w:type="character" w:customStyle="1" w:styleId="ad">
-    <w:name w:val="頁首 字元"/>
-    <w:basedOn w:val="a0"/>
-    <w:link w:val="ac"/>
+  <w:style w:type="character" w:customStyle="1" w:styleId="HeaderChar">
+    <w:name w:val="Header Char"/>
+    <w:basedOn w:val="DefaultParagraphFont"/>
+    <w:link w:val="Header"/>
     <w:uiPriority w:val="99"/>
     <w:rsid w:val="00226123"/>
     <w:rPr>
@@ -3090,10 +3302,10 @@
       <w:szCs w:val="20"/>
     </w:rPr>
   </w:style>
-  <w:style w:type="paragraph" w:styleId="ae">
+  <w:style w:type="paragraph" w:styleId="Footer">
     <w:name w:val="footer"/>
-    <w:basedOn w:val="a"/>
-    <w:link w:val="af"/>
+    <w:basedOn w:val="Normal"/>
+    <w:link w:val="FooterChar"/>
     <w:uiPriority w:val="99"/>
     <w:unhideWhenUsed/>
     <w:rsid w:val="00226123"/>
@@ -3109,440 +3321,10 @@
       <w:szCs w:val="20"/>
     </w:rPr>
   </w:style>
-  <w:style w:type="character" w:customStyle="1" w:styleId="af">
-    <w:name w:val="頁尾 字元"/>
-    <w:basedOn w:val="a0"/>
-    <w:link w:val="ae"/>
-    <w:uiPriority w:val="99"/>
-    <w:rsid w:val="00226123"/>
-    <w:rPr>
-      <w:sz w:val="20"/>
-      <w:szCs w:val="20"/>
-    </w:rPr>
-  </w:style>
-</w:styles>
-</file>
-
-<file path=word/stylesWithEffects.xml><?xml version="1.0" encoding="utf-8"?>
-<w:styles xmlns:wpc="http://schemas.microsoft.com/office/word/2010/wordprocessingCanvas" xmlns:mc="http://schemas.openxmlformats.org/markup-compatibility/2006" xmlns:o="urn:schemas-microsoft-com:office:office" xmlns:r="http://schemas.openxmlformats.org/officeDocument/2006/relationships" xmlns:m="http://schemas.openxmlformats.org/officeDocument/2006/math" xmlns:v="urn:schemas-microsoft-com:vml" xmlns:wp14="http://schemas.microsoft.com/office/word/2010/wordprocessingDrawing" xmlns:wp="http://schemas.openxmlformats.org/drawingml/2006/wordprocessingDrawing" xmlns:w10="urn:schemas-microsoft-com:office:word" xmlns:w="http://schemas.openxmlformats.org/wordprocessingml/2006/main" xmlns:w14="http://schemas.microsoft.com/office/word/2010/wordml" xmlns:wpg="http://schemas.microsoft.com/office/word/2010/wordprocessingGroup" xmlns:wpi="http://schemas.microsoft.com/office/word/2010/wordprocessingInk" xmlns:wne="http://schemas.microsoft.com/office/word/2006/wordml" xmlns:wps="http://schemas.microsoft.com/office/word/2010/wordprocessingShape" mc:Ignorable="w14 wp14">
-  <w:docDefaults>
-    <w:rPrDefault>
-      <w:rPr>
-        <w:rFonts w:asciiTheme="minorHAnsi" w:eastAsiaTheme="minorEastAsia" w:hAnsiTheme="minorHAnsi" w:cstheme="minorBidi"/>
-        <w:sz w:val="22"/>
-        <w:szCs w:val="22"/>
-        <w:lang w:val="en-GB" w:eastAsia="zh-TW" w:bidi="ar-SA"/>
-      </w:rPr>
-    </w:rPrDefault>
-    <w:pPrDefault>
-      <w:pPr>
-        <w:spacing w:after="160" w:line="259" w:lineRule="auto"/>
-      </w:pPr>
-    </w:pPrDefault>
-  </w:docDefaults>
-  <w:latentStyles w:defLockedState="0" w:defUIPriority="99" w:defSemiHidden="1" w:defUnhideWhenUsed="1" w:defQFormat="0" w:count="267">
-    <w:lsdException w:name="Normal" w:semiHidden="0" w:uiPriority="0" w:unhideWhenUsed="0" w:qFormat="1"/>
-    <w:lsdException w:name="heading 1" w:semiHidden="0" w:uiPriority="9" w:unhideWhenUsed="0" w:qFormat="1"/>
-    <w:lsdException w:name="heading 2" w:uiPriority="9" w:qFormat="1"/>
-    <w:lsdException w:name="heading 3" w:uiPriority="9" w:qFormat="1"/>
-    <w:lsdException w:name="heading 4" w:uiPriority="9" w:qFormat="1"/>
-    <w:lsdException w:name="heading 5" w:uiPriority="9" w:qFormat="1"/>
-    <w:lsdException w:name="heading 6" w:uiPriority="9" w:qFormat="1"/>
-    <w:lsdException w:name="heading 7" w:uiPriority="9" w:qFormat="1"/>
-    <w:lsdException w:name="heading 8" w:uiPriority="9" w:qFormat="1"/>
-    <w:lsdException w:name="heading 9" w:uiPriority="9" w:qFormat="1"/>
-    <w:lsdException w:name="toc 1" w:uiPriority="39"/>
-    <w:lsdException w:name="toc 2" w:uiPriority="39"/>
-    <w:lsdException w:name="toc 3" w:uiPriority="39"/>
-    <w:lsdException w:name="toc 4" w:uiPriority="39"/>
-    <w:lsdException w:name="toc 5" w:uiPriority="39"/>
-    <w:lsdException w:name="toc 6" w:uiPriority="39"/>
-    <w:lsdException w:name="toc 7" w:uiPriority="39"/>
-    <w:lsdException w:name="toc 8" w:uiPriority="39"/>
-    <w:lsdException w:name="toc 9" w:uiPriority="39"/>
-    <w:lsdException w:name="caption" w:uiPriority="35" w:qFormat="1"/>
-    <w:lsdException w:name="Title" w:semiHidden="0" w:uiPriority="10" w:unhideWhenUsed="0" w:qFormat="1"/>
-    <w:lsdException w:name="Default Paragraph Font" w:uiPriority="1"/>
-    <w:lsdException w:name="Subtitle" w:semiHidden="0" w:uiPriority="11" w:unhideWhenUsed="0" w:qFormat="1"/>
-    <w:lsdException w:name="Strong" w:semiHidden="0" w:uiPriority="22" w:unhideWhenUsed="0" w:qFormat="1"/>
-    <w:lsdException w:name="Emphasis" w:semiHidden="0" w:uiPriority="20" w:unhideWhenUsed="0" w:qFormat="1"/>
-    <w:lsdException w:name="Table Grid" w:semiHidden="0" w:uiPriority="39" w:unhideWhenUsed="0"/>
-    <w:lsdException w:name="Placeholder Text" w:unhideWhenUsed="0"/>
-    <w:lsdException w:name="No Spacing" w:semiHidden="0" w:uiPriority="1" w:unhideWhenUsed="0" w:qFormat="1"/>
-    <w:lsdException w:name="Light Shading" w:semiHidden="0" w:uiPriority="60" w:unhideWhenUsed="0"/>
-    <w:lsdException w:name="Light List" w:semiHidden="0" w:uiPriority="61" w:unhideWhenUsed="0"/>
-    <w:lsdException w:name="Light Grid" w:semiHidden="0" w:uiPriority="62" w:unhideWhenUsed="0"/>
-    <w:lsdException w:name="Medium Shading 1" w:semiHidden="0" w:uiPriority="63" w:unhideWhenUsed="0"/>
-    <w:lsdException w:name="Medium Shading 2" w:semiHidden="0" w:uiPriority="64" w:unhideWhenUsed="0"/>
-    <w:lsdException w:name="Medium List 1" w:semiHidden="0" w:uiPriority="65" w:unhideWhenUsed="0"/>
-    <w:lsdException w:name="Medium List 2" w:semiHidden="0" w:uiPriority="66" w:unhideWhenUsed="0"/>
-    <w:lsdException w:name="Medium Grid 1" w:semiHidden="0" w:uiPriority="67" w:unhideWhenUsed="0"/>
-    <w:lsdException w:name="Medium Grid 2" w:semiHidden="0" w:uiPriority="68" w:unhideWhenUsed="0"/>
-    <w:lsdException w:name="Medium Grid 3" w:semiHidden="0" w:uiPriority="69" w:unhideWhenUsed="0"/>
-    <w:lsdException w:name="Dark List" w:semiHidden="0" w:uiPriority="70" w:unhideWhenUsed="0"/>
-    <w:lsdException w:name="Colorful Shading" w:semiHidden="0" w:uiPriority="71" w:unhideWhenUsed="0"/>
-    <w:lsdException w:name="Colorful List" w:semiHidden="0" w:uiPriority="72" w:unhideWhenUsed="0"/>
-    <w:lsdException w:name="Colorful Grid" w:semiHidden="0" w:uiPriority="73" w:unhideWhenUsed="0"/>
-    <w:lsdException w:name="Light Shading Accent 1" w:semiHidden="0" w:uiPriority="60" w:unhideWhenUsed="0"/>
-    <w:lsdException w:name="Light List Accent 1" w:semiHidden="0" w:uiPriority="61" w:unhideWhenUsed="0"/>
-    <w:lsdException w:name="Light Grid Accent 1" w:semiHidden="0" w:uiPriority="62" w:unhideWhenUsed="0"/>
-    <w:lsdException w:name="Medium Shading 1 Accent 1" w:semiHidden="0" w:uiPriority="63" w:unhideWhenUsed="0"/>
-    <w:lsdException w:name="Medium Shading 2 Accent 1" w:semiHidden="0" w:uiPriority="64" w:unhideWhenUsed="0"/>
-    <w:lsdException w:name="Medium List 1 Accent 1" w:semiHidden="0" w:uiPriority="65" w:unhideWhenUsed="0"/>
-    <w:lsdException w:name="Revision" w:unhideWhenUsed="0"/>
-    <w:lsdException w:name="List Paragraph" w:semiHidden="0" w:uiPriority="34" w:unhideWhenUsed="0" w:qFormat="1"/>
-    <w:lsdException w:name="Quote" w:semiHidden="0" w:uiPriority="29" w:unhideWhenUsed="0" w:qFormat="1"/>
-    <w:lsdException w:name="Intense Quote" w:semiHidden="0" w:uiPriority="30" w:unhideWhenUsed="0" w:qFormat="1"/>
-    <w:lsdException w:name="Medium List 2 Accent 1" w:semiHidden="0" w:uiPriority="66" w:unhideWhenUsed="0"/>
-    <w:lsdException w:name="Medium Grid 1 Accent 1" w:semiHidden="0" w:uiPriority="67" w:unhideWhenUsed="0"/>
-    <w:lsdException w:name="Medium Grid 2 Accent 1" w:semiHidden="0" w:uiPriority="68" w:unhideWhenUsed="0"/>
-    <w:lsdException w:name="Medium Grid 3 Accent 1" w:semiHidden="0" w:uiPriority="69" w:unhideWhenUsed="0"/>
-    <w:lsdException w:name="Dark List Accent 1" w:semiHidden="0" w:uiPriority="70" w:unhideWhenUsed="0"/>
-    <w:lsdException w:name="Colorful Shading Accent 1" w:semiHidden="0" w:uiPriority="71" w:unhideWhenUsed="0"/>
-    <w:lsdException w:name="Colorful List Accent 1" w:semiHidden="0" w:uiPriority="72" w:unhideWhenUsed="0"/>
-    <w:lsdException w:name="Colorful Grid Accent 1" w:semiHidden="0" w:uiPriority="73" w:unhideWhenUsed="0"/>
-    <w:lsdException w:name="Light Shading Accent 2" w:semiHidden="0" w:uiPriority="60" w:unhideWhenUsed="0"/>
-    <w:lsdException w:name="Light List Accent 2" w:semiHidden="0" w:uiPriority="61" w:unhideWhenUsed="0"/>
-    <w:lsdException w:name="Light Grid Accent 2" w:semiHidden="0" w:uiPriority="62" w:unhideWhenUsed="0"/>
-    <w:lsdException w:name="Medium Shading 1 Accent 2" w:semiHidden="0" w:uiPriority="63" w:unhideWhenUsed="0"/>
-    <w:lsdException w:name="Medium Shading 2 Accent 2" w:semiHidden="0" w:uiPriority="64" w:unhideWhenUsed="0"/>
-    <w:lsdException w:name="Medium List 1 Accent 2" w:semiHidden="0" w:uiPriority="65" w:unhideWhenUsed="0"/>
-    <w:lsdException w:name="Medium List 2 Accent 2" w:semiHidden="0" w:uiPriority="66" w:unhideWhenUsed="0"/>
-    <w:lsdException w:name="Medium Grid 1 Accent 2" w:semiHidden="0" w:uiPriority="67" w:unhideWhenUsed="0"/>
-    <w:lsdException w:name="Medium Grid 2 Accent 2" w:semiHidden="0" w:uiPriority="68" w:unhideWhenUsed="0"/>
-    <w:lsdException w:name="Medium Grid 3 Accent 2" w:semiHidden="0" w:uiPriority="69" w:unhideWhenUsed="0"/>
-    <w:lsdException w:name="Dark List Accent 2" w:semiHidden="0" w:uiPriority="70" w:unhideWhenUsed="0"/>
-    <w:lsdException w:name="Colorful Shading Accent 2" w:semiHidden="0" w:uiPriority="71" w:unhideWhenUsed="0"/>
-    <w:lsdException w:name="Colorful List Accent 2" w:semiHidden="0" w:uiPriority="72" w:unhideWhenUsed="0"/>
-    <w:lsdException w:name="Colorful Grid Accent 2" w:semiHidden="0" w:uiPriority="73" w:unhideWhenUsed="0"/>
-    <w:lsdException w:name="Light Shading Accent 3" w:semiHidden="0" w:uiPriority="60" w:unhideWhenUsed="0"/>
-    <w:lsdException w:name="Light List Accent 3" w:semiHidden="0" w:uiPriority="61" w:unhideWhenUsed="0"/>
-    <w:lsdException w:name="Light Grid Accent 3" w:semiHidden="0" w:uiPriority="62" w:unhideWhenUsed="0"/>
-    <w:lsdException w:name="Medium Shading 1 Accent 3" w:semiHidden="0" w:uiPriority="63" w:unhideWhenUsed="0"/>
-    <w:lsdException w:name="Medium Shading 2 Accent 3" w:semiHidden="0" w:uiPriority="64" w:unhideWhenUsed="0"/>
-    <w:lsdException w:name="Medium List 1 Accent 3" w:semiHidden="0" w:uiPriority="65" w:unhideWhenUsed="0"/>
-    <w:lsdException w:name="Medium List 2 Accent 3" w:semiHidden="0" w:uiPriority="66" w:unhideWhenUsed="0"/>
-    <w:lsdException w:name="Medium Grid 1 Accent 3" w:semiHidden="0" w:uiPriority="67" w:unhideWhenUsed="0"/>
-    <w:lsdException w:name="Medium Grid 2 Accent 3" w:semiHidden="0" w:uiPriority="68" w:unhideWhenUsed="0"/>
-    <w:lsdException w:name="Medium Grid 3 Accent 3" w:semiHidden="0" w:uiPriority="69" w:unhideWhenUsed="0"/>
-    <w:lsdException w:name="Dark List Accent 3" w:semiHidden="0" w:uiPriority="70" w:unhideWhenUsed="0"/>
-    <w:lsdException w:name="Colorful Shading Accent 3" w:semiHidden="0" w:uiPriority="71" w:unhideWhenUsed="0"/>
-    <w:lsdException w:name="Colorful List Accent 3" w:semiHidden="0" w:uiPriority="72" w:unhideWhenUsed="0"/>
-    <w:lsdException w:name="Colorful Grid Accent 3" w:semiHidden="0" w:uiPriority="73" w:unhideWhenUsed="0"/>
-    <w:lsdException w:name="Light Shading Accent 4" w:semiHidden="0" w:uiPriority="60" w:unhideWhenUsed="0"/>
-    <w:lsdException w:name="Light List Accent 4" w:semiHidden="0" w:uiPriority="61" w:unhideWhenUsed="0"/>
-    <w:lsdException w:name="Light Grid Accent 4" w:semiHidden="0" w:uiPriority="62" w:unhideWhenUsed="0"/>
-    <w:lsdException w:name="Medium Shading 1 Accent 4" w:semiHidden="0" w:uiPriority="63" w:unhideWhenUsed="0"/>
-    <w:lsdException w:name="Medium Shading 2 Accent 4" w:semiHidden="0" w:uiPriority="64" w:unhideWhenUsed="0"/>
-    <w:lsdException w:name="Medium List 1 Accent 4" w:semiHidden="0" w:uiPriority="65" w:unhideWhenUsed="0"/>
-    <w:lsdException w:name="Medium List 2 Accent 4" w:semiHidden="0" w:uiPriority="66" w:unhideWhenUsed="0"/>
-    <w:lsdException w:name="Medium Grid 1 Accent 4" w:semiHidden="0" w:uiPriority="67" w:unhideWhenUsed="0"/>
-    <w:lsdException w:name="Medium Grid 2 Accent 4" w:semiHidden="0" w:uiPriority="68" w:unhideWhenUsed="0"/>
-    <w:lsdException w:name="Medium Grid 3 Accent 4" w:semiHidden="0" w:uiPriority="69" w:unhideWhenUsed="0"/>
-    <w:lsdException w:name="Dark List Accent 4" w:semiHidden="0" w:uiPriority="70" w:unhideWhenUsed="0"/>
-    <w:lsdException w:name="Colorful Shading Accent 4" w:semiHidden="0" w:uiPriority="71" w:unhideWhenUsed="0"/>
-    <w:lsdException w:name="Colorful List Accent 4" w:semiHidden="0" w:uiPriority="72" w:unhideWhenUsed="0"/>
-    <w:lsdException w:name="Colorful Grid Accent 4" w:semiHidden="0" w:uiPriority="73" w:unhideWhenUsed="0"/>
-    <w:lsdException w:name="Light Shading Accent 5" w:semiHidden="0" w:uiPriority="60" w:unhideWhenUsed="0"/>
-    <w:lsdException w:name="Light List Accent 5" w:semiHidden="0" w:uiPriority="61" w:unhideWhenUsed="0"/>
-    <w:lsdException w:name="Light Grid Accent 5" w:semiHidden="0" w:uiPriority="62" w:unhideWhenUsed="0"/>
-    <w:lsdException w:name="Medium Shading 1 Accent 5" w:semiHidden="0" w:uiPriority="63" w:unhideWhenUsed="0"/>
-    <w:lsdException w:name="Medium Shading 2 Accent 5" w:semiHidden="0" w:uiPriority="64" w:unhideWhenUsed="0"/>
-    <w:lsdException w:name="Medium List 1 Accent 5" w:semiHidden="0" w:uiPriority="65" w:unhideWhenUsed="0"/>
-    <w:lsdException w:name="Medium List 2 Accent 5" w:semiHidden="0" w:uiPriority="66" w:unhideWhenUsed="0"/>
-    <w:lsdException w:name="Medium Grid 1 Accent 5" w:semiHidden="0" w:uiPriority="67" w:unhideWhenUsed="0"/>
-    <w:lsdException w:name="Medium Grid 2 Accent 5" w:semiHidden="0" w:uiPriority="68" w:unhideWhenUsed="0"/>
-    <w:lsdException w:name="Medium Grid 3 Accent 5" w:semiHidden="0" w:uiPriority="69" w:unhideWhenUsed="0"/>
-    <w:lsdException w:name="Dark List Accent 5" w:semiHidden="0" w:uiPriority="70" w:unhideWhenUsed="0"/>
-    <w:lsdException w:name="Colorful Shading Accent 5" w:semiHidden="0" w:uiPriority="71" w:unhideWhenUsed="0"/>
-    <w:lsdException w:name="Colorful List Accent 5" w:semiHidden="0" w:uiPriority="72" w:unhideWhenUsed="0"/>
-    <w:lsdException w:name="Colorful Grid Accent 5" w:semiHidden="0" w:uiPriority="73" w:unhideWhenUsed="0"/>
-    <w:lsdException w:name="Light Shading Accent 6" w:semiHidden="0" w:uiPriority="60" w:unhideWhenUsed="0"/>
-    <w:lsdException w:name="Light List Accent 6" w:semiHidden="0" w:uiPriority="61" w:unhideWhenUsed="0"/>
-    <w:lsdException w:name="Light Grid Accent 6" w:semiHidden="0" w:uiPriority="62" w:unhideWhenUsed="0"/>
-    <w:lsdException w:name="Medium Shading 1 Accent 6" w:semiHidden="0" w:uiPriority="63" w:unhideWhenUsed="0"/>
-    <w:lsdException w:name="Medium Shading 2 Accent 6" w:semiHidden="0" w:uiPriority="64" w:unhideWhenUsed="0"/>
-    <w:lsdException w:name="Medium List 1 Accent 6" w:semiHidden="0" w:uiPriority="65" w:unhideWhenUsed="0"/>
-    <w:lsdException w:name="Medium List 2 Accent 6" w:semiHidden="0" w:uiPriority="66" w:unhideWhenUsed="0"/>
-    <w:lsdException w:name="Medium Grid 1 Accent 6" w:semiHidden="0" w:uiPriority="67" w:unhideWhenUsed="0"/>
-    <w:lsdException w:name="Medium Grid 2 Accent 6" w:semiHidden="0" w:uiPriority="68" w:unhideWhenUsed="0"/>
-    <w:lsdException w:name="Medium Grid 3 Accent 6" w:semiHidden="0" w:uiPriority="69" w:unhideWhenUsed="0"/>
-    <w:lsdException w:name="Dark List Accent 6" w:semiHidden="0" w:uiPriority="70" w:unhideWhenUsed="0"/>
-    <w:lsdException w:name="Colorful Shading Accent 6" w:semiHidden="0" w:uiPriority="71" w:unhideWhenUsed="0"/>
-    <w:lsdException w:name="Colorful List Accent 6" w:semiHidden="0" w:uiPriority="72" w:unhideWhenUsed="0"/>
-    <w:lsdException w:name="Colorful Grid Accent 6" w:semiHidden="0" w:uiPriority="73" w:unhideWhenUsed="0"/>
-    <w:lsdException w:name="Subtle Emphasis" w:semiHidden="0" w:uiPriority="19" w:unhideWhenUsed="0" w:qFormat="1"/>
-    <w:lsdException w:name="Intense Emphasis" w:semiHidden="0" w:uiPriority="21" w:unhideWhenUsed="0" w:qFormat="1"/>
-    <w:lsdException w:name="Subtle Reference" w:semiHidden="0" w:uiPriority="31" w:unhideWhenUsed="0" w:qFormat="1"/>
-    <w:lsdException w:name="Intense Reference" w:semiHidden="0" w:uiPriority="32" w:unhideWhenUsed="0" w:qFormat="1"/>
-    <w:lsdException w:name="Book Title" w:semiHidden="0" w:uiPriority="33" w:unhideWhenUsed="0" w:qFormat="1"/>
-    <w:lsdException w:name="Bibliography" w:uiPriority="37"/>
-    <w:lsdException w:name="TOC Heading" w:uiPriority="39" w:qFormat="1"/>
-  </w:latentStyles>
-  <w:style w:type="paragraph" w:default="1" w:styleId="a">
-    <w:name w:val="Normal"/>
-    <w:qFormat/>
-  </w:style>
-  <w:style w:type="paragraph" w:styleId="1">
-    <w:name w:val="heading 1"/>
-    <w:basedOn w:val="a"/>
-    <w:next w:val="a"/>
-    <w:link w:val="10"/>
-    <w:uiPriority w:val="9"/>
-    <w:qFormat/>
-    <w:rsid w:val="003D4506"/>
-    <w:pPr>
-      <w:keepNext/>
-      <w:keepLines/>
-      <w:spacing w:before="240" w:after="0"/>
-      <w:outlineLvl w:val="0"/>
-    </w:pPr>
-    <w:rPr>
-      <w:rFonts w:asciiTheme="majorHAnsi" w:eastAsiaTheme="majorEastAsia" w:hAnsiTheme="majorHAnsi" w:cstheme="majorBidi"/>
-      <w:color w:val="2E74B5" w:themeColor="accent1" w:themeShade="BF"/>
-      <w:sz w:val="32"/>
-      <w:szCs w:val="32"/>
-    </w:rPr>
-  </w:style>
-  <w:style w:type="character" w:default="1" w:styleId="a0">
-    <w:name w:val="Default Paragraph Font"/>
-    <w:uiPriority w:val="1"/>
-    <w:semiHidden/>
-    <w:unhideWhenUsed/>
-  </w:style>
-  <w:style w:type="table" w:default="1" w:styleId="a1">
-    <w:name w:val="Normal Table"/>
-    <w:uiPriority w:val="99"/>
-    <w:semiHidden/>
-    <w:unhideWhenUsed/>
-    <w:tblPr>
-      <w:tblInd w:w="0" w:type="dxa"/>
-      <w:tblCellMar>
-        <w:top w:w="0" w:type="dxa"/>
-        <w:left w:w="108" w:type="dxa"/>
-        <w:bottom w:w="0" w:type="dxa"/>
-        <w:right w:w="108" w:type="dxa"/>
-      </w:tblCellMar>
-    </w:tblPr>
-  </w:style>
-  <w:style w:type="numbering" w:default="1" w:styleId="a2">
-    <w:name w:val="No List"/>
-    <w:uiPriority w:val="99"/>
-    <w:semiHidden/>
-    <w:unhideWhenUsed/>
-  </w:style>
-  <w:style w:type="character" w:customStyle="1" w:styleId="10">
-    <w:name w:val="標題 1 字元"/>
-    <w:basedOn w:val="a0"/>
-    <w:link w:val="1"/>
-    <w:uiPriority w:val="9"/>
-    <w:rsid w:val="003D4506"/>
-    <w:rPr>
-      <w:rFonts w:asciiTheme="majorHAnsi" w:eastAsiaTheme="majorEastAsia" w:hAnsiTheme="majorHAnsi" w:cstheme="majorBidi"/>
-      <w:color w:val="2E74B5" w:themeColor="accent1" w:themeShade="BF"/>
-      <w:sz w:val="32"/>
-      <w:szCs w:val="32"/>
-    </w:rPr>
-  </w:style>
-  <w:style w:type="paragraph" w:styleId="a3">
-    <w:name w:val="Title"/>
-    <w:basedOn w:val="a"/>
-    <w:next w:val="a"/>
-    <w:link w:val="a4"/>
-    <w:uiPriority w:val="10"/>
-    <w:qFormat/>
-    <w:rsid w:val="003D4506"/>
-    <w:pPr>
-      <w:spacing w:after="0" w:line="240" w:lineRule="auto"/>
-      <w:contextualSpacing/>
-    </w:pPr>
-    <w:rPr>
-      <w:rFonts w:asciiTheme="majorHAnsi" w:eastAsiaTheme="majorEastAsia" w:hAnsiTheme="majorHAnsi" w:cstheme="majorBidi"/>
-      <w:spacing w:val="-10"/>
-      <w:kern w:val="28"/>
-      <w:sz w:val="56"/>
-      <w:szCs w:val="56"/>
-    </w:rPr>
-  </w:style>
-  <w:style w:type="character" w:customStyle="1" w:styleId="a4">
-    <w:name w:val="標題 字元"/>
-    <w:basedOn w:val="a0"/>
-    <w:link w:val="a3"/>
-    <w:uiPriority w:val="10"/>
-    <w:rsid w:val="003D4506"/>
-    <w:rPr>
-      <w:rFonts w:asciiTheme="majorHAnsi" w:eastAsiaTheme="majorEastAsia" w:hAnsiTheme="majorHAnsi" w:cstheme="majorBidi"/>
-      <w:spacing w:val="-10"/>
-      <w:kern w:val="28"/>
-      <w:sz w:val="56"/>
-      <w:szCs w:val="56"/>
-    </w:rPr>
-  </w:style>
-  <w:style w:type="paragraph" w:styleId="a5">
-    <w:name w:val="Subtitle"/>
-    <w:basedOn w:val="a"/>
-    <w:next w:val="a"/>
-    <w:link w:val="a6"/>
-    <w:uiPriority w:val="11"/>
-    <w:qFormat/>
-    <w:rsid w:val="007049F1"/>
-    <w:pPr>
-      <w:spacing w:after="60"/>
-      <w:jc w:val="center"/>
-      <w:outlineLvl w:val="1"/>
-    </w:pPr>
-    <w:rPr>
-      <w:rFonts w:asciiTheme="majorHAnsi" w:eastAsia="新細明體" w:hAnsiTheme="majorHAnsi" w:cstheme="majorBidi"/>
-      <w:i/>
-      <w:iCs/>
-      <w:sz w:val="24"/>
-      <w:szCs w:val="24"/>
-    </w:rPr>
-  </w:style>
-  <w:style w:type="character" w:customStyle="1" w:styleId="a6">
-    <w:name w:val="副標題 字元"/>
-    <w:basedOn w:val="a0"/>
-    <w:link w:val="a5"/>
-    <w:uiPriority w:val="11"/>
-    <w:rsid w:val="007049F1"/>
-    <w:rPr>
-      <w:rFonts w:asciiTheme="majorHAnsi" w:eastAsia="新細明體" w:hAnsiTheme="majorHAnsi" w:cstheme="majorBidi"/>
-      <w:i/>
-      <w:iCs/>
-      <w:sz w:val="24"/>
-      <w:szCs w:val="24"/>
-    </w:rPr>
-  </w:style>
-  <w:style w:type="paragraph" w:styleId="a7">
-    <w:name w:val="List Paragraph"/>
-    <w:basedOn w:val="a"/>
-    <w:uiPriority w:val="34"/>
-    <w:qFormat/>
-    <w:rsid w:val="007049F1"/>
-    <w:pPr>
-      <w:widowControl w:val="0"/>
-      <w:spacing w:after="0" w:line="240" w:lineRule="auto"/>
-      <w:ind w:leftChars="200" w:left="480"/>
-    </w:pPr>
-    <w:rPr>
-      <w:kern w:val="2"/>
-      <w:sz w:val="24"/>
-      <w:lang w:val="en-US"/>
-    </w:rPr>
-  </w:style>
-  <w:style w:type="table" w:styleId="a8">
-    <w:name w:val="Table Grid"/>
-    <w:basedOn w:val="a1"/>
-    <w:uiPriority w:val="39"/>
-    <w:rsid w:val="00AA032B"/>
-    <w:pPr>
-      <w:spacing w:after="0" w:line="240" w:lineRule="auto"/>
-    </w:pPr>
-    <w:tblPr>
-      <w:tblBorders>
-        <w:top w:val="single" w:sz="4" w:space="0" w:color="auto"/>
-        <w:left w:val="single" w:sz="4" w:space="0" w:color="auto"/>
-        <w:bottom w:val="single" w:sz="4" w:space="0" w:color="auto"/>
-        <w:right w:val="single" w:sz="4" w:space="0" w:color="auto"/>
-        <w:insideH w:val="single" w:sz="4" w:space="0" w:color="auto"/>
-        <w:insideV w:val="single" w:sz="4" w:space="0" w:color="auto"/>
-      </w:tblBorders>
-    </w:tblPr>
-  </w:style>
-  <w:style w:type="paragraph" w:styleId="a9">
-    <w:name w:val="Balloon Text"/>
-    <w:basedOn w:val="a"/>
-    <w:link w:val="aa"/>
-    <w:uiPriority w:val="99"/>
-    <w:semiHidden/>
-    <w:unhideWhenUsed/>
-    <w:rsid w:val="00AA032B"/>
-    <w:pPr>
-      <w:spacing w:after="0" w:line="240" w:lineRule="auto"/>
-    </w:pPr>
-    <w:rPr>
-      <w:rFonts w:asciiTheme="majorHAnsi" w:eastAsiaTheme="majorEastAsia" w:hAnsiTheme="majorHAnsi" w:cstheme="majorBidi"/>
-      <w:sz w:val="18"/>
-      <w:szCs w:val="18"/>
-    </w:rPr>
-  </w:style>
-  <w:style w:type="character" w:customStyle="1" w:styleId="aa">
-    <w:name w:val="註解方塊文字 字元"/>
-    <w:basedOn w:val="a0"/>
-    <w:link w:val="a9"/>
-    <w:uiPriority w:val="99"/>
-    <w:semiHidden/>
-    <w:rsid w:val="00AA032B"/>
-    <w:rPr>
-      <w:rFonts w:asciiTheme="majorHAnsi" w:eastAsiaTheme="majorEastAsia" w:hAnsiTheme="majorHAnsi" w:cstheme="majorBidi"/>
-      <w:sz w:val="18"/>
-      <w:szCs w:val="18"/>
-    </w:rPr>
-  </w:style>
-  <w:style w:type="character" w:styleId="ab">
-    <w:name w:val="Hyperlink"/>
-    <w:basedOn w:val="a0"/>
-    <w:uiPriority w:val="99"/>
-    <w:unhideWhenUsed/>
-    <w:rsid w:val="00082271"/>
-    <w:rPr>
-      <w:color w:val="0563C1" w:themeColor="hyperlink"/>
-      <w:u w:val="single"/>
-    </w:rPr>
-  </w:style>
-  <w:style w:type="paragraph" w:styleId="ac">
-    <w:name w:val="header"/>
-    <w:basedOn w:val="a"/>
-    <w:link w:val="ad"/>
-    <w:uiPriority w:val="99"/>
-    <w:unhideWhenUsed/>
-    <w:rsid w:val="00226123"/>
-    <w:pPr>
-      <w:tabs>
-        <w:tab w:val="center" w:pos="4153"/>
-        <w:tab w:val="right" w:pos="8306"/>
-      </w:tabs>
-      <w:snapToGrid w:val="0"/>
-    </w:pPr>
-    <w:rPr>
-      <w:sz w:val="20"/>
-      <w:szCs w:val="20"/>
-    </w:rPr>
-  </w:style>
-  <w:style w:type="character" w:customStyle="1" w:styleId="ad">
-    <w:name w:val="頁首 字元"/>
-    <w:basedOn w:val="a0"/>
-    <w:link w:val="ac"/>
-    <w:uiPriority w:val="99"/>
-    <w:rsid w:val="00226123"/>
-    <w:rPr>
-      <w:sz w:val="20"/>
-      <w:szCs w:val="20"/>
-    </w:rPr>
-  </w:style>
-  <w:style w:type="paragraph" w:styleId="ae">
-    <w:name w:val="footer"/>
-    <w:basedOn w:val="a"/>
-    <w:link w:val="af"/>
-    <w:uiPriority w:val="99"/>
-    <w:unhideWhenUsed/>
-    <w:rsid w:val="00226123"/>
-    <w:pPr>
-      <w:tabs>
-        <w:tab w:val="center" w:pos="4153"/>
-        <w:tab w:val="right" w:pos="8306"/>
-      </w:tabs>
-      <w:snapToGrid w:val="0"/>
-    </w:pPr>
-    <w:rPr>
-      <w:sz w:val="20"/>
-      <w:szCs w:val="20"/>
-    </w:rPr>
-  </w:style>
-  <w:style w:type="character" w:customStyle="1" w:styleId="af">
-    <w:name w:val="頁尾 字元"/>
-    <w:basedOn w:val="a0"/>
-    <w:link w:val="ae"/>
+  <w:style w:type="character" w:customStyle="1" w:styleId="FooterChar">
+    <w:name w:val="Footer Char"/>
+    <w:basedOn w:val="DefaultParagraphFont"/>
+    <w:link w:val="Footer"/>
     <w:uiPriority w:val="99"/>
     <w:rsid w:val="00226123"/>
     <w:rPr>
@@ -5070,7 +4852,7 @@
         <a:p>
           <a:r>
             <a:rPr lang="en-GB"/>
-            <a:t>Course Priority System</a:t>
+            <a:t>Course Scheduler</a:t>
           </a:r>
           <a:endParaRPr lang="zh-TW" altLang="en-US"/>
         </a:p>
@@ -6858,220 +6640,220 @@
     </dgm:pt>
   </dgm:ptLst>
   <dgm:cxnLst>
-    <dgm:cxn modelId="{CD166584-ED41-4EC1-968F-4B0ED697C925}" type="presOf" srcId="{1CD7577E-D521-4502-95A4-38752FBADF06}" destId="{613AEB90-9E67-4A14-A2D4-212A2E987D61}" srcOrd="0" destOrd="0" presId="urn:microsoft.com/office/officeart/2005/8/layout/orgChart1"/>
-    <dgm:cxn modelId="{947EA153-09DF-45B5-BE95-B602CEFBBA31}" type="presOf" srcId="{28BA5C80-6A04-4292-895A-ECEF76EBBEFE}" destId="{238A0426-48D5-4931-8F92-AD2EDC998C82}" srcOrd="0" destOrd="0" presId="urn:microsoft.com/office/officeart/2005/8/layout/orgChart1"/>
-    <dgm:cxn modelId="{1B9E6F41-7C4D-4ABF-BED1-2FAF8287C658}" type="presOf" srcId="{5F91BA7A-689D-4BF8-BDBA-DE29853B7E6E}" destId="{94364151-EA9A-43D8-82A7-92FAC10EFED2}" srcOrd="1" destOrd="0" presId="urn:microsoft.com/office/officeart/2005/8/layout/orgChart1"/>
+    <dgm:cxn modelId="{06777125-D4B9-44A9-A3D7-815EE267C7D9}" type="presOf" srcId="{671917CE-9701-4585-B19F-9D3D654CB713}" destId="{B471EF35-70BF-448D-91BB-5F077FE5FF92}" srcOrd="0" destOrd="0" presId="urn:microsoft.com/office/officeart/2005/8/layout/orgChart1"/>
+    <dgm:cxn modelId="{8D2D57CA-4332-40FE-A450-B5EF198C7905}" type="presOf" srcId="{07285192-386E-4097-8534-7E29182E4D4A}" destId="{434C9860-AF55-41C6-8218-E7A8BA3F933C}" srcOrd="0" destOrd="0" presId="urn:microsoft.com/office/officeart/2005/8/layout/orgChart1"/>
     <dgm:cxn modelId="{6D47DF34-BB56-45BB-A872-3817F90C32B7}" srcId="{1E0F4C12-97BC-4042-BC67-950BF2C30A5A}" destId="{94746B66-3329-4F38-BB29-32A8C2CBE297}" srcOrd="3" destOrd="0" parTransId="{360FDBF1-1F70-469D-92E8-56242C336EB1}" sibTransId="{F9C7D285-9065-40F2-B77E-A3B769577E20}"/>
-    <dgm:cxn modelId="{AC00389B-ACCF-4D8A-B147-F798CF96E639}" type="presOf" srcId="{29DE867D-9DE6-4C6A-8BD0-4EA8770C5180}" destId="{18DADA22-F644-45BA-A067-8DD839953E47}" srcOrd="0" destOrd="0" presId="urn:microsoft.com/office/officeart/2005/8/layout/orgChart1"/>
+    <dgm:cxn modelId="{3D273000-F6F6-429D-A1D0-C535436A9195}" type="presOf" srcId="{1E0F4C12-97BC-4042-BC67-950BF2C30A5A}" destId="{2222A9AA-F608-4B49-B2C5-3FF0D126EFC9}" srcOrd="0" destOrd="0" presId="urn:microsoft.com/office/officeart/2005/8/layout/orgChart1"/>
+    <dgm:cxn modelId="{9268B140-9EDD-4BE5-95C2-B09F86A73C4E}" type="presOf" srcId="{F9131AD0-6772-4D27-8033-C45129B6B247}" destId="{9E9DE85D-4B6C-453F-B91D-BC5E999CA788}" srcOrd="1" destOrd="0" presId="urn:microsoft.com/office/officeart/2005/8/layout/orgChart1"/>
     <dgm:cxn modelId="{6C7FCB67-F9CC-4F78-B376-5E28CDEDB34F}" srcId="{DC69263E-9E27-4612-9AB2-D8AC3D957301}" destId="{07DE62C7-9476-4CE6-8F0B-44114D15F66C}" srcOrd="3" destOrd="0" parTransId="{D7439B22-FFE3-4971-BD48-3BCB9FE07DAC}" sibTransId="{C4EEC6EB-0CCC-4C11-BEDA-2368086859A2}"/>
-    <dgm:cxn modelId="{0A5DFABA-57B1-4571-AB12-71E3B52AB11C}" type="presOf" srcId="{29DE867D-9DE6-4C6A-8BD0-4EA8770C5180}" destId="{F4F1AD1E-71AD-4EC7-9CB6-1839ECA53C38}" srcOrd="1" destOrd="0" presId="urn:microsoft.com/office/officeart/2005/8/layout/orgChart1"/>
-    <dgm:cxn modelId="{D0D2BB5D-E77D-4E00-8B3E-8EF62119AF09}" type="presOf" srcId="{40721258-27DB-4EDE-83CD-D4733E1AE903}" destId="{978E6762-30B7-4938-9517-415CE4209186}" srcOrd="0" destOrd="0" presId="urn:microsoft.com/office/officeart/2005/8/layout/orgChart1"/>
-    <dgm:cxn modelId="{7DDA51C8-BAC6-4B7F-867B-E06E9C22F548}" type="presOf" srcId="{7538B337-4180-4D36-9135-4BE652B394F8}" destId="{FBEE7191-EE97-44BF-BFC9-51C9FAB9454C}" srcOrd="1" destOrd="0" presId="urn:microsoft.com/office/officeart/2005/8/layout/orgChart1"/>
-    <dgm:cxn modelId="{307F0EE0-0A90-4802-956F-6B211A70F1BC}" type="presOf" srcId="{DC69263E-9E27-4612-9AB2-D8AC3D957301}" destId="{639FC796-9021-40A8-9180-E76508732133}" srcOrd="1" destOrd="0" presId="urn:microsoft.com/office/officeart/2005/8/layout/orgChart1"/>
-    <dgm:cxn modelId="{50B86B17-BEC8-4E59-BFC7-68B108A70343}" type="presOf" srcId="{3BDABCC9-EABD-42A5-A878-6A1A3EBB0C5F}" destId="{26F525D3-311B-4A74-9957-0BDA0FD2A339}" srcOrd="0" destOrd="0" presId="urn:microsoft.com/office/officeart/2005/8/layout/orgChart1"/>
-    <dgm:cxn modelId="{E209F59B-0BA4-4ACD-B7A6-0740AD2B7BDB}" type="presOf" srcId="{2AA7A521-664A-457D-89FB-B390F3B46E34}" destId="{486B2A97-80F0-4366-9004-80834ED4A0DC}" srcOrd="1" destOrd="0" presId="urn:microsoft.com/office/officeart/2005/8/layout/orgChart1"/>
+    <dgm:cxn modelId="{93B18810-5306-4E45-8C06-0CCFF8FD3064}" type="presOf" srcId="{9876D5DE-28D2-4C51-94EF-9F7BDED045EF}" destId="{BD3F8A4E-02CE-4791-A731-C587FF17FCA9}" srcOrd="0" destOrd="0" presId="urn:microsoft.com/office/officeart/2005/8/layout/orgChart1"/>
+    <dgm:cxn modelId="{9C05834F-FE88-4D82-B306-134EBB510766}" type="presOf" srcId="{F978C10D-F043-4B43-85F0-A01D75AD7A23}" destId="{2ECDE611-8E19-4A45-BDC8-B8F1C8FCB669}" srcOrd="0" destOrd="0" presId="urn:microsoft.com/office/officeart/2005/8/layout/orgChart1"/>
     <dgm:cxn modelId="{870BC81B-7460-4F36-ADF4-724ADBAAB405}" srcId="{DC69263E-9E27-4612-9AB2-D8AC3D957301}" destId="{E049E02C-62F1-4614-A40B-9B1F656C03C5}" srcOrd="2" destOrd="0" parTransId="{61C12BB7-6101-4BE8-A0E5-0169D0A191C3}" sibTransId="{BB4F97D9-D33F-4F36-B0BD-466C7CBD077F}"/>
-    <dgm:cxn modelId="{1DAAC79C-2189-495B-A0FD-D47242CFB73D}" type="presOf" srcId="{ED625A94-3404-44E2-B9B7-3757C2F43F12}" destId="{F57BBD2D-F838-46EA-9E48-2B66469FF015}" srcOrd="0" destOrd="0" presId="urn:microsoft.com/office/officeart/2005/8/layout/orgChart1"/>
-    <dgm:cxn modelId="{8E67672F-726C-4B2D-AFA5-812BE6E30163}" type="presOf" srcId="{F978C10D-F043-4B43-85F0-A01D75AD7A23}" destId="{156E15A0-0874-45DF-956C-F8F8B3AAC131}" srcOrd="1" destOrd="0" presId="urn:microsoft.com/office/officeart/2005/8/layout/orgChart1"/>
+    <dgm:cxn modelId="{1AEB7FB3-94E7-450D-BA5F-D231D478DED1}" type="presOf" srcId="{B3A5EA6B-0343-4766-83B0-371C885754D8}" destId="{8F35D268-BFEA-437A-840C-CD4ED92830F2}" srcOrd="0" destOrd="0" presId="urn:microsoft.com/office/officeart/2005/8/layout/orgChart1"/>
     <dgm:cxn modelId="{20FFC091-ABF5-4832-9104-ABD7B10B3D70}" srcId="{E049E02C-62F1-4614-A40B-9B1F656C03C5}" destId="{7538B337-4180-4D36-9135-4BE652B394F8}" srcOrd="1" destOrd="0" parTransId="{ED625A94-3404-44E2-B9B7-3757C2F43F12}" sibTransId="{E39B3476-17FF-4BCD-841F-108FBEE9C8D2}"/>
-    <dgm:cxn modelId="{FA3EB3CB-C551-4494-A7BA-2A165AB7DAFE}" type="presOf" srcId="{3BDABCC9-EABD-42A5-A878-6A1A3EBB0C5F}" destId="{56374464-14D5-46F0-8DAE-106CDDCF6972}" srcOrd="1" destOrd="0" presId="urn:microsoft.com/office/officeart/2005/8/layout/orgChart1"/>
+    <dgm:cxn modelId="{850D05B7-352C-4DAD-9846-393012CA37E8}" type="presOf" srcId="{F978C10D-F043-4B43-85F0-A01D75AD7A23}" destId="{156E15A0-0874-45DF-956C-F8F8B3AAC131}" srcOrd="1" destOrd="0" presId="urn:microsoft.com/office/officeart/2005/8/layout/orgChart1"/>
+    <dgm:cxn modelId="{0ADE9898-D81B-49C0-B17B-E9BFC222D39F}" type="presOf" srcId="{5F91BA7A-689D-4BF8-BDBA-DE29853B7E6E}" destId="{94364151-EA9A-43D8-82A7-92FAC10EFED2}" srcOrd="1" destOrd="0" presId="urn:microsoft.com/office/officeart/2005/8/layout/orgChart1"/>
     <dgm:cxn modelId="{2E5A60DB-4F5A-4C6F-A62B-74526764A90C}" srcId="{2AA7A521-664A-457D-89FB-B390F3B46E34}" destId="{1CD7577E-D521-4502-95A4-38752FBADF06}" srcOrd="0" destOrd="0" parTransId="{8574E1B1-E72F-44B8-A094-C6E56F132127}" sibTransId="{8686E6A8-3771-4B09-B492-7163077C8348}"/>
     <dgm:cxn modelId="{31BF5458-8CEB-4D5A-B4AF-C1C62E21282D}" srcId="{DC69263E-9E27-4612-9AB2-D8AC3D957301}" destId="{2AA7A521-664A-457D-89FB-B390F3B46E34}" srcOrd="0" destOrd="0" parTransId="{9876D5DE-28D2-4C51-94EF-9F7BDED045EF}" sibTransId="{F1EC203F-8D70-4445-99CA-0958BCCFDB19}"/>
-    <dgm:cxn modelId="{3F3F2540-E300-4882-B504-1D8ED3477096}" type="presOf" srcId="{A43AB719-CBBE-4CB8-A48F-7E2B56A811CB}" destId="{1EDDDE33-A1B9-400F-BA05-A22723D599C7}" srcOrd="0" destOrd="0" presId="urn:microsoft.com/office/officeart/2005/8/layout/orgChart1"/>
-    <dgm:cxn modelId="{8CD7F118-EB5A-418F-B083-0E5C97031C02}" type="presOf" srcId="{143AD274-DB82-4048-A449-18AF42664924}" destId="{CF9EA050-E467-4B34-811C-09394D21E1DE}" srcOrd="0" destOrd="0" presId="urn:microsoft.com/office/officeart/2005/8/layout/orgChart1"/>
+    <dgm:cxn modelId="{8DAFEFD3-0115-4CA2-AD23-5A9F2D6B8799}" type="presOf" srcId="{40721258-27DB-4EDE-83CD-D4733E1AE903}" destId="{978E6762-30B7-4938-9517-415CE4209186}" srcOrd="0" destOrd="0" presId="urn:microsoft.com/office/officeart/2005/8/layout/orgChart1"/>
+    <dgm:cxn modelId="{83B6F809-E3F7-458F-B3F8-DE26C1196099}" type="presOf" srcId="{3BDABCC9-EABD-42A5-A878-6A1A3EBB0C5F}" destId="{26F525D3-311B-4A74-9957-0BDA0FD2A339}" srcOrd="0" destOrd="0" presId="urn:microsoft.com/office/officeart/2005/8/layout/orgChart1"/>
     <dgm:cxn modelId="{5BA77F9F-C502-4028-932A-197E0AB6B654}" srcId="{DC69263E-9E27-4612-9AB2-D8AC3D957301}" destId="{2D918B54-5DB6-4EF3-9238-8329BE86DCB8}" srcOrd="4" destOrd="0" parTransId="{671917CE-9701-4585-B19F-9D3D654CB713}" sibTransId="{056B3A12-F419-42DD-AD1A-1123FD1FC80B}"/>
-    <dgm:cxn modelId="{0C21CA63-66CC-4240-A458-2287A214DF5E}" type="presOf" srcId="{F9131AD0-6772-4D27-8033-C45129B6B247}" destId="{9E9DE85D-4B6C-453F-B91D-BC5E999CA788}" srcOrd="1" destOrd="0" presId="urn:microsoft.com/office/officeart/2005/8/layout/orgChart1"/>
-    <dgm:cxn modelId="{93239A55-FC73-4A90-AF6A-A81FC1AD0B14}" type="presOf" srcId="{07DE62C7-9476-4CE6-8F0B-44114D15F66C}" destId="{0F9E84A7-E830-4CA5-AF81-3585A1FE7CAC}" srcOrd="1" destOrd="0" presId="urn:microsoft.com/office/officeart/2005/8/layout/orgChart1"/>
     <dgm:cxn modelId="{9C4FB988-6AE5-4F33-B878-9BD4569A38C5}" srcId="{07DE62C7-9476-4CE6-8F0B-44114D15F66C}" destId="{B3A5EA6B-0343-4766-83B0-371C885754D8}" srcOrd="1" destOrd="0" parTransId="{8F9AF9D7-0B65-408F-934F-4ADF6503E001}" sibTransId="{9808B399-12A1-43B9-B896-925F45159530}"/>
-    <dgm:cxn modelId="{98FB45B9-EEF5-43D5-AE04-FD60B9BE7F2D}" type="presOf" srcId="{2D918B54-5DB6-4EF3-9238-8329BE86DCB8}" destId="{FE048438-CF2B-4C55-810A-09B02B94C958}" srcOrd="0" destOrd="0" presId="urn:microsoft.com/office/officeart/2005/8/layout/orgChart1"/>
-    <dgm:cxn modelId="{136C611F-026C-4E4F-9123-391F86767BF2}" type="presOf" srcId="{E049E02C-62F1-4614-A40B-9B1F656C03C5}" destId="{9C758F59-C9FC-4DEC-A134-2013451E3721}" srcOrd="1" destOrd="0" presId="urn:microsoft.com/office/officeart/2005/8/layout/orgChart1"/>
-    <dgm:cxn modelId="{C4F33CED-28C4-49F2-95D5-669B96605A9A}" type="presOf" srcId="{94746B66-3329-4F38-BB29-32A8C2CBE297}" destId="{16A025DA-A1A9-4E8F-8D97-FDDFF46EEBF9}" srcOrd="1" destOrd="0" presId="urn:microsoft.com/office/officeart/2005/8/layout/orgChart1"/>
+    <dgm:cxn modelId="{AB857892-FC0E-447B-8F24-38182DC6CD3D}" type="presOf" srcId="{E049E02C-62F1-4614-A40B-9B1F656C03C5}" destId="{2D63C95C-582F-47E7-820B-94F3DA506757}" srcOrd="0" destOrd="0" presId="urn:microsoft.com/office/officeart/2005/8/layout/orgChart1"/>
+    <dgm:cxn modelId="{86C65D0F-F47C-4823-8B23-3BDA496E4711}" type="presOf" srcId="{C8E3DDE2-18F4-4A52-971B-00DF1A10C5A8}" destId="{7F768AFA-2D38-4CAA-9595-4ED2DCEBEFC6}" srcOrd="0" destOrd="0" presId="urn:microsoft.com/office/officeart/2005/8/layout/orgChart1"/>
     <dgm:cxn modelId="{AE2303BC-0CF2-40C2-A91E-3732637AE997}" srcId="{E049E02C-62F1-4614-A40B-9B1F656C03C5}" destId="{3BDABCC9-EABD-42A5-A878-6A1A3EBB0C5F}" srcOrd="2" destOrd="0" parTransId="{0CF9CA2C-2A32-4004-8EC6-ED4505A428FC}" sibTransId="{B902AAFB-B63E-4F2A-9F1A-B518234CAB88}"/>
+    <dgm:cxn modelId="{2591B8D4-E3B1-45E5-95E1-337060B064F9}" type="presOf" srcId="{8574E1B1-E72F-44B8-A094-C6E56F132127}" destId="{14188B6C-605E-4F58-9CF0-4C536BE8E90A}" srcOrd="0" destOrd="0" presId="urn:microsoft.com/office/officeart/2005/8/layout/orgChart1"/>
+    <dgm:cxn modelId="{B0DCF827-74E1-49EE-9566-0E438B4D7C6D}" type="presOf" srcId="{2AA7A521-664A-457D-89FB-B390F3B46E34}" destId="{486B2A97-80F0-4366-9004-80834ED4A0DC}" srcOrd="1" destOrd="0" presId="urn:microsoft.com/office/officeart/2005/8/layout/orgChart1"/>
     <dgm:cxn modelId="{671E3178-D797-4111-B820-E68453A5CC9A}" srcId="{2D918B54-5DB6-4EF3-9238-8329BE86DCB8}" destId="{29DE867D-9DE6-4C6A-8BD0-4EA8770C5180}" srcOrd="2" destOrd="0" parTransId="{EB537D8F-4F4A-4F30-AD7E-B06605A6E8DA}" sibTransId="{9764EF0C-60AD-4719-97DF-11E5FB1A499E}"/>
-    <dgm:cxn modelId="{998E42DE-38E2-4B75-B132-81B2874AE58D}" type="presOf" srcId="{DC69263E-9E27-4612-9AB2-D8AC3D957301}" destId="{8EC8479F-04FB-4941-B2B0-179EBF42BBCB}" srcOrd="0" destOrd="0" presId="urn:microsoft.com/office/officeart/2005/8/layout/orgChart1"/>
-    <dgm:cxn modelId="{2E98D646-7C62-4AC1-AEE4-C830CA450666}" type="presOf" srcId="{F64CEC55-DB4E-43B7-AB02-DFE5F76BA026}" destId="{7484F528-15CC-4A1F-BB97-57DB4FD2DF01}" srcOrd="0" destOrd="0" presId="urn:microsoft.com/office/officeart/2005/8/layout/orgChart1"/>
-    <dgm:cxn modelId="{E8B28738-E04D-4D54-BE7D-F28BCE859788}" type="presOf" srcId="{C8E3DDE2-18F4-4A52-971B-00DF1A10C5A8}" destId="{7F768AFA-2D38-4CAA-9595-4ED2DCEBEFC6}" srcOrd="0" destOrd="0" presId="urn:microsoft.com/office/officeart/2005/8/layout/orgChart1"/>
-    <dgm:cxn modelId="{D103F9E8-EE02-40B1-B2DF-4B3E6D590728}" type="presOf" srcId="{E049E02C-62F1-4614-A40B-9B1F656C03C5}" destId="{2D63C95C-582F-47E7-820B-94F3DA506757}" srcOrd="0" destOrd="0" presId="urn:microsoft.com/office/officeart/2005/8/layout/orgChart1"/>
+    <dgm:cxn modelId="{2CEF2E06-ABD6-4E96-BE47-6808B9C30766}" type="presOf" srcId="{D3D13B9D-8D6E-4D84-84F1-13EE3DE4A907}" destId="{B7315B79-7466-4653-BA7C-7FC9215CCCD2}" srcOrd="0" destOrd="0" presId="urn:microsoft.com/office/officeart/2005/8/layout/orgChart1"/>
+    <dgm:cxn modelId="{49CBB3D3-3047-40B6-8446-FC0E31723234}" type="presOf" srcId="{29DE867D-9DE6-4C6A-8BD0-4EA8770C5180}" destId="{F4F1AD1E-71AD-4EC7-9CB6-1839ECA53C38}" srcOrd="1" destOrd="0" presId="urn:microsoft.com/office/officeart/2005/8/layout/orgChart1"/>
     <dgm:cxn modelId="{4A0B8135-D33E-43CA-BF2E-BF58A2DF5A3F}" srcId="{E8419AAC-756A-4A2A-B021-080228206D86}" destId="{DC69263E-9E27-4612-9AB2-D8AC3D957301}" srcOrd="0" destOrd="0" parTransId="{60F6AE94-EC23-4396-8D26-1E233B565876}" sibTransId="{D40A5B68-3A8A-4CE2-8672-E78761072406}"/>
-    <dgm:cxn modelId="{F3EA258A-8FFE-49AA-AD3D-D5211F1B09AC}" type="presOf" srcId="{5F91BA7A-689D-4BF8-BDBA-DE29853B7E6E}" destId="{90C222E0-2F0E-4614-A69D-908AB1591D86}" srcOrd="0" destOrd="0" presId="urn:microsoft.com/office/officeart/2005/8/layout/orgChart1"/>
-    <dgm:cxn modelId="{C54FF406-92C8-44A0-B1E3-21700E5752CF}" type="presOf" srcId="{360FDBF1-1F70-469D-92E8-56242C336EB1}" destId="{BE95F126-6A0A-4C1D-9EF5-740E6E1B5A4F}" srcOrd="0" destOrd="0" presId="urn:microsoft.com/office/officeart/2005/8/layout/orgChart1"/>
-    <dgm:cxn modelId="{3B4EC6E5-F5AA-4207-A4D8-35FFCDB44F5E}" type="presOf" srcId="{F9131AD0-6772-4D27-8033-C45129B6B247}" destId="{42FBAA4D-F207-4956-86BB-BED07FD7C60C}" srcOrd="0" destOrd="0" presId="urn:microsoft.com/office/officeart/2005/8/layout/orgChart1"/>
-    <dgm:cxn modelId="{998B1393-DB26-4158-87F0-7E89F934952B}" type="presOf" srcId="{AB7AB54E-B11F-4204-911D-6AE7DA8A558F}" destId="{8A802280-E0CF-4E20-BB2C-3ADF14790D9B}" srcOrd="0" destOrd="0" presId="urn:microsoft.com/office/officeart/2005/8/layout/orgChart1"/>
-    <dgm:cxn modelId="{A00007E8-2C7F-4C4C-8C75-DBC920698C46}" type="presOf" srcId="{F978C10D-F043-4B43-85F0-A01D75AD7A23}" destId="{2ECDE611-8E19-4A45-BDC8-B8F1C8FCB669}" srcOrd="0" destOrd="0" presId="urn:microsoft.com/office/officeart/2005/8/layout/orgChart1"/>
-    <dgm:cxn modelId="{AC3440DE-F896-4EEC-9EB2-BF3ECA608C73}" type="presOf" srcId="{93D11EA8-EB2F-45C3-B393-F7621720AC83}" destId="{E0466CA7-696E-4893-B383-91E7F2F82307}" srcOrd="0" destOrd="0" presId="urn:microsoft.com/office/officeart/2005/8/layout/orgChart1"/>
-    <dgm:cxn modelId="{8DC0B7C7-2402-486D-9219-2283BA9E9A54}" type="presOf" srcId="{61C12BB7-6101-4BE8-A0E5-0169D0A191C3}" destId="{4A3F5B5D-6EDC-4D41-B6AF-A11C207DB9B0}" srcOrd="0" destOrd="0" presId="urn:microsoft.com/office/officeart/2005/8/layout/orgChart1"/>
-    <dgm:cxn modelId="{03398AF6-7CD8-426A-8EC8-F182C958B212}" type="presOf" srcId="{D7439B22-FFE3-4971-BD48-3BCB9FE07DAC}" destId="{9F273112-DA52-4838-B68F-E6590F52D9B1}" srcOrd="0" destOrd="0" presId="urn:microsoft.com/office/officeart/2005/8/layout/orgChart1"/>
-    <dgm:cxn modelId="{8823D1D8-95F2-4AF6-977C-BEF76979225E}" type="presOf" srcId="{07DE62C7-9476-4CE6-8F0B-44114D15F66C}" destId="{489837F3-F773-4826-A238-0DF923248C7C}" srcOrd="0" destOrd="0" presId="urn:microsoft.com/office/officeart/2005/8/layout/orgChart1"/>
-    <dgm:cxn modelId="{4D2C1770-49C8-45B4-A24E-652937D79534}" type="presOf" srcId="{EB537D8F-4F4A-4F30-AD7E-B06605A6E8DA}" destId="{0CE0365C-598F-47C3-870C-E631A49A3D24}" srcOrd="0" destOrd="0" presId="urn:microsoft.com/office/officeart/2005/8/layout/orgChart1"/>
-    <dgm:cxn modelId="{42B3AA14-F141-424A-9A95-EB83DAF632D1}" type="presOf" srcId="{D3D13B9D-8D6E-4D84-84F1-13EE3DE4A907}" destId="{B7315B79-7466-4653-BA7C-7FC9215CCCD2}" srcOrd="0" destOrd="0" presId="urn:microsoft.com/office/officeart/2005/8/layout/orgChart1"/>
-    <dgm:cxn modelId="{883B0CCE-0806-4871-9002-9AD4EF24989A}" type="presOf" srcId="{FEC75873-C255-499E-9A03-C9A2E6011A8D}" destId="{77F2DFD9-A287-4EAD-B03C-BE89BFA94779}" srcOrd="1" destOrd="0" presId="urn:microsoft.com/office/officeart/2005/8/layout/orgChart1"/>
-    <dgm:cxn modelId="{3698B35B-C5CD-426A-9A57-8DADB017E2E4}" type="presOf" srcId="{8574E1B1-E72F-44B8-A094-C6E56F132127}" destId="{14188B6C-605E-4F58-9CF0-4C536BE8E90A}" srcOrd="0" destOrd="0" presId="urn:microsoft.com/office/officeart/2005/8/layout/orgChart1"/>
-    <dgm:cxn modelId="{D7A4EFEC-EA6C-45BF-B1E4-E60E35F37785}" type="presOf" srcId="{2D918B54-5DB6-4EF3-9238-8329BE86DCB8}" destId="{FCC9C13B-DAA3-4339-B88B-8DC639F48A7F}" srcOrd="1" destOrd="0" presId="urn:microsoft.com/office/officeart/2005/8/layout/orgChart1"/>
+    <dgm:cxn modelId="{45053D53-5FDE-4C28-A1BF-5644B97FB569}" type="presOf" srcId="{F64CEC55-DB4E-43B7-AB02-DFE5F76BA026}" destId="{DFA3D447-5126-4300-924A-6E02C3CD4E41}" srcOrd="1" destOrd="0" presId="urn:microsoft.com/office/officeart/2005/8/layout/orgChart1"/>
+    <dgm:cxn modelId="{B4CD474B-DF69-4A72-B5B4-3924C9FC656D}" type="presOf" srcId="{07DE62C7-9476-4CE6-8F0B-44114D15F66C}" destId="{0F9E84A7-E830-4CA5-AF81-3585A1FE7CAC}" srcOrd="1" destOrd="0" presId="urn:microsoft.com/office/officeart/2005/8/layout/orgChart1"/>
+    <dgm:cxn modelId="{635FF031-1A9B-4163-BF53-B3C885620625}" type="presOf" srcId="{AB7AB54E-B11F-4204-911D-6AE7DA8A558F}" destId="{8A802280-E0CF-4E20-BB2C-3ADF14790D9B}" srcOrd="0" destOrd="0" presId="urn:microsoft.com/office/officeart/2005/8/layout/orgChart1"/>
+    <dgm:cxn modelId="{D0325685-E1BF-4941-A08A-54800FD6CB4F}" type="presOf" srcId="{B3A5EA6B-0343-4766-83B0-371C885754D8}" destId="{AFB20C31-ED9C-45CD-BBAD-7DBD65E499CE}" srcOrd="1" destOrd="0" presId="urn:microsoft.com/office/officeart/2005/8/layout/orgChart1"/>
+    <dgm:cxn modelId="{BEC65BF4-0D87-4A66-BB1A-5964AA5D0F02}" type="presOf" srcId="{E049E02C-62F1-4614-A40B-9B1F656C03C5}" destId="{9C758F59-C9FC-4DEC-A134-2013451E3721}" srcOrd="1" destOrd="0" presId="urn:microsoft.com/office/officeart/2005/8/layout/orgChart1"/>
+    <dgm:cxn modelId="{79B65A25-1A3B-4C1F-A85B-51480DF6F622}" type="presOf" srcId="{5F91BA7A-689D-4BF8-BDBA-DE29853B7E6E}" destId="{90C222E0-2F0E-4614-A69D-908AB1591D86}" srcOrd="0" destOrd="0" presId="urn:microsoft.com/office/officeart/2005/8/layout/orgChart1"/>
+    <dgm:cxn modelId="{F72BE75A-0481-41B0-AD21-21349F37D945}" type="presOf" srcId="{0CF9CA2C-2A32-4004-8EC6-ED4505A428FC}" destId="{85717821-601E-4687-B5EE-79C6FC568F11}" srcOrd="0" destOrd="0" presId="urn:microsoft.com/office/officeart/2005/8/layout/orgChart1"/>
+    <dgm:cxn modelId="{55958374-4DCC-43B2-96D0-7FC71E94C171}" type="presOf" srcId="{E8419AAC-756A-4A2A-B021-080228206D86}" destId="{314F4065-E841-4B4A-B85C-BF754E4965FB}" srcOrd="0" destOrd="0" presId="urn:microsoft.com/office/officeart/2005/8/layout/orgChart1"/>
+    <dgm:cxn modelId="{246C8F87-EFDF-45FD-88D5-9C8A963045AB}" type="presOf" srcId="{61C12BB7-6101-4BE8-A0E5-0169D0A191C3}" destId="{4A3F5B5D-6EDC-4D41-B6AF-A11C207DB9B0}" srcOrd="0" destOrd="0" presId="urn:microsoft.com/office/officeart/2005/8/layout/orgChart1"/>
+    <dgm:cxn modelId="{021A1C1A-1984-4344-B818-CB7264F64E7D}" type="presOf" srcId="{EB537D8F-4F4A-4F30-AD7E-B06605A6E8DA}" destId="{0CE0365C-598F-47C3-870C-E631A49A3D24}" srcOrd="0" destOrd="0" presId="urn:microsoft.com/office/officeart/2005/8/layout/orgChart1"/>
+    <dgm:cxn modelId="{69EC4387-E132-44B7-9AA4-C8778E5FA968}" type="presOf" srcId="{FEC75873-C255-499E-9A03-C9A2E6011A8D}" destId="{77F2DFD9-A287-4EAD-B03C-BE89BFA94779}" srcOrd="1" destOrd="0" presId="urn:microsoft.com/office/officeart/2005/8/layout/orgChart1"/>
+    <dgm:cxn modelId="{CE7F49F9-0559-4C98-BB24-ECDD54108B17}" type="presOf" srcId="{D7439B22-FFE3-4971-BD48-3BCB9FE07DAC}" destId="{9F273112-DA52-4838-B68F-E6590F52D9B1}" srcOrd="0" destOrd="0" presId="urn:microsoft.com/office/officeart/2005/8/layout/orgChart1"/>
+    <dgm:cxn modelId="{BC561D5A-4285-4FDA-8BFE-95BDB5D492FA}" type="presOf" srcId="{DC69263E-9E27-4612-9AB2-D8AC3D957301}" destId="{639FC796-9021-40A8-9180-E76508732133}" srcOrd="1" destOrd="0" presId="urn:microsoft.com/office/officeart/2005/8/layout/orgChart1"/>
+    <dgm:cxn modelId="{0256E069-5874-4E79-A123-A0ED5BD94701}" type="presOf" srcId="{1CD7577E-D521-4502-95A4-38752FBADF06}" destId="{613AEB90-9E67-4A14-A2D4-212A2E987D61}" srcOrd="0" destOrd="0" presId="urn:microsoft.com/office/officeart/2005/8/layout/orgChart1"/>
+    <dgm:cxn modelId="{033DAF1F-681C-48F0-8AF8-F6CF08887851}" type="presOf" srcId="{2D918B54-5DB6-4EF3-9238-8329BE86DCB8}" destId="{FE048438-CF2B-4C55-810A-09B02B94C958}" srcOrd="0" destOrd="0" presId="urn:microsoft.com/office/officeart/2005/8/layout/orgChart1"/>
+    <dgm:cxn modelId="{28087384-3E96-440B-8449-9A93DF1A0912}" type="presOf" srcId="{07DE62C7-9476-4CE6-8F0B-44114D15F66C}" destId="{489837F3-F773-4826-A238-0DF923248C7C}" srcOrd="0" destOrd="0" presId="urn:microsoft.com/office/officeart/2005/8/layout/orgChart1"/>
+    <dgm:cxn modelId="{BCDB2F9A-FE6C-42A6-8C9C-AC12C145D2F0}" type="presOf" srcId="{28BA5C80-6A04-4292-895A-ECEF76EBBEFE}" destId="{7455E2DE-4ADC-4927-8D4D-A82CA152414F}" srcOrd="1" destOrd="0" presId="urn:microsoft.com/office/officeart/2005/8/layout/orgChart1"/>
+    <dgm:cxn modelId="{9A0BA312-174C-4E97-84D7-458B4A87A728}" type="presOf" srcId="{F64CEC55-DB4E-43B7-AB02-DFE5F76BA026}" destId="{7484F528-15CC-4A1F-BB97-57DB4FD2DF01}" srcOrd="0" destOrd="0" presId="urn:microsoft.com/office/officeart/2005/8/layout/orgChart1"/>
     <dgm:cxn modelId="{B5F90258-5E26-40A1-8B91-A12695ECE8BE}" srcId="{07DE62C7-9476-4CE6-8F0B-44114D15F66C}" destId="{F978C10D-F043-4B43-85F0-A01D75AD7A23}" srcOrd="0" destOrd="0" parTransId="{40721258-27DB-4EDE-83CD-D4733E1AE903}" sibTransId="{C005F358-01A5-4974-85E8-55481883C0CC}"/>
-    <dgm:cxn modelId="{D9C361E3-F659-4C86-A080-EF4451645140}" type="presOf" srcId="{0CF9CA2C-2A32-4004-8EC6-ED4505A428FC}" destId="{85717821-601E-4687-B5EE-79C6FC568F11}" srcOrd="0" destOrd="0" presId="urn:microsoft.com/office/officeart/2005/8/layout/orgChart1"/>
-    <dgm:cxn modelId="{093C52E0-734F-4473-9C28-04C8B7395690}" type="presOf" srcId="{28BA5C80-6A04-4292-895A-ECEF76EBBEFE}" destId="{7455E2DE-4ADC-4927-8D4D-A82CA152414F}" srcOrd="1" destOrd="0" presId="urn:microsoft.com/office/officeart/2005/8/layout/orgChart1"/>
-    <dgm:cxn modelId="{C51F4ACA-0483-45FE-936B-0E83711BDC56}" type="presOf" srcId="{B3A5EA6B-0343-4766-83B0-371C885754D8}" destId="{AFB20C31-ED9C-45CD-BBAD-7DBD65E499CE}" srcOrd="1" destOrd="0" presId="urn:microsoft.com/office/officeart/2005/8/layout/orgChart1"/>
-    <dgm:cxn modelId="{60B5D170-5D20-405C-B37A-668786C6C23A}" type="presOf" srcId="{9876D5DE-28D2-4C51-94EF-9F7BDED045EF}" destId="{BD3F8A4E-02CE-4791-A731-C587FF17FCA9}" srcOrd="0" destOrd="0" presId="urn:microsoft.com/office/officeart/2005/8/layout/orgChart1"/>
-    <dgm:cxn modelId="{2D9D3093-4589-4A8B-966D-9FAA74F4A123}" type="presOf" srcId="{8F9AF9D7-0B65-408F-934F-4ADF6503E001}" destId="{162DC094-96D5-4019-A9CE-4E4670C5DF38}" srcOrd="0" destOrd="0" presId="urn:microsoft.com/office/officeart/2005/8/layout/orgChart1"/>
+    <dgm:cxn modelId="{2B139EDD-2C06-49B7-AC37-E096BF08F156}" type="presOf" srcId="{A43AB719-CBBE-4CB8-A48F-7E2B56A811CB}" destId="{1EDDDE33-A1B9-400F-BA05-A22723D599C7}" srcOrd="0" destOrd="0" presId="urn:microsoft.com/office/officeart/2005/8/layout/orgChart1"/>
+    <dgm:cxn modelId="{72AAAAC5-0F27-48AE-8FE3-4A78283C848E}" type="presOf" srcId="{143AD274-DB82-4048-A449-18AF42664924}" destId="{CF9EA050-E467-4B34-811C-09394D21E1DE}" srcOrd="0" destOrd="0" presId="urn:microsoft.com/office/officeart/2005/8/layout/orgChart1"/>
+    <dgm:cxn modelId="{CC117771-ACA3-4938-B41B-ACA882AA9971}" type="presOf" srcId="{94746B66-3329-4F38-BB29-32A8C2CBE297}" destId="{FBD8492A-2031-4BE6-957B-07BF3914A768}" srcOrd="0" destOrd="0" presId="urn:microsoft.com/office/officeart/2005/8/layout/orgChart1"/>
+    <dgm:cxn modelId="{EE0BA26F-0901-4DC2-88C5-F7FC0DE98557}" type="presOf" srcId="{360FDBF1-1F70-469D-92E8-56242C336EB1}" destId="{BE95F126-6A0A-4C1D-9EF5-740E6E1B5A4F}" srcOrd="0" destOrd="0" presId="urn:microsoft.com/office/officeart/2005/8/layout/orgChart1"/>
     <dgm:cxn modelId="{1A9C45FD-0198-4F60-8A00-9085C619ACB4}" srcId="{1E0F4C12-97BC-4042-BC67-950BF2C30A5A}" destId="{F9131AD0-6772-4D27-8033-C45129B6B247}" srcOrd="0" destOrd="0" parTransId="{93D11EA8-EB2F-45C3-B393-F7621720AC83}" sibTransId="{73E33E1B-4A31-4BD3-B770-E37F3E4EECCE}"/>
-    <dgm:cxn modelId="{CA318591-B1DB-48CD-B20E-5BF74504AE6A}" type="presOf" srcId="{E8419AAC-756A-4A2A-B021-080228206D86}" destId="{314F4065-E841-4B4A-B85C-BF754E4965FB}" srcOrd="0" destOrd="0" presId="urn:microsoft.com/office/officeart/2005/8/layout/orgChart1"/>
-    <dgm:cxn modelId="{49CEC958-2A85-4E9C-93BE-9C6CF688D9BA}" type="presOf" srcId="{94746B66-3329-4F38-BB29-32A8C2CBE297}" destId="{FBD8492A-2031-4BE6-957B-07BF3914A768}" srcOrd="0" destOrd="0" presId="urn:microsoft.com/office/officeart/2005/8/layout/orgChart1"/>
-    <dgm:cxn modelId="{1B47331B-7C35-4EF1-AC95-D6AFFF91D39B}" type="presOf" srcId="{7538B337-4180-4D36-9135-4BE652B394F8}" destId="{0AAB95F1-65E4-4307-8505-DA961D0850EC}" srcOrd="0" destOrd="0" presId="urn:microsoft.com/office/officeart/2005/8/layout/orgChart1"/>
-    <dgm:cxn modelId="{248B6B17-8E66-4643-9FE1-5E3B7DF87FEC}" type="presOf" srcId="{B3A5EA6B-0343-4766-83B0-371C885754D8}" destId="{8F35D268-BFEA-437A-840C-CD4ED92830F2}" srcOrd="0" destOrd="0" presId="urn:microsoft.com/office/officeart/2005/8/layout/orgChart1"/>
-    <dgm:cxn modelId="{AA5C8579-A1F4-4446-AF3F-24A2A88DF339}" type="presOf" srcId="{FEC75873-C255-499E-9A03-C9A2E6011A8D}" destId="{62A1DD23-FAC9-438D-825E-C63E12E7DA47}" srcOrd="0" destOrd="0" presId="urn:microsoft.com/office/officeart/2005/8/layout/orgChart1"/>
-    <dgm:cxn modelId="{860CADD8-17E5-4865-A936-7888B12D32A9}" type="presOf" srcId="{1E0F4C12-97BC-4042-BC67-950BF2C30A5A}" destId="{2222A9AA-F608-4B49-B2C5-3FF0D126EFC9}" srcOrd="0" destOrd="0" presId="urn:microsoft.com/office/officeart/2005/8/layout/orgChart1"/>
-    <dgm:cxn modelId="{E0F30E20-7045-4CCE-9AD1-2FFA7979B293}" type="presOf" srcId="{671917CE-9701-4585-B19F-9D3D654CB713}" destId="{B471EF35-70BF-448D-91BB-5F077FE5FF92}" srcOrd="0" destOrd="0" presId="urn:microsoft.com/office/officeart/2005/8/layout/orgChart1"/>
+    <dgm:cxn modelId="{B9B22FEE-D8D9-467E-B40C-B6B76DF7C1D7}" type="presOf" srcId="{2D918B54-5DB6-4EF3-9238-8329BE86DCB8}" destId="{FCC9C13B-DAA3-4339-B88B-8DC639F48A7F}" srcOrd="1" destOrd="0" presId="urn:microsoft.com/office/officeart/2005/8/layout/orgChart1"/>
+    <dgm:cxn modelId="{3A1CB10F-728E-4998-87ED-BEAD3520D75F}" type="presOf" srcId="{7538B337-4180-4D36-9135-4BE652B394F8}" destId="{0AAB95F1-65E4-4307-8505-DA961D0850EC}" srcOrd="0" destOrd="0" presId="urn:microsoft.com/office/officeart/2005/8/layout/orgChart1"/>
+    <dgm:cxn modelId="{59835142-44E4-4B20-BA1B-008EC2ECAD03}" type="presOf" srcId="{3BDABCC9-EABD-42A5-A878-6A1A3EBB0C5F}" destId="{56374464-14D5-46F0-8DAE-106CDDCF6972}" srcOrd="1" destOrd="0" presId="urn:microsoft.com/office/officeart/2005/8/layout/orgChart1"/>
+    <dgm:cxn modelId="{4857C260-E236-4B1D-8FE7-CDD0CC2E0321}" type="presOf" srcId="{2AA7A521-664A-457D-89FB-B390F3B46E34}" destId="{7907BE6B-BD29-47EA-BCB7-B53B4A4F8810}" srcOrd="0" destOrd="0" presId="urn:microsoft.com/office/officeart/2005/8/layout/orgChart1"/>
+    <dgm:cxn modelId="{1516E7CF-EDA3-4665-89F9-DB8BFEEF9F94}" type="presOf" srcId="{29DE867D-9DE6-4C6A-8BD0-4EA8770C5180}" destId="{18DADA22-F644-45BA-A067-8DD839953E47}" srcOrd="0" destOrd="0" presId="urn:microsoft.com/office/officeart/2005/8/layout/orgChart1"/>
+    <dgm:cxn modelId="{6671CECC-0F51-4683-9CC1-1960F06ED1E4}" type="presOf" srcId="{75C54797-39FA-4749-A138-78676CB46D31}" destId="{390557AB-0864-4184-97CC-B171DCEE831A}" srcOrd="1" destOrd="0" presId="urn:microsoft.com/office/officeart/2005/8/layout/orgChart1"/>
+    <dgm:cxn modelId="{1AF42EA5-A528-417C-B3FE-66D1D7ACC0C1}" type="presOf" srcId="{DC69263E-9E27-4612-9AB2-D8AC3D957301}" destId="{8EC8479F-04FB-4941-B2B0-179EBF42BBCB}" srcOrd="0" destOrd="0" presId="urn:microsoft.com/office/officeart/2005/8/layout/orgChart1"/>
     <dgm:cxn modelId="{41035B53-97D0-4DFD-92F8-0A34814713FC}" srcId="{2D918B54-5DB6-4EF3-9238-8329BE86DCB8}" destId="{F64CEC55-DB4E-43B7-AB02-DFE5F76BA026}" srcOrd="0" destOrd="0" parTransId="{AB7AB54E-B11F-4204-911D-6AE7DA8A558F}" sibTransId="{2BE3D0BB-A1CD-4E8D-BBB0-DD1155C43C0D}"/>
-    <dgm:cxn modelId="{A4738D76-EDB0-4344-9C8B-8F27E5AF46C4}" type="presOf" srcId="{75C54797-39FA-4749-A138-78676CB46D31}" destId="{390557AB-0864-4184-97CC-B171DCEE831A}" srcOrd="1" destOrd="0" presId="urn:microsoft.com/office/officeart/2005/8/layout/orgChart1"/>
+    <dgm:cxn modelId="{562CA176-C218-4CC4-9663-929BA763B6B7}" type="presOf" srcId="{75C54797-39FA-4749-A138-78676CB46D31}" destId="{35942D37-E19C-48D0-A79C-CE15F3DBD3CF}" srcOrd="0" destOrd="0" presId="urn:microsoft.com/office/officeart/2005/8/layout/orgChart1"/>
+    <dgm:cxn modelId="{222E1357-C5BD-4CA4-BA87-7DE20E852B11}" type="presOf" srcId="{28BA5C80-6A04-4292-895A-ECEF76EBBEFE}" destId="{238A0426-48D5-4931-8F92-AD2EDC998C82}" srcOrd="0" destOrd="0" presId="urn:microsoft.com/office/officeart/2005/8/layout/orgChart1"/>
+    <dgm:cxn modelId="{2E2B4648-8BE6-4058-B257-4F2468DD9454}" type="presOf" srcId="{1E0F4C12-97BC-4042-BC67-950BF2C30A5A}" destId="{440FA66A-6B47-4851-8F83-04F248FF283C}" srcOrd="1" destOrd="0" presId="urn:microsoft.com/office/officeart/2005/8/layout/orgChart1"/>
     <dgm:cxn modelId="{EA9D74B1-6B7D-4683-BB42-95BE0CDC00EB}" srcId="{1E0F4C12-97BC-4042-BC67-950BF2C30A5A}" destId="{28BA5C80-6A04-4292-895A-ECEF76EBBEFE}" srcOrd="2" destOrd="0" parTransId="{07285192-386E-4097-8534-7E29182E4D4A}" sibTransId="{5AE07EF4-82C7-4986-B4CE-CC4341452FC6}"/>
+    <dgm:cxn modelId="{481E4B9D-1997-49CF-A0FA-8DE94A3D8D21}" type="presOf" srcId="{93D11EA8-EB2F-45C3-B393-F7621720AC83}" destId="{E0466CA7-696E-4893-B383-91E7F2F82307}" srcOrd="0" destOrd="0" presId="urn:microsoft.com/office/officeart/2005/8/layout/orgChart1"/>
     <dgm:cxn modelId="{B3921401-A6D7-4070-808F-37A702289B80}" srcId="{E049E02C-62F1-4614-A40B-9B1F656C03C5}" destId="{FEC75873-C255-499E-9A03-C9A2E6011A8D}" srcOrd="0" destOrd="0" parTransId="{C8E3DDE2-18F4-4A52-971B-00DF1A10C5A8}" sibTransId="{737C1B14-CA70-4765-8428-0266D7DD884A}"/>
-    <dgm:cxn modelId="{EAF1E23E-6036-4DE2-AEB0-1D9DAEE4AE48}" type="presOf" srcId="{F64CEC55-DB4E-43B7-AB02-DFE5F76BA026}" destId="{DFA3D447-5126-4300-924A-6E02C3CD4E41}" srcOrd="1" destOrd="0" presId="urn:microsoft.com/office/officeart/2005/8/layout/orgChart1"/>
-    <dgm:cxn modelId="{E2FDAE3C-AD94-4498-91A5-C2E6BA50B13A}" type="presOf" srcId="{75C54797-39FA-4749-A138-78676CB46D31}" destId="{35942D37-E19C-48D0-A79C-CE15F3DBD3CF}" srcOrd="0" destOrd="0" presId="urn:microsoft.com/office/officeart/2005/8/layout/orgChart1"/>
+    <dgm:cxn modelId="{FB06DF3C-84C5-4E12-9E2E-AFEFC0DD12F4}" type="presOf" srcId="{F9131AD0-6772-4D27-8033-C45129B6B247}" destId="{42FBAA4D-F207-4956-86BB-BED07FD7C60C}" srcOrd="0" destOrd="0" presId="urn:microsoft.com/office/officeart/2005/8/layout/orgChart1"/>
+    <dgm:cxn modelId="{BBDA01AD-3FD9-4A0A-B508-CA3FCA2DB303}" type="presOf" srcId="{FEC75873-C255-499E-9A03-C9A2E6011A8D}" destId="{62A1DD23-FAC9-438D-825E-C63E12E7DA47}" srcOrd="0" destOrd="0" presId="urn:microsoft.com/office/officeart/2005/8/layout/orgChart1"/>
     <dgm:cxn modelId="{580816A3-274B-4FFA-97CA-2DB046062E4D}" srcId="{2D918B54-5DB6-4EF3-9238-8329BE86DCB8}" destId="{75C54797-39FA-4749-A138-78676CB46D31}" srcOrd="1" destOrd="0" parTransId="{A43AB719-CBBE-4CB8-A48F-7E2B56A811CB}" sibTransId="{35A3B8CB-60D0-4044-AF36-3ECCEBF1533A}"/>
     <dgm:cxn modelId="{7AC6D0D2-CA52-453B-B957-4F5054CF1FF3}" srcId="{DC69263E-9E27-4612-9AB2-D8AC3D957301}" destId="{1E0F4C12-97BC-4042-BC67-950BF2C30A5A}" srcOrd="1" destOrd="0" parTransId="{143AD274-DB82-4048-A449-18AF42664924}" sibTransId="{A98C953F-C4CA-471C-9358-60708C09D29B}"/>
-    <dgm:cxn modelId="{FE2CC671-D5CF-4C98-880D-BE5F1E40F38C}" type="presOf" srcId="{07285192-386E-4097-8534-7E29182E4D4A}" destId="{434C9860-AF55-41C6-8218-E7A8BA3F933C}" srcOrd="0" destOrd="0" presId="urn:microsoft.com/office/officeart/2005/8/layout/orgChart1"/>
-    <dgm:cxn modelId="{7FA3E19B-EFFD-4C02-B599-8D3DEC52849B}" type="presOf" srcId="{1CD7577E-D521-4502-95A4-38752FBADF06}" destId="{3BFB47D7-36C9-4EEB-BD6B-6B41F9D89386}" srcOrd="1" destOrd="0" presId="urn:microsoft.com/office/officeart/2005/8/layout/orgChart1"/>
-    <dgm:cxn modelId="{76B19595-4B4B-4AC5-A6C0-D4FD55DA4BF1}" type="presOf" srcId="{2AA7A521-664A-457D-89FB-B390F3B46E34}" destId="{7907BE6B-BD29-47EA-BCB7-B53B4A4F8810}" srcOrd="0" destOrd="0" presId="urn:microsoft.com/office/officeart/2005/8/layout/orgChart1"/>
-    <dgm:cxn modelId="{FAD90EF5-ED4B-4ED2-8AA1-E5E007870F2E}" type="presOf" srcId="{1E0F4C12-97BC-4042-BC67-950BF2C30A5A}" destId="{440FA66A-6B47-4851-8F83-04F248FF283C}" srcOrd="1" destOrd="0" presId="urn:microsoft.com/office/officeart/2005/8/layout/orgChart1"/>
+    <dgm:cxn modelId="{4159B83B-64AE-4E4D-866D-AC3B1E17DD84}" type="presOf" srcId="{ED625A94-3404-44E2-B9B7-3757C2F43F12}" destId="{F57BBD2D-F838-46EA-9E48-2B66469FF015}" srcOrd="0" destOrd="0" presId="urn:microsoft.com/office/officeart/2005/8/layout/orgChart1"/>
+    <dgm:cxn modelId="{628E7D51-F4ED-488B-8332-842B7B75AE52}" type="presOf" srcId="{94746B66-3329-4F38-BB29-32A8C2CBE297}" destId="{16A025DA-A1A9-4E8F-8D97-FDDFF46EEBF9}" srcOrd="1" destOrd="0" presId="urn:microsoft.com/office/officeart/2005/8/layout/orgChart1"/>
+    <dgm:cxn modelId="{C43E1F10-51F4-4C49-BEDE-DC676C5C8BB4}" type="presOf" srcId="{7538B337-4180-4D36-9135-4BE652B394F8}" destId="{FBEE7191-EE97-44BF-BFC9-51C9FAB9454C}" srcOrd="1" destOrd="0" presId="urn:microsoft.com/office/officeart/2005/8/layout/orgChart1"/>
+    <dgm:cxn modelId="{7F9C9DA0-EF80-448B-9E18-ADB642FE369B}" type="presOf" srcId="{8F9AF9D7-0B65-408F-934F-4ADF6503E001}" destId="{162DC094-96D5-4019-A9CE-4E4670C5DF38}" srcOrd="0" destOrd="0" presId="urn:microsoft.com/office/officeart/2005/8/layout/orgChart1"/>
     <dgm:cxn modelId="{B424EC04-C31B-436B-980B-B27226D8B9C2}" srcId="{1E0F4C12-97BC-4042-BC67-950BF2C30A5A}" destId="{5F91BA7A-689D-4BF8-BDBA-DE29853B7E6E}" srcOrd="1" destOrd="0" parTransId="{D3D13B9D-8D6E-4D84-84F1-13EE3DE4A907}" sibTransId="{8C1BC805-157A-42F1-971E-5A1BC3496515}"/>
-    <dgm:cxn modelId="{3AFEB893-0632-496E-A790-4538E0F569A7}" type="presParOf" srcId="{314F4065-E841-4B4A-B85C-BF754E4965FB}" destId="{8AA4F1C3-8A64-46E0-A692-5F9B601D37E4}" srcOrd="0" destOrd="0" presId="urn:microsoft.com/office/officeart/2005/8/layout/orgChart1"/>
-    <dgm:cxn modelId="{5451B7D8-E032-4714-87D0-0464A1D7DACE}" type="presParOf" srcId="{8AA4F1C3-8A64-46E0-A692-5F9B601D37E4}" destId="{D541BEC1-BC39-4A35-8EAE-5C10957E5AD3}" srcOrd="0" destOrd="0" presId="urn:microsoft.com/office/officeart/2005/8/layout/orgChart1"/>
-    <dgm:cxn modelId="{7B0AA281-7245-422A-9FF3-8CC044C05834}" type="presParOf" srcId="{D541BEC1-BC39-4A35-8EAE-5C10957E5AD3}" destId="{8EC8479F-04FB-4941-B2B0-179EBF42BBCB}" srcOrd="0" destOrd="0" presId="urn:microsoft.com/office/officeart/2005/8/layout/orgChart1"/>
-    <dgm:cxn modelId="{34F16349-BD41-4E2F-8C7C-03197B2F3161}" type="presParOf" srcId="{D541BEC1-BC39-4A35-8EAE-5C10957E5AD3}" destId="{639FC796-9021-40A8-9180-E76508732133}" srcOrd="1" destOrd="0" presId="urn:microsoft.com/office/officeart/2005/8/layout/orgChart1"/>
-    <dgm:cxn modelId="{E23E30CE-A3B3-464E-87A6-FA39D1F0BCC8}" type="presParOf" srcId="{8AA4F1C3-8A64-46E0-A692-5F9B601D37E4}" destId="{BDC995B5-9933-43D1-AF90-451B4793F615}" srcOrd="1" destOrd="0" presId="urn:microsoft.com/office/officeart/2005/8/layout/orgChart1"/>
-    <dgm:cxn modelId="{54A3C1A0-7C93-4BDB-A37D-E3CE2E7B7FC2}" type="presParOf" srcId="{BDC995B5-9933-43D1-AF90-451B4793F615}" destId="{BD3F8A4E-02CE-4791-A731-C587FF17FCA9}" srcOrd="0" destOrd="0" presId="urn:microsoft.com/office/officeart/2005/8/layout/orgChart1"/>
-    <dgm:cxn modelId="{D032097D-2C12-43CC-B52F-8E303ADEE307}" type="presParOf" srcId="{BDC995B5-9933-43D1-AF90-451B4793F615}" destId="{2200EC36-5029-4107-BD84-3E503E5CBC30}" srcOrd="1" destOrd="0" presId="urn:microsoft.com/office/officeart/2005/8/layout/orgChart1"/>
-    <dgm:cxn modelId="{19C44A9B-D25F-427A-BA4C-ADBB87B7EFA1}" type="presParOf" srcId="{2200EC36-5029-4107-BD84-3E503E5CBC30}" destId="{5CF11921-900A-4491-B59A-B33EAC23CE40}" srcOrd="0" destOrd="0" presId="urn:microsoft.com/office/officeart/2005/8/layout/orgChart1"/>
-    <dgm:cxn modelId="{68B25D9B-7024-474F-A736-410C153C7588}" type="presParOf" srcId="{5CF11921-900A-4491-B59A-B33EAC23CE40}" destId="{7907BE6B-BD29-47EA-BCB7-B53B4A4F8810}" srcOrd="0" destOrd="0" presId="urn:microsoft.com/office/officeart/2005/8/layout/orgChart1"/>
-    <dgm:cxn modelId="{C782DF24-5F01-459E-914F-5E853A98EC31}" type="presParOf" srcId="{5CF11921-900A-4491-B59A-B33EAC23CE40}" destId="{486B2A97-80F0-4366-9004-80834ED4A0DC}" srcOrd="1" destOrd="0" presId="urn:microsoft.com/office/officeart/2005/8/layout/orgChart1"/>
-    <dgm:cxn modelId="{55A678A0-2E56-46A3-8B86-E02B244171BB}" type="presParOf" srcId="{2200EC36-5029-4107-BD84-3E503E5CBC30}" destId="{E3EE42CF-D199-4B2F-9916-D9A6DC26E629}" srcOrd="1" destOrd="0" presId="urn:microsoft.com/office/officeart/2005/8/layout/orgChart1"/>
-    <dgm:cxn modelId="{B5B1A164-417B-4A65-8ED9-A3892695B329}" type="presParOf" srcId="{E3EE42CF-D199-4B2F-9916-D9A6DC26E629}" destId="{14188B6C-605E-4F58-9CF0-4C536BE8E90A}" srcOrd="0" destOrd="0" presId="urn:microsoft.com/office/officeart/2005/8/layout/orgChart1"/>
-    <dgm:cxn modelId="{2F2FEED6-C859-46E2-A2A6-7CADBBD19921}" type="presParOf" srcId="{E3EE42CF-D199-4B2F-9916-D9A6DC26E629}" destId="{003CA6A6-1446-4A54-A788-A64BEEC9479B}" srcOrd="1" destOrd="0" presId="urn:microsoft.com/office/officeart/2005/8/layout/orgChart1"/>
-    <dgm:cxn modelId="{7F4E886C-B851-4273-A834-9F7A08B3FD33}" type="presParOf" srcId="{003CA6A6-1446-4A54-A788-A64BEEC9479B}" destId="{07CEA23B-2EF7-4A94-9ACC-303FC74A1C29}" srcOrd="0" destOrd="0" presId="urn:microsoft.com/office/officeart/2005/8/layout/orgChart1"/>
-    <dgm:cxn modelId="{AF963D98-7775-4B24-92B0-9E751C0B9456}" type="presParOf" srcId="{07CEA23B-2EF7-4A94-9ACC-303FC74A1C29}" destId="{613AEB90-9E67-4A14-A2D4-212A2E987D61}" srcOrd="0" destOrd="0" presId="urn:microsoft.com/office/officeart/2005/8/layout/orgChart1"/>
-    <dgm:cxn modelId="{C1B566BE-553B-4DEB-A88E-17542FC008E8}" type="presParOf" srcId="{07CEA23B-2EF7-4A94-9ACC-303FC74A1C29}" destId="{3BFB47D7-36C9-4EEB-BD6B-6B41F9D89386}" srcOrd="1" destOrd="0" presId="urn:microsoft.com/office/officeart/2005/8/layout/orgChart1"/>
-    <dgm:cxn modelId="{DBCAFD64-58D3-466D-905A-453AA1F628DC}" type="presParOf" srcId="{003CA6A6-1446-4A54-A788-A64BEEC9479B}" destId="{2ECEA1EE-705A-411E-B04E-BBF01A7832FA}" srcOrd="1" destOrd="0" presId="urn:microsoft.com/office/officeart/2005/8/layout/orgChart1"/>
-    <dgm:cxn modelId="{BD038237-7148-42ED-9C5A-920F451D1B48}" type="presParOf" srcId="{003CA6A6-1446-4A54-A788-A64BEEC9479B}" destId="{E7F2BEE6-7AD2-4E9F-8B7E-AC75B67AD70A}" srcOrd="2" destOrd="0" presId="urn:microsoft.com/office/officeart/2005/8/layout/orgChart1"/>
-    <dgm:cxn modelId="{94DCBBC5-4E92-4FA3-9072-6C52D5DD3797}" type="presParOf" srcId="{2200EC36-5029-4107-BD84-3E503E5CBC30}" destId="{119750EE-868C-477F-9F72-6B03D3AF92B7}" srcOrd="2" destOrd="0" presId="urn:microsoft.com/office/officeart/2005/8/layout/orgChart1"/>
-    <dgm:cxn modelId="{DF4F924E-63A6-4EA4-B15F-AB34E38A319F}" type="presParOf" srcId="{BDC995B5-9933-43D1-AF90-451B4793F615}" destId="{CF9EA050-E467-4B34-811C-09394D21E1DE}" srcOrd="2" destOrd="0" presId="urn:microsoft.com/office/officeart/2005/8/layout/orgChart1"/>
-    <dgm:cxn modelId="{B309C633-FB95-496E-846E-1FDCF74778F4}" type="presParOf" srcId="{BDC995B5-9933-43D1-AF90-451B4793F615}" destId="{18022E12-0F1E-4DCA-A0EF-5BDAB32E9F02}" srcOrd="3" destOrd="0" presId="urn:microsoft.com/office/officeart/2005/8/layout/orgChart1"/>
-    <dgm:cxn modelId="{FE6C6187-EB0C-43F8-AF26-7B7A7547BC02}" type="presParOf" srcId="{18022E12-0F1E-4DCA-A0EF-5BDAB32E9F02}" destId="{9E994452-F63A-463F-AE44-BC0F0287C866}" srcOrd="0" destOrd="0" presId="urn:microsoft.com/office/officeart/2005/8/layout/orgChart1"/>
-    <dgm:cxn modelId="{ED047629-DD5B-4500-870D-27347A8225ED}" type="presParOf" srcId="{9E994452-F63A-463F-AE44-BC0F0287C866}" destId="{2222A9AA-F608-4B49-B2C5-3FF0D126EFC9}" srcOrd="0" destOrd="0" presId="urn:microsoft.com/office/officeart/2005/8/layout/orgChart1"/>
-    <dgm:cxn modelId="{6FFD123C-DBBF-44AD-BDB2-4240C65EB252}" type="presParOf" srcId="{9E994452-F63A-463F-AE44-BC0F0287C866}" destId="{440FA66A-6B47-4851-8F83-04F248FF283C}" srcOrd="1" destOrd="0" presId="urn:microsoft.com/office/officeart/2005/8/layout/orgChart1"/>
-    <dgm:cxn modelId="{D8B2E425-5E38-4530-80D4-F06825CF0DE3}" type="presParOf" srcId="{18022E12-0F1E-4DCA-A0EF-5BDAB32E9F02}" destId="{AD8B409A-62D7-43D2-A29C-AF71CDC877A9}" srcOrd="1" destOrd="0" presId="urn:microsoft.com/office/officeart/2005/8/layout/orgChart1"/>
-    <dgm:cxn modelId="{B1E15E24-44EA-411D-A6AE-AE37E6083A0A}" type="presParOf" srcId="{AD8B409A-62D7-43D2-A29C-AF71CDC877A9}" destId="{E0466CA7-696E-4893-B383-91E7F2F82307}" srcOrd="0" destOrd="0" presId="urn:microsoft.com/office/officeart/2005/8/layout/orgChart1"/>
-    <dgm:cxn modelId="{D7DF5E3B-9216-4926-A26C-CC0AD3553499}" type="presParOf" srcId="{AD8B409A-62D7-43D2-A29C-AF71CDC877A9}" destId="{67E0B433-F152-4012-A6A1-B189976395AE}" srcOrd="1" destOrd="0" presId="urn:microsoft.com/office/officeart/2005/8/layout/orgChart1"/>
-    <dgm:cxn modelId="{FA76D67A-0679-406D-83E9-7F02A2A9150B}" type="presParOf" srcId="{67E0B433-F152-4012-A6A1-B189976395AE}" destId="{A54CB087-814E-4756-B063-82529C0A880D}" srcOrd="0" destOrd="0" presId="urn:microsoft.com/office/officeart/2005/8/layout/orgChart1"/>
-    <dgm:cxn modelId="{C3425614-B705-4889-8EE1-A73DCE58D385}" type="presParOf" srcId="{A54CB087-814E-4756-B063-82529C0A880D}" destId="{42FBAA4D-F207-4956-86BB-BED07FD7C60C}" srcOrd="0" destOrd="0" presId="urn:microsoft.com/office/officeart/2005/8/layout/orgChart1"/>
-    <dgm:cxn modelId="{D8DBC45B-1702-4347-A931-ACDD91CC0C42}" type="presParOf" srcId="{A54CB087-814E-4756-B063-82529C0A880D}" destId="{9E9DE85D-4B6C-453F-B91D-BC5E999CA788}" srcOrd="1" destOrd="0" presId="urn:microsoft.com/office/officeart/2005/8/layout/orgChart1"/>
-    <dgm:cxn modelId="{3F83CCCB-3821-4D37-9179-144D8A2E39BB}" type="presParOf" srcId="{67E0B433-F152-4012-A6A1-B189976395AE}" destId="{4CE8FFEF-5DAE-4C60-B51A-0FD378A58975}" srcOrd="1" destOrd="0" presId="urn:microsoft.com/office/officeart/2005/8/layout/orgChart1"/>
-    <dgm:cxn modelId="{240147BD-FE58-4901-83E4-B638312C8280}" type="presParOf" srcId="{67E0B433-F152-4012-A6A1-B189976395AE}" destId="{845F6B7F-A172-49AE-8066-EA68658BE9E4}" srcOrd="2" destOrd="0" presId="urn:microsoft.com/office/officeart/2005/8/layout/orgChart1"/>
-    <dgm:cxn modelId="{1C8B7F6C-3996-4887-855D-1190377498CE}" type="presParOf" srcId="{AD8B409A-62D7-43D2-A29C-AF71CDC877A9}" destId="{B7315B79-7466-4653-BA7C-7FC9215CCCD2}" srcOrd="2" destOrd="0" presId="urn:microsoft.com/office/officeart/2005/8/layout/orgChart1"/>
-    <dgm:cxn modelId="{5D21832A-D8C2-4BE6-9428-58BEB305F1AD}" type="presParOf" srcId="{AD8B409A-62D7-43D2-A29C-AF71CDC877A9}" destId="{D8D1D665-7F0D-449A-AE72-656983399E38}" srcOrd="3" destOrd="0" presId="urn:microsoft.com/office/officeart/2005/8/layout/orgChart1"/>
-    <dgm:cxn modelId="{FA5815D6-8947-4E94-8EC4-FBFD3D0A9503}" type="presParOf" srcId="{D8D1D665-7F0D-449A-AE72-656983399E38}" destId="{5DADC5AC-F709-41D5-80C7-B26C96E62C7A}" srcOrd="0" destOrd="0" presId="urn:microsoft.com/office/officeart/2005/8/layout/orgChart1"/>
-    <dgm:cxn modelId="{7478F3BA-1B85-4317-A4B6-8750E171EFEC}" type="presParOf" srcId="{5DADC5AC-F709-41D5-80C7-B26C96E62C7A}" destId="{90C222E0-2F0E-4614-A69D-908AB1591D86}" srcOrd="0" destOrd="0" presId="urn:microsoft.com/office/officeart/2005/8/layout/orgChart1"/>
-    <dgm:cxn modelId="{F576B6DF-C5A4-4CFC-A298-39BB2D717BE7}" type="presParOf" srcId="{5DADC5AC-F709-41D5-80C7-B26C96E62C7A}" destId="{94364151-EA9A-43D8-82A7-92FAC10EFED2}" srcOrd="1" destOrd="0" presId="urn:microsoft.com/office/officeart/2005/8/layout/orgChart1"/>
-    <dgm:cxn modelId="{76E63AA7-1553-4952-B927-58B70A0DF219}" type="presParOf" srcId="{D8D1D665-7F0D-449A-AE72-656983399E38}" destId="{7270B607-AA93-4AA5-9C34-BFC7EF3B92D2}" srcOrd="1" destOrd="0" presId="urn:microsoft.com/office/officeart/2005/8/layout/orgChart1"/>
-    <dgm:cxn modelId="{B76442C5-71CE-43C0-BD24-2C5DF9F25C1E}" type="presParOf" srcId="{D8D1D665-7F0D-449A-AE72-656983399E38}" destId="{38C27161-6BFD-4E66-AEA7-8F6537E0EC4A}" srcOrd="2" destOrd="0" presId="urn:microsoft.com/office/officeart/2005/8/layout/orgChart1"/>
-    <dgm:cxn modelId="{C19B914A-EADD-41CC-8AB0-4570D0030604}" type="presParOf" srcId="{AD8B409A-62D7-43D2-A29C-AF71CDC877A9}" destId="{434C9860-AF55-41C6-8218-E7A8BA3F933C}" srcOrd="4" destOrd="0" presId="urn:microsoft.com/office/officeart/2005/8/layout/orgChart1"/>
-    <dgm:cxn modelId="{50F23379-D80C-4761-9516-B049CEDCDDF8}" type="presParOf" srcId="{AD8B409A-62D7-43D2-A29C-AF71CDC877A9}" destId="{2E7FC1BC-A81D-4E3E-89DE-EE8E58C588E5}" srcOrd="5" destOrd="0" presId="urn:microsoft.com/office/officeart/2005/8/layout/orgChart1"/>
-    <dgm:cxn modelId="{2883AB6E-25CA-45BA-B72C-04E8E6C96D75}" type="presParOf" srcId="{2E7FC1BC-A81D-4E3E-89DE-EE8E58C588E5}" destId="{E3D291DC-63AC-4E2F-9331-BAF6D9B5159A}" srcOrd="0" destOrd="0" presId="urn:microsoft.com/office/officeart/2005/8/layout/orgChart1"/>
-    <dgm:cxn modelId="{F411699E-0363-4814-85B1-ECC4CAA76D9A}" type="presParOf" srcId="{E3D291DC-63AC-4E2F-9331-BAF6D9B5159A}" destId="{238A0426-48D5-4931-8F92-AD2EDC998C82}" srcOrd="0" destOrd="0" presId="urn:microsoft.com/office/officeart/2005/8/layout/orgChart1"/>
-    <dgm:cxn modelId="{95F19E43-639B-4389-A7B1-A0F5A4F4DC3B}" type="presParOf" srcId="{E3D291DC-63AC-4E2F-9331-BAF6D9B5159A}" destId="{7455E2DE-4ADC-4927-8D4D-A82CA152414F}" srcOrd="1" destOrd="0" presId="urn:microsoft.com/office/officeart/2005/8/layout/orgChart1"/>
-    <dgm:cxn modelId="{81536E33-2C21-441F-9444-23C556DD3F41}" type="presParOf" srcId="{2E7FC1BC-A81D-4E3E-89DE-EE8E58C588E5}" destId="{07D7FEA6-6A7E-42D0-A7D2-EA160D438039}" srcOrd="1" destOrd="0" presId="urn:microsoft.com/office/officeart/2005/8/layout/orgChart1"/>
-    <dgm:cxn modelId="{B616864A-C58F-495A-9BF7-5C2C24C23914}" type="presParOf" srcId="{2E7FC1BC-A81D-4E3E-89DE-EE8E58C588E5}" destId="{A96E98A8-015D-4D8D-BDB7-68E8C166E32C}" srcOrd="2" destOrd="0" presId="urn:microsoft.com/office/officeart/2005/8/layout/orgChart1"/>
-    <dgm:cxn modelId="{05BBD572-3B88-4749-B433-700750368792}" type="presParOf" srcId="{AD8B409A-62D7-43D2-A29C-AF71CDC877A9}" destId="{BE95F126-6A0A-4C1D-9EF5-740E6E1B5A4F}" srcOrd="6" destOrd="0" presId="urn:microsoft.com/office/officeart/2005/8/layout/orgChart1"/>
-    <dgm:cxn modelId="{1877FB20-4120-4639-AC98-F67D002992A6}" type="presParOf" srcId="{AD8B409A-62D7-43D2-A29C-AF71CDC877A9}" destId="{B9E6D85A-23CB-4AC3-8BF2-F3ADBF2D855E}" srcOrd="7" destOrd="0" presId="urn:microsoft.com/office/officeart/2005/8/layout/orgChart1"/>
-    <dgm:cxn modelId="{D66D3A04-6F41-4988-AF49-569B5903C86A}" type="presParOf" srcId="{B9E6D85A-23CB-4AC3-8BF2-F3ADBF2D855E}" destId="{440EE61E-FD37-4F58-8597-6D55947F267C}" srcOrd="0" destOrd="0" presId="urn:microsoft.com/office/officeart/2005/8/layout/orgChart1"/>
-    <dgm:cxn modelId="{9C8F0DB2-1913-4159-A52C-50C0AD27F680}" type="presParOf" srcId="{440EE61E-FD37-4F58-8597-6D55947F267C}" destId="{FBD8492A-2031-4BE6-957B-07BF3914A768}" srcOrd="0" destOrd="0" presId="urn:microsoft.com/office/officeart/2005/8/layout/orgChart1"/>
-    <dgm:cxn modelId="{761B8BB5-7790-4976-92E4-3F12FA8AA045}" type="presParOf" srcId="{440EE61E-FD37-4F58-8597-6D55947F267C}" destId="{16A025DA-A1A9-4E8F-8D97-FDDFF46EEBF9}" srcOrd="1" destOrd="0" presId="urn:microsoft.com/office/officeart/2005/8/layout/orgChart1"/>
-    <dgm:cxn modelId="{6BBBF84D-853F-4510-83EC-54D346ADBA1E}" type="presParOf" srcId="{B9E6D85A-23CB-4AC3-8BF2-F3ADBF2D855E}" destId="{420870C1-809D-493B-B690-A5B8F98D7DB7}" srcOrd="1" destOrd="0" presId="urn:microsoft.com/office/officeart/2005/8/layout/orgChart1"/>
-    <dgm:cxn modelId="{A8353A4E-C8AF-4522-81E2-9CFE518DA509}" type="presParOf" srcId="{B9E6D85A-23CB-4AC3-8BF2-F3ADBF2D855E}" destId="{19F080D9-C1EF-4D1A-8F9E-B25BF02BC7B0}" srcOrd="2" destOrd="0" presId="urn:microsoft.com/office/officeart/2005/8/layout/orgChart1"/>
-    <dgm:cxn modelId="{B45197F5-9CAF-4C63-9954-A7827FD4C1FD}" type="presParOf" srcId="{18022E12-0F1E-4DCA-A0EF-5BDAB32E9F02}" destId="{82270006-95D5-435B-BCB0-A7B573E89EA8}" srcOrd="2" destOrd="0" presId="urn:microsoft.com/office/officeart/2005/8/layout/orgChart1"/>
-    <dgm:cxn modelId="{5A3B9ADA-88FD-4225-9B81-13BCDAFFCC35}" type="presParOf" srcId="{BDC995B5-9933-43D1-AF90-451B4793F615}" destId="{4A3F5B5D-6EDC-4D41-B6AF-A11C207DB9B0}" srcOrd="4" destOrd="0" presId="urn:microsoft.com/office/officeart/2005/8/layout/orgChart1"/>
-    <dgm:cxn modelId="{AC93240C-7E1C-4C06-81B8-59CB607F77BA}" type="presParOf" srcId="{BDC995B5-9933-43D1-AF90-451B4793F615}" destId="{80E10CB5-D14E-4A0E-BFE4-7AD9C91B2D76}" srcOrd="5" destOrd="0" presId="urn:microsoft.com/office/officeart/2005/8/layout/orgChart1"/>
-    <dgm:cxn modelId="{1AC1B9BF-8F17-4641-97B2-FC92DA26CF25}" type="presParOf" srcId="{80E10CB5-D14E-4A0E-BFE4-7AD9C91B2D76}" destId="{ED8CCCA9-CBB9-438E-8118-8F776ACE86C4}" srcOrd="0" destOrd="0" presId="urn:microsoft.com/office/officeart/2005/8/layout/orgChart1"/>
-    <dgm:cxn modelId="{98D2D8A7-E62C-4DD2-A763-DF9133291292}" type="presParOf" srcId="{ED8CCCA9-CBB9-438E-8118-8F776ACE86C4}" destId="{2D63C95C-582F-47E7-820B-94F3DA506757}" srcOrd="0" destOrd="0" presId="urn:microsoft.com/office/officeart/2005/8/layout/orgChart1"/>
-    <dgm:cxn modelId="{64C5DC62-3B80-4BC5-9956-EE3F3A4434FC}" type="presParOf" srcId="{ED8CCCA9-CBB9-438E-8118-8F776ACE86C4}" destId="{9C758F59-C9FC-4DEC-A134-2013451E3721}" srcOrd="1" destOrd="0" presId="urn:microsoft.com/office/officeart/2005/8/layout/orgChart1"/>
-    <dgm:cxn modelId="{18FEAF52-1EC0-48C1-A201-69D43BD3C81F}" type="presParOf" srcId="{80E10CB5-D14E-4A0E-BFE4-7AD9C91B2D76}" destId="{A9F43165-21D2-4105-96EC-648C98BE7C68}" srcOrd="1" destOrd="0" presId="urn:microsoft.com/office/officeart/2005/8/layout/orgChart1"/>
-    <dgm:cxn modelId="{72D6D9D7-A812-497C-B042-1A99844F2EB7}" type="presParOf" srcId="{A9F43165-21D2-4105-96EC-648C98BE7C68}" destId="{7F768AFA-2D38-4CAA-9595-4ED2DCEBEFC6}" srcOrd="0" destOrd="0" presId="urn:microsoft.com/office/officeart/2005/8/layout/orgChart1"/>
-    <dgm:cxn modelId="{0E7778E0-B5A0-415D-82E2-1BE784C24E72}" type="presParOf" srcId="{A9F43165-21D2-4105-96EC-648C98BE7C68}" destId="{5995336D-816B-4065-820A-1E9C53884E62}" srcOrd="1" destOrd="0" presId="urn:microsoft.com/office/officeart/2005/8/layout/orgChart1"/>
-    <dgm:cxn modelId="{C6363CE9-9886-4968-8258-9E18220B350F}" type="presParOf" srcId="{5995336D-816B-4065-820A-1E9C53884E62}" destId="{5480E653-4D22-4545-A841-95C0C80B041A}" srcOrd="0" destOrd="0" presId="urn:microsoft.com/office/officeart/2005/8/layout/orgChart1"/>
-    <dgm:cxn modelId="{A05B9A21-50BA-4939-BAFA-B121E4B29825}" type="presParOf" srcId="{5480E653-4D22-4545-A841-95C0C80B041A}" destId="{62A1DD23-FAC9-438D-825E-C63E12E7DA47}" srcOrd="0" destOrd="0" presId="urn:microsoft.com/office/officeart/2005/8/layout/orgChart1"/>
-    <dgm:cxn modelId="{EB5502A4-1148-409D-8687-78040002013F}" type="presParOf" srcId="{5480E653-4D22-4545-A841-95C0C80B041A}" destId="{77F2DFD9-A287-4EAD-B03C-BE89BFA94779}" srcOrd="1" destOrd="0" presId="urn:microsoft.com/office/officeart/2005/8/layout/orgChart1"/>
-    <dgm:cxn modelId="{7A624AD9-457A-4FC1-9708-9044AE1F471C}" type="presParOf" srcId="{5995336D-816B-4065-820A-1E9C53884E62}" destId="{666494EF-2F9A-4959-B0EB-108503CF328B}" srcOrd="1" destOrd="0" presId="urn:microsoft.com/office/officeart/2005/8/layout/orgChart1"/>
-    <dgm:cxn modelId="{3977EB34-8670-4D33-9A70-2803D448E72C}" type="presParOf" srcId="{5995336D-816B-4065-820A-1E9C53884E62}" destId="{FBFEC063-CD18-4180-A305-66ABF8781D0C}" srcOrd="2" destOrd="0" presId="urn:microsoft.com/office/officeart/2005/8/layout/orgChart1"/>
-    <dgm:cxn modelId="{331FBC92-3DFE-4162-9C54-D912F1221CEA}" type="presParOf" srcId="{A9F43165-21D2-4105-96EC-648C98BE7C68}" destId="{F57BBD2D-F838-46EA-9E48-2B66469FF015}" srcOrd="2" destOrd="0" presId="urn:microsoft.com/office/officeart/2005/8/layout/orgChart1"/>
-    <dgm:cxn modelId="{9EFADF7F-F2C1-4BF7-8E54-793136567E66}" type="presParOf" srcId="{A9F43165-21D2-4105-96EC-648C98BE7C68}" destId="{0865A688-1292-47DC-9A01-DF6117556627}" srcOrd="3" destOrd="0" presId="urn:microsoft.com/office/officeart/2005/8/layout/orgChart1"/>
-    <dgm:cxn modelId="{165B72B1-BB67-45D0-949B-834F128A31F3}" type="presParOf" srcId="{0865A688-1292-47DC-9A01-DF6117556627}" destId="{3603A33B-21EA-4668-9610-3AE713180838}" srcOrd="0" destOrd="0" presId="urn:microsoft.com/office/officeart/2005/8/layout/orgChart1"/>
-    <dgm:cxn modelId="{3D3B12B2-0099-4ECB-B1E3-4FE8FFD65A90}" type="presParOf" srcId="{3603A33B-21EA-4668-9610-3AE713180838}" destId="{0AAB95F1-65E4-4307-8505-DA961D0850EC}" srcOrd="0" destOrd="0" presId="urn:microsoft.com/office/officeart/2005/8/layout/orgChart1"/>
-    <dgm:cxn modelId="{386D4CF7-0A6A-4436-A3D4-0D26AFC99CB2}" type="presParOf" srcId="{3603A33B-21EA-4668-9610-3AE713180838}" destId="{FBEE7191-EE97-44BF-BFC9-51C9FAB9454C}" srcOrd="1" destOrd="0" presId="urn:microsoft.com/office/officeart/2005/8/layout/orgChart1"/>
-    <dgm:cxn modelId="{D68D11A2-3048-42C5-BDAD-5A431E532CFE}" type="presParOf" srcId="{0865A688-1292-47DC-9A01-DF6117556627}" destId="{236AFA7C-184A-4D9F-8C4E-89A92C13516E}" srcOrd="1" destOrd="0" presId="urn:microsoft.com/office/officeart/2005/8/layout/orgChart1"/>
-    <dgm:cxn modelId="{068BF095-373E-4267-B1AF-A7753E7B06CC}" type="presParOf" srcId="{0865A688-1292-47DC-9A01-DF6117556627}" destId="{22FB6E7F-8A94-417C-B381-6D29BAE51862}" srcOrd="2" destOrd="0" presId="urn:microsoft.com/office/officeart/2005/8/layout/orgChart1"/>
-    <dgm:cxn modelId="{36D99112-A6B1-409E-8521-F8BFED25D69C}" type="presParOf" srcId="{A9F43165-21D2-4105-96EC-648C98BE7C68}" destId="{85717821-601E-4687-B5EE-79C6FC568F11}" srcOrd="4" destOrd="0" presId="urn:microsoft.com/office/officeart/2005/8/layout/orgChart1"/>
-    <dgm:cxn modelId="{01F1AEB8-7204-48B5-B2C8-AE441B5626B9}" type="presParOf" srcId="{A9F43165-21D2-4105-96EC-648C98BE7C68}" destId="{B93FB16B-48DD-4CEA-BFC4-01AB4B25D052}" srcOrd="5" destOrd="0" presId="urn:microsoft.com/office/officeart/2005/8/layout/orgChart1"/>
-    <dgm:cxn modelId="{CE97DD38-BF10-4C57-8B2B-C2BCF9910D34}" type="presParOf" srcId="{B93FB16B-48DD-4CEA-BFC4-01AB4B25D052}" destId="{686DDBA8-8DAF-4D2F-B426-78E38DFB4668}" srcOrd="0" destOrd="0" presId="urn:microsoft.com/office/officeart/2005/8/layout/orgChart1"/>
-    <dgm:cxn modelId="{F469EA30-ED32-4085-B78E-E456C4F5CD16}" type="presParOf" srcId="{686DDBA8-8DAF-4D2F-B426-78E38DFB4668}" destId="{26F525D3-311B-4A74-9957-0BDA0FD2A339}" srcOrd="0" destOrd="0" presId="urn:microsoft.com/office/officeart/2005/8/layout/orgChart1"/>
-    <dgm:cxn modelId="{EDA83C51-CBF5-4682-B464-AB21F37FE8B9}" type="presParOf" srcId="{686DDBA8-8DAF-4D2F-B426-78E38DFB4668}" destId="{56374464-14D5-46F0-8DAE-106CDDCF6972}" srcOrd="1" destOrd="0" presId="urn:microsoft.com/office/officeart/2005/8/layout/orgChart1"/>
-    <dgm:cxn modelId="{0ABB3569-D8BC-4B78-837D-2AAD89C95C49}" type="presParOf" srcId="{B93FB16B-48DD-4CEA-BFC4-01AB4B25D052}" destId="{603F8FE4-D8D8-46F1-AB00-F740FC44202E}" srcOrd="1" destOrd="0" presId="urn:microsoft.com/office/officeart/2005/8/layout/orgChart1"/>
-    <dgm:cxn modelId="{F8B50291-EF02-499D-BA29-8F5D879F0F32}" type="presParOf" srcId="{B93FB16B-48DD-4CEA-BFC4-01AB4B25D052}" destId="{997A3790-8285-4003-AF15-9BCE6025C490}" srcOrd="2" destOrd="0" presId="urn:microsoft.com/office/officeart/2005/8/layout/orgChart1"/>
-    <dgm:cxn modelId="{34B53DE5-ADAE-40D2-A349-EC03232D35C3}" type="presParOf" srcId="{80E10CB5-D14E-4A0E-BFE4-7AD9C91B2D76}" destId="{0F774EB6-B2E0-4434-A744-E51F2425C506}" srcOrd="2" destOrd="0" presId="urn:microsoft.com/office/officeart/2005/8/layout/orgChart1"/>
-    <dgm:cxn modelId="{0EB8964E-AF57-453A-BA55-7697CC8D15A5}" type="presParOf" srcId="{BDC995B5-9933-43D1-AF90-451B4793F615}" destId="{9F273112-DA52-4838-B68F-E6590F52D9B1}" srcOrd="6" destOrd="0" presId="urn:microsoft.com/office/officeart/2005/8/layout/orgChart1"/>
-    <dgm:cxn modelId="{55E3714B-5A19-4422-8717-CC18D33048A7}" type="presParOf" srcId="{BDC995B5-9933-43D1-AF90-451B4793F615}" destId="{3E709E9C-6A66-4721-BF07-32477D72F1E0}" srcOrd="7" destOrd="0" presId="urn:microsoft.com/office/officeart/2005/8/layout/orgChart1"/>
-    <dgm:cxn modelId="{3DB9DA35-755D-4231-8991-71D73C85CFAF}" type="presParOf" srcId="{3E709E9C-6A66-4721-BF07-32477D72F1E0}" destId="{A61F155C-6656-4304-9135-B986C274E84C}" srcOrd="0" destOrd="0" presId="urn:microsoft.com/office/officeart/2005/8/layout/orgChart1"/>
-    <dgm:cxn modelId="{92314C74-CEDF-454D-AB7E-CD7C725D6FF8}" type="presParOf" srcId="{A61F155C-6656-4304-9135-B986C274E84C}" destId="{489837F3-F773-4826-A238-0DF923248C7C}" srcOrd="0" destOrd="0" presId="urn:microsoft.com/office/officeart/2005/8/layout/orgChart1"/>
-    <dgm:cxn modelId="{1055FC62-A580-4E15-A318-42951BAE38EA}" type="presParOf" srcId="{A61F155C-6656-4304-9135-B986C274E84C}" destId="{0F9E84A7-E830-4CA5-AF81-3585A1FE7CAC}" srcOrd="1" destOrd="0" presId="urn:microsoft.com/office/officeart/2005/8/layout/orgChart1"/>
-    <dgm:cxn modelId="{3DFE48CF-F696-4C1B-BFD9-A85126008C69}" type="presParOf" srcId="{3E709E9C-6A66-4721-BF07-32477D72F1E0}" destId="{B8D304A9-E570-467A-B621-4C496CEEEB2F}" srcOrd="1" destOrd="0" presId="urn:microsoft.com/office/officeart/2005/8/layout/orgChart1"/>
-    <dgm:cxn modelId="{A115718F-2103-46CD-9F03-6CA5105749FD}" type="presParOf" srcId="{B8D304A9-E570-467A-B621-4C496CEEEB2F}" destId="{978E6762-30B7-4938-9517-415CE4209186}" srcOrd="0" destOrd="0" presId="urn:microsoft.com/office/officeart/2005/8/layout/orgChart1"/>
-    <dgm:cxn modelId="{44BCF1BD-FC55-4244-A937-F6584D57808D}" type="presParOf" srcId="{B8D304A9-E570-467A-B621-4C496CEEEB2F}" destId="{B0F305ED-8F7B-4639-BF10-F200FDECA962}" srcOrd="1" destOrd="0" presId="urn:microsoft.com/office/officeart/2005/8/layout/orgChart1"/>
-    <dgm:cxn modelId="{FD3875A2-2549-4EAA-99AE-F9EF59DECE73}" type="presParOf" srcId="{B0F305ED-8F7B-4639-BF10-F200FDECA962}" destId="{0EBD8211-E1CA-4F00-A6B9-D40E514992A9}" srcOrd="0" destOrd="0" presId="urn:microsoft.com/office/officeart/2005/8/layout/orgChart1"/>
-    <dgm:cxn modelId="{D9BEE14C-CE9C-4424-9C98-EA781AF4569D}" type="presParOf" srcId="{0EBD8211-E1CA-4F00-A6B9-D40E514992A9}" destId="{2ECDE611-8E19-4A45-BDC8-B8F1C8FCB669}" srcOrd="0" destOrd="0" presId="urn:microsoft.com/office/officeart/2005/8/layout/orgChart1"/>
-    <dgm:cxn modelId="{022F4CE3-8E59-4D55-BC7E-EA2D9173F27F}" type="presParOf" srcId="{0EBD8211-E1CA-4F00-A6B9-D40E514992A9}" destId="{156E15A0-0874-45DF-956C-F8F8B3AAC131}" srcOrd="1" destOrd="0" presId="urn:microsoft.com/office/officeart/2005/8/layout/orgChart1"/>
-    <dgm:cxn modelId="{C48A8088-FDAF-4727-8630-A8849EC41F75}" type="presParOf" srcId="{B0F305ED-8F7B-4639-BF10-F200FDECA962}" destId="{BA86B6AB-3778-41C1-9965-9229BAF707CD}" srcOrd="1" destOrd="0" presId="urn:microsoft.com/office/officeart/2005/8/layout/orgChart1"/>
-    <dgm:cxn modelId="{769D484D-982D-42B4-B984-E79F790B3178}" type="presParOf" srcId="{B0F305ED-8F7B-4639-BF10-F200FDECA962}" destId="{93C6DF48-D5A2-445A-808E-6859AA6AE2AE}" srcOrd="2" destOrd="0" presId="urn:microsoft.com/office/officeart/2005/8/layout/orgChart1"/>
-    <dgm:cxn modelId="{2C0FA9D8-C242-4FD7-88CE-040C65FE246F}" type="presParOf" srcId="{B8D304A9-E570-467A-B621-4C496CEEEB2F}" destId="{162DC094-96D5-4019-A9CE-4E4670C5DF38}" srcOrd="2" destOrd="0" presId="urn:microsoft.com/office/officeart/2005/8/layout/orgChart1"/>
-    <dgm:cxn modelId="{2DA7FCDE-22CC-452C-AFC3-2A99CECFE206}" type="presParOf" srcId="{B8D304A9-E570-467A-B621-4C496CEEEB2F}" destId="{47593EDB-CC74-45D3-81E2-EFFE166D99FD}" srcOrd="3" destOrd="0" presId="urn:microsoft.com/office/officeart/2005/8/layout/orgChart1"/>
-    <dgm:cxn modelId="{738B3E18-16FC-410A-B9E0-36D3100F6A65}" type="presParOf" srcId="{47593EDB-CC74-45D3-81E2-EFFE166D99FD}" destId="{623A8DE1-6013-4CFB-ADFE-9BF0ED20FBA3}" srcOrd="0" destOrd="0" presId="urn:microsoft.com/office/officeart/2005/8/layout/orgChart1"/>
-    <dgm:cxn modelId="{F0B00AE9-8F8B-4DBC-AADC-C9BE62A80583}" type="presParOf" srcId="{623A8DE1-6013-4CFB-ADFE-9BF0ED20FBA3}" destId="{8F35D268-BFEA-437A-840C-CD4ED92830F2}" srcOrd="0" destOrd="0" presId="urn:microsoft.com/office/officeart/2005/8/layout/orgChart1"/>
-    <dgm:cxn modelId="{A97BD8B7-4CF2-4849-B08D-CF7B0460C8C7}" type="presParOf" srcId="{623A8DE1-6013-4CFB-ADFE-9BF0ED20FBA3}" destId="{AFB20C31-ED9C-45CD-BBAD-7DBD65E499CE}" srcOrd="1" destOrd="0" presId="urn:microsoft.com/office/officeart/2005/8/layout/orgChart1"/>
-    <dgm:cxn modelId="{556A7324-376E-4D97-BD5E-DE31212A84C8}" type="presParOf" srcId="{47593EDB-CC74-45D3-81E2-EFFE166D99FD}" destId="{E78B8E7B-A536-4A1B-878F-E1ED736C5FA0}" srcOrd="1" destOrd="0" presId="urn:microsoft.com/office/officeart/2005/8/layout/orgChart1"/>
-    <dgm:cxn modelId="{FE76069B-2685-499D-A029-18E1B41797B5}" type="presParOf" srcId="{47593EDB-CC74-45D3-81E2-EFFE166D99FD}" destId="{21A6C825-99BF-4508-B6FE-0E2B7349566B}" srcOrd="2" destOrd="0" presId="urn:microsoft.com/office/officeart/2005/8/layout/orgChart1"/>
-    <dgm:cxn modelId="{5346B95D-18F7-4BB6-95A6-9AC923937F59}" type="presParOf" srcId="{3E709E9C-6A66-4721-BF07-32477D72F1E0}" destId="{326048FE-E931-45C3-AD6E-0863E9A9051C}" srcOrd="2" destOrd="0" presId="urn:microsoft.com/office/officeart/2005/8/layout/orgChart1"/>
-    <dgm:cxn modelId="{56580BAE-DA55-4C45-9C0B-107BE69BD6A1}" type="presParOf" srcId="{BDC995B5-9933-43D1-AF90-451B4793F615}" destId="{B471EF35-70BF-448D-91BB-5F077FE5FF92}" srcOrd="8" destOrd="0" presId="urn:microsoft.com/office/officeart/2005/8/layout/orgChart1"/>
-    <dgm:cxn modelId="{9B70A81C-6844-428B-ADC2-975089164EE5}" type="presParOf" srcId="{BDC995B5-9933-43D1-AF90-451B4793F615}" destId="{AFA04288-9010-433D-A978-29C4DA3D109A}" srcOrd="9" destOrd="0" presId="urn:microsoft.com/office/officeart/2005/8/layout/orgChart1"/>
-    <dgm:cxn modelId="{F9A70A88-3A13-4215-834E-B37C13F6C606}" type="presParOf" srcId="{AFA04288-9010-433D-A978-29C4DA3D109A}" destId="{BB829AAD-ACE8-4EF3-B868-59571716D999}" srcOrd="0" destOrd="0" presId="urn:microsoft.com/office/officeart/2005/8/layout/orgChart1"/>
-    <dgm:cxn modelId="{6A1402E2-E33F-4332-A14F-5E818251003F}" type="presParOf" srcId="{BB829AAD-ACE8-4EF3-B868-59571716D999}" destId="{FE048438-CF2B-4C55-810A-09B02B94C958}" srcOrd="0" destOrd="0" presId="urn:microsoft.com/office/officeart/2005/8/layout/orgChart1"/>
-    <dgm:cxn modelId="{49D45543-D426-4CC9-B48F-6417E34A1929}" type="presParOf" srcId="{BB829AAD-ACE8-4EF3-B868-59571716D999}" destId="{FCC9C13B-DAA3-4339-B88B-8DC639F48A7F}" srcOrd="1" destOrd="0" presId="urn:microsoft.com/office/officeart/2005/8/layout/orgChart1"/>
-    <dgm:cxn modelId="{5C6B91DB-2281-4493-A980-3CBB081FD177}" type="presParOf" srcId="{AFA04288-9010-433D-A978-29C4DA3D109A}" destId="{7EA386A4-6E49-47E5-A713-B02A0535BD92}" srcOrd="1" destOrd="0" presId="urn:microsoft.com/office/officeart/2005/8/layout/orgChart1"/>
-    <dgm:cxn modelId="{0DF5F9A1-27EF-48E6-AA60-AFA6977D5E7A}" type="presParOf" srcId="{7EA386A4-6E49-47E5-A713-B02A0535BD92}" destId="{8A802280-E0CF-4E20-BB2C-3ADF14790D9B}" srcOrd="0" destOrd="0" presId="urn:microsoft.com/office/officeart/2005/8/layout/orgChart1"/>
-    <dgm:cxn modelId="{4B318010-4AFD-4172-85CB-0AE8D01D2178}" type="presParOf" srcId="{7EA386A4-6E49-47E5-A713-B02A0535BD92}" destId="{F3CDB6E4-810C-497C-B6F4-E83714418B4F}" srcOrd="1" destOrd="0" presId="urn:microsoft.com/office/officeart/2005/8/layout/orgChart1"/>
-    <dgm:cxn modelId="{41A1D5E7-BF01-496B-9372-993F90519A7C}" type="presParOf" srcId="{F3CDB6E4-810C-497C-B6F4-E83714418B4F}" destId="{53A43F14-9765-4540-B891-BFA56C5940F5}" srcOrd="0" destOrd="0" presId="urn:microsoft.com/office/officeart/2005/8/layout/orgChart1"/>
-    <dgm:cxn modelId="{ECD5EA9C-AC6C-45A4-A757-5A933A61811C}" type="presParOf" srcId="{53A43F14-9765-4540-B891-BFA56C5940F5}" destId="{7484F528-15CC-4A1F-BB97-57DB4FD2DF01}" srcOrd="0" destOrd="0" presId="urn:microsoft.com/office/officeart/2005/8/layout/orgChart1"/>
-    <dgm:cxn modelId="{B791FD21-C64C-45E5-BD17-FA771717BD68}" type="presParOf" srcId="{53A43F14-9765-4540-B891-BFA56C5940F5}" destId="{DFA3D447-5126-4300-924A-6E02C3CD4E41}" srcOrd="1" destOrd="0" presId="urn:microsoft.com/office/officeart/2005/8/layout/orgChart1"/>
-    <dgm:cxn modelId="{C153F109-392A-430A-9A41-731B8860E2E4}" type="presParOf" srcId="{F3CDB6E4-810C-497C-B6F4-E83714418B4F}" destId="{8DC9DF9F-A6B3-4151-A0B6-A39E0EADCD2C}" srcOrd="1" destOrd="0" presId="urn:microsoft.com/office/officeart/2005/8/layout/orgChart1"/>
-    <dgm:cxn modelId="{462229F4-F501-49B9-9F2C-57B56957755C}" type="presParOf" srcId="{F3CDB6E4-810C-497C-B6F4-E83714418B4F}" destId="{F96C05A5-C0B7-4554-89C2-B72C36DCD96A}" srcOrd="2" destOrd="0" presId="urn:microsoft.com/office/officeart/2005/8/layout/orgChart1"/>
-    <dgm:cxn modelId="{4FD1C48C-6557-4992-B6ED-2161E110665A}" type="presParOf" srcId="{7EA386A4-6E49-47E5-A713-B02A0535BD92}" destId="{1EDDDE33-A1B9-400F-BA05-A22723D599C7}" srcOrd="2" destOrd="0" presId="urn:microsoft.com/office/officeart/2005/8/layout/orgChart1"/>
-    <dgm:cxn modelId="{08399F2F-2FEA-4459-8B7D-0C4ADEB290BB}" type="presParOf" srcId="{7EA386A4-6E49-47E5-A713-B02A0535BD92}" destId="{341B69C5-B86F-4E49-9DD7-1F1B860C678C}" srcOrd="3" destOrd="0" presId="urn:microsoft.com/office/officeart/2005/8/layout/orgChart1"/>
-    <dgm:cxn modelId="{09F18E42-BA07-476C-87B3-8B9DF4171159}" type="presParOf" srcId="{341B69C5-B86F-4E49-9DD7-1F1B860C678C}" destId="{D6B3A11D-A3F4-4A69-BFD9-9AD0FEED39D3}" srcOrd="0" destOrd="0" presId="urn:microsoft.com/office/officeart/2005/8/layout/orgChart1"/>
-    <dgm:cxn modelId="{2E6C86BD-7A79-4ADF-A661-595F0EBEE44C}" type="presParOf" srcId="{D6B3A11D-A3F4-4A69-BFD9-9AD0FEED39D3}" destId="{35942D37-E19C-48D0-A79C-CE15F3DBD3CF}" srcOrd="0" destOrd="0" presId="urn:microsoft.com/office/officeart/2005/8/layout/orgChart1"/>
-    <dgm:cxn modelId="{88933148-444F-4B9D-A513-E7E6CCCA1917}" type="presParOf" srcId="{D6B3A11D-A3F4-4A69-BFD9-9AD0FEED39D3}" destId="{390557AB-0864-4184-97CC-B171DCEE831A}" srcOrd="1" destOrd="0" presId="urn:microsoft.com/office/officeart/2005/8/layout/orgChart1"/>
-    <dgm:cxn modelId="{F0FFB4F9-3614-4A18-AEE3-1DFD59ADA078}" type="presParOf" srcId="{341B69C5-B86F-4E49-9DD7-1F1B860C678C}" destId="{23A5522D-EC71-4963-9DDF-59F48CA97C18}" srcOrd="1" destOrd="0" presId="urn:microsoft.com/office/officeart/2005/8/layout/orgChart1"/>
-    <dgm:cxn modelId="{7549F1AD-5040-4AF9-84C5-8CC3738F4D2E}" type="presParOf" srcId="{341B69C5-B86F-4E49-9DD7-1F1B860C678C}" destId="{6110180D-80B1-4EB7-8F67-6D539F888A02}" srcOrd="2" destOrd="0" presId="urn:microsoft.com/office/officeart/2005/8/layout/orgChart1"/>
-    <dgm:cxn modelId="{F998DD48-ADB5-4C0D-AF4B-7A422DF04FBD}" type="presParOf" srcId="{7EA386A4-6E49-47E5-A713-B02A0535BD92}" destId="{0CE0365C-598F-47C3-870C-E631A49A3D24}" srcOrd="4" destOrd="0" presId="urn:microsoft.com/office/officeart/2005/8/layout/orgChart1"/>
-    <dgm:cxn modelId="{E7370AC8-7668-4F21-9AC0-8C30E8369EE5}" type="presParOf" srcId="{7EA386A4-6E49-47E5-A713-B02A0535BD92}" destId="{081BAC5F-DF06-4E0E-9147-AC24902C28EE}" srcOrd="5" destOrd="0" presId="urn:microsoft.com/office/officeart/2005/8/layout/orgChart1"/>
-    <dgm:cxn modelId="{4341BB8B-6F8C-4E94-A877-6336326372E4}" type="presParOf" srcId="{081BAC5F-DF06-4E0E-9147-AC24902C28EE}" destId="{D6690C72-819D-490A-B1EE-1C2F605E3779}" srcOrd="0" destOrd="0" presId="urn:microsoft.com/office/officeart/2005/8/layout/orgChart1"/>
-    <dgm:cxn modelId="{AC0A29BA-24FE-4E9B-BF99-FFB41E9E8A3C}" type="presParOf" srcId="{D6690C72-819D-490A-B1EE-1C2F605E3779}" destId="{18DADA22-F644-45BA-A067-8DD839953E47}" srcOrd="0" destOrd="0" presId="urn:microsoft.com/office/officeart/2005/8/layout/orgChart1"/>
-    <dgm:cxn modelId="{AC4D9F43-BC08-4D0D-B9CE-2E897136E7CA}" type="presParOf" srcId="{D6690C72-819D-490A-B1EE-1C2F605E3779}" destId="{F4F1AD1E-71AD-4EC7-9CB6-1839ECA53C38}" srcOrd="1" destOrd="0" presId="urn:microsoft.com/office/officeart/2005/8/layout/orgChart1"/>
-    <dgm:cxn modelId="{7AD81650-0873-4F10-8C4B-8706F2B2C8F5}" type="presParOf" srcId="{081BAC5F-DF06-4E0E-9147-AC24902C28EE}" destId="{937DE072-54C7-4893-B60F-EED3ED0AF2B0}" srcOrd="1" destOrd="0" presId="urn:microsoft.com/office/officeart/2005/8/layout/orgChart1"/>
-    <dgm:cxn modelId="{88A634AC-F767-45DB-92E5-AF4B51840622}" type="presParOf" srcId="{081BAC5F-DF06-4E0E-9147-AC24902C28EE}" destId="{CE76C882-E9BA-4F55-976F-097AB55BC4B5}" srcOrd="2" destOrd="0" presId="urn:microsoft.com/office/officeart/2005/8/layout/orgChart1"/>
-    <dgm:cxn modelId="{707E7651-7585-42F0-A463-D86E8336A318}" type="presParOf" srcId="{AFA04288-9010-433D-A978-29C4DA3D109A}" destId="{B85DD4EB-E66D-4D32-A4E4-3DC4E03AB724}" srcOrd="2" destOrd="0" presId="urn:microsoft.com/office/officeart/2005/8/layout/orgChart1"/>
-    <dgm:cxn modelId="{5E086A4C-2753-4CEA-A8A3-53DA634CA04F}" type="presParOf" srcId="{8AA4F1C3-8A64-46E0-A692-5F9B601D37E4}" destId="{C378DC10-075D-4709-8B65-CCA55A199BCF}" srcOrd="2" destOrd="0" presId="urn:microsoft.com/office/officeart/2005/8/layout/orgChart1"/>
+    <dgm:cxn modelId="{2D0A26A4-C6A8-45D9-8E78-FE86CB336168}" type="presOf" srcId="{1CD7577E-D521-4502-95A4-38752FBADF06}" destId="{3BFB47D7-36C9-4EEB-BD6B-6B41F9D89386}" srcOrd="1" destOrd="0" presId="urn:microsoft.com/office/officeart/2005/8/layout/orgChart1"/>
+    <dgm:cxn modelId="{1E1078C4-830C-4668-AA33-578A94747AAE}" type="presParOf" srcId="{314F4065-E841-4B4A-B85C-BF754E4965FB}" destId="{8AA4F1C3-8A64-46E0-A692-5F9B601D37E4}" srcOrd="0" destOrd="0" presId="urn:microsoft.com/office/officeart/2005/8/layout/orgChart1"/>
+    <dgm:cxn modelId="{A588FB72-EF45-4BE7-A425-12B1C6EFA66A}" type="presParOf" srcId="{8AA4F1C3-8A64-46E0-A692-5F9B601D37E4}" destId="{D541BEC1-BC39-4A35-8EAE-5C10957E5AD3}" srcOrd="0" destOrd="0" presId="urn:microsoft.com/office/officeart/2005/8/layout/orgChart1"/>
+    <dgm:cxn modelId="{D30C8F78-9E35-4A40-8F34-E245062DD627}" type="presParOf" srcId="{D541BEC1-BC39-4A35-8EAE-5C10957E5AD3}" destId="{8EC8479F-04FB-4941-B2B0-179EBF42BBCB}" srcOrd="0" destOrd="0" presId="urn:microsoft.com/office/officeart/2005/8/layout/orgChart1"/>
+    <dgm:cxn modelId="{033EB2D6-2E30-4DE3-9092-272B65A7E973}" type="presParOf" srcId="{D541BEC1-BC39-4A35-8EAE-5C10957E5AD3}" destId="{639FC796-9021-40A8-9180-E76508732133}" srcOrd="1" destOrd="0" presId="urn:microsoft.com/office/officeart/2005/8/layout/orgChart1"/>
+    <dgm:cxn modelId="{DB7315A5-9880-4BAC-A2CB-FA6466A79954}" type="presParOf" srcId="{8AA4F1C3-8A64-46E0-A692-5F9B601D37E4}" destId="{BDC995B5-9933-43D1-AF90-451B4793F615}" srcOrd="1" destOrd="0" presId="urn:microsoft.com/office/officeart/2005/8/layout/orgChart1"/>
+    <dgm:cxn modelId="{002EA92D-2DA8-460F-95AE-44759AD8745C}" type="presParOf" srcId="{BDC995B5-9933-43D1-AF90-451B4793F615}" destId="{BD3F8A4E-02CE-4791-A731-C587FF17FCA9}" srcOrd="0" destOrd="0" presId="urn:microsoft.com/office/officeart/2005/8/layout/orgChart1"/>
+    <dgm:cxn modelId="{72937B9C-7A48-418A-8817-CB404C593B88}" type="presParOf" srcId="{BDC995B5-9933-43D1-AF90-451B4793F615}" destId="{2200EC36-5029-4107-BD84-3E503E5CBC30}" srcOrd="1" destOrd="0" presId="urn:microsoft.com/office/officeart/2005/8/layout/orgChart1"/>
+    <dgm:cxn modelId="{B24FD8CE-7893-4FF6-A027-DF560177515B}" type="presParOf" srcId="{2200EC36-5029-4107-BD84-3E503E5CBC30}" destId="{5CF11921-900A-4491-B59A-B33EAC23CE40}" srcOrd="0" destOrd="0" presId="urn:microsoft.com/office/officeart/2005/8/layout/orgChart1"/>
+    <dgm:cxn modelId="{116A347B-0DE9-459D-9A01-4CCD860F3251}" type="presParOf" srcId="{5CF11921-900A-4491-B59A-B33EAC23CE40}" destId="{7907BE6B-BD29-47EA-BCB7-B53B4A4F8810}" srcOrd="0" destOrd="0" presId="urn:microsoft.com/office/officeart/2005/8/layout/orgChart1"/>
+    <dgm:cxn modelId="{CDA8BBC3-3D29-4707-BB38-D059084844AF}" type="presParOf" srcId="{5CF11921-900A-4491-B59A-B33EAC23CE40}" destId="{486B2A97-80F0-4366-9004-80834ED4A0DC}" srcOrd="1" destOrd="0" presId="urn:microsoft.com/office/officeart/2005/8/layout/orgChart1"/>
+    <dgm:cxn modelId="{D317A6BA-400E-499D-9C59-548AAE295667}" type="presParOf" srcId="{2200EC36-5029-4107-BD84-3E503E5CBC30}" destId="{E3EE42CF-D199-4B2F-9916-D9A6DC26E629}" srcOrd="1" destOrd="0" presId="urn:microsoft.com/office/officeart/2005/8/layout/orgChart1"/>
+    <dgm:cxn modelId="{D92006D1-F518-4548-A10F-5A90B0D596CB}" type="presParOf" srcId="{E3EE42CF-D199-4B2F-9916-D9A6DC26E629}" destId="{14188B6C-605E-4F58-9CF0-4C536BE8E90A}" srcOrd="0" destOrd="0" presId="urn:microsoft.com/office/officeart/2005/8/layout/orgChart1"/>
+    <dgm:cxn modelId="{904D62FD-E37C-4B1B-86EC-FB0A73C22F1C}" type="presParOf" srcId="{E3EE42CF-D199-4B2F-9916-D9A6DC26E629}" destId="{003CA6A6-1446-4A54-A788-A64BEEC9479B}" srcOrd="1" destOrd="0" presId="urn:microsoft.com/office/officeart/2005/8/layout/orgChart1"/>
+    <dgm:cxn modelId="{608883C6-D8A7-4C4B-8A23-5A003D035A76}" type="presParOf" srcId="{003CA6A6-1446-4A54-A788-A64BEEC9479B}" destId="{07CEA23B-2EF7-4A94-9ACC-303FC74A1C29}" srcOrd="0" destOrd="0" presId="urn:microsoft.com/office/officeart/2005/8/layout/orgChart1"/>
+    <dgm:cxn modelId="{3657A8FC-1CD4-4E4E-B987-3F46DAEAE8C6}" type="presParOf" srcId="{07CEA23B-2EF7-4A94-9ACC-303FC74A1C29}" destId="{613AEB90-9E67-4A14-A2D4-212A2E987D61}" srcOrd="0" destOrd="0" presId="urn:microsoft.com/office/officeart/2005/8/layout/orgChart1"/>
+    <dgm:cxn modelId="{7A1512A9-1554-4776-B0CA-25AB67140A0E}" type="presParOf" srcId="{07CEA23B-2EF7-4A94-9ACC-303FC74A1C29}" destId="{3BFB47D7-36C9-4EEB-BD6B-6B41F9D89386}" srcOrd="1" destOrd="0" presId="urn:microsoft.com/office/officeart/2005/8/layout/orgChart1"/>
+    <dgm:cxn modelId="{271C9676-6D2D-4764-8560-B6BFB6B11BDF}" type="presParOf" srcId="{003CA6A6-1446-4A54-A788-A64BEEC9479B}" destId="{2ECEA1EE-705A-411E-B04E-BBF01A7832FA}" srcOrd="1" destOrd="0" presId="urn:microsoft.com/office/officeart/2005/8/layout/orgChart1"/>
+    <dgm:cxn modelId="{0849A0BA-34E6-4C30-9027-4E69D90827F0}" type="presParOf" srcId="{003CA6A6-1446-4A54-A788-A64BEEC9479B}" destId="{E7F2BEE6-7AD2-4E9F-8B7E-AC75B67AD70A}" srcOrd="2" destOrd="0" presId="urn:microsoft.com/office/officeart/2005/8/layout/orgChart1"/>
+    <dgm:cxn modelId="{58491CA9-717B-4F46-B402-494D0D4FB0EC}" type="presParOf" srcId="{2200EC36-5029-4107-BD84-3E503E5CBC30}" destId="{119750EE-868C-477F-9F72-6B03D3AF92B7}" srcOrd="2" destOrd="0" presId="urn:microsoft.com/office/officeart/2005/8/layout/orgChart1"/>
+    <dgm:cxn modelId="{81615163-C4F6-4B84-81D5-A6F06E9B6D4D}" type="presParOf" srcId="{BDC995B5-9933-43D1-AF90-451B4793F615}" destId="{CF9EA050-E467-4B34-811C-09394D21E1DE}" srcOrd="2" destOrd="0" presId="urn:microsoft.com/office/officeart/2005/8/layout/orgChart1"/>
+    <dgm:cxn modelId="{A6442546-DF5E-41A0-8B29-3E5CA1F1BBCB}" type="presParOf" srcId="{BDC995B5-9933-43D1-AF90-451B4793F615}" destId="{18022E12-0F1E-4DCA-A0EF-5BDAB32E9F02}" srcOrd="3" destOrd="0" presId="urn:microsoft.com/office/officeart/2005/8/layout/orgChart1"/>
+    <dgm:cxn modelId="{9D97F6D5-37C3-4CD1-AAEC-8630C417BDE3}" type="presParOf" srcId="{18022E12-0F1E-4DCA-A0EF-5BDAB32E9F02}" destId="{9E994452-F63A-463F-AE44-BC0F0287C866}" srcOrd="0" destOrd="0" presId="urn:microsoft.com/office/officeart/2005/8/layout/orgChart1"/>
+    <dgm:cxn modelId="{7170B3CC-CF98-43CB-8B67-993D49AD45FA}" type="presParOf" srcId="{9E994452-F63A-463F-AE44-BC0F0287C866}" destId="{2222A9AA-F608-4B49-B2C5-3FF0D126EFC9}" srcOrd="0" destOrd="0" presId="urn:microsoft.com/office/officeart/2005/8/layout/orgChart1"/>
+    <dgm:cxn modelId="{DC75D2E3-B826-4CE7-8569-AA75919AE0D4}" type="presParOf" srcId="{9E994452-F63A-463F-AE44-BC0F0287C866}" destId="{440FA66A-6B47-4851-8F83-04F248FF283C}" srcOrd="1" destOrd="0" presId="urn:microsoft.com/office/officeart/2005/8/layout/orgChart1"/>
+    <dgm:cxn modelId="{4769F965-9D40-4520-A28D-2B01788EE4B6}" type="presParOf" srcId="{18022E12-0F1E-4DCA-A0EF-5BDAB32E9F02}" destId="{AD8B409A-62D7-43D2-A29C-AF71CDC877A9}" srcOrd="1" destOrd="0" presId="urn:microsoft.com/office/officeart/2005/8/layout/orgChart1"/>
+    <dgm:cxn modelId="{1D67A472-D73A-4463-B3C6-6CD494A9F0E7}" type="presParOf" srcId="{AD8B409A-62D7-43D2-A29C-AF71CDC877A9}" destId="{E0466CA7-696E-4893-B383-91E7F2F82307}" srcOrd="0" destOrd="0" presId="urn:microsoft.com/office/officeart/2005/8/layout/orgChart1"/>
+    <dgm:cxn modelId="{985EBC4C-CFC1-43E5-AE63-FDBD37BD2AF3}" type="presParOf" srcId="{AD8B409A-62D7-43D2-A29C-AF71CDC877A9}" destId="{67E0B433-F152-4012-A6A1-B189976395AE}" srcOrd="1" destOrd="0" presId="urn:microsoft.com/office/officeart/2005/8/layout/orgChart1"/>
+    <dgm:cxn modelId="{D2E40AFC-0B4B-43BA-B7E0-86A54CFBD384}" type="presParOf" srcId="{67E0B433-F152-4012-A6A1-B189976395AE}" destId="{A54CB087-814E-4756-B063-82529C0A880D}" srcOrd="0" destOrd="0" presId="urn:microsoft.com/office/officeart/2005/8/layout/orgChart1"/>
+    <dgm:cxn modelId="{B22BA82D-08EA-430B-B4E1-35362B7032D3}" type="presParOf" srcId="{A54CB087-814E-4756-B063-82529C0A880D}" destId="{42FBAA4D-F207-4956-86BB-BED07FD7C60C}" srcOrd="0" destOrd="0" presId="urn:microsoft.com/office/officeart/2005/8/layout/orgChart1"/>
+    <dgm:cxn modelId="{96B5AC80-7FF6-4F74-87B3-FE710AECACC2}" type="presParOf" srcId="{A54CB087-814E-4756-B063-82529C0A880D}" destId="{9E9DE85D-4B6C-453F-B91D-BC5E999CA788}" srcOrd="1" destOrd="0" presId="urn:microsoft.com/office/officeart/2005/8/layout/orgChart1"/>
+    <dgm:cxn modelId="{CDEFA044-87CA-4105-9E0A-63B29B493540}" type="presParOf" srcId="{67E0B433-F152-4012-A6A1-B189976395AE}" destId="{4CE8FFEF-5DAE-4C60-B51A-0FD378A58975}" srcOrd="1" destOrd="0" presId="urn:microsoft.com/office/officeart/2005/8/layout/orgChart1"/>
+    <dgm:cxn modelId="{9B0DC4DC-9FE2-4ACC-94A3-55C8E95A2187}" type="presParOf" srcId="{67E0B433-F152-4012-A6A1-B189976395AE}" destId="{845F6B7F-A172-49AE-8066-EA68658BE9E4}" srcOrd="2" destOrd="0" presId="urn:microsoft.com/office/officeart/2005/8/layout/orgChart1"/>
+    <dgm:cxn modelId="{F90B62DD-C45B-444B-8139-9EC19EFEEE79}" type="presParOf" srcId="{AD8B409A-62D7-43D2-A29C-AF71CDC877A9}" destId="{B7315B79-7466-4653-BA7C-7FC9215CCCD2}" srcOrd="2" destOrd="0" presId="urn:microsoft.com/office/officeart/2005/8/layout/orgChart1"/>
+    <dgm:cxn modelId="{7E6034A0-253C-49DB-8F52-EEE3A7593648}" type="presParOf" srcId="{AD8B409A-62D7-43D2-A29C-AF71CDC877A9}" destId="{D8D1D665-7F0D-449A-AE72-656983399E38}" srcOrd="3" destOrd="0" presId="urn:microsoft.com/office/officeart/2005/8/layout/orgChart1"/>
+    <dgm:cxn modelId="{029A0680-D23C-406E-AC21-EFF1C4216C4B}" type="presParOf" srcId="{D8D1D665-7F0D-449A-AE72-656983399E38}" destId="{5DADC5AC-F709-41D5-80C7-B26C96E62C7A}" srcOrd="0" destOrd="0" presId="urn:microsoft.com/office/officeart/2005/8/layout/orgChart1"/>
+    <dgm:cxn modelId="{1AF8D243-5D20-489C-BCF8-43FB194610C5}" type="presParOf" srcId="{5DADC5AC-F709-41D5-80C7-B26C96E62C7A}" destId="{90C222E0-2F0E-4614-A69D-908AB1591D86}" srcOrd="0" destOrd="0" presId="urn:microsoft.com/office/officeart/2005/8/layout/orgChart1"/>
+    <dgm:cxn modelId="{3A2B7E37-768F-47C1-A2DB-EAFE5231C6ED}" type="presParOf" srcId="{5DADC5AC-F709-41D5-80C7-B26C96E62C7A}" destId="{94364151-EA9A-43D8-82A7-92FAC10EFED2}" srcOrd="1" destOrd="0" presId="urn:microsoft.com/office/officeart/2005/8/layout/orgChart1"/>
+    <dgm:cxn modelId="{A99A210A-6EE7-472A-B7CD-8CAB55A8BF4E}" type="presParOf" srcId="{D8D1D665-7F0D-449A-AE72-656983399E38}" destId="{7270B607-AA93-4AA5-9C34-BFC7EF3B92D2}" srcOrd="1" destOrd="0" presId="urn:microsoft.com/office/officeart/2005/8/layout/orgChart1"/>
+    <dgm:cxn modelId="{3A78A705-9320-4F61-84C7-B2F6D3B14C76}" type="presParOf" srcId="{D8D1D665-7F0D-449A-AE72-656983399E38}" destId="{38C27161-6BFD-4E66-AEA7-8F6537E0EC4A}" srcOrd="2" destOrd="0" presId="urn:microsoft.com/office/officeart/2005/8/layout/orgChart1"/>
+    <dgm:cxn modelId="{1526B1A2-B10F-495D-8754-260E617A8B6E}" type="presParOf" srcId="{AD8B409A-62D7-43D2-A29C-AF71CDC877A9}" destId="{434C9860-AF55-41C6-8218-E7A8BA3F933C}" srcOrd="4" destOrd="0" presId="urn:microsoft.com/office/officeart/2005/8/layout/orgChart1"/>
+    <dgm:cxn modelId="{90C2FF09-A67D-403C-8E9C-B2A4F6907D88}" type="presParOf" srcId="{AD8B409A-62D7-43D2-A29C-AF71CDC877A9}" destId="{2E7FC1BC-A81D-4E3E-89DE-EE8E58C588E5}" srcOrd="5" destOrd="0" presId="urn:microsoft.com/office/officeart/2005/8/layout/orgChart1"/>
+    <dgm:cxn modelId="{80CF2E76-6D9E-4611-A983-D72D77066D79}" type="presParOf" srcId="{2E7FC1BC-A81D-4E3E-89DE-EE8E58C588E5}" destId="{E3D291DC-63AC-4E2F-9331-BAF6D9B5159A}" srcOrd="0" destOrd="0" presId="urn:microsoft.com/office/officeart/2005/8/layout/orgChart1"/>
+    <dgm:cxn modelId="{FEE75784-69BF-4B4F-B588-B0942584AC84}" type="presParOf" srcId="{E3D291DC-63AC-4E2F-9331-BAF6D9B5159A}" destId="{238A0426-48D5-4931-8F92-AD2EDC998C82}" srcOrd="0" destOrd="0" presId="urn:microsoft.com/office/officeart/2005/8/layout/orgChart1"/>
+    <dgm:cxn modelId="{9A1148C3-77EE-4B09-83C3-3789926EB722}" type="presParOf" srcId="{E3D291DC-63AC-4E2F-9331-BAF6D9B5159A}" destId="{7455E2DE-4ADC-4927-8D4D-A82CA152414F}" srcOrd="1" destOrd="0" presId="urn:microsoft.com/office/officeart/2005/8/layout/orgChart1"/>
+    <dgm:cxn modelId="{3B2198BC-203E-48CE-ADCA-44CFACD98238}" type="presParOf" srcId="{2E7FC1BC-A81D-4E3E-89DE-EE8E58C588E5}" destId="{07D7FEA6-6A7E-42D0-A7D2-EA160D438039}" srcOrd="1" destOrd="0" presId="urn:microsoft.com/office/officeart/2005/8/layout/orgChart1"/>
+    <dgm:cxn modelId="{E67EA208-5C0D-4C2A-8EFD-A6945178B7E0}" type="presParOf" srcId="{2E7FC1BC-A81D-4E3E-89DE-EE8E58C588E5}" destId="{A96E98A8-015D-4D8D-BDB7-68E8C166E32C}" srcOrd="2" destOrd="0" presId="urn:microsoft.com/office/officeart/2005/8/layout/orgChart1"/>
+    <dgm:cxn modelId="{D1566D2A-15E9-4AEF-9BFA-85476F242796}" type="presParOf" srcId="{AD8B409A-62D7-43D2-A29C-AF71CDC877A9}" destId="{BE95F126-6A0A-4C1D-9EF5-740E6E1B5A4F}" srcOrd="6" destOrd="0" presId="urn:microsoft.com/office/officeart/2005/8/layout/orgChart1"/>
+    <dgm:cxn modelId="{63086DC2-6217-4684-AC0F-7F24FAC0A6B6}" type="presParOf" srcId="{AD8B409A-62D7-43D2-A29C-AF71CDC877A9}" destId="{B9E6D85A-23CB-4AC3-8BF2-F3ADBF2D855E}" srcOrd="7" destOrd="0" presId="urn:microsoft.com/office/officeart/2005/8/layout/orgChart1"/>
+    <dgm:cxn modelId="{7CB42A11-E6FE-4EC6-8ACB-AFA0DE6848F8}" type="presParOf" srcId="{B9E6D85A-23CB-4AC3-8BF2-F3ADBF2D855E}" destId="{440EE61E-FD37-4F58-8597-6D55947F267C}" srcOrd="0" destOrd="0" presId="urn:microsoft.com/office/officeart/2005/8/layout/orgChart1"/>
+    <dgm:cxn modelId="{C3A38A97-CAAE-4B3D-BFD6-117692F609BD}" type="presParOf" srcId="{440EE61E-FD37-4F58-8597-6D55947F267C}" destId="{FBD8492A-2031-4BE6-957B-07BF3914A768}" srcOrd="0" destOrd="0" presId="urn:microsoft.com/office/officeart/2005/8/layout/orgChart1"/>
+    <dgm:cxn modelId="{352430BC-17B7-496A-B9AD-7F5EFA90E999}" type="presParOf" srcId="{440EE61E-FD37-4F58-8597-6D55947F267C}" destId="{16A025DA-A1A9-4E8F-8D97-FDDFF46EEBF9}" srcOrd="1" destOrd="0" presId="urn:microsoft.com/office/officeart/2005/8/layout/orgChart1"/>
+    <dgm:cxn modelId="{6680E0EB-A906-40F4-BEE6-8EF8830CB574}" type="presParOf" srcId="{B9E6D85A-23CB-4AC3-8BF2-F3ADBF2D855E}" destId="{420870C1-809D-493B-B690-A5B8F98D7DB7}" srcOrd="1" destOrd="0" presId="urn:microsoft.com/office/officeart/2005/8/layout/orgChart1"/>
+    <dgm:cxn modelId="{61E00332-E37C-43E9-B13A-183C937D8985}" type="presParOf" srcId="{B9E6D85A-23CB-4AC3-8BF2-F3ADBF2D855E}" destId="{19F080D9-C1EF-4D1A-8F9E-B25BF02BC7B0}" srcOrd="2" destOrd="0" presId="urn:microsoft.com/office/officeart/2005/8/layout/orgChart1"/>
+    <dgm:cxn modelId="{774872A5-A1D7-498C-A092-9FBE8E179473}" type="presParOf" srcId="{18022E12-0F1E-4DCA-A0EF-5BDAB32E9F02}" destId="{82270006-95D5-435B-BCB0-A7B573E89EA8}" srcOrd="2" destOrd="0" presId="urn:microsoft.com/office/officeart/2005/8/layout/orgChart1"/>
+    <dgm:cxn modelId="{65393CB1-F2FC-4796-8252-B17F41546B86}" type="presParOf" srcId="{BDC995B5-9933-43D1-AF90-451B4793F615}" destId="{4A3F5B5D-6EDC-4D41-B6AF-A11C207DB9B0}" srcOrd="4" destOrd="0" presId="urn:microsoft.com/office/officeart/2005/8/layout/orgChart1"/>
+    <dgm:cxn modelId="{5DA3E751-DC38-4C11-8B9A-3E45A7A7B421}" type="presParOf" srcId="{BDC995B5-9933-43D1-AF90-451B4793F615}" destId="{80E10CB5-D14E-4A0E-BFE4-7AD9C91B2D76}" srcOrd="5" destOrd="0" presId="urn:microsoft.com/office/officeart/2005/8/layout/orgChart1"/>
+    <dgm:cxn modelId="{B6C63130-5D83-47F5-8CFC-240715667AA0}" type="presParOf" srcId="{80E10CB5-D14E-4A0E-BFE4-7AD9C91B2D76}" destId="{ED8CCCA9-CBB9-438E-8118-8F776ACE86C4}" srcOrd="0" destOrd="0" presId="urn:microsoft.com/office/officeart/2005/8/layout/orgChart1"/>
+    <dgm:cxn modelId="{AA21A14A-2916-422A-A6A3-442E6514F270}" type="presParOf" srcId="{ED8CCCA9-CBB9-438E-8118-8F776ACE86C4}" destId="{2D63C95C-582F-47E7-820B-94F3DA506757}" srcOrd="0" destOrd="0" presId="urn:microsoft.com/office/officeart/2005/8/layout/orgChart1"/>
+    <dgm:cxn modelId="{F8B2A166-B700-45A4-9760-2D05D2DA52DC}" type="presParOf" srcId="{ED8CCCA9-CBB9-438E-8118-8F776ACE86C4}" destId="{9C758F59-C9FC-4DEC-A134-2013451E3721}" srcOrd="1" destOrd="0" presId="urn:microsoft.com/office/officeart/2005/8/layout/orgChart1"/>
+    <dgm:cxn modelId="{21E90EF7-83B9-45DB-8F2B-FD0127F18623}" type="presParOf" srcId="{80E10CB5-D14E-4A0E-BFE4-7AD9C91B2D76}" destId="{A9F43165-21D2-4105-96EC-648C98BE7C68}" srcOrd="1" destOrd="0" presId="urn:microsoft.com/office/officeart/2005/8/layout/orgChart1"/>
+    <dgm:cxn modelId="{DC5EC73B-864D-405B-8872-A66859B3B290}" type="presParOf" srcId="{A9F43165-21D2-4105-96EC-648C98BE7C68}" destId="{7F768AFA-2D38-4CAA-9595-4ED2DCEBEFC6}" srcOrd="0" destOrd="0" presId="urn:microsoft.com/office/officeart/2005/8/layout/orgChart1"/>
+    <dgm:cxn modelId="{E384EA9B-AE84-468E-B680-BD307C46752B}" type="presParOf" srcId="{A9F43165-21D2-4105-96EC-648C98BE7C68}" destId="{5995336D-816B-4065-820A-1E9C53884E62}" srcOrd="1" destOrd="0" presId="urn:microsoft.com/office/officeart/2005/8/layout/orgChart1"/>
+    <dgm:cxn modelId="{88358E07-A02B-4407-94B1-11C0062ABE1A}" type="presParOf" srcId="{5995336D-816B-4065-820A-1E9C53884E62}" destId="{5480E653-4D22-4545-A841-95C0C80B041A}" srcOrd="0" destOrd="0" presId="urn:microsoft.com/office/officeart/2005/8/layout/orgChart1"/>
+    <dgm:cxn modelId="{0AFEED55-A664-495A-B2DC-CF42049AFE25}" type="presParOf" srcId="{5480E653-4D22-4545-A841-95C0C80B041A}" destId="{62A1DD23-FAC9-438D-825E-C63E12E7DA47}" srcOrd="0" destOrd="0" presId="urn:microsoft.com/office/officeart/2005/8/layout/orgChart1"/>
+    <dgm:cxn modelId="{69EA0922-287B-4534-AA01-95A071FC3783}" type="presParOf" srcId="{5480E653-4D22-4545-A841-95C0C80B041A}" destId="{77F2DFD9-A287-4EAD-B03C-BE89BFA94779}" srcOrd="1" destOrd="0" presId="urn:microsoft.com/office/officeart/2005/8/layout/orgChart1"/>
+    <dgm:cxn modelId="{CDF1D109-2A77-4E42-9512-8F8C97C5D213}" type="presParOf" srcId="{5995336D-816B-4065-820A-1E9C53884E62}" destId="{666494EF-2F9A-4959-B0EB-108503CF328B}" srcOrd="1" destOrd="0" presId="urn:microsoft.com/office/officeart/2005/8/layout/orgChart1"/>
+    <dgm:cxn modelId="{3483C9DD-FA6B-45C8-BF1B-30F09975AE11}" type="presParOf" srcId="{5995336D-816B-4065-820A-1E9C53884E62}" destId="{FBFEC063-CD18-4180-A305-66ABF8781D0C}" srcOrd="2" destOrd="0" presId="urn:microsoft.com/office/officeart/2005/8/layout/orgChart1"/>
+    <dgm:cxn modelId="{08CE039F-FC4D-44CF-95F4-4936864A0B1C}" type="presParOf" srcId="{A9F43165-21D2-4105-96EC-648C98BE7C68}" destId="{F57BBD2D-F838-46EA-9E48-2B66469FF015}" srcOrd="2" destOrd="0" presId="urn:microsoft.com/office/officeart/2005/8/layout/orgChart1"/>
+    <dgm:cxn modelId="{1EE2A9E5-1AEC-4C82-8B88-8A47064A80B4}" type="presParOf" srcId="{A9F43165-21D2-4105-96EC-648C98BE7C68}" destId="{0865A688-1292-47DC-9A01-DF6117556627}" srcOrd="3" destOrd="0" presId="urn:microsoft.com/office/officeart/2005/8/layout/orgChart1"/>
+    <dgm:cxn modelId="{A8781703-6704-4DDE-BE23-2F33AAC38DBB}" type="presParOf" srcId="{0865A688-1292-47DC-9A01-DF6117556627}" destId="{3603A33B-21EA-4668-9610-3AE713180838}" srcOrd="0" destOrd="0" presId="urn:microsoft.com/office/officeart/2005/8/layout/orgChart1"/>
+    <dgm:cxn modelId="{CC5D4EF8-9CB7-4310-9B1D-61BCBA59AB5B}" type="presParOf" srcId="{3603A33B-21EA-4668-9610-3AE713180838}" destId="{0AAB95F1-65E4-4307-8505-DA961D0850EC}" srcOrd="0" destOrd="0" presId="urn:microsoft.com/office/officeart/2005/8/layout/orgChart1"/>
+    <dgm:cxn modelId="{8A25F76C-DDE3-491C-A112-DAE1E1CB4E8C}" type="presParOf" srcId="{3603A33B-21EA-4668-9610-3AE713180838}" destId="{FBEE7191-EE97-44BF-BFC9-51C9FAB9454C}" srcOrd="1" destOrd="0" presId="urn:microsoft.com/office/officeart/2005/8/layout/orgChart1"/>
+    <dgm:cxn modelId="{F814D6F8-DDC4-4F18-988A-6938BE12FFDC}" type="presParOf" srcId="{0865A688-1292-47DC-9A01-DF6117556627}" destId="{236AFA7C-184A-4D9F-8C4E-89A92C13516E}" srcOrd="1" destOrd="0" presId="urn:microsoft.com/office/officeart/2005/8/layout/orgChart1"/>
+    <dgm:cxn modelId="{0C9BE3AB-F490-4D14-B4A3-26EF67378352}" type="presParOf" srcId="{0865A688-1292-47DC-9A01-DF6117556627}" destId="{22FB6E7F-8A94-417C-B381-6D29BAE51862}" srcOrd="2" destOrd="0" presId="urn:microsoft.com/office/officeart/2005/8/layout/orgChart1"/>
+    <dgm:cxn modelId="{CC09B651-A308-4CB0-8138-3787A827B1E2}" type="presParOf" srcId="{A9F43165-21D2-4105-96EC-648C98BE7C68}" destId="{85717821-601E-4687-B5EE-79C6FC568F11}" srcOrd="4" destOrd="0" presId="urn:microsoft.com/office/officeart/2005/8/layout/orgChart1"/>
+    <dgm:cxn modelId="{E400BA5C-BB5E-48F5-A1B7-FC5952686542}" type="presParOf" srcId="{A9F43165-21D2-4105-96EC-648C98BE7C68}" destId="{B93FB16B-48DD-4CEA-BFC4-01AB4B25D052}" srcOrd="5" destOrd="0" presId="urn:microsoft.com/office/officeart/2005/8/layout/orgChart1"/>
+    <dgm:cxn modelId="{F76C319C-8C9F-4728-91FE-D85313403836}" type="presParOf" srcId="{B93FB16B-48DD-4CEA-BFC4-01AB4B25D052}" destId="{686DDBA8-8DAF-4D2F-B426-78E38DFB4668}" srcOrd="0" destOrd="0" presId="urn:microsoft.com/office/officeart/2005/8/layout/orgChart1"/>
+    <dgm:cxn modelId="{641721C9-A32E-4226-B695-5F44F7B8B091}" type="presParOf" srcId="{686DDBA8-8DAF-4D2F-B426-78E38DFB4668}" destId="{26F525D3-311B-4A74-9957-0BDA0FD2A339}" srcOrd="0" destOrd="0" presId="urn:microsoft.com/office/officeart/2005/8/layout/orgChart1"/>
+    <dgm:cxn modelId="{270761AE-EF25-4D2D-96F7-425405498249}" type="presParOf" srcId="{686DDBA8-8DAF-4D2F-B426-78E38DFB4668}" destId="{56374464-14D5-46F0-8DAE-106CDDCF6972}" srcOrd="1" destOrd="0" presId="urn:microsoft.com/office/officeart/2005/8/layout/orgChart1"/>
+    <dgm:cxn modelId="{0A129855-4F3B-4D8C-BCEB-3E7CD19083D7}" type="presParOf" srcId="{B93FB16B-48DD-4CEA-BFC4-01AB4B25D052}" destId="{603F8FE4-D8D8-46F1-AB00-F740FC44202E}" srcOrd="1" destOrd="0" presId="urn:microsoft.com/office/officeart/2005/8/layout/orgChart1"/>
+    <dgm:cxn modelId="{DCF269B3-AD21-4BF1-B330-0F7F7D61908A}" type="presParOf" srcId="{B93FB16B-48DD-4CEA-BFC4-01AB4B25D052}" destId="{997A3790-8285-4003-AF15-9BCE6025C490}" srcOrd="2" destOrd="0" presId="urn:microsoft.com/office/officeart/2005/8/layout/orgChart1"/>
+    <dgm:cxn modelId="{EABB3B56-8BFF-45F7-A781-1F9031C2F482}" type="presParOf" srcId="{80E10CB5-D14E-4A0E-BFE4-7AD9C91B2D76}" destId="{0F774EB6-B2E0-4434-A744-E51F2425C506}" srcOrd="2" destOrd="0" presId="urn:microsoft.com/office/officeart/2005/8/layout/orgChart1"/>
+    <dgm:cxn modelId="{47066754-2116-4FA3-AFBC-C174A30EA4C7}" type="presParOf" srcId="{BDC995B5-9933-43D1-AF90-451B4793F615}" destId="{9F273112-DA52-4838-B68F-E6590F52D9B1}" srcOrd="6" destOrd="0" presId="urn:microsoft.com/office/officeart/2005/8/layout/orgChart1"/>
+    <dgm:cxn modelId="{8E7CFF5D-CC20-4E67-BC1C-F40EE8F6D925}" type="presParOf" srcId="{BDC995B5-9933-43D1-AF90-451B4793F615}" destId="{3E709E9C-6A66-4721-BF07-32477D72F1E0}" srcOrd="7" destOrd="0" presId="urn:microsoft.com/office/officeart/2005/8/layout/orgChart1"/>
+    <dgm:cxn modelId="{C671585F-DFF2-4A04-86F0-C8D2C578E1B1}" type="presParOf" srcId="{3E709E9C-6A66-4721-BF07-32477D72F1E0}" destId="{A61F155C-6656-4304-9135-B986C274E84C}" srcOrd="0" destOrd="0" presId="urn:microsoft.com/office/officeart/2005/8/layout/orgChart1"/>
+    <dgm:cxn modelId="{75BE26F9-A583-4A3E-BCAB-F8B7901A277F}" type="presParOf" srcId="{A61F155C-6656-4304-9135-B986C274E84C}" destId="{489837F3-F773-4826-A238-0DF923248C7C}" srcOrd="0" destOrd="0" presId="urn:microsoft.com/office/officeart/2005/8/layout/orgChart1"/>
+    <dgm:cxn modelId="{302F5BE9-1364-4416-AA74-7F60598B2F00}" type="presParOf" srcId="{A61F155C-6656-4304-9135-B986C274E84C}" destId="{0F9E84A7-E830-4CA5-AF81-3585A1FE7CAC}" srcOrd="1" destOrd="0" presId="urn:microsoft.com/office/officeart/2005/8/layout/orgChart1"/>
+    <dgm:cxn modelId="{33D82A51-504E-47F1-89B7-0F99EA13D595}" type="presParOf" srcId="{3E709E9C-6A66-4721-BF07-32477D72F1E0}" destId="{B8D304A9-E570-467A-B621-4C496CEEEB2F}" srcOrd="1" destOrd="0" presId="urn:microsoft.com/office/officeart/2005/8/layout/orgChart1"/>
+    <dgm:cxn modelId="{C436684A-DCF8-4CC5-AB29-3DF83FE12143}" type="presParOf" srcId="{B8D304A9-E570-467A-B621-4C496CEEEB2F}" destId="{978E6762-30B7-4938-9517-415CE4209186}" srcOrd="0" destOrd="0" presId="urn:microsoft.com/office/officeart/2005/8/layout/orgChart1"/>
+    <dgm:cxn modelId="{2E72ED89-AB61-49C6-BE5B-FC53736CEB50}" type="presParOf" srcId="{B8D304A9-E570-467A-B621-4C496CEEEB2F}" destId="{B0F305ED-8F7B-4639-BF10-F200FDECA962}" srcOrd="1" destOrd="0" presId="urn:microsoft.com/office/officeart/2005/8/layout/orgChart1"/>
+    <dgm:cxn modelId="{42240FEF-90AB-4BEB-B222-9DB3671F8BDF}" type="presParOf" srcId="{B0F305ED-8F7B-4639-BF10-F200FDECA962}" destId="{0EBD8211-E1CA-4F00-A6B9-D40E514992A9}" srcOrd="0" destOrd="0" presId="urn:microsoft.com/office/officeart/2005/8/layout/orgChart1"/>
+    <dgm:cxn modelId="{A3DEFD8C-1902-4AA0-965A-F98334135976}" type="presParOf" srcId="{0EBD8211-E1CA-4F00-A6B9-D40E514992A9}" destId="{2ECDE611-8E19-4A45-BDC8-B8F1C8FCB669}" srcOrd="0" destOrd="0" presId="urn:microsoft.com/office/officeart/2005/8/layout/orgChart1"/>
+    <dgm:cxn modelId="{4648EA8E-AEB0-4BD5-A354-8D8A909E7112}" type="presParOf" srcId="{0EBD8211-E1CA-4F00-A6B9-D40E514992A9}" destId="{156E15A0-0874-45DF-956C-F8F8B3AAC131}" srcOrd="1" destOrd="0" presId="urn:microsoft.com/office/officeart/2005/8/layout/orgChart1"/>
+    <dgm:cxn modelId="{BF00C10E-AC15-44B4-9FF6-BB1B3653FCE4}" type="presParOf" srcId="{B0F305ED-8F7B-4639-BF10-F200FDECA962}" destId="{BA86B6AB-3778-41C1-9965-9229BAF707CD}" srcOrd="1" destOrd="0" presId="urn:microsoft.com/office/officeart/2005/8/layout/orgChart1"/>
+    <dgm:cxn modelId="{D120B1A3-5EF6-4EC1-92C9-4F2E8E352320}" type="presParOf" srcId="{B0F305ED-8F7B-4639-BF10-F200FDECA962}" destId="{93C6DF48-D5A2-445A-808E-6859AA6AE2AE}" srcOrd="2" destOrd="0" presId="urn:microsoft.com/office/officeart/2005/8/layout/orgChart1"/>
+    <dgm:cxn modelId="{93636E6C-645F-4CB6-B210-3EE219735F16}" type="presParOf" srcId="{B8D304A9-E570-467A-B621-4C496CEEEB2F}" destId="{162DC094-96D5-4019-A9CE-4E4670C5DF38}" srcOrd="2" destOrd="0" presId="urn:microsoft.com/office/officeart/2005/8/layout/orgChart1"/>
+    <dgm:cxn modelId="{0C8866E8-1762-4A8B-82D8-B5B082A7807D}" type="presParOf" srcId="{B8D304A9-E570-467A-B621-4C496CEEEB2F}" destId="{47593EDB-CC74-45D3-81E2-EFFE166D99FD}" srcOrd="3" destOrd="0" presId="urn:microsoft.com/office/officeart/2005/8/layout/orgChart1"/>
+    <dgm:cxn modelId="{8517D022-70EC-418E-8BDB-348EC667EAA9}" type="presParOf" srcId="{47593EDB-CC74-45D3-81E2-EFFE166D99FD}" destId="{623A8DE1-6013-4CFB-ADFE-9BF0ED20FBA3}" srcOrd="0" destOrd="0" presId="urn:microsoft.com/office/officeart/2005/8/layout/orgChart1"/>
+    <dgm:cxn modelId="{7A648BC6-86E8-4FD4-B569-A595C46F210B}" type="presParOf" srcId="{623A8DE1-6013-4CFB-ADFE-9BF0ED20FBA3}" destId="{8F35D268-BFEA-437A-840C-CD4ED92830F2}" srcOrd="0" destOrd="0" presId="urn:microsoft.com/office/officeart/2005/8/layout/orgChart1"/>
+    <dgm:cxn modelId="{F6AE7DEC-BFE9-48F8-A7D1-94A1F23565F4}" type="presParOf" srcId="{623A8DE1-6013-4CFB-ADFE-9BF0ED20FBA3}" destId="{AFB20C31-ED9C-45CD-BBAD-7DBD65E499CE}" srcOrd="1" destOrd="0" presId="urn:microsoft.com/office/officeart/2005/8/layout/orgChart1"/>
+    <dgm:cxn modelId="{D41E1CE3-F383-4346-8D53-44F20821C52D}" type="presParOf" srcId="{47593EDB-CC74-45D3-81E2-EFFE166D99FD}" destId="{E78B8E7B-A536-4A1B-878F-E1ED736C5FA0}" srcOrd="1" destOrd="0" presId="urn:microsoft.com/office/officeart/2005/8/layout/orgChart1"/>
+    <dgm:cxn modelId="{7C6FEFCC-ECAA-49A9-A1E0-3A7B09DB7657}" type="presParOf" srcId="{47593EDB-CC74-45D3-81E2-EFFE166D99FD}" destId="{21A6C825-99BF-4508-B6FE-0E2B7349566B}" srcOrd="2" destOrd="0" presId="urn:microsoft.com/office/officeart/2005/8/layout/orgChart1"/>
+    <dgm:cxn modelId="{BC2D91C6-DF3D-44D5-ABD2-C95A07E82482}" type="presParOf" srcId="{3E709E9C-6A66-4721-BF07-32477D72F1E0}" destId="{326048FE-E931-45C3-AD6E-0863E9A9051C}" srcOrd="2" destOrd="0" presId="urn:microsoft.com/office/officeart/2005/8/layout/orgChart1"/>
+    <dgm:cxn modelId="{4A19DE1A-DAE6-451E-837A-B89FE316450B}" type="presParOf" srcId="{BDC995B5-9933-43D1-AF90-451B4793F615}" destId="{B471EF35-70BF-448D-91BB-5F077FE5FF92}" srcOrd="8" destOrd="0" presId="urn:microsoft.com/office/officeart/2005/8/layout/orgChart1"/>
+    <dgm:cxn modelId="{1AD2D02E-1A6F-457A-8405-6FD2D31C3F5A}" type="presParOf" srcId="{BDC995B5-9933-43D1-AF90-451B4793F615}" destId="{AFA04288-9010-433D-A978-29C4DA3D109A}" srcOrd="9" destOrd="0" presId="urn:microsoft.com/office/officeart/2005/8/layout/orgChart1"/>
+    <dgm:cxn modelId="{9F175DD2-01D6-4F75-AD8F-FBB6BB559705}" type="presParOf" srcId="{AFA04288-9010-433D-A978-29C4DA3D109A}" destId="{BB829AAD-ACE8-4EF3-B868-59571716D999}" srcOrd="0" destOrd="0" presId="urn:microsoft.com/office/officeart/2005/8/layout/orgChart1"/>
+    <dgm:cxn modelId="{09444B02-0C6B-408B-B831-9287CCB1133B}" type="presParOf" srcId="{BB829AAD-ACE8-4EF3-B868-59571716D999}" destId="{FE048438-CF2B-4C55-810A-09B02B94C958}" srcOrd="0" destOrd="0" presId="urn:microsoft.com/office/officeart/2005/8/layout/orgChart1"/>
+    <dgm:cxn modelId="{A37C7E3E-496D-446E-B71E-D525A8332860}" type="presParOf" srcId="{BB829AAD-ACE8-4EF3-B868-59571716D999}" destId="{FCC9C13B-DAA3-4339-B88B-8DC639F48A7F}" srcOrd="1" destOrd="0" presId="urn:microsoft.com/office/officeart/2005/8/layout/orgChart1"/>
+    <dgm:cxn modelId="{570D00B5-03E6-4247-B82D-6F2ACAB9DBBF}" type="presParOf" srcId="{AFA04288-9010-433D-A978-29C4DA3D109A}" destId="{7EA386A4-6E49-47E5-A713-B02A0535BD92}" srcOrd="1" destOrd="0" presId="urn:microsoft.com/office/officeart/2005/8/layout/orgChart1"/>
+    <dgm:cxn modelId="{DBEAB86B-C1F1-4E9B-B284-82302E374F6F}" type="presParOf" srcId="{7EA386A4-6E49-47E5-A713-B02A0535BD92}" destId="{8A802280-E0CF-4E20-BB2C-3ADF14790D9B}" srcOrd="0" destOrd="0" presId="urn:microsoft.com/office/officeart/2005/8/layout/orgChart1"/>
+    <dgm:cxn modelId="{029A9FF9-1353-4A90-9949-C769F5C58ED4}" type="presParOf" srcId="{7EA386A4-6E49-47E5-A713-B02A0535BD92}" destId="{F3CDB6E4-810C-497C-B6F4-E83714418B4F}" srcOrd="1" destOrd="0" presId="urn:microsoft.com/office/officeart/2005/8/layout/orgChart1"/>
+    <dgm:cxn modelId="{DC95DE3C-A151-452C-ACAA-91713793A0AA}" type="presParOf" srcId="{F3CDB6E4-810C-497C-B6F4-E83714418B4F}" destId="{53A43F14-9765-4540-B891-BFA56C5940F5}" srcOrd="0" destOrd="0" presId="urn:microsoft.com/office/officeart/2005/8/layout/orgChart1"/>
+    <dgm:cxn modelId="{386F0022-71C0-447D-87FF-2F5C823DCD43}" type="presParOf" srcId="{53A43F14-9765-4540-B891-BFA56C5940F5}" destId="{7484F528-15CC-4A1F-BB97-57DB4FD2DF01}" srcOrd="0" destOrd="0" presId="urn:microsoft.com/office/officeart/2005/8/layout/orgChart1"/>
+    <dgm:cxn modelId="{C8699A6D-3520-496C-B73F-3F261C91BAD3}" type="presParOf" srcId="{53A43F14-9765-4540-B891-BFA56C5940F5}" destId="{DFA3D447-5126-4300-924A-6E02C3CD4E41}" srcOrd="1" destOrd="0" presId="urn:microsoft.com/office/officeart/2005/8/layout/orgChart1"/>
+    <dgm:cxn modelId="{A303C150-BEA2-46AB-8511-9EAB44D31623}" type="presParOf" srcId="{F3CDB6E4-810C-497C-B6F4-E83714418B4F}" destId="{8DC9DF9F-A6B3-4151-A0B6-A39E0EADCD2C}" srcOrd="1" destOrd="0" presId="urn:microsoft.com/office/officeart/2005/8/layout/orgChart1"/>
+    <dgm:cxn modelId="{60CB6DD8-D072-421F-A0EC-6B6D709FC1D1}" type="presParOf" srcId="{F3CDB6E4-810C-497C-B6F4-E83714418B4F}" destId="{F96C05A5-C0B7-4554-89C2-B72C36DCD96A}" srcOrd="2" destOrd="0" presId="urn:microsoft.com/office/officeart/2005/8/layout/orgChart1"/>
+    <dgm:cxn modelId="{979819CD-E5AE-47EC-BADF-1E18280E328C}" type="presParOf" srcId="{7EA386A4-6E49-47E5-A713-B02A0535BD92}" destId="{1EDDDE33-A1B9-400F-BA05-A22723D599C7}" srcOrd="2" destOrd="0" presId="urn:microsoft.com/office/officeart/2005/8/layout/orgChart1"/>
+    <dgm:cxn modelId="{10F1822C-AABC-45AD-8F66-BA00911AD402}" type="presParOf" srcId="{7EA386A4-6E49-47E5-A713-B02A0535BD92}" destId="{341B69C5-B86F-4E49-9DD7-1F1B860C678C}" srcOrd="3" destOrd="0" presId="urn:microsoft.com/office/officeart/2005/8/layout/orgChart1"/>
+    <dgm:cxn modelId="{3BE41D04-3CEA-4F50-99F4-10D55AB16DA7}" type="presParOf" srcId="{341B69C5-B86F-4E49-9DD7-1F1B860C678C}" destId="{D6B3A11D-A3F4-4A69-BFD9-9AD0FEED39D3}" srcOrd="0" destOrd="0" presId="urn:microsoft.com/office/officeart/2005/8/layout/orgChart1"/>
+    <dgm:cxn modelId="{84CEBF0E-BC9C-4CA3-819A-E0D8321E0EAF}" type="presParOf" srcId="{D6B3A11D-A3F4-4A69-BFD9-9AD0FEED39D3}" destId="{35942D37-E19C-48D0-A79C-CE15F3DBD3CF}" srcOrd="0" destOrd="0" presId="urn:microsoft.com/office/officeart/2005/8/layout/orgChart1"/>
+    <dgm:cxn modelId="{BD2B313A-10C9-4A9E-872A-FBE74CBAE8D5}" type="presParOf" srcId="{D6B3A11D-A3F4-4A69-BFD9-9AD0FEED39D3}" destId="{390557AB-0864-4184-97CC-B171DCEE831A}" srcOrd="1" destOrd="0" presId="urn:microsoft.com/office/officeart/2005/8/layout/orgChart1"/>
+    <dgm:cxn modelId="{2910B9CD-3636-44B8-A520-AD156884E187}" type="presParOf" srcId="{341B69C5-B86F-4E49-9DD7-1F1B860C678C}" destId="{23A5522D-EC71-4963-9DDF-59F48CA97C18}" srcOrd="1" destOrd="0" presId="urn:microsoft.com/office/officeart/2005/8/layout/orgChart1"/>
+    <dgm:cxn modelId="{8E5E4BAB-9E39-4705-9710-02BA8CB4C711}" type="presParOf" srcId="{341B69C5-B86F-4E49-9DD7-1F1B860C678C}" destId="{6110180D-80B1-4EB7-8F67-6D539F888A02}" srcOrd="2" destOrd="0" presId="urn:microsoft.com/office/officeart/2005/8/layout/orgChart1"/>
+    <dgm:cxn modelId="{15B245A4-C3E5-42B9-8B39-5939FC0C78A4}" type="presParOf" srcId="{7EA386A4-6E49-47E5-A713-B02A0535BD92}" destId="{0CE0365C-598F-47C3-870C-E631A49A3D24}" srcOrd="4" destOrd="0" presId="urn:microsoft.com/office/officeart/2005/8/layout/orgChart1"/>
+    <dgm:cxn modelId="{95333DEF-5FD1-41FC-A31D-B82A15065748}" type="presParOf" srcId="{7EA386A4-6E49-47E5-A713-B02A0535BD92}" destId="{081BAC5F-DF06-4E0E-9147-AC24902C28EE}" srcOrd="5" destOrd="0" presId="urn:microsoft.com/office/officeart/2005/8/layout/orgChart1"/>
+    <dgm:cxn modelId="{D23107F4-40CA-48EC-8D93-027DF20C0C25}" type="presParOf" srcId="{081BAC5F-DF06-4E0E-9147-AC24902C28EE}" destId="{D6690C72-819D-490A-B1EE-1C2F605E3779}" srcOrd="0" destOrd="0" presId="urn:microsoft.com/office/officeart/2005/8/layout/orgChart1"/>
+    <dgm:cxn modelId="{D721D834-DE5F-43CF-8E2F-A3542329C6EC}" type="presParOf" srcId="{D6690C72-819D-490A-B1EE-1C2F605E3779}" destId="{18DADA22-F644-45BA-A067-8DD839953E47}" srcOrd="0" destOrd="0" presId="urn:microsoft.com/office/officeart/2005/8/layout/orgChart1"/>
+    <dgm:cxn modelId="{8327F31D-4748-4591-91F5-D9B55A89F101}" type="presParOf" srcId="{D6690C72-819D-490A-B1EE-1C2F605E3779}" destId="{F4F1AD1E-71AD-4EC7-9CB6-1839ECA53C38}" srcOrd="1" destOrd="0" presId="urn:microsoft.com/office/officeart/2005/8/layout/orgChart1"/>
+    <dgm:cxn modelId="{E87D5432-A5AE-4B59-87AC-BD7084999C2F}" type="presParOf" srcId="{081BAC5F-DF06-4E0E-9147-AC24902C28EE}" destId="{937DE072-54C7-4893-B60F-EED3ED0AF2B0}" srcOrd="1" destOrd="0" presId="urn:microsoft.com/office/officeart/2005/8/layout/orgChart1"/>
+    <dgm:cxn modelId="{7DA33C3A-9657-44FF-ACFE-3399273186D0}" type="presParOf" srcId="{081BAC5F-DF06-4E0E-9147-AC24902C28EE}" destId="{CE76C882-E9BA-4F55-976F-097AB55BC4B5}" srcOrd="2" destOrd="0" presId="urn:microsoft.com/office/officeart/2005/8/layout/orgChart1"/>
+    <dgm:cxn modelId="{82FF0E48-A167-4EC8-B640-14283DFD64C8}" type="presParOf" srcId="{AFA04288-9010-433D-A978-29C4DA3D109A}" destId="{B85DD4EB-E66D-4D32-A4E4-3DC4E03AB724}" srcOrd="2" destOrd="0" presId="urn:microsoft.com/office/officeart/2005/8/layout/orgChart1"/>
+    <dgm:cxn modelId="{301C4D99-40F0-44F8-A877-D1BBE67AC30F}" type="presParOf" srcId="{8AA4F1C3-8A64-46E0-A692-5F9B601D37E4}" destId="{C378DC10-075D-4709-8B65-CCA55A199BCF}" srcOrd="2" destOrd="0" presId="urn:microsoft.com/office/officeart/2005/8/layout/orgChart1"/>
   </dgm:cxnLst>
   <dgm:bg/>
   <dgm:whole/>
   <dgm:extLst>
     <a:ext uri="http://schemas.microsoft.com/office/drawing/2008/diagram">
-      <dsp:dataModelExt xmlns:dsp="http://schemas.microsoft.com/office/drawing/2008/diagram" relId="rId13" minVer="http://schemas.openxmlformats.org/drawingml/2006/diagram"/>
+      <dsp:dataModelExt xmlns:dsp="http://schemas.microsoft.com/office/drawing/2008/diagram" relId="rId12" minVer="http://schemas.openxmlformats.org/drawingml/2006/diagram"/>
     </a:ext>
   </dgm:extLst>
 </dgm:dataModel>
@@ -7100,7 +6882,7 @@
         <a:p>
           <a:r>
             <a:rPr lang="en-GB"/>
-            <a:t>Course Priority System</a:t>
+            <a:t>Course Scheduler</a:t>
           </a:r>
           <a:endParaRPr lang="zh-TW" altLang="en-US"/>
         </a:p>
@@ -8700,198 +8482,198 @@
     </dgm:pt>
   </dgm:ptLst>
   <dgm:cxnLst>
-    <dgm:cxn modelId="{5A1858ED-1BFE-412D-A1F0-F41DDF3252C4}" type="presOf" srcId="{A0732538-13F7-4FD7-A203-188AA45319D6}" destId="{4AF66196-4C8B-4825-BFC3-868D03B09B18}" srcOrd="0" destOrd="0" presId="urn:microsoft.com/office/officeart/2005/8/layout/orgChart1"/>
-    <dgm:cxn modelId="{E0A3D46D-2DB7-47F7-851A-37E93AE6EC50}" type="presOf" srcId="{6CBC81DF-1F83-4AC0-943B-2F56866AFDBA}" destId="{512BFB34-D1B6-41C7-9255-38EDB863C487}" srcOrd="0" destOrd="0" presId="urn:microsoft.com/office/officeart/2005/8/layout/orgChart1"/>
+    <dgm:cxn modelId="{650D6449-1CC7-40B0-958B-0602554EF3F0}" type="presOf" srcId="{40721258-27DB-4EDE-83CD-D4733E1AE903}" destId="{978E6762-30B7-4938-9517-415CE4209186}" srcOrd="0" destOrd="0" presId="urn:microsoft.com/office/officeart/2005/8/layout/orgChart1"/>
+    <dgm:cxn modelId="{437C1EB5-8859-4DDC-BBF7-9C539907E097}" type="presOf" srcId="{F978C10D-F043-4B43-85F0-A01D75AD7A23}" destId="{2ECDE611-8E19-4A45-BDC8-B8F1C8FCB669}" srcOrd="0" destOrd="0" presId="urn:microsoft.com/office/officeart/2005/8/layout/orgChart1"/>
     <dgm:cxn modelId="{870BC81B-7460-4F36-ADF4-724ADBAAB405}" srcId="{DC69263E-9E27-4612-9AB2-D8AC3D957301}" destId="{E049E02C-62F1-4614-A40B-9B1F656C03C5}" srcOrd="2" destOrd="0" parTransId="{61C12BB7-6101-4BE8-A0E5-0169D0A191C3}" sibTransId="{BB4F97D9-D33F-4F36-B0BD-466C7CBD077F}"/>
+    <dgm:cxn modelId="{07DB7605-BD4C-44D7-9572-F0F65263B655}" type="presOf" srcId="{F176663D-7592-4F81-ABDF-A364B0A3AD81}" destId="{C56B4C42-4512-4C88-8306-2DD5C4A02618}" srcOrd="0" destOrd="0" presId="urn:microsoft.com/office/officeart/2005/8/layout/orgChart1"/>
+    <dgm:cxn modelId="{07EB1457-549C-4F59-B134-869EA9897003}" type="presOf" srcId="{DC69263E-9E27-4612-9AB2-D8AC3D957301}" destId="{8EC8479F-04FB-4941-B2B0-179EBF42BBCB}" srcOrd="0" destOrd="0" presId="urn:microsoft.com/office/officeart/2005/8/layout/orgChart1"/>
+    <dgm:cxn modelId="{39A9D9CF-2865-4A41-897A-969C65504067}" type="presOf" srcId="{F176663D-7592-4F81-ABDF-A364B0A3AD81}" destId="{446A58AC-C3D4-4DBE-B212-ED1EAC55676E}" srcOrd="1" destOrd="0" presId="urn:microsoft.com/office/officeart/2005/8/layout/orgChart1"/>
     <dgm:cxn modelId="{31BF5458-8CEB-4D5A-B4AF-C1C62E21282D}" srcId="{DC69263E-9E27-4612-9AB2-D8AC3D957301}" destId="{2AA7A521-664A-457D-89FB-B390F3B46E34}" srcOrd="0" destOrd="0" parTransId="{9876D5DE-28D2-4C51-94EF-9F7BDED045EF}" sibTransId="{F1EC203F-8D70-4445-99CA-0958BCCFDB19}"/>
-    <dgm:cxn modelId="{723F9415-2394-4E91-B1F4-7FE11B55ECAA}" type="presOf" srcId="{1E0F4C12-97BC-4042-BC67-950BF2C30A5A}" destId="{2222A9AA-F608-4B49-B2C5-3FF0D126EFC9}" srcOrd="0" destOrd="0" presId="urn:microsoft.com/office/officeart/2005/8/layout/orgChart1"/>
-    <dgm:cxn modelId="{03080E62-4955-4A2A-AD63-AC59850DB279}" type="presOf" srcId="{F978C10D-F043-4B43-85F0-A01D75AD7A23}" destId="{156E15A0-0874-45DF-956C-F8F8B3AAC131}" srcOrd="1" destOrd="0" presId="urn:microsoft.com/office/officeart/2005/8/layout/orgChart1"/>
-    <dgm:cxn modelId="{C3CA01A2-E7CB-48FF-B9DB-E3D2B58663BE}" type="presOf" srcId="{E049E02C-62F1-4614-A40B-9B1F656C03C5}" destId="{9C758F59-C9FC-4DEC-A134-2013451E3721}" srcOrd="1" destOrd="0" presId="urn:microsoft.com/office/officeart/2005/8/layout/orgChart1"/>
-    <dgm:cxn modelId="{DAA91E14-323E-4486-ADA5-A95DFF79A749}" type="presOf" srcId="{07DE62C7-9476-4CE6-8F0B-44114D15F66C}" destId="{0F9E84A7-E830-4CA5-AF81-3585A1FE7CAC}" srcOrd="1" destOrd="0" presId="urn:microsoft.com/office/officeart/2005/8/layout/orgChart1"/>
-    <dgm:cxn modelId="{3E759D07-7E70-4A99-9D99-2478FD181ACB}" type="presOf" srcId="{A9EB316B-22C5-4FE6-AC79-8D80AC07DB8C}" destId="{D0A4D911-C634-4A89-81CC-C06593262E52}" srcOrd="0" destOrd="0" presId="urn:microsoft.com/office/officeart/2005/8/layout/orgChart1"/>
     <dgm:cxn modelId="{2342FEBF-0D2E-408B-ACBD-4E4FD251FF1A}" srcId="{07DE62C7-9476-4CE6-8F0B-44114D15F66C}" destId="{CDB99036-8E96-4E35-8817-2690346B5878}" srcOrd="4" destOrd="0" parTransId="{A76CB6CE-A356-4AB5-B3D0-FC7D1577FBD2}" sibTransId="{7912EEE7-6AC9-40FA-9C55-1CE3DBC51C53}"/>
-    <dgm:cxn modelId="{691E48CD-5B60-4AB1-AC37-74CD1DC171E0}" type="presOf" srcId="{38C5699C-E808-43EA-9E64-7654F9992BDC}" destId="{FB86D392-E9D6-4242-9C67-BF5CC8278870}" srcOrd="0" destOrd="0" presId="urn:microsoft.com/office/officeart/2005/8/layout/orgChart1"/>
-    <dgm:cxn modelId="{4C82AECE-30DA-47C9-8946-C583A031E164}" type="presOf" srcId="{7538B337-4180-4D36-9135-4BE652B394F8}" destId="{0AAB95F1-65E4-4307-8505-DA961D0850EC}" srcOrd="0" destOrd="0" presId="urn:microsoft.com/office/officeart/2005/8/layout/orgChart1"/>
-    <dgm:cxn modelId="{B363D69A-0208-423F-8A09-CD329DCF0237}" type="presOf" srcId="{ED625A94-3404-44E2-B9B7-3757C2F43F12}" destId="{F57BBD2D-F838-46EA-9E48-2B66469FF015}" srcOrd="0" destOrd="0" presId="urn:microsoft.com/office/officeart/2005/8/layout/orgChart1"/>
-    <dgm:cxn modelId="{C5928720-BF6D-4043-A091-1E686E9E5108}" type="presOf" srcId="{7538B337-4180-4D36-9135-4BE652B394F8}" destId="{FBEE7191-EE97-44BF-BFC9-51C9FAB9454C}" srcOrd="1" destOrd="0" presId="urn:microsoft.com/office/officeart/2005/8/layout/orgChart1"/>
-    <dgm:cxn modelId="{E20E8E45-0B2F-4157-BFEF-E6E9494E0523}" type="presOf" srcId="{61C12BB7-6101-4BE8-A0E5-0169D0A191C3}" destId="{4A3F5B5D-6EDC-4D41-B6AF-A11C207DB9B0}" srcOrd="0" destOrd="0" presId="urn:microsoft.com/office/officeart/2005/8/layout/orgChart1"/>
-    <dgm:cxn modelId="{3F290C7B-CF21-412B-B22D-9C39E0094408}" type="presOf" srcId="{F176663D-7592-4F81-ABDF-A364B0A3AD81}" destId="{C56B4C42-4512-4C88-8306-2DD5C4A02618}" srcOrd="0" destOrd="0" presId="urn:microsoft.com/office/officeart/2005/8/layout/orgChart1"/>
-    <dgm:cxn modelId="{631C8BA8-DE77-4FE1-9541-0DEE27B5FE38}" type="presOf" srcId="{07DE62C7-9476-4CE6-8F0B-44114D15F66C}" destId="{489837F3-F773-4826-A238-0DF923248C7C}" srcOrd="0" destOrd="0" presId="urn:microsoft.com/office/officeart/2005/8/layout/orgChart1"/>
+    <dgm:cxn modelId="{FA77E5D6-E896-4BA3-BA58-BC88D9336F7C}" type="presOf" srcId="{ED625A94-3404-44E2-B9B7-3757C2F43F12}" destId="{F57BBD2D-F838-46EA-9E48-2B66469FF015}" srcOrd="0" destOrd="0" presId="urn:microsoft.com/office/officeart/2005/8/layout/orgChart1"/>
+    <dgm:cxn modelId="{A1944BA0-3B93-4CBF-8B9E-B8497EDBBEF6}" type="presOf" srcId="{A9EB316B-22C5-4FE6-AC79-8D80AC07DB8C}" destId="{D0A4D911-C634-4A89-81CC-C06593262E52}" srcOrd="0" destOrd="0" presId="urn:microsoft.com/office/officeart/2005/8/layout/orgChart1"/>
+    <dgm:cxn modelId="{6636247D-0A69-4E84-92F4-BA7A0634A23B}" type="presOf" srcId="{7538B337-4180-4D36-9135-4BE652B394F8}" destId="{0AAB95F1-65E4-4307-8505-DA961D0850EC}" srcOrd="0" destOrd="0" presId="urn:microsoft.com/office/officeart/2005/8/layout/orgChart1"/>
+    <dgm:cxn modelId="{B009BC79-38DD-4D56-A8A3-0D0165D104DF}" type="presOf" srcId="{9F2DF4D1-7237-4247-B062-3BBB05A853FB}" destId="{15E3A064-E8B6-4AEA-9E2F-4624CB630732}" srcOrd="1" destOrd="0" presId="urn:microsoft.com/office/officeart/2005/8/layout/orgChart1"/>
+    <dgm:cxn modelId="{36D7986E-B0CE-4F99-9F47-0308130A93DE}" type="presOf" srcId="{8F9AF9D7-0B65-408F-934F-4ADF6503E001}" destId="{162DC094-96D5-4019-A9CE-4E4670C5DF38}" srcOrd="0" destOrd="0" presId="urn:microsoft.com/office/officeart/2005/8/layout/orgChart1"/>
+    <dgm:cxn modelId="{949B1E33-D1CE-4332-BEEB-7E08CE89103B}" type="presOf" srcId="{FEC75873-C255-499E-9A03-C9A2E6011A8D}" destId="{62A1DD23-FAC9-438D-825E-C63E12E7DA47}" srcOrd="0" destOrd="0" presId="urn:microsoft.com/office/officeart/2005/8/layout/orgChart1"/>
+    <dgm:cxn modelId="{2384CF82-B30D-4AC1-948B-A179FBA14394}" type="presOf" srcId="{CDB99036-8E96-4E35-8817-2690346B5878}" destId="{91893EE7-6222-401C-996A-742C7196C6E2}" srcOrd="0" destOrd="0" presId="urn:microsoft.com/office/officeart/2005/8/layout/orgChart1"/>
     <dgm:cxn modelId="{6C7FCB67-F9CC-4F78-B376-5E28CDEDB34F}" srcId="{DC69263E-9E27-4612-9AB2-D8AC3D957301}" destId="{07DE62C7-9476-4CE6-8F0B-44114D15F66C}" srcOrd="3" destOrd="0" parTransId="{D7439B22-FFE3-4971-BD48-3BCB9FE07DAC}" sibTransId="{C4EEC6EB-0CCC-4C11-BEDA-2368086859A2}"/>
-    <dgm:cxn modelId="{965B2B7A-271E-4EB0-ACD4-AF4ABB64D9E1}" type="presOf" srcId="{F978C10D-F043-4B43-85F0-A01D75AD7A23}" destId="{2ECDE611-8E19-4A45-BDC8-B8F1C8FCB669}" srcOrd="0" destOrd="0" presId="urn:microsoft.com/office/officeart/2005/8/layout/orgChart1"/>
-    <dgm:cxn modelId="{EEE3C44F-E50B-4D00-842A-05B8FF178ADC}" type="presOf" srcId="{B3A5EA6B-0343-4766-83B0-371C885754D8}" destId="{AFB20C31-ED9C-45CD-BBAD-7DBD65E499CE}" srcOrd="1" destOrd="0" presId="urn:microsoft.com/office/officeart/2005/8/layout/orgChart1"/>
-    <dgm:cxn modelId="{390582BB-3675-4E83-9418-CFF7F841F5FD}" type="presOf" srcId="{C8E3DDE2-18F4-4A52-971B-00DF1A10C5A8}" destId="{7F768AFA-2D38-4CAA-9595-4ED2DCEBEFC6}" srcOrd="0" destOrd="0" presId="urn:microsoft.com/office/officeart/2005/8/layout/orgChart1"/>
-    <dgm:cxn modelId="{3BF80A8E-CE88-42B6-AE32-4A28B47B1A05}" type="presOf" srcId="{1E0F4C12-97BC-4042-BC67-950BF2C30A5A}" destId="{440FA66A-6B47-4851-8F83-04F248FF283C}" srcOrd="1" destOrd="0" presId="urn:microsoft.com/office/officeart/2005/8/layout/orgChart1"/>
-    <dgm:cxn modelId="{E15F4926-FBBB-4CAC-852A-71A4882D0608}" type="presOf" srcId="{9876D5DE-28D2-4C51-94EF-9F7BDED045EF}" destId="{BD3F8A4E-02CE-4791-A731-C587FF17FCA9}" srcOrd="0" destOrd="0" presId="urn:microsoft.com/office/officeart/2005/8/layout/orgChart1"/>
     <dgm:cxn modelId="{20FFC091-ABF5-4832-9104-ABD7B10B3D70}" srcId="{E049E02C-62F1-4614-A40B-9B1F656C03C5}" destId="{7538B337-4180-4D36-9135-4BE652B394F8}" srcOrd="1" destOrd="0" parTransId="{ED625A94-3404-44E2-B9B7-3757C2F43F12}" sibTransId="{E39B3476-17FF-4BCD-841F-108FBEE9C8D2}"/>
     <dgm:cxn modelId="{DB42964B-6A70-4961-96DE-679253B8FC6B}" srcId="{2AA7A521-664A-457D-89FB-B390F3B46E34}" destId="{F176663D-7592-4F81-ABDF-A364B0A3AD81}" srcOrd="3" destOrd="0" parTransId="{1BD62F4E-D8BB-4610-95CA-FFC37AD2FF3C}" sibTransId="{B0E58976-4980-4480-9194-B74467CDBAF4}"/>
     <dgm:cxn modelId="{B3921401-A6D7-4070-808F-37A702289B80}" srcId="{E049E02C-62F1-4614-A40B-9B1F656C03C5}" destId="{FEC75873-C255-499E-9A03-C9A2E6011A8D}" srcOrd="0" destOrd="0" parTransId="{C8E3DDE2-18F4-4A52-971B-00DF1A10C5A8}" sibTransId="{737C1B14-CA70-4765-8428-0266D7DD884A}"/>
     <dgm:cxn modelId="{7AC6D0D2-CA52-453B-B957-4F5054CF1FF3}" srcId="{DC69263E-9E27-4612-9AB2-D8AC3D957301}" destId="{1E0F4C12-97BC-4042-BC67-950BF2C30A5A}" srcOrd="1" destOrd="0" parTransId="{143AD274-DB82-4048-A449-18AF42664924}" sibTransId="{A98C953F-C4CA-471C-9358-60708C09D29B}"/>
+    <dgm:cxn modelId="{0E7F546C-C83B-4088-AD57-B834DE1DF7C1}" type="presOf" srcId="{161B0106-38BE-4C8E-AE6E-C84E0912ED37}" destId="{9CC8FF6D-18B9-4CEC-A9DD-6EDEC35B9ED6}" srcOrd="0" destOrd="0" presId="urn:microsoft.com/office/officeart/2005/8/layout/orgChart1"/>
     <dgm:cxn modelId="{B5F90258-5E26-40A1-8B91-A12695ECE8BE}" srcId="{07DE62C7-9476-4CE6-8F0B-44114D15F66C}" destId="{F978C10D-F043-4B43-85F0-A01D75AD7A23}" srcOrd="0" destOrd="0" parTransId="{40721258-27DB-4EDE-83CD-D4733E1AE903}" sibTransId="{C005F358-01A5-4974-85E8-55481883C0CC}"/>
-    <dgm:cxn modelId="{1FCD6E24-5CB4-432E-BA4F-ED638ABD1687}" type="presOf" srcId="{2AA7A521-664A-457D-89FB-B390F3B46E34}" destId="{7907BE6B-BD29-47EA-BCB7-B53B4A4F8810}" srcOrd="0" destOrd="0" presId="urn:microsoft.com/office/officeart/2005/8/layout/orgChart1"/>
+    <dgm:cxn modelId="{6FE2622A-FEEF-4207-8483-0FA8CDB698CF}" type="presOf" srcId="{B3A5EA6B-0343-4766-83B0-371C885754D8}" destId="{AFB20C31-ED9C-45CD-BBAD-7DBD65E499CE}" srcOrd="1" destOrd="0" presId="urn:microsoft.com/office/officeart/2005/8/layout/orgChart1"/>
+    <dgm:cxn modelId="{3AD0BB03-05FF-4005-944D-745A9F5DA331}" type="presOf" srcId="{9AE3530D-229C-452A-B4B6-BEDC1A649ABE}" destId="{4E22A71B-EC3D-4DC9-9B4B-F6291C67E0A9}" srcOrd="0" destOrd="0" presId="urn:microsoft.com/office/officeart/2005/8/layout/orgChart1"/>
     <dgm:cxn modelId="{CABCCA72-AF66-4D1E-B5F4-608D33F23169}" srcId="{2AA7A521-664A-457D-89FB-B390F3B46E34}" destId="{9F2DF4D1-7237-4247-B062-3BBB05A853FB}" srcOrd="4" destOrd="0" parTransId="{A0732538-13F7-4FD7-A203-188AA45319D6}" sibTransId="{734F69BD-3568-43DF-AC5B-77612A062475}"/>
-    <dgm:cxn modelId="{70E89291-7D03-40F6-BE7A-6D05CDB7B738}" type="presOf" srcId="{E8419AAC-756A-4A2A-B021-080228206D86}" destId="{314F4065-E841-4B4A-B85C-BF754E4965FB}" srcOrd="0" destOrd="0" presId="urn:microsoft.com/office/officeart/2005/8/layout/orgChart1"/>
-    <dgm:cxn modelId="{B308B282-C6C1-467C-9F8A-A05E452E170E}" type="presOf" srcId="{DC69263E-9E27-4612-9AB2-D8AC3D957301}" destId="{639FC796-9021-40A8-9180-E76508732133}" srcOrd="1" destOrd="0" presId="urn:microsoft.com/office/officeart/2005/8/layout/orgChart1"/>
-    <dgm:cxn modelId="{2E7ED1E8-D257-4E27-8913-A744430E444A}" type="presOf" srcId="{40721258-27DB-4EDE-83CD-D4733E1AE903}" destId="{978E6762-30B7-4938-9517-415CE4209186}" srcOrd="0" destOrd="0" presId="urn:microsoft.com/office/officeart/2005/8/layout/orgChart1"/>
-    <dgm:cxn modelId="{89DD2E57-1A9E-4323-BB77-09A46B694B0F}" type="presOf" srcId="{A76CB6CE-A356-4AB5-B3D0-FC7D1577FBD2}" destId="{91EA9E65-93CB-4ED7-A97E-E55984D91FF3}" srcOrd="0" destOrd="0" presId="urn:microsoft.com/office/officeart/2005/8/layout/orgChart1"/>
-    <dgm:cxn modelId="{7418FDDE-32AB-4E67-9662-D4901E626C4D}" type="presOf" srcId="{D7439B22-FFE3-4971-BD48-3BCB9FE07DAC}" destId="{9F273112-DA52-4838-B68F-E6590F52D9B1}" srcOrd="0" destOrd="0" presId="urn:microsoft.com/office/officeart/2005/8/layout/orgChart1"/>
-    <dgm:cxn modelId="{637F51EA-BD66-40B5-BD25-448FAF6CD9F9}" type="presOf" srcId="{A661DFE5-C997-4EF1-9FE7-0883CB8B5ED1}" destId="{0293DDDC-83D1-43FC-8E29-E9BF5FEB2530}" srcOrd="0" destOrd="0" presId="urn:microsoft.com/office/officeart/2005/8/layout/orgChart1"/>
+    <dgm:cxn modelId="{D9B78E77-3577-48C8-A9E3-1E094A5A49C6}" type="presOf" srcId="{07DE62C7-9476-4CE6-8F0B-44114D15F66C}" destId="{489837F3-F773-4826-A238-0DF923248C7C}" srcOrd="0" destOrd="0" presId="urn:microsoft.com/office/officeart/2005/8/layout/orgChart1"/>
+    <dgm:cxn modelId="{B01636EA-2387-4E83-971D-622492FDA354}" type="presOf" srcId="{DC69263E-9E27-4612-9AB2-D8AC3D957301}" destId="{639FC796-9021-40A8-9180-E76508732133}" srcOrd="1" destOrd="0" presId="urn:microsoft.com/office/officeart/2005/8/layout/orgChart1"/>
     <dgm:cxn modelId="{4A0B8135-D33E-43CA-BF2E-BF58A2DF5A3F}" srcId="{E8419AAC-756A-4A2A-B021-080228206D86}" destId="{DC69263E-9E27-4612-9AB2-D8AC3D957301}" srcOrd="0" destOrd="0" parTransId="{60F6AE94-EC23-4396-8D26-1E233B565876}" sibTransId="{D40A5B68-3A8A-4CE2-8672-E78761072406}"/>
-    <dgm:cxn modelId="{F990409A-3BE5-4366-8EDB-2E5E48C37EA7}" type="presOf" srcId="{CDB99036-8E96-4E35-8817-2690346B5878}" destId="{18D21AC2-4D84-43C6-BDDF-7ED11EFE5F77}" srcOrd="1" destOrd="0" presId="urn:microsoft.com/office/officeart/2005/8/layout/orgChart1"/>
-    <dgm:cxn modelId="{3EB4F9EE-1B62-4100-930C-B10A8CE0FCEE}" type="presOf" srcId="{8424265E-3999-4A22-A1BC-6F28852AA040}" destId="{922EF28C-3524-45E0-8905-D3C5D9D654C1}" srcOrd="1" destOrd="0" presId="urn:microsoft.com/office/officeart/2005/8/layout/orgChart1"/>
-    <dgm:cxn modelId="{A54BEF8C-81F9-4B55-B878-C9524E5C28AF}" type="presOf" srcId="{FEC75873-C255-499E-9A03-C9A2E6011A8D}" destId="{77F2DFD9-A287-4EAD-B03C-BE89BFA94779}" srcOrd="1" destOrd="0" presId="urn:microsoft.com/office/officeart/2005/8/layout/orgChart1"/>
-    <dgm:cxn modelId="{C41FE617-A41C-4508-82FA-ECA47A329AEE}" type="presOf" srcId="{B3A5EA6B-0343-4766-83B0-371C885754D8}" destId="{8F35D268-BFEA-437A-840C-CD4ED92830F2}" srcOrd="0" destOrd="0" presId="urn:microsoft.com/office/officeart/2005/8/layout/orgChart1"/>
-    <dgm:cxn modelId="{1F9F1443-F4D6-480B-892A-24F3D369F0CB}" type="presOf" srcId="{1BD62F4E-D8BB-4610-95CA-FFC37AD2FF3C}" destId="{D31D91AD-DE0F-4D24-9092-6D9BBDAE0178}" srcOrd="0" destOrd="0" presId="urn:microsoft.com/office/officeart/2005/8/layout/orgChart1"/>
+    <dgm:cxn modelId="{6C598047-F6A3-4EA3-B195-F510E73BF587}" type="presOf" srcId="{1E0F4C12-97BC-4042-BC67-950BF2C30A5A}" destId="{2222A9AA-F608-4B49-B2C5-3FF0D126EFC9}" srcOrd="0" destOrd="0" presId="urn:microsoft.com/office/officeart/2005/8/layout/orgChart1"/>
+    <dgm:cxn modelId="{029FD358-79EF-4F04-B1EC-C6D88EC29DE8}" type="presOf" srcId="{A0732538-13F7-4FD7-A203-188AA45319D6}" destId="{4AF66196-4C8B-4825-BFC3-868D03B09B18}" srcOrd="0" destOrd="0" presId="urn:microsoft.com/office/officeart/2005/8/layout/orgChart1"/>
+    <dgm:cxn modelId="{FEF36F7E-8F95-452F-AEF3-FA6FB65F7230}" type="presOf" srcId="{61C12BB7-6101-4BE8-A0E5-0169D0A191C3}" destId="{4A3F5B5D-6EDC-4D41-B6AF-A11C207DB9B0}" srcOrd="0" destOrd="0" presId="urn:microsoft.com/office/officeart/2005/8/layout/orgChart1"/>
+    <dgm:cxn modelId="{716F81E6-0CE3-4725-826C-3AF021C754CE}" type="presOf" srcId="{07DE62C7-9476-4CE6-8F0B-44114D15F66C}" destId="{0F9E84A7-E830-4CA5-AF81-3585A1FE7CAC}" srcOrd="1" destOrd="0" presId="urn:microsoft.com/office/officeart/2005/8/layout/orgChart1"/>
+    <dgm:cxn modelId="{E84C1772-4F2C-4760-A3FE-04693B178194}" type="presOf" srcId="{8D628F6B-E6EA-41FE-8E3D-9898BD653492}" destId="{301DF4FD-12FA-4E65-9E89-6505DFE48CFB}" srcOrd="0" destOrd="0" presId="urn:microsoft.com/office/officeart/2005/8/layout/orgChart1"/>
+    <dgm:cxn modelId="{377DA0D5-AFD5-4551-9091-007389281E35}" type="presOf" srcId="{B3A5EA6B-0343-4766-83B0-371C885754D8}" destId="{8F35D268-BFEA-437A-840C-CD4ED92830F2}" srcOrd="0" destOrd="0" presId="urn:microsoft.com/office/officeart/2005/8/layout/orgChart1"/>
+    <dgm:cxn modelId="{577DCE3C-202E-45BC-BAEE-AD87008849A7}" type="presOf" srcId="{7538B337-4180-4D36-9135-4BE652B394F8}" destId="{FBEE7191-EE97-44BF-BFC9-51C9FAB9454C}" srcOrd="1" destOrd="0" presId="urn:microsoft.com/office/officeart/2005/8/layout/orgChart1"/>
     <dgm:cxn modelId="{B2F39663-C70B-4A09-A16D-2EF848C63F6F}" srcId="{07DE62C7-9476-4CE6-8F0B-44114D15F66C}" destId="{A661DFE5-C997-4EF1-9FE7-0883CB8B5ED1}" srcOrd="2" destOrd="0" parTransId="{161B0106-38BE-4C8E-AE6E-C84E0912ED37}" sibTransId="{FC19F28A-A302-473B-A630-7FC8439A929E}"/>
-    <dgm:cxn modelId="{CDC927C4-E75B-4DFC-A9BE-DC5D3BD404A0}" type="presOf" srcId="{9F2DF4D1-7237-4247-B062-3BBB05A853FB}" destId="{15E3A064-E8B6-4AEA-9E2F-4624CB630732}" srcOrd="1" destOrd="0" presId="urn:microsoft.com/office/officeart/2005/8/layout/orgChart1"/>
-    <dgm:cxn modelId="{C16BC9AF-F66F-46A2-BDF6-F07AF8090FE4}" type="presOf" srcId="{CDB99036-8E96-4E35-8817-2690346B5878}" destId="{91893EE7-6222-401C-996A-742C7196C6E2}" srcOrd="0" destOrd="0" presId="urn:microsoft.com/office/officeart/2005/8/layout/orgChart1"/>
+    <dgm:cxn modelId="{1ACD85A3-974C-4B19-8C56-27F8BC85AA4E}" type="presOf" srcId="{8424265E-3999-4A22-A1BC-6F28852AA040}" destId="{922EF28C-3524-45E0-8905-D3C5D9D654C1}" srcOrd="1" destOrd="0" presId="urn:microsoft.com/office/officeart/2005/8/layout/orgChart1"/>
+    <dgm:cxn modelId="{7CC700AE-F386-4954-A20D-FCED0CD7F7BE}" type="presOf" srcId="{2AA7A521-664A-457D-89FB-B390F3B46E34}" destId="{486B2A97-80F0-4366-9004-80834ED4A0DC}" srcOrd="1" destOrd="0" presId="urn:microsoft.com/office/officeart/2005/8/layout/orgChart1"/>
     <dgm:cxn modelId="{ACCCB61C-C710-4AE7-9217-06569139444B}" srcId="{07DE62C7-9476-4CE6-8F0B-44114D15F66C}" destId="{8424265E-3999-4A22-A1BC-6F28852AA040}" srcOrd="3" destOrd="0" parTransId="{A9EB316B-22C5-4FE6-AC79-8D80AC07DB8C}" sibTransId="{374B44B3-C830-406B-ADA8-1A28567D5618}"/>
-    <dgm:cxn modelId="{51FC05B3-10E1-4570-B7C5-997CB22D8341}" type="presOf" srcId="{E049E02C-62F1-4614-A40B-9B1F656C03C5}" destId="{2D63C95C-582F-47E7-820B-94F3DA506757}" srcOrd="0" destOrd="0" presId="urn:microsoft.com/office/officeart/2005/8/layout/orgChart1"/>
-    <dgm:cxn modelId="{3EC21663-5A4A-467E-B332-04124E4F5DE3}" type="presOf" srcId="{DC69263E-9E27-4612-9AB2-D8AC3D957301}" destId="{8EC8479F-04FB-4941-B2B0-179EBF42BBCB}" srcOrd="0" destOrd="0" presId="urn:microsoft.com/office/officeart/2005/8/layout/orgChart1"/>
-    <dgm:cxn modelId="{3A7D6A82-AD30-4CD9-9B13-E3F8150C2E2E}" type="presOf" srcId="{2AA7A521-664A-457D-89FB-B390F3B46E34}" destId="{486B2A97-80F0-4366-9004-80834ED4A0DC}" srcOrd="1" destOrd="0" presId="urn:microsoft.com/office/officeart/2005/8/layout/orgChart1"/>
+    <dgm:cxn modelId="{5AD384CA-FED9-44F2-A1AA-EAFDD5DD35B0}" type="presOf" srcId="{FEC75873-C255-499E-9A03-C9A2E6011A8D}" destId="{77F2DFD9-A287-4EAD-B03C-BE89BFA94779}" srcOrd="1" destOrd="0" presId="urn:microsoft.com/office/officeart/2005/8/layout/orgChart1"/>
     <dgm:cxn modelId="{9C4FB988-6AE5-4F33-B878-9BD4569A38C5}" srcId="{07DE62C7-9476-4CE6-8F0B-44114D15F66C}" destId="{B3A5EA6B-0343-4766-83B0-371C885754D8}" srcOrd="1" destOrd="0" parTransId="{8F9AF9D7-0B65-408F-934F-4ADF6503E001}" sibTransId="{9808B399-12A1-43B9-B896-925F45159530}"/>
+    <dgm:cxn modelId="{1DC4909B-F356-4C5F-8F0B-528F5E08592E}" type="presOf" srcId="{8424265E-3999-4A22-A1BC-6F28852AA040}" destId="{572C4FE1-124B-47B0-9958-B463F10031F1}" srcOrd="0" destOrd="0" presId="urn:microsoft.com/office/officeart/2005/8/layout/orgChart1"/>
+    <dgm:cxn modelId="{CB7AD0F0-E380-4B9D-BF45-0EA2D7A40DD0}" type="presOf" srcId="{1CD7577E-D521-4502-95A4-38752FBADF06}" destId="{3BFB47D7-36C9-4EEB-BD6B-6B41F9D89386}" srcOrd="1" destOrd="0" presId="urn:microsoft.com/office/officeart/2005/8/layout/orgChart1"/>
+    <dgm:cxn modelId="{DF876554-A1A6-4F83-AC76-4361A7043603}" type="presOf" srcId="{A76CB6CE-A356-4AB5-B3D0-FC7D1577FBD2}" destId="{91EA9E65-93CB-4ED7-A97E-E55984D91FF3}" srcOrd="0" destOrd="0" presId="urn:microsoft.com/office/officeart/2005/8/layout/orgChart1"/>
+    <dgm:cxn modelId="{4A9E4572-3EFF-46DD-922C-81414C462183}" type="presOf" srcId="{9F2DF4D1-7237-4247-B062-3BBB05A853FB}" destId="{A72BFA18-AA44-465D-B487-0EEC216ED266}" srcOrd="0" destOrd="0" presId="urn:microsoft.com/office/officeart/2005/8/layout/orgChart1"/>
     <dgm:cxn modelId="{133FD811-D088-4254-8866-1F7FED7E4466}" srcId="{2AA7A521-664A-457D-89FB-B390F3B46E34}" destId="{9AE3530D-229C-452A-B4B6-BEDC1A649ABE}" srcOrd="1" destOrd="0" parTransId="{6CBC81DF-1F83-4AC0-943B-2F56866AFDBA}" sibTransId="{DA629D17-B1F6-4568-A6FE-1770F3D36263}"/>
-    <dgm:cxn modelId="{23FE2A95-1E31-471D-B4DC-3D9AE3D7F4F8}" type="presOf" srcId="{F176663D-7592-4F81-ABDF-A364B0A3AD81}" destId="{446A58AC-C3D4-4DBE-B212-ED1EAC55676E}" srcOrd="1" destOrd="0" presId="urn:microsoft.com/office/officeart/2005/8/layout/orgChart1"/>
-    <dgm:cxn modelId="{9BB98DA0-463C-4E01-9E83-25322DF93D6E}" type="presOf" srcId="{1CD7577E-D521-4502-95A4-38752FBADF06}" destId="{613AEB90-9E67-4A14-A2D4-212A2E987D61}" srcOrd="0" destOrd="0" presId="urn:microsoft.com/office/officeart/2005/8/layout/orgChart1"/>
-    <dgm:cxn modelId="{7CCA435D-3E82-4103-9AEF-606ECFF9B20E}" type="presOf" srcId="{38C5699C-E808-43EA-9E64-7654F9992BDC}" destId="{07C33F62-259D-4E1D-8FA9-EE5B2AC2F84F}" srcOrd="1" destOrd="0" presId="urn:microsoft.com/office/officeart/2005/8/layout/orgChart1"/>
-    <dgm:cxn modelId="{BAD869DA-3231-4191-8AE8-C44136BF8AEC}" type="presOf" srcId="{9F2DF4D1-7237-4247-B062-3BBB05A853FB}" destId="{A72BFA18-AA44-465D-B487-0EEC216ED266}" srcOrd="0" destOrd="0" presId="urn:microsoft.com/office/officeart/2005/8/layout/orgChart1"/>
+    <dgm:cxn modelId="{5FB20EB1-C211-4F5C-87FB-2C3DA6FD05F6}" type="presOf" srcId="{1CD7577E-D521-4502-95A4-38752FBADF06}" destId="{613AEB90-9E67-4A14-A2D4-212A2E987D61}" srcOrd="0" destOrd="0" presId="urn:microsoft.com/office/officeart/2005/8/layout/orgChart1"/>
+    <dgm:cxn modelId="{86DA8945-B44A-4BC3-9E82-1CB325B1A8AE}" type="presOf" srcId="{1BD62F4E-D8BB-4610-95CA-FFC37AD2FF3C}" destId="{D31D91AD-DE0F-4D24-9092-6D9BBDAE0178}" srcOrd="0" destOrd="0" presId="urn:microsoft.com/office/officeart/2005/8/layout/orgChart1"/>
+    <dgm:cxn modelId="{9F621BB6-2A3A-43BD-868C-1F67D2310F66}" type="presOf" srcId="{E8419AAC-756A-4A2A-B021-080228206D86}" destId="{314F4065-E841-4B4A-B85C-BF754E4965FB}" srcOrd="0" destOrd="0" presId="urn:microsoft.com/office/officeart/2005/8/layout/orgChart1"/>
+    <dgm:cxn modelId="{55D56125-57E1-443B-9E4F-9952C4AA06E3}" type="presOf" srcId="{143AD274-DB82-4048-A449-18AF42664924}" destId="{CF9EA050-E467-4B34-811C-09394D21E1DE}" srcOrd="0" destOrd="0" presId="urn:microsoft.com/office/officeart/2005/8/layout/orgChart1"/>
+    <dgm:cxn modelId="{A7854AA6-44EB-4072-B112-4A606E65E6C2}" type="presOf" srcId="{A661DFE5-C997-4EF1-9FE7-0883CB8B5ED1}" destId="{85E4C4D6-4066-43EA-AA25-C3FEBFE6B0F1}" srcOrd="1" destOrd="0" presId="urn:microsoft.com/office/officeart/2005/8/layout/orgChart1"/>
+    <dgm:cxn modelId="{05DC2354-5CF1-4540-9449-2E33FDAC90AC}" type="presOf" srcId="{9AE3530D-229C-452A-B4B6-BEDC1A649ABE}" destId="{07C873EF-84B4-49BC-BDF8-0C91AC187843}" srcOrd="1" destOrd="0" presId="urn:microsoft.com/office/officeart/2005/8/layout/orgChart1"/>
+    <dgm:cxn modelId="{F5A68504-AC1B-4938-BF2B-CF6A2DF1BBAC}" type="presOf" srcId="{E049E02C-62F1-4614-A40B-9B1F656C03C5}" destId="{9C758F59-C9FC-4DEC-A134-2013451E3721}" srcOrd="1" destOrd="0" presId="urn:microsoft.com/office/officeart/2005/8/layout/orgChart1"/>
     <dgm:cxn modelId="{2E5A60DB-4F5A-4C6F-A62B-74526764A90C}" srcId="{2AA7A521-664A-457D-89FB-B390F3B46E34}" destId="{1CD7577E-D521-4502-95A4-38752FBADF06}" srcOrd="0" destOrd="0" parTransId="{8574E1B1-E72F-44B8-A094-C6E56F132127}" sibTransId="{8686E6A8-3771-4B09-B492-7163077C8348}"/>
-    <dgm:cxn modelId="{644CC527-B84A-42FC-9B7B-375E48294E10}" type="presOf" srcId="{8D628F6B-E6EA-41FE-8E3D-9898BD653492}" destId="{301DF4FD-12FA-4E65-9E89-6505DFE48CFB}" srcOrd="0" destOrd="0" presId="urn:microsoft.com/office/officeart/2005/8/layout/orgChart1"/>
-    <dgm:cxn modelId="{D2CE8DC2-5836-4A06-B6AD-59DAEA7DBE7C}" type="presOf" srcId="{8424265E-3999-4A22-A1BC-6F28852AA040}" destId="{572C4FE1-124B-47B0-9958-B463F10031F1}" srcOrd="0" destOrd="0" presId="urn:microsoft.com/office/officeart/2005/8/layout/orgChart1"/>
-    <dgm:cxn modelId="{D445DBED-5752-4170-A740-BA34D402BEBA}" type="presOf" srcId="{8574E1B1-E72F-44B8-A094-C6E56F132127}" destId="{14188B6C-605E-4F58-9CF0-4C536BE8E90A}" srcOrd="0" destOrd="0" presId="urn:microsoft.com/office/officeart/2005/8/layout/orgChart1"/>
-    <dgm:cxn modelId="{14819682-2DD4-43DF-9866-AE1E72587E34}" type="presOf" srcId="{161B0106-38BE-4C8E-AE6E-C84E0912ED37}" destId="{9CC8FF6D-18B9-4CEC-A9DD-6EDEC35B9ED6}" srcOrd="0" destOrd="0" presId="urn:microsoft.com/office/officeart/2005/8/layout/orgChart1"/>
-    <dgm:cxn modelId="{AD186DF9-CE15-4F40-8737-E30ADF5645E7}" type="presOf" srcId="{1CD7577E-D521-4502-95A4-38752FBADF06}" destId="{3BFB47D7-36C9-4EEB-BD6B-6B41F9D89386}" srcOrd="1" destOrd="0" presId="urn:microsoft.com/office/officeart/2005/8/layout/orgChart1"/>
+    <dgm:cxn modelId="{B2CBCDD0-FDB2-4804-AC58-398A7E86F091}" type="presOf" srcId="{1E0F4C12-97BC-4042-BC67-950BF2C30A5A}" destId="{440FA66A-6B47-4851-8F83-04F248FF283C}" srcOrd="1" destOrd="0" presId="urn:microsoft.com/office/officeart/2005/8/layout/orgChart1"/>
+    <dgm:cxn modelId="{5192AE9C-2DB9-4315-9A04-CBCEE0D4E2EB}" type="presOf" srcId="{9876D5DE-28D2-4C51-94EF-9F7BDED045EF}" destId="{BD3F8A4E-02CE-4791-A731-C587FF17FCA9}" srcOrd="0" destOrd="0" presId="urn:microsoft.com/office/officeart/2005/8/layout/orgChart1"/>
+    <dgm:cxn modelId="{8EC1B938-4F6C-44F7-B5A0-7A23CD8A4EE4}" type="presOf" srcId="{F978C10D-F043-4B43-85F0-A01D75AD7A23}" destId="{156E15A0-0874-45DF-956C-F8F8B3AAC131}" srcOrd="1" destOrd="0" presId="urn:microsoft.com/office/officeart/2005/8/layout/orgChart1"/>
+    <dgm:cxn modelId="{13C08FFC-D94E-48BA-9F87-E5E9BE739260}" type="presOf" srcId="{E049E02C-62F1-4614-A40B-9B1F656C03C5}" destId="{2D63C95C-582F-47E7-820B-94F3DA506757}" srcOrd="0" destOrd="0" presId="urn:microsoft.com/office/officeart/2005/8/layout/orgChart1"/>
+    <dgm:cxn modelId="{9F8B8197-F34B-461A-870F-0D5675FA585C}" type="presOf" srcId="{D7439B22-FFE3-4971-BD48-3BCB9FE07DAC}" destId="{9F273112-DA52-4838-B68F-E6590F52D9B1}" srcOrd="0" destOrd="0" presId="urn:microsoft.com/office/officeart/2005/8/layout/orgChart1"/>
+    <dgm:cxn modelId="{84D562E7-33DF-4636-A1AC-C6DEC1C67AB6}" type="presOf" srcId="{38C5699C-E808-43EA-9E64-7654F9992BDC}" destId="{FB86D392-E9D6-4242-9C67-BF5CC8278870}" srcOrd="0" destOrd="0" presId="urn:microsoft.com/office/officeart/2005/8/layout/orgChart1"/>
+    <dgm:cxn modelId="{BBE7E020-A01E-4751-AA60-C2EA5CBA718E}" type="presOf" srcId="{6CBC81DF-1F83-4AC0-943B-2F56866AFDBA}" destId="{512BFB34-D1B6-41C7-9255-38EDB863C487}" srcOrd="0" destOrd="0" presId="urn:microsoft.com/office/officeart/2005/8/layout/orgChart1"/>
     <dgm:cxn modelId="{43608EBA-7F54-4C3C-83D4-0F9F9D4B6D46}" srcId="{2AA7A521-664A-457D-89FB-B390F3B46E34}" destId="{38C5699C-E808-43EA-9E64-7654F9992BDC}" srcOrd="2" destOrd="0" parTransId="{8D628F6B-E6EA-41FE-8E3D-9898BD653492}" sibTransId="{2D39E864-760C-4F48-8454-26129858DEF5}"/>
-    <dgm:cxn modelId="{D18426B0-25FE-403D-9818-E2160340D16B}" type="presOf" srcId="{FEC75873-C255-499E-9A03-C9A2E6011A8D}" destId="{62A1DD23-FAC9-438D-825E-C63E12E7DA47}" srcOrd="0" destOrd="0" presId="urn:microsoft.com/office/officeart/2005/8/layout/orgChart1"/>
-    <dgm:cxn modelId="{6B3B0226-2FB3-4BC1-967A-D82F854F6470}" type="presOf" srcId="{8F9AF9D7-0B65-408F-934F-4ADF6503E001}" destId="{162DC094-96D5-4019-A9CE-4E4670C5DF38}" srcOrd="0" destOrd="0" presId="urn:microsoft.com/office/officeart/2005/8/layout/orgChart1"/>
-    <dgm:cxn modelId="{88C9EC98-7A0C-4505-B3E5-E933C1E13CC5}" type="presOf" srcId="{A661DFE5-C997-4EF1-9FE7-0883CB8B5ED1}" destId="{85E4C4D6-4066-43EA-AA25-C3FEBFE6B0F1}" srcOrd="1" destOrd="0" presId="urn:microsoft.com/office/officeart/2005/8/layout/orgChart1"/>
-    <dgm:cxn modelId="{42470FCF-D71F-4E7A-B714-338334331219}" type="presOf" srcId="{9AE3530D-229C-452A-B4B6-BEDC1A649ABE}" destId="{07C873EF-84B4-49BC-BDF8-0C91AC187843}" srcOrd="1" destOrd="0" presId="urn:microsoft.com/office/officeart/2005/8/layout/orgChart1"/>
-    <dgm:cxn modelId="{CC4154DB-DC46-4A3A-AC26-8E40E0838A6A}" type="presOf" srcId="{9AE3530D-229C-452A-B4B6-BEDC1A649ABE}" destId="{4E22A71B-EC3D-4DC9-9B4B-F6291C67E0A9}" srcOrd="0" destOrd="0" presId="urn:microsoft.com/office/officeart/2005/8/layout/orgChart1"/>
-    <dgm:cxn modelId="{75476564-EA1F-49AD-85D6-D0C793FE034B}" type="presOf" srcId="{143AD274-DB82-4048-A449-18AF42664924}" destId="{CF9EA050-E467-4B34-811C-09394D21E1DE}" srcOrd="0" destOrd="0" presId="urn:microsoft.com/office/officeart/2005/8/layout/orgChart1"/>
-    <dgm:cxn modelId="{C8130D22-3AE0-45A5-A921-DA63CCD43C55}" type="presParOf" srcId="{314F4065-E841-4B4A-B85C-BF754E4965FB}" destId="{8AA4F1C3-8A64-46E0-A692-5F9B601D37E4}" srcOrd="0" destOrd="0" presId="urn:microsoft.com/office/officeart/2005/8/layout/orgChart1"/>
-    <dgm:cxn modelId="{C001DA17-DE37-48C7-A8D5-B43905F63C65}" type="presParOf" srcId="{8AA4F1C3-8A64-46E0-A692-5F9B601D37E4}" destId="{D541BEC1-BC39-4A35-8EAE-5C10957E5AD3}" srcOrd="0" destOrd="0" presId="urn:microsoft.com/office/officeart/2005/8/layout/orgChart1"/>
-    <dgm:cxn modelId="{6ABAEE64-3BD3-4C12-9C57-D6B26A072F9D}" type="presParOf" srcId="{D541BEC1-BC39-4A35-8EAE-5C10957E5AD3}" destId="{8EC8479F-04FB-4941-B2B0-179EBF42BBCB}" srcOrd="0" destOrd="0" presId="urn:microsoft.com/office/officeart/2005/8/layout/orgChart1"/>
-    <dgm:cxn modelId="{F033C98B-14C5-4FB4-9FF6-A62B369D8E69}" type="presParOf" srcId="{D541BEC1-BC39-4A35-8EAE-5C10957E5AD3}" destId="{639FC796-9021-40A8-9180-E76508732133}" srcOrd="1" destOrd="0" presId="urn:microsoft.com/office/officeart/2005/8/layout/orgChart1"/>
-    <dgm:cxn modelId="{4073971E-A16D-4DF7-A4E4-120CD58D684D}" type="presParOf" srcId="{8AA4F1C3-8A64-46E0-A692-5F9B601D37E4}" destId="{BDC995B5-9933-43D1-AF90-451B4793F615}" srcOrd="1" destOrd="0" presId="urn:microsoft.com/office/officeart/2005/8/layout/orgChart1"/>
-    <dgm:cxn modelId="{1495A569-2799-4C55-BC28-17013E1B5935}" type="presParOf" srcId="{BDC995B5-9933-43D1-AF90-451B4793F615}" destId="{BD3F8A4E-02CE-4791-A731-C587FF17FCA9}" srcOrd="0" destOrd="0" presId="urn:microsoft.com/office/officeart/2005/8/layout/orgChart1"/>
-    <dgm:cxn modelId="{F8C501C7-6983-464C-8EC9-FCC243F69371}" type="presParOf" srcId="{BDC995B5-9933-43D1-AF90-451B4793F615}" destId="{2200EC36-5029-4107-BD84-3E503E5CBC30}" srcOrd="1" destOrd="0" presId="urn:microsoft.com/office/officeart/2005/8/layout/orgChart1"/>
-    <dgm:cxn modelId="{9E73478D-38A2-4959-AF90-018399BE92AB}" type="presParOf" srcId="{2200EC36-5029-4107-BD84-3E503E5CBC30}" destId="{5CF11921-900A-4491-B59A-B33EAC23CE40}" srcOrd="0" destOrd="0" presId="urn:microsoft.com/office/officeart/2005/8/layout/orgChart1"/>
-    <dgm:cxn modelId="{CEF7207E-E1BC-4656-8584-C076AF28517A}" type="presParOf" srcId="{5CF11921-900A-4491-B59A-B33EAC23CE40}" destId="{7907BE6B-BD29-47EA-BCB7-B53B4A4F8810}" srcOrd="0" destOrd="0" presId="urn:microsoft.com/office/officeart/2005/8/layout/orgChart1"/>
-    <dgm:cxn modelId="{22531F0B-39F5-4F5D-ACD0-A2EF348F41FC}" type="presParOf" srcId="{5CF11921-900A-4491-B59A-B33EAC23CE40}" destId="{486B2A97-80F0-4366-9004-80834ED4A0DC}" srcOrd="1" destOrd="0" presId="urn:microsoft.com/office/officeart/2005/8/layout/orgChart1"/>
-    <dgm:cxn modelId="{4A68874A-B15C-41DD-BFFE-C1379AB54436}" type="presParOf" srcId="{2200EC36-5029-4107-BD84-3E503E5CBC30}" destId="{E3EE42CF-D199-4B2F-9916-D9A6DC26E629}" srcOrd="1" destOrd="0" presId="urn:microsoft.com/office/officeart/2005/8/layout/orgChart1"/>
-    <dgm:cxn modelId="{9C8CF1E9-0B9D-4169-A0CD-1BCA9A18031D}" type="presParOf" srcId="{E3EE42CF-D199-4B2F-9916-D9A6DC26E629}" destId="{14188B6C-605E-4F58-9CF0-4C536BE8E90A}" srcOrd="0" destOrd="0" presId="urn:microsoft.com/office/officeart/2005/8/layout/orgChart1"/>
-    <dgm:cxn modelId="{EDA33D57-621A-461B-B042-684501F97383}" type="presParOf" srcId="{E3EE42CF-D199-4B2F-9916-D9A6DC26E629}" destId="{003CA6A6-1446-4A54-A788-A64BEEC9479B}" srcOrd="1" destOrd="0" presId="urn:microsoft.com/office/officeart/2005/8/layout/orgChart1"/>
-    <dgm:cxn modelId="{FB158CAF-64C3-411F-AFE2-2F3F85E91072}" type="presParOf" srcId="{003CA6A6-1446-4A54-A788-A64BEEC9479B}" destId="{07CEA23B-2EF7-4A94-9ACC-303FC74A1C29}" srcOrd="0" destOrd="0" presId="urn:microsoft.com/office/officeart/2005/8/layout/orgChart1"/>
-    <dgm:cxn modelId="{DC771944-ACD1-4D1C-B8F9-B62223CE3299}" type="presParOf" srcId="{07CEA23B-2EF7-4A94-9ACC-303FC74A1C29}" destId="{613AEB90-9E67-4A14-A2D4-212A2E987D61}" srcOrd="0" destOrd="0" presId="urn:microsoft.com/office/officeart/2005/8/layout/orgChart1"/>
-    <dgm:cxn modelId="{34303C30-B03E-47D2-9BAD-30E21D6ED7E0}" type="presParOf" srcId="{07CEA23B-2EF7-4A94-9ACC-303FC74A1C29}" destId="{3BFB47D7-36C9-4EEB-BD6B-6B41F9D89386}" srcOrd="1" destOrd="0" presId="urn:microsoft.com/office/officeart/2005/8/layout/orgChart1"/>
-    <dgm:cxn modelId="{66CF6FD2-6077-4E9A-84BB-36DBA335414E}" type="presParOf" srcId="{003CA6A6-1446-4A54-A788-A64BEEC9479B}" destId="{2ECEA1EE-705A-411E-B04E-BBF01A7832FA}" srcOrd="1" destOrd="0" presId="urn:microsoft.com/office/officeart/2005/8/layout/orgChart1"/>
-    <dgm:cxn modelId="{AF6A3C6F-E1DB-4B45-969C-5E98C3BA29AC}" type="presParOf" srcId="{003CA6A6-1446-4A54-A788-A64BEEC9479B}" destId="{E7F2BEE6-7AD2-4E9F-8B7E-AC75B67AD70A}" srcOrd="2" destOrd="0" presId="urn:microsoft.com/office/officeart/2005/8/layout/orgChart1"/>
-    <dgm:cxn modelId="{DD042A2D-4DAE-42E8-9065-14566E2433C1}" type="presParOf" srcId="{E3EE42CF-D199-4B2F-9916-D9A6DC26E629}" destId="{512BFB34-D1B6-41C7-9255-38EDB863C487}" srcOrd="2" destOrd="0" presId="urn:microsoft.com/office/officeart/2005/8/layout/orgChart1"/>
-    <dgm:cxn modelId="{36BFC721-FA7D-4C96-8E69-8792E4A38049}" type="presParOf" srcId="{E3EE42CF-D199-4B2F-9916-D9A6DC26E629}" destId="{3E92AFEB-7B6F-4B91-BF63-FAEAAB6A58F8}" srcOrd="3" destOrd="0" presId="urn:microsoft.com/office/officeart/2005/8/layout/orgChart1"/>
-    <dgm:cxn modelId="{3CFDEB83-7CD1-4F3A-B78E-0B868F542D4F}" type="presParOf" srcId="{3E92AFEB-7B6F-4B91-BF63-FAEAAB6A58F8}" destId="{3B0ED4DF-EA8A-4F48-B3A0-113A6EEC6EAF}" srcOrd="0" destOrd="0" presId="urn:microsoft.com/office/officeart/2005/8/layout/orgChart1"/>
-    <dgm:cxn modelId="{30940511-699B-46D9-92C8-9FB60BDE7BD8}" type="presParOf" srcId="{3B0ED4DF-EA8A-4F48-B3A0-113A6EEC6EAF}" destId="{4E22A71B-EC3D-4DC9-9B4B-F6291C67E0A9}" srcOrd="0" destOrd="0" presId="urn:microsoft.com/office/officeart/2005/8/layout/orgChart1"/>
-    <dgm:cxn modelId="{389AAE08-3081-4EBD-B1C3-E00B030D38B7}" type="presParOf" srcId="{3B0ED4DF-EA8A-4F48-B3A0-113A6EEC6EAF}" destId="{07C873EF-84B4-49BC-BDF8-0C91AC187843}" srcOrd="1" destOrd="0" presId="urn:microsoft.com/office/officeart/2005/8/layout/orgChart1"/>
-    <dgm:cxn modelId="{3295A961-DD3F-4C3B-B5FD-DB8EEFA85961}" type="presParOf" srcId="{3E92AFEB-7B6F-4B91-BF63-FAEAAB6A58F8}" destId="{98497DAA-6576-434F-A3EF-59EF541A335A}" srcOrd="1" destOrd="0" presId="urn:microsoft.com/office/officeart/2005/8/layout/orgChart1"/>
-    <dgm:cxn modelId="{3E7DC952-F4D4-415A-8A39-A58178023A1F}" type="presParOf" srcId="{3E92AFEB-7B6F-4B91-BF63-FAEAAB6A58F8}" destId="{26907541-EDBF-4BA9-B0E4-35C96E5870D0}" srcOrd="2" destOrd="0" presId="urn:microsoft.com/office/officeart/2005/8/layout/orgChart1"/>
-    <dgm:cxn modelId="{C31236C6-C26F-44BF-BB94-7BD6FC94A014}" type="presParOf" srcId="{E3EE42CF-D199-4B2F-9916-D9A6DC26E629}" destId="{301DF4FD-12FA-4E65-9E89-6505DFE48CFB}" srcOrd="4" destOrd="0" presId="urn:microsoft.com/office/officeart/2005/8/layout/orgChart1"/>
-    <dgm:cxn modelId="{8F17CBF7-2150-4E3C-A2C1-624943FA0152}" type="presParOf" srcId="{E3EE42CF-D199-4B2F-9916-D9A6DC26E629}" destId="{AE445697-F196-446C-9389-05E37885D875}" srcOrd="5" destOrd="0" presId="urn:microsoft.com/office/officeart/2005/8/layout/orgChart1"/>
-    <dgm:cxn modelId="{86A80D9E-C8E2-417B-A364-FB2FE485DED2}" type="presParOf" srcId="{AE445697-F196-446C-9389-05E37885D875}" destId="{EC742D30-3143-4B39-8664-FFE0825A72CF}" srcOrd="0" destOrd="0" presId="urn:microsoft.com/office/officeart/2005/8/layout/orgChart1"/>
-    <dgm:cxn modelId="{DA7D8C75-6321-481D-9268-CF813D0825B8}" type="presParOf" srcId="{EC742D30-3143-4B39-8664-FFE0825A72CF}" destId="{FB86D392-E9D6-4242-9C67-BF5CC8278870}" srcOrd="0" destOrd="0" presId="urn:microsoft.com/office/officeart/2005/8/layout/orgChart1"/>
-    <dgm:cxn modelId="{57C78A65-37B6-448A-B6DD-40A6E42A58C3}" type="presParOf" srcId="{EC742D30-3143-4B39-8664-FFE0825A72CF}" destId="{07C33F62-259D-4E1D-8FA9-EE5B2AC2F84F}" srcOrd="1" destOrd="0" presId="urn:microsoft.com/office/officeart/2005/8/layout/orgChart1"/>
-    <dgm:cxn modelId="{CEBDB773-D11C-4635-8F0F-2258A3C947ED}" type="presParOf" srcId="{AE445697-F196-446C-9389-05E37885D875}" destId="{1B77863B-A0E6-4EC9-80AC-2F535B1794D9}" srcOrd="1" destOrd="0" presId="urn:microsoft.com/office/officeart/2005/8/layout/orgChart1"/>
-    <dgm:cxn modelId="{C9C1E08D-A1CE-462A-81F5-ABD5B12A5497}" type="presParOf" srcId="{AE445697-F196-446C-9389-05E37885D875}" destId="{660EE785-12EE-49B5-8718-8318D9E11604}" srcOrd="2" destOrd="0" presId="urn:microsoft.com/office/officeart/2005/8/layout/orgChart1"/>
-    <dgm:cxn modelId="{0754BF05-1C74-4F3D-8152-0CF35BA59803}" type="presParOf" srcId="{E3EE42CF-D199-4B2F-9916-D9A6DC26E629}" destId="{D31D91AD-DE0F-4D24-9092-6D9BBDAE0178}" srcOrd="6" destOrd="0" presId="urn:microsoft.com/office/officeart/2005/8/layout/orgChart1"/>
-    <dgm:cxn modelId="{284044E6-7ED2-45EB-97DC-73AEDB1FC651}" type="presParOf" srcId="{E3EE42CF-D199-4B2F-9916-D9A6DC26E629}" destId="{7AB6A157-64E9-4D81-9833-FAE451DC0D42}" srcOrd="7" destOrd="0" presId="urn:microsoft.com/office/officeart/2005/8/layout/orgChart1"/>
-    <dgm:cxn modelId="{F8C1ADD5-66A7-4DAE-BCAC-15948603146F}" type="presParOf" srcId="{7AB6A157-64E9-4D81-9833-FAE451DC0D42}" destId="{E037FF39-487A-476B-B751-C3288D1DAB17}" srcOrd="0" destOrd="0" presId="urn:microsoft.com/office/officeart/2005/8/layout/orgChart1"/>
-    <dgm:cxn modelId="{595EC4AD-1A03-44E3-A94A-96068F903F82}" type="presParOf" srcId="{E037FF39-487A-476B-B751-C3288D1DAB17}" destId="{C56B4C42-4512-4C88-8306-2DD5C4A02618}" srcOrd="0" destOrd="0" presId="urn:microsoft.com/office/officeart/2005/8/layout/orgChart1"/>
-    <dgm:cxn modelId="{A0F17462-654C-4CC4-B45A-F722CA903352}" type="presParOf" srcId="{E037FF39-487A-476B-B751-C3288D1DAB17}" destId="{446A58AC-C3D4-4DBE-B212-ED1EAC55676E}" srcOrd="1" destOrd="0" presId="urn:microsoft.com/office/officeart/2005/8/layout/orgChart1"/>
-    <dgm:cxn modelId="{7CAA448F-7253-4853-944A-65415268A927}" type="presParOf" srcId="{7AB6A157-64E9-4D81-9833-FAE451DC0D42}" destId="{83C38A32-F700-4389-BD98-5CA363C1D95D}" srcOrd="1" destOrd="0" presId="urn:microsoft.com/office/officeart/2005/8/layout/orgChart1"/>
-    <dgm:cxn modelId="{1AA45662-9EA0-4CA2-98AE-B43064F70089}" type="presParOf" srcId="{7AB6A157-64E9-4D81-9833-FAE451DC0D42}" destId="{1F7FC119-6987-40EB-8001-305A11137E05}" srcOrd="2" destOrd="0" presId="urn:microsoft.com/office/officeart/2005/8/layout/orgChart1"/>
-    <dgm:cxn modelId="{5E2A6254-292E-449C-8957-CC5CC2AEAA24}" type="presParOf" srcId="{E3EE42CF-D199-4B2F-9916-D9A6DC26E629}" destId="{4AF66196-4C8B-4825-BFC3-868D03B09B18}" srcOrd="8" destOrd="0" presId="urn:microsoft.com/office/officeart/2005/8/layout/orgChart1"/>
-    <dgm:cxn modelId="{B569EC98-8A12-4263-8C9B-542A2B89A848}" type="presParOf" srcId="{E3EE42CF-D199-4B2F-9916-D9A6DC26E629}" destId="{EE690A25-BA09-42B6-848A-174BF124B8C1}" srcOrd="9" destOrd="0" presId="urn:microsoft.com/office/officeart/2005/8/layout/orgChart1"/>
-    <dgm:cxn modelId="{9E9947B3-475C-4788-B719-173BD763B849}" type="presParOf" srcId="{EE690A25-BA09-42B6-848A-174BF124B8C1}" destId="{A1397F2A-3E43-4EC8-AA0C-2DC3365A0CA9}" srcOrd="0" destOrd="0" presId="urn:microsoft.com/office/officeart/2005/8/layout/orgChart1"/>
-    <dgm:cxn modelId="{E6073CC4-D86F-42C2-86E5-611B7635A688}" type="presParOf" srcId="{A1397F2A-3E43-4EC8-AA0C-2DC3365A0CA9}" destId="{A72BFA18-AA44-465D-B487-0EEC216ED266}" srcOrd="0" destOrd="0" presId="urn:microsoft.com/office/officeart/2005/8/layout/orgChart1"/>
-    <dgm:cxn modelId="{4402F3A8-1159-43E3-89DF-6602A7E106CC}" type="presParOf" srcId="{A1397F2A-3E43-4EC8-AA0C-2DC3365A0CA9}" destId="{15E3A064-E8B6-4AEA-9E2F-4624CB630732}" srcOrd="1" destOrd="0" presId="urn:microsoft.com/office/officeart/2005/8/layout/orgChart1"/>
-    <dgm:cxn modelId="{13437628-8024-4C0B-9DB8-79E77EBBAA1D}" type="presParOf" srcId="{EE690A25-BA09-42B6-848A-174BF124B8C1}" destId="{8BEA7DAD-E1ED-4FA4-AF13-1C9E5388E386}" srcOrd="1" destOrd="0" presId="urn:microsoft.com/office/officeart/2005/8/layout/orgChart1"/>
-    <dgm:cxn modelId="{CF30C521-E1AD-44E4-8B03-2F56AA5559E3}" type="presParOf" srcId="{EE690A25-BA09-42B6-848A-174BF124B8C1}" destId="{5C726E7E-E2C9-495B-942D-2124E0350851}" srcOrd="2" destOrd="0" presId="urn:microsoft.com/office/officeart/2005/8/layout/orgChart1"/>
-    <dgm:cxn modelId="{C0B2347F-4E41-4D71-825E-5CE6E1B19929}" type="presParOf" srcId="{2200EC36-5029-4107-BD84-3E503E5CBC30}" destId="{119750EE-868C-477F-9F72-6B03D3AF92B7}" srcOrd="2" destOrd="0" presId="urn:microsoft.com/office/officeart/2005/8/layout/orgChart1"/>
-    <dgm:cxn modelId="{31863DA5-2026-43B6-9571-AC8BE872A702}" type="presParOf" srcId="{BDC995B5-9933-43D1-AF90-451B4793F615}" destId="{CF9EA050-E467-4B34-811C-09394D21E1DE}" srcOrd="2" destOrd="0" presId="urn:microsoft.com/office/officeart/2005/8/layout/orgChart1"/>
-    <dgm:cxn modelId="{8E1A332C-8706-4809-9B3C-D30CECA66E76}" type="presParOf" srcId="{BDC995B5-9933-43D1-AF90-451B4793F615}" destId="{18022E12-0F1E-4DCA-A0EF-5BDAB32E9F02}" srcOrd="3" destOrd="0" presId="urn:microsoft.com/office/officeart/2005/8/layout/orgChart1"/>
-    <dgm:cxn modelId="{E8583695-E8B6-460C-9451-FA5936A4CA57}" type="presParOf" srcId="{18022E12-0F1E-4DCA-A0EF-5BDAB32E9F02}" destId="{9E994452-F63A-463F-AE44-BC0F0287C866}" srcOrd="0" destOrd="0" presId="urn:microsoft.com/office/officeart/2005/8/layout/orgChart1"/>
-    <dgm:cxn modelId="{9210991F-B688-436F-B525-62F2B229354A}" type="presParOf" srcId="{9E994452-F63A-463F-AE44-BC0F0287C866}" destId="{2222A9AA-F608-4B49-B2C5-3FF0D126EFC9}" srcOrd="0" destOrd="0" presId="urn:microsoft.com/office/officeart/2005/8/layout/orgChart1"/>
-    <dgm:cxn modelId="{2872D0CF-857A-452A-A666-614BE07B34F8}" type="presParOf" srcId="{9E994452-F63A-463F-AE44-BC0F0287C866}" destId="{440FA66A-6B47-4851-8F83-04F248FF283C}" srcOrd="1" destOrd="0" presId="urn:microsoft.com/office/officeart/2005/8/layout/orgChart1"/>
-    <dgm:cxn modelId="{FEE3F4C1-0D26-4AE3-AAD3-C7335C17C836}" type="presParOf" srcId="{18022E12-0F1E-4DCA-A0EF-5BDAB32E9F02}" destId="{AD8B409A-62D7-43D2-A29C-AF71CDC877A9}" srcOrd="1" destOrd="0" presId="urn:microsoft.com/office/officeart/2005/8/layout/orgChart1"/>
-    <dgm:cxn modelId="{0FBADAF3-5225-40BD-922C-39D3F28475E4}" type="presParOf" srcId="{18022E12-0F1E-4DCA-A0EF-5BDAB32E9F02}" destId="{82270006-95D5-435B-BCB0-A7B573E89EA8}" srcOrd="2" destOrd="0" presId="urn:microsoft.com/office/officeart/2005/8/layout/orgChart1"/>
-    <dgm:cxn modelId="{3A331A38-1B24-4202-B677-AE08937DD756}" type="presParOf" srcId="{BDC995B5-9933-43D1-AF90-451B4793F615}" destId="{4A3F5B5D-6EDC-4D41-B6AF-A11C207DB9B0}" srcOrd="4" destOrd="0" presId="urn:microsoft.com/office/officeart/2005/8/layout/orgChart1"/>
-    <dgm:cxn modelId="{0BDC3B08-402E-4B1E-9FA1-7432717757E2}" type="presParOf" srcId="{BDC995B5-9933-43D1-AF90-451B4793F615}" destId="{80E10CB5-D14E-4A0E-BFE4-7AD9C91B2D76}" srcOrd="5" destOrd="0" presId="urn:microsoft.com/office/officeart/2005/8/layout/orgChart1"/>
-    <dgm:cxn modelId="{83D6CC95-FB6B-4338-A420-ACE1B29C04A6}" type="presParOf" srcId="{80E10CB5-D14E-4A0E-BFE4-7AD9C91B2D76}" destId="{ED8CCCA9-CBB9-438E-8118-8F776ACE86C4}" srcOrd="0" destOrd="0" presId="urn:microsoft.com/office/officeart/2005/8/layout/orgChart1"/>
-    <dgm:cxn modelId="{3CCE7968-0E6D-4B62-B02D-648B927C1A19}" type="presParOf" srcId="{ED8CCCA9-CBB9-438E-8118-8F776ACE86C4}" destId="{2D63C95C-582F-47E7-820B-94F3DA506757}" srcOrd="0" destOrd="0" presId="urn:microsoft.com/office/officeart/2005/8/layout/orgChart1"/>
-    <dgm:cxn modelId="{E920E2A5-721F-4900-AF09-90C503D2DD8E}" type="presParOf" srcId="{ED8CCCA9-CBB9-438E-8118-8F776ACE86C4}" destId="{9C758F59-C9FC-4DEC-A134-2013451E3721}" srcOrd="1" destOrd="0" presId="urn:microsoft.com/office/officeart/2005/8/layout/orgChart1"/>
-    <dgm:cxn modelId="{3E59FBEB-64AD-4A67-8F95-D5569F7B0BF7}" type="presParOf" srcId="{80E10CB5-D14E-4A0E-BFE4-7AD9C91B2D76}" destId="{A9F43165-21D2-4105-96EC-648C98BE7C68}" srcOrd="1" destOrd="0" presId="urn:microsoft.com/office/officeart/2005/8/layout/orgChart1"/>
-    <dgm:cxn modelId="{910B69B8-8791-4763-A269-4B41D65F0072}" type="presParOf" srcId="{A9F43165-21D2-4105-96EC-648C98BE7C68}" destId="{7F768AFA-2D38-4CAA-9595-4ED2DCEBEFC6}" srcOrd="0" destOrd="0" presId="urn:microsoft.com/office/officeart/2005/8/layout/orgChart1"/>
-    <dgm:cxn modelId="{A12AD5CF-F036-4A69-8400-75B51EE4B073}" type="presParOf" srcId="{A9F43165-21D2-4105-96EC-648C98BE7C68}" destId="{5995336D-816B-4065-820A-1E9C53884E62}" srcOrd="1" destOrd="0" presId="urn:microsoft.com/office/officeart/2005/8/layout/orgChart1"/>
-    <dgm:cxn modelId="{69A600EE-7659-491C-918F-7F21845969D7}" type="presParOf" srcId="{5995336D-816B-4065-820A-1E9C53884E62}" destId="{5480E653-4D22-4545-A841-95C0C80B041A}" srcOrd="0" destOrd="0" presId="urn:microsoft.com/office/officeart/2005/8/layout/orgChart1"/>
-    <dgm:cxn modelId="{EC3FDB30-5848-4D68-9A4F-6CE370BBDE0C}" type="presParOf" srcId="{5480E653-4D22-4545-A841-95C0C80B041A}" destId="{62A1DD23-FAC9-438D-825E-C63E12E7DA47}" srcOrd="0" destOrd="0" presId="urn:microsoft.com/office/officeart/2005/8/layout/orgChart1"/>
-    <dgm:cxn modelId="{368C7015-A24C-4715-A258-86050FC0A3A8}" type="presParOf" srcId="{5480E653-4D22-4545-A841-95C0C80B041A}" destId="{77F2DFD9-A287-4EAD-B03C-BE89BFA94779}" srcOrd="1" destOrd="0" presId="urn:microsoft.com/office/officeart/2005/8/layout/orgChart1"/>
-    <dgm:cxn modelId="{3E9CFA84-ECF6-4049-9096-007B01E778B7}" type="presParOf" srcId="{5995336D-816B-4065-820A-1E9C53884E62}" destId="{666494EF-2F9A-4959-B0EB-108503CF328B}" srcOrd="1" destOrd="0" presId="urn:microsoft.com/office/officeart/2005/8/layout/orgChart1"/>
-    <dgm:cxn modelId="{08242174-CCB4-4067-A1FC-34F28B9FFD90}" type="presParOf" srcId="{5995336D-816B-4065-820A-1E9C53884E62}" destId="{FBFEC063-CD18-4180-A305-66ABF8781D0C}" srcOrd="2" destOrd="0" presId="urn:microsoft.com/office/officeart/2005/8/layout/orgChart1"/>
-    <dgm:cxn modelId="{49006C6F-C2D6-41C3-A785-5E4E9CB2D377}" type="presParOf" srcId="{A9F43165-21D2-4105-96EC-648C98BE7C68}" destId="{F57BBD2D-F838-46EA-9E48-2B66469FF015}" srcOrd="2" destOrd="0" presId="urn:microsoft.com/office/officeart/2005/8/layout/orgChart1"/>
-    <dgm:cxn modelId="{07F980E6-B820-4595-B30B-B452247BE0A8}" type="presParOf" srcId="{A9F43165-21D2-4105-96EC-648C98BE7C68}" destId="{0865A688-1292-47DC-9A01-DF6117556627}" srcOrd="3" destOrd="0" presId="urn:microsoft.com/office/officeart/2005/8/layout/orgChart1"/>
-    <dgm:cxn modelId="{9584F980-8583-4C29-B80E-36498E5C4711}" type="presParOf" srcId="{0865A688-1292-47DC-9A01-DF6117556627}" destId="{3603A33B-21EA-4668-9610-3AE713180838}" srcOrd="0" destOrd="0" presId="urn:microsoft.com/office/officeart/2005/8/layout/orgChart1"/>
-    <dgm:cxn modelId="{044CA4AA-543D-424D-B978-2C86D9B90C26}" type="presParOf" srcId="{3603A33B-21EA-4668-9610-3AE713180838}" destId="{0AAB95F1-65E4-4307-8505-DA961D0850EC}" srcOrd="0" destOrd="0" presId="urn:microsoft.com/office/officeart/2005/8/layout/orgChart1"/>
-    <dgm:cxn modelId="{6B3EC0F0-1F10-4ED5-8035-D279FC18E44B}" type="presParOf" srcId="{3603A33B-21EA-4668-9610-3AE713180838}" destId="{FBEE7191-EE97-44BF-BFC9-51C9FAB9454C}" srcOrd="1" destOrd="0" presId="urn:microsoft.com/office/officeart/2005/8/layout/orgChart1"/>
-    <dgm:cxn modelId="{25BB65B2-45DE-4CE1-9FAB-E439B2FF4D03}" type="presParOf" srcId="{0865A688-1292-47DC-9A01-DF6117556627}" destId="{236AFA7C-184A-4D9F-8C4E-89A92C13516E}" srcOrd="1" destOrd="0" presId="urn:microsoft.com/office/officeart/2005/8/layout/orgChart1"/>
-    <dgm:cxn modelId="{B9BFE22F-CBC8-439F-B831-D8D8525DAC67}" type="presParOf" srcId="{0865A688-1292-47DC-9A01-DF6117556627}" destId="{22FB6E7F-8A94-417C-B381-6D29BAE51862}" srcOrd="2" destOrd="0" presId="urn:microsoft.com/office/officeart/2005/8/layout/orgChart1"/>
-    <dgm:cxn modelId="{CAAEB7E7-17B5-47A3-B028-9F0C98C28CC1}" type="presParOf" srcId="{80E10CB5-D14E-4A0E-BFE4-7AD9C91B2D76}" destId="{0F774EB6-B2E0-4434-A744-E51F2425C506}" srcOrd="2" destOrd="0" presId="urn:microsoft.com/office/officeart/2005/8/layout/orgChart1"/>
-    <dgm:cxn modelId="{BCF6F4B4-852F-4BC8-B3D1-C6901E59DC7F}" type="presParOf" srcId="{BDC995B5-9933-43D1-AF90-451B4793F615}" destId="{9F273112-DA52-4838-B68F-E6590F52D9B1}" srcOrd="6" destOrd="0" presId="urn:microsoft.com/office/officeart/2005/8/layout/orgChart1"/>
-    <dgm:cxn modelId="{1014DA6A-B5E7-47D9-8C68-FB545472D6E3}" type="presParOf" srcId="{BDC995B5-9933-43D1-AF90-451B4793F615}" destId="{3E709E9C-6A66-4721-BF07-32477D72F1E0}" srcOrd="7" destOrd="0" presId="urn:microsoft.com/office/officeart/2005/8/layout/orgChart1"/>
-    <dgm:cxn modelId="{96C0C8BE-B13B-4228-9AF5-3705A345FC41}" type="presParOf" srcId="{3E709E9C-6A66-4721-BF07-32477D72F1E0}" destId="{A61F155C-6656-4304-9135-B986C274E84C}" srcOrd="0" destOrd="0" presId="urn:microsoft.com/office/officeart/2005/8/layout/orgChart1"/>
-    <dgm:cxn modelId="{7D18B4D9-5051-44FE-94E5-A10B533EFC88}" type="presParOf" srcId="{A61F155C-6656-4304-9135-B986C274E84C}" destId="{489837F3-F773-4826-A238-0DF923248C7C}" srcOrd="0" destOrd="0" presId="urn:microsoft.com/office/officeart/2005/8/layout/orgChart1"/>
-    <dgm:cxn modelId="{5C651394-DD0F-4BBA-B055-F53E0F1B1E37}" type="presParOf" srcId="{A61F155C-6656-4304-9135-B986C274E84C}" destId="{0F9E84A7-E830-4CA5-AF81-3585A1FE7CAC}" srcOrd="1" destOrd="0" presId="urn:microsoft.com/office/officeart/2005/8/layout/orgChart1"/>
-    <dgm:cxn modelId="{CFBF574C-B30F-45CA-93E8-851ACFAB4541}" type="presParOf" srcId="{3E709E9C-6A66-4721-BF07-32477D72F1E0}" destId="{B8D304A9-E570-467A-B621-4C496CEEEB2F}" srcOrd="1" destOrd="0" presId="urn:microsoft.com/office/officeart/2005/8/layout/orgChart1"/>
-    <dgm:cxn modelId="{41BF3764-8368-4AFE-950C-DA803EC439D7}" type="presParOf" srcId="{B8D304A9-E570-467A-B621-4C496CEEEB2F}" destId="{978E6762-30B7-4938-9517-415CE4209186}" srcOrd="0" destOrd="0" presId="urn:microsoft.com/office/officeart/2005/8/layout/orgChart1"/>
-    <dgm:cxn modelId="{B5121245-9CD9-452D-9B02-2FF3F92A7C4E}" type="presParOf" srcId="{B8D304A9-E570-467A-B621-4C496CEEEB2F}" destId="{B0F305ED-8F7B-4639-BF10-F200FDECA962}" srcOrd="1" destOrd="0" presId="urn:microsoft.com/office/officeart/2005/8/layout/orgChart1"/>
-    <dgm:cxn modelId="{D86B1DB4-81CF-4AE9-B505-98BF776FEEF9}" type="presParOf" srcId="{B0F305ED-8F7B-4639-BF10-F200FDECA962}" destId="{0EBD8211-E1CA-4F00-A6B9-D40E514992A9}" srcOrd="0" destOrd="0" presId="urn:microsoft.com/office/officeart/2005/8/layout/orgChart1"/>
-    <dgm:cxn modelId="{17526D8F-D219-425E-A91C-D619E018C7A4}" type="presParOf" srcId="{0EBD8211-E1CA-4F00-A6B9-D40E514992A9}" destId="{2ECDE611-8E19-4A45-BDC8-B8F1C8FCB669}" srcOrd="0" destOrd="0" presId="urn:microsoft.com/office/officeart/2005/8/layout/orgChart1"/>
-    <dgm:cxn modelId="{0EF9A4F4-F897-4F75-B317-20F5C2CC027F}" type="presParOf" srcId="{0EBD8211-E1CA-4F00-A6B9-D40E514992A9}" destId="{156E15A0-0874-45DF-956C-F8F8B3AAC131}" srcOrd="1" destOrd="0" presId="urn:microsoft.com/office/officeart/2005/8/layout/orgChart1"/>
-    <dgm:cxn modelId="{7433FF40-FD2E-4171-98BF-FD366C9CD3A2}" type="presParOf" srcId="{B0F305ED-8F7B-4639-BF10-F200FDECA962}" destId="{BA86B6AB-3778-41C1-9965-9229BAF707CD}" srcOrd="1" destOrd="0" presId="urn:microsoft.com/office/officeart/2005/8/layout/orgChart1"/>
-    <dgm:cxn modelId="{5B1139B5-ED4B-4F12-AC8C-4FB0C09510FA}" type="presParOf" srcId="{B0F305ED-8F7B-4639-BF10-F200FDECA962}" destId="{93C6DF48-D5A2-445A-808E-6859AA6AE2AE}" srcOrd="2" destOrd="0" presId="urn:microsoft.com/office/officeart/2005/8/layout/orgChart1"/>
-    <dgm:cxn modelId="{8CD0E2C7-968D-4EF3-BA34-ED723D6D659C}" type="presParOf" srcId="{B8D304A9-E570-467A-B621-4C496CEEEB2F}" destId="{162DC094-96D5-4019-A9CE-4E4670C5DF38}" srcOrd="2" destOrd="0" presId="urn:microsoft.com/office/officeart/2005/8/layout/orgChart1"/>
-    <dgm:cxn modelId="{3F2D3C40-387F-498B-869C-61573D498CA2}" type="presParOf" srcId="{B8D304A9-E570-467A-B621-4C496CEEEB2F}" destId="{47593EDB-CC74-45D3-81E2-EFFE166D99FD}" srcOrd="3" destOrd="0" presId="urn:microsoft.com/office/officeart/2005/8/layout/orgChart1"/>
-    <dgm:cxn modelId="{DDC6F069-02D9-4B93-94C7-678D8563A3C3}" type="presParOf" srcId="{47593EDB-CC74-45D3-81E2-EFFE166D99FD}" destId="{623A8DE1-6013-4CFB-ADFE-9BF0ED20FBA3}" srcOrd="0" destOrd="0" presId="urn:microsoft.com/office/officeart/2005/8/layout/orgChart1"/>
-    <dgm:cxn modelId="{67B5EED1-F5EA-4015-9342-117BE062C789}" type="presParOf" srcId="{623A8DE1-6013-4CFB-ADFE-9BF0ED20FBA3}" destId="{8F35D268-BFEA-437A-840C-CD4ED92830F2}" srcOrd="0" destOrd="0" presId="urn:microsoft.com/office/officeart/2005/8/layout/orgChart1"/>
-    <dgm:cxn modelId="{EA4B6E10-1406-4878-810C-72F694DA35BE}" type="presParOf" srcId="{623A8DE1-6013-4CFB-ADFE-9BF0ED20FBA3}" destId="{AFB20C31-ED9C-45CD-BBAD-7DBD65E499CE}" srcOrd="1" destOrd="0" presId="urn:microsoft.com/office/officeart/2005/8/layout/orgChart1"/>
-    <dgm:cxn modelId="{47AF266A-9EBB-4C5E-8B4E-2DDEC952010D}" type="presParOf" srcId="{47593EDB-CC74-45D3-81E2-EFFE166D99FD}" destId="{E78B8E7B-A536-4A1B-878F-E1ED736C5FA0}" srcOrd="1" destOrd="0" presId="urn:microsoft.com/office/officeart/2005/8/layout/orgChart1"/>
-    <dgm:cxn modelId="{3166F911-9053-4391-88FA-3E947DA24096}" type="presParOf" srcId="{47593EDB-CC74-45D3-81E2-EFFE166D99FD}" destId="{21A6C825-99BF-4508-B6FE-0E2B7349566B}" srcOrd="2" destOrd="0" presId="urn:microsoft.com/office/officeart/2005/8/layout/orgChart1"/>
-    <dgm:cxn modelId="{FB2C422F-E652-419A-B4BF-665F41C1A4B8}" type="presParOf" srcId="{B8D304A9-E570-467A-B621-4C496CEEEB2F}" destId="{9CC8FF6D-18B9-4CEC-A9DD-6EDEC35B9ED6}" srcOrd="4" destOrd="0" presId="urn:microsoft.com/office/officeart/2005/8/layout/orgChart1"/>
-    <dgm:cxn modelId="{10822C65-D49D-40E4-90E3-F14E3B4ACEC9}" type="presParOf" srcId="{B8D304A9-E570-467A-B621-4C496CEEEB2F}" destId="{A16032D7-1C2A-4D78-BBFA-B0974FD57B41}" srcOrd="5" destOrd="0" presId="urn:microsoft.com/office/officeart/2005/8/layout/orgChart1"/>
-    <dgm:cxn modelId="{8C7BA60E-F6CA-4F45-833C-6EFEE5DC1AA8}" type="presParOf" srcId="{A16032D7-1C2A-4D78-BBFA-B0974FD57B41}" destId="{F23A1EFC-C8B4-43DA-B802-EDD31C6E7C34}" srcOrd="0" destOrd="0" presId="urn:microsoft.com/office/officeart/2005/8/layout/orgChart1"/>
-    <dgm:cxn modelId="{6840876A-2C9A-4532-9842-6B2B90D1F50F}" type="presParOf" srcId="{F23A1EFC-C8B4-43DA-B802-EDD31C6E7C34}" destId="{0293DDDC-83D1-43FC-8E29-E9BF5FEB2530}" srcOrd="0" destOrd="0" presId="urn:microsoft.com/office/officeart/2005/8/layout/orgChart1"/>
-    <dgm:cxn modelId="{5B965684-21D5-4D0A-A620-8614AEFE9CD6}" type="presParOf" srcId="{F23A1EFC-C8B4-43DA-B802-EDD31C6E7C34}" destId="{85E4C4D6-4066-43EA-AA25-C3FEBFE6B0F1}" srcOrd="1" destOrd="0" presId="urn:microsoft.com/office/officeart/2005/8/layout/orgChart1"/>
-    <dgm:cxn modelId="{FE761165-C02C-42EA-9233-328F1224CF17}" type="presParOf" srcId="{A16032D7-1C2A-4D78-BBFA-B0974FD57B41}" destId="{0B3E4B89-6B55-4897-B474-359445D0B46A}" srcOrd="1" destOrd="0" presId="urn:microsoft.com/office/officeart/2005/8/layout/orgChart1"/>
-    <dgm:cxn modelId="{F34EC1AB-4C5C-4DFB-9008-703BF09A5BBE}" type="presParOf" srcId="{A16032D7-1C2A-4D78-BBFA-B0974FD57B41}" destId="{6216F011-2FA7-45A5-92B5-60132F19DC79}" srcOrd="2" destOrd="0" presId="urn:microsoft.com/office/officeart/2005/8/layout/orgChart1"/>
-    <dgm:cxn modelId="{2C329C9A-C628-4067-8763-14A7AF3E3699}" type="presParOf" srcId="{B8D304A9-E570-467A-B621-4C496CEEEB2F}" destId="{D0A4D911-C634-4A89-81CC-C06593262E52}" srcOrd="6" destOrd="0" presId="urn:microsoft.com/office/officeart/2005/8/layout/orgChart1"/>
-    <dgm:cxn modelId="{EC8D76BF-9562-42F9-9042-CB3B1A28156D}" type="presParOf" srcId="{B8D304A9-E570-467A-B621-4C496CEEEB2F}" destId="{2D40998C-A0BE-4321-819E-3AAC293BD492}" srcOrd="7" destOrd="0" presId="urn:microsoft.com/office/officeart/2005/8/layout/orgChart1"/>
-    <dgm:cxn modelId="{83365221-DD0B-4BE7-A528-978935FD9A88}" type="presParOf" srcId="{2D40998C-A0BE-4321-819E-3AAC293BD492}" destId="{6AC74B1C-A911-47B0-BEEA-48F37B4122F2}" srcOrd="0" destOrd="0" presId="urn:microsoft.com/office/officeart/2005/8/layout/orgChart1"/>
-    <dgm:cxn modelId="{8A3031D9-A3BA-4DCB-ADDB-E7680BBAA3C7}" type="presParOf" srcId="{6AC74B1C-A911-47B0-BEEA-48F37B4122F2}" destId="{572C4FE1-124B-47B0-9958-B463F10031F1}" srcOrd="0" destOrd="0" presId="urn:microsoft.com/office/officeart/2005/8/layout/orgChart1"/>
-    <dgm:cxn modelId="{830C4B2B-71F9-4025-8A34-DD70DFFD685E}" type="presParOf" srcId="{6AC74B1C-A911-47B0-BEEA-48F37B4122F2}" destId="{922EF28C-3524-45E0-8905-D3C5D9D654C1}" srcOrd="1" destOrd="0" presId="urn:microsoft.com/office/officeart/2005/8/layout/orgChart1"/>
-    <dgm:cxn modelId="{E0CB132F-FDE3-4685-A9C5-01E26B2F5C11}" type="presParOf" srcId="{2D40998C-A0BE-4321-819E-3AAC293BD492}" destId="{4B322699-358C-489A-B5B9-1C4DB87A3663}" srcOrd="1" destOrd="0" presId="urn:microsoft.com/office/officeart/2005/8/layout/orgChart1"/>
-    <dgm:cxn modelId="{1EEACF02-CADD-4F28-B4A4-8F4705B5143B}" type="presParOf" srcId="{2D40998C-A0BE-4321-819E-3AAC293BD492}" destId="{BACE2E62-F4CB-4B3C-B502-476C56D77EFE}" srcOrd="2" destOrd="0" presId="urn:microsoft.com/office/officeart/2005/8/layout/orgChart1"/>
-    <dgm:cxn modelId="{1C5A72CD-7A63-47E9-B341-FE3D6A6F9A16}" type="presParOf" srcId="{B8D304A9-E570-467A-B621-4C496CEEEB2F}" destId="{91EA9E65-93CB-4ED7-A97E-E55984D91FF3}" srcOrd="8" destOrd="0" presId="urn:microsoft.com/office/officeart/2005/8/layout/orgChart1"/>
-    <dgm:cxn modelId="{CE6038CE-06F0-495F-8E7A-5BD16A2E29D2}" type="presParOf" srcId="{B8D304A9-E570-467A-B621-4C496CEEEB2F}" destId="{2A656BA0-BF5F-4346-9F2B-B03682B89C30}" srcOrd="9" destOrd="0" presId="urn:microsoft.com/office/officeart/2005/8/layout/orgChart1"/>
-    <dgm:cxn modelId="{2675CD38-01A3-4A9F-8D1A-4712A782E35E}" type="presParOf" srcId="{2A656BA0-BF5F-4346-9F2B-B03682B89C30}" destId="{1738677F-7C3A-4964-BA22-B1A0E46B278C}" srcOrd="0" destOrd="0" presId="urn:microsoft.com/office/officeart/2005/8/layout/orgChart1"/>
-    <dgm:cxn modelId="{5933C493-F628-442B-B111-D8C0F00075AA}" type="presParOf" srcId="{1738677F-7C3A-4964-BA22-B1A0E46B278C}" destId="{91893EE7-6222-401C-996A-742C7196C6E2}" srcOrd="0" destOrd="0" presId="urn:microsoft.com/office/officeart/2005/8/layout/orgChart1"/>
-    <dgm:cxn modelId="{BD62FD6E-AD6C-432A-A0B5-EDE1CE126728}" type="presParOf" srcId="{1738677F-7C3A-4964-BA22-B1A0E46B278C}" destId="{18D21AC2-4D84-43C6-BDDF-7ED11EFE5F77}" srcOrd="1" destOrd="0" presId="urn:microsoft.com/office/officeart/2005/8/layout/orgChart1"/>
-    <dgm:cxn modelId="{42109F55-6E4A-4B01-BCEA-E4938478CF16}" type="presParOf" srcId="{2A656BA0-BF5F-4346-9F2B-B03682B89C30}" destId="{A414FFD2-7257-4221-A5FC-C7C503D2A5E6}" srcOrd="1" destOrd="0" presId="urn:microsoft.com/office/officeart/2005/8/layout/orgChart1"/>
-    <dgm:cxn modelId="{55334810-33F9-4427-93A3-A62984DDE382}" type="presParOf" srcId="{2A656BA0-BF5F-4346-9F2B-B03682B89C30}" destId="{05A7A012-5B97-47D5-8716-AF0B1355A69A}" srcOrd="2" destOrd="0" presId="urn:microsoft.com/office/officeart/2005/8/layout/orgChart1"/>
-    <dgm:cxn modelId="{1F4451F0-E286-47C4-8BF9-F9E3AF89B536}" type="presParOf" srcId="{3E709E9C-6A66-4721-BF07-32477D72F1E0}" destId="{326048FE-E931-45C3-AD6E-0863E9A9051C}" srcOrd="2" destOrd="0" presId="urn:microsoft.com/office/officeart/2005/8/layout/orgChart1"/>
-    <dgm:cxn modelId="{7DBC7CE5-ACE0-47EE-A28F-E0569C44DE6C}" type="presParOf" srcId="{8AA4F1C3-8A64-46E0-A692-5F9B601D37E4}" destId="{C378DC10-075D-4709-8B65-CCA55A199BCF}" srcOrd="2" destOrd="0" presId="urn:microsoft.com/office/officeart/2005/8/layout/orgChart1"/>
+    <dgm:cxn modelId="{BCF49E42-FBC4-482A-B259-208AD89C6D63}" type="presOf" srcId="{CDB99036-8E96-4E35-8817-2690346B5878}" destId="{18D21AC2-4D84-43C6-BDDF-7ED11EFE5F77}" srcOrd="1" destOrd="0" presId="urn:microsoft.com/office/officeart/2005/8/layout/orgChart1"/>
+    <dgm:cxn modelId="{964AECA5-6443-4A0B-AEC1-544EE341BB38}" type="presOf" srcId="{C8E3DDE2-18F4-4A52-971B-00DF1A10C5A8}" destId="{7F768AFA-2D38-4CAA-9595-4ED2DCEBEFC6}" srcOrd="0" destOrd="0" presId="urn:microsoft.com/office/officeart/2005/8/layout/orgChart1"/>
+    <dgm:cxn modelId="{E33EEBB0-63D9-4E94-A8B0-50AD52D4169F}" type="presOf" srcId="{8574E1B1-E72F-44B8-A094-C6E56F132127}" destId="{14188B6C-605E-4F58-9CF0-4C536BE8E90A}" srcOrd="0" destOrd="0" presId="urn:microsoft.com/office/officeart/2005/8/layout/orgChart1"/>
+    <dgm:cxn modelId="{FCCEA604-0518-4127-8C34-25DE638F47E2}" type="presOf" srcId="{2AA7A521-664A-457D-89FB-B390F3B46E34}" destId="{7907BE6B-BD29-47EA-BCB7-B53B4A4F8810}" srcOrd="0" destOrd="0" presId="urn:microsoft.com/office/officeart/2005/8/layout/orgChart1"/>
+    <dgm:cxn modelId="{2D2A5644-2ED9-4E73-9B34-918523CC2210}" type="presOf" srcId="{38C5699C-E808-43EA-9E64-7654F9992BDC}" destId="{07C33F62-259D-4E1D-8FA9-EE5B2AC2F84F}" srcOrd="1" destOrd="0" presId="urn:microsoft.com/office/officeart/2005/8/layout/orgChart1"/>
+    <dgm:cxn modelId="{E6299217-43B6-43B6-84AC-CF35064676E3}" type="presOf" srcId="{A661DFE5-C997-4EF1-9FE7-0883CB8B5ED1}" destId="{0293DDDC-83D1-43FC-8E29-E9BF5FEB2530}" srcOrd="0" destOrd="0" presId="urn:microsoft.com/office/officeart/2005/8/layout/orgChart1"/>
+    <dgm:cxn modelId="{24D58425-4425-4FC2-9C8D-549B6844E663}" type="presParOf" srcId="{314F4065-E841-4B4A-B85C-BF754E4965FB}" destId="{8AA4F1C3-8A64-46E0-A692-5F9B601D37E4}" srcOrd="0" destOrd="0" presId="urn:microsoft.com/office/officeart/2005/8/layout/orgChart1"/>
+    <dgm:cxn modelId="{55F5A941-3B9D-489B-A196-29BF0A198328}" type="presParOf" srcId="{8AA4F1C3-8A64-46E0-A692-5F9B601D37E4}" destId="{D541BEC1-BC39-4A35-8EAE-5C10957E5AD3}" srcOrd="0" destOrd="0" presId="urn:microsoft.com/office/officeart/2005/8/layout/orgChart1"/>
+    <dgm:cxn modelId="{364314CB-2956-48B4-B54B-8D3C7ED69303}" type="presParOf" srcId="{D541BEC1-BC39-4A35-8EAE-5C10957E5AD3}" destId="{8EC8479F-04FB-4941-B2B0-179EBF42BBCB}" srcOrd="0" destOrd="0" presId="urn:microsoft.com/office/officeart/2005/8/layout/orgChart1"/>
+    <dgm:cxn modelId="{074D47EA-C483-4FB1-89B1-DBC255B3FC47}" type="presParOf" srcId="{D541BEC1-BC39-4A35-8EAE-5C10957E5AD3}" destId="{639FC796-9021-40A8-9180-E76508732133}" srcOrd="1" destOrd="0" presId="urn:microsoft.com/office/officeart/2005/8/layout/orgChart1"/>
+    <dgm:cxn modelId="{7F3A206D-3A67-4F54-BD2B-5E2C52AC14F7}" type="presParOf" srcId="{8AA4F1C3-8A64-46E0-A692-5F9B601D37E4}" destId="{BDC995B5-9933-43D1-AF90-451B4793F615}" srcOrd="1" destOrd="0" presId="urn:microsoft.com/office/officeart/2005/8/layout/orgChart1"/>
+    <dgm:cxn modelId="{E4DF4F7E-81DB-47A3-BB3A-D833127BDF88}" type="presParOf" srcId="{BDC995B5-9933-43D1-AF90-451B4793F615}" destId="{BD3F8A4E-02CE-4791-A731-C587FF17FCA9}" srcOrd="0" destOrd="0" presId="urn:microsoft.com/office/officeart/2005/8/layout/orgChart1"/>
+    <dgm:cxn modelId="{D8F655DB-3F16-489A-850E-001A46806911}" type="presParOf" srcId="{BDC995B5-9933-43D1-AF90-451B4793F615}" destId="{2200EC36-5029-4107-BD84-3E503E5CBC30}" srcOrd="1" destOrd="0" presId="urn:microsoft.com/office/officeart/2005/8/layout/orgChart1"/>
+    <dgm:cxn modelId="{AFBBFF0B-C9B0-441F-8947-2C11B5BE5736}" type="presParOf" srcId="{2200EC36-5029-4107-BD84-3E503E5CBC30}" destId="{5CF11921-900A-4491-B59A-B33EAC23CE40}" srcOrd="0" destOrd="0" presId="urn:microsoft.com/office/officeart/2005/8/layout/orgChart1"/>
+    <dgm:cxn modelId="{D6B4E24E-BAB4-4483-9B0D-64CACFC44E37}" type="presParOf" srcId="{5CF11921-900A-4491-B59A-B33EAC23CE40}" destId="{7907BE6B-BD29-47EA-BCB7-B53B4A4F8810}" srcOrd="0" destOrd="0" presId="urn:microsoft.com/office/officeart/2005/8/layout/orgChart1"/>
+    <dgm:cxn modelId="{99947D1A-8E5C-4D45-82AE-6F8D0E242881}" type="presParOf" srcId="{5CF11921-900A-4491-B59A-B33EAC23CE40}" destId="{486B2A97-80F0-4366-9004-80834ED4A0DC}" srcOrd="1" destOrd="0" presId="urn:microsoft.com/office/officeart/2005/8/layout/orgChart1"/>
+    <dgm:cxn modelId="{22090BB8-894C-490C-A1B4-E9B201C2348F}" type="presParOf" srcId="{2200EC36-5029-4107-BD84-3E503E5CBC30}" destId="{E3EE42CF-D199-4B2F-9916-D9A6DC26E629}" srcOrd="1" destOrd="0" presId="urn:microsoft.com/office/officeart/2005/8/layout/orgChart1"/>
+    <dgm:cxn modelId="{5D71FB5C-165E-4230-AB3E-17AFB74807F6}" type="presParOf" srcId="{E3EE42CF-D199-4B2F-9916-D9A6DC26E629}" destId="{14188B6C-605E-4F58-9CF0-4C536BE8E90A}" srcOrd="0" destOrd="0" presId="urn:microsoft.com/office/officeart/2005/8/layout/orgChart1"/>
+    <dgm:cxn modelId="{F1CBA32D-ACE6-40D9-B4C6-E6B3C94B984A}" type="presParOf" srcId="{E3EE42CF-D199-4B2F-9916-D9A6DC26E629}" destId="{003CA6A6-1446-4A54-A788-A64BEEC9479B}" srcOrd="1" destOrd="0" presId="urn:microsoft.com/office/officeart/2005/8/layout/orgChart1"/>
+    <dgm:cxn modelId="{F7FE8A92-1FA4-4CCF-BBFB-ED05A55E5896}" type="presParOf" srcId="{003CA6A6-1446-4A54-A788-A64BEEC9479B}" destId="{07CEA23B-2EF7-4A94-9ACC-303FC74A1C29}" srcOrd="0" destOrd="0" presId="urn:microsoft.com/office/officeart/2005/8/layout/orgChart1"/>
+    <dgm:cxn modelId="{74AC1253-4457-4AF9-B294-F0B37E4EF8FD}" type="presParOf" srcId="{07CEA23B-2EF7-4A94-9ACC-303FC74A1C29}" destId="{613AEB90-9E67-4A14-A2D4-212A2E987D61}" srcOrd="0" destOrd="0" presId="urn:microsoft.com/office/officeart/2005/8/layout/orgChart1"/>
+    <dgm:cxn modelId="{0F7202B3-CE39-4D25-9CD1-B19F117342FA}" type="presParOf" srcId="{07CEA23B-2EF7-4A94-9ACC-303FC74A1C29}" destId="{3BFB47D7-36C9-4EEB-BD6B-6B41F9D89386}" srcOrd="1" destOrd="0" presId="urn:microsoft.com/office/officeart/2005/8/layout/orgChart1"/>
+    <dgm:cxn modelId="{61ABA376-96E8-42EA-8497-0C5046F31E55}" type="presParOf" srcId="{003CA6A6-1446-4A54-A788-A64BEEC9479B}" destId="{2ECEA1EE-705A-411E-B04E-BBF01A7832FA}" srcOrd="1" destOrd="0" presId="urn:microsoft.com/office/officeart/2005/8/layout/orgChart1"/>
+    <dgm:cxn modelId="{0005D9BD-EBA7-4BA8-A8AD-D2AF94680CF0}" type="presParOf" srcId="{003CA6A6-1446-4A54-A788-A64BEEC9479B}" destId="{E7F2BEE6-7AD2-4E9F-8B7E-AC75B67AD70A}" srcOrd="2" destOrd="0" presId="urn:microsoft.com/office/officeart/2005/8/layout/orgChart1"/>
+    <dgm:cxn modelId="{E528B6F3-CDF3-4FA2-8FFC-86FAEAE25052}" type="presParOf" srcId="{E3EE42CF-D199-4B2F-9916-D9A6DC26E629}" destId="{512BFB34-D1B6-41C7-9255-38EDB863C487}" srcOrd="2" destOrd="0" presId="urn:microsoft.com/office/officeart/2005/8/layout/orgChart1"/>
+    <dgm:cxn modelId="{3F4CBB40-E660-4ADC-90A5-9B6B7CB6F038}" type="presParOf" srcId="{E3EE42CF-D199-4B2F-9916-D9A6DC26E629}" destId="{3E92AFEB-7B6F-4B91-BF63-FAEAAB6A58F8}" srcOrd="3" destOrd="0" presId="urn:microsoft.com/office/officeart/2005/8/layout/orgChart1"/>
+    <dgm:cxn modelId="{10025142-2DFF-4D8D-A6FF-0A56B753360F}" type="presParOf" srcId="{3E92AFEB-7B6F-4B91-BF63-FAEAAB6A58F8}" destId="{3B0ED4DF-EA8A-4F48-B3A0-113A6EEC6EAF}" srcOrd="0" destOrd="0" presId="urn:microsoft.com/office/officeart/2005/8/layout/orgChart1"/>
+    <dgm:cxn modelId="{2A4CE9E1-CC98-4E6C-AE04-B95641F55E7E}" type="presParOf" srcId="{3B0ED4DF-EA8A-4F48-B3A0-113A6EEC6EAF}" destId="{4E22A71B-EC3D-4DC9-9B4B-F6291C67E0A9}" srcOrd="0" destOrd="0" presId="urn:microsoft.com/office/officeart/2005/8/layout/orgChart1"/>
+    <dgm:cxn modelId="{8D140731-49D5-4624-B72D-9FE1520FE69E}" type="presParOf" srcId="{3B0ED4DF-EA8A-4F48-B3A0-113A6EEC6EAF}" destId="{07C873EF-84B4-49BC-BDF8-0C91AC187843}" srcOrd="1" destOrd="0" presId="urn:microsoft.com/office/officeart/2005/8/layout/orgChart1"/>
+    <dgm:cxn modelId="{7E77638F-3C29-421E-8158-F201B12C4BEB}" type="presParOf" srcId="{3E92AFEB-7B6F-4B91-BF63-FAEAAB6A58F8}" destId="{98497DAA-6576-434F-A3EF-59EF541A335A}" srcOrd="1" destOrd="0" presId="urn:microsoft.com/office/officeart/2005/8/layout/orgChart1"/>
+    <dgm:cxn modelId="{B7BB57AD-9017-4F27-BE3E-D0D386CC2917}" type="presParOf" srcId="{3E92AFEB-7B6F-4B91-BF63-FAEAAB6A58F8}" destId="{26907541-EDBF-4BA9-B0E4-35C96E5870D0}" srcOrd="2" destOrd="0" presId="urn:microsoft.com/office/officeart/2005/8/layout/orgChart1"/>
+    <dgm:cxn modelId="{3566DECB-3E70-47CE-9E43-87DD8AF26312}" type="presParOf" srcId="{E3EE42CF-D199-4B2F-9916-D9A6DC26E629}" destId="{301DF4FD-12FA-4E65-9E89-6505DFE48CFB}" srcOrd="4" destOrd="0" presId="urn:microsoft.com/office/officeart/2005/8/layout/orgChart1"/>
+    <dgm:cxn modelId="{2EE46D57-A635-4D25-8581-1BD4D2FAEEA4}" type="presParOf" srcId="{E3EE42CF-D199-4B2F-9916-D9A6DC26E629}" destId="{AE445697-F196-446C-9389-05E37885D875}" srcOrd="5" destOrd="0" presId="urn:microsoft.com/office/officeart/2005/8/layout/orgChart1"/>
+    <dgm:cxn modelId="{13163BE9-88CB-407C-999C-86CDF5A653F7}" type="presParOf" srcId="{AE445697-F196-446C-9389-05E37885D875}" destId="{EC742D30-3143-4B39-8664-FFE0825A72CF}" srcOrd="0" destOrd="0" presId="urn:microsoft.com/office/officeart/2005/8/layout/orgChart1"/>
+    <dgm:cxn modelId="{205245DE-D21C-48C4-B6B1-A38CCE237846}" type="presParOf" srcId="{EC742D30-3143-4B39-8664-FFE0825A72CF}" destId="{FB86D392-E9D6-4242-9C67-BF5CC8278870}" srcOrd="0" destOrd="0" presId="urn:microsoft.com/office/officeart/2005/8/layout/orgChart1"/>
+    <dgm:cxn modelId="{2ABFC4F8-7645-4589-9D98-7A4A576297C9}" type="presParOf" srcId="{EC742D30-3143-4B39-8664-FFE0825A72CF}" destId="{07C33F62-259D-4E1D-8FA9-EE5B2AC2F84F}" srcOrd="1" destOrd="0" presId="urn:microsoft.com/office/officeart/2005/8/layout/orgChart1"/>
+    <dgm:cxn modelId="{A616C0B0-8F4E-448A-A913-598CDD0B9F4B}" type="presParOf" srcId="{AE445697-F196-446C-9389-05E37885D875}" destId="{1B77863B-A0E6-4EC9-80AC-2F535B1794D9}" srcOrd="1" destOrd="0" presId="urn:microsoft.com/office/officeart/2005/8/layout/orgChart1"/>
+    <dgm:cxn modelId="{92833E76-2EF8-47CE-8396-84D475E14C9E}" type="presParOf" srcId="{AE445697-F196-446C-9389-05E37885D875}" destId="{660EE785-12EE-49B5-8718-8318D9E11604}" srcOrd="2" destOrd="0" presId="urn:microsoft.com/office/officeart/2005/8/layout/orgChart1"/>
+    <dgm:cxn modelId="{8DEA5C81-FBBA-4947-8BA6-0A53D7D885EF}" type="presParOf" srcId="{E3EE42CF-D199-4B2F-9916-D9A6DC26E629}" destId="{D31D91AD-DE0F-4D24-9092-6D9BBDAE0178}" srcOrd="6" destOrd="0" presId="urn:microsoft.com/office/officeart/2005/8/layout/orgChart1"/>
+    <dgm:cxn modelId="{A003E2B0-5A47-4DE3-8617-8E5D4380B0AB}" type="presParOf" srcId="{E3EE42CF-D199-4B2F-9916-D9A6DC26E629}" destId="{7AB6A157-64E9-4D81-9833-FAE451DC0D42}" srcOrd="7" destOrd="0" presId="urn:microsoft.com/office/officeart/2005/8/layout/orgChart1"/>
+    <dgm:cxn modelId="{EC8947F9-430D-4855-BCBD-95FE104EB043}" type="presParOf" srcId="{7AB6A157-64E9-4D81-9833-FAE451DC0D42}" destId="{E037FF39-487A-476B-B751-C3288D1DAB17}" srcOrd="0" destOrd="0" presId="urn:microsoft.com/office/officeart/2005/8/layout/orgChart1"/>
+    <dgm:cxn modelId="{8148B2E7-DA72-4987-AB4C-F49ECD45F43F}" type="presParOf" srcId="{E037FF39-487A-476B-B751-C3288D1DAB17}" destId="{C56B4C42-4512-4C88-8306-2DD5C4A02618}" srcOrd="0" destOrd="0" presId="urn:microsoft.com/office/officeart/2005/8/layout/orgChart1"/>
+    <dgm:cxn modelId="{C7D2BC8E-A014-45F2-A190-F6C52657B544}" type="presParOf" srcId="{E037FF39-487A-476B-B751-C3288D1DAB17}" destId="{446A58AC-C3D4-4DBE-B212-ED1EAC55676E}" srcOrd="1" destOrd="0" presId="urn:microsoft.com/office/officeart/2005/8/layout/orgChart1"/>
+    <dgm:cxn modelId="{FAEB09F5-CE4A-4E98-962D-CC05EF2B05C3}" type="presParOf" srcId="{7AB6A157-64E9-4D81-9833-FAE451DC0D42}" destId="{83C38A32-F700-4389-BD98-5CA363C1D95D}" srcOrd="1" destOrd="0" presId="urn:microsoft.com/office/officeart/2005/8/layout/orgChart1"/>
+    <dgm:cxn modelId="{A08E42FB-0368-436E-B038-1536D4E4F74E}" type="presParOf" srcId="{7AB6A157-64E9-4D81-9833-FAE451DC0D42}" destId="{1F7FC119-6987-40EB-8001-305A11137E05}" srcOrd="2" destOrd="0" presId="urn:microsoft.com/office/officeart/2005/8/layout/orgChart1"/>
+    <dgm:cxn modelId="{E3D9B1D9-4750-488A-8C53-CDCFFFE21875}" type="presParOf" srcId="{E3EE42CF-D199-4B2F-9916-D9A6DC26E629}" destId="{4AF66196-4C8B-4825-BFC3-868D03B09B18}" srcOrd="8" destOrd="0" presId="urn:microsoft.com/office/officeart/2005/8/layout/orgChart1"/>
+    <dgm:cxn modelId="{B49EC7F6-9345-4A66-934D-17E4305D0B5A}" type="presParOf" srcId="{E3EE42CF-D199-4B2F-9916-D9A6DC26E629}" destId="{EE690A25-BA09-42B6-848A-174BF124B8C1}" srcOrd="9" destOrd="0" presId="urn:microsoft.com/office/officeart/2005/8/layout/orgChart1"/>
+    <dgm:cxn modelId="{17350FF4-7AEA-4340-A20D-D83EFC7D73E9}" type="presParOf" srcId="{EE690A25-BA09-42B6-848A-174BF124B8C1}" destId="{A1397F2A-3E43-4EC8-AA0C-2DC3365A0CA9}" srcOrd="0" destOrd="0" presId="urn:microsoft.com/office/officeart/2005/8/layout/orgChart1"/>
+    <dgm:cxn modelId="{28881F71-B451-4BD5-B98A-6B1067A4919C}" type="presParOf" srcId="{A1397F2A-3E43-4EC8-AA0C-2DC3365A0CA9}" destId="{A72BFA18-AA44-465D-B487-0EEC216ED266}" srcOrd="0" destOrd="0" presId="urn:microsoft.com/office/officeart/2005/8/layout/orgChart1"/>
+    <dgm:cxn modelId="{864305E9-43D8-4E80-A574-6F2D47FB95CC}" type="presParOf" srcId="{A1397F2A-3E43-4EC8-AA0C-2DC3365A0CA9}" destId="{15E3A064-E8B6-4AEA-9E2F-4624CB630732}" srcOrd="1" destOrd="0" presId="urn:microsoft.com/office/officeart/2005/8/layout/orgChart1"/>
+    <dgm:cxn modelId="{663CD09A-FC62-479B-A659-3BA4E06E101C}" type="presParOf" srcId="{EE690A25-BA09-42B6-848A-174BF124B8C1}" destId="{8BEA7DAD-E1ED-4FA4-AF13-1C9E5388E386}" srcOrd="1" destOrd="0" presId="urn:microsoft.com/office/officeart/2005/8/layout/orgChart1"/>
+    <dgm:cxn modelId="{7A71BA00-6239-4BE0-85A0-914AEC8C8AEA}" type="presParOf" srcId="{EE690A25-BA09-42B6-848A-174BF124B8C1}" destId="{5C726E7E-E2C9-495B-942D-2124E0350851}" srcOrd="2" destOrd="0" presId="urn:microsoft.com/office/officeart/2005/8/layout/orgChart1"/>
+    <dgm:cxn modelId="{0E6F1F37-88ED-4D2F-9310-BC10B0C796E0}" type="presParOf" srcId="{2200EC36-5029-4107-BD84-3E503E5CBC30}" destId="{119750EE-868C-477F-9F72-6B03D3AF92B7}" srcOrd="2" destOrd="0" presId="urn:microsoft.com/office/officeart/2005/8/layout/orgChart1"/>
+    <dgm:cxn modelId="{8BADFE78-80D9-4250-B2A6-01AB8B8E8334}" type="presParOf" srcId="{BDC995B5-9933-43D1-AF90-451B4793F615}" destId="{CF9EA050-E467-4B34-811C-09394D21E1DE}" srcOrd="2" destOrd="0" presId="urn:microsoft.com/office/officeart/2005/8/layout/orgChart1"/>
+    <dgm:cxn modelId="{C43B413D-C31F-4387-88DA-D3DA3DDA9C5D}" type="presParOf" srcId="{BDC995B5-9933-43D1-AF90-451B4793F615}" destId="{18022E12-0F1E-4DCA-A0EF-5BDAB32E9F02}" srcOrd="3" destOrd="0" presId="urn:microsoft.com/office/officeart/2005/8/layout/orgChart1"/>
+    <dgm:cxn modelId="{A6C56774-B73B-479A-AD33-1157D1189532}" type="presParOf" srcId="{18022E12-0F1E-4DCA-A0EF-5BDAB32E9F02}" destId="{9E994452-F63A-463F-AE44-BC0F0287C866}" srcOrd="0" destOrd="0" presId="urn:microsoft.com/office/officeart/2005/8/layout/orgChart1"/>
+    <dgm:cxn modelId="{5E6ECEC4-908D-4D30-B383-1E3F714AC4FD}" type="presParOf" srcId="{9E994452-F63A-463F-AE44-BC0F0287C866}" destId="{2222A9AA-F608-4B49-B2C5-3FF0D126EFC9}" srcOrd="0" destOrd="0" presId="urn:microsoft.com/office/officeart/2005/8/layout/orgChart1"/>
+    <dgm:cxn modelId="{94E0DD26-507E-400C-A3E8-95F076E11BDE}" type="presParOf" srcId="{9E994452-F63A-463F-AE44-BC0F0287C866}" destId="{440FA66A-6B47-4851-8F83-04F248FF283C}" srcOrd="1" destOrd="0" presId="urn:microsoft.com/office/officeart/2005/8/layout/orgChart1"/>
+    <dgm:cxn modelId="{73276FA6-7CC0-44A2-A13C-038A680BAADC}" type="presParOf" srcId="{18022E12-0F1E-4DCA-A0EF-5BDAB32E9F02}" destId="{AD8B409A-62D7-43D2-A29C-AF71CDC877A9}" srcOrd="1" destOrd="0" presId="urn:microsoft.com/office/officeart/2005/8/layout/orgChart1"/>
+    <dgm:cxn modelId="{D1D97B6E-6890-4B57-8B24-4240CB7288CF}" type="presParOf" srcId="{18022E12-0F1E-4DCA-A0EF-5BDAB32E9F02}" destId="{82270006-95D5-435B-BCB0-A7B573E89EA8}" srcOrd="2" destOrd="0" presId="urn:microsoft.com/office/officeart/2005/8/layout/orgChart1"/>
+    <dgm:cxn modelId="{7D94E011-F5DF-44A6-9CE2-63490029E6DE}" type="presParOf" srcId="{BDC995B5-9933-43D1-AF90-451B4793F615}" destId="{4A3F5B5D-6EDC-4D41-B6AF-A11C207DB9B0}" srcOrd="4" destOrd="0" presId="urn:microsoft.com/office/officeart/2005/8/layout/orgChart1"/>
+    <dgm:cxn modelId="{80682BB6-BCD0-4951-9E1E-10D30103A6CD}" type="presParOf" srcId="{BDC995B5-9933-43D1-AF90-451B4793F615}" destId="{80E10CB5-D14E-4A0E-BFE4-7AD9C91B2D76}" srcOrd="5" destOrd="0" presId="urn:microsoft.com/office/officeart/2005/8/layout/orgChart1"/>
+    <dgm:cxn modelId="{A2D50B49-7780-4375-AD4B-597500F564B9}" type="presParOf" srcId="{80E10CB5-D14E-4A0E-BFE4-7AD9C91B2D76}" destId="{ED8CCCA9-CBB9-438E-8118-8F776ACE86C4}" srcOrd="0" destOrd="0" presId="urn:microsoft.com/office/officeart/2005/8/layout/orgChart1"/>
+    <dgm:cxn modelId="{04D0B451-7DF7-46AE-A63D-D498795F21C3}" type="presParOf" srcId="{ED8CCCA9-CBB9-438E-8118-8F776ACE86C4}" destId="{2D63C95C-582F-47E7-820B-94F3DA506757}" srcOrd="0" destOrd="0" presId="urn:microsoft.com/office/officeart/2005/8/layout/orgChart1"/>
+    <dgm:cxn modelId="{C7D0A782-76FE-43EE-A016-9A68CFCCC24E}" type="presParOf" srcId="{ED8CCCA9-CBB9-438E-8118-8F776ACE86C4}" destId="{9C758F59-C9FC-4DEC-A134-2013451E3721}" srcOrd="1" destOrd="0" presId="urn:microsoft.com/office/officeart/2005/8/layout/orgChart1"/>
+    <dgm:cxn modelId="{96B6DF19-8EC9-4BEA-B36B-8D76779C9336}" type="presParOf" srcId="{80E10CB5-D14E-4A0E-BFE4-7AD9C91B2D76}" destId="{A9F43165-21D2-4105-96EC-648C98BE7C68}" srcOrd="1" destOrd="0" presId="urn:microsoft.com/office/officeart/2005/8/layout/orgChart1"/>
+    <dgm:cxn modelId="{578B53E4-632B-42DC-8BCA-7B6198D3FCDA}" type="presParOf" srcId="{A9F43165-21D2-4105-96EC-648C98BE7C68}" destId="{7F768AFA-2D38-4CAA-9595-4ED2DCEBEFC6}" srcOrd="0" destOrd="0" presId="urn:microsoft.com/office/officeart/2005/8/layout/orgChart1"/>
+    <dgm:cxn modelId="{F0255512-6A9D-4F9F-8D47-72706C28329B}" type="presParOf" srcId="{A9F43165-21D2-4105-96EC-648C98BE7C68}" destId="{5995336D-816B-4065-820A-1E9C53884E62}" srcOrd="1" destOrd="0" presId="urn:microsoft.com/office/officeart/2005/8/layout/orgChart1"/>
+    <dgm:cxn modelId="{F8602E2A-2289-4E2D-AD9B-91C4210CD1A8}" type="presParOf" srcId="{5995336D-816B-4065-820A-1E9C53884E62}" destId="{5480E653-4D22-4545-A841-95C0C80B041A}" srcOrd="0" destOrd="0" presId="urn:microsoft.com/office/officeart/2005/8/layout/orgChart1"/>
+    <dgm:cxn modelId="{E61F0306-EB4A-4586-A7E3-0F4FA8785C7B}" type="presParOf" srcId="{5480E653-4D22-4545-A841-95C0C80B041A}" destId="{62A1DD23-FAC9-438D-825E-C63E12E7DA47}" srcOrd="0" destOrd="0" presId="urn:microsoft.com/office/officeart/2005/8/layout/orgChart1"/>
+    <dgm:cxn modelId="{63E649C0-21AD-4A93-82AD-361507CF25DC}" type="presParOf" srcId="{5480E653-4D22-4545-A841-95C0C80B041A}" destId="{77F2DFD9-A287-4EAD-B03C-BE89BFA94779}" srcOrd="1" destOrd="0" presId="urn:microsoft.com/office/officeart/2005/8/layout/orgChart1"/>
+    <dgm:cxn modelId="{E78F26A8-776B-4C6F-9AF0-6E8262C214DA}" type="presParOf" srcId="{5995336D-816B-4065-820A-1E9C53884E62}" destId="{666494EF-2F9A-4959-B0EB-108503CF328B}" srcOrd="1" destOrd="0" presId="urn:microsoft.com/office/officeart/2005/8/layout/orgChart1"/>
+    <dgm:cxn modelId="{7CDC151A-7713-4D78-8EE8-0BA28C45C110}" type="presParOf" srcId="{5995336D-816B-4065-820A-1E9C53884E62}" destId="{FBFEC063-CD18-4180-A305-66ABF8781D0C}" srcOrd="2" destOrd="0" presId="urn:microsoft.com/office/officeart/2005/8/layout/orgChart1"/>
+    <dgm:cxn modelId="{6AB588D2-6627-46C2-917A-CA45345656D9}" type="presParOf" srcId="{A9F43165-21D2-4105-96EC-648C98BE7C68}" destId="{F57BBD2D-F838-46EA-9E48-2B66469FF015}" srcOrd="2" destOrd="0" presId="urn:microsoft.com/office/officeart/2005/8/layout/orgChart1"/>
+    <dgm:cxn modelId="{BAB8FEF4-6CB8-45CD-AAD5-03EFFCEAFF6D}" type="presParOf" srcId="{A9F43165-21D2-4105-96EC-648C98BE7C68}" destId="{0865A688-1292-47DC-9A01-DF6117556627}" srcOrd="3" destOrd="0" presId="urn:microsoft.com/office/officeart/2005/8/layout/orgChart1"/>
+    <dgm:cxn modelId="{298A4E63-DD18-4783-97B3-14DB9A1F9829}" type="presParOf" srcId="{0865A688-1292-47DC-9A01-DF6117556627}" destId="{3603A33B-21EA-4668-9610-3AE713180838}" srcOrd="0" destOrd="0" presId="urn:microsoft.com/office/officeart/2005/8/layout/orgChart1"/>
+    <dgm:cxn modelId="{873E8313-32B1-4197-B805-3E9FB75D6B32}" type="presParOf" srcId="{3603A33B-21EA-4668-9610-3AE713180838}" destId="{0AAB95F1-65E4-4307-8505-DA961D0850EC}" srcOrd="0" destOrd="0" presId="urn:microsoft.com/office/officeart/2005/8/layout/orgChart1"/>
+    <dgm:cxn modelId="{59DA1708-1401-44BC-A8A4-49E2AA34C664}" type="presParOf" srcId="{3603A33B-21EA-4668-9610-3AE713180838}" destId="{FBEE7191-EE97-44BF-BFC9-51C9FAB9454C}" srcOrd="1" destOrd="0" presId="urn:microsoft.com/office/officeart/2005/8/layout/orgChart1"/>
+    <dgm:cxn modelId="{5079D778-3946-4D5F-8959-E2BDE306145C}" type="presParOf" srcId="{0865A688-1292-47DC-9A01-DF6117556627}" destId="{236AFA7C-184A-4D9F-8C4E-89A92C13516E}" srcOrd="1" destOrd="0" presId="urn:microsoft.com/office/officeart/2005/8/layout/orgChart1"/>
+    <dgm:cxn modelId="{2790BFAE-8E48-46CE-B135-86C192B653D8}" type="presParOf" srcId="{0865A688-1292-47DC-9A01-DF6117556627}" destId="{22FB6E7F-8A94-417C-B381-6D29BAE51862}" srcOrd="2" destOrd="0" presId="urn:microsoft.com/office/officeart/2005/8/layout/orgChart1"/>
+    <dgm:cxn modelId="{E46D8571-BE35-4A80-B823-3205D2F48EE6}" type="presParOf" srcId="{80E10CB5-D14E-4A0E-BFE4-7AD9C91B2D76}" destId="{0F774EB6-B2E0-4434-A744-E51F2425C506}" srcOrd="2" destOrd="0" presId="urn:microsoft.com/office/officeart/2005/8/layout/orgChart1"/>
+    <dgm:cxn modelId="{89D73119-CF9F-4CF1-9EC3-812B4D0D4E7C}" type="presParOf" srcId="{BDC995B5-9933-43D1-AF90-451B4793F615}" destId="{9F273112-DA52-4838-B68F-E6590F52D9B1}" srcOrd="6" destOrd="0" presId="urn:microsoft.com/office/officeart/2005/8/layout/orgChart1"/>
+    <dgm:cxn modelId="{968CEA52-F129-4987-AF44-C0C866AF07B6}" type="presParOf" srcId="{BDC995B5-9933-43D1-AF90-451B4793F615}" destId="{3E709E9C-6A66-4721-BF07-32477D72F1E0}" srcOrd="7" destOrd="0" presId="urn:microsoft.com/office/officeart/2005/8/layout/orgChart1"/>
+    <dgm:cxn modelId="{424D2924-28DE-40F4-A357-0AE5422F1570}" type="presParOf" srcId="{3E709E9C-6A66-4721-BF07-32477D72F1E0}" destId="{A61F155C-6656-4304-9135-B986C274E84C}" srcOrd="0" destOrd="0" presId="urn:microsoft.com/office/officeart/2005/8/layout/orgChart1"/>
+    <dgm:cxn modelId="{89B8A7DE-0220-49DD-8528-3B79409D8AC9}" type="presParOf" srcId="{A61F155C-6656-4304-9135-B986C274E84C}" destId="{489837F3-F773-4826-A238-0DF923248C7C}" srcOrd="0" destOrd="0" presId="urn:microsoft.com/office/officeart/2005/8/layout/orgChart1"/>
+    <dgm:cxn modelId="{D3FB2A86-686D-407E-855B-45B0F34A36AB}" type="presParOf" srcId="{A61F155C-6656-4304-9135-B986C274E84C}" destId="{0F9E84A7-E830-4CA5-AF81-3585A1FE7CAC}" srcOrd="1" destOrd="0" presId="urn:microsoft.com/office/officeart/2005/8/layout/orgChart1"/>
+    <dgm:cxn modelId="{57B4E9CA-5FCB-433A-8574-3EA86F3522D6}" type="presParOf" srcId="{3E709E9C-6A66-4721-BF07-32477D72F1E0}" destId="{B8D304A9-E570-467A-B621-4C496CEEEB2F}" srcOrd="1" destOrd="0" presId="urn:microsoft.com/office/officeart/2005/8/layout/orgChart1"/>
+    <dgm:cxn modelId="{911A6D6A-7F72-4602-ADC0-64C8D895FCFF}" type="presParOf" srcId="{B8D304A9-E570-467A-B621-4C496CEEEB2F}" destId="{978E6762-30B7-4938-9517-415CE4209186}" srcOrd="0" destOrd="0" presId="urn:microsoft.com/office/officeart/2005/8/layout/orgChart1"/>
+    <dgm:cxn modelId="{E734B5CB-C741-4D1B-9FD4-02BADBBAB410}" type="presParOf" srcId="{B8D304A9-E570-467A-B621-4C496CEEEB2F}" destId="{B0F305ED-8F7B-4639-BF10-F200FDECA962}" srcOrd="1" destOrd="0" presId="urn:microsoft.com/office/officeart/2005/8/layout/orgChart1"/>
+    <dgm:cxn modelId="{99A4A92D-B34B-4417-8CDB-7D8AB1E108B1}" type="presParOf" srcId="{B0F305ED-8F7B-4639-BF10-F200FDECA962}" destId="{0EBD8211-E1CA-4F00-A6B9-D40E514992A9}" srcOrd="0" destOrd="0" presId="urn:microsoft.com/office/officeart/2005/8/layout/orgChart1"/>
+    <dgm:cxn modelId="{E77365FD-4CD5-47FB-A0BA-3C45C623059D}" type="presParOf" srcId="{0EBD8211-E1CA-4F00-A6B9-D40E514992A9}" destId="{2ECDE611-8E19-4A45-BDC8-B8F1C8FCB669}" srcOrd="0" destOrd="0" presId="urn:microsoft.com/office/officeart/2005/8/layout/orgChart1"/>
+    <dgm:cxn modelId="{D964CD6C-6C10-4D37-8B06-EE6D4BB278C3}" type="presParOf" srcId="{0EBD8211-E1CA-4F00-A6B9-D40E514992A9}" destId="{156E15A0-0874-45DF-956C-F8F8B3AAC131}" srcOrd="1" destOrd="0" presId="urn:microsoft.com/office/officeart/2005/8/layout/orgChart1"/>
+    <dgm:cxn modelId="{F778547A-6B03-4008-9C6D-8129BBE19B08}" type="presParOf" srcId="{B0F305ED-8F7B-4639-BF10-F200FDECA962}" destId="{BA86B6AB-3778-41C1-9965-9229BAF707CD}" srcOrd="1" destOrd="0" presId="urn:microsoft.com/office/officeart/2005/8/layout/orgChart1"/>
+    <dgm:cxn modelId="{F1083004-EBCA-4F33-9C77-748D47A14829}" type="presParOf" srcId="{B0F305ED-8F7B-4639-BF10-F200FDECA962}" destId="{93C6DF48-D5A2-445A-808E-6859AA6AE2AE}" srcOrd="2" destOrd="0" presId="urn:microsoft.com/office/officeart/2005/8/layout/orgChart1"/>
+    <dgm:cxn modelId="{C5F559DA-A7EC-4D02-BF5A-F8AB6BF20A19}" type="presParOf" srcId="{B8D304A9-E570-467A-B621-4C496CEEEB2F}" destId="{162DC094-96D5-4019-A9CE-4E4670C5DF38}" srcOrd="2" destOrd="0" presId="urn:microsoft.com/office/officeart/2005/8/layout/orgChart1"/>
+    <dgm:cxn modelId="{CF98D484-32C3-482F-AE5E-0F43E18351E6}" type="presParOf" srcId="{B8D304A9-E570-467A-B621-4C496CEEEB2F}" destId="{47593EDB-CC74-45D3-81E2-EFFE166D99FD}" srcOrd="3" destOrd="0" presId="urn:microsoft.com/office/officeart/2005/8/layout/orgChart1"/>
+    <dgm:cxn modelId="{377937C9-38EB-4089-B70B-318FAA39236B}" type="presParOf" srcId="{47593EDB-CC74-45D3-81E2-EFFE166D99FD}" destId="{623A8DE1-6013-4CFB-ADFE-9BF0ED20FBA3}" srcOrd="0" destOrd="0" presId="urn:microsoft.com/office/officeart/2005/8/layout/orgChart1"/>
+    <dgm:cxn modelId="{E749EE99-46EC-4D5F-BB03-03CC3F528C60}" type="presParOf" srcId="{623A8DE1-6013-4CFB-ADFE-9BF0ED20FBA3}" destId="{8F35D268-BFEA-437A-840C-CD4ED92830F2}" srcOrd="0" destOrd="0" presId="urn:microsoft.com/office/officeart/2005/8/layout/orgChart1"/>
+    <dgm:cxn modelId="{41BE0D50-F7E0-4940-912F-E4C5E1280404}" type="presParOf" srcId="{623A8DE1-6013-4CFB-ADFE-9BF0ED20FBA3}" destId="{AFB20C31-ED9C-45CD-BBAD-7DBD65E499CE}" srcOrd="1" destOrd="0" presId="urn:microsoft.com/office/officeart/2005/8/layout/orgChart1"/>
+    <dgm:cxn modelId="{5CD545B0-6BF1-4A27-806B-EDF7074467F0}" type="presParOf" srcId="{47593EDB-CC74-45D3-81E2-EFFE166D99FD}" destId="{E78B8E7B-A536-4A1B-878F-E1ED736C5FA0}" srcOrd="1" destOrd="0" presId="urn:microsoft.com/office/officeart/2005/8/layout/orgChart1"/>
+    <dgm:cxn modelId="{6D333C01-994F-4294-A8A0-5DDBFC11C5CC}" type="presParOf" srcId="{47593EDB-CC74-45D3-81E2-EFFE166D99FD}" destId="{21A6C825-99BF-4508-B6FE-0E2B7349566B}" srcOrd="2" destOrd="0" presId="urn:microsoft.com/office/officeart/2005/8/layout/orgChart1"/>
+    <dgm:cxn modelId="{E07C5100-E404-4E54-ADFF-ED0489C8E701}" type="presParOf" srcId="{B8D304A9-E570-467A-B621-4C496CEEEB2F}" destId="{9CC8FF6D-18B9-4CEC-A9DD-6EDEC35B9ED6}" srcOrd="4" destOrd="0" presId="urn:microsoft.com/office/officeart/2005/8/layout/orgChart1"/>
+    <dgm:cxn modelId="{AACE04B8-9465-4E16-B20A-3DFA587B8631}" type="presParOf" srcId="{B8D304A9-E570-467A-B621-4C496CEEEB2F}" destId="{A16032D7-1C2A-4D78-BBFA-B0974FD57B41}" srcOrd="5" destOrd="0" presId="urn:microsoft.com/office/officeart/2005/8/layout/orgChart1"/>
+    <dgm:cxn modelId="{D4671A5E-A3FF-4FD3-8073-2784D420578A}" type="presParOf" srcId="{A16032D7-1C2A-4D78-BBFA-B0974FD57B41}" destId="{F23A1EFC-C8B4-43DA-B802-EDD31C6E7C34}" srcOrd="0" destOrd="0" presId="urn:microsoft.com/office/officeart/2005/8/layout/orgChart1"/>
+    <dgm:cxn modelId="{0515108E-DF99-4623-9BC9-4D8039B61533}" type="presParOf" srcId="{F23A1EFC-C8B4-43DA-B802-EDD31C6E7C34}" destId="{0293DDDC-83D1-43FC-8E29-E9BF5FEB2530}" srcOrd="0" destOrd="0" presId="urn:microsoft.com/office/officeart/2005/8/layout/orgChart1"/>
+    <dgm:cxn modelId="{3CD6F19A-A63D-468D-BFCC-0844E6D74EBA}" type="presParOf" srcId="{F23A1EFC-C8B4-43DA-B802-EDD31C6E7C34}" destId="{85E4C4D6-4066-43EA-AA25-C3FEBFE6B0F1}" srcOrd="1" destOrd="0" presId="urn:microsoft.com/office/officeart/2005/8/layout/orgChart1"/>
+    <dgm:cxn modelId="{A7B17112-E0BA-402D-8AB4-EC86091BD102}" type="presParOf" srcId="{A16032D7-1C2A-4D78-BBFA-B0974FD57B41}" destId="{0B3E4B89-6B55-4897-B474-359445D0B46A}" srcOrd="1" destOrd="0" presId="urn:microsoft.com/office/officeart/2005/8/layout/orgChart1"/>
+    <dgm:cxn modelId="{5AA86F31-8375-44A5-985A-B673BA14DE60}" type="presParOf" srcId="{A16032D7-1C2A-4D78-BBFA-B0974FD57B41}" destId="{6216F011-2FA7-45A5-92B5-60132F19DC79}" srcOrd="2" destOrd="0" presId="urn:microsoft.com/office/officeart/2005/8/layout/orgChart1"/>
+    <dgm:cxn modelId="{AA7CB185-BE23-456A-B3CC-8DE21055857C}" type="presParOf" srcId="{B8D304A9-E570-467A-B621-4C496CEEEB2F}" destId="{D0A4D911-C634-4A89-81CC-C06593262E52}" srcOrd="6" destOrd="0" presId="urn:microsoft.com/office/officeart/2005/8/layout/orgChart1"/>
+    <dgm:cxn modelId="{772B5258-DBC6-4836-9717-98780ED2BBF2}" type="presParOf" srcId="{B8D304A9-E570-467A-B621-4C496CEEEB2F}" destId="{2D40998C-A0BE-4321-819E-3AAC293BD492}" srcOrd="7" destOrd="0" presId="urn:microsoft.com/office/officeart/2005/8/layout/orgChart1"/>
+    <dgm:cxn modelId="{3CF8E3E2-1D3C-4EE1-9FEA-D2E28044BF8F}" type="presParOf" srcId="{2D40998C-A0BE-4321-819E-3AAC293BD492}" destId="{6AC74B1C-A911-47B0-BEEA-48F37B4122F2}" srcOrd="0" destOrd="0" presId="urn:microsoft.com/office/officeart/2005/8/layout/orgChart1"/>
+    <dgm:cxn modelId="{0A5225CF-3A31-4A7F-BCC6-F8DF549D5474}" type="presParOf" srcId="{6AC74B1C-A911-47B0-BEEA-48F37B4122F2}" destId="{572C4FE1-124B-47B0-9958-B463F10031F1}" srcOrd="0" destOrd="0" presId="urn:microsoft.com/office/officeart/2005/8/layout/orgChart1"/>
+    <dgm:cxn modelId="{598DC804-7AC6-40BB-8106-B22D680B8CCD}" type="presParOf" srcId="{6AC74B1C-A911-47B0-BEEA-48F37B4122F2}" destId="{922EF28C-3524-45E0-8905-D3C5D9D654C1}" srcOrd="1" destOrd="0" presId="urn:microsoft.com/office/officeart/2005/8/layout/orgChart1"/>
+    <dgm:cxn modelId="{CB44CFAD-9E93-4D32-8997-EBD355FC3653}" type="presParOf" srcId="{2D40998C-A0BE-4321-819E-3AAC293BD492}" destId="{4B322699-358C-489A-B5B9-1C4DB87A3663}" srcOrd="1" destOrd="0" presId="urn:microsoft.com/office/officeart/2005/8/layout/orgChart1"/>
+    <dgm:cxn modelId="{4D3D3442-DA05-4416-9C21-3771E8D7F8C8}" type="presParOf" srcId="{2D40998C-A0BE-4321-819E-3AAC293BD492}" destId="{BACE2E62-F4CB-4B3C-B502-476C56D77EFE}" srcOrd="2" destOrd="0" presId="urn:microsoft.com/office/officeart/2005/8/layout/orgChart1"/>
+    <dgm:cxn modelId="{7B871BD1-B3C9-4563-A20F-3205C616A86D}" type="presParOf" srcId="{B8D304A9-E570-467A-B621-4C496CEEEB2F}" destId="{91EA9E65-93CB-4ED7-A97E-E55984D91FF3}" srcOrd="8" destOrd="0" presId="urn:microsoft.com/office/officeart/2005/8/layout/orgChart1"/>
+    <dgm:cxn modelId="{E91078C1-C1A2-4E21-9C55-3B2F3F1BE830}" type="presParOf" srcId="{B8D304A9-E570-467A-B621-4C496CEEEB2F}" destId="{2A656BA0-BF5F-4346-9F2B-B03682B89C30}" srcOrd="9" destOrd="0" presId="urn:microsoft.com/office/officeart/2005/8/layout/orgChart1"/>
+    <dgm:cxn modelId="{46C845F3-7CB8-4560-B90D-04BCFC8CECE5}" type="presParOf" srcId="{2A656BA0-BF5F-4346-9F2B-B03682B89C30}" destId="{1738677F-7C3A-4964-BA22-B1A0E46B278C}" srcOrd="0" destOrd="0" presId="urn:microsoft.com/office/officeart/2005/8/layout/orgChart1"/>
+    <dgm:cxn modelId="{54B4ACD0-4813-4757-B258-F751E5566A78}" type="presParOf" srcId="{1738677F-7C3A-4964-BA22-B1A0E46B278C}" destId="{91893EE7-6222-401C-996A-742C7196C6E2}" srcOrd="0" destOrd="0" presId="urn:microsoft.com/office/officeart/2005/8/layout/orgChart1"/>
+    <dgm:cxn modelId="{96F4C79D-7E3D-4F9A-984D-B4F651F7231A}" type="presParOf" srcId="{1738677F-7C3A-4964-BA22-B1A0E46B278C}" destId="{18D21AC2-4D84-43C6-BDDF-7ED11EFE5F77}" srcOrd="1" destOrd="0" presId="urn:microsoft.com/office/officeart/2005/8/layout/orgChart1"/>
+    <dgm:cxn modelId="{BCCAFCD2-CF30-40D0-AFF1-F4AC4C73A3FA}" type="presParOf" srcId="{2A656BA0-BF5F-4346-9F2B-B03682B89C30}" destId="{A414FFD2-7257-4221-A5FC-C7C503D2A5E6}" srcOrd="1" destOrd="0" presId="urn:microsoft.com/office/officeart/2005/8/layout/orgChart1"/>
+    <dgm:cxn modelId="{05D4293C-4F06-4CD3-9CDE-32DC7D0BAB5D}" type="presParOf" srcId="{2A656BA0-BF5F-4346-9F2B-B03682B89C30}" destId="{05A7A012-5B97-47D5-8716-AF0B1355A69A}" srcOrd="2" destOrd="0" presId="urn:microsoft.com/office/officeart/2005/8/layout/orgChart1"/>
+    <dgm:cxn modelId="{10AFBA2F-7E6A-418E-9F88-589174D3AD3D}" type="presParOf" srcId="{3E709E9C-6A66-4721-BF07-32477D72F1E0}" destId="{326048FE-E931-45C3-AD6E-0863E9A9051C}" srcOrd="2" destOrd="0" presId="urn:microsoft.com/office/officeart/2005/8/layout/orgChart1"/>
+    <dgm:cxn modelId="{7B51546D-8B66-4795-901A-8209545373AD}" type="presParOf" srcId="{8AA4F1C3-8A64-46E0-A692-5F9B601D37E4}" destId="{C378DC10-075D-4709-8B65-CCA55A199BCF}" srcOrd="2" destOrd="0" presId="urn:microsoft.com/office/officeart/2005/8/layout/orgChart1"/>
   </dgm:cxnLst>
   <dgm:bg/>
   <dgm:whole/>
   <dgm:extLst>
     <a:ext uri="http://schemas.microsoft.com/office/drawing/2008/diagram">
-      <dsp:dataModelExt xmlns:dsp="http://schemas.microsoft.com/office/drawing/2008/diagram" relId="rId18" minVer="http://schemas.openxmlformats.org/drawingml/2006/diagram"/>
+      <dsp:dataModelExt xmlns:dsp="http://schemas.microsoft.com/office/drawing/2008/diagram" relId="rId17" minVer="http://schemas.openxmlformats.org/drawingml/2006/diagram"/>
     </a:ext>
   </dgm:extLst>
 </dgm:dataModel>
@@ -10050,7 +9832,7 @@
           </a:pPr>
           <a:r>
             <a:rPr lang="en-GB" sz="1000" kern="1200"/>
-            <a:t>Course Priority System</a:t>
+            <a:t>Course Scheduler</a:t>
           </a:r>
           <a:endParaRPr lang="zh-TW" altLang="en-US" sz="1000" kern="1200"/>
         </a:p>
@@ -12500,7 +12282,7 @@
           </a:pPr>
           <a:r>
             <a:rPr lang="en-GB" sz="800" kern="1200"/>
-            <a:t>Course Priority System</a:t>
+            <a:t>Course Scheduler</a:t>
           </a:r>
           <a:endParaRPr lang="zh-TW" altLang="en-US" sz="800" kern="1200"/>
         </a:p>
@@ -18377,7 +18159,7 @@
   <a:extraClrSchemeLst/>
   <a:extLst>
     <a:ext uri="{05A4C25C-085E-4340-85A3-A5531E510DB2}">
-      <thm15:themeFamily xmlns:thm15="http://schemas.microsoft.com/office/thememl/2012/main" xmlns="" name="Office Theme" id="{62F939B6-93AF-4DB8-9C6B-D6C7DFDC589F}" vid="{4A3C46E8-61CC-4603-A589-7422A47A8E4A}"/>
+      <thm15:themeFamily xmlns:thm15="http://schemas.microsoft.com/office/thememl/2012/main" name="Office Theme" id="{62F939B6-93AF-4DB8-9C6B-D6C7DFDC589F}" vid="{4A3C46E8-61CC-4603-A589-7422A47A8E4A}"/>
     </a:ext>
   </a:extLst>
 </a:theme>

</xml_diff>